<commit_message>
FIX: all this shit...
</commit_message>
<xml_diff>
--- a/RPZ/RPZ.docx
+++ b/RPZ/RPZ.docx
@@ -5025,7 +5025,60 @@
     </w:p>
     <w:p>
       <w:r>
-        <w:t>Цель работы на время практики - проектирование программного обеспечения. Таким образом, необходимо выбрать оптимальные алгоритмы синтеза сцены, отвечающие вышеизложенным требованиям, создать удобный пользовательский интерфейс и реализовать выбранные алгоритмы.</w:t>
+        <w:t xml:space="preserve">Цель работы </w:t>
+      </w:r>
+      <w:r>
+        <w:t>– реализовать программное обеспечение для визуализации площадки и интерьера выставочных стендов.</w:t>
+      </w:r>
+      <w:r>
+        <w:t xml:space="preserve"> </w:t>
+      </w:r>
+    </w:p>
+    <w:p>
+      <w:r>
+        <w:t>Для достижения поставленной цели потребуется:</w:t>
+      </w:r>
+    </w:p>
+    <w:p>
+      <w:r>
+        <w:lastRenderedPageBreak/>
+        <w:t>1) формализовать объекты синтезируемой сцены</w:t>
+      </w:r>
+      <w:r>
+        <w:t xml:space="preserve"> и описать список доступных к размещению на сцене моделей интерьера</w:t>
+      </w:r>
+      <w:r>
+        <w:t>;</w:t>
+      </w:r>
+    </w:p>
+    <w:p>
+      <w:r>
+        <w:t xml:space="preserve">2) </w:t>
+      </w:r>
+      <w:r>
+        <w:t>выбрать или модифицировать существующие алгоритмы компьютерной графики для визуализации синтезируемой сцены</w:t>
+      </w:r>
+      <w:r>
+        <w:t>;</w:t>
+      </w:r>
+    </w:p>
+    <w:p>
+      <w:r>
+        <w:t xml:space="preserve">3) </w:t>
+      </w:r>
+      <w:r>
+        <w:t>реализовать выбранные алгоритмы визуализации синтезируемой сцены</w:t>
+      </w:r>
+      <w:r>
+        <w:t>;</w:t>
+      </w:r>
+    </w:p>
+    <w:p>
+      <w:r>
+        <w:t xml:space="preserve">4) </w:t>
+      </w:r>
+      <w:r>
+        <w:t>разработать программный продукт для визуализации и редактирования площадки выставочного стенда и трехмерных объектов, расположенных на ней.</w:t>
       </w:r>
     </w:p>
     <w:p>
@@ -5039,7 +5092,6 @@
       </w:pPr>
       <w:bookmarkStart w:id="2" w:name="_Toc55127763"/>
       <w:r>
-        <w:lastRenderedPageBreak/>
         <w:t>Аналитическая часть</w:t>
       </w:r>
       <w:bookmarkEnd w:id="2"/>
@@ -5081,13 +5133,37 @@
         <w:ind w:left="708"/>
       </w:pPr>
       <w:r>
-        <w:t>Плоскость выставочного стенда – плоскость</w:t>
+        <w:t xml:space="preserve">Площадка </w:t>
+      </w:r>
+      <w:r>
+        <w:t xml:space="preserve">выставочного стенда – </w:t>
+      </w:r>
+      <w:r>
+        <w:t>правильный параллелепипед</w:t>
       </w:r>
       <w:r>
         <w:t xml:space="preserve"> </w:t>
       </w:r>
       <w:r>
-        <w:t xml:space="preserve">с заданной сеткой, на которой расставляются модели интерьера. Объекты располагаются только на одной из сторон плоскости. При инициализации сцены левый верхний угол расположен у начала экранных координат, также она параллельна плоскости </w:t>
+        <w:t xml:space="preserve">с заданной сеткой, </w:t>
+      </w:r>
+      <w:r>
+        <w:t xml:space="preserve">по </w:t>
+      </w:r>
+      <w:r>
+        <w:t xml:space="preserve">которой расставляются модели интерьера. Объекты располагаются только на одной из сторон </w:t>
+      </w:r>
+      <w:r>
+        <w:t>площадки</w:t>
+      </w:r>
+      <w:r>
+        <w:t xml:space="preserve">. При инициализации сцены </w:t>
+      </w:r>
+      <w:r>
+        <w:t xml:space="preserve">её </w:t>
+      </w:r>
+      <w:r>
+        <w:t xml:space="preserve">левый верхний угол расположен у начала экранных координат, также она параллельна плоскости </w:t>
       </w:r>
       <w:r>
         <w:rPr>
@@ -5096,7 +5172,16 @@
         <w:t>XY</w:t>
       </w:r>
       <w:r>
-        <w:t>. Размеры границ плоскости задаются количеством квадратов (ячеек) по ширине и длине плоскости, причём размер ячеек – константная величина, определяемая в программном обеспечении</w:t>
+        <w:t xml:space="preserve">. Размеры границ задаются количеством квадратов (ячеек) по ширине и длине </w:t>
+      </w:r>
+      <w:r>
+        <w:t>площадки</w:t>
+      </w:r>
+      <w:r>
+        <w:t xml:space="preserve">, причём размер ячеек – константная величина, определяемая </w:t>
+      </w:r>
+      <w:r>
+        <w:t>внутри программы</w:t>
       </w:r>
       <w:r>
         <w:t>;</w:t>
@@ -5112,7 +5197,31 @@
         <w:ind w:left="708"/>
       </w:pPr>
       <w:r>
-        <w:t>Объекты интерьера – модели, которые занимают ячейки сетки или их часть. Каждая модель представляет собой набор граней, описываемых точками в пространстве, которые соединены рёбрами. Все доступные модели поставляются вместе с программным обеспечением, внесение новых моделей в базу не предусмотрено. Имеется возможность изменить положение модели на плоскости: переместить, повернуть. Также можно выбрать длину, ширину и высоту модели, при этом единица измерения – занимаемые ячейки плоскости выставочного стенда.</w:t>
+        <w:t xml:space="preserve">Объекты интерьера – модели, которые занимают ячейки сетки или их часть. Каждая модель представляет собой набор граней, описываемых точками в пространстве, которые соединены рёбрами. Все доступные модели поставляются вместе с программным обеспечением, внесение новых моделей </w:t>
+      </w:r>
+      <w:r>
+        <w:t xml:space="preserve">пользователем </w:t>
+      </w:r>
+      <w:r>
+        <w:t xml:space="preserve">в базу не предусмотрено. Имеется возможность изменить положение модели на </w:t>
+      </w:r>
+      <w:r>
+        <w:t>сцене</w:t>
+      </w:r>
+      <w:r>
+        <w:t>: переместить, повернуть. Также можно выбрать длину</w:t>
+      </w:r>
+      <w:r>
+        <w:t xml:space="preserve">, ширину или </w:t>
+      </w:r>
+      <w:r>
+        <w:t xml:space="preserve">высоту модели, при этом единица измерения – занимаемые ячейки </w:t>
+      </w:r>
+      <w:r>
+        <w:t xml:space="preserve">(или их часть) площадки </w:t>
+      </w:r>
+      <w:r>
+        <w:t>выставочного стенда.</w:t>
       </w:r>
     </w:p>
     <w:p>
@@ -5121,6 +5230,7 @@
         <w:ind w:left="708"/>
       </w:pPr>
       <w:r>
+        <w:lastRenderedPageBreak/>
         <w:t>Опираясь на примеры визуализации выставочных стендов (см. Приложение)</w:t>
       </w:r>
       <w:r>
@@ -5139,7 +5249,10 @@
         </w:numPr>
       </w:pPr>
       <w:r>
-        <w:t>Стол. Размеры объекта задаются пользователем по количеству занимаемых клеток области сцены. Является плоскостью, параллельной плоскости выставочного стенда, расположенной на четырёх прямоугольных параллелепипедах</w:t>
+        <w:t xml:space="preserve">Стол. Является плоскостью, параллельной плоскости выставочного стенда, расположенной на </w:t>
+      </w:r>
+      <w:r>
+        <w:t>прямоугольном параллелепипеде</w:t>
       </w:r>
       <w:r>
         <w:t>;</w:t>
@@ -5154,11 +5267,25 @@
         </w:numPr>
       </w:pPr>
       <w:r>
-        <w:t xml:space="preserve">Высокий стол (барная стойка). Размеры объекта задаются пользователем по количеству занимаемых клеток области сцены. Описание данного объекта схоже с обычным столом с той лишь </w:t>
-      </w:r>
-      <w:r>
-        <w:lastRenderedPageBreak/>
-        <w:t>разницей, что прямоугольные параллелепипеды имеют более длинные боковые рёбра</w:t>
+        <w:t xml:space="preserve">Высокий стол (барная стойка). </w:t>
+      </w:r>
+      <w:r>
+        <w:t>Является плоскостью, параллельной плоскости выставочного стенда, расположенной на</w:t>
+      </w:r>
+      <w:r>
+        <w:t xml:space="preserve"> четырех</w:t>
+      </w:r>
+      <w:r>
+        <w:t xml:space="preserve"> прямоугольн</w:t>
+      </w:r>
+      <w:r>
+        <w:t>ых</w:t>
+      </w:r>
+      <w:r>
+        <w:t xml:space="preserve"> параллелепипед</w:t>
+      </w:r>
+      <w:r>
+        <w:t>ах</w:t>
       </w:r>
       <w:r>
         <w:t>;</w:t>
@@ -5173,7 +5300,31 @@
         </w:numPr>
       </w:pPr>
       <w:r>
-        <w:t>Стул. Занимает одну клетку плоскости сцены. Является плоскостью, параллельной плоскости выставочного стенда, расположенной на прямоугольном параллелепипеде</w:t>
+        <w:t xml:space="preserve">Стул. </w:t>
+      </w:r>
+      <w:r>
+        <w:t>Является двумя перпендикулярными плоскостями</w:t>
+      </w:r>
+      <w:r>
+        <w:t xml:space="preserve">, </w:t>
+      </w:r>
+      <w:r>
+        <w:t xml:space="preserve">одна из которых </w:t>
+      </w:r>
+      <w:r>
+        <w:t>параллельн</w:t>
+      </w:r>
+      <w:r>
+        <w:t>а</w:t>
+      </w:r>
+      <w:r>
+        <w:t xml:space="preserve"> плоскости выставочного стенда</w:t>
+      </w:r>
+      <w:r>
+        <w:t xml:space="preserve">. Эти плоскости расположены </w:t>
+      </w:r>
+      <w:r>
+        <w:t>на четырех прямоугольных параллелепипедах</w:t>
       </w:r>
       <w:r>
         <w:t>;</w:t>
@@ -5188,7 +5339,21 @@
         </w:numPr>
       </w:pPr>
       <w:r>
-        <w:t>Барный стул. Занимает одну клетку плоскости сцены. Описание данного объекта схоже с обычным столом с той лишь разницей, что прямоугольный параллелепипед имеет более длинные боковые рёбра</w:t>
+        <w:t xml:space="preserve">Барный стул. </w:t>
+      </w:r>
+      <w:r>
+        <w:t>Является двумя перпендикулярными плоскостями, одна из которых параллельна плоскости выставочного стенда. Эти плоскости расположены на</w:t>
+      </w:r>
+      <w:r>
+        <w:t xml:space="preserve"> </w:t>
+      </w:r>
+      <w:proofErr w:type="spellStart"/>
+      <w:r>
+        <w:t>на</w:t>
+      </w:r>
+      <w:proofErr w:type="spellEnd"/>
+      <w:r>
+        <w:t xml:space="preserve"> прямоугольной призме</w:t>
       </w:r>
       <w:r>
         <w:t>;</w:t>
@@ -5203,12 +5368,15 @@
         </w:numPr>
       </w:pPr>
       <w:r>
-        <w:t xml:space="preserve">Диван. Длина объекта задаётся пользователем по количеству занимаемых клеток области сцены. Сложная фигура, представляемая прямоугольным параллелепипедом с вычтенной </w:t>
-      </w:r>
-      <w:r>
-        <w:rPr>
-          <w:lang w:val="en-US"/>
-        </w:rPr>
+        <w:t>Диван.</w:t>
+      </w:r>
+      <w:r>
+        <w:t xml:space="preserve"> </w:t>
+      </w:r>
+      <w:r>
+        <w:t xml:space="preserve">Сложная фигура, представляемая прямоугольным параллелепипедом с вычтенной </w:t>
+      </w:r>
+      <w:r>
         <w:t xml:space="preserve">1/4 </w:t>
       </w:r>
       <w:r>
@@ -5227,7 +5395,10 @@
         </w:numPr>
       </w:pPr>
       <w:r>
-        <w:t>Растение в горшке в качестве элемента декора. Занимает одну клетку плоскости сцены. Является набором плоскостей, образующими в отдельности цветочный горшок и стебель цветка</w:t>
+        <w:t>Растение в горшке в качестве элемента декора. Занимает одну клетку плоскости сцены. Является набором плоскостей, образующими в отдельности цветочный горшок</w:t>
+      </w:r>
+      <w:r>
+        <w:t>, стебель и некоторую растительность</w:t>
       </w:r>
       <w:r>
         <w:t>;</w:t>
@@ -5242,7 +5413,7 @@
         </w:numPr>
       </w:pPr>
       <w:r>
-        <w:t>Подиум для представления выставочных предметов заказчика. Размеры задаются пользователем по количеству занимаемых клеток плоскости сцены. Является прямоугольным параллелепипедом</w:t>
+        <w:t>Подиум для представления выставочных предметов заказчика. Является прямоугольным параллелепипедом</w:t>
       </w:r>
       <w:r>
         <w:t>;</w:t>
@@ -5257,7 +5428,16 @@
         </w:numPr>
       </w:pPr>
       <w:r>
-        <w:t>Экран для проектора. Размеры 2 на 1 ячеек, располагается на стойке. Является плоскостью, перпендикулярной плоскости выставочного стенда, расположенной на правильной призме с боковыми рёбрами, перпендикулярными той же плоскости</w:t>
+        <w:t>Экран для проектора</w:t>
+      </w:r>
+      <w:r>
+        <w:t xml:space="preserve">. </w:t>
+      </w:r>
+      <w:r>
+        <w:t>Является плоскостью, перпендикулярной плоскости выставочного стенда, расположенной на правильной призме с боковыми рёбрами, перпендикулярными той же плоскости</w:t>
+      </w:r>
+      <w:r>
+        <w:t>. Стойка всегда расположена по середине, относительно размеров экрана</w:t>
       </w:r>
       <w:r>
         <w:t>;</w:t>
@@ -5272,7 +5452,23 @@
         </w:numPr>
       </w:pPr>
       <w:r>
-        <w:t>Плазменный телевизор. Размеры 2 на 1 клетку, располагается на стойке. Является прямоугольным параллелепипедом, расположенным на правильной призме с боковыми рёбрами, перпендикулярными плоскости выставочного стенда</w:t>
+        <w:lastRenderedPageBreak/>
+        <w:t>Плазменный телевизор.</w:t>
+      </w:r>
+      <w:r>
+        <w:t xml:space="preserve"> </w:t>
+      </w:r>
+      <w:r>
+        <w:t>Является прямоугольным параллелепипедом</w:t>
+      </w:r>
+      <w:r>
+        <w:t>, изначально расположенны</w:t>
+      </w:r>
+      <w:r>
+        <w:t>м</w:t>
+      </w:r>
+      <w:r>
+        <w:t xml:space="preserve"> над плоскостью</w:t>
       </w:r>
       <w:r>
         <w:t>;</w:t>
@@ -5287,8 +5483,10 @@
         </w:numPr>
       </w:pPr>
       <w:r>
-        <w:lastRenderedPageBreak/>
-        <w:t>Шкаф. Размеры задаются пользователем по количеству занимаемых клеток плоскости сцены. Является прямоугольным параллелепипедом</w:t>
+        <w:t>Шкаф. Является прямоугольным параллелепипедом</w:t>
+      </w:r>
+      <w:r>
+        <w:t xml:space="preserve"> с двумя примыкающими к нему меньшими по размеру параллелепипедами</w:t>
       </w:r>
       <w:r>
         <w:t>;</w:t>
@@ -5303,13 +5501,48 @@
         </w:numPr>
       </w:pPr>
       <w:r>
-        <w:t>Стеллаж с тремя полками. Длина элемента задаётся пользователем. Является тремя параллельными плоскостями,</w:t>
+        <w:t>Стеллаж с полками.</w:t>
       </w:r>
       <w:r>
         <w:t xml:space="preserve"> </w:t>
       </w:r>
       <w:r>
-        <w:t>расположенными на четырёх правильных призмах с рёбрами, перпендикулярными плоскости выставочного стенда</w:t>
+        <w:t xml:space="preserve">Является </w:t>
+      </w:r>
+      <w:r>
+        <w:t xml:space="preserve">несколькими </w:t>
+      </w:r>
+      <w:r>
+        <w:t>параллельными плоскостями,</w:t>
+      </w:r>
+      <w:r>
+        <w:t xml:space="preserve"> </w:t>
+      </w:r>
+      <w:r>
+        <w:t>расположенными на четырёх правильных призма</w:t>
+      </w:r>
+      <w:r>
+        <w:t>х. Количество параллельных плоскостей зависит от заданной высоты модели</w:t>
+      </w:r>
+      <w:r>
+        <w:t>;</w:t>
+      </w:r>
+    </w:p>
+    <w:p>
+      <w:pPr>
+        <w:ind w:left="1080" w:firstLine="0"/>
+      </w:pPr>
+      <w:r>
+        <w:t xml:space="preserve">В тех пунктах, где не указано обратного, </w:t>
+      </w:r>
+      <w:r>
+        <w:t xml:space="preserve">длина </w:t>
+      </w:r>
+      <w:r>
+        <w:t xml:space="preserve">и высота модели </w:t>
+      </w:r>
+      <w:r>
+        <w:t>задается пользователем по количеству занимаемых клеток области сцены</w:t>
       </w:r>
       <w:r>
         <w:t>;</w:t>
@@ -5324,7 +5557,61 @@
         </w:numPr>
       </w:pPr>
       <w:r>
-        <w:t>Источники света – материальные точки, испускающие параллельные лучи света. В зависимости от расположения источника и вектора направления распространения лучей света, определяется тень от объектов, расположенных на сцене. Положение источника задаётся трёхмерными координатами, а направление распространения света – вектором.</w:t>
+        <w:t xml:space="preserve">Источники света – </w:t>
+      </w:r>
+      <w:r>
+        <w:t>точка</w:t>
+      </w:r>
+      <w:r>
+        <w:t xml:space="preserve"> пространства</w:t>
+      </w:r>
+      <w:r>
+        <w:t xml:space="preserve">, подобная точке </w:t>
+      </w:r>
+      <w:r>
+        <w:t xml:space="preserve">положения </w:t>
+      </w:r>
+      <w:r>
+        <w:t>наблюдателя</w:t>
+      </w:r>
+      <w:r>
+        <w:t>.</w:t>
+      </w:r>
+      <w:r>
+        <w:t xml:space="preserve"> Принимает ортогональную проекцию визуализируемой сцены из своего положения с </w:t>
+      </w:r>
+      <w:r>
+        <w:t xml:space="preserve">некоторым </w:t>
+      </w:r>
+      <w:r>
+        <w:t xml:space="preserve">ограниченным обзором. </w:t>
+      </w:r>
+      <w:r>
+        <w:t>В зависимости от расположения источника и направления распространения лучей света, определяется тень от объектов, расположенных на сцене.</w:t>
+      </w:r>
+      <w:r>
+        <w:t xml:space="preserve"> Положение источника света задаётся относительно текущей точки наблюдения в градусах по осям </w:t>
+      </w:r>
+      <w:r>
+        <w:rPr>
+          <w:lang w:val="en-US"/>
+        </w:rPr>
+        <w:t>X</w:t>
+      </w:r>
+      <w:r>
+        <w:t xml:space="preserve"> </w:t>
+      </w:r>
+      <w:r>
+        <w:t xml:space="preserve">и </w:t>
+      </w:r>
+      <w:r>
+        <w:rPr>
+          <w:lang w:val="en-US"/>
+        </w:rPr>
+        <w:t>Y</w:t>
+      </w:r>
+      <w:r>
+        <w:t>.</w:t>
       </w:r>
     </w:p>
     <w:p>
@@ -5357,11 +5644,8 @@
     </w:p>
     <w:p>
       <w:r>
-        <w:t xml:space="preserve">2. Поверхностные модели. Этот тип модели часто используется в компьютерной графике. Поверхность может описываться аналитически, либо задаваться другим способом (например, отдельными участками поверхности, задаваемыми в качестве участков поверхности того или иного вида). При этом вложенные криволинейные поверхности можно представлять в упрощённом </w:t>
-      </w:r>
-      <w:r>
         <w:lastRenderedPageBreak/>
-        <w:t>виде, выполняя, например, полигональную аппроксимацию: такая поверхность будет задаваться в виде поверхности многогранника.</w:t>
+        <w:t>2. Поверхностные модели. Этот тип модели часто используется в компьютерной графике. Поверхность может описываться аналитически, либо задаваться другим способом (например, отдельными участками поверхности, задаваемыми в качестве участков поверхности того или иного вида). При этом вложенные криволинейные поверхности можно представлять в упрощённом виде, выполняя, например, полигональную аппроксимацию: такая поверхность будет задаваться в виде поверхности многогранника.</w:t>
       </w:r>
     </w:p>
     <w:p>
@@ -5421,6 +5705,7 @@
         </w:numPr>
       </w:pPr>
       <w:r>
+        <w:lastRenderedPageBreak/>
         <w:t>Полигональной сеткой. Данный способ характеризуется совокупностью вершин, рёбер и граней, определяющих форму объекта в трёхмерном пространстве.</w:t>
       </w:r>
     </w:p>
@@ -5441,7 +5726,6 @@
         </w:numPr>
       </w:pPr>
       <w:r>
-        <w:lastRenderedPageBreak/>
         <w:t>Список граней. Объект –</w:t>
       </w:r>
       <w:r>
@@ -5520,16 +5804,16 @@
     </w:p>
     <w:p>
       <w:r>
-        <w:t xml:space="preserve">При реализации программного продукта наиболее удобным представлением является модель, заданная полигональной сеткой – это поможет избежать проблем при описании сложных моделей. Способ хранения полигональной сетки при этом – список граней, так как он предоставляет явное описание граней, что поможет при реализации алгоритма удаления невидимых рёбер и поверхностей. Также этот способ позволит эффективно преобразовывать модели, так как структура будет включать в себя список вершин. </w:t>
-      </w:r>
-    </w:p>
-    <w:p>
-      <w:r>
-        <w:t xml:space="preserve">При этом недостаточная эффективность преобразований геометрии объектов, сопутствующая такой форме представления, на программный продукт не повлияет, так как задание геометрии тел предусмотрены только на этапе </w:t>
+        <w:t xml:space="preserve">При реализации программного продукта наиболее удобным представлением является модель, заданная полигональной сеткой – это поможет избежать проблем при описании сложных моделей. Способ хранения полигональной сетки при этом – список граней, так как он предоставляет явное описание граней, что поможет при реализации алгоритма удаления невидимых </w:t>
       </w:r>
       <w:r>
         <w:lastRenderedPageBreak/>
-        <w:t>выбора специфичных моделей, для которых можно определить длину, ширину или высоту. То есть начальная геометрия тел будет задаваться определённым алгоритмом, что разрешит описанную проблему.</w:t>
+        <w:t xml:space="preserve">рёбер и поверхностей. Также этот способ позволит эффективно преобразовывать модели, так как структура будет включать в себя список вершин. </w:t>
+      </w:r>
+    </w:p>
+    <w:p>
+      <w:r>
+        <w:t>При этом недостаточная эффективность преобразований геометрии объектов, сопутствующая такой форме представления, на программный продукт не повлияет, так как задание геометрии тел предусмотрены только на этапе выбора специфичных моделей, для которых можно определить длину, ширину или высоту. То есть начальная геометрия тел будет задаваться определённым алгоритмом, что разрешит описанную проблему.</w:t>
       </w:r>
     </w:p>
     <w:p>
@@ -5618,6 +5902,7 @@
     </w:p>
     <w:p>
       <w:r>
+        <w:lastRenderedPageBreak/>
         <w:t xml:space="preserve">1. Этап подготовки исходных данных. На данном этапе должна быть задана информация о телах. Для каждого тела сцены должна быть сформирована матрица тела </w:t>
       </w:r>
       <m:oMath>
@@ -5694,7 +5979,6 @@
               <w:rFonts w:ascii="Cambria Math" w:hAnsi="Cambria Math"/>
               <w:lang w:val="en-US"/>
             </w:rPr>
-            <w:lastRenderedPageBreak/>
             <m:t>V=</m:t>
           </m:r>
           <m:d>
@@ -6352,7 +6636,11 @@
     </w:p>
     <w:p>
       <w:r>
-        <w:t>На данном этапе для определения невидимых точек ребра требуется построить луч, соединяющий точку наблюдения с точкой на ребре. Точка будет невидимой, если луч на своём пути встречает в качестве преграды рассматриваемое тело. Если тело является преградой, то луч должен пройти через тело. Если луч проходит через тело, то он находится по положительную сторону от каждой грани тела.</w:t>
+        <w:t xml:space="preserve">На данном этапе для определения невидимых точек ребра требуется построить луч, соединяющий точку наблюдения с точкой на ребре. Точка будет невидимой, если луч на своём пути встречает в качестве преграды </w:t>
+      </w:r>
+      <w:r>
+        <w:lastRenderedPageBreak/>
+        <w:t>рассматриваемое тело. Если тело является преградой, то луч должен пройти через тело. Если луч проходит через тело, то он находится по положительную сторону от каждой грани тела.</w:t>
       </w:r>
     </w:p>
     <w:p>
@@ -6374,7 +6662,6 @@
         </w:numPr>
       </w:pPr>
       <w:r>
-        <w:lastRenderedPageBreak/>
         <w:t>Алгоритм работает в объектном пространстве, точность вычислений высокая.</w:t>
       </w:r>
     </w:p>
@@ -6458,7 +6745,11 @@
         </w:numPr>
       </w:pPr>
       <w:r>
-        <w:t>На сцене может находиться множество объектов, что замедлит скорость работы алгоритма. Это не удовлетворяет преподнесённым требованиям к скорости выполнения алгоритма. Особенные проблемы также могут наблюдаться при наличии множества невыпуклых тел на сцене</w:t>
+        <w:t xml:space="preserve">На сцене может находиться множество объектов, что замедлит скорость работы алгоритма. Это не удовлетворяет преподнесённым требованиям к </w:t>
+      </w:r>
+      <w:r>
+        <w:lastRenderedPageBreak/>
+        <w:t>скорости выполнения алгоритма. Особенные проблемы также могут наблюдаться при наличии множества невыпуклых тел на сцене</w:t>
       </w:r>
       <w:r>
         <w:t>;</w:t>
@@ -6506,11 +6797,7 @@
         <w:ind w:firstLine="0"/>
       </w:pPr>
       <w:r>
-        <w:t xml:space="preserve">Данный алгоритм работает в пространстве изображения. Используется два буфера: буфер кадра, в котором хранятся атрибуты каждого пикселя в </w:t>
-      </w:r>
-      <w:r>
-        <w:lastRenderedPageBreak/>
-        <w:t xml:space="preserve">пространстве изображения, и </w:t>
+        <w:t xml:space="preserve">Данный алгоритм работает в пространстве изображения. Используется два буфера: буфер кадра, в котором хранятся атрибуты каждого пикселя в пространстве изображения, и </w:t>
       </w:r>
       <w:r>
         <w:rPr>
@@ -7081,6 +7368,7 @@
         <w:rPr>
           <w:iCs/>
         </w:rPr>
+        <w:lastRenderedPageBreak/>
         <w:t>При этом стоит отметить, что для невыпуклых многогранников предварительно потребуется удалить нелицевые грани.</w:t>
       </w:r>
     </w:p>
@@ -7152,7 +7440,6 @@
     </w:p>
     <w:p>
       <w:r>
-        <w:lastRenderedPageBreak/>
         <w:t>Недостатки:</w:t>
       </w:r>
     </w:p>
@@ -7221,6 +7508,7 @@
     </w:p>
     <w:p>
       <w:r>
+        <w:lastRenderedPageBreak/>
         <w:t xml:space="preserve">Предполагается, что сцена уже преобразована в пространство изображения, а точка, в которой находится наблюдатель, находится в бесконечности на положительной полуоси </w:t>
       </w:r>
       <m:oMath>
@@ -7283,7 +7571,6 @@
     </w:p>
     <w:p>
       <w:r>
-        <w:lastRenderedPageBreak/>
         <w:t xml:space="preserve">Если же точка наблюдателя находится не в бесконечности, то есть в рассмотрении фигурирует перспективная проекция, то предполагается, что сам наблюдатель по-прежнему находится на положительной полуоси </w:t>
       </w:r>
       <m:oMath>
@@ -8023,6 +8310,7 @@
         <w:rPr>
           <w:iCs/>
         </w:rPr>
+        <w:lastRenderedPageBreak/>
         <w:t xml:space="preserve">Таким образом минимальное расстояние от этой прямой до некоторой точки </w:t>
       </w:r>
       <m:oMath>
@@ -8981,7 +9269,6 @@
         <w:rPr>
           <w:iCs/>
         </w:rPr>
-        <w:lastRenderedPageBreak/>
         <w:t>Рассмотрим преимущества и недостатки описанного алгоритма.</w:t>
       </w:r>
     </w:p>
@@ -9094,6 +9381,7 @@
       </w:pPr>
       <w:bookmarkStart w:id="10" w:name="_Toc55127771"/>
       <w:r>
+        <w:lastRenderedPageBreak/>
         <w:t>1.5 Анализ алгоритмов построения теней</w:t>
       </w:r>
       <w:bookmarkEnd w:id="10"/>
@@ -9120,11 +9408,7 @@
         <w:t>-</w:t>
       </w:r>
       <w:r>
-        <w:t xml:space="preserve">буфера, поэтому одним из наилучших вариантов будет модификация указанного метода </w:t>
-      </w:r>
-      <w:r>
-        <w:lastRenderedPageBreak/>
-        <w:t xml:space="preserve">путём добавления вычисления теневого </w:t>
+        <w:t xml:space="preserve">буфера, поэтому одним из наилучших вариантов будет модификация указанного метода путём добавления вычисления теневого </w:t>
       </w:r>
       <w:r>
         <w:rPr>
@@ -9216,7 +9500,6 @@
       </w:pPr>
       <w:bookmarkStart w:id="11" w:name="_Toc55127772"/>
       <w:r>
-        <w:lastRenderedPageBreak/>
         <w:t xml:space="preserve">2. </w:t>
       </w:r>
       <w:r>
@@ -9424,6 +9707,7 @@
     </w:p>
     <w:p>
       <w:r>
+        <w:lastRenderedPageBreak/>
         <w:tab/>
         <w:t xml:space="preserve">Если </w:t>
       </w:r>
@@ -9777,7 +10061,6 @@
     </w:p>
     <w:p>
       <w:r>
-        <w:lastRenderedPageBreak/>
         <w:t xml:space="preserve">2. Выполнить алгоритм </w:t>
       </w:r>
       <w:r>
@@ -10371,6 +10654,7 @@
               <w:ind w:firstLine="0"/>
             </w:pPr>
             <w:r>
+              <w:lastRenderedPageBreak/>
               <w:t>Область размещения объектов</w:t>
             </w:r>
           </w:p>
@@ -10556,7 +10840,6 @@
       </w:pPr>
       <w:bookmarkStart w:id="16" w:name="_Toc55127777"/>
       <w:r>
-        <w:lastRenderedPageBreak/>
         <w:t>Вывод</w:t>
       </w:r>
     </w:p>
@@ -10669,181 +10952,180 @@
         <w:jc w:val="center"/>
       </w:pPr>
       <w:r>
+        <w:t>3. Технологическая часть</w:t>
+      </w:r>
+      <w:bookmarkEnd w:id="16"/>
+    </w:p>
+    <w:p>
+      <w:pPr>
+        <w:pStyle w:val="2"/>
+      </w:pPr>
+      <w:bookmarkStart w:id="17" w:name="_Toc55127778"/>
+      <w:r>
+        <w:t>3.1 Выбор языка программирования и среды разработки</w:t>
+      </w:r>
+      <w:bookmarkEnd w:id="17"/>
+    </w:p>
+    <w:p>
+      <w:pPr>
+        <w:ind w:firstLine="0"/>
+      </w:pPr>
+      <w:r>
+        <w:t xml:space="preserve">При написании программного продукта будет задействован язык </w:t>
+      </w:r>
+      <w:r>
+        <w:rPr>
+          <w:lang w:val="en-US"/>
+        </w:rPr>
+        <w:t>C</w:t>
+      </w:r>
+      <w:r>
+        <w:t>++</w:t>
+      </w:r>
+      <w:r>
+        <w:t>. Данный выбор обусловлен следующими факторами:</w:t>
+      </w:r>
+    </w:p>
+    <w:p>
+      <w:r>
+        <w:t>1. Данный язык преподавался в рамках курса Объектно-Ориентированного Программирования</w:t>
+      </w:r>
+      <w:r>
+        <w:t>;</w:t>
+      </w:r>
+    </w:p>
+    <w:p>
+      <w:r>
+        <w:t>2.</w:t>
+      </w:r>
+      <w:r>
+        <w:t xml:space="preserve"> Высокая вычислительная производительность. В аналитической части мною была обозначена важность скорости исполнения кода</w:t>
+      </w:r>
+      <w:r>
+        <w:t>;</w:t>
+      </w:r>
+    </w:p>
+    <w:p>
+      <w:r>
+        <w:t xml:space="preserve">3. </w:t>
+      </w:r>
+      <w:r>
+        <w:t>Язык поддерживает объектно-ориентированную парадигму программирования</w:t>
+      </w:r>
+      <w:r>
+        <w:t xml:space="preserve">. </w:t>
+      </w:r>
+      <w:r>
+        <w:t>Данный фактор позволить привести объекты сцены к объектам классов, а также пользоваться шаблонами проектирования. В свою очередь описанные факты дадут возможность писать читаемый и эффективный код</w:t>
+      </w:r>
+      <w:r>
+        <w:t>;</w:t>
+      </w:r>
+    </w:p>
+    <w:p>
+      <w:r>
+        <w:t>4. Доступность. Большое количество учебной литературы позволит быстро и эффективно писать код</w:t>
+      </w:r>
+      <w:r>
+        <w:t>.</w:t>
+      </w:r>
+    </w:p>
+    <w:p>
+      <w:r>
+        <w:t xml:space="preserve">При написании программы будет задействована среда разработки </w:t>
+      </w:r>
+      <w:r>
+        <w:rPr>
+          <w:lang w:val="en-US"/>
+        </w:rPr>
+        <w:t>QT</w:t>
+      </w:r>
+      <w:r>
+        <w:t xml:space="preserve"> </w:t>
+      </w:r>
+      <w:r>
+        <w:rPr>
+          <w:lang w:val="en-US"/>
+        </w:rPr>
+        <w:t>Creator</w:t>
+      </w:r>
+      <w:r>
+        <w:t xml:space="preserve">. </w:t>
+      </w:r>
+      <w:r>
+        <w:t>Данный выбор обусловлен следующими факторами:</w:t>
+      </w:r>
+    </w:p>
+    <w:p>
+      <w:r>
+        <w:t>1. Основы работы с данной средой разработки преподаётся в рамках курса Программирования на Си</w:t>
+      </w:r>
+      <w:r>
+        <w:t>;</w:t>
+      </w:r>
+    </w:p>
+    <w:p>
+      <w:r>
         <w:lastRenderedPageBreak/>
-        <w:t>3. Технологическая часть</w:t>
-      </w:r>
-      <w:bookmarkEnd w:id="16"/>
+        <w:t xml:space="preserve">2. </w:t>
+      </w:r>
+      <w:r>
+        <w:rPr>
+          <w:lang w:val="en-US"/>
+        </w:rPr>
+        <w:t>QT</w:t>
+      </w:r>
+      <w:r>
+        <w:t xml:space="preserve"> </w:t>
+      </w:r>
+      <w:r>
+        <w:rPr>
+          <w:lang w:val="en-US"/>
+        </w:rPr>
+        <w:t>Creator</w:t>
+      </w:r>
+      <w:r>
+        <w:t xml:space="preserve"> </w:t>
+      </w:r>
+      <w:r>
+        <w:t xml:space="preserve">позволяет работать с расширением </w:t>
+      </w:r>
+      <w:r>
+        <w:rPr>
+          <w:lang w:val="en-US"/>
+        </w:rPr>
+        <w:t>Qt</w:t>
+      </w:r>
+      <w:r>
+        <w:t xml:space="preserve"> </w:t>
+      </w:r>
+      <w:r>
+        <w:rPr>
+          <w:lang w:val="en-US"/>
+        </w:rPr>
+        <w:t>Design</w:t>
+      </w:r>
+      <w:r>
+        <w:t xml:space="preserve">, </w:t>
+      </w:r>
+      <w:r>
+        <w:t>которое позволит создать удобный и надёжный интерфейс для программного продукта в сжатые сроки</w:t>
+      </w:r>
+      <w:r>
+        <w:t>;</w:t>
+      </w:r>
+    </w:p>
+    <w:p>
+      <w:r>
+        <w:t xml:space="preserve"> </w:t>
+      </w:r>
     </w:p>
     <w:p>
       <w:pPr>
         <w:pStyle w:val="2"/>
       </w:pPr>
-      <w:bookmarkStart w:id="17" w:name="_Toc55127778"/>
-      <w:r>
-        <w:t>3.1 Выбор языка программирования и среды разработки</w:t>
-      </w:r>
-      <w:bookmarkEnd w:id="17"/>
-    </w:p>
-    <w:p>
-      <w:pPr>
-        <w:ind w:firstLine="0"/>
-      </w:pPr>
-      <w:r>
-        <w:t xml:space="preserve">При написании программного продукта будет задействован язык </w:t>
-      </w:r>
-      <w:r>
-        <w:rPr>
-          <w:lang w:val="en-US"/>
-        </w:rPr>
-        <w:t>C</w:t>
-      </w:r>
-      <w:r>
-        <w:t>++</w:t>
-      </w:r>
-      <w:r>
-        <w:t>. Данный выбор обусловлен следующими факторами:</w:t>
-      </w:r>
-    </w:p>
-    <w:p>
-      <w:r>
-        <w:t>1. Данный язык преподавался в рамках курса Объектно-Ориентированного Программирования</w:t>
-      </w:r>
-      <w:r>
-        <w:t>;</w:t>
-      </w:r>
-    </w:p>
-    <w:p>
-      <w:r>
-        <w:t>2.</w:t>
-      </w:r>
-      <w:r>
-        <w:t xml:space="preserve"> Высокая вычислительная производительность. В аналитической части мною была обозначена важность скорости исполнения кода</w:t>
-      </w:r>
-      <w:r>
-        <w:t>;</w:t>
-      </w:r>
-    </w:p>
-    <w:p>
-      <w:r>
-        <w:t xml:space="preserve">3. </w:t>
-      </w:r>
-      <w:r>
-        <w:t>Язык поддерживает объектно-ориентированную парадигму программирования</w:t>
-      </w:r>
-      <w:r>
-        <w:t xml:space="preserve">. </w:t>
-      </w:r>
-      <w:r>
-        <w:t>Данный фактор позволить привести объекты сцены к объектам классов, а также пользоваться шаблонами проектирования. В свою очередь описанные факты дадут возможность писать читаемый и эффективный код</w:t>
-      </w:r>
-      <w:r>
-        <w:t>;</w:t>
-      </w:r>
-    </w:p>
-    <w:p>
-      <w:r>
-        <w:t>4. Доступность. Большое количество учебной литературы позволит быстро и эффективно писать код</w:t>
-      </w:r>
-      <w:r>
-        <w:t>.</w:t>
-      </w:r>
-    </w:p>
-    <w:p>
-      <w:r>
-        <w:t xml:space="preserve">При написании программы будет задействована среда разработки </w:t>
-      </w:r>
-      <w:r>
-        <w:rPr>
-          <w:lang w:val="en-US"/>
-        </w:rPr>
-        <w:t>QT</w:t>
-      </w:r>
-      <w:r>
-        <w:t xml:space="preserve"> </w:t>
-      </w:r>
-      <w:r>
-        <w:rPr>
-          <w:lang w:val="en-US"/>
-        </w:rPr>
-        <w:t>Creator</w:t>
-      </w:r>
-      <w:r>
-        <w:t xml:space="preserve">. </w:t>
-      </w:r>
-      <w:r>
-        <w:t>Данный выбор обусловлен следующими факторами:</w:t>
-      </w:r>
-    </w:p>
-    <w:p>
-      <w:r>
-        <w:t>1. Основы работы с данной средой разработки преподаётся в рамках курса Программирования на Си</w:t>
-      </w:r>
-      <w:r>
-        <w:t>;</w:t>
-      </w:r>
-    </w:p>
-    <w:p>
-      <w:r>
-        <w:t xml:space="preserve">2. </w:t>
-      </w:r>
-      <w:r>
-        <w:rPr>
-          <w:lang w:val="en-US"/>
-        </w:rPr>
-        <w:t>QT</w:t>
-      </w:r>
-      <w:r>
-        <w:t xml:space="preserve"> </w:t>
-      </w:r>
-      <w:r>
-        <w:rPr>
-          <w:lang w:val="en-US"/>
-        </w:rPr>
-        <w:t>Creator</w:t>
-      </w:r>
-      <w:r>
-        <w:t xml:space="preserve"> </w:t>
-      </w:r>
-      <w:r>
-        <w:t xml:space="preserve">позволяет работать с расширением </w:t>
-      </w:r>
-      <w:r>
-        <w:rPr>
-          <w:lang w:val="en-US"/>
-        </w:rPr>
-        <w:t>Qt</w:t>
-      </w:r>
-      <w:r>
-        <w:t xml:space="preserve"> </w:t>
-      </w:r>
-      <w:r>
-        <w:rPr>
-          <w:lang w:val="en-US"/>
-        </w:rPr>
-        <w:t>Design</w:t>
-      </w:r>
-      <w:r>
-        <w:t xml:space="preserve">, </w:t>
-      </w:r>
-      <w:r>
-        <w:t>которое позволит создать удобный и надёжный интерфейс для программного продукта в сжатые сроки</w:t>
-      </w:r>
-      <w:r>
-        <w:t>;</w:t>
-      </w:r>
-    </w:p>
-    <w:p>
-      <w:r>
-        <w:t xml:space="preserve"> </w:t>
-      </w:r>
-    </w:p>
-    <w:p>
-      <w:pPr>
-        <w:pStyle w:val="2"/>
-      </w:pPr>
       <w:bookmarkStart w:id="18" w:name="_Toc55127779"/>
       <w:r>
-        <w:lastRenderedPageBreak/>
         <w:t xml:space="preserve">3.2 </w:t>
       </w:r>
       <w:r>
@@ -13390,6 +13672,7 @@
           <w:sz w:val="20"/>
           <w:lang w:val="en-US" w:eastAsia="ru-RU"/>
         </w:rPr>
+        <w:lastRenderedPageBreak/>
         <w:t>private:</w:t>
       </w:r>
     </w:p>
@@ -13841,7 +14124,6 @@
           <w:sz w:val="20"/>
           <w:lang w:eastAsia="ru-RU"/>
         </w:rPr>
-        <w:lastRenderedPageBreak/>
         <w:t xml:space="preserve">    </w:t>
       </w:r>
       <w:r>
@@ -15031,6 +15313,7 @@
         <w:rPr>
           <w:noProof/>
         </w:rPr>
+        <w:lastRenderedPageBreak/>
         <w:drawing>
           <wp:inline distT="0" distB="0" distL="0" distR="0" wp14:anchorId="3B937B61" wp14:editId="23F10963">
             <wp:extent cx="1590675" cy="4219327"/>
@@ -15139,7 +15422,6 @@
         <w:pStyle w:val="4"/>
       </w:pPr>
       <w:r>
-        <w:lastRenderedPageBreak/>
         <w:t>Список доступных объектов (Рисунок 2):</w:t>
       </w:r>
     </w:p>
@@ -15160,6 +15442,7 @@
         <w:rPr>
           <w:noProof/>
         </w:rPr>
+        <w:lastRenderedPageBreak/>
         <w:drawing>
           <wp:inline distT="0" distB="0" distL="0" distR="0" wp14:anchorId="7101E9F0" wp14:editId="71788742">
             <wp:extent cx="1543050" cy="3752850"/>

</xml_diff>

<commit_message>
ADD: too many info... let me die...
</commit_message>
<xml_diff>
--- a/RPZ/RPZ.docx
+++ b/RPZ/RPZ.docx
@@ -296,7 +296,6 @@
         <w:tab/>
         <w:t xml:space="preserve">       </w:t>
       </w:r>
-      <w:proofErr w:type="gramStart"/>
       <w:r>
         <w:rPr>
           <w:rFonts w:eastAsia="Calibri"/>
@@ -304,16 +303,7 @@
           <w:u w:val="single"/>
         </w:rPr>
         <w:tab/>
-        <w:t xml:space="preserve">  «</w:t>
-      </w:r>
-      <w:proofErr w:type="gramEnd"/>
-      <w:r>
-        <w:rPr>
-          <w:rFonts w:eastAsia="Calibri"/>
-          <w:szCs w:val="28"/>
-          <w:u w:val="single"/>
-        </w:rPr>
-        <w:t>Информатика и системы управления»</w:t>
+        <w:t xml:space="preserve">  «Информатика и системы управления»</w:t>
       </w:r>
       <w:r>
         <w:rPr>
@@ -1484,21 +1474,7 @@
         <w:rPr>
           <w:sz w:val="20"/>
         </w:rPr>
-        <w:t>_____________</w:t>
-      </w:r>
-      <w:proofErr w:type="gramStart"/>
-      <w:r>
-        <w:rPr>
-          <w:sz w:val="20"/>
-        </w:rPr>
-        <w:t>_  _</w:t>
-      </w:r>
-      <w:proofErr w:type="gramEnd"/>
-      <w:r>
-        <w:rPr>
-          <w:sz w:val="20"/>
-        </w:rPr>
-        <w:t>__</w:t>
+        <w:t>______________  ___</w:t>
       </w:r>
       <w:r>
         <w:rPr>
@@ -1539,19 +1515,11 @@
           <w:sz w:val="20"/>
         </w:rPr>
       </w:pPr>
-      <w:proofErr w:type="gramStart"/>
       <w:r>
         <w:rPr>
           <w:sz w:val="20"/>
         </w:rPr>
-        <w:t>« _</w:t>
-      </w:r>
-      <w:proofErr w:type="gramEnd"/>
-      <w:r>
-        <w:rPr>
-          <w:sz w:val="20"/>
-        </w:rPr>
-        <w:t>____ » ____________ 20 ____ г.</w:t>
+        <w:t>« _____ » ____________ 20 ____ г.</w:t>
       </w:r>
     </w:p>
     <w:p>
@@ -2160,23 +2128,7 @@
           <w:sz w:val="22"/>
           <w:szCs w:val="22"/>
         </w:rPr>
-        <w:t xml:space="preserve">График выполнения </w:t>
-      </w:r>
-      <w:proofErr w:type="gramStart"/>
-      <w:r>
-        <w:rPr>
-          <w:sz w:val="22"/>
-          <w:szCs w:val="22"/>
-        </w:rPr>
-        <w:t>проекта:  25</w:t>
-      </w:r>
-      <w:proofErr w:type="gramEnd"/>
-      <w:r>
-        <w:rPr>
-          <w:sz w:val="22"/>
-          <w:szCs w:val="22"/>
-        </w:rPr>
-        <w:t>% к _</w:t>
+        <w:t>График выполнения проекта:  25% к _</w:t>
       </w:r>
       <w:r>
         <w:rPr>
@@ -2265,7 +2217,6 @@
           <w:u w:val="single"/>
         </w:rPr>
       </w:pPr>
-      <w:proofErr w:type="gramStart"/>
       <w:r>
         <w:rPr>
           <w:rFonts w:eastAsia="Calibri"/>
@@ -2275,19 +2226,7 @@
           <w:sz w:val="22"/>
           <w:szCs w:val="22"/>
         </w:rPr>
-        <w:t>Задание</w:t>
-      </w:r>
-      <w:proofErr w:type="gramEnd"/>
-      <w:r>
-        <w:rPr>
-          <w:rFonts w:eastAsia="Calibri"/>
-          <w:b/>
-          <w:i/>
-          <w:iCs/>
-          <w:sz w:val="22"/>
-          <w:szCs w:val="22"/>
-        </w:rPr>
-        <w:t xml:space="preserve"> </w:t>
+        <w:t xml:space="preserve">Задание </w:t>
       </w:r>
       <w:r>
         <w:rPr>
@@ -2429,17 +2368,7 @@
           <w:sz w:val="22"/>
           <w:szCs w:val="22"/>
         </w:rPr>
-        <w:t xml:space="preserve">Расчётно-пояснительная записка </w:t>
-      </w:r>
-      <w:proofErr w:type="gramStart"/>
-      <w:r>
-        <w:rPr>
-          <w:rFonts w:eastAsia="Calibri"/>
-          <w:bCs/>
-          <w:sz w:val="22"/>
-          <w:szCs w:val="22"/>
-        </w:rPr>
-        <w:t xml:space="preserve">на </w:t>
+        <w:t xml:space="preserve">Расчётно-пояснительная записка на </w:t>
       </w:r>
       <w:r>
         <w:rPr>
@@ -2449,10 +2378,43 @@
           <w:szCs w:val="22"/>
           <w:u w:val="single"/>
         </w:rPr>
-        <w:t xml:space="preserve"> 25</w:t>
-      </w:r>
-      <w:proofErr w:type="gramEnd"/>
-      <w:r>
+        <w:t xml:space="preserve"> 25-30 </w:t>
+      </w:r>
+      <w:r>
+        <w:rPr>
+          <w:rFonts w:eastAsia="Calibri"/>
+          <w:bCs/>
+          <w:sz w:val="22"/>
+          <w:szCs w:val="22"/>
+        </w:rPr>
+        <w:t xml:space="preserve"> листах формата А4.</w:t>
+      </w:r>
+    </w:p>
+    <w:p>
+      <w:pPr>
+        <w:spacing w:after="0" w:line="240" w:lineRule="auto"/>
+        <w:ind w:firstLine="0"/>
+        <w:rPr>
+          <w:rFonts w:eastAsia="Calibri"/>
+          <w:bCs/>
+          <w:sz w:val="22"/>
+          <w:szCs w:val="22"/>
+        </w:rPr>
+      </w:pPr>
+      <w:r>
+        <w:rPr>
+          <w:rFonts w:eastAsia="Calibri"/>
+          <w:bCs/>
+          <w:sz w:val="22"/>
+          <w:szCs w:val="22"/>
+        </w:rPr>
+        <w:t>Перечень графического (иллюстративного) материала (чертежи, плакаты, слайды и т.п.)</w:t>
+      </w:r>
+    </w:p>
+    <w:p>
+      <w:pPr>
+        <w:spacing w:line="240" w:lineRule="auto"/>
+        <w:ind w:firstLine="0"/>
         <w:rPr>
           <w:rFonts w:eastAsia="Calibri"/>
           <w:bCs/>
@@ -2460,43 +2422,8 @@
           <w:szCs w:val="22"/>
           <w:u w:val="single"/>
         </w:rPr>
-        <w:t xml:space="preserve">-30 </w:t>
-      </w:r>
-      <w:r>
-        <w:rPr>
-          <w:rFonts w:eastAsia="Calibri"/>
-          <w:bCs/>
-          <w:sz w:val="22"/>
-          <w:szCs w:val="22"/>
-        </w:rPr>
-        <w:t xml:space="preserve"> листах формата А4.</w:t>
-      </w:r>
-    </w:p>
-    <w:p>
-      <w:pPr>
-        <w:spacing w:after="0" w:line="240" w:lineRule="auto"/>
-        <w:ind w:firstLine="0"/>
-        <w:rPr>
-          <w:rFonts w:eastAsia="Calibri"/>
-          <w:bCs/>
-          <w:sz w:val="22"/>
-          <w:szCs w:val="22"/>
-        </w:rPr>
-      </w:pPr>
-      <w:r>
-        <w:rPr>
-          <w:rFonts w:eastAsia="Calibri"/>
-          <w:bCs/>
-          <w:sz w:val="22"/>
-          <w:szCs w:val="22"/>
-        </w:rPr>
-        <w:t>Перечень графического (иллюстративного) материала (чертежи, плакаты, слайды и т.п.)</w:t>
-      </w:r>
-    </w:p>
-    <w:p>
-      <w:pPr>
-        <w:spacing w:line="240" w:lineRule="auto"/>
-        <w:ind w:firstLine="0"/>
+      </w:pPr>
+      <w:r>
         <w:rPr>
           <w:rFonts w:eastAsia="Calibri"/>
           <w:bCs/>
@@ -2504,7 +2431,39 @@
           <w:szCs w:val="22"/>
           <w:u w:val="single"/>
         </w:rPr>
-      </w:pPr>
+        <w:t>На защиту проекта должна быть предоставлена презентация, состоящая из 15-20 слайдов. На слайдах должны быть отражены: постановка задачи, использованные методы и алгоритмы, расчетные соотношения, структура комплекса программ, интерфейс, результаты проведенных исследований.</w:t>
+      </w:r>
+    </w:p>
+    <w:p>
+      <w:pPr>
+        <w:spacing w:after="0" w:line="240" w:lineRule="auto"/>
+        <w:ind w:firstLine="0"/>
+        <w:rPr>
+          <w:sz w:val="22"/>
+          <w:szCs w:val="22"/>
+        </w:rPr>
+      </w:pPr>
+    </w:p>
+    <w:p>
+      <w:pPr>
+        <w:spacing w:line="240" w:lineRule="auto"/>
+        <w:ind w:firstLine="0"/>
+        <w:rPr>
+          <w:rFonts w:eastAsia="Calibri"/>
+          <w:bCs/>
+          <w:sz w:val="22"/>
+          <w:szCs w:val="22"/>
+        </w:rPr>
+      </w:pPr>
+      <w:r>
+        <w:rPr>
+          <w:rFonts w:eastAsia="Calibri"/>
+          <w:bCs/>
+          <w:sz w:val="22"/>
+          <w:szCs w:val="22"/>
+        </w:rPr>
+        <w:t xml:space="preserve">Дата выдачи задания « </w:t>
+      </w:r>
       <w:r>
         <w:rPr>
           <w:rFonts w:eastAsia="Calibri"/>
@@ -2513,69 +2472,7 @@
           <w:szCs w:val="22"/>
           <w:u w:val="single"/>
         </w:rPr>
-        <w:t>На защиту проекта должна быть предоставлена презентация, состоящая из 15-20 слайдов. На слайдах должны быть отражены: постановка задачи, использованные методы и алгоритмы, расчетные соотношения, структура комплекса программ, интерфейс, результаты проведенных исследований.</w:t>
-      </w:r>
-    </w:p>
-    <w:p>
-      <w:pPr>
-        <w:spacing w:after="0" w:line="240" w:lineRule="auto"/>
-        <w:ind w:firstLine="0"/>
-        <w:rPr>
-          <w:sz w:val="22"/>
-          <w:szCs w:val="22"/>
-        </w:rPr>
-      </w:pPr>
-    </w:p>
-    <w:p>
-      <w:pPr>
-        <w:spacing w:line="240" w:lineRule="auto"/>
-        <w:ind w:firstLine="0"/>
-        <w:rPr>
-          <w:rFonts w:eastAsia="Calibri"/>
-          <w:bCs/>
-          <w:sz w:val="22"/>
-          <w:szCs w:val="22"/>
-        </w:rPr>
-      </w:pPr>
-      <w:r>
-        <w:rPr>
-          <w:rFonts w:eastAsia="Calibri"/>
-          <w:bCs/>
-          <w:sz w:val="22"/>
-          <w:szCs w:val="22"/>
-        </w:rPr>
-        <w:t xml:space="preserve">Дата выдачи задания </w:t>
-      </w:r>
-      <w:proofErr w:type="gramStart"/>
-      <w:r>
-        <w:rPr>
-          <w:rFonts w:eastAsia="Calibri"/>
-          <w:bCs/>
-          <w:sz w:val="22"/>
-          <w:szCs w:val="22"/>
-        </w:rPr>
-        <w:t xml:space="preserve">« </w:t>
-      </w:r>
-      <w:r>
-        <w:rPr>
-          <w:rFonts w:eastAsia="Calibri"/>
-          <w:bCs/>
-          <w:sz w:val="22"/>
-          <w:szCs w:val="22"/>
-          <w:u w:val="single"/>
-        </w:rPr>
-        <w:t xml:space="preserve"> </w:t>
-      </w:r>
-      <w:proofErr w:type="gramEnd"/>
-      <w:r>
-        <w:rPr>
-          <w:rFonts w:eastAsia="Calibri"/>
-          <w:bCs/>
-          <w:sz w:val="22"/>
-          <w:szCs w:val="22"/>
-          <w:u w:val="single"/>
-        </w:rPr>
-        <w:t xml:space="preserve">     </w:t>
+        <w:t xml:space="preserve">      </w:t>
       </w:r>
       <w:r>
         <w:rPr>
@@ -4925,6 +4822,19 @@
         <w:t>разработать программный продукт для визуализации и редактирования площадки выставочного стенда и трехмерных объектов, расположенных на ней.</w:t>
       </w:r>
     </w:p>
+    <w:p/>
+    <w:p/>
+    <w:p/>
+    <w:p/>
+    <w:p/>
+    <w:p/>
+    <w:p/>
+    <w:p/>
+    <w:p/>
+    <w:p/>
+    <w:p/>
+    <w:p/>
+    <w:p/>
     <w:p>
       <w:pPr>
         <w:pStyle w:val="1"/>
@@ -4936,6 +4846,7 @@
       </w:pPr>
       <w:bookmarkStart w:id="2" w:name="_Toc55127763"/>
       <w:r>
+        <w:lastRenderedPageBreak/>
         <w:t>Аналитическая часть</w:t>
       </w:r>
       <w:bookmarkEnd w:id="2"/>
@@ -5074,7 +4985,6 @@
         <w:ind w:left="708"/>
       </w:pPr>
       <w:r>
-        <w:lastRenderedPageBreak/>
         <w:t>Опираясь на примеры визуализации выставочных стендов (см. Приложение)</w:t>
       </w:r>
       <w:r>
@@ -5129,6 +5039,7 @@
         </w:numPr>
       </w:pPr>
       <w:r>
+        <w:lastRenderedPageBreak/>
         <w:t xml:space="preserve">Стул. </w:t>
       </w:r>
       <w:r>
@@ -5270,7 +5181,6 @@
         </w:numPr>
       </w:pPr>
       <w:r>
-        <w:lastRenderedPageBreak/>
         <w:t>Плазменный телевизор.</w:t>
       </w:r>
       <w:r>
@@ -5351,6 +5261,7 @@
         <w:ind w:left="1080" w:firstLine="0"/>
       </w:pPr>
       <w:r>
+        <w:lastRenderedPageBreak/>
         <w:t>В тех пунктах, где не указано обратного, длина и высота модели задается пользователем по количеству занимаемых клеток области сцены</w:t>
       </w:r>
       <w:r>
@@ -5474,26 +5385,29 @@
     </w:p>
     <w:p>
       <w:r>
+        <w:t>2</w:t>
+      </w:r>
+      <w:r>
+        <w:t>)</w:t>
+      </w:r>
+      <w:r>
+        <w:t xml:space="preserve"> </w:t>
+      </w:r>
+      <w:r>
+        <w:t>п</w:t>
+      </w:r>
+      <w:r>
+        <w:t>оверхностные модели. Этот тип модели часто используется в компьютерной графике. Поверхность может описываться аналитически, либо задаваться другим способом (например, отдельными участками поверхности, задаваемыми в качестве участков поверхности того или иного вида). При этом вложенные криволинейные поверхности можно представлять в упрощённом виде, выполняя, например, полигональную аппроксимацию: такая поверхность будет задаваться в виде поверхности многогранника.</w:t>
+      </w:r>
+      <w:r>
+        <w:t xml:space="preserve"> </w:t>
+      </w:r>
+      <w:r>
+        <w:t xml:space="preserve">Данная форма имеет свой </w:t>
+      </w:r>
+      <w:r>
         <w:lastRenderedPageBreak/>
-        <w:t>2</w:t>
-      </w:r>
-      <w:r>
-        <w:t>)</w:t>
-      </w:r>
-      <w:r>
-        <w:t xml:space="preserve"> </w:t>
-      </w:r>
-      <w:r>
-        <w:t>п</w:t>
-      </w:r>
-      <w:r>
-        <w:t>оверхностные модели. Этот тип модели часто используется в компьютерной графике. Поверхность может описываться аналитически, либо задаваться другим способом (например, отдельными участками поверхности, задаваемыми в качестве участков поверхности того или иного вида). При этом вложенные криволинейные поверхности можно представлять в упрощённом виде, выполняя, например, полигональную аппроксимацию: такая поверхность будет задаваться в виде поверхности многогранника.</w:t>
-      </w:r>
-      <w:r>
-        <w:t xml:space="preserve"> </w:t>
-      </w:r>
-      <w:r>
-        <w:t>Данная форма имеет свой недостаток: отсутствует информация о том, с какой стороны поверхности находится материал</w:t>
+        <w:t>недостаток: отсутствует информация о том, с какой стороны поверхности находится материал</w:t>
       </w:r>
       <w:r>
         <w:t>;</w:t>
@@ -5584,7 +5498,6 @@
         </w:numPr>
       </w:pPr>
       <w:r>
-        <w:lastRenderedPageBreak/>
         <w:t>Полигональной сеткой. Данный способ характеризуется совокупностью вершин, рёбер и граней, определяющих форму объекта в трёхмерном пространстве.</w:t>
       </w:r>
     </w:p>
@@ -5644,6 +5557,7 @@
         </w:numPr>
       </w:pPr>
       <w:r>
+        <w:lastRenderedPageBreak/>
         <w:t>«</w:t>
       </w:r>
       <w:r>
@@ -5714,16 +5628,16 @@
     </w:p>
     <w:p>
       <w:r>
-        <w:t xml:space="preserve">При реализации программного продукта наиболее удобным представлением является модель, заданная полигональной сеткой – это поможет избежать проблем при описании сложных моделей. Способ хранения полигональной сетки при этом – список граней, так как он предоставляет явное описание граней, что поможет при реализации алгоритма удаления невидимых </w:t>
+        <w:t xml:space="preserve">При реализации программного продукта наиболее удобным представлением является модель, заданная полигональной сеткой – это поможет избежать проблем при описании сложных моделей. Способ хранения полигональной сетки при этом – список граней, так как он предоставляет явное описание граней, что поможет при реализации алгоритма удаления невидимых рёбер и поверхностей. Также этот способ позволит эффективно преобразовывать модели, так как структура будет включать в себя список вершин. </w:t>
+      </w:r>
+    </w:p>
+    <w:p>
+      <w:r>
+        <w:t xml:space="preserve">При этом недостаточная эффективность преобразований геометрии объектов, сопутствующая такой форме представления, на программный продукт не повлияет, так как задание геометрии тел предусмотрены только на этапе выбора специфичных моделей, для которых можно определить длину, ширину </w:t>
       </w:r>
       <w:r>
         <w:lastRenderedPageBreak/>
-        <w:t xml:space="preserve">рёбер и поверхностей. Также этот способ позволит эффективно преобразовывать модели, так как структура будет включать в себя список вершин. </w:t>
-      </w:r>
-    </w:p>
-    <w:p>
-      <w:r>
-        <w:t>При этом недостаточная эффективность преобразований геометрии объектов, сопутствующая такой форме представления, на программный продукт не повлияет, так как задание геометрии тел предусмотрены только на этапе выбора специфичных моделей, для которых можно определить длину, ширину или высоту. То есть начальная геометрия тел будет задаваться определённым алгоритмом, что разрешит описанную проблему.</w:t>
+        <w:t>или высоту. То есть начальная геометрия тел будет задаваться определённым алгоритмом, что разрешит описанную проблему.</w:t>
       </w:r>
     </w:p>
     <w:p>
@@ -5824,7 +5738,6 @@
     </w:p>
     <w:p>
       <w:r>
-        <w:lastRenderedPageBreak/>
         <w:t xml:space="preserve">1. Этап подготовки исходных данных. На данном этапе должна быть задана информация о телах. Для каждого тела сцены должна быть сформирована матрица тела </w:t>
       </w:r>
       <m:oMath>
@@ -5901,6 +5814,7 @@
               <w:rFonts w:ascii="Cambria Math" w:hAnsi="Cambria Math"/>
               <w:lang w:val="en-US"/>
             </w:rPr>
+            <w:lastRenderedPageBreak/>
             <m:t>V=</m:t>
           </m:r>
           <m:d>
@@ -6558,11 +6472,7 @@
     </w:p>
     <w:p>
       <w:r>
-        <w:t xml:space="preserve">На данном этапе для определения невидимых точек ребра требуется построить луч, соединяющий точку наблюдения с точкой на ребре. Точка будет невидимой, если луч на своём пути встречает в качестве преграды </w:t>
-      </w:r>
-      <w:r>
-        <w:lastRenderedPageBreak/>
-        <w:t>рассматриваемое тело. Если тело является преградой, то луч должен пройти через тело. Если луч проходит через тело, то он находится по положительную сторону от каждой грани тела.</w:t>
+        <w:t>На данном этапе для определения невидимых точек ребра требуется построить луч, соединяющий точку наблюдения с точкой на ребре. Точка будет невидимой, если луч на своём пути встречает в качестве преграды рассматриваемое тело. Если тело является преградой, то луч должен пройти через тело. Если луч проходит через тело, то он находится по положительную сторону от каждой грани тела.</w:t>
       </w:r>
     </w:p>
     <w:p>
@@ -6584,6 +6494,7 @@
         </w:numPr>
       </w:pPr>
       <w:r>
+        <w:lastRenderedPageBreak/>
         <w:t>Алгоритм работает в объектном пространстве, точность вычислений высокая.</w:t>
       </w:r>
     </w:p>
@@ -6667,11 +6578,7 @@
         </w:numPr>
       </w:pPr>
       <w:r>
-        <w:t xml:space="preserve">На сцене может находиться множество объектов, что замедлит скорость работы алгоритма. Это не удовлетворяет преподнесённым требованиям к </w:t>
-      </w:r>
-      <w:r>
-        <w:lastRenderedPageBreak/>
-        <w:t>скорости выполнения алгоритма. Особенные проблемы также могут наблюдаться при наличии множества невыпуклых тел на сцене</w:t>
+        <w:t>На сцене может находиться множество объектов, что замедлит скорость работы алгоритма. Это не удовлетворяет преподнесённым требованиям к скорости выполнения алгоритма. Особенные проблемы также могут наблюдаться при наличии множества невыпуклых тел на сцене</w:t>
       </w:r>
       <w:r>
         <w:t>;</w:t>
@@ -6719,7 +6626,11 @@
         <w:ind w:firstLine="0"/>
       </w:pPr>
       <w:r>
-        <w:t xml:space="preserve">Данный алгоритм работает в пространстве изображения. Используется два буфера: буфер кадра, в котором хранятся атрибуты каждого пикселя в пространстве изображения, и </w:t>
+        <w:t xml:space="preserve">Данный алгоритм работает в пространстве изображения. Используется два буфера: буфер кадра, в котором хранятся атрибуты каждого пикселя в </w:t>
+      </w:r>
+      <w:r>
+        <w:lastRenderedPageBreak/>
+        <w:t xml:space="preserve">пространстве изображения, и </w:t>
       </w:r>
       <w:r>
         <w:rPr>
@@ -7299,7 +7210,6 @@
         <w:rPr>
           <w:iCs/>
         </w:rPr>
-        <w:lastRenderedPageBreak/>
         <w:t>При этом стоит отметить, что для невыпуклых многогранников предварительно потребуется удалить нелицевые грани.</w:t>
       </w:r>
     </w:p>
@@ -7371,6 +7281,7 @@
     </w:p>
     <w:p>
       <w:r>
+        <w:lastRenderedPageBreak/>
         <w:t>Недостатки:</w:t>
       </w:r>
     </w:p>
@@ -7454,7 +7365,6 @@
     </w:p>
     <w:p>
       <w:r>
-        <w:lastRenderedPageBreak/>
         <w:t xml:space="preserve">Предполагается, что сцена уже преобразована в пространство изображения, а точка, в которой находится наблюдатель, находится в бесконечности на положительной полуоси </w:t>
       </w:r>
       <m:oMath>
@@ -7517,6 +7427,7 @@
     </w:p>
     <w:p>
       <w:r>
+        <w:lastRenderedPageBreak/>
         <w:t xml:space="preserve">Если же точка наблюдателя находится не в бесконечности, то есть в рассмотрении фигурирует перспективная проекция, то предполагается, что сам наблюдатель по-прежнему находится на положительной полуоси </w:t>
       </w:r>
       <m:oMath>
@@ -8256,7 +8167,6 @@
         <w:rPr>
           <w:iCs/>
         </w:rPr>
-        <w:lastRenderedPageBreak/>
         <w:t xml:space="preserve">Таким образом минимальное расстояние от этой прямой до некоторой точки </w:t>
       </w:r>
       <m:oMath>
@@ -9215,6 +9125,7 @@
         <w:rPr>
           <w:iCs/>
         </w:rPr>
+        <w:lastRenderedPageBreak/>
         <w:t>Рассмотрим преимущества и недостатки описанного алгоритма.</w:t>
       </w:r>
     </w:p>
@@ -9327,28 +9238,98 @@
       </w:pPr>
       <w:bookmarkStart w:id="10" w:name="_Toc55127771"/>
       <w:r>
+        <w:t>1.5 Анализ алгоритмов построения теней</w:t>
+      </w:r>
+      <w:bookmarkEnd w:id="10"/>
+    </w:p>
+    <w:p>
+      <w:pPr>
+        <w:ind w:firstLine="0"/>
+      </w:pPr>
+      <w:r>
+        <w:t>При использовании алгоритма обратной трассировки лучей, рассмотренного ранее, построение теней происходит по ходу выполнения алгоритма: пиксел будет затенён, если испускаемый луч попадает на объект, но не попадает в источник света</w:t>
+      </w:r>
+      <w:r>
+        <w:t xml:space="preserve"> [5]</w:t>
+      </w:r>
+      <w:r>
+        <w:t>. Данный алгоритм не подходит для решения поставленной задачи, так как при проведении анализа алгоритмов удаления невидимых рёбер он не был выбран в качестве реализуемого.</w:t>
+      </w:r>
+    </w:p>
+    <w:p>
+      <w:r>
+        <w:t xml:space="preserve">В качестве алгоритма удаления невидимых линий и поверхностей в предыдущем подпункте был выбран алгоритм с использованием </w:t>
+      </w:r>
+      <w:r>
+        <w:rPr>
+          <w:lang w:val="en-US"/>
+        </w:rPr>
+        <w:t>z</w:t>
+      </w:r>
+      <w:r>
+        <w:t>-</w:t>
+      </w:r>
+      <w:r>
+        <w:t xml:space="preserve">буфера, поэтому </w:t>
+      </w:r>
+      <w:r>
+        <w:t xml:space="preserve">наилучшим вариантом </w:t>
+      </w:r>
+      <w:r>
+        <w:t xml:space="preserve">будет модификация указанного метода путём </w:t>
+      </w:r>
+      <w:r>
         <w:lastRenderedPageBreak/>
-        <w:t>1.5 Анализ алгоритмов построения теней</w:t>
-      </w:r>
-      <w:bookmarkEnd w:id="10"/>
+        <w:t xml:space="preserve">добавления вычисления теневого </w:t>
+      </w:r>
+      <w:r>
+        <w:rPr>
+          <w:lang w:val="en-US"/>
+        </w:rPr>
+        <w:t>z</w:t>
+      </w:r>
+      <w:r>
+        <w:t>-</w:t>
+      </w:r>
+      <w:r>
+        <w:t>буфера из точки наблюдения, совпадающей с источником света</w:t>
+      </w:r>
+      <w:r>
+        <w:t xml:space="preserve"> </w:t>
+      </w:r>
+      <w:r>
+        <w:t>[</w:t>
+      </w:r>
+      <w:r>
+        <w:t>6</w:t>
+      </w:r>
+      <w:r>
+        <w:t>]</w:t>
+      </w:r>
+      <w:r>
+        <w:t>.</w:t>
+      </w:r>
+    </w:p>
+    <w:p>
+      <w:r>
+        <w:t>Такой подход позволит не усложнять структуру программы, а также избежать проблем адаптации двух различных методов друг к другу, а, следовательно, уменьшить время отладки алгоритма.</w:t>
+      </w:r>
+    </w:p>
+    <w:p/>
+    <w:p>
+      <w:pPr>
+        <w:pStyle w:val="2"/>
+      </w:pPr>
+      <w:r>
+        <w:t>Вывод</w:t>
+      </w:r>
     </w:p>
     <w:p>
       <w:pPr>
         <w:ind w:firstLine="0"/>
       </w:pPr>
       <w:r>
-        <w:t>При использовании алгоритма обратной трассировки лучей, рассмотренного ранее, построение теней происходит по ходу выполнения алгоритма: пиксел будет затенён, если испускаемый луч попадает на объект, но не попадает в источник света</w:t>
-      </w:r>
-      <w:r>
-        <w:t xml:space="preserve"> [5]</w:t>
-      </w:r>
-      <w:r>
-        <w:t>. Данный алгоритм не подходит для решения поставленной задачи, так как при проведении анализа алгоритмов удаления невидимых рёбер он не был выбран в качестве реализуемого.</w:t>
-      </w:r>
-    </w:p>
-    <w:p>
-      <w:r>
-        <w:t xml:space="preserve">В качестве алгоритма удаления невидимых линий и поверхностей в предыдущем подпункте был выбран алгоритм с использованием </w:t>
+        <w:t xml:space="preserve">Были рассмотрены способы задания трёхмерных моделей и выбрана поверхностная форма задания моделей. Также были рассмотрены алгоритмы удаления невидимых рёбер: алгоритм, использующий </w:t>
       </w:r>
       <w:r>
         <w:rPr>
@@ -9360,13 +9341,7 @@
         <w:t>-</w:t>
       </w:r>
       <w:r>
-        <w:t xml:space="preserve">буфера, поэтому </w:t>
-      </w:r>
-      <w:r>
-        <w:t xml:space="preserve">наилучшим вариантом </w:t>
-      </w:r>
-      <w:r>
-        <w:t xml:space="preserve">будет модификация указанного метода путём добавления вычисления теневого </w:t>
+        <w:t xml:space="preserve">буфер, алгоритм Робертса и алгоритм обратной трассировки лучей. В качестве реализуемого был выбран алгоритм </w:t>
       </w:r>
       <w:r>
         <w:rPr>
@@ -9378,81 +9353,40 @@
         <w:t>-</w:t>
       </w:r>
       <w:r>
-        <w:t>буфера из точки наблюдения, совпадающей с источником света</w:t>
-      </w:r>
-      <w:r>
-        <w:t xml:space="preserve"> </w:t>
-      </w:r>
-      <w:r>
-        <w:t>[</w:t>
-      </w:r>
-      <w:r>
-        <w:t>6</w:t>
-      </w:r>
-      <w:r>
-        <w:t>]</w:t>
-      </w:r>
-      <w:r>
-        <w:t>.</w:t>
-      </w:r>
-    </w:p>
-    <w:p>
-      <w:r>
-        <w:t>Такой подход позволит не усложнять структуру программы, а также избежать проблем адаптации двух различных методов друг к другу, а, следовательно, уменьшить время отладки алгоритма.</w:t>
-      </w:r>
-    </w:p>
-    <w:p/>
-    <w:p>
-      <w:pPr>
-        <w:pStyle w:val="2"/>
-      </w:pPr>
-      <w:r>
-        <w:t>Вывод</w:t>
+        <w:t xml:space="preserve">буфера, отвечающего двум требованиям: быстрая работа с множеством объектов сцены и преобладание скорости над точностью. Были рассмотрены алгоритмы построения теней. В качестве реализуемого был выбран алгоритм, использующий теневые карты, так как уже было указано, что в работе будет использоваться </w:t>
+      </w:r>
+      <w:r>
+        <w:rPr>
+          <w:lang w:val="en-US"/>
+        </w:rPr>
+        <w:t>z</w:t>
+      </w:r>
+      <w:r>
+        <w:t>-</w:t>
+      </w:r>
+      <w:r>
+        <w:t>буфер.</w:t>
       </w:r>
     </w:p>
     <w:p>
       <w:pPr>
         <w:ind w:firstLine="0"/>
       </w:pPr>
-      <w:r>
-        <w:t xml:space="preserve">Были рассмотрены способы задания трёхмерных моделей и выбрана поверхностная форма задания моделей. Также были рассмотрены алгоритмы удаления невидимых рёбер: алгоритм, использующий </w:t>
-      </w:r>
-      <w:r>
-        <w:rPr>
-          <w:lang w:val="en-US"/>
-        </w:rPr>
-        <w:t>z</w:t>
-      </w:r>
-      <w:r>
-        <w:t>-</w:t>
-      </w:r>
-      <w:r>
-        <w:t xml:space="preserve">буфер, алгоритм Робертса и алгоритм обратной трассировки лучей. В качестве реализуемого был выбран алгоритм </w:t>
-      </w:r>
-      <w:r>
-        <w:rPr>
-          <w:lang w:val="en-US"/>
-        </w:rPr>
-        <w:t>z</w:t>
-      </w:r>
-      <w:r>
-        <w:t>-</w:t>
-      </w:r>
-      <w:r>
-        <w:t xml:space="preserve">буфера, отвечающего двум требованиям: быстрая работа с множеством объектов сцены и преобладание скорости над точностью. Были рассмотрены алгоритмы построения теней. В качестве реализуемого был выбран алгоритм, использующий теневые карты, так как уже было указано, что в работе будет использоваться </w:t>
-      </w:r>
-      <w:r>
-        <w:rPr>
-          <w:lang w:val="en-US"/>
-        </w:rPr>
-        <w:t>z</w:t>
-      </w:r>
-      <w:r>
-        <w:t>-</w:t>
-      </w:r>
-      <w:r>
-        <w:t>буфер.</w:t>
-      </w:r>
+    </w:p>
+    <w:p>
+      <w:pPr>
+        <w:ind w:firstLine="0"/>
+      </w:pPr>
+    </w:p>
+    <w:p>
+      <w:pPr>
+        <w:ind w:firstLine="0"/>
+      </w:pPr>
+    </w:p>
+    <w:p>
+      <w:pPr>
+        <w:ind w:firstLine="0"/>
+      </w:pPr>
     </w:p>
     <w:p>
       <w:pPr>
@@ -11585,7 +11519,7 @@
     </w:p>
     <w:p>
       <w:pPr>
-        <w:ind w:firstLine="0"/>
+        <w:ind w:firstLine="708"/>
       </w:pPr>
       <w:r>
         <w:rPr>
@@ -11611,7 +11545,7 @@
     </w:p>
     <w:p>
       <w:pPr>
-        <w:ind w:firstLine="0"/>
+        <w:ind w:firstLine="708"/>
       </w:pPr>
       <w:r>
         <w:rPr>
@@ -11634,7 +11568,7 @@
     </w:p>
     <w:p>
       <w:pPr>
-        <w:ind w:firstLine="0"/>
+        <w:ind w:firstLine="708"/>
       </w:pPr>
       <w:r>
         <w:rPr>
@@ -11657,7 +11591,7 @@
     </w:p>
     <w:p>
       <w:pPr>
-        <w:ind w:firstLine="0"/>
+        <w:ind w:firstLine="708"/>
       </w:pPr>
       <w:r>
         <w:rPr>
@@ -11686,7 +11620,7 @@
     </w:p>
     <w:p>
       <w:pPr>
-        <w:ind w:firstLine="0"/>
+        <w:ind w:firstLine="708"/>
       </w:pPr>
       <w:r>
         <w:rPr>
@@ -11772,7 +11706,6 @@
           <w:color w:val="auto"/>
           <w:sz w:val="28"/>
           <w:szCs w:val="28"/>
-          <w:lang w:val="en-US"/>
         </w:rPr>
       </w:pPr>
       <w:r>
@@ -13258,7 +13191,10 @@
         <w:t xml:space="preserve"> </w:t>
       </w:r>
       <w:r>
-        <w:t>классов математических объектов.</w:t>
+        <w:t>классов математических объектов</w:t>
+      </w:r>
+      <w:r>
+        <w:t>;</w:t>
       </w:r>
     </w:p>
     <w:p>
@@ -13335,23 +13271,48 @@
         <w:ind w:firstLine="0"/>
       </w:pPr>
       <w:r>
-        <w:t>Пользовательский интерфейс программного обеспечения предоставлен на Рисунке 1.</w:t>
+        <w:t>Интерфейс главного окна приложения, изображённого на рис. 3.4, включает в себя:</w:t>
+      </w:r>
+    </w:p>
+    <w:p>
+      <w:pPr>
+        <w:pStyle w:val="a8"/>
+        <w:numPr>
+          <w:ilvl w:val="0"/>
+          <w:numId w:val="17"/>
+        </w:numPr>
+      </w:pPr>
+      <w:r>
+        <w:t>Группу работы с объектами сцены. Позволяет добавлять, удалять объекты, а также изменять положение добавленных объектов</w:t>
+      </w:r>
+      <w:r>
+        <w:t>;</w:t>
+      </w:r>
+    </w:p>
+    <w:p>
+      <w:pPr>
+        <w:pStyle w:val="a8"/>
+        <w:numPr>
+          <w:ilvl w:val="0"/>
+          <w:numId w:val="17"/>
+        </w:numPr>
+      </w:pPr>
+      <w:r>
+        <w:t>Группу работы со сцены. Позволяет создавать сцену, изменять параметры текущей сцены, а также переместить сцену в центр преобразований.</w:t>
       </w:r>
     </w:p>
     <w:p>
       <w:pPr>
         <w:keepNext/>
+        <w:ind w:firstLine="0"/>
         <w:jc w:val="center"/>
       </w:pPr>
       <w:r>
-        <w:rPr>
-          <w:noProof/>
-        </w:rPr>
         <w:lastRenderedPageBreak/>
         <w:drawing>
-          <wp:inline distT="0" distB="0" distL="0" distR="0" wp14:anchorId="3B937B61" wp14:editId="23F10963">
-            <wp:extent cx="1590675" cy="4219327"/>
-            <wp:effectExtent l="0" t="0" r="0" b="0"/>
+          <wp:inline distT="0" distB="0" distL="0" distR="0" wp14:anchorId="6FF6808D" wp14:editId="002717B0">
+            <wp:extent cx="1485900" cy="5290705"/>
+            <wp:effectExtent l="0" t="0" r="0" b="5715"/>
             <wp:docPr id="1" name="Рисунок 1"/>
             <wp:cNvGraphicFramePr>
               <a:graphicFrameLocks xmlns:a="http://schemas.openxmlformats.org/drawingml/2006/main" noChangeAspect="1"/>
@@ -13363,27 +13324,20 @@
                     <pic:cNvPr id="1" name=""/>
                     <pic:cNvPicPr/>
                   </pic:nvPicPr>
-                  <pic:blipFill rotWithShape="1">
+                  <pic:blipFill>
                     <a:blip r:embed="rId12"/>
-                    <a:srcRect l="21330" r="21601"/>
-                    <a:stretch/>
+                    <a:stretch>
+                      <a:fillRect/>
+                    </a:stretch>
                   </pic:blipFill>
-                  <pic:spPr bwMode="auto">
+                  <pic:spPr>
                     <a:xfrm>
                       <a:off x="0" y="0"/>
-                      <a:ext cx="1639085" cy="4347736"/>
+                      <a:ext cx="1488623" cy="5300399"/>
                     </a:xfrm>
                     <a:prstGeom prst="rect">
                       <a:avLst/>
                     </a:prstGeom>
-                    <a:ln>
-                      <a:noFill/>
-                    </a:ln>
-                    <a:extLst>
-                      <a:ext uri="{53640926-AAD7-44D8-BBD7-CCE9431645EC}">
-                        <a14:shadowObscured xmlns:a14="http://schemas.microsoft.com/office/drawing/2010/main"/>
-                      </a:ext>
-                    </a:extLst>
                   </pic:spPr>
                 </pic:pic>
               </a:graphicData>
@@ -13395,93 +13349,122 @@
     <w:p>
       <w:pPr>
         <w:pStyle w:val="ab"/>
-        <w:rPr>
-          <w:sz w:val="24"/>
-          <w:szCs w:val="24"/>
-        </w:rPr>
-      </w:pPr>
-      <w:r>
-        <w:rPr>
-          <w:sz w:val="24"/>
-          <w:szCs w:val="24"/>
-        </w:rPr>
-        <w:t xml:space="preserve">Рисунок </w:t>
-      </w:r>
-      <w:r>
-        <w:rPr>
-          <w:sz w:val="24"/>
-          <w:szCs w:val="24"/>
+        <w:jc w:val="center"/>
+        <w:rPr>
+          <w:i w:val="0"/>
+          <w:iCs w:val="0"/>
+          <w:color w:val="auto"/>
+          <w:sz w:val="28"/>
+          <w:szCs w:val="28"/>
+        </w:rPr>
+      </w:pPr>
+      <w:r>
+        <w:rPr>
+          <w:i w:val="0"/>
+          <w:iCs w:val="0"/>
+          <w:color w:val="auto"/>
+          <w:sz w:val="28"/>
+          <w:szCs w:val="28"/>
+        </w:rPr>
+        <w:t>Рис. 3.</w:t>
+      </w:r>
+      <w:r>
+        <w:rPr>
+          <w:i w:val="0"/>
+          <w:iCs w:val="0"/>
+          <w:color w:val="auto"/>
+          <w:sz w:val="28"/>
+          <w:szCs w:val="28"/>
         </w:rPr>
         <w:fldChar w:fldCharType="begin"/>
       </w:r>
       <w:r>
         <w:rPr>
-          <w:sz w:val="24"/>
-          <w:szCs w:val="24"/>
-        </w:rPr>
-        <w:instrText xml:space="preserve"> SEQ Рисунок \* ARABIC </w:instrText>
-      </w:r>
-      <w:r>
-        <w:rPr>
-          <w:sz w:val="24"/>
-          <w:szCs w:val="24"/>
+          <w:i w:val="0"/>
+          <w:iCs w:val="0"/>
+          <w:color w:val="auto"/>
+          <w:sz w:val="28"/>
+          <w:szCs w:val="28"/>
+        </w:rPr>
+        <w:instrText xml:space="preserve"> SEQ Рис._3. \* ARABIC </w:instrText>
+      </w:r>
+      <w:r>
+        <w:rPr>
+          <w:i w:val="0"/>
+          <w:iCs w:val="0"/>
+          <w:color w:val="auto"/>
+          <w:sz w:val="28"/>
+          <w:szCs w:val="28"/>
         </w:rPr>
         <w:fldChar w:fldCharType="separate"/>
       </w:r>
       <w:r>
         <w:rPr>
+          <w:i w:val="0"/>
+          <w:iCs w:val="0"/>
           <w:noProof/>
-          <w:sz w:val="24"/>
-          <w:szCs w:val="24"/>
-        </w:rPr>
-        <w:t>1</w:t>
-      </w:r>
-      <w:r>
-        <w:rPr>
-          <w:sz w:val="24"/>
-          <w:szCs w:val="24"/>
+          <w:color w:val="auto"/>
+          <w:sz w:val="28"/>
+          <w:szCs w:val="28"/>
+        </w:rPr>
+        <w:t>4</w:t>
+      </w:r>
+      <w:r>
+        <w:rPr>
+          <w:i w:val="0"/>
+          <w:iCs w:val="0"/>
+          <w:color w:val="auto"/>
+          <w:sz w:val="28"/>
+          <w:szCs w:val="28"/>
         </w:rPr>
         <w:fldChar w:fldCharType="end"/>
       </w:r>
       <w:r>
         <w:rPr>
-          <w:sz w:val="24"/>
-          <w:szCs w:val="24"/>
-        </w:rPr>
-        <w:t xml:space="preserve"> Пользовательский интерфейс ПО</w:t>
-      </w:r>
-    </w:p>
-    <w:p>
-      <w:pPr>
-        <w:pStyle w:val="4"/>
-      </w:pPr>
-      <w:r>
-        <w:t>Список доступных объектов (Рисунок 2):</w:t>
-      </w:r>
-    </w:p>
-    <w:p>
-      <w:pPr>
+          <w:i w:val="0"/>
+          <w:iCs w:val="0"/>
+          <w:color w:val="auto"/>
+          <w:sz w:val="28"/>
+          <w:szCs w:val="28"/>
+        </w:rPr>
+        <w:t xml:space="preserve"> Интерфейс главного окна приложения</w:t>
+      </w:r>
+    </w:p>
+    <w:p>
+      <w:pPr>
+        <w:ind w:firstLine="708"/>
+      </w:pPr>
+      <w:r>
+        <w:t xml:space="preserve">Интерфейс окна </w:t>
+      </w:r>
+      <w:r>
+        <w:t>выбора размера новой сцены</w:t>
+      </w:r>
+      <w:r>
+        <w:t>, изображённого на рис. 3.</w:t>
+      </w:r>
+      <w:r>
+        <w:t>5</w:t>
+      </w:r>
+      <w:r>
+        <w:t>, включает в себя</w:t>
+      </w:r>
+      <w:r>
+        <w:t xml:space="preserve"> поля ввода для ширины и длины создаваемой сцены.</w:t>
+      </w:r>
+    </w:p>
+    <w:p>
+      <w:pPr>
+        <w:keepNext/>
         <w:ind w:firstLine="0"/>
-      </w:pPr>
-      <w:r>
-        <w:t>Список позволяет пользователю выбрать требующийся объект и установить его на плоскости сцены.</w:t>
-      </w:r>
-    </w:p>
-    <w:p>
-      <w:pPr>
-        <w:keepNext/>
         <w:jc w:val="center"/>
       </w:pPr>
       <w:r>
-        <w:rPr>
-          <w:noProof/>
-        </w:rPr>
-        <w:lastRenderedPageBreak/>
         <w:drawing>
-          <wp:inline distT="0" distB="0" distL="0" distR="0" wp14:anchorId="7101E9F0" wp14:editId="71788742">
-            <wp:extent cx="1543050" cy="3752850"/>
-            <wp:effectExtent l="0" t="0" r="0" b="0"/>
-            <wp:docPr id="7" name="Рисунок 7"/>
+          <wp:inline distT="0" distB="0" distL="0" distR="0" wp14:anchorId="524619CA" wp14:editId="6658478D">
+            <wp:extent cx="3591426" cy="1543265"/>
+            <wp:effectExtent l="0" t="0" r="9525" b="0"/>
+            <wp:docPr id="17" name="Рисунок 17"/>
             <wp:cNvGraphicFramePr>
               <a:graphicFrameLocks xmlns:a="http://schemas.openxmlformats.org/drawingml/2006/main" noChangeAspect="1"/>
             </wp:cNvGraphicFramePr>
@@ -13492,27 +13475,20 @@
                     <pic:cNvPr id="1" name=""/>
                     <pic:cNvPicPr/>
                   </pic:nvPicPr>
-                  <pic:blipFill rotWithShape="1">
-                    <a:blip r:embed="rId12"/>
-                    <a:srcRect l="21330" t="2406" r="35548" b="28312"/>
-                    <a:stretch/>
+                  <pic:blipFill>
+                    <a:blip r:embed="rId13"/>
+                    <a:stretch>
+                      <a:fillRect/>
+                    </a:stretch>
                   </pic:blipFill>
-                  <pic:spPr bwMode="auto">
+                  <pic:spPr>
                     <a:xfrm>
                       <a:off x="0" y="0"/>
-                      <a:ext cx="1576297" cy="3833711"/>
+                      <a:ext cx="3591426" cy="1543265"/>
                     </a:xfrm>
                     <a:prstGeom prst="rect">
                       <a:avLst/>
                     </a:prstGeom>
-                    <a:ln>
-                      <a:noFill/>
-                    </a:ln>
-                    <a:extLst>
-                      <a:ext uri="{53640926-AAD7-44D8-BBD7-CCE9431645EC}">
-                        <a14:shadowObscured xmlns:a14="http://schemas.microsoft.com/office/drawing/2010/main"/>
-                      </a:ext>
-                    </a:extLst>
                   </pic:spPr>
                 </pic:pic>
               </a:graphicData>
@@ -13524,92 +13500,152 @@
     <w:p>
       <w:pPr>
         <w:pStyle w:val="ab"/>
-        <w:rPr>
-          <w:sz w:val="24"/>
-          <w:szCs w:val="24"/>
-        </w:rPr>
-      </w:pPr>
-      <w:r>
-        <w:rPr>
-          <w:sz w:val="24"/>
-          <w:szCs w:val="24"/>
-        </w:rPr>
-        <w:t xml:space="preserve">Рисунок </w:t>
-      </w:r>
-      <w:r>
-        <w:rPr>
-          <w:sz w:val="24"/>
-          <w:szCs w:val="24"/>
+        <w:jc w:val="center"/>
+        <w:rPr>
+          <w:i w:val="0"/>
+          <w:iCs w:val="0"/>
+          <w:color w:val="auto"/>
+          <w:sz w:val="28"/>
+          <w:szCs w:val="28"/>
+        </w:rPr>
+      </w:pPr>
+      <w:r>
+        <w:rPr>
+          <w:i w:val="0"/>
+          <w:iCs w:val="0"/>
+          <w:color w:val="auto"/>
+          <w:sz w:val="28"/>
+          <w:szCs w:val="28"/>
+        </w:rPr>
+        <w:t>Рис. 3.</w:t>
+      </w:r>
+      <w:r>
+        <w:rPr>
+          <w:i w:val="0"/>
+          <w:iCs w:val="0"/>
+          <w:color w:val="auto"/>
+          <w:sz w:val="28"/>
+          <w:szCs w:val="28"/>
         </w:rPr>
         <w:fldChar w:fldCharType="begin"/>
       </w:r>
       <w:r>
         <w:rPr>
-          <w:sz w:val="24"/>
-          <w:szCs w:val="24"/>
-        </w:rPr>
-        <w:instrText xml:space="preserve"> SEQ Рисунок \* ARABIC </w:instrText>
-      </w:r>
-      <w:r>
-        <w:rPr>
-          <w:sz w:val="24"/>
-          <w:szCs w:val="24"/>
+          <w:i w:val="0"/>
+          <w:iCs w:val="0"/>
+          <w:color w:val="auto"/>
+          <w:sz w:val="28"/>
+          <w:szCs w:val="28"/>
+        </w:rPr>
+        <w:instrText xml:space="preserve"> SEQ Рис._3. \* ARABIC </w:instrText>
+      </w:r>
+      <w:r>
+        <w:rPr>
+          <w:i w:val="0"/>
+          <w:iCs w:val="0"/>
+          <w:color w:val="auto"/>
+          <w:sz w:val="28"/>
+          <w:szCs w:val="28"/>
         </w:rPr>
         <w:fldChar w:fldCharType="separate"/>
       </w:r>
       <w:r>
         <w:rPr>
+          <w:i w:val="0"/>
+          <w:iCs w:val="0"/>
           <w:noProof/>
-          <w:sz w:val="24"/>
-          <w:szCs w:val="24"/>
-        </w:rPr>
-        <w:t>2</w:t>
-      </w:r>
-      <w:r>
-        <w:rPr>
-          <w:sz w:val="24"/>
-          <w:szCs w:val="24"/>
+          <w:color w:val="auto"/>
+          <w:sz w:val="28"/>
+          <w:szCs w:val="28"/>
+        </w:rPr>
+        <w:t>5</w:t>
+      </w:r>
+      <w:r>
+        <w:rPr>
+          <w:i w:val="0"/>
+          <w:iCs w:val="0"/>
+          <w:color w:val="auto"/>
+          <w:sz w:val="28"/>
+          <w:szCs w:val="28"/>
         </w:rPr>
         <w:fldChar w:fldCharType="end"/>
       </w:r>
       <w:r>
         <w:rPr>
-          <w:sz w:val="24"/>
-          <w:szCs w:val="24"/>
-        </w:rPr>
-        <w:t xml:space="preserve"> Список доступных объектов</w:t>
-      </w:r>
-    </w:p>
-    <w:p>
-      <w:pPr>
-        <w:pStyle w:val="4"/>
-      </w:pPr>
-      <w:r>
-        <w:t>Работа со сценой (Рисунок 3):</w:t>
-      </w:r>
-    </w:p>
-    <w:p>
-      <w:pPr>
-        <w:ind w:firstLine="0"/>
-      </w:pPr>
-      <w:r>
-        <w:t>Программное обеспечение позволяет сохранить созданную пользователем сцену, либо загрузить её. Также для каждой сцены есть возможность изменить её параметры: количество доступных ячеек для установки объектов.</w:t>
+          <w:i w:val="0"/>
+          <w:iCs w:val="0"/>
+          <w:color w:val="auto"/>
+          <w:sz w:val="28"/>
+          <w:szCs w:val="28"/>
+        </w:rPr>
+        <w:t xml:space="preserve"> Интерфейс</w:t>
+      </w:r>
+      <w:r>
+        <w:rPr>
+          <w:i w:val="0"/>
+          <w:iCs w:val="0"/>
+          <w:color w:val="auto"/>
+          <w:sz w:val="28"/>
+          <w:szCs w:val="28"/>
+        </w:rPr>
+        <w:t xml:space="preserve"> окна</w:t>
+      </w:r>
+      <w:r>
+        <w:rPr>
+          <w:i w:val="0"/>
+          <w:iCs w:val="0"/>
+          <w:color w:val="auto"/>
+          <w:sz w:val="28"/>
+          <w:szCs w:val="28"/>
+        </w:rPr>
+        <w:t xml:space="preserve"> выбора размера новой сцены</w:t>
+      </w:r>
+    </w:p>
+    <w:p>
+      <w:pPr>
+        <w:ind w:firstLine="708"/>
+      </w:pPr>
+      <w:r>
+        <w:lastRenderedPageBreak/>
+        <w:t>Интерфейс</w:t>
+      </w:r>
+      <w:r>
+        <w:t xml:space="preserve"> окна</w:t>
+      </w:r>
+      <w:r>
+        <w:t xml:space="preserve"> выбора параметров добавляемой модели</w:t>
+      </w:r>
+      <w:r>
+        <w:t>, изображённого на рис. 3.6,</w:t>
+      </w:r>
+      <w:r>
+        <w:t xml:space="preserve"> включает в себя поля ввода для положения по длине и ширине плоскости, длины и высоты, а также</w:t>
+      </w:r>
+      <w:r>
+        <w:t xml:space="preserve"> выбор</w:t>
+      </w:r>
+      <w:r>
+        <w:t xml:space="preserve"> направления </w:t>
+      </w:r>
+      <w:r>
+        <w:t xml:space="preserve">распространения </w:t>
+      </w:r>
+      <w:r>
+        <w:t>длинных моделей.</w:t>
       </w:r>
     </w:p>
     <w:p>
       <w:pPr>
         <w:keepNext/>
+        <w:ind w:firstLine="708"/>
         <w:jc w:val="center"/>
       </w:pPr>
       <w:r>
-        <w:rPr>
-          <w:noProof/>
-        </w:rPr>
         <w:drawing>
-          <wp:inline distT="0" distB="0" distL="0" distR="0" wp14:anchorId="37E9DE8C" wp14:editId="220B662C">
-            <wp:extent cx="2981325" cy="1592273"/>
-            <wp:effectExtent l="0" t="0" r="0" b="8255"/>
-            <wp:docPr id="8" name="Рисунок 8"/>
+          <wp:inline distT="0" distB="0" distL="0" distR="0" wp14:anchorId="487AE4E6" wp14:editId="2DAC2791">
+            <wp:extent cx="3829584" cy="2667372"/>
+            <wp:effectExtent l="0" t="0" r="0" b="0"/>
+            <wp:docPr id="18" name="Рисунок 18"/>
             <wp:cNvGraphicFramePr>
               <a:graphicFrameLocks xmlns:a="http://schemas.openxmlformats.org/drawingml/2006/main" noChangeAspect="1"/>
             </wp:cNvGraphicFramePr>
@@ -13620,27 +13656,20 @@
                     <pic:cNvPr id="1" name=""/>
                     <pic:cNvPicPr/>
                   </pic:nvPicPr>
-                  <pic:blipFill rotWithShape="1">
-                    <a:blip r:embed="rId12"/>
-                    <a:srcRect l="21330" t="72566" r="34335" b="11792"/>
-                    <a:stretch/>
+                  <pic:blipFill>
+                    <a:blip r:embed="rId14"/>
+                    <a:stretch>
+                      <a:fillRect/>
+                    </a:stretch>
                   </pic:blipFill>
-                  <pic:spPr bwMode="auto">
+                  <pic:spPr>
                     <a:xfrm>
                       <a:off x="0" y="0"/>
-                      <a:ext cx="3148588" cy="1681605"/>
+                      <a:ext cx="3829584" cy="2667372"/>
                     </a:xfrm>
                     <a:prstGeom prst="rect">
                       <a:avLst/>
                     </a:prstGeom>
-                    <a:ln>
-                      <a:noFill/>
-                    </a:ln>
-                    <a:extLst>
-                      <a:ext uri="{53640926-AAD7-44D8-BBD7-CCE9431645EC}">
-                        <a14:shadowObscured xmlns:a14="http://schemas.microsoft.com/office/drawing/2010/main"/>
-                      </a:ext>
-                    </a:extLst>
                   </pic:spPr>
                 </pic:pic>
               </a:graphicData>
@@ -13652,78 +13681,120 @@
     <w:p>
       <w:pPr>
         <w:pStyle w:val="ab"/>
-        <w:rPr>
+        <w:jc w:val="center"/>
+        <w:rPr>
+          <w:i w:val="0"/>
+          <w:iCs w:val="0"/>
+          <w:color w:val="auto"/>
+          <w:sz w:val="28"/>
+          <w:szCs w:val="28"/>
+        </w:rPr>
+      </w:pPr>
+      <w:r>
+        <w:rPr>
+          <w:i w:val="0"/>
+          <w:iCs w:val="0"/>
+          <w:color w:val="auto"/>
+          <w:sz w:val="28"/>
+          <w:szCs w:val="28"/>
+        </w:rPr>
+        <w:t>Рис. 3.</w:t>
+      </w:r>
+      <w:r>
+        <w:rPr>
+          <w:i w:val="0"/>
+          <w:iCs w:val="0"/>
+          <w:color w:val="auto"/>
+          <w:sz w:val="28"/>
+          <w:szCs w:val="28"/>
+        </w:rPr>
+        <w:fldChar w:fldCharType="begin"/>
+      </w:r>
+      <w:r>
+        <w:rPr>
+          <w:i w:val="0"/>
+          <w:iCs w:val="0"/>
+          <w:color w:val="auto"/>
+          <w:sz w:val="28"/>
+          <w:szCs w:val="28"/>
+        </w:rPr>
+        <w:instrText xml:space="preserve"> SEQ Рис._3. \* ARABIC </w:instrText>
+      </w:r>
+      <w:r>
+        <w:rPr>
+          <w:i w:val="0"/>
+          <w:iCs w:val="0"/>
+          <w:color w:val="auto"/>
+          <w:sz w:val="28"/>
+          <w:szCs w:val="28"/>
+        </w:rPr>
+        <w:fldChar w:fldCharType="separate"/>
+      </w:r>
+      <w:r>
+        <w:rPr>
+          <w:i w:val="0"/>
+          <w:iCs w:val="0"/>
           <w:noProof/>
-          <w:sz w:val="24"/>
-          <w:szCs w:val="24"/>
-        </w:rPr>
-      </w:pPr>
-      <w:r>
-        <w:rPr>
-          <w:sz w:val="24"/>
-          <w:szCs w:val="24"/>
-        </w:rPr>
-        <w:t xml:space="preserve">Рисунок </w:t>
-      </w:r>
-      <w:r>
-        <w:rPr>
-          <w:sz w:val="24"/>
-          <w:szCs w:val="24"/>
-        </w:rPr>
-        <w:fldChar w:fldCharType="begin"/>
-      </w:r>
-      <w:r>
-        <w:rPr>
-          <w:sz w:val="24"/>
-          <w:szCs w:val="24"/>
-        </w:rPr>
-        <w:instrText xml:space="preserve"> SEQ Рисунок \* ARABIC </w:instrText>
-      </w:r>
-      <w:r>
-        <w:rPr>
-          <w:sz w:val="24"/>
-          <w:szCs w:val="24"/>
-        </w:rPr>
-        <w:fldChar w:fldCharType="separate"/>
-      </w:r>
-      <w:r>
-        <w:rPr>
-          <w:noProof/>
-          <w:sz w:val="24"/>
-          <w:szCs w:val="24"/>
-        </w:rPr>
-        <w:t>3</w:t>
-      </w:r>
-      <w:r>
-        <w:rPr>
-          <w:sz w:val="24"/>
-          <w:szCs w:val="24"/>
+          <w:color w:val="auto"/>
+          <w:sz w:val="28"/>
+          <w:szCs w:val="28"/>
+        </w:rPr>
+        <w:t>6</w:t>
+      </w:r>
+      <w:r>
+        <w:rPr>
+          <w:i w:val="0"/>
+          <w:iCs w:val="0"/>
+          <w:color w:val="auto"/>
+          <w:sz w:val="28"/>
+          <w:szCs w:val="28"/>
         </w:rPr>
         <w:fldChar w:fldCharType="end"/>
       </w:r>
       <w:r>
         <w:rPr>
-          <w:sz w:val="24"/>
-          <w:szCs w:val="24"/>
-        </w:rPr>
-        <w:t xml:space="preserve"> Работа со сценой</w:t>
-      </w:r>
-    </w:p>
-    <w:p>
-      <w:pPr>
-        <w:pStyle w:val="4"/>
-      </w:pPr>
-      <w:r>
-        <w:lastRenderedPageBreak/>
-        <w:t>Работа с объектом (Рисунок 4):</w:t>
-      </w:r>
-    </w:p>
-    <w:p>
-      <w:pPr>
-        <w:ind w:firstLine="0"/>
-      </w:pPr>
-      <w:r>
-        <w:t>Выбрав на сцене установленный объект (путём указания на него мышью в области визуализации (4)), пользователь может удалить указанный объект, либо изменить его ориентацию в пространстве.</w:t>
+          <w:i w:val="0"/>
+          <w:iCs w:val="0"/>
+          <w:color w:val="auto"/>
+          <w:sz w:val="28"/>
+          <w:szCs w:val="28"/>
+        </w:rPr>
+        <w:t xml:space="preserve"> Интерфейс окна выбора параметров добавляемой модели</w:t>
+      </w:r>
+    </w:p>
+    <w:p>
+      <w:r>
+        <w:t>Интерфейс окна выбора параметров добавляемого источника света</w:t>
+      </w:r>
+      <w:r>
+        <w:t>, изображенного на рис. 3.7,</w:t>
+      </w:r>
+      <w:r>
+        <w:t xml:space="preserve"> включает в себя поля ввода углов поворота по осям </w:t>
+      </w:r>
+      <w:r>
+        <w:rPr>
+          <w:lang w:val="en-US"/>
+        </w:rPr>
+        <w:t>X</w:t>
+      </w:r>
+      <w:r>
+        <w:t xml:space="preserve"> </w:t>
+      </w:r>
+      <w:r>
+        <w:t xml:space="preserve">и </w:t>
+      </w:r>
+      <w:r>
+        <w:rPr>
+          <w:lang w:val="en-US"/>
+        </w:rPr>
+        <w:t>Y</w:t>
+      </w:r>
+      <w:r>
+        <w:t xml:space="preserve"> </w:t>
+      </w:r>
+      <w:r>
+        <w:t>относительно точки наблюдения.</w:t>
       </w:r>
     </w:p>
     <w:p>
@@ -13732,14 +13803,11 @@
         <w:jc w:val="center"/>
       </w:pPr>
       <w:r>
-        <w:rPr>
-          <w:noProof/>
-        </w:rPr>
         <w:drawing>
-          <wp:inline distT="0" distB="0" distL="0" distR="0" wp14:anchorId="2A5B5A23" wp14:editId="0D9DB461">
-            <wp:extent cx="3040040" cy="1257300"/>
-            <wp:effectExtent l="0" t="0" r="8255" b="0"/>
-            <wp:docPr id="9" name="Рисунок 9"/>
+          <wp:inline distT="0" distB="0" distL="0" distR="0" wp14:anchorId="5F9B2FAC" wp14:editId="5F80BE09">
+            <wp:extent cx="3705742" cy="1352739"/>
+            <wp:effectExtent l="0" t="0" r="0" b="0"/>
+            <wp:docPr id="19" name="Рисунок 19"/>
             <wp:cNvGraphicFramePr>
               <a:graphicFrameLocks xmlns:a="http://schemas.openxmlformats.org/drawingml/2006/main" noChangeAspect="1"/>
             </wp:cNvGraphicFramePr>
@@ -13750,27 +13818,20 @@
                     <pic:cNvPr id="1" name=""/>
                     <pic:cNvPicPr/>
                   </pic:nvPicPr>
-                  <pic:blipFill rotWithShape="1">
-                    <a:blip r:embed="rId12"/>
-                    <a:srcRect l="21330" t="88745" r="35548" b="-526"/>
-                    <a:stretch/>
+                  <pic:blipFill>
+                    <a:blip r:embed="rId15"/>
+                    <a:stretch>
+                      <a:fillRect/>
+                    </a:stretch>
                   </pic:blipFill>
-                  <pic:spPr bwMode="auto">
+                  <pic:spPr>
                     <a:xfrm>
                       <a:off x="0" y="0"/>
-                      <a:ext cx="3115045" cy="1288321"/>
+                      <a:ext cx="3705742" cy="1352739"/>
                     </a:xfrm>
                     <a:prstGeom prst="rect">
                       <a:avLst/>
                     </a:prstGeom>
-                    <a:ln>
-                      <a:noFill/>
-                    </a:ln>
-                    <a:extLst>
-                      <a:ext uri="{53640926-AAD7-44D8-BBD7-CCE9431645EC}">
-                        <a14:shadowObscured xmlns:a14="http://schemas.microsoft.com/office/drawing/2010/main"/>
-                      </a:ext>
-                    </a:extLst>
                   </pic:spPr>
                 </pic:pic>
               </a:graphicData>
@@ -13782,68 +13843,527 @@
     <w:p>
       <w:pPr>
         <w:pStyle w:val="ab"/>
-        <w:rPr>
-          <w:sz w:val="36"/>
-          <w:szCs w:val="36"/>
-        </w:rPr>
-      </w:pPr>
-      <w:r>
-        <w:rPr>
-          <w:sz w:val="24"/>
-          <w:szCs w:val="24"/>
-        </w:rPr>
-        <w:t xml:space="preserve">Рисунок </w:t>
-      </w:r>
-      <w:r>
-        <w:rPr>
-          <w:sz w:val="24"/>
-          <w:szCs w:val="24"/>
+        <w:jc w:val="center"/>
+        <w:rPr>
+          <w:i w:val="0"/>
+          <w:iCs w:val="0"/>
+          <w:color w:val="auto"/>
+          <w:sz w:val="28"/>
+          <w:szCs w:val="28"/>
+        </w:rPr>
+      </w:pPr>
+      <w:r>
+        <w:rPr>
+          <w:i w:val="0"/>
+          <w:iCs w:val="0"/>
+          <w:color w:val="auto"/>
+          <w:sz w:val="28"/>
+          <w:szCs w:val="28"/>
+        </w:rPr>
+        <w:t>Рис. 3.</w:t>
+      </w:r>
+      <w:r>
+        <w:rPr>
+          <w:i w:val="0"/>
+          <w:iCs w:val="0"/>
+          <w:color w:val="auto"/>
+          <w:sz w:val="28"/>
+          <w:szCs w:val="28"/>
         </w:rPr>
         <w:fldChar w:fldCharType="begin"/>
       </w:r>
       <w:r>
         <w:rPr>
-          <w:sz w:val="24"/>
-          <w:szCs w:val="24"/>
-        </w:rPr>
-        <w:instrText xml:space="preserve"> SEQ Рисунок \* ARABIC </w:instrText>
-      </w:r>
-      <w:r>
-        <w:rPr>
-          <w:sz w:val="24"/>
-          <w:szCs w:val="24"/>
+          <w:i w:val="0"/>
+          <w:iCs w:val="0"/>
+          <w:color w:val="auto"/>
+          <w:sz w:val="28"/>
+          <w:szCs w:val="28"/>
+        </w:rPr>
+        <w:instrText xml:space="preserve"> SEQ Рис._3. \* ARABIC </w:instrText>
+      </w:r>
+      <w:r>
+        <w:rPr>
+          <w:i w:val="0"/>
+          <w:iCs w:val="0"/>
+          <w:color w:val="auto"/>
+          <w:sz w:val="28"/>
+          <w:szCs w:val="28"/>
         </w:rPr>
         <w:fldChar w:fldCharType="separate"/>
       </w:r>
       <w:r>
         <w:rPr>
+          <w:i w:val="0"/>
+          <w:iCs w:val="0"/>
           <w:noProof/>
-          <w:sz w:val="24"/>
-          <w:szCs w:val="24"/>
-        </w:rPr>
-        <w:t>4</w:t>
-      </w:r>
-      <w:r>
-        <w:rPr>
-          <w:sz w:val="24"/>
-          <w:szCs w:val="24"/>
+          <w:color w:val="auto"/>
+          <w:sz w:val="28"/>
+          <w:szCs w:val="28"/>
+        </w:rPr>
+        <w:t>7</w:t>
+      </w:r>
+      <w:r>
+        <w:rPr>
+          <w:i w:val="0"/>
+          <w:iCs w:val="0"/>
+          <w:color w:val="auto"/>
+          <w:sz w:val="28"/>
+          <w:szCs w:val="28"/>
         </w:rPr>
         <w:fldChar w:fldCharType="end"/>
       </w:r>
       <w:r>
         <w:rPr>
-          <w:sz w:val="24"/>
-          <w:szCs w:val="24"/>
-        </w:rPr>
-        <w:t xml:space="preserve"> Работа с объектом</w:t>
-      </w:r>
-    </w:p>
-    <w:p>
-      <w:pPr>
-        <w:pStyle w:val="4"/>
-      </w:pPr>
-      <w:r>
-        <w:t>Область визуализации (находится правее описанных областей на Рисунке 1):</w:t>
+          <w:i w:val="0"/>
+          <w:iCs w:val="0"/>
+          <w:color w:val="auto"/>
+          <w:sz w:val="28"/>
+          <w:szCs w:val="28"/>
+        </w:rPr>
+        <w:t xml:space="preserve"> Интерфейс окна выбора параметров добавляемого источника света</w:t>
+      </w:r>
+    </w:p>
+    <w:p>
+      <w:r>
+        <w:t>Интерфейс окна изменения объектов сцены, изображённого на рис. 3.7, включает в себя список объектов сцены.</w:t>
+      </w:r>
+    </w:p>
+    <w:p>
+      <w:pPr>
+        <w:keepNext/>
+        <w:jc w:val="center"/>
+      </w:pPr>
+      <w:r>
+        <w:lastRenderedPageBreak/>
+        <w:drawing>
+          <wp:inline distT="0" distB="0" distL="0" distR="0" wp14:anchorId="1F5D8B6F" wp14:editId="62BAEAFA">
+            <wp:extent cx="2476846" cy="2133898"/>
+            <wp:effectExtent l="0" t="0" r="0" b="0"/>
+            <wp:docPr id="20" name="Рисунок 20"/>
+            <wp:cNvGraphicFramePr>
+              <a:graphicFrameLocks xmlns:a="http://schemas.openxmlformats.org/drawingml/2006/main" noChangeAspect="1"/>
+            </wp:cNvGraphicFramePr>
+            <a:graphic xmlns:a="http://schemas.openxmlformats.org/drawingml/2006/main">
+              <a:graphicData uri="http://schemas.openxmlformats.org/drawingml/2006/picture">
+                <pic:pic xmlns:pic="http://schemas.openxmlformats.org/drawingml/2006/picture">
+                  <pic:nvPicPr>
+                    <pic:cNvPr id="1" name=""/>
+                    <pic:cNvPicPr/>
+                  </pic:nvPicPr>
+                  <pic:blipFill>
+                    <a:blip r:embed="rId16"/>
+                    <a:stretch>
+                      <a:fillRect/>
+                    </a:stretch>
+                  </pic:blipFill>
+                  <pic:spPr>
+                    <a:xfrm>
+                      <a:off x="0" y="0"/>
+                      <a:ext cx="2476846" cy="2133898"/>
+                    </a:xfrm>
+                    <a:prstGeom prst="rect">
+                      <a:avLst/>
+                    </a:prstGeom>
+                  </pic:spPr>
+                </pic:pic>
+              </a:graphicData>
+            </a:graphic>
+          </wp:inline>
+        </w:drawing>
+      </w:r>
+    </w:p>
+    <w:p>
+      <w:pPr>
+        <w:pStyle w:val="ab"/>
+        <w:jc w:val="center"/>
+        <w:rPr>
+          <w:i w:val="0"/>
+          <w:iCs w:val="0"/>
+          <w:color w:val="auto"/>
+          <w:sz w:val="28"/>
+          <w:szCs w:val="28"/>
+        </w:rPr>
+      </w:pPr>
+      <w:r>
+        <w:rPr>
+          <w:i w:val="0"/>
+          <w:iCs w:val="0"/>
+          <w:color w:val="auto"/>
+          <w:sz w:val="28"/>
+          <w:szCs w:val="28"/>
+        </w:rPr>
+        <w:t>Рис. 3.</w:t>
+      </w:r>
+      <w:r>
+        <w:rPr>
+          <w:i w:val="0"/>
+          <w:iCs w:val="0"/>
+          <w:color w:val="auto"/>
+          <w:sz w:val="28"/>
+          <w:szCs w:val="28"/>
+        </w:rPr>
+        <w:fldChar w:fldCharType="begin"/>
+      </w:r>
+      <w:r>
+        <w:rPr>
+          <w:i w:val="0"/>
+          <w:iCs w:val="0"/>
+          <w:color w:val="auto"/>
+          <w:sz w:val="28"/>
+          <w:szCs w:val="28"/>
+        </w:rPr>
+        <w:instrText xml:space="preserve"> SEQ Рис._3. \* ARABIC </w:instrText>
+      </w:r>
+      <w:r>
+        <w:rPr>
+          <w:i w:val="0"/>
+          <w:iCs w:val="0"/>
+          <w:color w:val="auto"/>
+          <w:sz w:val="28"/>
+          <w:szCs w:val="28"/>
+        </w:rPr>
+        <w:fldChar w:fldCharType="separate"/>
+      </w:r>
+      <w:r>
+        <w:rPr>
+          <w:i w:val="0"/>
+          <w:iCs w:val="0"/>
+          <w:noProof/>
+          <w:color w:val="auto"/>
+          <w:sz w:val="28"/>
+          <w:szCs w:val="28"/>
+        </w:rPr>
+        <w:t>8</w:t>
+      </w:r>
+      <w:r>
+        <w:rPr>
+          <w:i w:val="0"/>
+          <w:iCs w:val="0"/>
+          <w:color w:val="auto"/>
+          <w:sz w:val="28"/>
+          <w:szCs w:val="28"/>
+        </w:rPr>
+        <w:fldChar w:fldCharType="end"/>
+      </w:r>
+      <w:r>
+        <w:rPr>
+          <w:i w:val="0"/>
+          <w:iCs w:val="0"/>
+          <w:color w:val="auto"/>
+          <w:sz w:val="28"/>
+          <w:szCs w:val="28"/>
+        </w:rPr>
+        <w:t xml:space="preserve"> Интерфейс окна изменения объектов сцены</w:t>
+      </w:r>
+    </w:p>
+    <w:p>
+      <w:r>
+        <w:t xml:space="preserve">Интерфейс окна задания нового положения на сцене модели, изображенного на рисунке 3.9, включает в себя поля ввода угла поворота относительно оси </w:t>
+      </w:r>
+      <w:r>
+        <w:rPr>
+          <w:lang w:val="en-US"/>
+        </w:rPr>
+        <w:t>Z</w:t>
+      </w:r>
+      <w:r>
+        <w:t xml:space="preserve">, </w:t>
+      </w:r>
+      <w:r>
+        <w:t xml:space="preserve">новую ячейку расположения по оси </w:t>
+      </w:r>
+      <w:r>
+        <w:rPr>
+          <w:lang w:val="en-US"/>
+        </w:rPr>
+        <w:t>X</w:t>
+      </w:r>
+      <w:r>
+        <w:t xml:space="preserve"> </w:t>
+      </w:r>
+      <w:r>
+        <w:t xml:space="preserve">и </w:t>
+      </w:r>
+      <w:r>
+        <w:rPr>
+          <w:lang w:val="en-US"/>
+        </w:rPr>
+        <w:t>Y</w:t>
+      </w:r>
+      <w:r>
+        <w:t xml:space="preserve"> </w:t>
+      </w:r>
+      <w:r>
+        <w:t>плоскости.</w:t>
+      </w:r>
+    </w:p>
+    <w:p>
+      <w:pPr>
+        <w:keepNext/>
+        <w:jc w:val="center"/>
+      </w:pPr>
+      <w:r>
+        <w:drawing>
+          <wp:inline distT="0" distB="0" distL="0" distR="0" wp14:anchorId="46E96DFA" wp14:editId="042CF1C1">
+            <wp:extent cx="2238687" cy="1352739"/>
+            <wp:effectExtent l="0" t="0" r="0" b="0"/>
+            <wp:docPr id="21" name="Рисунок 21"/>
+            <wp:cNvGraphicFramePr>
+              <a:graphicFrameLocks xmlns:a="http://schemas.openxmlformats.org/drawingml/2006/main" noChangeAspect="1"/>
+            </wp:cNvGraphicFramePr>
+            <a:graphic xmlns:a="http://schemas.openxmlformats.org/drawingml/2006/main">
+              <a:graphicData uri="http://schemas.openxmlformats.org/drawingml/2006/picture">
+                <pic:pic xmlns:pic="http://schemas.openxmlformats.org/drawingml/2006/picture">
+                  <pic:nvPicPr>
+                    <pic:cNvPr id="1" name=""/>
+                    <pic:cNvPicPr/>
+                  </pic:nvPicPr>
+                  <pic:blipFill>
+                    <a:blip r:embed="rId17"/>
+                    <a:stretch>
+                      <a:fillRect/>
+                    </a:stretch>
+                  </pic:blipFill>
+                  <pic:spPr>
+                    <a:xfrm>
+                      <a:off x="0" y="0"/>
+                      <a:ext cx="2238687" cy="1352739"/>
+                    </a:xfrm>
+                    <a:prstGeom prst="rect">
+                      <a:avLst/>
+                    </a:prstGeom>
+                  </pic:spPr>
+                </pic:pic>
+              </a:graphicData>
+            </a:graphic>
+          </wp:inline>
+        </w:drawing>
+      </w:r>
+    </w:p>
+    <w:p>
+      <w:pPr>
+        <w:pStyle w:val="ab"/>
+        <w:jc w:val="center"/>
+        <w:rPr>
+          <w:i w:val="0"/>
+          <w:iCs w:val="0"/>
+          <w:color w:val="auto"/>
+          <w:sz w:val="28"/>
+          <w:szCs w:val="28"/>
+        </w:rPr>
+      </w:pPr>
+      <w:r>
+        <w:rPr>
+          <w:i w:val="0"/>
+          <w:iCs w:val="0"/>
+          <w:color w:val="auto"/>
+          <w:sz w:val="28"/>
+          <w:szCs w:val="28"/>
+        </w:rPr>
+        <w:t>Рис. 3.</w:t>
+      </w:r>
+      <w:r>
+        <w:rPr>
+          <w:i w:val="0"/>
+          <w:iCs w:val="0"/>
+          <w:color w:val="auto"/>
+          <w:sz w:val="28"/>
+          <w:szCs w:val="28"/>
+        </w:rPr>
+        <w:fldChar w:fldCharType="begin"/>
+      </w:r>
+      <w:r>
+        <w:rPr>
+          <w:i w:val="0"/>
+          <w:iCs w:val="0"/>
+          <w:color w:val="auto"/>
+          <w:sz w:val="28"/>
+          <w:szCs w:val="28"/>
+        </w:rPr>
+        <w:instrText xml:space="preserve"> SEQ Рис._3. \* ARABIC </w:instrText>
+      </w:r>
+      <w:r>
+        <w:rPr>
+          <w:i w:val="0"/>
+          <w:iCs w:val="0"/>
+          <w:color w:val="auto"/>
+          <w:sz w:val="28"/>
+          <w:szCs w:val="28"/>
+        </w:rPr>
+        <w:fldChar w:fldCharType="separate"/>
+      </w:r>
+      <w:r>
+        <w:rPr>
+          <w:i w:val="0"/>
+          <w:iCs w:val="0"/>
+          <w:noProof/>
+          <w:color w:val="auto"/>
+          <w:sz w:val="28"/>
+          <w:szCs w:val="28"/>
+        </w:rPr>
+        <w:t>9</w:t>
+      </w:r>
+      <w:r>
+        <w:rPr>
+          <w:i w:val="0"/>
+          <w:iCs w:val="0"/>
+          <w:color w:val="auto"/>
+          <w:sz w:val="28"/>
+          <w:szCs w:val="28"/>
+        </w:rPr>
+        <w:fldChar w:fldCharType="end"/>
+      </w:r>
+      <w:r>
+        <w:rPr>
+          <w:i w:val="0"/>
+          <w:iCs w:val="0"/>
+          <w:color w:val="auto"/>
+          <w:sz w:val="28"/>
+          <w:szCs w:val="28"/>
+        </w:rPr>
+        <w:t xml:space="preserve"> Интерфейс окна задания нового положения на сцене модели</w:t>
+      </w:r>
+    </w:p>
+    <w:p>
+      <w:r>
+        <w:t>Интерфейс окна изменения размеров сцены, изображённого на рис. 3.10, включает в себя два поля ввода новой длины и ширины сцены.</w:t>
+      </w:r>
+    </w:p>
+    <w:p>
+      <w:pPr>
+        <w:keepNext/>
+        <w:jc w:val="center"/>
+      </w:pPr>
+      <w:r>
+        <w:drawing>
+          <wp:inline distT="0" distB="0" distL="0" distR="0" wp14:anchorId="0CD21749" wp14:editId="72D415D8">
+            <wp:extent cx="4134427" cy="1991003"/>
+            <wp:effectExtent l="0" t="0" r="0" b="9525"/>
+            <wp:docPr id="22" name="Рисунок 22"/>
+            <wp:cNvGraphicFramePr>
+              <a:graphicFrameLocks xmlns:a="http://schemas.openxmlformats.org/drawingml/2006/main" noChangeAspect="1"/>
+            </wp:cNvGraphicFramePr>
+            <a:graphic xmlns:a="http://schemas.openxmlformats.org/drawingml/2006/main">
+              <a:graphicData uri="http://schemas.openxmlformats.org/drawingml/2006/picture">
+                <pic:pic xmlns:pic="http://schemas.openxmlformats.org/drawingml/2006/picture">
+                  <pic:nvPicPr>
+                    <pic:cNvPr id="1" name=""/>
+                    <pic:cNvPicPr/>
+                  </pic:nvPicPr>
+                  <pic:blipFill>
+                    <a:blip r:embed="rId18"/>
+                    <a:stretch>
+                      <a:fillRect/>
+                    </a:stretch>
+                  </pic:blipFill>
+                  <pic:spPr>
+                    <a:xfrm>
+                      <a:off x="0" y="0"/>
+                      <a:ext cx="4134427" cy="1991003"/>
+                    </a:xfrm>
+                    <a:prstGeom prst="rect">
+                      <a:avLst/>
+                    </a:prstGeom>
+                  </pic:spPr>
+                </pic:pic>
+              </a:graphicData>
+            </a:graphic>
+          </wp:inline>
+        </w:drawing>
+      </w:r>
+    </w:p>
+    <w:p>
+      <w:pPr>
+        <w:pStyle w:val="ab"/>
+        <w:jc w:val="center"/>
+        <w:rPr>
+          <w:i w:val="0"/>
+          <w:iCs w:val="0"/>
+          <w:color w:val="auto"/>
+          <w:sz w:val="28"/>
+          <w:szCs w:val="28"/>
+        </w:rPr>
+      </w:pPr>
+      <w:r>
+        <w:rPr>
+          <w:i w:val="0"/>
+          <w:iCs w:val="0"/>
+          <w:color w:val="auto"/>
+          <w:sz w:val="28"/>
+          <w:szCs w:val="28"/>
+        </w:rPr>
+        <w:t>Рис. 3.</w:t>
+      </w:r>
+      <w:r>
+        <w:rPr>
+          <w:i w:val="0"/>
+          <w:iCs w:val="0"/>
+          <w:color w:val="auto"/>
+          <w:sz w:val="28"/>
+          <w:szCs w:val="28"/>
+        </w:rPr>
+        <w:fldChar w:fldCharType="begin"/>
+      </w:r>
+      <w:r>
+        <w:rPr>
+          <w:i w:val="0"/>
+          <w:iCs w:val="0"/>
+          <w:color w:val="auto"/>
+          <w:sz w:val="28"/>
+          <w:szCs w:val="28"/>
+        </w:rPr>
+        <w:instrText xml:space="preserve"> SEQ Рис._3. \* ARABIC </w:instrText>
+      </w:r>
+      <w:r>
+        <w:rPr>
+          <w:i w:val="0"/>
+          <w:iCs w:val="0"/>
+          <w:color w:val="auto"/>
+          <w:sz w:val="28"/>
+          <w:szCs w:val="28"/>
+        </w:rPr>
+        <w:fldChar w:fldCharType="separate"/>
+      </w:r>
+      <w:r>
+        <w:rPr>
+          <w:i w:val="0"/>
+          <w:iCs w:val="0"/>
+          <w:noProof/>
+          <w:color w:val="auto"/>
+          <w:sz w:val="28"/>
+          <w:szCs w:val="28"/>
+        </w:rPr>
+        <w:t>10</w:t>
+      </w:r>
+      <w:r>
+        <w:rPr>
+          <w:i w:val="0"/>
+          <w:iCs w:val="0"/>
+          <w:color w:val="auto"/>
+          <w:sz w:val="28"/>
+          <w:szCs w:val="28"/>
+        </w:rPr>
+        <w:fldChar w:fldCharType="end"/>
+      </w:r>
+      <w:r>
+        <w:rPr>
+          <w:i w:val="0"/>
+          <w:iCs w:val="0"/>
+          <w:color w:val="auto"/>
+          <w:sz w:val="28"/>
+          <w:szCs w:val="28"/>
+        </w:rPr>
+        <w:t xml:space="preserve"> Интерфейс окна изменения размеров сцены</w:t>
+      </w:r>
+    </w:p>
+    <w:p>
+      <w:pPr>
+        <w:pStyle w:val="2"/>
+      </w:pPr>
+      <w:r>
+        <w:lastRenderedPageBreak/>
+        <w:t>Вывод</w:t>
       </w:r>
     </w:p>
     <w:p>
@@ -13851,84 +14371,93 @@
         <w:ind w:firstLine="0"/>
       </w:pPr>
       <w:r>
-        <w:t>Через данную область происходит основное взаимодействие пользователя с обстановкой сцены – выделение объектов для их дальнейшего перемещения, поворота или удаления. Также данная область отвечает за выбор точки наблюдения путём «вращения» сцены с помощью мыши.</w:t>
-      </w:r>
-    </w:p>
-    <w:p>
-      <w:pPr>
-        <w:pStyle w:val="2"/>
-      </w:pPr>
-      <w:r>
-        <w:t>Вывод</w:t>
+        <w:t>В разделе были предоставлены структуры и состав классов, сведения о модулях, а также интерфейс программного обеспечения.</w:t>
       </w:r>
     </w:p>
     <w:p>
       <w:pPr>
         <w:ind w:firstLine="0"/>
       </w:pPr>
-      <w:r>
-        <w:t>Были представлены объекты, описанные классами, которые будут участвовать в реализации спроектированных алгоритмов. Также был описан интерфейс программного обеспечения.</w:t>
-      </w:r>
+    </w:p>
+    <w:p>
+      <w:pPr>
+        <w:ind w:firstLine="0"/>
+      </w:pPr>
+    </w:p>
+    <w:p>
+      <w:pPr>
+        <w:ind w:firstLine="0"/>
+      </w:pPr>
+    </w:p>
+    <w:p>
+      <w:pPr>
+        <w:ind w:firstLine="0"/>
+      </w:pPr>
+    </w:p>
+    <w:p>
+      <w:pPr>
+        <w:ind w:firstLine="0"/>
+      </w:pPr>
+    </w:p>
+    <w:p>
+      <w:pPr>
+        <w:ind w:firstLine="0"/>
+      </w:pPr>
+    </w:p>
+    <w:p>
+      <w:pPr>
+        <w:ind w:firstLine="0"/>
+      </w:pPr>
+    </w:p>
+    <w:p>
+      <w:pPr>
+        <w:ind w:firstLine="0"/>
+      </w:pPr>
+    </w:p>
+    <w:p>
+      <w:pPr>
+        <w:ind w:firstLine="0"/>
+      </w:pPr>
+    </w:p>
+    <w:p>
+      <w:pPr>
+        <w:ind w:firstLine="0"/>
+      </w:pPr>
+    </w:p>
+    <w:p>
+      <w:pPr>
+        <w:ind w:firstLine="0"/>
+      </w:pPr>
+    </w:p>
+    <w:p>
+      <w:pPr>
+        <w:ind w:firstLine="0"/>
+      </w:pPr>
+    </w:p>
+    <w:p>
+      <w:pPr>
+        <w:ind w:firstLine="0"/>
+      </w:pPr>
     </w:p>
     <w:p/>
     <w:p/>
     <w:p/>
     <w:p/>
     <w:p/>
-    <w:p>
-      <w:pPr>
-        <w:ind w:firstLine="0"/>
-      </w:pPr>
-    </w:p>
+    <w:p/>
     <w:p>
       <w:pPr>
         <w:pStyle w:val="1"/>
         <w:jc w:val="center"/>
       </w:pPr>
-      <w:bookmarkStart w:id="20" w:name="_Toc55127781"/>
       <w:r>
         <w:lastRenderedPageBreak/>
-        <w:t>Заключение</w:t>
-      </w:r>
-      <w:bookmarkEnd w:id="20"/>
-    </w:p>
-    <w:p>
-      <w:pPr>
-        <w:ind w:firstLine="0"/>
-      </w:pPr>
-      <w:r>
-        <w:t>Во время выполнения практики было спроектировано программное обеспечение для визуализации и редактирования площадки и интерьера выставочных стендов. Был разработан интерфейс, позволяющий выбирать из предложенного набора элементы декора, представленные в виде объёмных моделей, и расставлять их по сетке сцены, заданной пользователем. Проект предусматривает возможность размещения источников света, а также возможность просмотра сцены для разных положений наблюдателя.</w:t>
-      </w:r>
-    </w:p>
-    <w:p>
-      <w:r>
-        <w:t>При проведении работы были получены знания в области компьютерной графики и закреплены навыки проектирования программного обеспечения, а поиск оптимальных решений для эффективной работы программного обеспечения позволил улучшить навыки поиска и анализа информации.</w:t>
-      </w:r>
-    </w:p>
-    <w:p>
-      <w:r>
-        <w:t xml:space="preserve">Следует отметить, что проделанная работа позволила лучше изучить как язык программирования С++, так и среду разработки </w:t>
-      </w:r>
-      <w:r>
-        <w:rPr>
-          <w:lang w:val="en-US"/>
-        </w:rPr>
-        <w:t>Qt</w:t>
-      </w:r>
-      <w:r>
-        <w:t xml:space="preserve"> </w:t>
-      </w:r>
-      <w:r>
-        <w:rPr>
-          <w:lang w:val="en-US"/>
-        </w:rPr>
-        <w:t>Creator</w:t>
-      </w:r>
-      <w:r>
-        <w:t xml:space="preserve"> и её расширения</w:t>
-      </w:r>
-      <w:r>
-        <w:t>.</w:t>
+        <w:t>4. Экспериментальная часть</w:t>
+      </w:r>
+    </w:p>
+    <w:p>
+      <w:r>
+        <w:t>В данном разделе будут проведены тесты реализованного программного обеспечения. Также будет поставлен эксперимент по оценке эффективности работы программы.</w:t>
       </w:r>
     </w:p>
     <w:p/>
@@ -13939,11 +14468,90 @@
     <w:p/>
     <w:p/>
     <w:p/>
+    <w:p/>
+    <w:p/>
+    <w:p/>
+    <w:p/>
+    <w:p/>
+    <w:p/>
+    <w:p/>
+    <w:p/>
+    <w:p/>
+    <w:p>
+      <w:pPr>
+        <w:ind w:firstLine="0"/>
+      </w:pPr>
+    </w:p>
     <w:p>
       <w:pPr>
         <w:pStyle w:val="1"/>
         <w:jc w:val="center"/>
       </w:pPr>
+      <w:bookmarkStart w:id="20" w:name="_Toc55127781"/>
+      <w:r>
+        <w:lastRenderedPageBreak/>
+        <w:t>Заключение</w:t>
+      </w:r>
+      <w:bookmarkEnd w:id="20"/>
+    </w:p>
+    <w:p>
+      <w:pPr>
+        <w:ind w:firstLine="0"/>
+      </w:pPr>
+      <w:r>
+        <w:t xml:space="preserve">Во время выполнения </w:t>
+      </w:r>
+      <w:r>
+        <w:t>курсового проекта</w:t>
+      </w:r>
+      <w:r>
+        <w:t xml:space="preserve"> было спроектировано программное обеспечение для визуализации и редактирования площадки и интерьера выставочных стендов. Был разработан интерфейс, позволяющий выбирать из предложенного набора элементы декора, представленные в виде объёмных моделей, и расставлять их по сетке сцены, заданной пользователем. Проект предусматривает возможность размещения источников света, а также возможность просмотра сцены для разных положений наблюдателя.</w:t>
+      </w:r>
+    </w:p>
+    <w:p>
+      <w:r>
+        <w:t>При проведении работы были получены знания в области компьютерной графики и закреплены навыки проектирования программного обеспечения, а поиск оптимальных решений для эффективной работы программного обеспечения позволил улучшить навыки поиска и анализа информации.</w:t>
+      </w:r>
+    </w:p>
+    <w:p>
+      <w:r>
+        <w:t xml:space="preserve">Следует отметить, что проделанная работа позволила лучше изучить как язык программирования С++, так и среду разработки </w:t>
+      </w:r>
+      <w:r>
+        <w:rPr>
+          <w:lang w:val="en-US"/>
+        </w:rPr>
+        <w:t>Qt</w:t>
+      </w:r>
+      <w:r>
+        <w:t xml:space="preserve"> </w:t>
+      </w:r>
+      <w:r>
+        <w:rPr>
+          <w:lang w:val="en-US"/>
+        </w:rPr>
+        <w:t>Creator</w:t>
+      </w:r>
+      <w:r>
+        <w:t xml:space="preserve"> и её расширения</w:t>
+      </w:r>
+      <w:r>
+        <w:t>.</w:t>
+      </w:r>
+    </w:p>
+    <w:p/>
+    <w:p/>
+    <w:p/>
+    <w:p/>
+    <w:p/>
+    <w:p/>
+    <w:p/>
+    <w:p/>
+    <w:p>
+      <w:pPr>
+        <w:pStyle w:val="1"/>
+        <w:jc w:val="center"/>
+      </w:pPr>
       <w:bookmarkStart w:id="21" w:name="_Toc55127782"/>
       <w:r>
         <w:lastRenderedPageBreak/>
@@ -14087,7 +14695,7 @@
         </w:rPr>
         <w:t xml:space="preserve">[Электронный ресурс]. – Режим доступа: </w:t>
       </w:r>
-      <w:hyperlink r:id="rId13" w:history="1">
+      <w:hyperlink r:id="rId19" w:history="1">
         <w:r>
           <w:rPr>
             <w:rStyle w:val="a9"/>
@@ -14194,7 +14802,7 @@
         </w:rPr>
         <w:t xml:space="preserve"> [Электронный ресурс]. – Режим доступа: </w:t>
       </w:r>
-      <w:hyperlink r:id="rId14" w:history="1">
+      <w:hyperlink r:id="rId20" w:history="1">
         <w:r>
           <w:rPr>
             <w:rStyle w:val="a9"/>
@@ -14427,6 +15035,84 @@
           <w:szCs w:val="28"/>
         </w:rPr>
         <w:t xml:space="preserve"> – С. 13.</w:t>
+      </w:r>
+    </w:p>
+    <w:p>
+      <w:pPr>
+        <w:spacing w:after="0"/>
+        <w:rPr>
+          <w:szCs w:val="28"/>
+        </w:rPr>
+      </w:pPr>
+      <w:r>
+        <w:rPr>
+          <w:szCs w:val="28"/>
+        </w:rPr>
+        <w:t xml:space="preserve">7. </w:t>
+      </w:r>
+      <w:r>
+        <w:rPr>
+          <w:szCs w:val="28"/>
+        </w:rPr>
+        <w:t xml:space="preserve">Спецификация языка </w:t>
+      </w:r>
+      <w:r>
+        <w:rPr>
+          <w:szCs w:val="28"/>
+          <w:lang w:val="en-US"/>
+        </w:rPr>
+        <w:t>C</w:t>
+      </w:r>
+      <w:r>
+        <w:rPr>
+          <w:szCs w:val="28"/>
+        </w:rPr>
+        <w:t>++ [</w:t>
+      </w:r>
+      <w:r>
+        <w:rPr>
+          <w:szCs w:val="28"/>
+        </w:rPr>
+        <w:t>Электронный ресурс</w:t>
+      </w:r>
+      <w:r>
+        <w:rPr>
+          <w:szCs w:val="28"/>
+        </w:rPr>
+        <w:t xml:space="preserve">]. </w:t>
+      </w:r>
+      <w:r>
+        <w:rPr>
+          <w:szCs w:val="28"/>
+        </w:rPr>
+        <w:t>–</w:t>
+      </w:r>
+      <w:r>
+        <w:rPr>
+          <w:szCs w:val="28"/>
+        </w:rPr>
+        <w:t xml:space="preserve"> </w:t>
+      </w:r>
+      <w:r>
+        <w:rPr>
+          <w:szCs w:val="28"/>
+        </w:rPr>
+        <w:t xml:space="preserve">Режим доступа: </w:t>
+      </w:r>
+      <w:hyperlink r:id="rId21" w:history="1">
+        <w:r>
+          <w:rPr>
+            <w:rStyle w:val="a9"/>
+            <w:szCs w:val="28"/>
+          </w:rPr>
+          <w:t>http://www.open-std.org/jtc1/sc22/wg21/docs/papers/2013/n3690.pdf</w:t>
+        </w:r>
+      </w:hyperlink>
+      <w:r>
+        <w:rPr>
+          <w:szCs w:val="28"/>
+        </w:rPr>
+        <w:t xml:space="preserve"> (дата обращения 22.11.20)</w:t>
       </w:r>
     </w:p>
     <w:p>
@@ -14477,7 +15163,7 @@
                     </pic:cNvPicPr>
                   </pic:nvPicPr>
                   <pic:blipFill>
-                    <a:blip r:embed="rId15" cstate="print">
+                    <a:blip r:embed="rId22" cstate="print">
                       <a:extLst>
                         <a:ext uri="{28A0092B-C50C-407E-A947-70E740481C1C}">
                           <a14:useLocalDpi xmlns:a14="http://schemas.microsoft.com/office/drawing/2010/main" val="0"/>
@@ -14602,7 +15288,7 @@
                     </pic:cNvPicPr>
                   </pic:nvPicPr>
                   <pic:blipFill>
-                    <a:blip r:embed="rId16" cstate="print">
+                    <a:blip r:embed="rId23" cstate="print">
                       <a:extLst>
                         <a:ext uri="{28A0092B-C50C-407E-A947-70E740481C1C}">
                           <a14:useLocalDpi xmlns:a14="http://schemas.microsoft.com/office/drawing/2010/main" val="0"/>
@@ -14721,7 +15407,7 @@
                     </pic:cNvPicPr>
                   </pic:nvPicPr>
                   <pic:blipFill>
-                    <a:blip r:embed="rId17" cstate="print">
+                    <a:blip r:embed="rId24" cstate="print">
                       <a:extLst>
                         <a:ext uri="{28A0092B-C50C-407E-A947-70E740481C1C}">
                           <a14:useLocalDpi xmlns:a14="http://schemas.microsoft.com/office/drawing/2010/main" val="0"/>
@@ -14840,7 +15526,7 @@
                     </pic:cNvPicPr>
                   </pic:nvPicPr>
                   <pic:blipFill>
-                    <a:blip r:embed="rId18" cstate="print">
+                    <a:blip r:embed="rId25" cstate="print">
                       <a:extLst>
                         <a:ext uri="{28A0092B-C50C-407E-A947-70E740481C1C}">
                           <a14:useLocalDpi xmlns:a14="http://schemas.microsoft.com/office/drawing/2010/main" val="0"/>
@@ -14957,7 +15643,7 @@
                     <pic:cNvPicPr/>
                   </pic:nvPicPr>
                   <pic:blipFill>
-                    <a:blip r:embed="rId19"/>
+                    <a:blip r:embed="rId26"/>
                     <a:stretch>
                       <a:fillRect/>
                     </a:stretch>
@@ -15039,8 +15725,8 @@
     </w:p>
     <w:p/>
     <w:sectPr>
-      <w:footerReference w:type="default" r:id="rId20"/>
-      <w:footerReference w:type="first" r:id="rId21"/>
+      <w:footerReference w:type="default" r:id="rId27"/>
+      <w:footerReference w:type="first" r:id="rId28"/>
       <w:pgSz w:w="11906" w:h="16838"/>
       <w:pgMar w:top="1134" w:right="567" w:bottom="1134" w:left="1701" w:header="709" w:footer="709" w:gutter="0"/>
       <w:pgNumType w:start="1"/>
@@ -15700,6 +16386,92 @@
     </w:lvl>
   </w:abstractNum>
   <w:abstractNum w:abstractNumId="5" w15:restartNumberingAfterBreak="0">
+    <w:nsid w:val="375277B7"/>
+    <w:multiLevelType w:val="hybridMultilevel"/>
+    <w:tmpl w:val="E7FE8B3A"/>
+    <w:lvl w:ilvl="0" w:tplc="04190011">
+      <w:start w:val="1"/>
+      <w:numFmt w:val="decimal"/>
+      <w:lvlText w:val="%1)"/>
+      <w:lvlJc w:val="left"/>
+      <w:pPr>
+        <w:ind w:left="720" w:hanging="360"/>
+      </w:pPr>
+    </w:lvl>
+    <w:lvl w:ilvl="1" w:tplc="04190019" w:tentative="1">
+      <w:start w:val="1"/>
+      <w:numFmt w:val="lowerLetter"/>
+      <w:lvlText w:val="%2."/>
+      <w:lvlJc w:val="left"/>
+      <w:pPr>
+        <w:ind w:left="1440" w:hanging="360"/>
+      </w:pPr>
+    </w:lvl>
+    <w:lvl w:ilvl="2" w:tplc="0419001B" w:tentative="1">
+      <w:start w:val="1"/>
+      <w:numFmt w:val="lowerRoman"/>
+      <w:lvlText w:val="%3."/>
+      <w:lvlJc w:val="right"/>
+      <w:pPr>
+        <w:ind w:left="2160" w:hanging="180"/>
+      </w:pPr>
+    </w:lvl>
+    <w:lvl w:ilvl="3" w:tplc="0419000F" w:tentative="1">
+      <w:start w:val="1"/>
+      <w:numFmt w:val="decimal"/>
+      <w:lvlText w:val="%4."/>
+      <w:lvlJc w:val="left"/>
+      <w:pPr>
+        <w:ind w:left="2880" w:hanging="360"/>
+      </w:pPr>
+    </w:lvl>
+    <w:lvl w:ilvl="4" w:tplc="04190019" w:tentative="1">
+      <w:start w:val="1"/>
+      <w:numFmt w:val="lowerLetter"/>
+      <w:lvlText w:val="%5."/>
+      <w:lvlJc w:val="left"/>
+      <w:pPr>
+        <w:ind w:left="3600" w:hanging="360"/>
+      </w:pPr>
+    </w:lvl>
+    <w:lvl w:ilvl="5" w:tplc="0419001B" w:tentative="1">
+      <w:start w:val="1"/>
+      <w:numFmt w:val="lowerRoman"/>
+      <w:lvlText w:val="%6."/>
+      <w:lvlJc w:val="right"/>
+      <w:pPr>
+        <w:ind w:left="4320" w:hanging="180"/>
+      </w:pPr>
+    </w:lvl>
+    <w:lvl w:ilvl="6" w:tplc="0419000F" w:tentative="1">
+      <w:start w:val="1"/>
+      <w:numFmt w:val="decimal"/>
+      <w:lvlText w:val="%7."/>
+      <w:lvlJc w:val="left"/>
+      <w:pPr>
+        <w:ind w:left="5040" w:hanging="360"/>
+      </w:pPr>
+    </w:lvl>
+    <w:lvl w:ilvl="7" w:tplc="04190019" w:tentative="1">
+      <w:start w:val="1"/>
+      <w:numFmt w:val="lowerLetter"/>
+      <w:lvlText w:val="%8."/>
+      <w:lvlJc w:val="left"/>
+      <w:pPr>
+        <w:ind w:left="5760" w:hanging="360"/>
+      </w:pPr>
+    </w:lvl>
+    <w:lvl w:ilvl="8" w:tplc="0419001B" w:tentative="1">
+      <w:start w:val="1"/>
+      <w:numFmt w:val="lowerRoman"/>
+      <w:lvlText w:val="%9."/>
+      <w:lvlJc w:val="right"/>
+      <w:pPr>
+        <w:ind w:left="6480" w:hanging="180"/>
+      </w:pPr>
+    </w:lvl>
+  </w:abstractNum>
+  <w:abstractNum w:abstractNumId="6" w15:restartNumberingAfterBreak="0">
     <w:nsid w:val="39011CF1"/>
     <w:multiLevelType w:val="hybridMultilevel"/>
     <w:tmpl w:val="1CC62086"/>
@@ -15812,7 +16584,7 @@
       </w:rPr>
     </w:lvl>
   </w:abstractNum>
-  <w:abstractNum w:abstractNumId="6" w15:restartNumberingAfterBreak="0">
+  <w:abstractNum w:abstractNumId="7" w15:restartNumberingAfterBreak="0">
     <w:nsid w:val="455F21E5"/>
     <w:multiLevelType w:val="hybridMultilevel"/>
     <w:tmpl w:val="EAB82C16"/>
@@ -15925,7 +16697,7 @@
       </w:rPr>
     </w:lvl>
   </w:abstractNum>
-  <w:abstractNum w:abstractNumId="7" w15:restartNumberingAfterBreak="0">
+  <w:abstractNum w:abstractNumId="8" w15:restartNumberingAfterBreak="0">
     <w:nsid w:val="457427F6"/>
     <w:multiLevelType w:val="hybridMultilevel"/>
     <w:tmpl w:val="2A80D92E"/>
@@ -16038,7 +16810,7 @@
       </w:rPr>
     </w:lvl>
   </w:abstractNum>
-  <w:abstractNum w:abstractNumId="8" w15:restartNumberingAfterBreak="0">
+  <w:abstractNum w:abstractNumId="9" w15:restartNumberingAfterBreak="0">
     <w:nsid w:val="572E4401"/>
     <w:multiLevelType w:val="hybridMultilevel"/>
     <w:tmpl w:val="20860EF2"/>
@@ -16124,10 +16896,10 @@
       </w:pPr>
     </w:lvl>
   </w:abstractNum>
-  <w:abstractNum w:abstractNumId="9" w15:restartNumberingAfterBreak="0">
-    <w:nsid w:val="6BE61EEC"/>
+  <w:abstractNum w:abstractNumId="10" w15:restartNumberingAfterBreak="0">
+    <w:nsid w:val="5D055A94"/>
     <w:multiLevelType w:val="hybridMultilevel"/>
-    <w:tmpl w:val="1988B7D0"/>
+    <w:tmpl w:val="35C42CF8"/>
     <w:lvl w:ilvl="0" w:tplc="04190001">
       <w:start w:val="1"/>
       <w:numFmt w:val="bullet"/>
@@ -16237,7 +17009,120 @@
       </w:rPr>
     </w:lvl>
   </w:abstractNum>
-  <w:abstractNum w:abstractNumId="10" w15:restartNumberingAfterBreak="0">
+  <w:abstractNum w:abstractNumId="11" w15:restartNumberingAfterBreak="0">
+    <w:nsid w:val="6BE61EEC"/>
+    <w:multiLevelType w:val="hybridMultilevel"/>
+    <w:tmpl w:val="1988B7D0"/>
+    <w:lvl w:ilvl="0" w:tplc="04190001">
+      <w:start w:val="1"/>
+      <w:numFmt w:val="bullet"/>
+      <w:lvlText w:val=""/>
+      <w:lvlJc w:val="left"/>
+      <w:pPr>
+        <w:ind w:left="720" w:hanging="360"/>
+      </w:pPr>
+      <w:rPr>
+        <w:rFonts w:ascii="Symbol" w:hAnsi="Symbol" w:hint="default"/>
+      </w:rPr>
+    </w:lvl>
+    <w:lvl w:ilvl="1" w:tplc="04190003" w:tentative="1">
+      <w:start w:val="1"/>
+      <w:numFmt w:val="bullet"/>
+      <w:lvlText w:val="o"/>
+      <w:lvlJc w:val="left"/>
+      <w:pPr>
+        <w:ind w:left="1440" w:hanging="360"/>
+      </w:pPr>
+      <w:rPr>
+        <w:rFonts w:ascii="Courier New" w:hAnsi="Courier New" w:cs="Courier New" w:hint="default"/>
+      </w:rPr>
+    </w:lvl>
+    <w:lvl w:ilvl="2" w:tplc="04190005" w:tentative="1">
+      <w:start w:val="1"/>
+      <w:numFmt w:val="bullet"/>
+      <w:lvlText w:val=""/>
+      <w:lvlJc w:val="left"/>
+      <w:pPr>
+        <w:ind w:left="2160" w:hanging="360"/>
+      </w:pPr>
+      <w:rPr>
+        <w:rFonts w:ascii="Wingdings" w:hAnsi="Wingdings" w:hint="default"/>
+      </w:rPr>
+    </w:lvl>
+    <w:lvl w:ilvl="3" w:tplc="04190001" w:tentative="1">
+      <w:start w:val="1"/>
+      <w:numFmt w:val="bullet"/>
+      <w:lvlText w:val=""/>
+      <w:lvlJc w:val="left"/>
+      <w:pPr>
+        <w:ind w:left="2880" w:hanging="360"/>
+      </w:pPr>
+      <w:rPr>
+        <w:rFonts w:ascii="Symbol" w:hAnsi="Symbol" w:hint="default"/>
+      </w:rPr>
+    </w:lvl>
+    <w:lvl w:ilvl="4" w:tplc="04190003" w:tentative="1">
+      <w:start w:val="1"/>
+      <w:numFmt w:val="bullet"/>
+      <w:lvlText w:val="o"/>
+      <w:lvlJc w:val="left"/>
+      <w:pPr>
+        <w:ind w:left="3600" w:hanging="360"/>
+      </w:pPr>
+      <w:rPr>
+        <w:rFonts w:ascii="Courier New" w:hAnsi="Courier New" w:cs="Courier New" w:hint="default"/>
+      </w:rPr>
+    </w:lvl>
+    <w:lvl w:ilvl="5" w:tplc="04190005" w:tentative="1">
+      <w:start w:val="1"/>
+      <w:numFmt w:val="bullet"/>
+      <w:lvlText w:val=""/>
+      <w:lvlJc w:val="left"/>
+      <w:pPr>
+        <w:ind w:left="4320" w:hanging="360"/>
+      </w:pPr>
+      <w:rPr>
+        <w:rFonts w:ascii="Wingdings" w:hAnsi="Wingdings" w:hint="default"/>
+      </w:rPr>
+    </w:lvl>
+    <w:lvl w:ilvl="6" w:tplc="04190001" w:tentative="1">
+      <w:start w:val="1"/>
+      <w:numFmt w:val="bullet"/>
+      <w:lvlText w:val=""/>
+      <w:lvlJc w:val="left"/>
+      <w:pPr>
+        <w:ind w:left="5040" w:hanging="360"/>
+      </w:pPr>
+      <w:rPr>
+        <w:rFonts w:ascii="Symbol" w:hAnsi="Symbol" w:hint="default"/>
+      </w:rPr>
+    </w:lvl>
+    <w:lvl w:ilvl="7" w:tplc="04190003" w:tentative="1">
+      <w:start w:val="1"/>
+      <w:numFmt w:val="bullet"/>
+      <w:lvlText w:val="o"/>
+      <w:lvlJc w:val="left"/>
+      <w:pPr>
+        <w:ind w:left="5760" w:hanging="360"/>
+      </w:pPr>
+      <w:rPr>
+        <w:rFonts w:ascii="Courier New" w:hAnsi="Courier New" w:cs="Courier New" w:hint="default"/>
+      </w:rPr>
+    </w:lvl>
+    <w:lvl w:ilvl="8" w:tplc="04190005" w:tentative="1">
+      <w:start w:val="1"/>
+      <w:numFmt w:val="bullet"/>
+      <w:lvlText w:val=""/>
+      <w:lvlJc w:val="left"/>
+      <w:pPr>
+        <w:ind w:left="6480" w:hanging="360"/>
+      </w:pPr>
+      <w:rPr>
+        <w:rFonts w:ascii="Wingdings" w:hAnsi="Wingdings" w:hint="default"/>
+      </w:rPr>
+    </w:lvl>
+  </w:abstractNum>
+  <w:abstractNum w:abstractNumId="12" w15:restartNumberingAfterBreak="0">
     <w:nsid w:val="71116E20"/>
     <w:multiLevelType w:val="hybridMultilevel"/>
     <w:tmpl w:val="22CA086C"/>
@@ -16350,7 +17235,7 @@
       </w:rPr>
     </w:lvl>
   </w:abstractNum>
-  <w:abstractNum w:abstractNumId="11" w15:restartNumberingAfterBreak="0">
+  <w:abstractNum w:abstractNumId="13" w15:restartNumberingAfterBreak="0">
     <w:nsid w:val="730D0367"/>
     <w:multiLevelType w:val="multilevel"/>
     <w:tmpl w:val="317CE5B8"/>
@@ -16471,7 +17356,7 @@
       </w:rPr>
     </w:lvl>
   </w:abstractNum>
-  <w:abstractNum w:abstractNumId="12" w15:restartNumberingAfterBreak="0">
+  <w:abstractNum w:abstractNumId="14" w15:restartNumberingAfterBreak="0">
     <w:nsid w:val="73431DB5"/>
     <w:multiLevelType w:val="hybridMultilevel"/>
     <w:tmpl w:val="BD6C49C0"/>
@@ -16584,7 +17469,7 @@
       </w:rPr>
     </w:lvl>
   </w:abstractNum>
-  <w:abstractNum w:abstractNumId="13" w15:restartNumberingAfterBreak="0">
+  <w:abstractNum w:abstractNumId="15" w15:restartNumberingAfterBreak="0">
     <w:nsid w:val="7B216C8D"/>
     <w:multiLevelType w:val="hybridMultilevel"/>
     <w:tmpl w:val="487C0FD4"/>
@@ -16697,7 +17582,7 @@
       </w:rPr>
     </w:lvl>
   </w:abstractNum>
-  <w:abstractNum w:abstractNumId="14" w15:restartNumberingAfterBreak="0">
+  <w:abstractNum w:abstractNumId="16" w15:restartNumberingAfterBreak="0">
     <w:nsid w:val="7CDB2EF9"/>
     <w:multiLevelType w:val="hybridMultilevel"/>
     <w:tmpl w:val="7CB21628"/>
@@ -16784,49 +17669,55 @@
     </w:lvl>
   </w:abstractNum>
   <w:num w:numId="1">
-    <w:abstractNumId w:val="11"/>
+    <w:abstractNumId w:val="13"/>
   </w:num>
   <w:num w:numId="2">
     <w:abstractNumId w:val="0"/>
   </w:num>
   <w:num w:numId="3">
-    <w:abstractNumId w:val="9"/>
+    <w:abstractNumId w:val="11"/>
   </w:num>
   <w:num w:numId="4">
     <w:abstractNumId w:val="3"/>
   </w:num>
   <w:num w:numId="5">
-    <w:abstractNumId w:val="12"/>
+    <w:abstractNumId w:val="14"/>
   </w:num>
   <w:num w:numId="6">
-    <w:abstractNumId w:val="14"/>
+    <w:abstractNumId w:val="16"/>
   </w:num>
   <w:num w:numId="7">
     <w:abstractNumId w:val="4"/>
   </w:num>
   <w:num w:numId="8">
-    <w:abstractNumId w:val="13"/>
+    <w:abstractNumId w:val="15"/>
   </w:num>
   <w:num w:numId="9">
-    <w:abstractNumId w:val="5"/>
+    <w:abstractNumId w:val="6"/>
   </w:num>
   <w:num w:numId="10">
     <w:abstractNumId w:val="2"/>
   </w:num>
   <w:num w:numId="11">
-    <w:abstractNumId w:val="6"/>
+    <w:abstractNumId w:val="7"/>
   </w:num>
   <w:num w:numId="12">
-    <w:abstractNumId w:val="10"/>
+    <w:abstractNumId w:val="12"/>
   </w:num>
   <w:num w:numId="13">
-    <w:abstractNumId w:val="7"/>
+    <w:abstractNumId w:val="8"/>
   </w:num>
   <w:num w:numId="14">
     <w:abstractNumId w:val="1"/>
   </w:num>
   <w:num w:numId="15">
-    <w:abstractNumId w:val="8"/>
+    <w:abstractNumId w:val="9"/>
+  </w:num>
+  <w:num w:numId="16">
+    <w:abstractNumId w:val="5"/>
+  </w:num>
+  <w:num w:numId="17">
+    <w:abstractNumId w:val="10"/>
   </w:num>
 </w:numbering>
 </file>
@@ -17229,7 +18120,7 @@
   <w:style w:type="paragraph" w:default="1" w:styleId="a">
     <w:name w:val="Normal"/>
     <w:qFormat/>
-    <w:rsid w:val="00972099"/>
+    <w:rsid w:val="002C1DD1"/>
     <w:pPr>
       <w:spacing w:line="360" w:lineRule="auto"/>
       <w:ind w:firstLine="709"/>

</xml_diff>

<commit_message>
FIX: yo to e
</commit_message>
<xml_diff>
--- a/RPZ/RPZ.docx
+++ b/RPZ/RPZ.docx
@@ -296,6 +296,7 @@
         <w:tab/>
         <w:t xml:space="preserve">       </w:t>
       </w:r>
+      <w:proofErr w:type="gramStart"/>
       <w:r>
         <w:rPr>
           <w:rFonts w:eastAsia="Calibri"/>
@@ -303,7 +304,16 @@
           <w:u w:val="single"/>
         </w:rPr>
         <w:tab/>
-        <w:t xml:space="preserve">  «Информатика и системы управления»</w:t>
+        <w:t xml:space="preserve">  «</w:t>
+      </w:r>
+      <w:proofErr w:type="gramEnd"/>
+      <w:r>
+        <w:rPr>
+          <w:rFonts w:eastAsia="Calibri"/>
+          <w:szCs w:val="28"/>
+          <w:u w:val="single"/>
+        </w:rPr>
+        <w:t>Информатика и системы управления»</w:t>
       </w:r>
       <w:r>
         <w:rPr>
@@ -787,7 +797,31 @@
                       <w:sz w:val="24"/>
                       <w:szCs w:val="24"/>
                     </w:rPr>
-                    <w:t>фамилия, и.о.</w:t>
+                    <w:t xml:space="preserve">фамилия, </w:t>
+                  </w:r>
+                  <w:proofErr w:type="spellStart"/>
+                  <w:r>
+                    <w:rPr>
+                      <w:rFonts w:eastAsia="Calibri"/>
+                      <w:bCs/>
+                      <w:i/>
+                      <w:iCs/>
+                      <w:sz w:val="24"/>
+                      <w:szCs w:val="24"/>
+                    </w:rPr>
+                    <w:t>и.о</w:t>
+                  </w:r>
+                  <w:proofErr w:type="spellEnd"/>
+                  <w:r>
+                    <w:rPr>
+                      <w:rFonts w:eastAsia="Calibri"/>
+                      <w:bCs/>
+                      <w:i/>
+                      <w:iCs/>
+                      <w:sz w:val="24"/>
+                      <w:szCs w:val="24"/>
+                    </w:rPr>
+                    <w:t>.</w:t>
                   </w:r>
                 </w:p>
               </w:tc>
@@ -1060,7 +1094,31 @@
                       <w:sz w:val="24"/>
                       <w:szCs w:val="24"/>
                     </w:rPr>
-                    <w:t>фамилия, и.о.</w:t>
+                    <w:t xml:space="preserve">фамилия, </w:t>
+                  </w:r>
+                  <w:proofErr w:type="spellStart"/>
+                  <w:r>
+                    <w:rPr>
+                      <w:rFonts w:eastAsia="Calibri"/>
+                      <w:bCs/>
+                      <w:i/>
+                      <w:iCs/>
+                      <w:sz w:val="24"/>
+                      <w:szCs w:val="24"/>
+                    </w:rPr>
+                    <w:t>и.о</w:t>
+                  </w:r>
+                  <w:proofErr w:type="spellEnd"/>
+                  <w:r>
+                    <w:rPr>
+                      <w:rFonts w:eastAsia="Calibri"/>
+                      <w:bCs/>
+                      <w:i/>
+                      <w:iCs/>
+                      <w:sz w:val="24"/>
+                      <w:szCs w:val="24"/>
+                    </w:rPr>
+                    <w:t>.</w:t>
                   </w:r>
                 </w:p>
               </w:tc>
@@ -1474,8 +1532,23 @@
         <w:rPr>
           <w:sz w:val="20"/>
         </w:rPr>
-        <w:t>______________  ___</w:t>
-      </w:r>
+        <w:t>_____________</w:t>
+      </w:r>
+      <w:proofErr w:type="gramStart"/>
+      <w:r>
+        <w:rPr>
+          <w:sz w:val="20"/>
+        </w:rPr>
+        <w:t>_  _</w:t>
+      </w:r>
+      <w:proofErr w:type="gramEnd"/>
+      <w:r>
+        <w:rPr>
+          <w:sz w:val="20"/>
+        </w:rPr>
+        <w:t>__</w:t>
+      </w:r>
+      <w:proofErr w:type="spellStart"/>
       <w:r>
         <w:rPr>
           <w:sz w:val="20"/>
@@ -1483,6 +1556,7 @@
         </w:rPr>
         <w:t>И.В._Рудаков</w:t>
       </w:r>
+      <w:proofErr w:type="spellEnd"/>
       <w:r>
         <w:rPr>
           <w:sz w:val="20"/>
@@ -1503,7 +1577,21 @@
         <w:rPr>
           <w:sz w:val="20"/>
         </w:rPr>
-        <w:t>(И.О.Фамилия)</w:t>
+        <w:t>(</w:t>
+      </w:r>
+      <w:proofErr w:type="spellStart"/>
+      <w:r>
+        <w:rPr>
+          <w:sz w:val="20"/>
+        </w:rPr>
+        <w:t>И.О.Фамилия</w:t>
+      </w:r>
+      <w:proofErr w:type="spellEnd"/>
+      <w:r>
+        <w:rPr>
+          <w:sz w:val="20"/>
+        </w:rPr>
+        <w:t>)</w:t>
       </w:r>
     </w:p>
     <w:p>
@@ -1515,11 +1603,19 @@
           <w:sz w:val="20"/>
         </w:rPr>
       </w:pPr>
+      <w:proofErr w:type="gramStart"/>
       <w:r>
         <w:rPr>
           <w:sz w:val="20"/>
         </w:rPr>
-        <w:t>« _____ » ____________ 20 ____ г.</w:t>
+        <w:t>« _</w:t>
+      </w:r>
+      <w:proofErr w:type="gramEnd"/>
+      <w:r>
+        <w:rPr>
+          <w:sz w:val="20"/>
+        </w:rPr>
+        <w:t>____ » ____________ 20 ____ г.</w:t>
       </w:r>
     </w:p>
     <w:p>
@@ -2128,7 +2224,23 @@
           <w:sz w:val="22"/>
           <w:szCs w:val="22"/>
         </w:rPr>
-        <w:t>График выполнения проекта:  25% к _</w:t>
+        <w:t xml:space="preserve">График выполнения </w:t>
+      </w:r>
+      <w:proofErr w:type="gramStart"/>
+      <w:r>
+        <w:rPr>
+          <w:sz w:val="22"/>
+          <w:szCs w:val="22"/>
+        </w:rPr>
+        <w:t>проекта:  25</w:t>
+      </w:r>
+      <w:proofErr w:type="gramEnd"/>
+      <w:r>
+        <w:rPr>
+          <w:sz w:val="22"/>
+          <w:szCs w:val="22"/>
+        </w:rPr>
+        <w:t>% к _</w:t>
       </w:r>
       <w:r>
         <w:rPr>
@@ -2143,7 +2255,23 @@
           <w:sz w:val="22"/>
           <w:szCs w:val="22"/>
         </w:rPr>
-        <w:t>_ нед., 50% к _</w:t>
+        <w:t xml:space="preserve">_ </w:t>
+      </w:r>
+      <w:proofErr w:type="spellStart"/>
+      <w:r>
+        <w:rPr>
+          <w:sz w:val="22"/>
+          <w:szCs w:val="22"/>
+        </w:rPr>
+        <w:t>нед</w:t>
+      </w:r>
+      <w:proofErr w:type="spellEnd"/>
+      <w:r>
+        <w:rPr>
+          <w:sz w:val="22"/>
+          <w:szCs w:val="22"/>
+        </w:rPr>
+        <w:t>., 50% к _</w:t>
       </w:r>
       <w:r>
         <w:rPr>
@@ -2158,7 +2286,23 @@
           <w:sz w:val="22"/>
           <w:szCs w:val="22"/>
         </w:rPr>
-        <w:t>_ нед., 75% к _</w:t>
+        <w:t xml:space="preserve">_ </w:t>
+      </w:r>
+      <w:proofErr w:type="spellStart"/>
+      <w:r>
+        <w:rPr>
+          <w:sz w:val="22"/>
+          <w:szCs w:val="22"/>
+        </w:rPr>
+        <w:t>нед</w:t>
+      </w:r>
+      <w:proofErr w:type="spellEnd"/>
+      <w:r>
+        <w:rPr>
+          <w:sz w:val="22"/>
+          <w:szCs w:val="22"/>
+        </w:rPr>
+        <w:t>., 75% к _</w:t>
       </w:r>
       <w:r>
         <w:rPr>
@@ -2173,7 +2317,23 @@
           <w:sz w:val="22"/>
           <w:szCs w:val="22"/>
         </w:rPr>
-        <w:t xml:space="preserve"> нед., 100% к _</w:t>
+        <w:t xml:space="preserve"> </w:t>
+      </w:r>
+      <w:proofErr w:type="spellStart"/>
+      <w:r>
+        <w:rPr>
+          <w:sz w:val="22"/>
+          <w:szCs w:val="22"/>
+        </w:rPr>
+        <w:t>нед</w:t>
+      </w:r>
+      <w:proofErr w:type="spellEnd"/>
+      <w:r>
+        <w:rPr>
+          <w:sz w:val="22"/>
+          <w:szCs w:val="22"/>
+        </w:rPr>
+        <w:t>., 100% к _</w:t>
       </w:r>
       <w:r>
         <w:rPr>
@@ -2188,7 +2348,23 @@
           <w:sz w:val="22"/>
           <w:szCs w:val="22"/>
         </w:rPr>
-        <w:t xml:space="preserve"> нед.</w:t>
+        <w:t xml:space="preserve"> </w:t>
+      </w:r>
+      <w:proofErr w:type="spellStart"/>
+      <w:r>
+        <w:rPr>
+          <w:sz w:val="22"/>
+          <w:szCs w:val="22"/>
+        </w:rPr>
+        <w:t>нед</w:t>
+      </w:r>
+      <w:proofErr w:type="spellEnd"/>
+      <w:r>
+        <w:rPr>
+          <w:sz w:val="22"/>
+          <w:szCs w:val="22"/>
+        </w:rPr>
+        <w:t>.</w:t>
       </w:r>
     </w:p>
     <w:p>
@@ -2217,6 +2393,7 @@
           <w:u w:val="single"/>
         </w:rPr>
       </w:pPr>
+      <w:proofErr w:type="gramStart"/>
       <w:r>
         <w:rPr>
           <w:rFonts w:eastAsia="Calibri"/>
@@ -2226,7 +2403,19 @@
           <w:sz w:val="22"/>
           <w:szCs w:val="22"/>
         </w:rPr>
-        <w:t xml:space="preserve">Задание </w:t>
+        <w:t>Задание</w:t>
+      </w:r>
+      <w:proofErr w:type="gramEnd"/>
+      <w:r>
+        <w:rPr>
+          <w:rFonts w:eastAsia="Calibri"/>
+          <w:b/>
+          <w:i/>
+          <w:iCs/>
+          <w:sz w:val="22"/>
+          <w:szCs w:val="22"/>
+        </w:rPr>
+        <w:t xml:space="preserve"> </w:t>
       </w:r>
       <w:r>
         <w:rPr>
@@ -2368,7 +2557,35 @@
           <w:sz w:val="22"/>
           <w:szCs w:val="22"/>
         </w:rPr>
-        <w:t xml:space="preserve">Расчётно-пояснительная записка на </w:t>
+        <w:t>Расч</w:t>
+      </w:r>
+      <w:r>
+        <w:rPr>
+          <w:rFonts w:eastAsia="Calibri"/>
+          <w:bCs/>
+          <w:sz w:val="22"/>
+          <w:szCs w:val="22"/>
+        </w:rPr>
+        <w:t>е</w:t>
+      </w:r>
+      <w:r>
+        <w:rPr>
+          <w:rFonts w:eastAsia="Calibri"/>
+          <w:bCs/>
+          <w:sz w:val="22"/>
+          <w:szCs w:val="22"/>
+        </w:rPr>
+        <w:t xml:space="preserve">тно-пояснительная записка </w:t>
+      </w:r>
+      <w:proofErr w:type="gramStart"/>
+      <w:r>
+        <w:rPr>
+          <w:rFonts w:eastAsia="Calibri"/>
+          <w:bCs/>
+          <w:sz w:val="22"/>
+          <w:szCs w:val="22"/>
+        </w:rPr>
+        <w:t xml:space="preserve">на </w:t>
       </w:r>
       <w:r>
         <w:rPr>
@@ -2378,43 +2595,10 @@
           <w:szCs w:val="22"/>
           <w:u w:val="single"/>
         </w:rPr>
-        <w:t xml:space="preserve"> 25-30 </w:t>
-      </w:r>
-      <w:r>
-        <w:rPr>
-          <w:rFonts w:eastAsia="Calibri"/>
-          <w:bCs/>
-          <w:sz w:val="22"/>
-          <w:szCs w:val="22"/>
-        </w:rPr>
-        <w:t xml:space="preserve"> листах формата А4.</w:t>
-      </w:r>
-    </w:p>
-    <w:p>
-      <w:pPr>
-        <w:spacing w:after="0" w:line="240" w:lineRule="auto"/>
-        <w:ind w:firstLine="0"/>
-        <w:rPr>
-          <w:rFonts w:eastAsia="Calibri"/>
-          <w:bCs/>
-          <w:sz w:val="22"/>
-          <w:szCs w:val="22"/>
-        </w:rPr>
-      </w:pPr>
-      <w:r>
-        <w:rPr>
-          <w:rFonts w:eastAsia="Calibri"/>
-          <w:bCs/>
-          <w:sz w:val="22"/>
-          <w:szCs w:val="22"/>
-        </w:rPr>
-        <w:t>Перечень графического (иллюстративного) материала (чертежи, плакаты, слайды и т.п.)</w:t>
-      </w:r>
-    </w:p>
-    <w:p>
-      <w:pPr>
-        <w:spacing w:line="240" w:lineRule="auto"/>
-        <w:ind w:firstLine="0"/>
+        <w:t xml:space="preserve"> 25</w:t>
+      </w:r>
+      <w:proofErr w:type="gramEnd"/>
+      <w:r>
         <w:rPr>
           <w:rFonts w:eastAsia="Calibri"/>
           <w:bCs/>
@@ -2422,8 +2606,43 @@
           <w:szCs w:val="22"/>
           <w:u w:val="single"/>
         </w:rPr>
-      </w:pPr>
-      <w:r>
+        <w:t xml:space="preserve">-30 </w:t>
+      </w:r>
+      <w:r>
+        <w:rPr>
+          <w:rFonts w:eastAsia="Calibri"/>
+          <w:bCs/>
+          <w:sz w:val="22"/>
+          <w:szCs w:val="22"/>
+        </w:rPr>
+        <w:t xml:space="preserve"> листах формата А4.</w:t>
+      </w:r>
+    </w:p>
+    <w:p>
+      <w:pPr>
+        <w:spacing w:after="0" w:line="240" w:lineRule="auto"/>
+        <w:ind w:firstLine="0"/>
+        <w:rPr>
+          <w:rFonts w:eastAsia="Calibri"/>
+          <w:bCs/>
+          <w:sz w:val="22"/>
+          <w:szCs w:val="22"/>
+        </w:rPr>
+      </w:pPr>
+      <w:r>
+        <w:rPr>
+          <w:rFonts w:eastAsia="Calibri"/>
+          <w:bCs/>
+          <w:sz w:val="22"/>
+          <w:szCs w:val="22"/>
+        </w:rPr>
+        <w:t>Перечень графического (иллюстративного) материала (чертежи, плакаты, слайды и т.п.)</w:t>
+      </w:r>
+    </w:p>
+    <w:p>
+      <w:pPr>
+        <w:spacing w:line="240" w:lineRule="auto"/>
+        <w:ind w:firstLine="0"/>
         <w:rPr>
           <w:rFonts w:eastAsia="Calibri"/>
           <w:bCs/>
@@ -2431,39 +2650,7 @@
           <w:szCs w:val="22"/>
           <w:u w:val="single"/>
         </w:rPr>
-        <w:t>На защиту проекта должна быть предоставлена презентация, состоящая из 15-20 слайдов. На слайдах должны быть отражены: постановка задачи, использованные методы и алгоритмы, расчетные соотношения, структура комплекса программ, интерфейс, результаты проведенных исследований.</w:t>
-      </w:r>
-    </w:p>
-    <w:p>
-      <w:pPr>
-        <w:spacing w:after="0" w:line="240" w:lineRule="auto"/>
-        <w:ind w:firstLine="0"/>
-        <w:rPr>
-          <w:sz w:val="22"/>
-          <w:szCs w:val="22"/>
-        </w:rPr>
-      </w:pPr>
-    </w:p>
-    <w:p>
-      <w:pPr>
-        <w:spacing w:line="240" w:lineRule="auto"/>
-        <w:ind w:firstLine="0"/>
-        <w:rPr>
-          <w:rFonts w:eastAsia="Calibri"/>
-          <w:bCs/>
-          <w:sz w:val="22"/>
-          <w:szCs w:val="22"/>
-        </w:rPr>
-      </w:pPr>
-      <w:r>
-        <w:rPr>
-          <w:rFonts w:eastAsia="Calibri"/>
-          <w:bCs/>
-          <w:sz w:val="22"/>
-          <w:szCs w:val="22"/>
-        </w:rPr>
-        <w:t xml:space="preserve">Дата выдачи задания « </w:t>
-      </w:r>
+      </w:pPr>
       <w:r>
         <w:rPr>
           <w:rFonts w:eastAsia="Calibri"/>
@@ -2472,7 +2659,69 @@
           <w:szCs w:val="22"/>
           <w:u w:val="single"/>
         </w:rPr>
-        <w:t xml:space="preserve">      </w:t>
+        <w:t>На защиту проекта должна быть предоставлена презентация, состоящая из 15-20 слайдов. На слайдах должны быть отражены: постановка задачи, использованные методы и алгоритмы, расчетные соотношения, структура комплекса программ, интерфейс, результаты проведенных исследований.</w:t>
+      </w:r>
+    </w:p>
+    <w:p>
+      <w:pPr>
+        <w:spacing w:after="0" w:line="240" w:lineRule="auto"/>
+        <w:ind w:firstLine="0"/>
+        <w:rPr>
+          <w:sz w:val="22"/>
+          <w:szCs w:val="22"/>
+        </w:rPr>
+      </w:pPr>
+    </w:p>
+    <w:p>
+      <w:pPr>
+        <w:spacing w:line="240" w:lineRule="auto"/>
+        <w:ind w:firstLine="0"/>
+        <w:rPr>
+          <w:rFonts w:eastAsia="Calibri"/>
+          <w:bCs/>
+          <w:sz w:val="22"/>
+          <w:szCs w:val="22"/>
+        </w:rPr>
+      </w:pPr>
+      <w:r>
+        <w:rPr>
+          <w:rFonts w:eastAsia="Calibri"/>
+          <w:bCs/>
+          <w:sz w:val="22"/>
+          <w:szCs w:val="22"/>
+        </w:rPr>
+        <w:t xml:space="preserve">Дата выдачи задания </w:t>
+      </w:r>
+      <w:proofErr w:type="gramStart"/>
+      <w:r>
+        <w:rPr>
+          <w:rFonts w:eastAsia="Calibri"/>
+          <w:bCs/>
+          <w:sz w:val="22"/>
+          <w:szCs w:val="22"/>
+        </w:rPr>
+        <w:t xml:space="preserve">« </w:t>
+      </w:r>
+      <w:r>
+        <w:rPr>
+          <w:rFonts w:eastAsia="Calibri"/>
+          <w:bCs/>
+          <w:sz w:val="22"/>
+          <w:szCs w:val="22"/>
+          <w:u w:val="single"/>
+        </w:rPr>
+        <w:t xml:space="preserve"> </w:t>
+      </w:r>
+      <w:proofErr w:type="gramEnd"/>
+      <w:r>
+        <w:rPr>
+          <w:rFonts w:eastAsia="Calibri"/>
+          <w:bCs/>
+          <w:sz w:val="22"/>
+          <w:szCs w:val="22"/>
+          <w:u w:val="single"/>
+        </w:rPr>
+        <w:t xml:space="preserve">     </w:t>
       </w:r>
       <w:r>
         <w:rPr>
@@ -3288,7 +3537,21 @@
                 <w:rStyle w:val="a9"/>
                 <w:noProof/>
               </w:rPr>
-              <w:t>1.2 Анализ способов задания трёхмерных моделей</w:t>
+              <w:t>1.2 Анализ способов задания тр</w:t>
+            </w:r>
+            <w:r>
+              <w:rPr>
+                <w:rStyle w:val="a9"/>
+                <w:noProof/>
+              </w:rPr>
+              <w:t>е</w:t>
+            </w:r>
+            <w:r>
+              <w:rPr>
+                <w:rStyle w:val="a9"/>
+                <w:noProof/>
+              </w:rPr>
+              <w:t>хмерных моделей</w:t>
             </w:r>
             <w:r>
               <w:rPr>
@@ -3434,7 +3697,21 @@
                 <w:rStyle w:val="a9"/>
                 <w:noProof/>
               </w:rPr>
-              <w:t>1.4 Анализ алгоритмов удаления невидимых рёбер и поверхностей</w:t>
+              <w:t>1.4 Анализ алгоритмов удаления невидимых р</w:t>
+            </w:r>
+            <w:r>
+              <w:rPr>
+                <w:rStyle w:val="a9"/>
+                <w:noProof/>
+              </w:rPr>
+              <w:t>е</w:t>
+            </w:r>
+            <w:r>
+              <w:rPr>
+                <w:rStyle w:val="a9"/>
+                <w:noProof/>
+              </w:rPr>
+              <w:t>бер и поверхностей</w:t>
             </w:r>
             <w:r>
               <w:rPr>
@@ -4756,12 +5033,24 @@
         <w:ind w:firstLine="0"/>
       </w:pPr>
       <w:r>
-        <w:t>На настоящий момент большинство компаний, занимающихся тем или иным видом деятельности, связанным с обустройством или декорированием помещений, для согласования технических заданий с клиентом часто обращаются к компьютерному графическому моделированию предмета заказа. Такой подход позволяет как можно чётче обозначить детали проекта, и реже допускать ситуации, в которых становится известно, что исполнитель неправильно воспринял мысль и идею заказчика, когда заказ уже находится на стадии завершения проектирования.</w:t>
-      </w:r>
-    </w:p>
-    <w:p>
-      <w:r>
-        <w:t>Некоторую реалистичность предоставляемого изображения важно учитывать при реализации средств предварительного показа. Это связанно с тем, что для исполнителя очень важно исключить возникновение правок на поздних стадиях выполнения работы. Для построения реалистичного изображения, которое позволит понять пользователю концепцию декораций, потребуется учитывать невидимость рёбер объектов сцены по отношению к наблюдателю и освещение отдельных участков рабочей плоскости. При этом не стоит вносить в рассмотрение, например, рассеивание, интерференцию, дифракцию, отражения света или передачу цвета объектов. Связано это с тем, что на поздних этапах согласования проекта более качественное изображение, в котором больше уделено внимания деталям, синтезируют в специализированном программном обеспечении.</w:t>
+        <w:t>На настоящий момент большинство компаний, занимающихся тем или иным видом деятельности, связанным с обустройством или декорированием помещений, для согласования технических заданий с клиентом часто обращаются к компьютерному графическому моделированию предмета заказа. Такой подход позволяет как можно ч</w:t>
+      </w:r>
+      <w:r>
+        <w:t>е</w:t>
+      </w:r>
+      <w:r>
+        <w:t>тче обозначить детали проекта, и реже допускать ситуации, в которых становится известно, что исполнитель неправильно воспринял мысль и идею заказчика, когда заказ уже находится на стадии завершения проектирования.</w:t>
+      </w:r>
+    </w:p>
+    <w:p>
+      <w:r>
+        <w:t>Некоторую реалистичность предоставляемого изображения важно учитывать при реализации средств предварительного показа. Это связанно с тем, что для исполнителя очень важно исключить возникновение правок на поздних стадиях выполнения работы. Для построения реалистичного изображения, которое позволит понять пользователю концепцию декораций, потребуется учитывать невидимость р</w:t>
+      </w:r>
+      <w:r>
+        <w:t>е</w:t>
+      </w:r>
+      <w:r>
+        <w:t>бер объектов сцены по отношению к наблюдателю и освещение отдельных участков рабочей плоскости. При этом не стоит вносить в рассмотрение, например, рассеивание, интерференцию, дифракцию, отражения света или передачу цвета объектов. Связано это с тем, что на поздних этапах согласования проекта более качественное изображение, в котором больше уделено внимания деталям, синтезируют в специализированном программном обеспечении.</w:t>
       </w:r>
     </w:p>
     <w:p>
@@ -4915,7 +5204,13 @@
         <w:t xml:space="preserve">. При инициализации сцены </w:t>
       </w:r>
       <w:r>
-        <w:t xml:space="preserve">её </w:t>
+        <w:t>е</w:t>
+      </w:r>
+      <w:r>
+        <w:t>е</w:t>
+      </w:r>
+      <w:r>
+        <w:t xml:space="preserve"> </w:t>
       </w:r>
       <w:r>
         <w:t xml:space="preserve">левый верхний угол расположен у начала экранных координат, также она параллельна плоскости </w:t>
@@ -4933,7 +5228,13 @@
         <w:t>площадки</w:t>
       </w:r>
       <w:r>
-        <w:t xml:space="preserve">, причём размер ячеек – константная величина, определяемая </w:t>
+        <w:t>, прич</w:t>
+      </w:r>
+      <w:r>
+        <w:t>е</w:t>
+      </w:r>
+      <w:r>
+        <w:t xml:space="preserve">м размер ячеек – константная величина, определяемая </w:t>
       </w:r>
       <w:r>
         <w:t>внутри программы</w:t>
@@ -4952,7 +5253,13 @@
         <w:ind w:left="708"/>
       </w:pPr>
       <w:r>
-        <w:t xml:space="preserve">Объекты интерьера – модели, которые занимают ячейки сетки или их часть. Каждая модель представляет собой набор граней, описываемых точками в пространстве, которые соединены рёбрами. Все доступные модели поставляются вместе с программным обеспечением, внесение новых моделей </w:t>
+        <w:t>Объекты интерьера – модели, которые занимают ячейки сетки или их часть. Каждая модель представляет собой набор граней, описываемых точками в пространстве, которые соединены р</w:t>
+      </w:r>
+      <w:r>
+        <w:t>е</w:t>
+      </w:r>
+      <w:r>
+        <w:t xml:space="preserve">брами. Все доступные модели поставляются вместе с программным обеспечением, внесение новых моделей </w:t>
       </w:r>
       <w:r>
         <w:t xml:space="preserve">пользователем </w:t>
@@ -5082,7 +5389,15 @@
         <w:t xml:space="preserve">Барный стул. </w:t>
       </w:r>
       <w:r>
-        <w:t>Является двумя перпендикулярными плоскостями, одна из которых параллельна плоскости выставочного стенда. Эти плоскости расположены на на прямоугольной призме</w:t>
+        <w:t xml:space="preserve">Является двумя перпендикулярными плоскостями, одна из которых параллельна плоскости выставочного стенда. Эти плоскости расположены на </w:t>
+      </w:r>
+      <w:proofErr w:type="spellStart"/>
+      <w:r>
+        <w:t>на</w:t>
+      </w:r>
+      <w:proofErr w:type="spellEnd"/>
+      <w:r>
+        <w:t xml:space="preserve"> прямоугольной призме</w:t>
       </w:r>
       <w:r>
         <w:t>;</w:t>
@@ -5163,7 +5478,13 @@
         <w:t xml:space="preserve">. </w:t>
       </w:r>
       <w:r>
-        <w:t>Является плоскостью, перпендикулярной плоскости выставочного стенда, расположенной на правильной призме с боковыми рёбрами, перпендикулярными той же плоскости</w:t>
+        <w:t>Является плоскостью, перпендикулярной плоскости выставочного стенда, расположенной на правильной призме с боковыми р</w:t>
+      </w:r>
+      <w:r>
+        <w:t>е</w:t>
+      </w:r>
+      <w:r>
+        <w:t>брами, перпендикулярными той же плоскости</w:t>
       </w:r>
       <w:r>
         <w:t>. Стойка всегда расположена по середине, относительно размеров экрана</w:t>
@@ -5247,7 +5568,13 @@
         <w:t xml:space="preserve"> </w:t>
       </w:r>
       <w:r>
-        <w:t>расположенными на четырёх правильных призма</w:t>
+        <w:t>расположенными на четыр</w:t>
+      </w:r>
+      <w:r>
+        <w:t>е</w:t>
+      </w:r>
+      <w:r>
+        <w:t>х правильных призма</w:t>
       </w:r>
       <w:r>
         <w:t>х. Количество параллельных плоскостей зависит от заданной высоты модели</w:t>
@@ -5310,7 +5637,13 @@
         <w:t>В зависимости от расположения источника и направления распространения лучей света, определяется тень от объектов, расположенных на сцене.</w:t>
       </w:r>
       <w:r>
-        <w:t xml:space="preserve"> Положение источника света задаётся относительно текущей точки наблюдения в градусах по осям </w:t>
+        <w:t xml:space="preserve"> Положение источника света зада</w:t>
+      </w:r>
+      <w:r>
+        <w:t>е</w:t>
+      </w:r>
+      <w:r>
+        <w:t xml:space="preserve">тся относительно текущей точки наблюдения в градусах по осям </w:t>
       </w:r>
       <w:r>
         <w:rPr>
@@ -5340,7 +5673,13 @@
       </w:pPr>
       <w:bookmarkStart w:id="4" w:name="_Toc55127765"/>
       <w:r>
-        <w:t>1.2 Анализ способов задания трёхмерных моделей</w:t>
+        <w:t>1.2 Анализ способов задания тр</w:t>
+      </w:r>
+      <w:r>
+        <w:t>е</w:t>
+      </w:r>
+      <w:r>
+        <w:t>хмерных моделей</w:t>
       </w:r>
       <w:bookmarkEnd w:id="4"/>
     </w:p>
@@ -5349,7 +5688,13 @@
         <w:ind w:firstLine="0"/>
       </w:pPr>
       <w:r>
-        <w:t>Модели являются отображением формы и размеров объектов. Основное назначение модели – правильно отображать форму и размеры определённого объекта</w:t>
+        <w:t>Модели являются отображением формы и размеров объектов. Основное назначение модели – правильно отображать форму и размеры определ</w:t>
+      </w:r>
+      <w:r>
+        <w:t>е</w:t>
+      </w:r>
+      <w:r>
+        <w:t>нного объекта</w:t>
       </w:r>
       <w:r>
         <w:t xml:space="preserve"> [1</w:t>
@@ -5377,7 +5722,25 @@
         <w:t>к</w:t>
       </w:r>
       <w:r>
-        <w:t>аркасная (проволочная) модель. В данной модели задаётся информация о вершинах и рёбрах объекта. Это одна из простейших форм задания модели, но она имеет один существенный недостаток: модель не всегда однозначно передаёт представление о форме объекта</w:t>
+        <w:t>аркасная (проволочная) модель. В данной модели зада</w:t>
+      </w:r>
+      <w:r>
+        <w:t>е</w:t>
+      </w:r>
+      <w:r>
+        <w:t>тся информация о вершинах и р</w:t>
+      </w:r>
+      <w:r>
+        <w:t>е</w:t>
+      </w:r>
+      <w:r>
+        <w:t>брах объекта. Это одна из простейших форм задания модели, но она имеет один существенный недостаток: модель не всегда однозначно переда</w:t>
+      </w:r>
+      <w:r>
+        <w:t>е</w:t>
+      </w:r>
+      <w:r>
+        <w:t>т представление о форме объекта</w:t>
       </w:r>
       <w:r>
         <w:t>;</w:t>
@@ -5397,7 +5760,13 @@
         <w:t>п</w:t>
       </w:r>
       <w:r>
-        <w:t>оверхностные модели. Этот тип модели часто используется в компьютерной графике. Поверхность может описываться аналитически, либо задаваться другим способом (например, отдельными участками поверхности, задаваемыми в качестве участков поверхности того или иного вида). При этом вложенные криволинейные поверхности можно представлять в упрощённом виде, выполняя, например, полигональную аппроксимацию: такая поверхность будет задаваться в виде поверхности многогранника.</w:t>
+        <w:t>оверхностные модели. Этот тип модели часто используется в компьютерной графике. Поверхность может описываться аналитически, либо задаваться другим способом (например, отдельными участками поверхности, задаваемыми в качестве участков поверхности того или иного вида). При этом вложенные криволинейные поверхности можно представлять в упрощ</w:t>
+      </w:r>
+      <w:r>
+        <w:t>е</w:t>
+      </w:r>
+      <w:r>
+        <w:t>нном виде, выполняя, например, полигональную аппроксимацию: такая поверхность будет задаваться в виде поверхности многогранника.</w:t>
       </w:r>
       <w:r>
         <w:t xml:space="preserve"> </w:t>
@@ -5427,12 +5796,42 @@
         <w:t>т</w:t>
       </w:r>
       <w:r>
-        <w:t>вердотельные (объёмные) модели. Отличие данной формы задания модели от поверхностной формы состоит в том, что в объёмных моделях к информации о поверхностях добавляется информация о том, где расположен материал. Это можно сделать путём указания направления внутренней нормали.</w:t>
-      </w:r>
-    </w:p>
-    <w:p>
-      <w:r>
-        <w:t>Таким образом, можно сделать вывод, что для решения задачи не подойдёт каркасная форма, так как такое представление будет приводить к неправильному восприятию заказчиком форм моделей, а также не подойдут и объёмные модели, так как на этапе проектирования обстановки выставочного стенда исполнителю совершенно не важно, из какого материала будет выполнен тот или иной объект сцены. Методом исключения приходим к выбору поверхностной формы модели.</w:t>
+        <w:t>вердотельные (объ</w:t>
+      </w:r>
+      <w:r>
+        <w:t>е</w:t>
+      </w:r>
+      <w:r>
+        <w:t>мные) модели. Отличие данной формы задания модели от поверхностной формы состоит в том, что в объ</w:t>
+      </w:r>
+      <w:r>
+        <w:t>е</w:t>
+      </w:r>
+      <w:r>
+        <w:t>мных моделях к информации о поверхностях добавляется информация о том, где расположен материал. Это можно сделать пут</w:t>
+      </w:r>
+      <w:r>
+        <w:t>е</w:t>
+      </w:r>
+      <w:r>
+        <w:t>м указания направления внутренней нормали.</w:t>
+      </w:r>
+    </w:p>
+    <w:p>
+      <w:r>
+        <w:t>Таким образом, можно сделать вывод, что для решения задачи не подойд</w:t>
+      </w:r>
+      <w:r>
+        <w:t>е</w:t>
+      </w:r>
+      <w:r>
+        <w:t>т каркасная форма, так как такое представление будет приводить к неправильному восприятию заказчиком форм моделей, а также не подойдут и объ</w:t>
+      </w:r>
+      <w:r>
+        <w:t>е</w:t>
+      </w:r>
+      <w:r>
+        <w:t>мные модели, так как на этапе проектирования обстановки выставочного стенда исполнителю совершенно не важно, из какого материала будет выполнен тот или иной объект сцены. Методом исключения приходим к выбору поверхностной формы модели.</w:t>
       </w:r>
     </w:p>
     <w:p>
@@ -5498,7 +5897,19 @@
         </w:numPr>
       </w:pPr>
       <w:r>
-        <w:t>Полигональной сеткой. Данный способ характеризуется совокупностью вершин, рёбер и граней, определяющих форму объекта в трёхмерном пространстве.</w:t>
+        <w:t>Полигональной сеткой. Данный способ характеризуется совокупностью вершин, р</w:t>
+      </w:r>
+      <w:r>
+        <w:t>е</w:t>
+      </w:r>
+      <w:r>
+        <w:t>бер и граней, определяющих форму объекта в тр</w:t>
+      </w:r>
+      <w:r>
+        <w:t>е</w:t>
+      </w:r>
+      <w:r>
+        <w:t>хмерном пространстве.</w:t>
       </w:r>
     </w:p>
     <w:p>
@@ -5564,7 +5975,13 @@
         <w:t>к</w:t>
       </w:r>
       <w:r>
-        <w:t>рылатое» представление. Каждая точка ребра указывает на две вершины, две грани и четыре ребра, которые её касаются</w:t>
+        <w:t>рылатое» представление. Каждая точка ребра указывает на две вершины, две грани и четыре ребра, которые е</w:t>
+      </w:r>
+      <w:r>
+        <w:t>е</w:t>
+      </w:r>
+      <w:r>
+        <w:t xml:space="preserve"> касаются</w:t>
       </w:r>
       <w:r>
         <w:t>;</w:t>
@@ -5578,11 +5995,22 @@
           <w:numId w:val="13"/>
         </w:numPr>
       </w:pPr>
+      <w:proofErr w:type="spellStart"/>
       <w:r>
         <w:t>п</w:t>
       </w:r>
       <w:r>
-        <w:t>олурёберные сетки. То же «крылатое» представление, но информация обхода хранится для половины грани</w:t>
+        <w:t>олур</w:t>
+      </w:r>
+      <w:r>
+        <w:t>е</w:t>
+      </w:r>
+      <w:r>
+        <w:t>берные</w:t>
+      </w:r>
+      <w:proofErr w:type="spellEnd"/>
+      <w:r>
+        <w:t xml:space="preserve"> сетки. То же «крылатое» представление, но информация обхода хранится для половины грани</w:t>
       </w:r>
       <w:r>
         <w:t>;</w:t>
@@ -5600,7 +6028,13 @@
         <w:t>т</w:t>
       </w:r>
       <w:r>
-        <w:t>аблица углов. Таблица, хранящая вершины. Обход заданной таблицы неявно задаёт полигоны. Такое представление более компактно и более производительно для нахождения полигонов, но, в связи с тем, что вершины присутствуют в описании нескольких углов, операции по их изменению медленны</w:t>
+        <w:t>аблица углов. Таблица, хранящая вершины. Обход заданной таблицы неявно зада</w:t>
+      </w:r>
+      <w:r>
+        <w:t>е</w:t>
+      </w:r>
+      <w:r>
+        <w:t>т полигоны. Такое представление более компактно и более производительно для нахождения полигонов, но, в связи с тем, что вершины присутствуют в описании нескольких углов, операции по их изменению медленны</w:t>
       </w:r>
       <w:r>
         <w:t>;</w:t>
@@ -5618,7 +6052,13 @@
         <w:t>в</w:t>
       </w:r>
       <w:r>
-        <w:t>ершинное представление. Хранятся лишь вершины, которые указывают на другие вершины. Простота представления даёт возможность проводить над сеткой множество операций.</w:t>
+        <w:t>ершинное представление. Хранятся лишь вершины, которые указывают на другие вершины. Простота представления да</w:t>
+      </w:r>
+      <w:r>
+        <w:t>е</w:t>
+      </w:r>
+      <w:r>
+        <w:t>т возможность проводить над сеткой множество операций.</w:t>
       </w:r>
     </w:p>
     <w:p>
@@ -5628,7 +6068,13 @@
     </w:p>
     <w:p>
       <w:r>
-        <w:t xml:space="preserve">При реализации программного продукта наиболее удобным представлением является модель, заданная полигональной сеткой – это поможет избежать проблем при описании сложных моделей. Способ хранения полигональной сетки при этом – список граней, так как он предоставляет явное описание граней, что поможет при реализации алгоритма удаления невидимых рёбер и поверхностей. Также этот способ позволит эффективно преобразовывать модели, так как структура будет включать в себя список вершин. </w:t>
+        <w:t>При реализации программного продукта наиболее удобным представлением является модель, заданная полигональной сеткой – это поможет избежать проблем при описании сложных моделей. Способ хранения полигональной сетки при этом – список граней, так как он предоставляет явное описание граней, что поможет при реализации алгоритма удаления невидимых р</w:t>
+      </w:r>
+      <w:r>
+        <w:t>е</w:t>
+      </w:r>
+      <w:r>
+        <w:t xml:space="preserve">бер и поверхностей. Также этот способ позволит эффективно преобразовывать модели, так как структура будет включать в себя список вершин. </w:t>
       </w:r>
     </w:p>
     <w:p>
@@ -5637,7 +6083,13 @@
       </w:r>
       <w:r>
         <w:lastRenderedPageBreak/>
-        <w:t>или высоту. То есть начальная геометрия тел будет задаваться определённым алгоритмом, что разрешит описанную проблему.</w:t>
+        <w:t>или высоту. То есть начальная геометрия тел будет задаваться определ</w:t>
+      </w:r>
+      <w:r>
+        <w:t>е</w:t>
+      </w:r>
+      <w:r>
+        <w:t>нным алгоритмом, что разрешит описанную проблему.</w:t>
       </w:r>
     </w:p>
     <w:p>
@@ -5646,7 +6098,13 @@
       </w:pPr>
       <w:bookmarkStart w:id="6" w:name="_Toc55127767"/>
       <w:r>
-        <w:t>1.4 Анализ алгоритмов удаления невидимых рёбер и поверхностей</w:t>
+        <w:t>1.4 Анализ алгоритмов удаления невидимых р</w:t>
+      </w:r>
+      <w:r>
+        <w:t>е</w:t>
+      </w:r>
+      <w:r>
+        <w:t>бер и поверхностей</w:t>
       </w:r>
       <w:bookmarkEnd w:id="6"/>
     </w:p>
@@ -6408,12 +6866,24 @@
         <w:t>.</w:t>
       </w:r>
       <w:r>
-        <w:t xml:space="preserve"> Для проведения проверки следует взять точку, расположенную внутри тела. Координаты такой точки можно получить путём усреднения координат всех вершин тела.</w:t>
-      </w:r>
-    </w:p>
-    <w:p>
-      <w:r>
-        <w:t>2. Этап удаления рёбер, экранируемых самим телом.</w:t>
+        <w:t xml:space="preserve"> Для проведения проверки следует взять точку, расположенную внутри тела. Координаты такой точки можно получить пут</w:t>
+      </w:r>
+      <w:r>
+        <w:t>е</w:t>
+      </w:r>
+      <w:r>
+        <w:t>м усреднения координат всех вершин тела.</w:t>
+      </w:r>
+    </w:p>
+    <w:p>
+      <w:r>
+        <w:t>2. Этап удаления р</w:t>
+      </w:r>
+      <w:r>
+        <w:t>е</w:t>
+      </w:r>
+      <w:r>
+        <w:t>бер, экранируемых самим телом.</w:t>
       </w:r>
     </w:p>
     <w:p>
@@ -6467,12 +6937,24 @@
     </w:p>
     <w:p>
       <w:r>
-        <w:t>3. Этап удаления невидимых рёбер, экранируемых другими телами сцены.</w:t>
-      </w:r>
-    </w:p>
-    <w:p>
-      <w:r>
-        <w:t>На данном этапе для определения невидимых точек ребра требуется построить луч, соединяющий точку наблюдения с точкой на ребре. Точка будет невидимой, если луч на своём пути встречает в качестве преграды рассматриваемое тело. Если тело является преградой, то луч должен пройти через тело. Если луч проходит через тело, то он находится по положительную сторону от каждой грани тела.</w:t>
+        <w:t>3. Этап удаления невидимых р</w:t>
+      </w:r>
+      <w:r>
+        <w:t>е</w:t>
+      </w:r>
+      <w:r>
+        <w:t>бер, экранируемых другими телами сцены.</w:t>
+      </w:r>
+    </w:p>
+    <w:p>
+      <w:r>
+        <w:t>На данном этапе для определения невидимых точек ребра требуется построить луч, соединяющий точку наблюдения с точкой на ребре. Точка будет невидимой, если луч на сво</w:t>
+      </w:r>
+      <w:r>
+        <w:t>е</w:t>
+      </w:r>
+      <w:r>
+        <w:t>м пути встречает в качестве преграды рассматриваемое тело. Если тело является преградой, то луч должен пройти через тело. Если луч проходит через тело, то он находится по положительную сторону от каждой грани тела.</w:t>
       </w:r>
     </w:p>
     <w:p>
@@ -6578,7 +7060,13 @@
         </w:numPr>
       </w:pPr>
       <w:r>
-        <w:t>На сцене может находиться множество объектов, что замедлит скорость работы алгоритма. Это не удовлетворяет преподнесённым требованиям к скорости выполнения алгоритма. Особенные проблемы также могут наблюдаться при наличии множества невыпуклых тел на сцене</w:t>
+        <w:t>На сцене может находиться множество объектов, что замедлит скорость работы алгоритма. Это не удовлетворяет преподнес</w:t>
+      </w:r>
+      <w:r>
+        <w:t>е</w:t>
+      </w:r>
+      <w:r>
+        <w:t>нным требованиям к скорости выполнения алгоритма. Особенные проблемы также могут наблюдаться при наличии множества невыпуклых тел на сцене</w:t>
       </w:r>
       <w:r>
         <w:t>;</w:t>
@@ -7294,7 +7782,13 @@
         </w:numPr>
       </w:pPr>
       <w:r>
-        <w:t>Большой объём требуемой памяти</w:t>
+        <w:t>Большой объ</w:t>
+      </w:r>
+      <w:r>
+        <w:t>е</w:t>
+      </w:r>
+      <w:r>
+        <w:t>м требуемой памяти</w:t>
       </w:r>
       <w:r>
         <w:rPr>
@@ -7327,7 +7821,13 @@
     </w:p>
     <w:p>
       <w:r>
-        <w:t>При этом следует отметить, что само изображение будет относительно малых размеров, что приведёт к некритично большим затратам памяти для выполнения данного алгоритма.</w:t>
+        <w:t>При этом следует отметить, что само изображение будет относительно малых размеров, что привед</w:t>
+      </w:r>
+      <w:r>
+        <w:t>е</w:t>
+      </w:r>
+      <w:r>
+        <w:t>т к некритично большим затратам памяти для выполнения данного алгоритма.</w:t>
       </w:r>
     </w:p>
     <w:p>
@@ -7345,7 +7845,13 @@
         <w:ind w:firstLine="0"/>
       </w:pPr>
       <w:r>
-        <w:t>Наблюдатель видит объект посредством испускаемого источником света, который падает на этот объект и согласно законам оптики некоторым путём доходит до глаза наблюдателя. Отслеживать пути лучей от источника к наблюдателю неэффективно с точки зрения вычислений, поэтому наилучшим способом будет отслеживание путей в обратном направлении, то есть от наблюдателя к объекту</w:t>
+        <w:t>Наблюдатель видит объект посредством испускаемого источником света, который падает на этот объект и согласно законам оптики некоторым пут</w:t>
+      </w:r>
+      <w:r>
+        <w:t>е</w:t>
+      </w:r>
+      <w:r>
+        <w:t>м доходит до глаза наблюдателя. Отслеживать пути лучей от источника к наблюдателю неэффективно с точки зрения вычислений, поэтому наилучшим способом будет отслеживание путей в обратном направлении, то есть от наблюдателя к объекту</w:t>
       </w:r>
       <w:r>
         <w:t xml:space="preserve"> </w:t>
@@ -7388,7 +7894,13 @@
         <w:t xml:space="preserve"> </w:t>
       </w:r>
       <w:r>
-        <w:t xml:space="preserve">При этом каждый луч проходит через центр пикселя растра до сцены. Траектория каждого луча отслеживается для определения факта пересечения определённых объектов сцены с этими лучами. При этом необходимо проверить пересечение каждого объекта сцены с каждым лучом, а пересечение с </w:t>
+        <w:t>При этом каждый луч проходит через центр пикселя растра до сцены. Траектория каждого луча отслеживается для определения факта пересечения определ</w:t>
+      </w:r>
+      <w:r>
+        <w:t>е</w:t>
+      </w:r>
+      <w:r>
+        <w:t xml:space="preserve">нных объектов сцены с этими лучами. При этом необходимо проверить пересечение каждого объекта сцены с каждым лучом, а пересечение с </w:t>
       </w:r>
       <m:oMath>
         <m:sSub>
@@ -9217,7 +9729,13 @@
     </w:p>
     <w:p>
       <w:r>
-        <w:t xml:space="preserve">Таким образом, в качестве алгоритма удаления невидимых рёбер и поверхностей был выбран алгоритм с использованием </w:t>
+        <w:t>Таким образом, в качестве алгоритма удаления невидимых р</w:t>
+      </w:r>
+      <w:r>
+        <w:t>е</w:t>
+      </w:r>
+      <w:r>
+        <w:t xml:space="preserve">бер и поверхностей был выбран алгоритм с использованием </w:t>
       </w:r>
       <w:r>
         <w:rPr>
@@ -9247,13 +9765,25 @@
         <w:ind w:firstLine="0"/>
       </w:pPr>
       <w:r>
-        <w:t>При использовании алгоритма обратной трассировки лучей, рассмотренного ранее, построение теней происходит по ходу выполнения алгоритма: пиксел будет затенён, если испускаемый луч попадает на объект, но не попадает в источник света</w:t>
+        <w:t>При использовании алгоритма обратной трассировки лучей, рассмотренного ранее, построение теней происходит по ходу выполнения алгоритма: пиксел будет затен</w:t>
+      </w:r>
+      <w:r>
+        <w:t>е</w:t>
+      </w:r>
+      <w:r>
+        <w:t>н, если испускаемый луч попадает на объект, но не попадает в источник света</w:t>
       </w:r>
       <w:r>
         <w:t xml:space="preserve"> [5]</w:t>
       </w:r>
       <w:r>
-        <w:t>. Данный алгоритм не подходит для решения поставленной задачи, так как при проведении анализа алгоритмов удаления невидимых рёбер он не был выбран в качестве реализуемого.</w:t>
+        <w:t>. Данный алгоритм не подходит для решения поставленной задачи, так как при проведении анализа алгоритмов удаления невидимых р</w:t>
+      </w:r>
+      <w:r>
+        <w:t>е</w:t>
+      </w:r>
+      <w:r>
+        <w:t>бер он не был выбран в качестве реализуемого.</w:t>
       </w:r>
     </w:p>
     <w:p>
@@ -9276,7 +9806,13 @@
         <w:t xml:space="preserve">наилучшим вариантом </w:t>
       </w:r>
       <w:r>
-        <w:t xml:space="preserve">будет модификация указанного метода путём </w:t>
+        <w:t>будет модификация указанного метода пут</w:t>
+      </w:r>
+      <w:r>
+        <w:t>е</w:t>
+      </w:r>
+      <w:r>
+        <w:t xml:space="preserve">м </w:t>
       </w:r>
       <w:r>
         <w:lastRenderedPageBreak/>
@@ -9329,7 +9865,19 @@
         <w:ind w:firstLine="0"/>
       </w:pPr>
       <w:r>
-        <w:t xml:space="preserve">Были рассмотрены способы задания трёхмерных моделей и выбрана поверхностная форма задания моделей. Также были рассмотрены алгоритмы удаления невидимых рёбер: алгоритм, использующий </w:t>
+        <w:t>Были рассмотрены способы задания тр</w:t>
+      </w:r>
+      <w:r>
+        <w:t>е</w:t>
+      </w:r>
+      <w:r>
+        <w:t>хмерных моделей и выбрана поверхностная форма задания моделей. Также были рассмотрены алгоритмы удаления невидимых р</w:t>
+      </w:r>
+      <w:r>
+        <w:t>е</w:t>
+      </w:r>
+      <w:r>
+        <w:t xml:space="preserve">бер: алгоритм, использующий </w:t>
       </w:r>
       <w:r>
         <w:rPr>
@@ -9414,7 +9962,13 @@
       </w:pPr>
       <w:r>
         <w:tab/>
-        <w:t xml:space="preserve">В разделе будет определён список требований к программному обеспечению, общий алгоритм решения поставленной задачи, алгоритм </w:t>
+        <w:t>В разделе будет определ</w:t>
+      </w:r>
+      <w:r>
+        <w:t>е</w:t>
+      </w:r>
+      <w:r>
+        <w:t xml:space="preserve">н список требований к программному обеспечению, общий алгоритм решения поставленной задачи, алгоритм </w:t>
       </w:r>
       <w:r>
         <w:rPr>
@@ -10572,7 +11126,13 @@
         <w:t xml:space="preserve">, </w:t>
       </w:r>
       <w:r>
-        <w:t>то пиксел высвечивается с учётом его затемнения, иначе точка высвечивается без затемнения</w:t>
+        <w:t>то пиксел высвечивается с уч</w:t>
+      </w:r>
+      <w:r>
+        <w:t>е</w:t>
+      </w:r>
+      <w:r>
+        <w:t>том его затемнения, иначе точка высвечивается без затемнения</w:t>
       </w:r>
     </w:p>
     <w:p>
@@ -11190,7 +11750,13 @@
         <w:t>о</w:t>
       </w:r>
       <w:r>
-        <w:t>сновы работы с данной средой разработки преподаётся в рамках курса Программирования на Си</w:t>
+        <w:t>сновы работы с данной средой разработки препода</w:t>
+      </w:r>
+      <w:r>
+        <w:t>е</w:t>
+      </w:r>
+      <w:r>
+        <w:t>тся в рамках курса Программирования на Си</w:t>
       </w:r>
       <w:r>
         <w:t>;</w:t>
@@ -11246,7 +11812,13 @@
         <w:t xml:space="preserve">, </w:t>
       </w:r>
       <w:r>
-        <w:t>которое позволит создать удобный и надёжный интерфейс для программного продукта в сжатые сроки</w:t>
+        <w:t>которое позволит создать удобный и над</w:t>
+      </w:r>
+      <w:r>
+        <w:t>е</w:t>
+      </w:r>
+      <w:r>
+        <w:t>жный интерфейс для программного продукта в сжатые сроки</w:t>
       </w:r>
       <w:r>
         <w:t>.</w:t>
@@ -11514,7 +12086,31 @@
           <w:szCs w:val="28"/>
           <w:lang w:val="en-US"/>
         </w:rPr>
-        <w:t xml:space="preserve"> Dot3D, Vertex, Facet, PolModel, Illuminant</w:t>
+        <w:t xml:space="preserve"> Dot3D, Vertex, Facet, </w:t>
+      </w:r>
+      <w:proofErr w:type="spellStart"/>
+      <w:r>
+        <w:rPr>
+          <w:i w:val="0"/>
+          <w:iCs w:val="0"/>
+          <w:color w:val="auto"/>
+          <w:sz w:val="28"/>
+          <w:szCs w:val="28"/>
+          <w:lang w:val="en-US"/>
+        </w:rPr>
+        <w:t>PolModel</w:t>
+      </w:r>
+      <w:proofErr w:type="spellEnd"/>
+      <w:r>
+        <w:rPr>
+          <w:i w:val="0"/>
+          <w:iCs w:val="0"/>
+          <w:color w:val="auto"/>
+          <w:sz w:val="28"/>
+          <w:szCs w:val="28"/>
+          <w:lang w:val="en-US"/>
+        </w:rPr>
+        <w:t>, Illuminant</w:t>
       </w:r>
     </w:p>
     <w:p>
@@ -11593,17 +12189,25 @@
       <w:pPr>
         <w:ind w:firstLine="708"/>
       </w:pPr>
+      <w:proofErr w:type="spellStart"/>
       <w:r>
         <w:rPr>
           <w:lang w:val="en-US"/>
         </w:rPr>
         <w:t>PolModel</w:t>
       </w:r>
+      <w:proofErr w:type="spellEnd"/>
       <w:r>
         <w:t xml:space="preserve"> – </w:t>
       </w:r>
       <w:r>
-        <w:t xml:space="preserve">класс полигональной модели. Хранит множество вершин и граней, образующих модель, её имя и </w:t>
+        <w:t>класс полигональной модели. Хранит множество вершин и граней, образующих модель, е</w:t>
+      </w:r>
+      <w:r>
+        <w:t>е</w:t>
+      </w:r>
+      <w:r>
+        <w:t xml:space="preserve"> имя и </w:t>
       </w:r>
       <w:r>
         <w:t xml:space="preserve">координаты ячейки, по которой она расположена. Владеет методами перемещения и вращения по оси </w:t>
@@ -11612,7 +12216,10 @@
         <w:rPr>
           <w:lang w:val="en-US"/>
         </w:rPr>
-        <w:t xml:space="preserve">Z </w:t>
+        <w:t>Z</w:t>
+      </w:r>
+      <w:r>
+        <w:t xml:space="preserve"> </w:t>
       </w:r>
       <w:r>
         <w:t>модели.</w:t>
@@ -11789,6 +12396,7 @@
         </w:rPr>
         <w:t xml:space="preserve">структура классов </w:t>
       </w:r>
+      <w:proofErr w:type="spellStart"/>
       <w:r>
         <w:rPr>
           <w:i w:val="0"/>
@@ -11800,6 +12408,7 @@
         </w:rPr>
         <w:t>CellScene</w:t>
       </w:r>
+      <w:proofErr w:type="spellEnd"/>
       <w:r>
         <w:rPr>
           <w:i w:val="0"/>
@@ -11841,6 +12450,7 @@
         </w:rPr>
         <w:t xml:space="preserve">и </w:t>
       </w:r>
+      <w:proofErr w:type="spellStart"/>
       <w:r>
         <w:rPr>
           <w:i w:val="0"/>
@@ -11852,19 +12462,28 @@
         </w:rPr>
         <w:t>UsageFacade</w:t>
       </w:r>
-    </w:p>
-    <w:p>
+      <w:proofErr w:type="spellEnd"/>
+    </w:p>
+    <w:p>
+      <w:proofErr w:type="spellStart"/>
       <w:r>
         <w:rPr>
           <w:lang w:val="en-US"/>
         </w:rPr>
         <w:t>CellScene</w:t>
       </w:r>
+      <w:proofErr w:type="spellEnd"/>
       <w:r>
         <w:t xml:space="preserve"> – </w:t>
       </w:r>
       <w:r>
-        <w:t>класс рабочей области сцены. Хранит длину и ширину сцены, модель, на которой размещаются модели интерьера, матрицу преобразований для перехода в текущую точку наблюдения, множество моделей интерьера и источников света, размещённых на сцене, а также точку центра выполнения преобразований.</w:t>
+        <w:t>класс рабочей области сцены. Хранит длину и ширину сцены, модель, на которой размещаются модели интерьера, матрицу преобразований для перехода в текущую точку наблюдения, множество моделей интерьера и источников света, размещ</w:t>
+      </w:r>
+      <w:r>
+        <w:t>е</w:t>
+      </w:r>
+      <w:r>
+        <w:t>нных на сцене, а также точку центра выполнения преобразований.</w:t>
       </w:r>
       <w:r>
         <w:t xml:space="preserve"> Владеет методами выполнения преобразований над сценой, </w:t>
@@ -11901,12 +12520,14 @@
       </w:r>
     </w:p>
     <w:p>
+      <w:proofErr w:type="spellStart"/>
       <w:r>
         <w:rPr>
           <w:lang w:val="en-US"/>
         </w:rPr>
         <w:t>UsageFacade</w:t>
       </w:r>
+      <w:proofErr w:type="spellEnd"/>
       <w:r>
         <w:t xml:space="preserve"> – </w:t>
       </w:r>
@@ -12135,6 +12756,7 @@
         </w:rPr>
         <w:t xml:space="preserve"> </w:t>
       </w:r>
+      <w:proofErr w:type="spellStart"/>
       <w:r>
         <w:rPr>
           <w:i w:val="0"/>
@@ -12146,6 +12768,7 @@
         </w:rPr>
         <w:t>MainWindow</w:t>
       </w:r>
+      <w:proofErr w:type="spellEnd"/>
       <w:r>
         <w:rPr>
           <w:i w:val="0"/>
@@ -12157,6 +12780,7 @@
         </w:rPr>
         <w:t xml:space="preserve">, </w:t>
       </w:r>
+      <w:proofErr w:type="spellStart"/>
       <w:r>
         <w:rPr>
           <w:i w:val="0"/>
@@ -12168,6 +12792,7 @@
         </w:rPr>
         <w:t>illuminantPlaceChooser</w:t>
       </w:r>
+      <w:proofErr w:type="spellEnd"/>
       <w:r>
         <w:rPr>
           <w:i w:val="0"/>
@@ -12179,6 +12804,7 @@
         </w:rPr>
         <w:t xml:space="preserve">, </w:t>
       </w:r>
+      <w:proofErr w:type="spellStart"/>
       <w:r>
         <w:rPr>
           <w:i w:val="0"/>
@@ -12188,16 +12814,91 @@
           <w:szCs w:val="28"/>
           <w:lang w:val="en-US"/>
         </w:rPr>
-        <w:t>modelPlaceChooser, sizeChanger, sizeChooser, ChangeChooser</w:t>
-      </w:r>
-    </w:p>
-    <w:p>
-      <w:r>
-        <w:rPr>
+        <w:t>modelPlaceChooser</w:t>
+      </w:r>
+      <w:proofErr w:type="spellEnd"/>
+      <w:r>
+        <w:rPr>
+          <w:i w:val="0"/>
+          <w:iCs w:val="0"/>
+          <w:color w:val="auto"/>
+          <w:sz w:val="28"/>
+          <w:szCs w:val="28"/>
           <w:lang w:val="en-US"/>
         </w:rPr>
+        <w:t xml:space="preserve">, </w:t>
+      </w:r>
+      <w:proofErr w:type="spellStart"/>
+      <w:r>
+        <w:rPr>
+          <w:i w:val="0"/>
+          <w:iCs w:val="0"/>
+          <w:color w:val="auto"/>
+          <w:sz w:val="28"/>
+          <w:szCs w:val="28"/>
+          <w:lang w:val="en-US"/>
+        </w:rPr>
+        <w:t>sizeChanger</w:t>
+      </w:r>
+      <w:proofErr w:type="spellEnd"/>
+      <w:r>
+        <w:rPr>
+          <w:i w:val="0"/>
+          <w:iCs w:val="0"/>
+          <w:color w:val="auto"/>
+          <w:sz w:val="28"/>
+          <w:szCs w:val="28"/>
+          <w:lang w:val="en-US"/>
+        </w:rPr>
+        <w:t xml:space="preserve">, </w:t>
+      </w:r>
+      <w:proofErr w:type="spellStart"/>
+      <w:r>
+        <w:rPr>
+          <w:i w:val="0"/>
+          <w:iCs w:val="0"/>
+          <w:color w:val="auto"/>
+          <w:sz w:val="28"/>
+          <w:szCs w:val="28"/>
+          <w:lang w:val="en-US"/>
+        </w:rPr>
+        <w:t>sizeChooser</w:t>
+      </w:r>
+      <w:proofErr w:type="spellEnd"/>
+      <w:r>
+        <w:rPr>
+          <w:i w:val="0"/>
+          <w:iCs w:val="0"/>
+          <w:color w:val="auto"/>
+          <w:sz w:val="28"/>
+          <w:szCs w:val="28"/>
+          <w:lang w:val="en-US"/>
+        </w:rPr>
+        <w:t xml:space="preserve">, </w:t>
+      </w:r>
+      <w:proofErr w:type="spellStart"/>
+      <w:r>
+        <w:rPr>
+          <w:i w:val="0"/>
+          <w:iCs w:val="0"/>
+          <w:color w:val="auto"/>
+          <w:sz w:val="28"/>
+          <w:szCs w:val="28"/>
+          <w:lang w:val="en-US"/>
+        </w:rPr>
+        <w:t>ChangeChooser</w:t>
+      </w:r>
+      <w:proofErr w:type="spellEnd"/>
+    </w:p>
+    <w:p>
+      <w:proofErr w:type="spellStart"/>
+      <w:r>
+        <w:rPr>
+          <w:lang w:val="en-US"/>
+        </w:rPr>
         <w:t>MainWindow</w:t>
       </w:r>
+      <w:proofErr w:type="spellEnd"/>
       <w:r>
         <w:t xml:space="preserve"> </w:t>
       </w:r>
@@ -12215,12 +12916,14 @@
       </w:r>
     </w:p>
     <w:p>
+      <w:proofErr w:type="spellStart"/>
       <w:r>
         <w:rPr>
           <w:lang w:val="en-US"/>
         </w:rPr>
         <w:t>SizeChooser</w:t>
       </w:r>
+      <w:proofErr w:type="spellEnd"/>
       <w:r>
         <w:t xml:space="preserve"> – </w:t>
       </w:r>
@@ -12229,12 +12932,14 @@
       </w:r>
     </w:p>
     <w:p>
+      <w:proofErr w:type="spellStart"/>
       <w:r>
         <w:rPr>
           <w:lang w:val="en-US"/>
         </w:rPr>
         <w:t>SizeChanger</w:t>
       </w:r>
+      <w:proofErr w:type="spellEnd"/>
       <w:r>
         <w:t xml:space="preserve"> </w:t>
       </w:r>
@@ -12249,6 +12954,7 @@
       </w:r>
     </w:p>
     <w:p>
+      <w:proofErr w:type="spellStart"/>
       <w:r>
         <w:rPr>
           <w:lang w:val="en-US"/>
@@ -12256,6 +12962,7 @@
         <w:lastRenderedPageBreak/>
         <w:t>ModelPlaceChooser</w:t>
       </w:r>
+      <w:proofErr w:type="spellEnd"/>
       <w:r>
         <w:t xml:space="preserve"> </w:t>
       </w:r>
@@ -12266,16 +12973,24 @@
         <w:t xml:space="preserve"> </w:t>
       </w:r>
       <w:r>
-        <w:t>класс, связанный с интерфейсом выбора точки расположения добавляемой модели, а также её длины, высоты и ориентации в пространстве.</w:t>
-      </w:r>
-    </w:p>
-    <w:p>
+        <w:t>класс, связанный с интерфейсом выбора точки расположения добавляемой модели, а также е</w:t>
+      </w:r>
+      <w:r>
+        <w:t>е</w:t>
+      </w:r>
+      <w:r>
+        <w:t xml:space="preserve"> длины, высоты и ориентации в пространстве.</w:t>
+      </w:r>
+    </w:p>
+    <w:p>
+      <w:proofErr w:type="spellStart"/>
       <w:r>
         <w:rPr>
           <w:lang w:val="en-US"/>
         </w:rPr>
         <w:t>ChangeChooser</w:t>
       </w:r>
+      <w:proofErr w:type="spellEnd"/>
       <w:r>
         <w:t xml:space="preserve"> </w:t>
       </w:r>
@@ -12293,12 +13008,14 @@
       </w:r>
     </w:p>
     <w:p>
+      <w:proofErr w:type="spellStart"/>
       <w:r>
         <w:rPr>
           <w:lang w:val="en-US"/>
         </w:rPr>
         <w:t>IlluminantPlaceChooser</w:t>
       </w:r>
+      <w:proofErr w:type="spellEnd"/>
       <w:r>
         <w:t xml:space="preserve"> – </w:t>
       </w:r>
@@ -12328,12 +13045,14 @@
       </w:r>
     </w:p>
     <w:p>
+      <w:proofErr w:type="spellStart"/>
       <w:r>
         <w:rPr>
           <w:lang w:val="en-US"/>
         </w:rPr>
         <w:t>ObjectHangman</w:t>
       </w:r>
+      <w:proofErr w:type="spellEnd"/>
       <w:r>
         <w:t xml:space="preserve"> – </w:t>
       </w:r>
@@ -12362,12 +13081,14 @@
       <w:r>
         <w:t>.</w:t>
       </w:r>
+      <w:proofErr w:type="spellStart"/>
       <w:r>
         <w:rPr>
           <w:lang w:val="en-US"/>
         </w:rPr>
         <w:t>cpp</w:t>
       </w:r>
+      <w:proofErr w:type="spellEnd"/>
       <w:r>
         <w:t xml:space="preserve"> </w:t>
       </w:r>
@@ -12388,30 +13109,36 @@
       <w:pPr>
         <w:ind w:firstLine="0"/>
       </w:pPr>
+      <w:proofErr w:type="spellStart"/>
       <w:r>
         <w:rPr>
           <w:lang w:val="en-US"/>
         </w:rPr>
         <w:t>mainwindow</w:t>
       </w:r>
+      <w:proofErr w:type="spellEnd"/>
       <w:r>
         <w:t>.</w:t>
       </w:r>
+      <w:proofErr w:type="spellStart"/>
       <w:r>
         <w:rPr>
           <w:lang w:val="en-US"/>
         </w:rPr>
         <w:t>cpp</w:t>
       </w:r>
+      <w:proofErr w:type="spellEnd"/>
       <w:r>
         <w:t xml:space="preserve">, </w:t>
       </w:r>
+      <w:proofErr w:type="spellStart"/>
       <w:r>
         <w:rPr>
           <w:lang w:val="en-US"/>
         </w:rPr>
         <w:t>mainwindow</w:t>
       </w:r>
+      <w:proofErr w:type="spellEnd"/>
       <w:r>
         <w:t>.</w:t>
       </w:r>
@@ -12435,21 +13162,25 @@
       <w:pPr>
         <w:ind w:firstLine="0"/>
       </w:pPr>
+      <w:proofErr w:type="spellStart"/>
       <w:r>
         <w:rPr>
           <w:lang w:val="en-US"/>
         </w:rPr>
         <w:t>mainwindow</w:t>
       </w:r>
+      <w:proofErr w:type="spellEnd"/>
       <w:r>
         <w:t>.</w:t>
       </w:r>
+      <w:proofErr w:type="spellStart"/>
       <w:r>
         <w:rPr>
           <w:lang w:val="en-US"/>
         </w:rPr>
         <w:t>ui</w:t>
       </w:r>
+      <w:proofErr w:type="spellEnd"/>
       <w:r>
         <w:t xml:space="preserve"> – </w:t>
       </w:r>
@@ -12470,39 +13201,47 @@
       <w:pPr>
         <w:ind w:firstLine="0"/>
       </w:pPr>
+      <w:proofErr w:type="spellStart"/>
       <w:r>
         <w:rPr>
           <w:lang w:val="en-US"/>
         </w:rPr>
         <w:t>placechooser</w:t>
       </w:r>
+      <w:proofErr w:type="spellEnd"/>
       <w:r>
         <w:t>.</w:t>
       </w:r>
+      <w:proofErr w:type="spellStart"/>
       <w:r>
         <w:rPr>
           <w:lang w:val="en-US"/>
         </w:rPr>
         <w:t>cpp</w:t>
       </w:r>
+      <w:proofErr w:type="spellEnd"/>
       <w:r>
         <w:t xml:space="preserve">, </w:t>
       </w:r>
+      <w:proofErr w:type="spellStart"/>
       <w:r>
         <w:rPr>
           <w:lang w:val="en-US"/>
         </w:rPr>
         <w:t>placechooser</w:t>
       </w:r>
+      <w:proofErr w:type="spellEnd"/>
       <w:r>
         <w:t>.</w:t>
       </w:r>
+      <w:proofErr w:type="spellStart"/>
       <w:r>
         <w:rPr>
           <w:lang w:val="en-US"/>
         </w:rPr>
         <w:t>hpp</w:t>
       </w:r>
+      <w:proofErr w:type="spellEnd"/>
       <w:r>
         <w:t xml:space="preserve"> –</w:t>
       </w:r>
@@ -12512,12 +13251,14 @@
       <w:r>
         <w:t xml:space="preserve">описание и реализация класса </w:t>
       </w:r>
+      <w:proofErr w:type="spellStart"/>
       <w:r>
         <w:rPr>
           <w:lang w:val="en-US"/>
         </w:rPr>
         <w:t>PlaceChooser</w:t>
       </w:r>
+      <w:proofErr w:type="spellEnd"/>
       <w:r>
         <w:t>;</w:t>
       </w:r>
@@ -12526,21 +13267,25 @@
       <w:pPr>
         <w:ind w:firstLine="0"/>
       </w:pPr>
+      <w:proofErr w:type="spellStart"/>
       <w:r>
         <w:rPr>
           <w:lang w:val="en-US"/>
         </w:rPr>
         <w:t>placechooser</w:t>
       </w:r>
+      <w:proofErr w:type="spellEnd"/>
       <w:r>
         <w:t>.</w:t>
       </w:r>
+      <w:proofErr w:type="spellStart"/>
       <w:r>
         <w:rPr>
           <w:lang w:val="en-US"/>
         </w:rPr>
         <w:t>ui</w:t>
       </w:r>
+      <w:proofErr w:type="spellEnd"/>
       <w:r>
         <w:t xml:space="preserve"> –</w:t>
       </w:r>
@@ -12550,12 +13295,14 @@
       <w:r>
         <w:t xml:space="preserve">форма пользовательского интерфейса класса </w:t>
       </w:r>
+      <w:proofErr w:type="spellStart"/>
       <w:r>
         <w:rPr>
           <w:lang w:val="en-US"/>
         </w:rPr>
         <w:t>PlaceChooser</w:t>
       </w:r>
+      <w:proofErr w:type="spellEnd"/>
       <w:r>
         <w:t>;</w:t>
       </w:r>
@@ -12564,39 +13311,47 @@
       <w:pPr>
         <w:ind w:firstLine="0"/>
       </w:pPr>
+      <w:proofErr w:type="spellStart"/>
       <w:r>
         <w:rPr>
           <w:lang w:val="en-US"/>
         </w:rPr>
         <w:t>rotationchooser</w:t>
       </w:r>
+      <w:proofErr w:type="spellEnd"/>
       <w:r>
         <w:t>.</w:t>
       </w:r>
+      <w:proofErr w:type="spellStart"/>
       <w:r>
         <w:rPr>
           <w:lang w:val="en-US"/>
         </w:rPr>
         <w:t>cpp</w:t>
       </w:r>
+      <w:proofErr w:type="spellEnd"/>
       <w:r>
         <w:t xml:space="preserve">, </w:t>
       </w:r>
+      <w:proofErr w:type="spellStart"/>
       <w:r>
         <w:rPr>
           <w:lang w:val="en-US"/>
         </w:rPr>
         <w:t>rotationchooser</w:t>
       </w:r>
+      <w:proofErr w:type="spellEnd"/>
       <w:r>
         <w:t>.</w:t>
       </w:r>
+      <w:proofErr w:type="spellStart"/>
       <w:r>
         <w:rPr>
           <w:lang w:val="en-US"/>
         </w:rPr>
         <w:t>hpp</w:t>
       </w:r>
+      <w:proofErr w:type="spellEnd"/>
       <w:r>
         <w:t xml:space="preserve"> –</w:t>
       </w:r>
@@ -12618,12 +13373,14 @@
       <w:r>
         <w:t xml:space="preserve">реализация класса </w:t>
       </w:r>
+      <w:proofErr w:type="spellStart"/>
       <w:r>
         <w:rPr>
           <w:lang w:val="en-US"/>
         </w:rPr>
         <w:t>RotationChooser</w:t>
       </w:r>
+      <w:proofErr w:type="spellEnd"/>
       <w:r>
         <w:t>;</w:t>
       </w:r>
@@ -12632,21 +13389,25 @@
       <w:pPr>
         <w:ind w:firstLine="0"/>
       </w:pPr>
+      <w:proofErr w:type="spellStart"/>
       <w:r>
         <w:rPr>
           <w:lang w:val="en-US"/>
         </w:rPr>
         <w:t>rotationchooser</w:t>
       </w:r>
+      <w:proofErr w:type="spellEnd"/>
       <w:r>
         <w:t>.</w:t>
       </w:r>
+      <w:proofErr w:type="spellStart"/>
       <w:r>
         <w:rPr>
           <w:lang w:val="en-US"/>
         </w:rPr>
         <w:t>ui</w:t>
       </w:r>
+      <w:proofErr w:type="spellEnd"/>
       <w:r>
         <w:t xml:space="preserve"> –</w:t>
       </w:r>
@@ -12662,12 +13423,14 @@
       <w:r>
         <w:t xml:space="preserve">пользовательского интерфейса класса </w:t>
       </w:r>
+      <w:proofErr w:type="spellStart"/>
       <w:r>
         <w:rPr>
           <w:lang w:val="en-US"/>
         </w:rPr>
         <w:t>RotationChooser</w:t>
       </w:r>
+      <w:proofErr w:type="spellEnd"/>
       <w:r>
         <w:t>;</w:t>
       </w:r>
@@ -12676,39 +13439,47 @@
       <w:pPr>
         <w:ind w:firstLine="0"/>
       </w:pPr>
+      <w:proofErr w:type="spellStart"/>
       <w:r>
         <w:rPr>
           <w:lang w:val="en-US"/>
         </w:rPr>
         <w:t>sizechanger</w:t>
       </w:r>
+      <w:proofErr w:type="spellEnd"/>
       <w:r>
         <w:t>.</w:t>
       </w:r>
+      <w:proofErr w:type="spellStart"/>
       <w:r>
         <w:rPr>
           <w:lang w:val="en-US"/>
         </w:rPr>
         <w:t>cpp</w:t>
       </w:r>
+      <w:proofErr w:type="spellEnd"/>
       <w:r>
         <w:t xml:space="preserve">, </w:t>
       </w:r>
+      <w:proofErr w:type="spellStart"/>
       <w:r>
         <w:rPr>
           <w:lang w:val="en-US"/>
         </w:rPr>
         <w:t>sizechanger</w:t>
       </w:r>
+      <w:proofErr w:type="spellEnd"/>
       <w:r>
         <w:t>.</w:t>
       </w:r>
+      <w:proofErr w:type="spellStart"/>
       <w:r>
         <w:rPr>
           <w:lang w:val="en-US"/>
         </w:rPr>
         <w:t>hpp</w:t>
       </w:r>
+      <w:proofErr w:type="spellEnd"/>
       <w:r>
         <w:t xml:space="preserve"> –</w:t>
       </w:r>
@@ -12730,12 +13501,14 @@
       <w:r>
         <w:t xml:space="preserve">реализация класса </w:t>
       </w:r>
+      <w:proofErr w:type="spellStart"/>
       <w:r>
         <w:rPr>
           <w:lang w:val="en-US"/>
         </w:rPr>
         <w:t>SizeChanger</w:t>
       </w:r>
+      <w:proofErr w:type="spellEnd"/>
       <w:r>
         <w:t>;</w:t>
       </w:r>
@@ -12744,6 +13517,7 @@
       <w:pPr>
         <w:ind w:firstLine="0"/>
       </w:pPr>
+      <w:proofErr w:type="spellStart"/>
       <w:r>
         <w:rPr>
           <w:lang w:val="en-US"/>
@@ -12751,15 +13525,18 @@
         <w:lastRenderedPageBreak/>
         <w:t>sizechanger</w:t>
       </w:r>
+      <w:proofErr w:type="spellEnd"/>
       <w:r>
         <w:t>.</w:t>
       </w:r>
+      <w:proofErr w:type="spellStart"/>
       <w:r>
         <w:rPr>
           <w:lang w:val="en-US"/>
         </w:rPr>
         <w:t>ui</w:t>
       </w:r>
+      <w:proofErr w:type="spellEnd"/>
       <w:r>
         <w:t xml:space="preserve"> –</w:t>
       </w:r>
@@ -12769,12 +13546,14 @@
       <w:r>
         <w:t xml:space="preserve">форма пользовательского интерфейса класса </w:t>
       </w:r>
+      <w:proofErr w:type="spellStart"/>
       <w:r>
         <w:rPr>
           <w:lang w:val="en-US"/>
         </w:rPr>
         <w:t>SizeChanger</w:t>
       </w:r>
+      <w:proofErr w:type="spellEnd"/>
       <w:r>
         <w:t>;</w:t>
       </w:r>
@@ -12783,39 +13562,47 @@
       <w:pPr>
         <w:ind w:firstLine="0"/>
       </w:pPr>
+      <w:proofErr w:type="spellStart"/>
       <w:r>
         <w:rPr>
           <w:lang w:val="en-US"/>
         </w:rPr>
         <w:t>sizechooser</w:t>
       </w:r>
+      <w:proofErr w:type="spellEnd"/>
       <w:r>
         <w:t>.</w:t>
       </w:r>
+      <w:proofErr w:type="spellStart"/>
       <w:r>
         <w:rPr>
           <w:lang w:val="en-US"/>
         </w:rPr>
         <w:t>cpp</w:t>
       </w:r>
+      <w:proofErr w:type="spellEnd"/>
       <w:r>
         <w:t xml:space="preserve">, </w:t>
       </w:r>
+      <w:proofErr w:type="spellStart"/>
       <w:r>
         <w:rPr>
           <w:lang w:val="en-US"/>
         </w:rPr>
         <w:t>sizechooser</w:t>
       </w:r>
+      <w:proofErr w:type="spellEnd"/>
       <w:r>
         <w:t>.</w:t>
       </w:r>
+      <w:proofErr w:type="spellStart"/>
       <w:r>
         <w:rPr>
           <w:lang w:val="en-US"/>
         </w:rPr>
         <w:t>hpp</w:t>
       </w:r>
+      <w:proofErr w:type="spellEnd"/>
       <w:r>
         <w:t xml:space="preserve"> –</w:t>
       </w:r>
@@ -12825,12 +13612,14 @@
       <w:r>
         <w:t xml:space="preserve">описание и реализация класса </w:t>
       </w:r>
+      <w:proofErr w:type="spellStart"/>
       <w:r>
         <w:rPr>
           <w:lang w:val="en-US"/>
         </w:rPr>
         <w:t>SizeChooser</w:t>
       </w:r>
+      <w:proofErr w:type="spellEnd"/>
       <w:r>
         <w:t>;</w:t>
       </w:r>
@@ -12839,21 +13628,25 @@
       <w:pPr>
         <w:ind w:firstLine="0"/>
       </w:pPr>
+      <w:proofErr w:type="spellStart"/>
       <w:r>
         <w:rPr>
           <w:lang w:val="en-US"/>
         </w:rPr>
         <w:t>sizechooser</w:t>
       </w:r>
+      <w:proofErr w:type="spellEnd"/>
       <w:r>
         <w:t>.</w:t>
       </w:r>
+      <w:proofErr w:type="spellStart"/>
       <w:r>
         <w:rPr>
           <w:lang w:val="en-US"/>
         </w:rPr>
         <w:t>ui</w:t>
       </w:r>
+      <w:proofErr w:type="spellEnd"/>
       <w:r>
         <w:t xml:space="preserve"> –</w:t>
       </w:r>
@@ -12863,12 +13656,14 @@
       <w:r>
         <w:t xml:space="preserve">форма пользовательского интерфейса класса </w:t>
       </w:r>
+      <w:proofErr w:type="spellStart"/>
       <w:r>
         <w:rPr>
           <w:lang w:val="en-US"/>
         </w:rPr>
         <w:t>SizeChooser</w:t>
       </w:r>
+      <w:proofErr w:type="spellEnd"/>
       <w:r>
         <w:t>;</w:t>
       </w:r>
@@ -12877,39 +13672,47 @@
       <w:pPr>
         <w:ind w:firstLine="0"/>
       </w:pPr>
+      <w:proofErr w:type="spellStart"/>
       <w:r>
         <w:rPr>
           <w:lang w:val="en-US"/>
         </w:rPr>
         <w:t>illuminantplacechooser</w:t>
       </w:r>
+      <w:proofErr w:type="spellEnd"/>
       <w:r>
         <w:t>.</w:t>
       </w:r>
+      <w:proofErr w:type="spellStart"/>
       <w:r>
         <w:rPr>
           <w:lang w:val="en-US"/>
         </w:rPr>
         <w:t>cpp</w:t>
       </w:r>
+      <w:proofErr w:type="spellEnd"/>
       <w:r>
         <w:t xml:space="preserve">, </w:t>
       </w:r>
+      <w:proofErr w:type="spellStart"/>
       <w:r>
         <w:rPr>
           <w:lang w:val="en-US"/>
         </w:rPr>
         <w:t>illuminantplacechooser</w:t>
       </w:r>
+      <w:proofErr w:type="spellEnd"/>
       <w:r>
         <w:t>.</w:t>
       </w:r>
+      <w:proofErr w:type="spellStart"/>
       <w:r>
         <w:rPr>
           <w:lang w:val="en-US"/>
         </w:rPr>
         <w:t>hpp</w:t>
       </w:r>
+      <w:proofErr w:type="spellEnd"/>
       <w:r>
         <w:t xml:space="preserve"> – </w:t>
       </w:r>
@@ -12928,12 +13731,14 @@
       <w:r>
         <w:t xml:space="preserve">реализация класса </w:t>
       </w:r>
+      <w:proofErr w:type="spellStart"/>
       <w:r>
         <w:rPr>
           <w:lang w:val="en-US"/>
         </w:rPr>
         <w:t>IlluminantPlaceChooser</w:t>
       </w:r>
+      <w:proofErr w:type="spellEnd"/>
       <w:r>
         <w:t>;</w:t>
       </w:r>
@@ -12942,33 +13747,39 @@
       <w:pPr>
         <w:ind w:firstLine="0"/>
       </w:pPr>
+      <w:proofErr w:type="spellStart"/>
       <w:r>
         <w:rPr>
           <w:lang w:val="en-US"/>
         </w:rPr>
         <w:t>illuminantplacechooser</w:t>
       </w:r>
+      <w:proofErr w:type="spellEnd"/>
       <w:r>
         <w:t>.</w:t>
       </w:r>
+      <w:proofErr w:type="spellStart"/>
       <w:r>
         <w:rPr>
           <w:lang w:val="en-US"/>
         </w:rPr>
         <w:t>ui</w:t>
       </w:r>
+      <w:proofErr w:type="spellEnd"/>
       <w:r>
         <w:t xml:space="preserve"> – </w:t>
       </w:r>
       <w:r>
         <w:t xml:space="preserve">форма пользовательского интерфейса класса </w:t>
       </w:r>
+      <w:proofErr w:type="spellStart"/>
       <w:r>
         <w:rPr>
           <w:lang w:val="en-US"/>
         </w:rPr>
         <w:t>Illuminantplacechoooser</w:t>
       </w:r>
+      <w:proofErr w:type="spellEnd"/>
       <w:r>
         <w:t>;</w:t>
       </w:r>
@@ -12977,51 +13788,61 @@
       <w:pPr>
         <w:ind w:firstLine="0"/>
       </w:pPr>
+      <w:proofErr w:type="spellStart"/>
       <w:r>
         <w:rPr>
           <w:lang w:val="en-US"/>
         </w:rPr>
         <w:t>objecthangman</w:t>
       </w:r>
+      <w:proofErr w:type="spellEnd"/>
       <w:r>
         <w:t>.</w:t>
       </w:r>
+      <w:proofErr w:type="spellStart"/>
       <w:r>
         <w:rPr>
           <w:lang w:val="en-US"/>
         </w:rPr>
         <w:t>cpp</w:t>
       </w:r>
+      <w:proofErr w:type="spellEnd"/>
       <w:r>
         <w:t xml:space="preserve">, </w:t>
       </w:r>
+      <w:proofErr w:type="spellStart"/>
       <w:r>
         <w:rPr>
           <w:lang w:val="en-US"/>
         </w:rPr>
         <w:t>objecthangman</w:t>
       </w:r>
+      <w:proofErr w:type="spellEnd"/>
       <w:r>
         <w:t>.</w:t>
       </w:r>
+      <w:proofErr w:type="spellStart"/>
       <w:r>
         <w:rPr>
           <w:lang w:val="en-US"/>
         </w:rPr>
         <w:t>hpp</w:t>
       </w:r>
+      <w:proofErr w:type="spellEnd"/>
       <w:r>
         <w:t xml:space="preserve"> – </w:t>
       </w:r>
       <w:r>
         <w:t xml:space="preserve">описание и реализация класса </w:t>
       </w:r>
+      <w:proofErr w:type="spellStart"/>
       <w:r>
         <w:rPr>
           <w:lang w:val="en-US"/>
         </w:rPr>
         <w:t>ObjectHangman</w:t>
       </w:r>
+      <w:proofErr w:type="spellEnd"/>
       <w:r>
         <w:t>;</w:t>
       </w:r>
@@ -13030,33 +13851,39 @@
       <w:pPr>
         <w:ind w:firstLine="0"/>
       </w:pPr>
+      <w:proofErr w:type="spellStart"/>
       <w:r>
         <w:rPr>
           <w:lang w:val="en-US"/>
         </w:rPr>
         <w:t>objecthangman</w:t>
       </w:r>
+      <w:proofErr w:type="spellEnd"/>
       <w:r>
         <w:t>.</w:t>
       </w:r>
+      <w:proofErr w:type="spellStart"/>
       <w:r>
         <w:rPr>
           <w:lang w:val="en-US"/>
         </w:rPr>
         <w:t>ui</w:t>
       </w:r>
+      <w:proofErr w:type="spellEnd"/>
       <w:r>
         <w:t xml:space="preserve"> – </w:t>
       </w:r>
       <w:r>
         <w:t xml:space="preserve">форма пользовательского интерфейса класса </w:t>
       </w:r>
+      <w:proofErr w:type="spellStart"/>
       <w:r>
         <w:rPr>
           <w:lang w:val="en-US"/>
         </w:rPr>
         <w:t>ObjectHangman</w:t>
       </w:r>
+      <w:proofErr w:type="spellEnd"/>
       <w:r>
         <w:t>;</w:t>
       </w:r>
@@ -13065,39 +13892,47 @@
       <w:pPr>
         <w:ind w:firstLine="0"/>
       </w:pPr>
+      <w:proofErr w:type="spellStart"/>
       <w:r>
         <w:rPr>
           <w:lang w:val="en-US"/>
         </w:rPr>
         <w:t>usagefacade</w:t>
       </w:r>
+      <w:proofErr w:type="spellEnd"/>
       <w:r>
         <w:t>.</w:t>
       </w:r>
+      <w:proofErr w:type="spellStart"/>
       <w:r>
         <w:rPr>
           <w:lang w:val="en-US"/>
         </w:rPr>
         <w:t>cpp</w:t>
       </w:r>
+      <w:proofErr w:type="spellEnd"/>
       <w:r>
         <w:t xml:space="preserve">, </w:t>
       </w:r>
+      <w:proofErr w:type="spellStart"/>
       <w:r>
         <w:rPr>
           <w:lang w:val="en-US"/>
         </w:rPr>
         <w:t>usagefacade</w:t>
       </w:r>
+      <w:proofErr w:type="spellEnd"/>
       <w:r>
         <w:t>.</w:t>
       </w:r>
+      <w:proofErr w:type="spellStart"/>
       <w:r>
         <w:rPr>
           <w:lang w:val="en-US"/>
         </w:rPr>
         <w:t>hpp</w:t>
       </w:r>
+      <w:proofErr w:type="spellEnd"/>
       <w:r>
         <w:t xml:space="preserve"> –</w:t>
       </w:r>
@@ -13107,12 +13942,14 @@
       <w:r>
         <w:t xml:space="preserve">описание и реализация классов </w:t>
       </w:r>
+      <w:proofErr w:type="spellStart"/>
       <w:r>
         <w:rPr>
           <w:lang w:val="en-US"/>
         </w:rPr>
         <w:t>UsageFacade</w:t>
       </w:r>
+      <w:proofErr w:type="spellEnd"/>
       <w:r>
         <w:t xml:space="preserve"> </w:t>
       </w:r>
@@ -13133,39 +13970,47 @@
       <w:pPr>
         <w:ind w:firstLine="0"/>
       </w:pPr>
+      <w:proofErr w:type="spellStart"/>
       <w:r>
         <w:rPr>
           <w:lang w:val="en-US"/>
         </w:rPr>
         <w:t>additivemathelements</w:t>
       </w:r>
+      <w:proofErr w:type="spellEnd"/>
       <w:r>
         <w:t>.</w:t>
       </w:r>
+      <w:proofErr w:type="spellStart"/>
       <w:r>
         <w:rPr>
           <w:lang w:val="en-US"/>
         </w:rPr>
         <w:t>cpp</w:t>
       </w:r>
+      <w:proofErr w:type="spellEnd"/>
       <w:r>
         <w:t xml:space="preserve">, </w:t>
       </w:r>
+      <w:proofErr w:type="spellStart"/>
       <w:r>
         <w:rPr>
           <w:lang w:val="en-US"/>
         </w:rPr>
         <w:t>additivemathelements</w:t>
       </w:r>
+      <w:proofErr w:type="spellEnd"/>
       <w:r>
         <w:t>.</w:t>
       </w:r>
+      <w:proofErr w:type="spellStart"/>
       <w:r>
         <w:rPr>
           <w:lang w:val="en-US"/>
         </w:rPr>
         <w:t>hpp</w:t>
       </w:r>
+      <w:proofErr w:type="spellEnd"/>
       <w:r>
         <w:t xml:space="preserve"> –</w:t>
       </w:r>
@@ -13210,12 +14055,14 @@
       <w:r>
         <w:t>.</w:t>
       </w:r>
+      <w:proofErr w:type="spellStart"/>
       <w:r>
         <w:rPr>
           <w:lang w:val="en-US"/>
         </w:rPr>
         <w:t>cpp</w:t>
       </w:r>
+      <w:proofErr w:type="spellEnd"/>
       <w:r>
         <w:t xml:space="preserve">, </w:t>
       </w:r>
@@ -13228,12 +14075,14 @@
       <w:r>
         <w:t>.</w:t>
       </w:r>
+      <w:proofErr w:type="spellStart"/>
       <w:r>
         <w:rPr>
           <w:lang w:val="en-US"/>
         </w:rPr>
         <w:t>hpp</w:t>
       </w:r>
+      <w:proofErr w:type="spellEnd"/>
       <w:r>
         <w:t xml:space="preserve"> –</w:t>
       </w:r>
@@ -13271,7 +14120,13 @@
         <w:ind w:firstLine="0"/>
       </w:pPr>
       <w:r>
-        <w:t>Интерфейс главного окна приложения, изображённого на рис. 3.4, включает в себя:</w:t>
+        <w:t>Интерфейс главного окна приложения, изображ</w:t>
+      </w:r>
+      <w:r>
+        <w:t>е</w:t>
+      </w:r>
+      <w:r>
+        <w:t>нного на рис. 3.4, включает в себя:</w:t>
       </w:r>
     </w:p>
     <w:p>
@@ -13441,7 +14296,13 @@
         <w:t>выбора размера новой сцены</w:t>
       </w:r>
       <w:r>
-        <w:t>, изображённого на рис. 3.</w:t>
+        <w:t>, изображ</w:t>
+      </w:r>
+      <w:r>
+        <w:t>е</w:t>
+      </w:r>
+      <w:r>
+        <w:t>нного на рис. 3.</w:t>
       </w:r>
       <w:r>
         <w:t>5</w:t>
@@ -13616,7 +14477,13 @@
         <w:t xml:space="preserve"> выбора параметров добавляемой модели</w:t>
       </w:r>
       <w:r>
-        <w:t>, изображённого на рис. 3.6,</w:t>
+        <w:t>, изображ</w:t>
+      </w:r>
+      <w:r>
+        <w:t>е</w:t>
+      </w:r>
+      <w:r>
+        <w:t>нного на рис. 3.6,</w:t>
       </w:r>
       <w:r>
         <w:t xml:space="preserve"> включает в себя поля ввода для положения по длине и ширине плоскости, длины и высоты, а также</w:t>
@@ -13926,7 +14793,13 @@
     </w:p>
     <w:p>
       <w:r>
-        <w:t>Интерфейс окна изменения объектов сцены, изображённого на рис. 3.7, включает в себя список объектов сцены.</w:t>
+        <w:t>Интерфейс окна изменения объектов сцены, изображ</w:t>
+      </w:r>
+      <w:r>
+        <w:t>е</w:t>
+      </w:r>
+      <w:r>
+        <w:t>нного на рис. 3.7, включает в себя список объектов сцены.</w:t>
       </w:r>
     </w:p>
     <w:p>
@@ -14227,7 +15100,13 @@
     </w:p>
     <w:p>
       <w:r>
-        <w:t>Интерфейс окна изменения размеров сцены, изображённого на рис. 3.10, включает в себя два поля ввода новой длины и ширины сцены.</w:t>
+        <w:t>Интерфейс окна изменения размеров сцены, изображ</w:t>
+      </w:r>
+      <w:r>
+        <w:t>е</w:t>
+      </w:r>
+      <w:r>
+        <w:t>нного на рис. 3.10, включает в себя два поля ввода новой длины и ширины сцены.</w:t>
       </w:r>
     </w:p>
     <w:p>
@@ -14505,7 +15384,13 @@
         <w:t>курсового проекта</w:t>
       </w:r>
       <w:r>
-        <w:t xml:space="preserve"> было спроектировано программное обеспечение для визуализации и редактирования площадки и интерьера выставочных стендов. Был разработан интерфейс, позволяющий выбирать из предложенного набора элементы декора, представленные в виде объёмных моделей, и расставлять их по сетке сцены, заданной пользователем. Проект предусматривает возможность размещения источников света, а также возможность просмотра сцены для разных положений наблюдателя.</w:t>
+        <w:t xml:space="preserve"> было спроектировано программное обеспечение для визуализации и редактирования площадки и интерьера выставочных стендов. Был разработан интерфейс, позволяющий выбирать из предложенного набора элементы декора, представленные в виде объ</w:t>
+      </w:r>
+      <w:r>
+        <w:t>е</w:t>
+      </w:r>
+      <w:r>
+        <w:t>мных моделей, и расставлять их по сетке сцены, заданной пользователем. Проект предусматривает возможность размещения источников света, а также возможность просмотра сцены для разных положений наблюдателя.</w:t>
       </w:r>
     </w:p>
     <w:p>
@@ -14533,7 +15418,13 @@
         <w:t>Creator</w:t>
       </w:r>
       <w:r>
-        <w:t xml:space="preserve"> и её расширения</w:t>
+        <w:t xml:space="preserve"> и е</w:t>
+      </w:r>
+      <w:r>
+        <w:t>е</w:t>
+      </w:r>
+      <w:r>
+        <w:t xml:space="preserve"> расширения</w:t>
       </w:r>
       <w:r>
         <w:t>.</w:t>
@@ -14566,7 +15457,13 @@
         </w:rPr>
       </w:pPr>
       <w:r>
-        <w:t>1. Дёмин А.Ю., Основы компьютерной графики: учебное пособие – Томск: Изд-во Томского политехнического университета, 2011. – 191 с.</w:t>
+        <w:t>1. Д</w:t>
+      </w:r>
+      <w:r>
+        <w:t>е</w:t>
+      </w:r>
+      <w:r>
+        <w:t>мин А.Ю., Основы компьютерной графики: учебное пособие – Томск: Изд-во Томского политехнического университета, 2011. – 191 с.</w:t>
       </w:r>
     </w:p>
     <w:p>
@@ -14588,8 +15485,13 @@
         </w:rPr>
         <w:t xml:space="preserve">. </w:t>
       </w:r>
-      <w:r>
-        <w:t>Набережнов Г. М</w:t>
+      <w:proofErr w:type="spellStart"/>
+      <w:r>
+        <w:t>Набережнов</w:t>
+      </w:r>
+      <w:proofErr w:type="spellEnd"/>
+      <w:r>
+        <w:t xml:space="preserve"> Г. М</w:t>
       </w:r>
       <w:r>
         <w:rPr>
@@ -14601,7 +15503,19 @@
         <w:rPr>
           <w:szCs w:val="28"/>
         </w:rPr>
-        <w:t xml:space="preserve">Трёхмерное моделирование полигональными сетками </w:t>
+        <w:t>Тр</w:t>
+      </w:r>
+      <w:r>
+        <w:rPr>
+          <w:szCs w:val="28"/>
+        </w:rPr>
+        <w:t>е</w:t>
+      </w:r>
+      <w:r>
+        <w:rPr>
+          <w:szCs w:val="28"/>
+        </w:rPr>
+        <w:t xml:space="preserve">хмерное моделирование полигональными сетками </w:t>
       </w:r>
       <w:r>
         <w:rPr>
@@ -14613,7 +15527,21 @@
         <w:rPr>
           <w:szCs w:val="28"/>
         </w:rPr>
-        <w:t>Г. М. Набережнов, Н. Н. Максимов</w:t>
+        <w:t xml:space="preserve">Г. М. </w:t>
+      </w:r>
+      <w:proofErr w:type="spellStart"/>
+      <w:r>
+        <w:rPr>
+          <w:szCs w:val="28"/>
+        </w:rPr>
+        <w:t>Набережнов</w:t>
+      </w:r>
+      <w:proofErr w:type="spellEnd"/>
+      <w:r>
+        <w:rPr>
+          <w:szCs w:val="28"/>
+        </w:rPr>
+        <w:t>, Н. Н. Максимов</w:t>
       </w:r>
       <w:r>
         <w:rPr>
@@ -14643,8 +15571,16 @@
         <w:rPr>
           <w:szCs w:val="28"/>
         </w:rPr>
-        <w:t>им. А.Н.Туполева</w:t>
-      </w:r>
+        <w:t xml:space="preserve">им. </w:t>
+      </w:r>
+      <w:proofErr w:type="spellStart"/>
+      <w:r>
+        <w:rPr>
+          <w:szCs w:val="28"/>
+        </w:rPr>
+        <w:t>А.Н.Туполева</w:t>
+      </w:r>
+      <w:proofErr w:type="spellEnd"/>
       <w:r>
         <w:rPr>
           <w:szCs w:val="28"/>
@@ -14865,7 +15801,23 @@
           <w:szCs w:val="28"/>
           <w:lang w:val="en-US"/>
         </w:rPr>
-        <w:t>5. Henrik Wann Jensen</w:t>
+        <w:t xml:space="preserve">5. Henrik </w:t>
+      </w:r>
+      <w:proofErr w:type="spellStart"/>
+      <w:r>
+        <w:rPr>
+          <w:szCs w:val="28"/>
+          <w:lang w:val="en-US"/>
+        </w:rPr>
+        <w:t>Wann</w:t>
+      </w:r>
+      <w:proofErr w:type="spellEnd"/>
+      <w:r>
+        <w:rPr>
+          <w:szCs w:val="28"/>
+          <w:lang w:val="en-US"/>
+        </w:rPr>
+        <w:t xml:space="preserve"> Jensen</w:t>
       </w:r>
       <w:r>
         <w:rPr>

</xml_diff>

<commit_message>
ADD: times in research
</commit_message>
<xml_diff>
--- a/RPZ/RPZ.docx
+++ b/RPZ/RPZ.docx
@@ -296,7 +296,6 @@
         <w:tab/>
         <w:t xml:space="preserve">       </w:t>
       </w:r>
-      <w:proofErr w:type="gramStart"/>
       <w:r>
         <w:rPr>
           <w:rFonts w:eastAsia="Calibri"/>
@@ -304,16 +303,7 @@
           <w:u w:val="single"/>
         </w:rPr>
         <w:tab/>
-        <w:t xml:space="preserve">  «</w:t>
-      </w:r>
-      <w:proofErr w:type="gramEnd"/>
-      <w:r>
-        <w:rPr>
-          <w:rFonts w:eastAsia="Calibri"/>
-          <w:szCs w:val="28"/>
-          <w:u w:val="single"/>
-        </w:rPr>
-        <w:t>Информатика и системы управления»</w:t>
+        <w:t xml:space="preserve">  «Информатика и системы управления»</w:t>
       </w:r>
       <w:r>
         <w:rPr>
@@ -1532,21 +1522,7 @@
         <w:rPr>
           <w:sz w:val="20"/>
         </w:rPr>
-        <w:t>_____________</w:t>
-      </w:r>
-      <w:proofErr w:type="gramStart"/>
-      <w:r>
-        <w:rPr>
-          <w:sz w:val="20"/>
-        </w:rPr>
-        <w:t>_  _</w:t>
-      </w:r>
-      <w:proofErr w:type="gramEnd"/>
-      <w:r>
-        <w:rPr>
-          <w:sz w:val="20"/>
-        </w:rPr>
-        <w:t>__</w:t>
+        <w:t>______________  ___</w:t>
       </w:r>
       <w:proofErr w:type="spellStart"/>
       <w:r>
@@ -1603,19 +1579,11 @@
           <w:sz w:val="20"/>
         </w:rPr>
       </w:pPr>
-      <w:proofErr w:type="gramStart"/>
       <w:r>
         <w:rPr>
           <w:sz w:val="20"/>
         </w:rPr>
-        <w:t>« _</w:t>
-      </w:r>
-      <w:proofErr w:type="gramEnd"/>
-      <w:r>
-        <w:rPr>
-          <w:sz w:val="20"/>
-        </w:rPr>
-        <w:t>____ » ____________ 20 ____ г.</w:t>
+        <w:t>« _____ » ____________ 20 ____ г.</w:t>
       </w:r>
     </w:p>
     <w:p>
@@ -2224,23 +2192,7 @@
           <w:sz w:val="22"/>
           <w:szCs w:val="22"/>
         </w:rPr>
-        <w:t xml:space="preserve">График выполнения </w:t>
-      </w:r>
-      <w:proofErr w:type="gramStart"/>
-      <w:r>
-        <w:rPr>
-          <w:sz w:val="22"/>
-          <w:szCs w:val="22"/>
-        </w:rPr>
-        <w:t>проекта:  25</w:t>
-      </w:r>
-      <w:proofErr w:type="gramEnd"/>
-      <w:r>
-        <w:rPr>
-          <w:sz w:val="22"/>
-          <w:szCs w:val="22"/>
-        </w:rPr>
-        <w:t>% к _</w:t>
+        <w:t>График выполнения проекта:  25% к _</w:t>
       </w:r>
       <w:r>
         <w:rPr>
@@ -2393,7 +2345,6 @@
           <w:u w:val="single"/>
         </w:rPr>
       </w:pPr>
-      <w:proofErr w:type="gramStart"/>
       <w:r>
         <w:rPr>
           <w:rFonts w:eastAsia="Calibri"/>
@@ -2403,19 +2354,7 @@
           <w:sz w:val="22"/>
           <w:szCs w:val="22"/>
         </w:rPr>
-        <w:t>Задание</w:t>
-      </w:r>
-      <w:proofErr w:type="gramEnd"/>
-      <w:r>
-        <w:rPr>
-          <w:rFonts w:eastAsia="Calibri"/>
-          <w:b/>
-          <w:i/>
-          <w:iCs/>
-          <w:sz w:val="22"/>
-          <w:szCs w:val="22"/>
-        </w:rPr>
-        <w:t xml:space="preserve"> </w:t>
+        <w:t xml:space="preserve">Задание </w:t>
       </w:r>
       <w:r>
         <w:rPr>
@@ -2575,17 +2514,7 @@
           <w:sz w:val="22"/>
           <w:szCs w:val="22"/>
         </w:rPr>
-        <w:t xml:space="preserve">тно-пояснительная записка </w:t>
-      </w:r>
-      <w:proofErr w:type="gramStart"/>
-      <w:r>
-        <w:rPr>
-          <w:rFonts w:eastAsia="Calibri"/>
-          <w:bCs/>
-          <w:sz w:val="22"/>
-          <w:szCs w:val="22"/>
-        </w:rPr>
-        <w:t xml:space="preserve">на </w:t>
+        <w:t xml:space="preserve">тно-пояснительная записка на </w:t>
       </w:r>
       <w:r>
         <w:rPr>
@@ -2595,10 +2524,43 @@
           <w:szCs w:val="22"/>
           <w:u w:val="single"/>
         </w:rPr>
-        <w:t xml:space="preserve"> 25</w:t>
-      </w:r>
-      <w:proofErr w:type="gramEnd"/>
-      <w:r>
+        <w:t xml:space="preserve"> 25-30 </w:t>
+      </w:r>
+      <w:r>
+        <w:rPr>
+          <w:rFonts w:eastAsia="Calibri"/>
+          <w:bCs/>
+          <w:sz w:val="22"/>
+          <w:szCs w:val="22"/>
+        </w:rPr>
+        <w:t xml:space="preserve"> листах формата А4.</w:t>
+      </w:r>
+    </w:p>
+    <w:p>
+      <w:pPr>
+        <w:spacing w:after="0" w:line="240" w:lineRule="auto"/>
+        <w:ind w:firstLine="0"/>
+        <w:rPr>
+          <w:rFonts w:eastAsia="Calibri"/>
+          <w:bCs/>
+          <w:sz w:val="22"/>
+          <w:szCs w:val="22"/>
+        </w:rPr>
+      </w:pPr>
+      <w:r>
+        <w:rPr>
+          <w:rFonts w:eastAsia="Calibri"/>
+          <w:bCs/>
+          <w:sz w:val="22"/>
+          <w:szCs w:val="22"/>
+        </w:rPr>
+        <w:t>Перечень графического (иллюстративного) материала (чертежи, плакаты, слайды и т.п.)</w:t>
+      </w:r>
+    </w:p>
+    <w:p>
+      <w:pPr>
+        <w:spacing w:line="240" w:lineRule="auto"/>
+        <w:ind w:firstLine="0"/>
         <w:rPr>
           <w:rFonts w:eastAsia="Calibri"/>
           <w:bCs/>
@@ -2606,43 +2568,8 @@
           <w:szCs w:val="22"/>
           <w:u w:val="single"/>
         </w:rPr>
-        <w:t xml:space="preserve">-30 </w:t>
-      </w:r>
-      <w:r>
-        <w:rPr>
-          <w:rFonts w:eastAsia="Calibri"/>
-          <w:bCs/>
-          <w:sz w:val="22"/>
-          <w:szCs w:val="22"/>
-        </w:rPr>
-        <w:t xml:space="preserve"> листах формата А4.</w:t>
-      </w:r>
-    </w:p>
-    <w:p>
-      <w:pPr>
-        <w:spacing w:after="0" w:line="240" w:lineRule="auto"/>
-        <w:ind w:firstLine="0"/>
-        <w:rPr>
-          <w:rFonts w:eastAsia="Calibri"/>
-          <w:bCs/>
-          <w:sz w:val="22"/>
-          <w:szCs w:val="22"/>
-        </w:rPr>
-      </w:pPr>
-      <w:r>
-        <w:rPr>
-          <w:rFonts w:eastAsia="Calibri"/>
-          <w:bCs/>
-          <w:sz w:val="22"/>
-          <w:szCs w:val="22"/>
-        </w:rPr>
-        <w:t>Перечень графического (иллюстративного) материала (чертежи, плакаты, слайды и т.п.)</w:t>
-      </w:r>
-    </w:p>
-    <w:p>
-      <w:pPr>
-        <w:spacing w:line="240" w:lineRule="auto"/>
-        <w:ind w:firstLine="0"/>
+      </w:pPr>
+      <w:r>
         <w:rPr>
           <w:rFonts w:eastAsia="Calibri"/>
           <w:bCs/>
@@ -2650,7 +2577,39 @@
           <w:szCs w:val="22"/>
           <w:u w:val="single"/>
         </w:rPr>
-      </w:pPr>
+        <w:t>На защиту проекта должна быть предоставлена презентация, состоящая из 15-20 слайдов. На слайдах должны быть отражены: постановка задачи, использованные методы и алгоритмы, расчетные соотношения, структура комплекса программ, интерфейс, результаты проведенных исследований.</w:t>
+      </w:r>
+    </w:p>
+    <w:p>
+      <w:pPr>
+        <w:spacing w:after="0" w:line="240" w:lineRule="auto"/>
+        <w:ind w:firstLine="0"/>
+        <w:rPr>
+          <w:sz w:val="22"/>
+          <w:szCs w:val="22"/>
+        </w:rPr>
+      </w:pPr>
+    </w:p>
+    <w:p>
+      <w:pPr>
+        <w:spacing w:line="240" w:lineRule="auto"/>
+        <w:ind w:firstLine="0"/>
+        <w:rPr>
+          <w:rFonts w:eastAsia="Calibri"/>
+          <w:bCs/>
+          <w:sz w:val="22"/>
+          <w:szCs w:val="22"/>
+        </w:rPr>
+      </w:pPr>
+      <w:r>
+        <w:rPr>
+          <w:rFonts w:eastAsia="Calibri"/>
+          <w:bCs/>
+          <w:sz w:val="22"/>
+          <w:szCs w:val="22"/>
+        </w:rPr>
+        <w:t xml:space="preserve">Дата выдачи задания « </w:t>
+      </w:r>
       <w:r>
         <w:rPr>
           <w:rFonts w:eastAsia="Calibri"/>
@@ -2659,69 +2618,7 @@
           <w:szCs w:val="22"/>
           <w:u w:val="single"/>
         </w:rPr>
-        <w:t>На защиту проекта должна быть предоставлена презентация, состоящая из 15-20 слайдов. На слайдах должны быть отражены: постановка задачи, использованные методы и алгоритмы, расчетные соотношения, структура комплекса программ, интерфейс, результаты проведенных исследований.</w:t>
-      </w:r>
-    </w:p>
-    <w:p>
-      <w:pPr>
-        <w:spacing w:after="0" w:line="240" w:lineRule="auto"/>
-        <w:ind w:firstLine="0"/>
-        <w:rPr>
-          <w:sz w:val="22"/>
-          <w:szCs w:val="22"/>
-        </w:rPr>
-      </w:pPr>
-    </w:p>
-    <w:p>
-      <w:pPr>
-        <w:spacing w:line="240" w:lineRule="auto"/>
-        <w:ind w:firstLine="0"/>
-        <w:rPr>
-          <w:rFonts w:eastAsia="Calibri"/>
-          <w:bCs/>
-          <w:sz w:val="22"/>
-          <w:szCs w:val="22"/>
-        </w:rPr>
-      </w:pPr>
-      <w:r>
-        <w:rPr>
-          <w:rFonts w:eastAsia="Calibri"/>
-          <w:bCs/>
-          <w:sz w:val="22"/>
-          <w:szCs w:val="22"/>
-        </w:rPr>
-        <w:t xml:space="preserve">Дата выдачи задания </w:t>
-      </w:r>
-      <w:proofErr w:type="gramStart"/>
-      <w:r>
-        <w:rPr>
-          <w:rFonts w:eastAsia="Calibri"/>
-          <w:bCs/>
-          <w:sz w:val="22"/>
-          <w:szCs w:val="22"/>
-        </w:rPr>
-        <w:t xml:space="preserve">« </w:t>
-      </w:r>
-      <w:r>
-        <w:rPr>
-          <w:rFonts w:eastAsia="Calibri"/>
-          <w:bCs/>
-          <w:sz w:val="22"/>
-          <w:szCs w:val="22"/>
-          <w:u w:val="single"/>
-        </w:rPr>
-        <w:t xml:space="preserve"> </w:t>
-      </w:r>
-      <w:proofErr w:type="gramEnd"/>
-      <w:r>
-        <w:rPr>
-          <w:rFonts w:eastAsia="Calibri"/>
-          <w:bCs/>
-          <w:sz w:val="22"/>
-          <w:szCs w:val="22"/>
-          <w:u w:val="single"/>
-        </w:rPr>
-        <w:t xml:space="preserve">     </w:t>
+        <w:t xml:space="preserve">      </w:t>
       </w:r>
       <w:r>
         <w:rPr>
@@ -14601,6 +14498,9 @@
         <w:jc w:val="center"/>
       </w:pPr>
       <w:r>
+        <w:rPr>
+          <w:noProof/>
+        </w:rPr>
         <w:lastRenderedPageBreak/>
         <w:drawing>
           <wp:inline distT="0" distB="0" distL="0" distR="0" wp14:anchorId="6FF6808D" wp14:editId="002717B0">
@@ -14744,6 +14644,9 @@
         <w:jc w:val="center"/>
       </w:pPr>
       <w:r>
+        <w:rPr>
+          <w:noProof/>
+        </w:rPr>
         <w:drawing>
           <wp:inline distT="0" distB="0" distL="0" distR="0" wp14:anchorId="524619CA" wp14:editId="6658478D">
             <wp:extent cx="3591426" cy="1543265"/>
@@ -14931,6 +14834,9 @@
         <w:jc w:val="center"/>
       </w:pPr>
       <w:r>
+        <w:rPr>
+          <w:noProof/>
+        </w:rPr>
         <w:drawing>
           <wp:inline distT="0" distB="0" distL="0" distR="0" wp14:anchorId="487AE4E6" wp14:editId="2DAC2791">
             <wp:extent cx="3829584" cy="2667372"/>
@@ -15093,6 +14999,9 @@
         <w:jc w:val="center"/>
       </w:pPr>
       <w:r>
+        <w:rPr>
+          <w:noProof/>
+        </w:rPr>
         <w:drawing>
           <wp:inline distT="0" distB="0" distL="0" distR="0" wp14:anchorId="5F9B2FAC" wp14:editId="5F80BE09">
             <wp:extent cx="3705742" cy="1352739"/>
@@ -15231,6 +15140,9 @@
         <w:jc w:val="center"/>
       </w:pPr>
       <w:r>
+        <w:rPr>
+          <w:noProof/>
+        </w:rPr>
         <w:lastRenderedPageBreak/>
         <w:drawing>
           <wp:inline distT="0" distB="0" distL="0" distR="0" wp14:anchorId="1F5D8B6F" wp14:editId="62BAEAFA">
@@ -15400,6 +15312,9 @@
         <w:jc w:val="center"/>
       </w:pPr>
       <w:r>
+        <w:rPr>
+          <w:noProof/>
+        </w:rPr>
         <w:drawing>
           <wp:inline distT="0" distB="0" distL="0" distR="0" wp14:anchorId="46E96DFA" wp14:editId="042CF1C1">
             <wp:extent cx="2238687" cy="1352739"/>
@@ -15538,6 +15453,9 @@
         <w:jc w:val="center"/>
       </w:pPr>
       <w:r>
+        <w:rPr>
+          <w:noProof/>
+        </w:rPr>
         <w:drawing>
           <wp:inline distT="0" distB="0" distL="0" distR="0" wp14:anchorId="0CD21749" wp14:editId="72D415D8">
             <wp:extent cx="4134427" cy="1991003"/>
@@ -15835,6 +15753,7 @@
       </w:pPr>
       <w:r>
         <w:rPr>
+          <w:noProof/>
           <w:lang w:val="en-US"/>
         </w:rPr>
         <w:drawing>
@@ -15970,6 +15889,7 @@
       </w:pPr>
       <w:r>
         <w:rPr>
+          <w:noProof/>
           <w:lang w:val="en-US"/>
         </w:rPr>
         <w:lastRenderedPageBreak/>
@@ -16119,6 +16039,9 @@
         <w:keepNext/>
       </w:pPr>
       <w:r>
+        <w:rPr>
+          <w:noProof/>
+        </w:rPr>
         <w:drawing>
           <wp:inline distT="0" distB="0" distL="0" distR="0" wp14:anchorId="05C53D45" wp14:editId="7ACC40BA">
             <wp:extent cx="5311687" cy="3087370"/>
@@ -16261,6 +16184,9 @@
         <w:keepNext/>
       </w:pPr>
       <w:r>
+        <w:rPr>
+          <w:noProof/>
+        </w:rPr>
         <w:drawing>
           <wp:inline distT="0" distB="0" distL="0" distR="0" wp14:anchorId="0638D661" wp14:editId="46B330A4">
             <wp:extent cx="5110314" cy="2970324"/>
@@ -16388,9 +16314,6 @@
       </w:pPr>
       <w:bookmarkStart w:id="28" w:name="_Toc56964336"/>
       <w:r>
-        <w:rPr>
-          <w:lang w:val="en-US"/>
-        </w:rPr>
         <w:t xml:space="preserve">4.3 </w:t>
       </w:r>
       <w:r>
@@ -16739,6 +16662,9 @@
               <w:ind w:firstLine="0"/>
               <w:jc w:val="center"/>
             </w:pPr>
+            <w:r>
+              <w:t>11 487 080</w:t>
+            </w:r>
           </w:p>
         </w:tc>
         <w:tc>
@@ -16749,7 +16675,34 @@
             <w:pPr>
               <w:ind w:firstLine="0"/>
               <w:jc w:val="center"/>
+              <w:rPr>
+                <w:lang w:val="en-US"/>
+              </w:rPr>
             </w:pPr>
+            <w:r>
+              <w:rPr>
+                <w:lang w:val="en-US"/>
+              </w:rPr>
+              <w:t>11</w:t>
+            </w:r>
+            <w:r>
+              <w:t> </w:t>
+            </w:r>
+            <w:r>
+              <w:rPr>
+                <w:lang w:val="en-US"/>
+              </w:rPr>
+              <w:t>369</w:t>
+            </w:r>
+            <w:r>
+              <w:t xml:space="preserve"> </w:t>
+            </w:r>
+            <w:r>
+              <w:rPr>
+                <w:lang w:val="en-US"/>
+              </w:rPr>
+              <w:t>020</w:t>
+            </w:r>
           </w:p>
         </w:tc>
       </w:tr>
@@ -16783,6 +16736,9 @@
               <w:ind w:firstLine="0"/>
               <w:jc w:val="center"/>
             </w:pPr>
+            <w:r>
+              <w:t>13 978 160</w:t>
+            </w:r>
           </w:p>
         </w:tc>
         <w:tc>
@@ -16794,6 +16750,9 @@
               <w:ind w:firstLine="0"/>
               <w:jc w:val="center"/>
             </w:pPr>
+            <w:r>
+              <w:t>12 566 300</w:t>
+            </w:r>
           </w:p>
         </w:tc>
       </w:tr>
@@ -16827,6 +16786,9 @@
               <w:ind w:firstLine="0"/>
               <w:jc w:val="center"/>
             </w:pPr>
+            <w:r>
+              <w:t>18 750 780</w:t>
+            </w:r>
           </w:p>
         </w:tc>
         <w:tc>
@@ -16838,6 +16800,9 @@
               <w:ind w:firstLine="0"/>
               <w:jc w:val="center"/>
             </w:pPr>
+            <w:r>
+              <w:t>14 361 360</w:t>
+            </w:r>
           </w:p>
         </w:tc>
       </w:tr>
@@ -16871,6 +16836,9 @@
               <w:ind w:firstLine="0"/>
               <w:jc w:val="center"/>
             </w:pPr>
+            <w:r>
+              <w:t>23 137 300</w:t>
+            </w:r>
           </w:p>
         </w:tc>
         <w:tc>
@@ -16882,6 +16850,9 @@
               <w:ind w:firstLine="0"/>
               <w:jc w:val="center"/>
             </w:pPr>
+            <w:r>
+              <w:t>16 664 360</w:t>
+            </w:r>
           </w:p>
         </w:tc>
       </w:tr>
@@ -16912,9 +16883,15 @@
           </w:tcPr>
           <w:p>
             <w:pPr>
+              <w:tabs>
+                <w:tab w:val="left" w:pos="2070"/>
+              </w:tabs>
               <w:ind w:firstLine="0"/>
               <w:jc w:val="center"/>
             </w:pPr>
+            <w:r>
+              <w:t>27 348 240</w:t>
+            </w:r>
           </w:p>
         </w:tc>
         <w:tc>
@@ -16926,6 +16903,9 @@
               <w:ind w:firstLine="0"/>
               <w:jc w:val="center"/>
             </w:pPr>
+            <w:r>
+              <w:t>21 447 120</w:t>
+            </w:r>
           </w:p>
         </w:tc>
       </w:tr>
@@ -16959,6 +16939,9 @@
               <w:ind w:firstLine="0"/>
               <w:jc w:val="center"/>
             </w:pPr>
+            <w:r>
+              <w:t>35 428 960</w:t>
+            </w:r>
           </w:p>
         </w:tc>
         <w:tc>
@@ -16969,7 +16952,13 @@
             <w:pPr>
               <w:ind w:firstLine="0"/>
               <w:jc w:val="center"/>
+              <w:rPr>
+                <w:lang w:val="en-US"/>
+              </w:rPr>
             </w:pPr>
+            <w:r>
+              <w:t>25 247 440</w:t>
+            </w:r>
           </w:p>
         </w:tc>
       </w:tr>
@@ -17004,6 +16993,9 @@
               <w:ind w:firstLine="0"/>
               <w:jc w:val="center"/>
             </w:pPr>
+            <w:r>
+              <w:t>42 608 800</w:t>
+            </w:r>
           </w:p>
         </w:tc>
         <w:tc>
@@ -17016,6 +17008,9 @@
               <w:ind w:firstLine="0"/>
               <w:jc w:val="center"/>
             </w:pPr>
+            <w:r>
+              <w:t>28 029 060</w:t>
+            </w:r>
           </w:p>
         </w:tc>
       </w:tr>
@@ -17050,6 +17045,9 @@
               <w:ind w:firstLine="0"/>
               <w:jc w:val="center"/>
             </w:pPr>
+            <w:r>
+              <w:t>52 409 440</w:t>
+            </w:r>
           </w:p>
         </w:tc>
         <w:tc>
@@ -17062,6 +17060,9 @@
               <w:ind w:firstLine="0"/>
               <w:jc w:val="center"/>
             </w:pPr>
+            <w:r>
+              <w:t>33 310 100</w:t>
+            </w:r>
           </w:p>
         </w:tc>
       </w:tr>
@@ -17096,6 +17097,9 @@
               <w:ind w:firstLine="0"/>
               <w:jc w:val="center"/>
             </w:pPr>
+            <w:r>
+              <w:t>64 260 000</w:t>
+            </w:r>
           </w:p>
         </w:tc>
         <w:tc>
@@ -17108,6 +17112,9 @@
               <w:ind w:firstLine="0"/>
               <w:jc w:val="center"/>
             </w:pPr>
+            <w:r>
+              <w:t>39 199 560</w:t>
+            </w:r>
           </w:p>
         </w:tc>
       </w:tr>
@@ -17145,6 +17152,9 @@
               <w:ind w:firstLine="0"/>
               <w:jc w:val="center"/>
             </w:pPr>
+            <w:r>
+              <w:t>77 460 920</w:t>
+            </w:r>
           </w:p>
         </w:tc>
         <w:tc>
@@ -17157,6 +17167,9 @@
               <w:ind w:firstLine="0"/>
               <w:jc w:val="center"/>
             </w:pPr>
+            <w:r>
+              <w:t>47 672 280</w:t>
+            </w:r>
           </w:p>
         </w:tc>
       </w:tr>
@@ -17191,6 +17204,9 @@
               <w:ind w:firstLine="0"/>
               <w:jc w:val="center"/>
             </w:pPr>
+            <w:r>
+              <w:t>116 354 360</w:t>
+            </w:r>
           </w:p>
         </w:tc>
         <w:tc>
@@ -17203,6 +17219,9 @@
               <w:ind w:firstLine="0"/>
               <w:jc w:val="center"/>
             </w:pPr>
+            <w:r>
+              <w:t>73 403 680</w:t>
+            </w:r>
           </w:p>
         </w:tc>
       </w:tr>

</xml_diff>

<commit_message>
ADD: is this the end of the light?,,
</commit_message>
<xml_diff>
--- a/RPZ/RPZ.docx
+++ b/RPZ/RPZ.docx
@@ -5466,6 +5466,8 @@
     <w:p/>
     <w:p/>
     <w:p/>
+    <w:p/>
+    <w:p/>
     <w:p>
       <w:pPr>
         <w:pStyle w:val="1"/>
@@ -5477,6 +5479,7 @@
       </w:pPr>
       <w:bookmarkStart w:id="2" w:name="_Toc56964310"/>
       <w:r>
+        <w:lastRenderedPageBreak/>
         <w:t>Аналитическая часть</w:t>
       </w:r>
       <w:bookmarkEnd w:id="2"/>
@@ -5518,7 +5521,6 @@
         <w:ind w:left="708"/>
       </w:pPr>
       <w:r>
-        <w:lastRenderedPageBreak/>
         <w:t xml:space="preserve">Площадка </w:t>
       </w:r>
       <w:r>
@@ -5688,6 +5690,7 @@
         </w:numPr>
       </w:pPr>
       <w:r>
+        <w:lastRenderedPageBreak/>
         <w:t xml:space="preserve">Стул. </w:t>
       </w:r>
       <w:r>
@@ -5727,7 +5730,6 @@
         </w:numPr>
       </w:pPr>
       <w:r>
-        <w:lastRenderedPageBreak/>
         <w:t xml:space="preserve">Барный стул. </w:t>
       </w:r>
       <w:r>
@@ -5930,6 +5932,7 @@
         <w:ind w:left="1080" w:firstLine="0"/>
       </w:pPr>
       <w:r>
+        <w:lastRenderedPageBreak/>
         <w:t>В тех пунктах, где не указано обратного, длина и высота модели задается пользователем по количеству занимаемых клеток области сцены</w:t>
       </w:r>
       <w:r>
@@ -5945,212 +5948,211 @@
         </w:numPr>
       </w:pPr>
       <w:r>
+        <w:t xml:space="preserve">Источники света – </w:t>
+      </w:r>
+      <w:r>
+        <w:t>точка</w:t>
+      </w:r>
+      <w:r>
+        <w:t xml:space="preserve"> пространства</w:t>
+      </w:r>
+      <w:r>
+        <w:t xml:space="preserve">, подобная точке </w:t>
+      </w:r>
+      <w:r>
+        <w:t xml:space="preserve">положения </w:t>
+      </w:r>
+      <w:r>
+        <w:t>наблюдателя</w:t>
+      </w:r>
+      <w:r>
+        <w:t>.</w:t>
+      </w:r>
+      <w:r>
+        <w:t xml:space="preserve"> Принимает ортогональную проекцию визуализируемой сцены из своего положения с </w:t>
+      </w:r>
+      <w:r>
+        <w:t xml:space="preserve">некоторым </w:t>
+      </w:r>
+      <w:r>
+        <w:t xml:space="preserve">ограниченным обзором. </w:t>
+      </w:r>
+      <w:r>
+        <w:t>В зависимости от расположения источника и направления распространения лучей света, определяется тень от объектов, расположенных на сцене.</w:t>
+      </w:r>
+      <w:r>
+        <w:t xml:space="preserve"> Положение источника света зада</w:t>
+      </w:r>
+      <w:r>
+        <w:t>е</w:t>
+      </w:r>
+      <w:r>
+        <w:t xml:space="preserve">тся относительно текущей точки наблюдения в градусах по осям </w:t>
+      </w:r>
+      <w:r>
+        <w:rPr>
+          <w:lang w:val="en-US"/>
+        </w:rPr>
+        <w:t>X</w:t>
+      </w:r>
+      <w:r>
+        <w:t xml:space="preserve"> </w:t>
+      </w:r>
+      <w:r>
+        <w:t xml:space="preserve">и </w:t>
+      </w:r>
+      <w:r>
+        <w:rPr>
+          <w:lang w:val="en-US"/>
+        </w:rPr>
+        <w:t>Y</w:t>
+      </w:r>
+      <w:r>
+        <w:t>.</w:t>
+      </w:r>
+    </w:p>
+    <w:p>
+      <w:pPr>
+        <w:pStyle w:val="2"/>
+      </w:pPr>
+      <w:bookmarkStart w:id="4" w:name="_Toc56964312"/>
+      <w:r>
+        <w:t>1.2 Анализ способов задания тр</w:t>
+      </w:r>
+      <w:r>
+        <w:t>е</w:t>
+      </w:r>
+      <w:r>
+        <w:t>хмерных моделей</w:t>
+      </w:r>
+      <w:bookmarkEnd w:id="4"/>
+    </w:p>
+    <w:p>
+      <w:pPr>
+        <w:ind w:firstLine="0"/>
+      </w:pPr>
+      <w:r>
+        <w:t>Модели являются отображением формы и размеров объектов. Основное назначение модели – правильно отображать форму и размеры определ</w:t>
+      </w:r>
+      <w:r>
+        <w:t>е</w:t>
+      </w:r>
+      <w:r>
+        <w:t>нного объекта</w:t>
+      </w:r>
+      <w:r>
+        <w:t xml:space="preserve"> [1</w:t>
+      </w:r>
+      <w:r>
+        <w:t>]</w:t>
+      </w:r>
+      <w:r>
+        <w:t>.</w:t>
+      </w:r>
+    </w:p>
+    <w:p>
+      <w:r>
+        <w:t>В основном используются следующие три формы моделей:</w:t>
+      </w:r>
+    </w:p>
+    <w:p>
+      <w:r>
+        <w:t>1)</w:t>
+      </w:r>
+      <w:r>
+        <w:t xml:space="preserve"> </w:t>
+      </w:r>
+      <w:r>
+        <w:t>к</w:t>
+      </w:r>
+      <w:r>
+        <w:t>аркасная (проволочная) модель. В данной модели зада</w:t>
+      </w:r>
+      <w:r>
+        <w:t>е</w:t>
+      </w:r>
+      <w:r>
+        <w:t>тся информация о вершинах и р</w:t>
+      </w:r>
+      <w:r>
+        <w:t>е</w:t>
+      </w:r>
+      <w:r>
+        <w:t>брах объекта. Это одна из простейших форм задания модели, но она имеет один существенный недостаток: модель не всегда однозначно переда</w:t>
+      </w:r>
+      <w:r>
+        <w:t>е</w:t>
+      </w:r>
+      <w:r>
+        <w:t>т представление о форме объекта</w:t>
+      </w:r>
+      <w:r>
+        <w:t>;</w:t>
+      </w:r>
+    </w:p>
+    <w:p>
+      <w:r>
+        <w:t>2</w:t>
+      </w:r>
+      <w:r>
+        <w:t>)</w:t>
+      </w:r>
+      <w:r>
+        <w:t xml:space="preserve"> </w:t>
+      </w:r>
+      <w:r>
+        <w:t>п</w:t>
+      </w:r>
+      <w:r>
+        <w:t>оверхностные модели. Этот тип модели часто используется в компьютерной графике. Поверхность может описываться аналитически, либо задаваться другим способом (например, отдельными участками поверхности, задаваемыми в качестве участков поверхности того или иного вида). При этом вложенные криволинейные поверхности можно представлять в упрощ</w:t>
+      </w:r>
+      <w:r>
+        <w:t>е</w:t>
+      </w:r>
+      <w:r>
+        <w:t>нном виде, выполняя, например, полигональную аппроксимацию: такая поверхность будет задаваться в виде поверхности многогранника.</w:t>
+      </w:r>
+      <w:r>
+        <w:t xml:space="preserve"> </w:t>
+      </w:r>
+      <w:r>
+        <w:t xml:space="preserve">Данная форма имеет свой </w:t>
+      </w:r>
+      <w:r>
         <w:lastRenderedPageBreak/>
-        <w:t xml:space="preserve">Источники света – </w:t>
-      </w:r>
-      <w:r>
-        <w:t>точка</w:t>
-      </w:r>
-      <w:r>
-        <w:t xml:space="preserve"> пространства</w:t>
-      </w:r>
-      <w:r>
-        <w:t xml:space="preserve">, подобная точке </w:t>
-      </w:r>
-      <w:r>
-        <w:t xml:space="preserve">положения </w:t>
-      </w:r>
-      <w:r>
-        <w:t>наблюдателя</w:t>
-      </w:r>
-      <w:r>
-        <w:t>.</w:t>
-      </w:r>
-      <w:r>
-        <w:t xml:space="preserve"> Принимает ортогональную проекцию визуализируемой сцены из своего положения с </w:t>
-      </w:r>
-      <w:r>
-        <w:t xml:space="preserve">некоторым </w:t>
-      </w:r>
-      <w:r>
-        <w:t xml:space="preserve">ограниченным обзором. </w:t>
-      </w:r>
-      <w:r>
-        <w:t>В зависимости от расположения источника и направления распространения лучей света, определяется тень от объектов, расположенных на сцене.</w:t>
-      </w:r>
-      <w:r>
-        <w:t xml:space="preserve"> Положение источника света зада</w:t>
+        <w:t>недостаток: отсутствует информация о том, с какой стороны поверхности находится материал</w:t>
+      </w:r>
+      <w:r>
+        <w:t>;</w:t>
+      </w:r>
+    </w:p>
+    <w:p>
+      <w:r>
+        <w:t>3</w:t>
+      </w:r>
+      <w:r>
+        <w:t>)</w:t>
+      </w:r>
+      <w:r>
+        <w:t xml:space="preserve"> </w:t>
+      </w:r>
+      <w:r>
+        <w:t>т</w:t>
+      </w:r>
+      <w:r>
+        <w:t>вердотельные (объ</w:t>
       </w:r>
       <w:r>
         <w:t>е</w:t>
       </w:r>
       <w:r>
-        <w:t xml:space="preserve">тся относительно текущей точки наблюдения в градусах по осям </w:t>
-      </w:r>
-      <w:r>
-        <w:rPr>
-          <w:lang w:val="en-US"/>
-        </w:rPr>
-        <w:t>X</w:t>
-      </w:r>
-      <w:r>
-        <w:t xml:space="preserve"> </w:t>
-      </w:r>
-      <w:r>
-        <w:t xml:space="preserve">и </w:t>
-      </w:r>
-      <w:r>
-        <w:rPr>
-          <w:lang w:val="en-US"/>
-        </w:rPr>
-        <w:t>Y</w:t>
-      </w:r>
-      <w:r>
-        <w:t>.</w:t>
-      </w:r>
-    </w:p>
-    <w:p>
-      <w:pPr>
-        <w:pStyle w:val="2"/>
-      </w:pPr>
-      <w:bookmarkStart w:id="4" w:name="_Toc56964312"/>
-      <w:r>
-        <w:t>1.2 Анализ способов задания тр</w:t>
+        <w:t>мные) модели. Отличие данной формы задания модели от поверхностной формы состоит в том, что в объ</w:t>
       </w:r>
       <w:r>
         <w:t>е</w:t>
       </w:r>
       <w:r>
-        <w:t>хмерных моделей</w:t>
-      </w:r>
-      <w:bookmarkEnd w:id="4"/>
-    </w:p>
-    <w:p>
-      <w:pPr>
-        <w:ind w:firstLine="0"/>
-      </w:pPr>
-      <w:r>
-        <w:t>Модели являются отображением формы и размеров объектов. Основное назначение модели – правильно отображать форму и размеры определ</w:t>
-      </w:r>
-      <w:r>
-        <w:t>е</w:t>
-      </w:r>
-      <w:r>
-        <w:t>нного объекта</w:t>
-      </w:r>
-      <w:r>
-        <w:t xml:space="preserve"> [1</w:t>
-      </w:r>
-      <w:r>
-        <w:t>]</w:t>
-      </w:r>
-      <w:r>
-        <w:t>.</w:t>
-      </w:r>
-    </w:p>
-    <w:p>
-      <w:r>
-        <w:t>В основном используются следующие три формы моделей:</w:t>
-      </w:r>
-    </w:p>
-    <w:p>
-      <w:r>
-        <w:t>1)</w:t>
-      </w:r>
-      <w:r>
-        <w:t xml:space="preserve"> </w:t>
-      </w:r>
-      <w:r>
-        <w:t>к</w:t>
-      </w:r>
-      <w:r>
-        <w:t>аркасная (проволочная) модель. В данной модели зада</w:t>
-      </w:r>
-      <w:r>
-        <w:t>е</w:t>
-      </w:r>
-      <w:r>
-        <w:t>тся информация о вершинах и р</w:t>
-      </w:r>
-      <w:r>
-        <w:t>е</w:t>
-      </w:r>
-      <w:r>
-        <w:t>брах объекта. Это одна из простейших форм задания модели, но она имеет один существенный недостаток: модель не всегда однозначно переда</w:t>
-      </w:r>
-      <w:r>
-        <w:t>е</w:t>
-      </w:r>
-      <w:r>
-        <w:t>т представление о форме объекта</w:t>
-      </w:r>
-      <w:r>
-        <w:t>;</w:t>
-      </w:r>
-    </w:p>
-    <w:p>
-      <w:r>
-        <w:t>2</w:t>
-      </w:r>
-      <w:r>
-        <w:t>)</w:t>
-      </w:r>
-      <w:r>
-        <w:t xml:space="preserve"> </w:t>
-      </w:r>
-      <w:r>
-        <w:t>п</w:t>
-      </w:r>
-      <w:r>
-        <w:t>оверхностные модели. Этот тип модели часто используется в компьютерной графике. Поверхность может описываться аналитически, либо задаваться другим способом (например, отдельными участками поверхности, задаваемыми в качестве участков поверхности того или иного вида). При этом вложенные криволинейные поверхности можно представлять в упрощ</w:t>
-      </w:r>
-      <w:r>
-        <w:t>е</w:t>
-      </w:r>
-      <w:r>
-        <w:t>нном виде, выполняя, например, полигональную аппроксимацию: такая поверхность будет задаваться в виде поверхности многогранника.</w:t>
-      </w:r>
-      <w:r>
-        <w:t xml:space="preserve"> </w:t>
-      </w:r>
-      <w:r>
-        <w:t>Данная форма имеет свой недостаток: отсутствует информация о том, с какой стороны поверхности находится материал</w:t>
-      </w:r>
-      <w:r>
-        <w:t>;</w:t>
-      </w:r>
-    </w:p>
-    <w:p>
-      <w:r>
-        <w:t>3</w:t>
-      </w:r>
-      <w:r>
-        <w:t>)</w:t>
-      </w:r>
-      <w:r>
-        <w:t xml:space="preserve"> </w:t>
-      </w:r>
-      <w:r>
-        <w:t>т</w:t>
-      </w:r>
-      <w:r>
-        <w:t>вердотельные (объ</w:t>
-      </w:r>
-      <w:r>
-        <w:t>е</w:t>
-      </w:r>
-      <w:r>
-        <w:t>мные) модели. Отличие данной формы задания модели от поверхностной формы состоит в том, что в объ</w:t>
-      </w:r>
-      <w:r>
-        <w:t>е</w:t>
-      </w:r>
-      <w:r>
-        <w:t xml:space="preserve">мных моделях к </w:t>
-      </w:r>
-      <w:r>
-        <w:lastRenderedPageBreak/>
-        <w:t>информации о поверхностях добавляется информация о том, где расположен материал. Это можно сделать пут</w:t>
+        <w:t>мных моделях к информации о поверхностях добавляется информация о том, где расположен материал. Это можно сделать пут</w:t>
       </w:r>
       <w:r>
         <w:t>е</w:t>
@@ -6310,6 +6312,7 @@
         </w:numPr>
       </w:pPr>
       <w:r>
+        <w:lastRenderedPageBreak/>
         <w:t>«</w:t>
       </w:r>
       <w:r>
@@ -6366,7 +6369,6 @@
         </w:numPr>
       </w:pPr>
       <w:r>
-        <w:lastRenderedPageBreak/>
         <w:t>т</w:t>
       </w:r>
       <w:r>
@@ -6421,7 +6423,11 @@
     </w:p>
     <w:p>
       <w:r>
-        <w:t>При этом недостаточная эффективность преобразований геометрии объектов, сопутствующая такой форме представления, на программный продукт не повлияет, так как задание геометрии тел предусмотрены только на этапе выбора специфичных моделей, для которых можно определить длину, ширину или высоту. То есть начальная геометрия тел будет задаваться определ</w:t>
+        <w:t xml:space="preserve">При этом недостаточная эффективность преобразований геометрии объектов, сопутствующая такой форме представления, на программный продукт не повлияет, так как задание геометрии тел предусмотрены только на этапе выбора специфичных моделей, для которых можно определить длину, ширину </w:t>
+      </w:r>
+      <w:r>
+        <w:lastRenderedPageBreak/>
+        <w:t>или высоту. То есть начальная геометрия тел будет задаваться определ</w:t>
       </w:r>
       <w:r>
         <w:t>е</w:t>
@@ -6436,7 +6442,6 @@
       </w:pPr>
       <w:bookmarkStart w:id="6" w:name="_Toc56964314"/>
       <w:r>
-        <w:lastRenderedPageBreak/>
         <w:t>1.4 Анализ алгоритмов удаления невидимых р</w:t>
       </w:r>
       <w:r>
@@ -6611,6 +6616,7 @@
               <w:rFonts w:ascii="Cambria Math" w:hAnsi="Cambria Math"/>
               <w:lang w:val="en-US"/>
             </w:rPr>
+            <w:lastRenderedPageBreak/>
             <m:t>V=</m:t>
           </m:r>
           <m:d>
@@ -7190,7 +7196,6 @@
     </w:p>
     <w:p>
       <w:r>
-        <w:lastRenderedPageBreak/>
         <w:t xml:space="preserve">Матрица тела должна быть сформирована корректно, то есть любая точка, расположенная внутри тела, должна располагаться по положительную сторону от каждой грани тела. В случае, если для очередной грани условие не выполняется, соответствующий столбец матрицы надо умножить на </w:t>
       </w:r>
       <m:oMath>
@@ -7315,6 +7320,7 @@
         </w:numPr>
       </w:pPr>
       <w:r>
+        <w:lastRenderedPageBreak/>
         <w:t>Алгоритм работает в объектном пространстве, точность вычислений высокая.</w:t>
       </w:r>
     </w:p>
@@ -7332,7 +7338,6 @@
         </w:numPr>
       </w:pPr>
       <w:r>
-        <w:lastRenderedPageBreak/>
         <w:t xml:space="preserve">Теоретический рост сложности алгоритма – квадрат числа объектов. </w:t>
       </w:r>
     </w:p>
@@ -7453,7 +7458,11 @@
         <w:ind w:firstLine="0"/>
       </w:pPr>
       <w:r>
-        <w:t xml:space="preserve">Данный алгоритм работает в пространстве изображения. Используется два буфера: буфер кадра, в котором хранятся атрибуты каждого пикселя в пространстве изображения, и </w:t>
+        <w:t xml:space="preserve">Данный алгоритм работает в пространстве изображения. Используется два буфера: буфер кадра, в котором хранятся атрибуты каждого пикселя в </w:t>
+      </w:r>
+      <w:r>
+        <w:lastRenderedPageBreak/>
+        <w:t xml:space="preserve">пространстве изображения, и </w:t>
       </w:r>
       <w:r>
         <w:rPr>
@@ -7491,7 +7500,6 @@
     </w:p>
     <w:p>
       <w:r>
-        <w:lastRenderedPageBreak/>
         <w:t xml:space="preserve">Первоначально в </w:t>
       </w:r>
       <w:r>
@@ -8105,6 +8113,7 @@
     </w:p>
     <w:p>
       <w:r>
+        <w:lastRenderedPageBreak/>
         <w:t>Недостатки:</w:t>
       </w:r>
     </w:p>
@@ -8117,7 +8126,6 @@
         </w:numPr>
       </w:pPr>
       <w:r>
-        <w:lastRenderedPageBreak/>
         <w:t>Большой объ</w:t>
       </w:r>
       <w:r>
@@ -8275,11 +8283,8 @@
     </w:p>
     <w:p>
       <w:r>
-        <w:t xml:space="preserve">Если же точка наблюдателя находится не в бесконечности, то есть в рассмотрении фигурирует перспективная проекция, то предполагается, что сам </w:t>
-      </w:r>
-      <w:r>
         <w:lastRenderedPageBreak/>
-        <w:t xml:space="preserve">наблюдатель по-прежнему находится на положительной полуоси </w:t>
+        <w:t xml:space="preserve">Если же точка наблюдателя находится не в бесконечности, то есть в рассмотрении фигурирует перспективная проекция, то предполагается, что сам наблюдатель по-прежнему находится на положительной полуоси </w:t>
       </w:r>
       <m:oMath>
         <m:r>
@@ -9976,6 +9981,7 @@
         <w:rPr>
           <w:iCs/>
         </w:rPr>
+        <w:lastRenderedPageBreak/>
         <w:t>Рассмотрим преимущества и недостатки описанного алгоритма.</w:t>
       </w:r>
     </w:p>
@@ -9993,7 +9999,6 @@
         </w:numPr>
       </w:pPr>
       <w:r>
-        <w:lastRenderedPageBreak/>
         <w:t>Высокая реалистичность синтезируемого изображения</w:t>
       </w:r>
       <w:r>
@@ -10151,7 +10156,11 @@
         <w:t>е</w:t>
       </w:r>
       <w:r>
-        <w:t xml:space="preserve">м добавления вычисления теневого </w:t>
+        <w:t xml:space="preserve">м </w:t>
+      </w:r>
+      <w:r>
+        <w:lastRenderedPageBreak/>
+        <w:t xml:space="preserve">добавления вычисления теневого </w:t>
       </w:r>
       <w:r>
         <w:rPr>
@@ -10183,7 +10192,6 @@
     </w:p>
     <w:p>
       <w:r>
-        <w:lastRenderedPageBreak/>
         <w:t>Такой подход позволит не усложнять структуру программы, а также избежать проблем адаптации двух различных методов друг к другу, а, следовательно, уменьшить время отладки алгоритма.</w:t>
       </w:r>
     </w:p>
@@ -10286,6 +10294,7 @@
       </w:pPr>
       <w:bookmarkStart w:id="12" w:name="_Toc56964320"/>
       <w:r>
+        <w:lastRenderedPageBreak/>
         <w:t xml:space="preserve">2. </w:t>
       </w:r>
       <w:r>
@@ -10332,7 +10341,6 @@
       </w:pPr>
       <w:bookmarkStart w:id="13" w:name="_Toc56964321"/>
       <w:r>
-        <w:lastRenderedPageBreak/>
         <w:t xml:space="preserve">2.1 </w:t>
       </w:r>
       <w:r>
@@ -10550,6 +10558,7 @@
         </w:rPr>
       </w:pPr>
       <w:r>
+        <w:lastRenderedPageBreak/>
         <w:t xml:space="preserve">3.1 Для каждого пикселя, который принадлежит многоугольнику вычислить </w:t>
       </w:r>
       <w:r>
@@ -10646,7 +10655,6 @@
     </w:p>
     <w:p>
       <w:r>
-        <w:lastRenderedPageBreak/>
         <w:tab/>
         <w:t xml:space="preserve">Если </w:t>
       </w:r>
@@ -11510,6 +11518,7 @@
           <w:sz w:val="24"/>
           <w:szCs w:val="24"/>
         </w:rPr>
+        <w:lastRenderedPageBreak/>
         <w:t xml:space="preserve">Таблица </w:t>
       </w:r>
       <w:r>
@@ -11605,7 +11614,6 @@
               <w:ind w:firstLine="0"/>
             </w:pPr>
             <w:r>
-              <w:lastRenderedPageBreak/>
               <w:t>Область размещения объектов</w:t>
             </w:r>
           </w:p>
@@ -17239,139 +17247,89 @@
     </w:p>
     <w:p>
       <w:r>
-        <w:t>Из данных, предоставленных в таблице 1 видно, что</w:t>
-      </w:r>
-      <w:r>
-        <w:t>…</w:t>
-      </w:r>
-    </w:p>
-    <w:p/>
-    <w:p/>
-    <w:p>
-      <w:pPr>
-        <w:ind w:firstLine="0"/>
-      </w:pPr>
-    </w:p>
-    <w:p>
-      <w:pPr>
-        <w:ind w:firstLine="0"/>
-      </w:pPr>
-    </w:p>
-    <w:p>
-      <w:pPr>
-        <w:pStyle w:val="1"/>
-        <w:jc w:val="center"/>
-      </w:pPr>
-      <w:bookmarkStart w:id="31" w:name="_Toc56964339"/>
+        <w:t>Из данных, предоставленных в таблице 1 видно, чт</w:t>
+      </w:r>
+      <w:r>
+        <w:t xml:space="preserve">о реализация алгоритма с использованием функционала </w:t>
+      </w:r>
+      <w:r>
+        <w:rPr>
+          <w:lang w:val="en-US"/>
+        </w:rPr>
+        <w:t>OpenMP</w:t>
+      </w:r>
+      <w:r>
+        <w:t xml:space="preserve"> </w:t>
+      </w:r>
+      <w:r>
+        <w:t>не показывает себя хуже обычной реализации даже на минимальных значениях.</w:t>
+      </w:r>
+    </w:p>
+    <w:p>
+      <w:r>
+        <w:t>При количестве обрабатываемых клеток площадки равным 4 (случай 2</w:t>
+      </w:r>
+      <w:r>
+        <w:rPr>
+          <w:lang w:val="en-US"/>
+        </w:rPr>
+        <w:t>x</w:t>
+      </w:r>
+      <w:r>
+        <w:t>2</w:t>
+      </w:r>
+      <w:r>
+        <w:t xml:space="preserve">) алгоритм с использованием </w:t>
+      </w:r>
+      <w:r>
+        <w:rPr>
+          <w:lang w:val="en-US"/>
+        </w:rPr>
+        <w:t>OpenMP</w:t>
+      </w:r>
+      <w:r>
+        <w:t xml:space="preserve"> </w:t>
+      </w:r>
+      <w:r>
+        <w:t xml:space="preserve">работает быстрее обычной реализации в 1.11 раз. При количестве обрабатываемых клеток равным 16 преимущество </w:t>
+      </w:r>
       <w:r>
         <w:lastRenderedPageBreak/>
-        <w:t>Заключение</w:t>
-      </w:r>
-      <w:bookmarkEnd w:id="31"/>
-    </w:p>
-    <w:p>
-      <w:pPr>
-        <w:ind w:firstLine="0"/>
-      </w:pPr>
-      <w:r>
-        <w:t xml:space="preserve">Во время выполнения </w:t>
-      </w:r>
-      <w:r>
-        <w:t>курсового проекта</w:t>
-      </w:r>
-      <w:r>
-        <w:t xml:space="preserve"> был</w:t>
-      </w:r>
-      <w:r>
-        <w:t xml:space="preserve">и описаны объекты синтезируемой сцены. Среди алгоритмов удаления невидимых линий и поверхностей были рассмотрены алгоритм Робертса, алгоритм, использующий </w:t>
+        <w:t>увеличивается: первый алгоритм работает в 1.39 раз быстрее. На максимально рассмотренном значении преимущество будет составлять 1.58.</w:t>
+      </w:r>
+    </w:p>
+    <w:p>
+      <w:r>
+        <w:t xml:space="preserve">В среднем по таблице алгоритм с использованием директив </w:t>
       </w:r>
       <w:r>
         <w:rPr>
           <w:lang w:val="en-US"/>
         </w:rPr>
+        <w:t>OpenMP</w:t>
+      </w:r>
+      <w:r>
+        <w:t xml:space="preserve"> </w:t>
+      </w:r>
+      <w:r>
+        <w:t>будет быстрее реализации без использования директив в 1.40 раз.</w:t>
+      </w:r>
+    </w:p>
+    <w:p>
+      <w:r>
+        <w:t xml:space="preserve">Из предоставленных данных видно, что параллельный алгоритм </w:t>
+      </w:r>
+      <w:r>
+        <w:rPr>
+          <w:lang w:val="en-US"/>
+        </w:rPr>
         <w:t>z</w:t>
       </w:r>
       <w:r>
         <w:t>-</w:t>
       </w:r>
       <w:r>
-        <w:t>буфер и алгоритм обратной трассировки лучей</w:t>
-      </w:r>
-      <w:r>
-        <w:t>.</w:t>
-      </w:r>
-      <w:r>
-        <w:t xml:space="preserve"> Анализ достоинств и недостатков рассмотренных алгоритмов позволил выбрать наиболее подходящие для решения поставленной задачи. Было реализовано программное обеспечение для визуализации площадки и интерьера выставочных стендов.</w:t>
-      </w:r>
-    </w:p>
-    <w:p>
-      <w:pPr>
-        <w:ind w:firstLine="0"/>
-      </w:pPr>
-      <w:r>
-        <w:tab/>
-        <w:t>Программа позволяет пользователю выбирать из предложенного набора элементы декора, представленные в виде объемных моделей, и расставлять их по сетке сцены. Также предоставлена возможность размещения источников света и просмотра сцены для разных положений наблюдателя.</w:t>
-      </w:r>
-    </w:p>
-    <w:p>
-      <w:pPr>
-        <w:ind w:firstLine="708"/>
-      </w:pPr>
-      <w:r>
-        <w:t xml:space="preserve">В ходе выполнения поставленной задачи </w:t>
-      </w:r>
-      <w:r>
-        <w:t>были получены знания в области компьютерной графики</w:t>
-      </w:r>
-      <w:r>
-        <w:t xml:space="preserve">, </w:t>
-      </w:r>
-      <w:r>
-        <w:t>закреплены навыки проектирования программного обеспечения</w:t>
-      </w:r>
-      <w:r>
-        <w:t xml:space="preserve">. Были изучены возможности </w:t>
-      </w:r>
-      <w:r>
-        <w:rPr>
-          <w:lang w:val="en-US"/>
-        </w:rPr>
-        <w:t>Qt</w:t>
-      </w:r>
-      <w:r>
-        <w:t xml:space="preserve"> </w:t>
-      </w:r>
-      <w:r>
-        <w:rPr>
-          <w:lang w:val="en-US"/>
-        </w:rPr>
-        <w:t>Creator</w:t>
-      </w:r>
-      <w:r>
-        <w:t xml:space="preserve"> </w:t>
-      </w:r>
-      <w:r>
-        <w:t>и получены навыки реализации оконных приложений. П</w:t>
-      </w:r>
-      <w:r>
-        <w:t xml:space="preserve">оиск оптимальных решений для эффективной работы программного обеспечения </w:t>
-      </w:r>
-      <w:r>
-        <w:t xml:space="preserve">позволил повысить </w:t>
-      </w:r>
-      <w:r>
-        <w:t>навыки поиска и анализа информации.</w:t>
-      </w:r>
-    </w:p>
-    <w:p>
-      <w:pPr>
-        <w:ind w:firstLine="708"/>
-      </w:pPr>
-      <w:r>
-        <w:t xml:space="preserve">В ходе выполнения экспериментальной части было установлено, что </w:t>
-      </w:r>
-      <w:r>
-        <w:t>…</w:t>
+        <w:t>буфера работает быстрее обычного алгоритма в любых рассмотренных условиях.</w:t>
       </w:r>
     </w:p>
     <w:p/>
@@ -17380,6 +17338,189 @@
     <w:p/>
     <w:p/>
     <w:p/>
+    <w:p/>
+    <w:p/>
+    <w:p/>
+    <w:p/>
+    <w:p/>
+    <w:p/>
+    <w:p>
+      <w:pPr>
+        <w:ind w:firstLine="0"/>
+      </w:pPr>
+    </w:p>
+    <w:p>
+      <w:pPr>
+        <w:ind w:firstLine="0"/>
+      </w:pPr>
+    </w:p>
+    <w:p>
+      <w:pPr>
+        <w:pStyle w:val="1"/>
+        <w:jc w:val="center"/>
+      </w:pPr>
+      <w:bookmarkStart w:id="31" w:name="_Toc56964339"/>
+      <w:r>
+        <w:lastRenderedPageBreak/>
+        <w:t>Заключение</w:t>
+      </w:r>
+      <w:bookmarkEnd w:id="31"/>
+    </w:p>
+    <w:p>
+      <w:pPr>
+        <w:ind w:firstLine="0"/>
+      </w:pPr>
+      <w:r>
+        <w:t xml:space="preserve">Во время выполнения </w:t>
+      </w:r>
+      <w:r>
+        <w:t>курсового проекта</w:t>
+      </w:r>
+      <w:r>
+        <w:t xml:space="preserve"> был</w:t>
+      </w:r>
+      <w:r>
+        <w:t xml:space="preserve">и описаны объекты синтезируемой сцены. Среди алгоритмов удаления невидимых линий и поверхностей были рассмотрены алгоритм Робертса, алгоритм, использующий </w:t>
+      </w:r>
+      <w:r>
+        <w:rPr>
+          <w:lang w:val="en-US"/>
+        </w:rPr>
+        <w:t>z</w:t>
+      </w:r>
+      <w:r>
+        <w:t>-</w:t>
+      </w:r>
+      <w:r>
+        <w:t>буфер и алгоритм обратной трассировки лучей</w:t>
+      </w:r>
+      <w:r>
+        <w:t>.</w:t>
+      </w:r>
+      <w:r>
+        <w:t xml:space="preserve"> Анализ достоинств и недостатков рассмотренных алгоритмов позволил выбрать наиболее подходящие для решения поставленной задачи. Было реализовано программное обеспечение для визуализации площадки и интерьера выставочных стендов.</w:t>
+      </w:r>
+    </w:p>
+    <w:p>
+      <w:pPr>
+        <w:ind w:firstLine="0"/>
+      </w:pPr>
+      <w:r>
+        <w:tab/>
+        <w:t>Программа позволяет пользователю выбирать из предложенного набора элементы декора, представленные в виде объемных моделей, и расставлять их по сетке сцены. Также предоставлена возможность размещения источников света и просмотра сцены для разных положений наблюдателя.</w:t>
+      </w:r>
+    </w:p>
+    <w:p>
+      <w:pPr>
+        <w:ind w:firstLine="708"/>
+      </w:pPr>
+      <w:r>
+        <w:t xml:space="preserve">В ходе выполнения поставленной задачи </w:t>
+      </w:r>
+      <w:r>
+        <w:t>были получены знания в области компьютерной графики</w:t>
+      </w:r>
+      <w:r>
+        <w:t xml:space="preserve">, </w:t>
+      </w:r>
+      <w:r>
+        <w:t>закреплены навыки проектирования программного обеспечения</w:t>
+      </w:r>
+      <w:r>
+        <w:t xml:space="preserve">. Были изучены возможности </w:t>
+      </w:r>
+      <w:r>
+        <w:rPr>
+          <w:lang w:val="en-US"/>
+        </w:rPr>
+        <w:t>Qt</w:t>
+      </w:r>
+      <w:r>
+        <w:t xml:space="preserve"> </w:t>
+      </w:r>
+      <w:r>
+        <w:rPr>
+          <w:lang w:val="en-US"/>
+        </w:rPr>
+        <w:t>Creator</w:t>
+      </w:r>
+      <w:r>
+        <w:t xml:space="preserve"> </w:t>
+      </w:r>
+      <w:r>
+        <w:t>и получены навыки реализации оконных приложений. П</w:t>
+      </w:r>
+      <w:r>
+        <w:t xml:space="preserve">оиск оптимальных решений для эффективной работы программного обеспечения </w:t>
+      </w:r>
+      <w:r>
+        <w:t xml:space="preserve">позволил повысить </w:t>
+      </w:r>
+      <w:r>
+        <w:t>навыки поиска и анализа информации.</w:t>
+      </w:r>
+    </w:p>
+    <w:p>
+      <w:pPr>
+        <w:ind w:firstLine="708"/>
+      </w:pPr>
+      <w:r>
+        <w:t xml:space="preserve">В ходе выполнения экспериментальной части было установлено, что </w:t>
+      </w:r>
+      <w:r>
+        <w:t xml:space="preserve">реализация алгоритма </w:t>
+      </w:r>
+      <w:r>
+        <w:rPr>
+          <w:lang w:val="en-US"/>
+        </w:rPr>
+        <w:t>z</w:t>
+      </w:r>
+      <w:r>
+        <w:t>-</w:t>
+      </w:r>
+      <w:r>
+        <w:t xml:space="preserve">буфера с использованием директив, предоставляемых библиотекой </w:t>
+      </w:r>
+      <w:r>
+        <w:rPr>
+          <w:lang w:val="en-US"/>
+        </w:rPr>
+        <w:t>OpenMP</w:t>
+      </w:r>
+      <w:r>
+        <w:t>,</w:t>
+      </w:r>
+      <w:r>
+        <w:t xml:space="preserve"> </w:t>
+      </w:r>
+      <w:r>
+        <w:t xml:space="preserve">позволяет ускорить реализованный алгоритм в среднем в </w:t>
+      </w:r>
+      <w:r>
+        <w:t xml:space="preserve">1.4 </w:t>
+      </w:r>
+      <w:r>
+        <w:t>раз, что позволяет более быстро синтезировать изображение сцены и не заставлять пользователя ожидать большие промежутки времени между проведением операций</w:t>
+      </w:r>
+      <w:r>
+        <w:t>,</w:t>
+      </w:r>
+      <w:r>
+        <w:t xml:space="preserve"> </w:t>
+      </w:r>
+      <w:r>
+        <w:t>таких</w:t>
+      </w:r>
+      <w:r>
+        <w:t xml:space="preserve"> как добавление моделей, удаление моделей, их преобразования и преобразования сцены.</w:t>
+      </w:r>
+    </w:p>
+    <w:p>
+      <w:pPr>
+        <w:ind w:firstLine="0"/>
+      </w:pPr>
+    </w:p>
     <w:p>
       <w:pPr>
         <w:pStyle w:val="1"/>
@@ -18210,9 +18351,9 @@
           <w:noProof/>
         </w:rPr>
         <w:drawing>
-          <wp:inline distT="0" distB="0" distL="0" distR="0" wp14:anchorId="761DA189" wp14:editId="69CAFCBA">
-            <wp:extent cx="5178056" cy="3331168"/>
-            <wp:effectExtent l="0" t="0" r="3810" b="3175"/>
+          <wp:inline distT="0" distB="0" distL="0" distR="0" wp14:anchorId="761DA189" wp14:editId="3EAC16E5">
+            <wp:extent cx="4933950" cy="3174129"/>
+            <wp:effectExtent l="0" t="0" r="0" b="7620"/>
             <wp:docPr id="3" name="Рисунок 3"/>
             <wp:cNvGraphicFramePr>
               <a:graphicFrameLocks xmlns:a="http://schemas.openxmlformats.org/drawingml/2006/main" noChangeAspect="1"/>
@@ -18242,7 +18383,7 @@
                   <pic:spPr bwMode="auto">
                     <a:xfrm>
                       <a:off x="0" y="0"/>
-                      <a:ext cx="5235310" cy="3368001"/>
+                      <a:ext cx="4998950" cy="3215945"/>
                     </a:xfrm>
                     <a:prstGeom prst="rect">
                       <a:avLst/>
@@ -18262,80 +18403,97 @@
     <w:p>
       <w:pPr>
         <w:pStyle w:val="ab"/>
-        <w:rPr>
-          <w:sz w:val="24"/>
-          <w:szCs w:val="24"/>
-        </w:rPr>
-      </w:pPr>
-      <w:r>
-        <w:rPr>
-          <w:sz w:val="24"/>
-          <w:szCs w:val="24"/>
-        </w:rPr>
-        <w:t xml:space="preserve">Рисунок </w:t>
-      </w:r>
-      <w:r>
-        <w:rPr>
-          <w:sz w:val="24"/>
-          <w:szCs w:val="24"/>
+        <w:jc w:val="center"/>
+        <w:rPr>
+          <w:i w:val="0"/>
+          <w:iCs w:val="0"/>
+          <w:color w:val="000000" w:themeColor="text1"/>
+          <w:sz w:val="28"/>
+          <w:szCs w:val="28"/>
+        </w:rPr>
+      </w:pPr>
+      <w:r>
+        <w:rPr>
+          <w:i w:val="0"/>
+          <w:iCs w:val="0"/>
+          <w:color w:val="000000" w:themeColor="text1"/>
+          <w:sz w:val="28"/>
+          <w:szCs w:val="28"/>
+        </w:rPr>
+        <w:t xml:space="preserve">Рис. </w:t>
+      </w:r>
+      <w:r>
+        <w:rPr>
+          <w:i w:val="0"/>
+          <w:iCs w:val="0"/>
+          <w:color w:val="000000" w:themeColor="text1"/>
+          <w:sz w:val="28"/>
+          <w:szCs w:val="28"/>
         </w:rPr>
         <w:fldChar w:fldCharType="begin"/>
       </w:r>
       <w:r>
         <w:rPr>
-          <w:sz w:val="24"/>
-          <w:szCs w:val="24"/>
-        </w:rPr>
-        <w:instrText xml:space="preserve"> SEQ Рисунок \* ARABIC </w:instrText>
-      </w:r>
-      <w:r>
-        <w:rPr>
-          <w:sz w:val="24"/>
-          <w:szCs w:val="24"/>
+          <w:i w:val="0"/>
+          <w:iCs w:val="0"/>
+          <w:color w:val="000000" w:themeColor="text1"/>
+          <w:sz w:val="28"/>
+          <w:szCs w:val="28"/>
+        </w:rPr>
+        <w:instrText xml:space="preserve"> SEQ Рис._ \* ARABIC </w:instrText>
+      </w:r>
+      <w:r>
+        <w:rPr>
+          <w:i w:val="0"/>
+          <w:iCs w:val="0"/>
+          <w:color w:val="000000" w:themeColor="text1"/>
+          <w:sz w:val="28"/>
+          <w:szCs w:val="28"/>
         </w:rPr>
         <w:fldChar w:fldCharType="separate"/>
       </w:r>
       <w:r>
         <w:rPr>
+          <w:i w:val="0"/>
+          <w:iCs w:val="0"/>
           <w:noProof/>
-          <w:sz w:val="24"/>
-          <w:szCs w:val="24"/>
-        </w:rPr>
-        <w:t>5</w:t>
-      </w:r>
-      <w:r>
-        <w:rPr>
-          <w:sz w:val="24"/>
-          <w:szCs w:val="24"/>
+          <w:color w:val="000000" w:themeColor="text1"/>
+          <w:sz w:val="28"/>
+          <w:szCs w:val="28"/>
+        </w:rPr>
+        <w:t>1</w:t>
+      </w:r>
+      <w:r>
+        <w:rPr>
+          <w:i w:val="0"/>
+          <w:iCs w:val="0"/>
+          <w:color w:val="000000" w:themeColor="text1"/>
+          <w:sz w:val="28"/>
+          <w:szCs w:val="28"/>
         </w:rPr>
         <w:fldChar w:fldCharType="end"/>
       </w:r>
       <w:r>
         <w:rPr>
-          <w:sz w:val="24"/>
-          <w:szCs w:val="24"/>
-        </w:rPr>
-        <w:t xml:space="preserve"> </w:t>
-      </w:r>
-      <w:r>
-        <w:rPr>
-          <w:sz w:val="24"/>
-          <w:szCs w:val="24"/>
-        </w:rPr>
-        <w:t>Пример стенда 1</w:t>
+          <w:i w:val="0"/>
+          <w:iCs w:val="0"/>
+          <w:color w:val="000000" w:themeColor="text1"/>
+          <w:sz w:val="28"/>
+          <w:szCs w:val="28"/>
+        </w:rPr>
+        <w:t xml:space="preserve"> Пример стенда</w:t>
       </w:r>
     </w:p>
     <w:p>
       <w:pPr>
         <w:keepNext/>
-        <w:jc w:val="center"/>
       </w:pPr>
       <w:r>
         <w:rPr>
           <w:noProof/>
         </w:rPr>
         <w:drawing>
-          <wp:inline distT="0" distB="0" distL="0" distR="0" wp14:anchorId="2B4E646E" wp14:editId="796FA946">
+          <wp:inline distT="0" distB="0" distL="0" distR="0" wp14:anchorId="391062EA" wp14:editId="44AF738A">
             <wp:extent cx="5086350" cy="3838549"/>
             <wp:effectExtent l="0" t="0" r="0" b="0"/>
             <wp:docPr id="4" name="Рисунок 4"/>
@@ -18387,61 +18545,96 @@
     <w:p>
       <w:pPr>
         <w:pStyle w:val="ab"/>
+        <w:jc w:val="center"/>
+        <w:rPr>
+          <w:i w:val="0"/>
+          <w:iCs w:val="0"/>
+          <w:color w:val="000000" w:themeColor="text1"/>
+          <w:sz w:val="28"/>
+          <w:szCs w:val="28"/>
+        </w:rPr>
+      </w:pPr>
+      <w:r>
+        <w:rPr>
+          <w:i w:val="0"/>
+          <w:iCs w:val="0"/>
+          <w:color w:val="000000" w:themeColor="text1"/>
+          <w:sz w:val="28"/>
+          <w:szCs w:val="28"/>
+        </w:rPr>
+        <w:t xml:space="preserve">Рис. </w:t>
+      </w:r>
+      <w:r>
+        <w:rPr>
+          <w:i w:val="0"/>
+          <w:iCs w:val="0"/>
+          <w:color w:val="000000" w:themeColor="text1"/>
+          <w:sz w:val="28"/>
+          <w:szCs w:val="28"/>
+        </w:rPr>
+        <w:fldChar w:fldCharType="begin"/>
+      </w:r>
+      <w:r>
+        <w:rPr>
+          <w:i w:val="0"/>
+          <w:iCs w:val="0"/>
+          <w:color w:val="000000" w:themeColor="text1"/>
+          <w:sz w:val="28"/>
+          <w:szCs w:val="28"/>
+        </w:rPr>
+        <w:instrText xml:space="preserve"> SEQ Рис._ \* ARABIC </w:instrText>
+      </w:r>
+      <w:r>
+        <w:rPr>
+          <w:i w:val="0"/>
+          <w:iCs w:val="0"/>
+          <w:color w:val="000000" w:themeColor="text1"/>
+          <w:sz w:val="28"/>
+          <w:szCs w:val="28"/>
+        </w:rPr>
+        <w:fldChar w:fldCharType="separate"/>
+      </w:r>
+      <w:r>
+        <w:rPr>
+          <w:i w:val="0"/>
+          <w:iCs w:val="0"/>
+          <w:noProof/>
+          <w:color w:val="000000" w:themeColor="text1"/>
+          <w:sz w:val="28"/>
+          <w:szCs w:val="28"/>
+        </w:rPr>
+        <w:t>2</w:t>
+      </w:r>
+      <w:r>
+        <w:rPr>
+          <w:i w:val="0"/>
+          <w:iCs w:val="0"/>
+          <w:color w:val="000000" w:themeColor="text1"/>
+          <w:sz w:val="28"/>
+          <w:szCs w:val="28"/>
+        </w:rPr>
+        <w:fldChar w:fldCharType="end"/>
+      </w:r>
+      <w:r>
+        <w:rPr>
+          <w:i w:val="0"/>
+          <w:iCs w:val="0"/>
+          <w:color w:val="000000" w:themeColor="text1"/>
+          <w:sz w:val="28"/>
+          <w:szCs w:val="28"/>
+        </w:rPr>
+        <w:t xml:space="preserve"> Пример стенда</w:t>
+      </w:r>
+    </w:p>
+    <w:p>
+      <w:pPr>
+        <w:keepNext/>
+        <w:jc w:val="center"/>
         <w:rPr>
           <w:sz w:val="24"/>
           <w:szCs w:val="24"/>
         </w:rPr>
       </w:pPr>
-      <w:r>
-        <w:rPr>
-          <w:sz w:val="24"/>
-          <w:szCs w:val="24"/>
-        </w:rPr>
-        <w:t xml:space="preserve">Рисунок </w:t>
-      </w:r>
-      <w:r>
-        <w:rPr>
-          <w:sz w:val="24"/>
-          <w:szCs w:val="24"/>
-        </w:rPr>
-        <w:fldChar w:fldCharType="begin"/>
-      </w:r>
-      <w:r>
-        <w:rPr>
-          <w:sz w:val="24"/>
-          <w:szCs w:val="24"/>
-        </w:rPr>
-        <w:instrText xml:space="preserve"> SEQ Рисунок \* ARABIC </w:instrText>
-      </w:r>
-      <w:r>
-        <w:rPr>
-          <w:sz w:val="24"/>
-          <w:szCs w:val="24"/>
-        </w:rPr>
-        <w:fldChar w:fldCharType="separate"/>
-      </w:r>
-      <w:r>
-        <w:rPr>
-          <w:noProof/>
-          <w:sz w:val="24"/>
-          <w:szCs w:val="24"/>
-        </w:rPr>
-        <w:t>6</w:t>
-      </w:r>
-      <w:r>
-        <w:rPr>
-          <w:sz w:val="24"/>
-          <w:szCs w:val="24"/>
-        </w:rPr>
-        <w:fldChar w:fldCharType="end"/>
-      </w:r>
-      <w:r>
-        <w:rPr>
-          <w:sz w:val="24"/>
-          <w:szCs w:val="24"/>
-        </w:rPr>
-        <w:t xml:space="preserve"> План-схема стенда 1</w:t>
-      </w:r>
     </w:p>
     <w:p>
       <w:pPr>
@@ -18452,11 +18645,10 @@
         <w:rPr>
           <w:noProof/>
         </w:rPr>
-        <w:lastRenderedPageBreak/>
         <w:drawing>
-          <wp:inline distT="0" distB="0" distL="0" distR="0" wp14:anchorId="4BBDD00D" wp14:editId="4BE352AC">
-            <wp:extent cx="5018568" cy="3764329"/>
-            <wp:effectExtent l="0" t="0" r="0" b="7620"/>
+          <wp:inline distT="0" distB="0" distL="0" distR="0" wp14:anchorId="4BBDD00D" wp14:editId="20D84C27">
+            <wp:extent cx="4724400" cy="3543680"/>
+            <wp:effectExtent l="0" t="0" r="0" b="0"/>
             <wp:docPr id="5" name="Рисунок 5"/>
             <wp:cNvGraphicFramePr>
               <a:graphicFrameLocks xmlns:a="http://schemas.openxmlformats.org/drawingml/2006/main" noChangeAspect="1"/>
@@ -18486,7 +18678,7 @@
                   <pic:spPr bwMode="auto">
                     <a:xfrm>
                       <a:off x="0" y="0"/>
-                      <a:ext cx="5031644" cy="3774137"/>
+                      <a:ext cx="4743263" cy="3557829"/>
                     </a:xfrm>
                     <a:prstGeom prst="rect">
                       <a:avLst/>
@@ -18506,76 +18698,96 @@
     <w:p>
       <w:pPr>
         <w:pStyle w:val="ab"/>
-        <w:rPr>
-          <w:sz w:val="24"/>
-          <w:szCs w:val="24"/>
-        </w:rPr>
-      </w:pPr>
-      <w:r>
-        <w:rPr>
-          <w:sz w:val="24"/>
-          <w:szCs w:val="24"/>
-        </w:rPr>
-        <w:t xml:space="preserve">Рисунок </w:t>
-      </w:r>
-      <w:r>
-        <w:rPr>
-          <w:sz w:val="24"/>
-          <w:szCs w:val="24"/>
+        <w:jc w:val="center"/>
+        <w:rPr>
+          <w:i w:val="0"/>
+          <w:iCs w:val="0"/>
+          <w:color w:val="000000" w:themeColor="text1"/>
+          <w:sz w:val="28"/>
+          <w:szCs w:val="28"/>
+        </w:rPr>
+      </w:pPr>
+      <w:r>
+        <w:rPr>
+          <w:i w:val="0"/>
+          <w:iCs w:val="0"/>
+          <w:color w:val="000000" w:themeColor="text1"/>
+          <w:sz w:val="28"/>
+          <w:szCs w:val="28"/>
+        </w:rPr>
+        <w:t xml:space="preserve">Рис. </w:t>
+      </w:r>
+      <w:r>
+        <w:rPr>
+          <w:i w:val="0"/>
+          <w:iCs w:val="0"/>
+          <w:color w:val="000000" w:themeColor="text1"/>
+          <w:sz w:val="28"/>
+          <w:szCs w:val="28"/>
         </w:rPr>
         <w:fldChar w:fldCharType="begin"/>
       </w:r>
       <w:r>
         <w:rPr>
-          <w:sz w:val="24"/>
-          <w:szCs w:val="24"/>
-        </w:rPr>
-        <w:instrText xml:space="preserve"> SEQ Рисунок \* ARABIC </w:instrText>
-      </w:r>
-      <w:r>
-        <w:rPr>
-          <w:sz w:val="24"/>
-          <w:szCs w:val="24"/>
+          <w:i w:val="0"/>
+          <w:iCs w:val="0"/>
+          <w:color w:val="000000" w:themeColor="text1"/>
+          <w:sz w:val="28"/>
+          <w:szCs w:val="28"/>
+        </w:rPr>
+        <w:instrText xml:space="preserve"> SEQ Рис._ \* ARABIC </w:instrText>
+      </w:r>
+      <w:r>
+        <w:rPr>
+          <w:i w:val="0"/>
+          <w:iCs w:val="0"/>
+          <w:color w:val="000000" w:themeColor="text1"/>
+          <w:sz w:val="28"/>
+          <w:szCs w:val="28"/>
         </w:rPr>
         <w:fldChar w:fldCharType="separate"/>
       </w:r>
       <w:r>
         <w:rPr>
+          <w:i w:val="0"/>
+          <w:iCs w:val="0"/>
           <w:noProof/>
-          <w:sz w:val="24"/>
-          <w:szCs w:val="24"/>
-        </w:rPr>
-        <w:t>7</w:t>
-      </w:r>
+          <w:color w:val="000000" w:themeColor="text1"/>
+          <w:sz w:val="28"/>
+          <w:szCs w:val="28"/>
+        </w:rPr>
+        <w:t>3</w:t>
+      </w:r>
+      <w:r>
+        <w:rPr>
+          <w:i w:val="0"/>
+          <w:iCs w:val="0"/>
+          <w:color w:val="000000" w:themeColor="text1"/>
+          <w:sz w:val="28"/>
+          <w:szCs w:val="28"/>
+        </w:rPr>
+        <w:fldChar w:fldCharType="end"/>
+      </w:r>
+      <w:r>
+        <w:rPr>
+          <w:i w:val="0"/>
+          <w:iCs w:val="0"/>
+          <w:color w:val="000000" w:themeColor="text1"/>
+          <w:sz w:val="28"/>
+          <w:szCs w:val="28"/>
+        </w:rPr>
+        <w:t xml:space="preserve"> Пример стенда</w:t>
+      </w:r>
+    </w:p>
+    <w:p>
       <w:r>
         <w:rPr>
           <w:noProof/>
-          <w:sz w:val="24"/>
-          <w:szCs w:val="24"/>
-        </w:rPr>
-        <w:fldChar w:fldCharType="end"/>
-      </w:r>
-      <w:r>
-        <w:rPr>
-          <w:sz w:val="24"/>
-          <w:szCs w:val="24"/>
-        </w:rPr>
-        <w:t xml:space="preserve"> Пример стенда 2</w:t>
-      </w:r>
-    </w:p>
-    <w:p>
-      <w:pPr>
-        <w:keepNext/>
-        <w:jc w:val="center"/>
-      </w:pPr>
-      <w:r>
-        <w:rPr>
-          <w:noProof/>
         </w:rPr>
         <w:drawing>
-          <wp:inline distT="0" distB="0" distL="0" distR="0" wp14:anchorId="6AE7630E" wp14:editId="49CFF05E">
-            <wp:extent cx="5212890" cy="3934047"/>
-            <wp:effectExtent l="0" t="0" r="6985" b="9525"/>
+          <wp:inline distT="0" distB="0" distL="0" distR="0" wp14:anchorId="0DD0B805" wp14:editId="71D21A65">
+            <wp:extent cx="4933950" cy="3723538"/>
+            <wp:effectExtent l="0" t="0" r="0" b="0"/>
             <wp:docPr id="6" name="Рисунок 6"/>
             <wp:cNvGraphicFramePr>
               <a:graphicFrameLocks xmlns:a="http://schemas.openxmlformats.org/drawingml/2006/main" noChangeAspect="1"/>
@@ -18605,7 +18817,7 @@
                   <pic:spPr bwMode="auto">
                     <a:xfrm>
                       <a:off x="0" y="0"/>
-                      <a:ext cx="5251066" cy="3962858"/>
+                      <a:ext cx="4973774" cy="3753592"/>
                     </a:xfrm>
                     <a:prstGeom prst="rect">
                       <a:avLst/>
@@ -18625,172 +18837,90 @@
     <w:p>
       <w:pPr>
         <w:pStyle w:val="ab"/>
-        <w:rPr>
-          <w:sz w:val="24"/>
-          <w:szCs w:val="24"/>
-        </w:rPr>
-      </w:pPr>
-      <w:r>
-        <w:rPr>
-          <w:sz w:val="24"/>
-          <w:szCs w:val="24"/>
-        </w:rPr>
-        <w:t xml:space="preserve">Рисунок </w:t>
-      </w:r>
-      <w:r>
-        <w:rPr>
-          <w:sz w:val="24"/>
-          <w:szCs w:val="24"/>
+        <w:jc w:val="center"/>
+        <w:rPr>
+          <w:i w:val="0"/>
+          <w:iCs w:val="0"/>
+          <w:color w:val="000000" w:themeColor="text1"/>
+          <w:sz w:val="28"/>
+          <w:szCs w:val="28"/>
+        </w:rPr>
+      </w:pPr>
+      <w:r>
+        <w:rPr>
+          <w:i w:val="0"/>
+          <w:iCs w:val="0"/>
+          <w:color w:val="000000" w:themeColor="text1"/>
+          <w:sz w:val="28"/>
+          <w:szCs w:val="28"/>
+        </w:rPr>
+        <w:t xml:space="preserve">Рис. </w:t>
+      </w:r>
+      <w:r>
+        <w:rPr>
+          <w:i w:val="0"/>
+          <w:iCs w:val="0"/>
+          <w:color w:val="000000" w:themeColor="text1"/>
+          <w:sz w:val="28"/>
+          <w:szCs w:val="28"/>
         </w:rPr>
         <w:fldChar w:fldCharType="begin"/>
       </w:r>
       <w:r>
         <w:rPr>
-          <w:sz w:val="24"/>
-          <w:szCs w:val="24"/>
-        </w:rPr>
-        <w:instrText xml:space="preserve"> SEQ Рисунок \* ARABIC </w:instrText>
-      </w:r>
-      <w:r>
-        <w:rPr>
-          <w:sz w:val="24"/>
-          <w:szCs w:val="24"/>
+          <w:i w:val="0"/>
+          <w:iCs w:val="0"/>
+          <w:color w:val="000000" w:themeColor="text1"/>
+          <w:sz w:val="28"/>
+          <w:szCs w:val="28"/>
+        </w:rPr>
+        <w:instrText xml:space="preserve"> SEQ Рис._ \* ARABIC </w:instrText>
+      </w:r>
+      <w:r>
+        <w:rPr>
+          <w:i w:val="0"/>
+          <w:iCs w:val="0"/>
+          <w:color w:val="000000" w:themeColor="text1"/>
+          <w:sz w:val="28"/>
+          <w:szCs w:val="28"/>
         </w:rPr>
         <w:fldChar w:fldCharType="separate"/>
       </w:r>
       <w:r>
         <w:rPr>
+          <w:i w:val="0"/>
+          <w:iCs w:val="0"/>
           <w:noProof/>
-          <w:sz w:val="24"/>
-          <w:szCs w:val="24"/>
-        </w:rPr>
-        <w:t>8</w:t>
-      </w:r>
-      <w:r>
-        <w:rPr>
-          <w:noProof/>
-          <w:sz w:val="24"/>
-          <w:szCs w:val="24"/>
+          <w:color w:val="000000" w:themeColor="text1"/>
+          <w:sz w:val="28"/>
+          <w:szCs w:val="28"/>
+        </w:rPr>
+        <w:t>4</w:t>
+      </w:r>
+      <w:r>
+        <w:rPr>
+          <w:i w:val="0"/>
+          <w:iCs w:val="0"/>
+          <w:color w:val="000000" w:themeColor="text1"/>
+          <w:sz w:val="28"/>
+          <w:szCs w:val="28"/>
         </w:rPr>
         <w:fldChar w:fldCharType="end"/>
       </w:r>
       <w:r>
         <w:rPr>
-          <w:sz w:val="24"/>
-          <w:szCs w:val="24"/>
-        </w:rPr>
-        <w:t xml:space="preserve"> План-схема стенда 2</w:t>
-      </w:r>
-    </w:p>
-    <w:p>
-      <w:pPr>
-        <w:keepNext/>
-      </w:pPr>
-      <w:r>
-        <w:rPr>
-          <w:noProof/>
-        </w:rPr>
-        <w:lastRenderedPageBreak/>
-        <w:drawing>
-          <wp:inline distT="0" distB="0" distL="0" distR="0" wp14:anchorId="49452FB9" wp14:editId="7E44A36C">
-            <wp:extent cx="5548630" cy="3090952"/>
-            <wp:effectExtent l="0" t="0" r="0" b="0"/>
-            <wp:docPr id="10" name="Рисунок 10"/>
-            <wp:cNvGraphicFramePr>
-              <a:graphicFrameLocks xmlns:a="http://schemas.openxmlformats.org/drawingml/2006/main" noChangeAspect="1"/>
-            </wp:cNvGraphicFramePr>
-            <a:graphic xmlns:a="http://schemas.openxmlformats.org/drawingml/2006/main">
-              <a:graphicData uri="http://schemas.openxmlformats.org/drawingml/2006/picture">
-                <pic:pic xmlns:pic="http://schemas.openxmlformats.org/drawingml/2006/picture">
-                  <pic:nvPicPr>
-                    <pic:cNvPr id="1" name=""/>
-                    <pic:cNvPicPr/>
-                  </pic:nvPicPr>
-                  <pic:blipFill>
-                    <a:blip r:embed="rId32"/>
-                    <a:stretch>
-                      <a:fillRect/>
-                    </a:stretch>
-                  </pic:blipFill>
-                  <pic:spPr>
-                    <a:xfrm>
-                      <a:off x="0" y="0"/>
-                      <a:ext cx="5565609" cy="3100410"/>
-                    </a:xfrm>
-                    <a:prstGeom prst="rect">
-                      <a:avLst/>
-                    </a:prstGeom>
-                  </pic:spPr>
-                </pic:pic>
-              </a:graphicData>
-            </a:graphic>
-          </wp:inline>
-        </w:drawing>
-      </w:r>
-    </w:p>
-    <w:p>
-      <w:pPr>
-        <w:pStyle w:val="ab"/>
-        <w:rPr>
-          <w:sz w:val="24"/>
-          <w:szCs w:val="24"/>
-        </w:rPr>
-      </w:pPr>
-      <w:r>
-        <w:rPr>
-          <w:sz w:val="24"/>
-          <w:szCs w:val="24"/>
-        </w:rPr>
-        <w:t xml:space="preserve">Рисунок </w:t>
-      </w:r>
-      <w:r>
-        <w:rPr>
-          <w:sz w:val="24"/>
-          <w:szCs w:val="24"/>
-        </w:rPr>
-        <w:fldChar w:fldCharType="begin"/>
-      </w:r>
-      <w:r>
-        <w:rPr>
-          <w:sz w:val="24"/>
-          <w:szCs w:val="24"/>
-        </w:rPr>
-        <w:instrText xml:space="preserve"> SEQ Рисунок \* ARABIC </w:instrText>
-      </w:r>
-      <w:r>
-        <w:rPr>
-          <w:sz w:val="24"/>
-          <w:szCs w:val="24"/>
-        </w:rPr>
-        <w:fldChar w:fldCharType="separate"/>
-      </w:r>
-      <w:r>
-        <w:rPr>
-          <w:noProof/>
-          <w:sz w:val="24"/>
-          <w:szCs w:val="24"/>
-        </w:rPr>
-        <w:t>9</w:t>
-      </w:r>
-      <w:r>
-        <w:rPr>
-          <w:sz w:val="24"/>
-          <w:szCs w:val="24"/>
-        </w:rPr>
-        <w:fldChar w:fldCharType="end"/>
-      </w:r>
-      <w:r>
-        <w:rPr>
-          <w:sz w:val="24"/>
-          <w:szCs w:val="24"/>
-        </w:rPr>
-        <w:t xml:space="preserve"> Предварительная визуализация плоскости для размещения предметов интерьера</w:t>
-      </w:r>
-    </w:p>
-    <w:p/>
+          <w:i w:val="0"/>
+          <w:iCs w:val="0"/>
+          <w:color w:val="000000" w:themeColor="text1"/>
+          <w:sz w:val="28"/>
+          <w:szCs w:val="28"/>
+        </w:rPr>
+        <w:t xml:space="preserve"> Пример стенда</w:t>
+      </w:r>
+    </w:p>
     <w:sectPr>
-      <w:footerReference w:type="default" r:id="rId33"/>
-      <w:footerReference w:type="first" r:id="rId34"/>
+      <w:footerReference w:type="default" r:id="rId32"/>
+      <w:footerReference w:type="first" r:id="rId33"/>
       <w:pgSz w:w="11906" w:h="16838"/>
       <w:pgMar w:top="1134" w:right="567" w:bottom="1134" w:left="1701" w:header="709" w:footer="709" w:gutter="0"/>
       <w:pgNumType w:start="1"/>

</xml_diff>

<commit_message>
FIX: fixes in texts
</commit_message>
<xml_diff>
--- a/RPZ/RPZ.docx
+++ b/RPZ/RPZ.docx
@@ -296,6 +296,7 @@
         <w:tab/>
         <w:t xml:space="preserve">       </w:t>
       </w:r>
+      <w:proofErr w:type="gramStart"/>
       <w:r>
         <w:rPr>
           <w:rFonts w:eastAsia="Calibri"/>
@@ -303,7 +304,16 @@
           <w:u w:val="single"/>
         </w:rPr>
         <w:tab/>
-        <w:t xml:space="preserve">  «Информатика и системы управления»</w:t>
+        <w:t xml:space="preserve">  «</w:t>
+      </w:r>
+      <w:proofErr w:type="gramEnd"/>
+      <w:r>
+        <w:rPr>
+          <w:rFonts w:eastAsia="Calibri"/>
+          <w:szCs w:val="28"/>
+          <w:u w:val="single"/>
+        </w:rPr>
+        <w:t>Информатика и системы управления»</w:t>
       </w:r>
       <w:r>
         <w:rPr>
@@ -1522,7 +1532,21 @@
         <w:rPr>
           <w:sz w:val="20"/>
         </w:rPr>
-        <w:t>______________  ___</w:t>
+        <w:t>_____________</w:t>
+      </w:r>
+      <w:proofErr w:type="gramStart"/>
+      <w:r>
+        <w:rPr>
+          <w:sz w:val="20"/>
+        </w:rPr>
+        <w:t>_  _</w:t>
+      </w:r>
+      <w:proofErr w:type="gramEnd"/>
+      <w:r>
+        <w:rPr>
+          <w:sz w:val="20"/>
+        </w:rPr>
+        <w:t>__</w:t>
       </w:r>
       <w:proofErr w:type="spellStart"/>
       <w:r>
@@ -1579,11 +1603,19 @@
           <w:sz w:val="20"/>
         </w:rPr>
       </w:pPr>
+      <w:proofErr w:type="gramStart"/>
       <w:r>
         <w:rPr>
           <w:sz w:val="20"/>
         </w:rPr>
-        <w:t>« _____ » ____________ 20 ____ г.</w:t>
+        <w:t>« _</w:t>
+      </w:r>
+      <w:proofErr w:type="gramEnd"/>
+      <w:r>
+        <w:rPr>
+          <w:sz w:val="20"/>
+        </w:rPr>
+        <w:t>____ » ____________ 20 ____ г.</w:t>
       </w:r>
     </w:p>
     <w:p>
@@ -2192,7 +2224,23 @@
           <w:sz w:val="22"/>
           <w:szCs w:val="22"/>
         </w:rPr>
-        <w:t>График выполнения проекта:  25% к _</w:t>
+        <w:t xml:space="preserve">График выполнения </w:t>
+      </w:r>
+      <w:proofErr w:type="gramStart"/>
+      <w:r>
+        <w:rPr>
+          <w:sz w:val="22"/>
+          <w:szCs w:val="22"/>
+        </w:rPr>
+        <w:t>проекта:  25</w:t>
+      </w:r>
+      <w:proofErr w:type="gramEnd"/>
+      <w:r>
+        <w:rPr>
+          <w:sz w:val="22"/>
+          <w:szCs w:val="22"/>
+        </w:rPr>
+        <w:t>% к _</w:t>
       </w:r>
       <w:r>
         <w:rPr>
@@ -2345,6 +2393,7 @@
           <w:u w:val="single"/>
         </w:rPr>
       </w:pPr>
+      <w:proofErr w:type="gramStart"/>
       <w:r>
         <w:rPr>
           <w:rFonts w:eastAsia="Calibri"/>
@@ -2354,7 +2403,19 @@
           <w:sz w:val="22"/>
           <w:szCs w:val="22"/>
         </w:rPr>
-        <w:t xml:space="preserve">Задание </w:t>
+        <w:t>Задание</w:t>
+      </w:r>
+      <w:proofErr w:type="gramEnd"/>
+      <w:r>
+        <w:rPr>
+          <w:rFonts w:eastAsia="Calibri"/>
+          <w:b/>
+          <w:i/>
+          <w:iCs/>
+          <w:sz w:val="22"/>
+          <w:szCs w:val="22"/>
+        </w:rPr>
+        <w:t xml:space="preserve"> </w:t>
       </w:r>
       <w:r>
         <w:rPr>
@@ -2514,7 +2575,17 @@
           <w:sz w:val="22"/>
           <w:szCs w:val="22"/>
         </w:rPr>
-        <w:t xml:space="preserve">тно-пояснительная записка на </w:t>
+        <w:t xml:space="preserve">тно-пояснительная записка </w:t>
+      </w:r>
+      <w:proofErr w:type="gramStart"/>
+      <w:r>
+        <w:rPr>
+          <w:rFonts w:eastAsia="Calibri"/>
+          <w:bCs/>
+          <w:sz w:val="22"/>
+          <w:szCs w:val="22"/>
+        </w:rPr>
+        <w:t xml:space="preserve">на </w:t>
       </w:r>
       <w:r>
         <w:rPr>
@@ -2524,43 +2595,10 @@
           <w:szCs w:val="22"/>
           <w:u w:val="single"/>
         </w:rPr>
-        <w:t xml:space="preserve"> 25-30 </w:t>
-      </w:r>
-      <w:r>
-        <w:rPr>
-          <w:rFonts w:eastAsia="Calibri"/>
-          <w:bCs/>
-          <w:sz w:val="22"/>
-          <w:szCs w:val="22"/>
-        </w:rPr>
-        <w:t xml:space="preserve"> листах формата А4.</w:t>
-      </w:r>
-    </w:p>
-    <w:p>
-      <w:pPr>
-        <w:spacing w:after="0" w:line="240" w:lineRule="auto"/>
-        <w:ind w:firstLine="0"/>
-        <w:rPr>
-          <w:rFonts w:eastAsia="Calibri"/>
-          <w:bCs/>
-          <w:sz w:val="22"/>
-          <w:szCs w:val="22"/>
-        </w:rPr>
-      </w:pPr>
-      <w:r>
-        <w:rPr>
-          <w:rFonts w:eastAsia="Calibri"/>
-          <w:bCs/>
-          <w:sz w:val="22"/>
-          <w:szCs w:val="22"/>
-        </w:rPr>
-        <w:t>Перечень графического (иллюстративного) материала (чертежи, плакаты, слайды и т.п.)</w:t>
-      </w:r>
-    </w:p>
-    <w:p>
-      <w:pPr>
-        <w:spacing w:line="240" w:lineRule="auto"/>
-        <w:ind w:firstLine="0"/>
+        <w:t xml:space="preserve"> 25</w:t>
+      </w:r>
+      <w:proofErr w:type="gramEnd"/>
+      <w:r>
         <w:rPr>
           <w:rFonts w:eastAsia="Calibri"/>
           <w:bCs/>
@@ -2568,8 +2606,43 @@
           <w:szCs w:val="22"/>
           <w:u w:val="single"/>
         </w:rPr>
-      </w:pPr>
-      <w:r>
+        <w:t xml:space="preserve">-30 </w:t>
+      </w:r>
+      <w:r>
+        <w:rPr>
+          <w:rFonts w:eastAsia="Calibri"/>
+          <w:bCs/>
+          <w:sz w:val="22"/>
+          <w:szCs w:val="22"/>
+        </w:rPr>
+        <w:t xml:space="preserve"> листах формата А4.</w:t>
+      </w:r>
+    </w:p>
+    <w:p>
+      <w:pPr>
+        <w:spacing w:after="0" w:line="240" w:lineRule="auto"/>
+        <w:ind w:firstLine="0"/>
+        <w:rPr>
+          <w:rFonts w:eastAsia="Calibri"/>
+          <w:bCs/>
+          <w:sz w:val="22"/>
+          <w:szCs w:val="22"/>
+        </w:rPr>
+      </w:pPr>
+      <w:r>
+        <w:rPr>
+          <w:rFonts w:eastAsia="Calibri"/>
+          <w:bCs/>
+          <w:sz w:val="22"/>
+          <w:szCs w:val="22"/>
+        </w:rPr>
+        <w:t>Перечень графического (иллюстративного) материала (чертежи, плакаты, слайды и т.п.)</w:t>
+      </w:r>
+    </w:p>
+    <w:p>
+      <w:pPr>
+        <w:spacing w:line="240" w:lineRule="auto"/>
+        <w:ind w:firstLine="0"/>
         <w:rPr>
           <w:rFonts w:eastAsia="Calibri"/>
           <w:bCs/>
@@ -2577,39 +2650,7 @@
           <w:szCs w:val="22"/>
           <w:u w:val="single"/>
         </w:rPr>
-        <w:t>На защиту проекта должна быть предоставлена презентация, состоящая из 15-20 слайдов. На слайдах должны быть отражены: постановка задачи, использованные методы и алгоритмы, расчетные соотношения, структура комплекса программ, интерфейс, результаты проведенных исследований.</w:t>
-      </w:r>
-    </w:p>
-    <w:p>
-      <w:pPr>
-        <w:spacing w:after="0" w:line="240" w:lineRule="auto"/>
-        <w:ind w:firstLine="0"/>
-        <w:rPr>
-          <w:sz w:val="22"/>
-          <w:szCs w:val="22"/>
-        </w:rPr>
-      </w:pPr>
-    </w:p>
-    <w:p>
-      <w:pPr>
-        <w:spacing w:line="240" w:lineRule="auto"/>
-        <w:ind w:firstLine="0"/>
-        <w:rPr>
-          <w:rFonts w:eastAsia="Calibri"/>
-          <w:bCs/>
-          <w:sz w:val="22"/>
-          <w:szCs w:val="22"/>
-        </w:rPr>
-      </w:pPr>
-      <w:r>
-        <w:rPr>
-          <w:rFonts w:eastAsia="Calibri"/>
-          <w:bCs/>
-          <w:sz w:val="22"/>
-          <w:szCs w:val="22"/>
-        </w:rPr>
-        <w:t xml:space="preserve">Дата выдачи задания « </w:t>
-      </w:r>
+      </w:pPr>
       <w:r>
         <w:rPr>
           <w:rFonts w:eastAsia="Calibri"/>
@@ -2618,7 +2659,69 @@
           <w:szCs w:val="22"/>
           <w:u w:val="single"/>
         </w:rPr>
-        <w:t xml:space="preserve">      </w:t>
+        <w:t>На защиту проекта должна быть предоставлена презентация, состоящая из 15-20 слайдов. На слайдах должны быть отражены: постановка задачи, использованные методы и алгоритмы, расчетные соотношения, структура комплекса программ, интерфейс, результаты проведенных исследований.</w:t>
+      </w:r>
+    </w:p>
+    <w:p>
+      <w:pPr>
+        <w:spacing w:after="0" w:line="240" w:lineRule="auto"/>
+        <w:ind w:firstLine="0"/>
+        <w:rPr>
+          <w:sz w:val="22"/>
+          <w:szCs w:val="22"/>
+        </w:rPr>
+      </w:pPr>
+    </w:p>
+    <w:p>
+      <w:pPr>
+        <w:spacing w:line="240" w:lineRule="auto"/>
+        <w:ind w:firstLine="0"/>
+        <w:rPr>
+          <w:rFonts w:eastAsia="Calibri"/>
+          <w:bCs/>
+          <w:sz w:val="22"/>
+          <w:szCs w:val="22"/>
+        </w:rPr>
+      </w:pPr>
+      <w:r>
+        <w:rPr>
+          <w:rFonts w:eastAsia="Calibri"/>
+          <w:bCs/>
+          <w:sz w:val="22"/>
+          <w:szCs w:val="22"/>
+        </w:rPr>
+        <w:t xml:space="preserve">Дата выдачи задания </w:t>
+      </w:r>
+      <w:proofErr w:type="gramStart"/>
+      <w:r>
+        <w:rPr>
+          <w:rFonts w:eastAsia="Calibri"/>
+          <w:bCs/>
+          <w:sz w:val="22"/>
+          <w:szCs w:val="22"/>
+        </w:rPr>
+        <w:t xml:space="preserve">« </w:t>
+      </w:r>
+      <w:r>
+        <w:rPr>
+          <w:rFonts w:eastAsia="Calibri"/>
+          <w:bCs/>
+          <w:sz w:val="22"/>
+          <w:szCs w:val="22"/>
+          <w:u w:val="single"/>
+        </w:rPr>
+        <w:t xml:space="preserve"> </w:t>
+      </w:r>
+      <w:proofErr w:type="gramEnd"/>
+      <w:r>
+        <w:rPr>
+          <w:rFonts w:eastAsia="Calibri"/>
+          <w:bCs/>
+          <w:sz w:val="22"/>
+          <w:szCs w:val="22"/>
+          <w:u w:val="single"/>
+        </w:rPr>
+        <w:t xml:space="preserve">     </w:t>
       </w:r>
       <w:r>
         <w:rPr>
@@ -5371,28 +5474,13 @@
       <w:bookmarkEnd w:id="1"/>
     </w:p>
     <w:p>
-      <w:pPr>
-        <w:ind w:firstLine="0"/>
-      </w:pPr>
-      <w:r>
-        <w:t>На настоящий момент большинство компаний, занимающихся тем или иным видом деятельности, связанным с обустройством или декорированием помещений, для согласования технических заданий с клиентом часто обращаются к компьютерному графическому моделированию предмета заказа. Такой подход позволяет как можно ч</w:t>
-      </w:r>
-      <w:r>
-        <w:t>е</w:t>
-      </w:r>
-      <w:r>
-        <w:t>тче обозначить детали проекта, и реже допускать ситуации, в которых становится известно, что исполнитель неправильно воспринял мысль и идею заказчика, когда заказ уже находится на стадии завершения проектирования.</w:t>
-      </w:r>
-    </w:p>
-    <w:p>
-      <w:r>
-        <w:t>Некоторую реалистичность предоставляемого изображения важно учитывать при реализации средств предварительного показа. Это связанно с тем, что для исполнителя очень важно исключить возникновение правок на поздних стадиях выполнения работы. Для построения реалистичного изображения, которое позволит понять пользователю концепцию декораций, потребуется учитывать невидимость р</w:t>
-      </w:r>
-      <w:r>
-        <w:t>е</w:t>
-      </w:r>
-      <w:r>
-        <w:t>бер объектов сцены по отношению к наблюдателю и освещение отдельных участков рабочей плоскости. При этом не стоит вносить в рассмотрение, например, рассеивание, интерференцию, дифракцию, отражения света или передачу цвета объектов. Связано это с тем, что на поздних этапах согласования проекта более качественное изображение, в котором больше уделено внимания деталям, синтезируют в специализированном программном обеспечении.</w:t>
+      <w:r>
+        <w:t>Большое количество компаний, занимающихся тем или иным видом деятельности, связанным с обустройством или декорированием помещений, для согласования технических заданий с клиентом часто обращаются к компьютерному графическому моделированию предмета заказа. Такой подход дает возможность как можно четче обозначить детали проекта, и реже допускать ситуации, в которых становится известно, что исполнитель неправильно воспринял мысль и идею заказчика, когда заказ уже находится на стадии завершения проектирования.</w:t>
+      </w:r>
+    </w:p>
+    <w:p>
+      <w:r>
+        <w:t>Некоторую реалистичность предоставляемого изображения важно учитывать при реализации средств предварительного показа. Это связанно с тем, что для исполнителя важно исключить возникновение правок на поздних стадиях выполнения работы. Для построения реалистичного изображения, которое позволит понять пользователю концепцию декораций, потребуется учитывать невидимость ребер объектов сцены по отношению к наблюдателю и освещение отдельных участков рабочей плоскости. При этом не стоит вносить в рассмотрение рассеивание, интерференцию, дифракцию, отражения света или передачу цвета объектов. Связано это с тем, что на поздних этапах согласования проекта качественное изображение, в котором больше уделено внимания деталям, синтезируют в специализированном программном обеспечении.</w:t>
       </w:r>
     </w:p>
     <w:p>
@@ -5428,7 +5516,7 @@
         <w:t xml:space="preserve">2) </w:t>
       </w:r>
       <w:r>
-        <w:t>выбрать или модифицировать существующие алгоритмы компьютерной графики для визуализации синтезируемой сцены</w:t>
+        <w:t>выбрать или модифицировать существующие алгоритмы компьютерной графики для визуализации сцены</w:t>
       </w:r>
       <w:r>
         <w:t>;</w:t>
@@ -5439,7 +5527,7 @@
         <w:t xml:space="preserve">3) </w:t>
       </w:r>
       <w:r>
-        <w:t>реализовать выбранные алгоритмы визуализации синтезируемой сцены</w:t>
+        <w:t>реализовать выбранные алгоритмы визуализации</w:t>
       </w:r>
       <w:r>
         <w:t>;</w:t>
@@ -5545,28 +5633,10 @@
         <w:t>площадки</w:t>
       </w:r>
       <w:r>
-        <w:t xml:space="preserve">. При инициализации сцены </w:t>
-      </w:r>
-      <w:r>
-        <w:t>е</w:t>
-      </w:r>
-      <w:r>
-        <w:t>е</w:t>
-      </w:r>
-      <w:r>
         <w:t xml:space="preserve"> </w:t>
       </w:r>
       <w:r>
-        <w:t xml:space="preserve">левый верхний угол расположен у начала экранных координат, также она параллельна плоскости </w:t>
-      </w:r>
-      <w:r>
-        <w:rPr>
-          <w:lang w:val="en-US"/>
-        </w:rPr>
-        <w:t>XY</w:t>
-      </w:r>
-      <w:r>
-        <w:t xml:space="preserve">. Размеры границ задаются количеством квадратов (ячеек) по ширине и длине </w:t>
+        <w:t xml:space="preserve">Размеры границ задаются количеством квадратов (ячеек) по ширине и длине </w:t>
       </w:r>
       <w:r>
         <w:t>площадки</w:t>
@@ -5609,25 +5679,73 @@
         <w:t xml:space="preserve">пользователем </w:t>
       </w:r>
       <w:r>
-        <w:t xml:space="preserve">в базу не предусмотрено. Имеется возможность изменить положение модели на </w:t>
+        <w:t xml:space="preserve">в базу не предусмотрено. </w:t>
+      </w:r>
+      <w:r>
+        <w:t xml:space="preserve">Доступен функционал изменения </w:t>
+      </w:r>
+      <w:r>
+        <w:t>положени</w:t>
+      </w:r>
+      <w:r>
+        <w:t>я</w:t>
+      </w:r>
+      <w:r>
+        <w:t xml:space="preserve"> модели на </w:t>
       </w:r>
       <w:r>
         <w:t>сцене</w:t>
       </w:r>
       <w:r>
-        <w:t>: переместить, повернуть. Также можно выбрать длину</w:t>
-      </w:r>
-      <w:r>
-        <w:t xml:space="preserve">, ширину или </w:t>
-      </w:r>
-      <w:r>
-        <w:t xml:space="preserve">высоту модели, при этом единица измерения – занимаемые ячейки </w:t>
-      </w:r>
-      <w:r>
-        <w:t xml:space="preserve">(или их часть) площадки </w:t>
-      </w:r>
-      <w:r>
-        <w:t>выставочного стенда.</w:t>
+        <w:t xml:space="preserve">: переместить, повернуть. Также </w:t>
+      </w:r>
+      <w:r>
+        <w:t xml:space="preserve">доступен </w:t>
+      </w:r>
+      <w:r>
+        <w:t>выб</w:t>
+      </w:r>
+      <w:r>
+        <w:t>ор</w:t>
+      </w:r>
+      <w:r>
+        <w:t xml:space="preserve"> длин</w:t>
+      </w:r>
+      <w:r>
+        <w:t>ы</w:t>
+      </w:r>
+      <w:r>
+        <w:t>, ширин</w:t>
+      </w:r>
+      <w:r>
+        <w:t>ы</w:t>
+      </w:r>
+      <w:r>
+        <w:t xml:space="preserve"> или </w:t>
+      </w:r>
+      <w:r>
+        <w:t>высот</w:t>
+      </w:r>
+      <w:r>
+        <w:t>ы</w:t>
+      </w:r>
+      <w:r>
+        <w:t xml:space="preserve"> модели</w:t>
+      </w:r>
+      <w:r>
+        <w:t xml:space="preserve">. Единица измерения пропорций модели - </w:t>
+      </w:r>
+      <w:r>
+        <w:t xml:space="preserve">занимаемые </w:t>
+      </w:r>
+      <w:r>
+        <w:t xml:space="preserve">ею </w:t>
+      </w:r>
+      <w:r>
+        <w:t>ячейки (или их часть) площадки выставочного стенда</w:t>
+      </w:r>
+      <w:r>
+        <w:t>.</w:t>
       </w:r>
     </w:p>
     <w:p>
@@ -5636,7 +5754,7 @@
         <w:ind w:left="708"/>
       </w:pPr>
       <w:r>
-        <w:t>Опираясь на примеры визуализации выставочных стендов (см. Приложение)</w:t>
+        <w:t>Опираясь на примеры выставочных стендов (см. Приложение)</w:t>
       </w:r>
       <w:r>
         <w:t xml:space="preserve"> </w:t>
@@ -5690,29 +5808,32 @@
         </w:numPr>
       </w:pPr>
       <w:r>
+        <w:t xml:space="preserve">Стул. </w:t>
+      </w:r>
+      <w:r>
+        <w:t>Является двумя перпендикулярными плоскостями</w:t>
+      </w:r>
+      <w:r>
+        <w:t xml:space="preserve">, </w:t>
+      </w:r>
+      <w:r>
+        <w:t xml:space="preserve">одна из которых </w:t>
+      </w:r>
+      <w:r>
+        <w:t>параллельн</w:t>
+      </w:r>
+      <w:r>
+        <w:t>а</w:t>
+      </w:r>
+      <w:r>
+        <w:t xml:space="preserve"> плоскости выставочного стенда</w:t>
+      </w:r>
+      <w:r>
+        <w:t xml:space="preserve">. Эти </w:t>
+      </w:r>
+      <w:r>
         <w:lastRenderedPageBreak/>
-        <w:t xml:space="preserve">Стул. </w:t>
-      </w:r>
-      <w:r>
-        <w:t>Является двумя перпендикулярными плоскостями</w:t>
-      </w:r>
-      <w:r>
-        <w:t xml:space="preserve">, </w:t>
-      </w:r>
-      <w:r>
-        <w:t xml:space="preserve">одна из которых </w:t>
-      </w:r>
-      <w:r>
-        <w:t>параллельн</w:t>
-      </w:r>
-      <w:r>
-        <w:t>а</w:t>
-      </w:r>
-      <w:r>
-        <w:t xml:space="preserve"> плоскости выставочного стенда</w:t>
-      </w:r>
-      <w:r>
-        <w:t xml:space="preserve">. Эти плоскости расположены </w:t>
+        <w:t xml:space="preserve">плоскости расположены </w:t>
       </w:r>
       <w:r>
         <w:t>на четырех прямоугольных параллелепипедах</w:t>
@@ -5733,15 +5854,7 @@
         <w:t xml:space="preserve">Барный стул. </w:t>
       </w:r>
       <w:r>
-        <w:t xml:space="preserve">Является двумя перпендикулярными плоскостями, одна из которых параллельна плоскости выставочного стенда. Эти плоскости расположены на </w:t>
-      </w:r>
-      <w:proofErr w:type="spellStart"/>
-      <w:r>
-        <w:t>на</w:t>
-      </w:r>
-      <w:proofErr w:type="spellEnd"/>
-      <w:r>
-        <w:t xml:space="preserve"> прямоугольной призме</w:t>
+        <w:t>Является двумя перпендикулярными плоскостями, одна из которых параллельна плоскости выставочного стенда. Эти плоскости расположены на прямоугольной призме</w:t>
       </w:r>
       <w:r>
         <w:t>;</w:t>
@@ -5822,16 +5935,22 @@
         <w:t xml:space="preserve">. </w:t>
       </w:r>
       <w:r>
-        <w:t>Является плоскостью, перпендикулярной плоскости выставочного стенда, расположенной на правильной призме с боковыми р</w:t>
-      </w:r>
-      <w:r>
-        <w:t>е</w:t>
-      </w:r>
-      <w:r>
-        <w:t>брами, перпендикулярными той же плоскости</w:t>
-      </w:r>
-      <w:r>
-        <w:t>. Стойка всегда расположена по середине, относительно размеров экрана</w:t>
+        <w:t xml:space="preserve">Является плоскостью, перпендикулярной плоскости выставочного стенда, расположенной на </w:t>
+      </w:r>
+      <w:r>
+        <w:t>прямоугольном параллелепипеде</w:t>
+      </w:r>
+      <w:r>
+        <w:t xml:space="preserve">. Стойка всегда </w:t>
+      </w:r>
+      <w:r>
+        <w:t>примыкает к</w:t>
+      </w:r>
+      <w:r>
+        <w:t xml:space="preserve"> середине</w:t>
+      </w:r>
+      <w:r>
+        <w:t xml:space="preserve"> экрана</w:t>
       </w:r>
       <w:r>
         <w:t>;</w:t>
@@ -5864,6 +5983,9 @@
         <w:t xml:space="preserve"> над плоскостью</w:t>
       </w:r>
       <w:r>
+        <w:t xml:space="preserve"> сцены</w:t>
+      </w:r>
+      <w:r>
         <w:t>;</w:t>
       </w:r>
     </w:p>
@@ -5932,7 +6054,6 @@
         <w:ind w:left="1080" w:firstLine="0"/>
       </w:pPr>
       <w:r>
-        <w:lastRenderedPageBreak/>
         <w:t>В тех пунктах, где не указано обратного, длина и высота модели задается пользователем по количеству занимаемых клеток области сцены</w:t>
       </w:r>
       <w:r>
@@ -5948,6 +6069,7 @@
         </w:numPr>
       </w:pPr>
       <w:r>
+        <w:lastRenderedPageBreak/>
         <w:t xml:space="preserve">Источники света – </w:t>
       </w:r>
       <w:r>
@@ -5987,7 +6109,13 @@
         <w:t>е</w:t>
       </w:r>
       <w:r>
-        <w:t xml:space="preserve">тся относительно текущей точки наблюдения в градусах по осям </w:t>
+        <w:t>тся относительно текущей точки наблюдения</w:t>
+      </w:r>
+      <w:r>
+        <w:t xml:space="preserve"> последовательными поворотами</w:t>
+      </w:r>
+      <w:r>
+        <w:t xml:space="preserve"> по осям </w:t>
       </w:r>
       <w:r>
         <w:rPr>
@@ -6116,43 +6244,43 @@
         <w:t xml:space="preserve"> </w:t>
       </w:r>
       <w:r>
-        <w:t xml:space="preserve">Данная форма имеет свой </w:t>
+        <w:t>Данная форма имеет свой недостаток: отсутствует информация о том, с какой стороны поверхности находится материал</w:t>
+      </w:r>
+      <w:r>
+        <w:t>;</w:t>
+      </w:r>
+    </w:p>
+    <w:p>
+      <w:r>
+        <w:t>3</w:t>
+      </w:r>
+      <w:r>
+        <w:t>)</w:t>
+      </w:r>
+      <w:r>
+        <w:t xml:space="preserve"> </w:t>
+      </w:r>
+      <w:r>
+        <w:t>т</w:t>
+      </w:r>
+      <w:r>
+        <w:t>вердотельные (объ</w:t>
+      </w:r>
+      <w:r>
+        <w:t>е</w:t>
+      </w:r>
+      <w:r>
+        <w:t>мные) модели. Отличие данной формы задания модели от поверхностной формы состоит в том, что в объ</w:t>
+      </w:r>
+      <w:r>
+        <w:t>е</w:t>
+      </w:r>
+      <w:r>
+        <w:t xml:space="preserve">мных моделях к </w:t>
       </w:r>
       <w:r>
         <w:lastRenderedPageBreak/>
-        <w:t>недостаток: отсутствует информация о том, с какой стороны поверхности находится материал</w:t>
-      </w:r>
-      <w:r>
-        <w:t>;</w:t>
-      </w:r>
-    </w:p>
-    <w:p>
-      <w:r>
-        <w:t>3</w:t>
-      </w:r>
-      <w:r>
-        <w:t>)</w:t>
-      </w:r>
-      <w:r>
-        <w:t xml:space="preserve"> </w:t>
-      </w:r>
-      <w:r>
-        <w:t>т</w:t>
-      </w:r>
-      <w:r>
-        <w:t>вердотельные (объ</w:t>
-      </w:r>
-      <w:r>
-        <w:t>е</w:t>
-      </w:r>
-      <w:r>
-        <w:t>мные) модели. Отличие данной формы задания модели от поверхностной формы состоит в том, что в объ</w:t>
-      </w:r>
-      <w:r>
-        <w:t>е</w:t>
-      </w:r>
-      <w:r>
-        <w:t>мных моделях к информации о поверхностях добавляется информация о том, где расположен материал. Это можно сделать пут</w:t>
+        <w:t>информации о поверхностях добавляется информация о том, где расположен материал. Это можно сделать пут</w:t>
       </w:r>
       <w:r>
         <w:t>е</w:t>
@@ -6312,7 +6440,6 @@
         </w:numPr>
       </w:pPr>
       <w:r>
-        <w:lastRenderedPageBreak/>
         <w:t>«</w:t>
       </w:r>
       <w:r>
@@ -6369,6 +6496,7 @@
         </w:numPr>
       </w:pPr>
       <w:r>
+        <w:lastRenderedPageBreak/>
         <w:t>т</w:t>
       </w:r>
       <w:r>
@@ -6406,41 +6534,116 @@
       </w:r>
     </w:p>
     <w:p>
-      <w:r>
-        <w:t>Стоит отметить, что одним из решающих факторов в выборе способа задания модели в данном проекте является скорость выполнения преобразований над объектами сцены.</w:t>
-      </w:r>
-    </w:p>
-    <w:p>
-      <w:r>
-        <w:t>При реализации программного продукта наиболее удобным представлением является модель, заданная полигональной сеткой – это поможет избежать проблем при описании сложных моделей. Способ хранения полигональной сетки при этом – список граней, так как он предоставляет явное описание граней, что поможет при реализации алгоритма удаления невидимых р</w:t>
-      </w:r>
-      <w:r>
-        <w:t>е</w:t>
-      </w:r>
-      <w:r>
-        <w:t xml:space="preserve">бер и поверхностей. Также этот способ позволит эффективно преобразовывать модели, так как структура будет включать в себя список вершин. </w:t>
-      </w:r>
-    </w:p>
-    <w:p>
-      <w:r>
-        <w:t xml:space="preserve">При этом недостаточная эффективность преобразований геометрии объектов, сопутствующая такой форме представления, на программный продукт не повлияет, так как задание геометрии тел предусмотрены только на этапе выбора специфичных моделей, для которых можно определить длину, ширину </w:t>
-      </w:r>
-      <w:r>
-        <w:lastRenderedPageBreak/>
-        <w:t>или высоту. То есть начальная геометрия тел будет задаваться определ</w:t>
-      </w:r>
-      <w:r>
-        <w:t>е</w:t>
-      </w:r>
-      <w:r>
-        <w:t>нным алгоритмом, что разрешит описанную проблему.</w:t>
-      </w:r>
-    </w:p>
-    <w:p>
       <w:pPr>
         <w:pStyle w:val="2"/>
+        <w:ind w:firstLine="708"/>
+        <w:rPr>
+          <w:rFonts w:eastAsia="Times New Roman" w:cs="Times New Roman"/>
+          <w:b w:val="0"/>
+          <w:szCs w:val="20"/>
+        </w:rPr>
       </w:pPr>
       <w:bookmarkStart w:id="6" w:name="_Toc56964314"/>
+      <w:r>
+        <w:rPr>
+          <w:rFonts w:eastAsia="Times New Roman" w:cs="Times New Roman"/>
+          <w:b w:val="0"/>
+          <w:szCs w:val="20"/>
+        </w:rPr>
+        <w:t xml:space="preserve">Стоит отметить, что решающий фактор в выборе способа задания модели в курсовом проекте </w:t>
+      </w:r>
+      <w:r>
+        <w:rPr>
+          <w:rFonts w:eastAsia="Times New Roman" w:cs="Times New Roman"/>
+          <w:b w:val="0"/>
+          <w:szCs w:val="20"/>
+        </w:rPr>
+        <w:t>–</w:t>
+      </w:r>
+      <w:r>
+        <w:rPr>
+          <w:rFonts w:eastAsia="Times New Roman" w:cs="Times New Roman"/>
+          <w:b w:val="0"/>
+          <w:szCs w:val="20"/>
+        </w:rPr>
+        <w:t xml:space="preserve"> это скорость выполнения преобразований над объектами сцены.</w:t>
+      </w:r>
+    </w:p>
+    <w:p>
+      <w:pPr>
+        <w:pStyle w:val="2"/>
+        <w:ind w:firstLine="708"/>
+        <w:rPr>
+          <w:rFonts w:eastAsia="Times New Roman" w:cs="Times New Roman"/>
+          <w:b w:val="0"/>
+          <w:szCs w:val="20"/>
+        </w:rPr>
+      </w:pPr>
+      <w:r>
+        <w:rPr>
+          <w:rFonts w:eastAsia="Times New Roman" w:cs="Times New Roman"/>
+          <w:b w:val="0"/>
+          <w:szCs w:val="20"/>
+        </w:rPr>
+        <w:t xml:space="preserve">Оптимальное для реализации представление - модель, заданная полигональной сеткой. Такая модель позволит избежать проблем при описании сложных </w:t>
+      </w:r>
+      <w:r>
+        <w:rPr>
+          <w:rFonts w:eastAsia="Times New Roman" w:cs="Times New Roman"/>
+          <w:b w:val="0"/>
+          <w:szCs w:val="20"/>
+        </w:rPr>
+        <w:t>объектов сцены</w:t>
+      </w:r>
+      <w:r>
+        <w:rPr>
+          <w:rFonts w:eastAsia="Times New Roman" w:cs="Times New Roman"/>
+          <w:b w:val="0"/>
+          <w:szCs w:val="20"/>
+        </w:rPr>
+        <w:t xml:space="preserve">. Способом хранения полигональной сетки был выбран список граней, так как это </w:t>
+      </w:r>
+      <w:r>
+        <w:rPr>
+          <w:rFonts w:eastAsia="Times New Roman" w:cs="Times New Roman"/>
+          <w:b w:val="0"/>
+          <w:szCs w:val="20"/>
+        </w:rPr>
+        <w:t xml:space="preserve">даст </w:t>
+      </w:r>
+      <w:r>
+        <w:rPr>
+          <w:rFonts w:eastAsia="Times New Roman" w:cs="Times New Roman"/>
+          <w:b w:val="0"/>
+          <w:szCs w:val="20"/>
+        </w:rPr>
+        <w:t>явное описание граней. Этот способ позволит эффективно преобразовывать модели, так как структура будет включать в себя список вершин.</w:t>
+      </w:r>
+    </w:p>
+    <w:p>
+      <w:pPr>
+        <w:pStyle w:val="2"/>
+        <w:ind w:firstLine="708"/>
+        <w:rPr>
+          <w:rFonts w:eastAsia="Times New Roman" w:cs="Times New Roman"/>
+          <w:b w:val="0"/>
+          <w:szCs w:val="20"/>
+        </w:rPr>
+      </w:pPr>
+      <w:r>
+        <w:rPr>
+          <w:rFonts w:eastAsia="Times New Roman" w:cs="Times New Roman"/>
+          <w:b w:val="0"/>
+          <w:szCs w:val="20"/>
+        </w:rPr>
+        <w:t>Недостаточная эффективность преобразований геометрии объектов, сопутствующая такой форме представления, отрицательно на программном продукте на скажется, так как начальная геометрия тел будет задаваться заранее описанным алгоритмом.</w:t>
+      </w:r>
+    </w:p>
+    <w:p>
+      <w:pPr>
+        <w:pStyle w:val="2"/>
+        <w:ind w:firstLine="708"/>
+      </w:pPr>
       <w:r>
         <w:t>1.4 Анализ алгоритмов удаления невидимых р</w:t>
       </w:r>
@@ -6480,6 +6683,7 @@
         </w:numPr>
       </w:pPr>
       <w:r>
+        <w:lastRenderedPageBreak/>
         <w:t>Алгоритм должен быть достаточно быстрым при работе с множеством объектов сцены, чтобы пользователь не ожидал долгой загрузки изображения</w:t>
       </w:r>
       <w:r>
@@ -6496,6 +6700,9 @@
       </w:pPr>
       <w:r>
         <w:t>Алгоритм может работать в любом пространстве (скорость важнее точности)</w:t>
+      </w:r>
+      <w:r>
+        <w:t>.</w:t>
       </w:r>
     </w:p>
     <w:p>
@@ -6616,7 +6823,6 @@
               <w:rFonts w:ascii="Cambria Math" w:hAnsi="Cambria Math"/>
               <w:lang w:val="en-US"/>
             </w:rPr>
-            <w:lastRenderedPageBreak/>
             <m:t>V=</m:t>
           </m:r>
           <m:d>
@@ -7210,7 +7416,11 @@
         <w:t>.</w:t>
       </w:r>
       <w:r>
-        <w:t xml:space="preserve"> Для проведения проверки следует взять точку, расположенную внутри тела. Координаты такой точки можно получить пут</w:t>
+        <w:t xml:space="preserve"> Для проведения проверки следует взять точку, расположенную внутри тела. </w:t>
+      </w:r>
+      <w:r>
+        <w:lastRenderedPageBreak/>
+        <w:t>Координаты такой точки можно получить пут</w:t>
       </w:r>
       <w:r>
         <w:t>е</w:t>
@@ -7320,7 +7530,6 @@
         </w:numPr>
       </w:pPr>
       <w:r>
-        <w:lastRenderedPageBreak/>
         <w:t>Алгоритм работает в объектном пространстве, точность вычислений высокая.</w:t>
       </w:r>
     </w:p>
@@ -7367,7 +7576,14 @@
         </w:numPr>
       </w:pPr>
       <w:r>
-        <w:t>Все тела сцены должны быть выпуклыми. Данная проблема также приводит к усложнению алгоритма, так как потребуется прибегнуть к проверке объектов на выпуклость и их разбиению на выпуклые многоугольники.</w:t>
+        <w:lastRenderedPageBreak/>
+        <w:t>Все тела сцены должны быть выпуклыми</w:t>
+      </w:r>
+      <w:r>
+        <w:t>, что</w:t>
+      </w:r>
+      <w:r>
+        <w:t xml:space="preserve"> приводит к усложнению алгоритма, так как потребуется прибегнуть к проверке объектов на выпуклость и их разбиению на выпуклые многоугольники.</w:t>
       </w:r>
     </w:p>
     <w:p>
@@ -7389,7 +7605,10 @@
         </w:numPr>
       </w:pPr>
       <w:r>
-        <w:t>От программного обеспечения не требуется той точности визуализации объектов, которую предоставляет алгоритм</w:t>
+        <w:t xml:space="preserve">При решении поставленной задачи </w:t>
+      </w:r>
+      <w:r>
+        <w:t>не требуется той точности визуализации объектов, которую предоставляет алгоритм</w:t>
       </w:r>
       <w:r>
         <w:t>;</w:t>
@@ -7404,13 +7623,19 @@
         </w:numPr>
       </w:pPr>
       <w:r>
-        <w:t>На сцене может находиться множество объектов, что замедлит скорость работы алгоритма. Это не удовлетворяет преподнес</w:t>
-      </w:r>
-      <w:r>
-        <w:t>е</w:t>
-      </w:r>
-      <w:r>
-        <w:t>нным требованиям к скорости выполнения алгоритма. Особенные проблемы также могут наблюдаться при наличии множества невыпуклых тел на сцене</w:t>
+        <w:t xml:space="preserve">На сцене может находиться множество объектов, что замедлит скорость </w:t>
+      </w:r>
+      <w:r>
+        <w:t>его работы</w:t>
+      </w:r>
+      <w:r>
+        <w:t xml:space="preserve">. Это не удовлетворяет </w:t>
+      </w:r>
+      <w:r>
+        <w:t xml:space="preserve">поставленным </w:t>
+      </w:r>
+      <w:r>
+        <w:t>требованиям к скорости выполнения алгоритма</w:t>
       </w:r>
       <w:r>
         <w:t>;</w:t>
@@ -7458,11 +7683,7 @@
         <w:ind w:firstLine="0"/>
       </w:pPr>
       <w:r>
-        <w:t xml:space="preserve">Данный алгоритм работает в пространстве изображения. Используется два буфера: буфер кадра, в котором хранятся атрибуты каждого пикселя в </w:t>
-      </w:r>
-      <w:r>
-        <w:lastRenderedPageBreak/>
-        <w:t xml:space="preserve">пространстве изображения, и </w:t>
+        <w:t xml:space="preserve">Данный алгоритм работает в пространстве изображения. Используется два буфера: буфер кадра, в котором хранятся атрибуты каждого пикселя в пространстве изображения, и </w:t>
       </w:r>
       <w:r>
         <w:rPr>
@@ -7560,6 +7781,7 @@
     </w:p>
     <w:p>
       <w:r>
+        <w:lastRenderedPageBreak/>
         <w:t xml:space="preserve">Для решения задачи вычисления глубины </w:t>
       </w:r>
       <m:oMath>
@@ -8113,7 +8335,6 @@
     </w:p>
     <w:p>
       <w:r>
-        <w:lastRenderedPageBreak/>
         <w:t>Недостатки:</w:t>
       </w:r>
     </w:p>
@@ -8138,7 +8359,7 @@
         <w:rPr>
           <w:lang w:val="en-US"/>
         </w:rPr>
-        <w:t>.</w:t>
+        <w:t>;</w:t>
       </w:r>
     </w:p>
     <w:p>
@@ -8160,18 +8381,33 @@
     </w:p>
     <w:p>
       <w:r>
-        <w:t>Алгоритм отвечает главному требованию - скорости работы с множеством объектов. Также простота алгоритма позволит достаточно быстро реализовать данный алгоритм и, что важнее, в полной мере отладить его.</w:t>
-      </w:r>
-    </w:p>
-    <w:p>
-      <w:r>
-        <w:t>При этом следует отметить, что само изображение будет относительно малых размеров, что привед</w:t>
+        <w:t xml:space="preserve">Алгоритм отвечает главному требованию - скорости работы с множеством объектов. </w:t>
+      </w:r>
+      <w:r>
+        <w:t>П</w:t>
+      </w:r>
+      <w:r>
+        <w:t xml:space="preserve">ростота </w:t>
+      </w:r>
+      <w:r>
+        <w:t>позволит быстро реализовать и отладить данный алгоритм</w:t>
+      </w:r>
+      <w:r>
+        <w:t>.</w:t>
+      </w:r>
+    </w:p>
+    <w:p>
+      <w:r>
+        <w:t>Само</w:t>
+      </w:r>
+      <w:r>
+        <w:t xml:space="preserve"> изображение будет относительно малых размеров, что привед</w:t>
       </w:r>
       <w:r>
         <w:t>е</w:t>
       </w:r>
       <w:r>
-        <w:t>т к некритично большим затратам памяти для выполнения данного алгоритма.</w:t>
+        <w:t>т к некритично большим затратам памяти.</w:t>
       </w:r>
     </w:p>
     <w:p>
@@ -8180,6 +8416,7 @@
       </w:pPr>
       <w:bookmarkStart w:id="9" w:name="_Toc56964317"/>
       <w:r>
+        <w:lastRenderedPageBreak/>
         <w:t>Алгоритм обратной трассировки лучей</w:t>
       </w:r>
       <w:bookmarkEnd w:id="9"/>
@@ -8283,7 +8520,6 @@
     </w:p>
     <w:p>
       <w:r>
-        <w:lastRenderedPageBreak/>
         <w:t xml:space="preserve">Если же точка наблюдателя находится не в бесконечности, то есть в рассмотрении фигурирует перспективная проекция, то предполагается, что сам наблюдатель по-прежнему находится на положительной полуоси </w:t>
       </w:r>
       <m:oMath>
@@ -8601,6 +8837,7 @@
             <w:rPr>
               <w:rFonts w:ascii="Cambria Math" w:hAnsi="Cambria Math"/>
             </w:rPr>
+            <w:lastRenderedPageBreak/>
             <m:t>P</m:t>
           </m:r>
           <m:d>
@@ -9981,7 +10218,6 @@
         <w:rPr>
           <w:iCs/>
         </w:rPr>
-        <w:lastRenderedPageBreak/>
         <w:t>Рассмотрим преимущества и недостатки описанного алгоритма.</w:t>
       </w:r>
     </w:p>
@@ -10068,7 +10304,16 @@
     </w:p>
     <w:p>
       <w:r>
-        <w:t>Алгоритм не отвечает главному требованию – скорости работы. Также от реализуемого продукта не требуется высокой реалистичности синтезируемого изображения и возможности работы с поверхностями, заданными в математической форме. Указанные факты говорят о том, что обратная трассировка лучей не подходит для решения поставленной задачи.</w:t>
+        <w:t xml:space="preserve">Алгоритм не отвечает главному требованию – скорости работы. Также от реализуемого продукта не требуется высокой реалистичности синтезируемого </w:t>
+      </w:r>
+      <w:r>
+        <w:lastRenderedPageBreak/>
+        <w:t xml:space="preserve">изображения и возможности работы с поверхностями, заданными в математической форме. </w:t>
+      </w:r>
+    </w:p>
+    <w:p>
+      <w:r>
+        <w:t>Указанные факты говорят о том, что обратная трассировка лучей не подходит для решения поставленной задачи.</w:t>
       </w:r>
     </w:p>
     <w:p>
@@ -10131,8 +10376,12 @@
       </w:r>
     </w:p>
     <w:p>
-      <w:r>
-        <w:t xml:space="preserve">В качестве алгоритма удаления невидимых линий и поверхностей в предыдущем подпункте был выбран алгоритм с использованием </w:t>
+      <w:pPr>
+        <w:ind w:firstLine="0"/>
+      </w:pPr>
+      <w:r>
+        <w:tab/>
+        <w:t xml:space="preserve">В качестве реализуемого алгоритма была выбрана модификация алгоритма с использованием </w:t>
       </w:r>
       <w:r>
         <w:rPr>
@@ -10144,23 +10393,95 @@
         <w:t>-</w:t>
       </w:r>
       <w:r>
-        <w:t xml:space="preserve">буфера, поэтому </w:t>
-      </w:r>
-      <w:r>
-        <w:t xml:space="preserve">наилучшим вариантом </w:t>
-      </w:r>
-      <w:r>
-        <w:t>будет модификация указанного метода пут</w:t>
+        <w:t xml:space="preserve">буфера путем добавления вычисления теневого </w:t>
+      </w:r>
+      <w:r>
+        <w:rPr>
+          <w:lang w:val="en-US"/>
+        </w:rPr>
+        <w:t>z</w:t>
+      </w:r>
+      <w:r>
+        <w:t>-</w:t>
+      </w:r>
+      <w:r>
+        <w:t xml:space="preserve">буфера из точки наблюдения, совпадающей с источником света </w:t>
+      </w:r>
+      <w:r>
+        <w:t>[6].</w:t>
+      </w:r>
+    </w:p>
+    <w:p>
+      <w:r>
+        <w:t xml:space="preserve">Такой подход позволит не усложнять структуру программы, а также избежать проблем адаптации двух различных методов друг к другу, а, следовательно, уменьшить время отладки </w:t>
+      </w:r>
+      <w:r>
+        <w:t>программного продукта</w:t>
+      </w:r>
+      <w:r>
+        <w:t>.</w:t>
+      </w:r>
+    </w:p>
+    <w:p/>
+    <w:p>
+      <w:pPr>
+        <w:pStyle w:val="2"/>
+      </w:pPr>
+      <w:bookmarkStart w:id="11" w:name="_Toc56964319"/>
+      <w:r>
+        <w:t>Вывод</w:t>
+      </w:r>
+      <w:bookmarkEnd w:id="11"/>
+    </w:p>
+    <w:p>
+      <w:pPr>
+        <w:ind w:firstLine="0"/>
+      </w:pPr>
+      <w:r>
+        <w:t>Были рассмотрены способы задания тр</w:t>
       </w:r>
       <w:r>
         <w:t>е</w:t>
       </w:r>
       <w:r>
-        <w:t xml:space="preserve">м </w:t>
+        <w:t>хмерных моделей и выбрана поверхностная форма задания моделей. Также были рассмотрены алгоритмы удаления невидимых р</w:t>
+      </w:r>
+      <w:r>
+        <w:t>е</w:t>
+      </w:r>
+      <w:r>
+        <w:t xml:space="preserve">бер: алгоритм, использующий </w:t>
+      </w:r>
+      <w:r>
+        <w:rPr>
+          <w:lang w:val="en-US"/>
+        </w:rPr>
+        <w:t>z</w:t>
+      </w:r>
+      <w:r>
+        <w:t>-</w:t>
+      </w:r>
+      <w:r>
+        <w:t xml:space="preserve">буфер, алгоритм Робертса и алгоритм обратной трассировки лучей. В качестве реализуемого был выбран алгоритм </w:t>
+      </w:r>
+      <w:r>
+        <w:rPr>
+          <w:lang w:val="en-US"/>
+        </w:rPr>
+        <w:t>z</w:t>
+      </w:r>
+      <w:r>
+        <w:t>-</w:t>
+      </w:r>
+      <w:r>
+        <w:t xml:space="preserve">буфера, отвечающего двум требованиям: быстрая работа с </w:t>
       </w:r>
       <w:r>
         <w:lastRenderedPageBreak/>
-        <w:t xml:space="preserve">добавления вычисления теневого </w:t>
+        <w:t xml:space="preserve">множеством объектов сцены и преобладание скорости над точностью. Были рассмотрены алгоритмы построения теней. В качестве реализуемого был выбран алгоритм, использующий </w:t>
+      </w:r>
+      <w:r>
+        <w:t xml:space="preserve">теневой </w:t>
       </w:r>
       <w:r>
         <w:rPr>
@@ -10172,95 +10493,68 @@
         <w:t>-</w:t>
       </w:r>
       <w:r>
-        <w:t>буфера из точки наблюдения, совпадающей с источником света</w:t>
-      </w:r>
-      <w:r>
-        <w:t xml:space="preserve"> </w:t>
-      </w:r>
-      <w:r>
-        <w:t>[</w:t>
-      </w:r>
-      <w:r>
-        <w:t>6</w:t>
-      </w:r>
-      <w:r>
-        <w:t>]</w:t>
-      </w:r>
-      <w:r>
-        <w:t>.</w:t>
-      </w:r>
-    </w:p>
-    <w:p>
-      <w:r>
-        <w:t>Такой подход позволит не усложнять структуру программы, а также избежать проблем адаптации двух различных методов друг к другу, а, следовательно, уменьшить время отладки алгоритма.</w:t>
-      </w:r>
-    </w:p>
-    <w:p/>
-    <w:p>
-      <w:pPr>
-        <w:pStyle w:val="2"/>
-      </w:pPr>
-      <w:bookmarkStart w:id="11" w:name="_Toc56964319"/>
-      <w:r>
-        <w:t>Вывод</w:t>
-      </w:r>
-      <w:bookmarkEnd w:id="11"/>
+        <w:t>буфер.</w:t>
+      </w:r>
     </w:p>
     <w:p>
       <w:pPr>
         <w:ind w:firstLine="0"/>
       </w:pPr>
-      <w:r>
-        <w:t>Были рассмотрены способы задания тр</w:t>
-      </w:r>
-      <w:r>
-        <w:t>е</w:t>
-      </w:r>
-      <w:r>
-        <w:t>хмерных моделей и выбрана поверхностная форма задания моделей. Также были рассмотрены алгоритмы удаления невидимых р</w:t>
-      </w:r>
-      <w:r>
-        <w:t>е</w:t>
-      </w:r>
-      <w:r>
-        <w:t xml:space="preserve">бер: алгоритм, использующий </w:t>
-      </w:r>
-      <w:r>
-        <w:rPr>
-          <w:lang w:val="en-US"/>
-        </w:rPr>
-        <w:t>z</w:t>
-      </w:r>
-      <w:r>
-        <w:t>-</w:t>
-      </w:r>
-      <w:r>
-        <w:t xml:space="preserve">буфер, алгоритм Робертса и алгоритм обратной трассировки лучей. В качестве реализуемого был выбран алгоритм </w:t>
-      </w:r>
-      <w:r>
-        <w:rPr>
-          <w:lang w:val="en-US"/>
-        </w:rPr>
-        <w:t>z</w:t>
-      </w:r>
-      <w:r>
-        <w:t>-</w:t>
-      </w:r>
-      <w:r>
-        <w:t xml:space="preserve">буфера, отвечающего двум требованиям: быстрая работа с множеством объектов сцены и преобладание скорости над точностью. Были рассмотрены алгоритмы построения теней. В качестве реализуемого был выбран алгоритм, использующий теневые карты, так как уже было указано, что в работе будет использоваться </w:t>
-      </w:r>
-      <w:r>
-        <w:rPr>
-          <w:lang w:val="en-US"/>
-        </w:rPr>
-        <w:t>z</w:t>
-      </w:r>
-      <w:r>
-        <w:t>-</w:t>
-      </w:r>
-      <w:r>
-        <w:t>буфер.</w:t>
-      </w:r>
+    </w:p>
+    <w:p>
+      <w:pPr>
+        <w:ind w:firstLine="0"/>
+      </w:pPr>
+    </w:p>
+    <w:p>
+      <w:pPr>
+        <w:ind w:firstLine="0"/>
+      </w:pPr>
+    </w:p>
+    <w:p>
+      <w:pPr>
+        <w:ind w:firstLine="0"/>
+      </w:pPr>
+    </w:p>
+    <w:p>
+      <w:pPr>
+        <w:ind w:firstLine="0"/>
+      </w:pPr>
+    </w:p>
+    <w:p>
+      <w:pPr>
+        <w:ind w:firstLine="0"/>
+      </w:pPr>
+    </w:p>
+    <w:p>
+      <w:pPr>
+        <w:ind w:firstLine="0"/>
+      </w:pPr>
+    </w:p>
+    <w:p>
+      <w:pPr>
+        <w:ind w:firstLine="0"/>
+      </w:pPr>
+    </w:p>
+    <w:p>
+      <w:pPr>
+        <w:ind w:firstLine="0"/>
+      </w:pPr>
+    </w:p>
+    <w:p>
+      <w:pPr>
+        <w:ind w:firstLine="0"/>
+      </w:pPr>
+    </w:p>
+    <w:p>
+      <w:pPr>
+        <w:ind w:firstLine="0"/>
+      </w:pPr>
+    </w:p>
+    <w:p>
+      <w:pPr>
+        <w:ind w:firstLine="0"/>
+      </w:pPr>
     </w:p>
     <w:p>
       <w:pPr>
@@ -10314,7 +10608,13 @@
         <w:t>е</w:t>
       </w:r>
       <w:r>
-        <w:t xml:space="preserve">н список требований к программному обеспечению, общий алгоритм решения поставленной задачи, алгоритм </w:t>
+        <w:t xml:space="preserve">н список требований к программному обеспечению, </w:t>
+      </w:r>
+      <w:r>
+        <w:t xml:space="preserve">приведён </w:t>
+      </w:r>
+      <w:r>
+        <w:t xml:space="preserve">общий алгоритм решения поставленной задачи, алгоритм </w:t>
       </w:r>
       <w:r>
         <w:rPr>
@@ -11508,59 +11808,84 @@
       <w:pPr>
         <w:pStyle w:val="ab"/>
         <w:keepNext/>
-        <w:rPr>
-          <w:sz w:val="24"/>
-          <w:szCs w:val="24"/>
-        </w:rPr>
-      </w:pPr>
-      <w:r>
-        <w:rPr>
-          <w:sz w:val="24"/>
-          <w:szCs w:val="24"/>
+        <w:jc w:val="center"/>
+        <w:rPr>
+          <w:i w:val="0"/>
+          <w:iCs w:val="0"/>
+          <w:color w:val="000000" w:themeColor="text1"/>
+          <w:sz w:val="28"/>
+          <w:szCs w:val="28"/>
+        </w:rPr>
+      </w:pPr>
+      <w:r>
+        <w:rPr>
+          <w:i w:val="0"/>
+          <w:iCs w:val="0"/>
+          <w:color w:val="000000" w:themeColor="text1"/>
+          <w:sz w:val="28"/>
+          <w:szCs w:val="28"/>
         </w:rPr>
         <w:lastRenderedPageBreak/>
         <w:t xml:space="preserve">Таблица </w:t>
       </w:r>
       <w:r>
         <w:rPr>
-          <w:sz w:val="24"/>
-          <w:szCs w:val="24"/>
+          <w:i w:val="0"/>
+          <w:iCs w:val="0"/>
+          <w:color w:val="000000" w:themeColor="text1"/>
+          <w:sz w:val="28"/>
+          <w:szCs w:val="28"/>
         </w:rPr>
         <w:fldChar w:fldCharType="begin"/>
       </w:r>
       <w:r>
         <w:rPr>
-          <w:sz w:val="24"/>
-          <w:szCs w:val="24"/>
+          <w:i w:val="0"/>
+          <w:iCs w:val="0"/>
+          <w:color w:val="000000" w:themeColor="text1"/>
+          <w:sz w:val="28"/>
+          <w:szCs w:val="28"/>
         </w:rPr>
         <w:instrText xml:space="preserve"> SEQ Таблица \* ARABIC </w:instrText>
       </w:r>
       <w:r>
         <w:rPr>
-          <w:sz w:val="24"/>
-          <w:szCs w:val="24"/>
+          <w:i w:val="0"/>
+          <w:iCs w:val="0"/>
+          <w:color w:val="000000" w:themeColor="text1"/>
+          <w:sz w:val="28"/>
+          <w:szCs w:val="28"/>
         </w:rPr>
         <w:fldChar w:fldCharType="separate"/>
       </w:r>
       <w:r>
         <w:rPr>
+          <w:i w:val="0"/>
+          <w:iCs w:val="0"/>
           <w:noProof/>
-          <w:sz w:val="24"/>
-          <w:szCs w:val="24"/>
+          <w:color w:val="000000" w:themeColor="text1"/>
+          <w:sz w:val="28"/>
+          <w:szCs w:val="28"/>
         </w:rPr>
         <w:t>1</w:t>
       </w:r>
       <w:r>
         <w:rPr>
-          <w:sz w:val="24"/>
-          <w:szCs w:val="24"/>
+          <w:i w:val="0"/>
+          <w:iCs w:val="0"/>
+          <w:color w:val="000000" w:themeColor="text1"/>
+          <w:sz w:val="28"/>
+          <w:szCs w:val="28"/>
         </w:rPr>
         <w:fldChar w:fldCharType="end"/>
       </w:r>
       <w:r>
         <w:rPr>
-          <w:sz w:val="24"/>
-          <w:szCs w:val="24"/>
+          <w:i w:val="0"/>
+          <w:iCs w:val="0"/>
+          <w:color w:val="000000" w:themeColor="text1"/>
+          <w:sz w:val="28"/>
+          <w:szCs w:val="28"/>
         </w:rPr>
         <w:t xml:space="preserve"> Представление данных в программном обеспечении</w:t>
       </w:r>

</xml_diff>

<commit_message>
FIX: all fixed, i guess. Wait for a review.....
</commit_message>
<xml_diff>
--- a/RPZ/RPZ.docx
+++ b/RPZ/RPZ.docx
@@ -11952,7 +11952,7 @@
               <w:ind w:firstLine="0"/>
             </w:pPr>
             <w:r>
-              <w:t>Количество заполняемых ячеек области по ширине и длине и таблица свободных ячеек</w:t>
+              <w:t>Количество заполняемых ячеек области по ширине и длине</w:t>
             </w:r>
           </w:p>
         </w:tc>
@@ -11989,28 +11989,22 @@
               <w:t xml:space="preserve">Координаты по осям </w:t>
             </w:r>
             <w:r>
+              <w:t>X</w:t>
+            </w:r>
+            <w:r>
+              <w:t xml:space="preserve">, </w:t>
+            </w:r>
+            <w:r>
+              <w:t>Y</w:t>
+            </w:r>
+            <w:r>
+              <w:t xml:space="preserve">, </w:t>
+            </w:r>
+            <w:r>
               <w:rPr>
                 <w:lang w:val="en-US"/>
               </w:rPr>
-              <w:t>x</w:t>
-            </w:r>
-            <w:r>
-              <w:t xml:space="preserve">, </w:t>
-            </w:r>
-            <w:r>
-              <w:rPr>
-                <w:lang w:val="en-US"/>
-              </w:rPr>
-              <w:t>y</w:t>
-            </w:r>
-            <w:r>
-              <w:t xml:space="preserve">, </w:t>
-            </w:r>
-            <w:r>
-              <w:rPr>
-                <w:lang w:val="en-US"/>
-              </w:rPr>
-              <w:t>z</w:t>
+              <w:t>Z</w:t>
             </w:r>
           </w:p>
         </w:tc>
@@ -12184,10 +12178,19 @@
         <w:t>-</w:t>
       </w:r>
       <w:r>
-        <w:t xml:space="preserve">буфера, а также </w:t>
-      </w:r>
-      <w:r>
-        <w:t>были определены используемые типы и структуры данных</w:t>
+        <w:t>буфера</w:t>
+      </w:r>
+      <w:r>
+        <w:t>.</w:t>
+      </w:r>
+      <w:r>
+        <w:t xml:space="preserve"> </w:t>
+      </w:r>
+      <w:r>
+        <w:t xml:space="preserve">Были </w:t>
+      </w:r>
+      <w:r>
+        <w:t>определены используемые типы и структуры данных</w:t>
       </w:r>
       <w:r>
         <w:t>.</w:t>
@@ -12254,7 +12257,13 @@
         <w:t>В данном разделе будет обусловлен выбор языка программирования и среды разработки</w:t>
       </w:r>
       <w:r>
-        <w:t>, а также рассмотрены структура и состав классов, сведения о модулях программы и пользовательский интерфейс.</w:t>
+        <w:t>, а также рассмотрен</w:t>
+      </w:r>
+      <w:r>
+        <w:t>а</w:t>
+      </w:r>
+      <w:r>
+        <w:t xml:space="preserve"> структура и состав классов, сведения о модулях программы и пользовательский интерфейс.</w:t>
       </w:r>
     </w:p>
     <w:p>
@@ -12310,10 +12319,10 @@
         <w:t xml:space="preserve"> </w:t>
       </w:r>
       <w:r>
-        <w:t>д</w:t>
-      </w:r>
-      <w:r>
-        <w:t>анный язык преподавался в рамках курса Объектно-Ориентированного Программирования</w:t>
+        <w:t xml:space="preserve">этот </w:t>
+      </w:r>
+      <w:r>
+        <w:t>язык преподавался в рамках курса Объектно-Ориентированного Программирования</w:t>
       </w:r>
       <w:r>
         <w:t>;</w:t>
@@ -12333,13 +12342,33 @@
         <w:t>в</w:t>
       </w:r>
       <w:r>
-        <w:t>ысокая вычислительная производительность. В аналитической части</w:t>
+        <w:t>ысокая вычислительная производительность</w:t>
+      </w:r>
+      <w:r>
+        <w:t>;</w:t>
+      </w:r>
+    </w:p>
+    <w:p>
+      <w:r>
+        <w:t>3</w:t>
+      </w:r>
+      <w:r>
+        <w:t>)</w:t>
       </w:r>
       <w:r>
         <w:t xml:space="preserve"> </w:t>
       </w:r>
       <w:r>
-        <w:t>была обозначена важность скорости исполнения кода</w:t>
+        <w:t>я</w:t>
+      </w:r>
+      <w:r>
+        <w:t>зык поддерживает объектно-ориентированную парадигму программирования</w:t>
+      </w:r>
+      <w:r>
+        <w:t xml:space="preserve">. </w:t>
+      </w:r>
+      <w:r>
+        <w:t>Данный фактор позволить привести объекты сцены к объектам классов, а также пользоваться шаблонами проектирования. В свою очередь описанные факты дадут возможность писать читаемый и эффективный код</w:t>
       </w:r>
       <w:r>
         <w:t>;</w:t>
@@ -12347,7 +12376,7 @@
     </w:p>
     <w:p>
       <w:r>
-        <w:t>3</w:t>
+        <w:t>4</w:t>
       </w:r>
       <w:r>
         <w:t>)</w:t>
@@ -12356,16 +12385,77 @@
         <w:t xml:space="preserve"> </w:t>
       </w:r>
       <w:r>
-        <w:t>я</w:t>
-      </w:r>
-      <w:r>
-        <w:t>зык поддерживает объектно-ориентированную парадигму программирования</w:t>
+        <w:t>б</w:t>
+      </w:r>
+      <w:r>
+        <w:t xml:space="preserve">ольшое количество учебной </w:t>
+      </w:r>
+      <w:r>
+        <w:t xml:space="preserve">и справочной </w:t>
+      </w:r>
+      <w:r>
+        <w:t>литературы</w:t>
+      </w:r>
+      <w:r>
+        <w:t>.</w:t>
+      </w:r>
+    </w:p>
+    <w:p>
+      <w:r>
+        <w:t xml:space="preserve">При написании программы будет задействована среда разработки </w:t>
+      </w:r>
+      <w:r>
+        <w:rPr>
+          <w:lang w:val="en-US"/>
+        </w:rPr>
+        <w:t>QT</w:t>
+      </w:r>
+      <w:r>
+        <w:t xml:space="preserve"> </w:t>
+      </w:r>
+      <w:r>
+        <w:rPr>
+          <w:lang w:val="en-US"/>
+        </w:rPr>
+        <w:t>Creator</w:t>
+      </w:r>
+      <w:r>
+        <w:t xml:space="preserve"> </w:t>
+      </w:r>
+      <w:r>
+        <w:t>[8</w:t>
+      </w:r>
+      <w:r>
+        <w:t>]</w:t>
       </w:r>
       <w:r>
         <w:t xml:space="preserve">. </w:t>
       </w:r>
       <w:r>
-        <w:t>Данный фактор позволить привести объекты сцены к объектам классов, а также пользоваться шаблонами проектирования. В свою очередь описанные факты дадут возможность писать читаемый и эффективный код</w:t>
+        <w:t>Данный выбор обусловлен следующими факторами:</w:t>
+      </w:r>
+    </w:p>
+    <w:p>
+      <w:r>
+        <w:t>1</w:t>
+      </w:r>
+      <w:r>
+        <w:t>)</w:t>
+      </w:r>
+      <w:r>
+        <w:t xml:space="preserve"> </w:t>
+      </w:r>
+      <w:r>
+        <w:t>о</w:t>
+      </w:r>
+      <w:r>
+        <w:t>сновы работы с данной средой разработки препода</w:t>
+      </w:r>
+      <w:r>
+        <w:t>е</w:t>
+      </w:r>
+      <w:r>
+        <w:t>тся в рамках курса Программирования на Си</w:t>
       </w:r>
       <w:r>
         <w:t>;</w:t>
@@ -12373,7 +12463,7 @@
     </w:p>
     <w:p>
       <w:r>
-        <w:t>4</w:t>
+        <w:t>2</w:t>
       </w:r>
       <w:r>
         <w:t>)</w:t>
@@ -12382,10 +12472,49 @@
         <w:t xml:space="preserve"> </w:t>
       </w:r>
       <w:r>
-        <w:t>д</w:t>
-      </w:r>
-      <w:r>
-        <w:t>оступность. Большое количество учебной литературы позволит быстро и эффективно писать код</w:t>
+        <w:rPr>
+          <w:lang w:val="en-US"/>
+        </w:rPr>
+        <w:t>QT</w:t>
+      </w:r>
+      <w:r>
+        <w:t xml:space="preserve"> </w:t>
+      </w:r>
+      <w:r>
+        <w:rPr>
+          <w:lang w:val="en-US"/>
+        </w:rPr>
+        <w:t>Creator</w:t>
+      </w:r>
+      <w:r>
+        <w:t xml:space="preserve"> </w:t>
+      </w:r>
+      <w:r>
+        <w:t xml:space="preserve">позволяет работать с расширением </w:t>
+      </w:r>
+      <w:r>
+        <w:rPr>
+          <w:lang w:val="en-US"/>
+        </w:rPr>
+        <w:t>Qt</w:t>
+      </w:r>
+      <w:r>
+        <w:t xml:space="preserve"> </w:t>
+      </w:r>
+      <w:r>
+        <w:rPr>
+          <w:lang w:val="en-US"/>
+        </w:rPr>
+        <w:t>Design</w:t>
+      </w:r>
+      <w:r>
+        <w:t xml:space="preserve">, </w:t>
+      </w:r>
+      <w:r>
+        <w:t>которое позволит создать интерфейс для программного продукт</w:t>
+      </w:r>
+      <w:r>
+        <w:t>а</w:t>
       </w:r>
       <w:r>
         <w:t>.</w:t>
@@ -12393,139 +12522,16 @@
     </w:p>
     <w:p>
       <w:r>
-        <w:t xml:space="preserve">При написании программы будет задействована среда разработки </w:t>
-      </w:r>
-      <w:r>
-        <w:rPr>
-          <w:lang w:val="en-US"/>
-        </w:rPr>
-        <w:t>QT</w:t>
-      </w:r>
-      <w:r>
         <w:t xml:space="preserve"> </w:t>
       </w:r>
-      <w:r>
-        <w:rPr>
-          <w:lang w:val="en-US"/>
-        </w:rPr>
-        <w:t>Creator</w:t>
-      </w:r>
-      <w:r>
-        <w:t xml:space="preserve"> </w:t>
-      </w:r>
-      <w:r>
-        <w:t>[8</w:t>
-      </w:r>
-      <w:r>
-        <w:t>]</w:t>
-      </w:r>
-      <w:r>
-        <w:t xml:space="preserve">. </w:t>
-      </w:r>
-      <w:r>
-        <w:t>Данный выбор обусловлен следующими факторами:</w:t>
-      </w:r>
-    </w:p>
-    <w:p>
-      <w:r>
-        <w:t>1</w:t>
-      </w:r>
-      <w:r>
-        <w:t>)</w:t>
-      </w:r>
-      <w:r>
-        <w:t xml:space="preserve"> </w:t>
-      </w:r>
-      <w:r>
-        <w:t>о</w:t>
-      </w:r>
-      <w:r>
-        <w:t>сновы работы с данной средой разработки препода</w:t>
-      </w:r>
-      <w:r>
-        <w:t>е</w:t>
-      </w:r>
-      <w:r>
-        <w:t>тся в рамках курса Программирования на Си</w:t>
-      </w:r>
-      <w:r>
-        <w:t>;</w:t>
-      </w:r>
-    </w:p>
-    <w:p>
-      <w:r>
-        <w:t>2</w:t>
-      </w:r>
-      <w:r>
-        <w:t>)</w:t>
-      </w:r>
-      <w:r>
-        <w:t xml:space="preserve"> </w:t>
-      </w:r>
-      <w:r>
-        <w:rPr>
-          <w:lang w:val="en-US"/>
-        </w:rPr>
-        <w:t>QT</w:t>
-      </w:r>
-      <w:r>
-        <w:t xml:space="preserve"> </w:t>
-      </w:r>
-      <w:r>
-        <w:rPr>
-          <w:lang w:val="en-US"/>
-        </w:rPr>
-        <w:t>Creator</w:t>
-      </w:r>
-      <w:r>
-        <w:t xml:space="preserve"> </w:t>
-      </w:r>
-      <w:r>
-        <w:t xml:space="preserve">позволяет работать с расширением </w:t>
-      </w:r>
-      <w:r>
-        <w:rPr>
-          <w:lang w:val="en-US"/>
-        </w:rPr>
-        <w:t>Qt</w:t>
-      </w:r>
-      <w:r>
-        <w:t xml:space="preserve"> </w:t>
-      </w:r>
-      <w:r>
-        <w:rPr>
-          <w:lang w:val="en-US"/>
-        </w:rPr>
-        <w:t>Design</w:t>
-      </w:r>
-      <w:r>
-        <w:t xml:space="preserve">, </w:t>
-      </w:r>
-      <w:r>
-        <w:t>которое позволит создать удобный и над</w:t>
-      </w:r>
-      <w:r>
-        <w:t>е</w:t>
-      </w:r>
-      <w:r>
-        <w:t>жный интерфейс для программного продукта в сжатые сроки</w:t>
-      </w:r>
-      <w:r>
-        <w:t>.</w:t>
-      </w:r>
-    </w:p>
-    <w:p>
+    </w:p>
+    <w:p>
+      <w:pPr>
+        <w:pStyle w:val="2"/>
+      </w:pPr>
+      <w:bookmarkStart w:id="21" w:name="_Toc56964329"/>
       <w:r>
         <w:lastRenderedPageBreak/>
-        <w:t xml:space="preserve"> </w:t>
-      </w:r>
-    </w:p>
-    <w:p>
-      <w:pPr>
-        <w:pStyle w:val="2"/>
-      </w:pPr>
-      <w:bookmarkStart w:id="21" w:name="_Toc56964329"/>
-      <w:r>
         <w:t xml:space="preserve">3.2 </w:t>
       </w:r>
       <w:r>
@@ -12538,7 +12544,10 @@
         <w:ind w:firstLine="0"/>
       </w:pPr>
       <w:r>
-        <w:t>В данном разделе на рис. 3.1</w:t>
+        <w:t>На</w:t>
+      </w:r>
+      <w:r>
+        <w:t xml:space="preserve"> рис. 3.1</w:t>
       </w:r>
       <w:r>
         <w:t xml:space="preserve">, </w:t>
@@ -14821,7 +14830,13 @@
         </w:numPr>
       </w:pPr>
       <w:r>
-        <w:t>Группу работы со сцены. Позволяет создавать сцену, изменять параметры текущей сцены, а также переместить сцену в центр преобразований.</w:t>
+        <w:t>Группу работы со сцены. Позволяет создавать сцену, изменять параметры текущей сцены</w:t>
+      </w:r>
+      <w:r>
+        <w:t xml:space="preserve"> и</w:t>
+      </w:r>
+      <w:r>
+        <w:t xml:space="preserve"> переместить сцену в центр преобразований.</w:t>
       </w:r>
     </w:p>
     <w:p>
@@ -15145,7 +15160,7 @@
         <w:t>нного на рис. 3.6,</w:t>
       </w:r>
       <w:r>
-        <w:t xml:space="preserve"> включает в себя поля ввода для положения по длине и ширине плоскости, длины и высоты, а также</w:t>
+        <w:t xml:space="preserve"> включает в себя поля ввода положения по длине и ширине плоскости, длины и высоты, а также</w:t>
       </w:r>
       <w:r>
         <w:t xml:space="preserve"> выбор</w:t>
@@ -15926,7 +15941,13 @@
         <w:ind w:firstLine="0"/>
       </w:pPr>
       <w:r>
-        <w:t>В разделе были предоставлены структуры и состав классов, сведения о модулях, а также интерфейс программного обеспечения.</w:t>
+        <w:t>В разделе были предоставлены структуры и состав классов, сведения о модулях</w:t>
+      </w:r>
+      <w:r>
+        <w:t xml:space="preserve"> и </w:t>
+      </w:r>
+      <w:r>
+        <w:t>интерфейс программного обеспечения.</w:t>
       </w:r>
     </w:p>
     <w:p>
@@ -16029,16 +16050,43 @@
         <w:t>приведены примеры работы программного обеспечения</w:t>
       </w:r>
       <w:r>
-        <w:t xml:space="preserve">. Также будет поставлен эксперимент по оценке </w:t>
+        <w:t xml:space="preserve"> и</w:t>
+      </w:r>
+      <w:r>
+        <w:t xml:space="preserve"> поставлен эксперимент по оценке </w:t>
       </w:r>
       <w:r>
         <w:t>скорости</w:t>
       </w:r>
       <w:r>
-        <w:t xml:space="preserve"> работы программы</w:t>
-      </w:r>
-      <w:r>
-        <w:t xml:space="preserve"> при различных размерах визуализируемой площадки</w:t>
+        <w:t xml:space="preserve"> работы </w:t>
+      </w:r>
+      <w:r>
+        <w:t xml:space="preserve">алгоритма </w:t>
+      </w:r>
+      <w:r>
+        <w:rPr>
+          <w:lang w:val="en-US"/>
+        </w:rPr>
+        <w:t>z</w:t>
+      </w:r>
+      <w:r>
+        <w:t>-</w:t>
+      </w:r>
+      <w:r>
+        <w:t xml:space="preserve">буфера без использования и с использованием библиотеки </w:t>
+      </w:r>
+      <w:r>
+        <w:rPr>
+          <w:lang w:val="en-US"/>
+        </w:rPr>
+        <w:t>OpenMP</w:t>
+      </w:r>
+      <w:r>
+        <w:t xml:space="preserve"> </w:t>
+      </w:r>
+      <w:r>
+        <w:t>при различных размерах визуализируемой площадки</w:t>
       </w:r>
       <w:r>
         <w:t>.</w:t>
@@ -16355,7 +16403,7 @@
         <w:t xml:space="preserve"> и 4.4</w:t>
       </w:r>
       <w:r>
-        <w:t xml:space="preserve"> приведен пример работы программы для той же самой сцены </w:t>
+        <w:t xml:space="preserve"> приведен пример работы программы для той же сцены </w:t>
       </w:r>
       <w:r>
         <w:t xml:space="preserve">в разных положениях </w:t>
@@ -16676,6 +16724,12 @@
         </w:rPr>
         <w:t>Windows 10 Pro</w:t>
       </w:r>
+      <w:r>
+        <w:rPr>
+          <w:lang w:val="en-US"/>
+        </w:rPr>
+        <w:t>;</w:t>
+      </w:r>
     </w:p>
     <w:p>
       <w:pPr>
@@ -16688,6 +16742,12 @@
       <w:r>
         <w:t>Оперативная память: 16 Гб</w:t>
       </w:r>
+      <w:r>
+        <w:rPr>
+          <w:lang w:val="en-US"/>
+        </w:rPr>
+        <w:t>;</w:t>
+      </w:r>
     </w:p>
     <w:p>
       <w:pPr>
@@ -16715,6 +16775,36 @@
         </w:rPr>
         <w:t>Intel Core i7-10510U</w:t>
       </w:r>
+      <w:r>
+        <w:rPr>
+          <w:lang w:val="en-US"/>
+        </w:rPr>
+        <w:t>;</w:t>
+      </w:r>
+    </w:p>
+    <w:p>
+      <w:pPr>
+        <w:pStyle w:val="a8"/>
+        <w:numPr>
+          <w:ilvl w:val="0"/>
+          <w:numId w:val="18"/>
+        </w:numPr>
+        <w:rPr>
+          <w:lang w:val="en-US"/>
+        </w:rPr>
+      </w:pPr>
+      <w:r>
+        <w:t xml:space="preserve">Количество ядер: </w:t>
+      </w:r>
+      <w:r>
+        <w:t>4</w:t>
+      </w:r>
+      <w:r>
+        <w:rPr>
+          <w:lang w:val="en-US"/>
+        </w:rPr>
+        <w:t>.</w:t>
+      </w:r>
     </w:p>
     <w:p>
       <w:r>
@@ -16772,7 +16862,13 @@
     <w:p>
       <w:r>
         <w:lastRenderedPageBreak/>
-        <w:t>Результаты замеров времени приведены в таблице 4.1.</w:t>
+        <w:t>Результаты замеров времени приведены в таблице 4.</w:t>
+      </w:r>
+      <w:r>
+        <w:t>2</w:t>
+      </w:r>
+      <w:r>
+        <w:t>.</w:t>
       </w:r>
     </w:p>
     <w:p/>
@@ -17572,7 +17668,13 @@
     </w:p>
     <w:p>
       <w:r>
-        <w:t>Из данных, предоставленных в таблице 1 видно, чт</w:t>
+        <w:t>Из данных, предоставленных в таблице 1</w:t>
+      </w:r>
+      <w:r>
+        <w:t>,</w:t>
+      </w:r>
+      <w:r>
+        <w:t xml:space="preserve"> видно, чт</w:t>
       </w:r>
       <w:r>
         <w:t xml:space="preserve">о реализация алгоритма с использованием функционала </w:t>
@@ -17637,7 +17739,13 @@
         <w:t xml:space="preserve"> </w:t>
       </w:r>
       <w:r>
-        <w:t>будет быстрее реализации без использования директив в 1.40 раз.</w:t>
+        <w:t xml:space="preserve">будет быстрее реализации без </w:t>
+      </w:r>
+      <w:r>
+        <w:t xml:space="preserve">их </w:t>
+      </w:r>
+      <w:r>
+        <w:t>использования в 1.40 раз.</w:t>
       </w:r>
     </w:p>
     <w:p>
@@ -17717,13 +17825,33 @@
         <w:t>-</w:t>
       </w:r>
       <w:r>
-        <w:t>буфер и алгоритм обратной трассировки лучей</w:t>
+        <w:t>буфер</w:t>
+      </w:r>
+      <w:r>
+        <w:t>,</w:t>
+      </w:r>
+      <w:r>
+        <w:t xml:space="preserve"> и алгоритм обратной трассировки лучей</w:t>
       </w:r>
       <w:r>
         <w:t>.</w:t>
       </w:r>
       <w:r>
-        <w:t xml:space="preserve"> Анализ достоинств и недостатков рассмотренных алгоритмов позволил выбрать наиболее подходящие для решения поставленной задачи. Было реализовано программное обеспечение для визуализации площадки и интерьера выставочных стендов.</w:t>
+        <w:t xml:space="preserve"> Анализ достоинств и недостатков рассмотренных алгоритмов позволил выбрать наиболее подходящи</w:t>
+      </w:r>
+      <w:r>
+        <w:t>й</w:t>
+      </w:r>
+      <w:r>
+        <w:t xml:space="preserve"> для решения поставленной задачи. </w:t>
+      </w:r>
+    </w:p>
+    <w:p>
+      <w:pPr>
+        <w:ind w:firstLine="708"/>
+      </w:pPr>
+      <w:r>
+        <w:t>Было реализовано программное обеспечение для визуализации площадки и интерьера выставочных стендов.</w:t>
       </w:r>
     </w:p>
     <w:p>
@@ -17732,7 +17860,13 @@
       </w:pPr>
       <w:r>
         <w:tab/>
-        <w:t>Программа позволяет пользователю выбирать из предложенного набора элементы декора, представленные в виде объемных моделей, и расставлять их по сетке сцены. Также предоставлена возможность размещения источников света и просмотра сцены для разных положений наблюдателя.</w:t>
+        <w:t xml:space="preserve">Программа позволяет пользователю выбирать из предложенного набора элементы декора, представленные в виде объемных моделей, и расставлять их по сетке сцены. </w:t>
+      </w:r>
+      <w:r>
+        <w:t>Предоставлена</w:t>
+      </w:r>
+      <w:r>
+        <w:t xml:space="preserve"> возможность размещения источников света и просмотра сцены для разных положений наблюдателя.</w:t>
       </w:r>
     </w:p>
     <w:p>
@@ -17826,7 +17960,13 @@
         <w:t xml:space="preserve">1.4 </w:t>
       </w:r>
       <w:r>
-        <w:t>раз, что позволяет более быстро синтезировать изображение сцены и не заставлять пользователя ожидать большие промежутки времени между проведением операций</w:t>
+        <w:t>раз</w:t>
+      </w:r>
+      <w:r>
+        <w:t>а</w:t>
+      </w:r>
+      <w:r>
+        <w:t>, что позволяет более быстро синтезировать изображение сцены и не заставлять пользователя ожидать большие промежутки времени между проведением операций</w:t>
       </w:r>
       <w:r>
         <w:t>,</w:t>
@@ -17838,13 +17978,14 @@
         <w:t>таких</w:t>
       </w:r>
       <w:r>
-        <w:t xml:space="preserve"> как добавление моделей, удаление моделей, их преобразования и преобразования сцены.</w:t>
-      </w:r>
-    </w:p>
-    <w:p>
-      <w:pPr>
-        <w:ind w:firstLine="0"/>
-      </w:pPr>
+        <w:t xml:space="preserve"> как добавление моделей, удаление моделей, их преобразования</w:t>
+      </w:r>
+      <w:r>
+        <w:t>,</w:t>
+      </w:r>
+      <w:r>
+        <w:t xml:space="preserve"> и преобразования сцены.</w:t>
+      </w:r>
     </w:p>
     <w:p>
       <w:pPr>

</xml_diff>

<commit_message>
FIX: fixes in start and ris.->risunok
</commit_message>
<xml_diff>
--- a/RPZ/RPZ.docx
+++ b/RPZ/RPZ.docx
@@ -296,7 +296,6 @@
         <w:tab/>
         <w:t xml:space="preserve">       </w:t>
       </w:r>
-      <w:proofErr w:type="gramStart"/>
       <w:r>
         <w:rPr>
           <w:rFonts w:eastAsia="Calibri"/>
@@ -304,16 +303,7 @@
           <w:u w:val="single"/>
         </w:rPr>
         <w:tab/>
-        <w:t xml:space="preserve">  «</w:t>
-      </w:r>
-      <w:proofErr w:type="gramEnd"/>
-      <w:r>
-        <w:rPr>
-          <w:rFonts w:eastAsia="Calibri"/>
-          <w:szCs w:val="28"/>
-          <w:u w:val="single"/>
-        </w:rPr>
-        <w:t>Информатика и системы управления»</w:t>
+        <w:t xml:space="preserve">  «Информатика и системы управления»</w:t>
       </w:r>
       <w:r>
         <w:rPr>
@@ -378,209 +368,110 @@
     </w:p>
     <w:p>
       <w:pPr>
+        <w:spacing w:after="0" w:line="240" w:lineRule="auto"/>
+        <w:ind w:firstLine="0"/>
         <w:jc w:val="center"/>
         <w:rPr>
-          <w:rFonts w:eastAsia="Calibri"/>
           <w:b/>
-          <w:sz w:val="36"/>
-          <w:szCs w:val="36"/>
-        </w:rPr>
-      </w:pPr>
-      <w:r>
-        <w:rPr>
-          <w:rFonts w:eastAsia="Calibri"/>
+          <w:sz w:val="44"/>
+        </w:rPr>
+      </w:pPr>
+      <w:r>
+        <w:rPr>
           <w:b/>
-          <w:sz w:val="36"/>
-          <w:szCs w:val="36"/>
-        </w:rPr>
-        <w:t>ОТЧЕТ ПО ПРОИЗВОДСТВЕННОЙ ПРАКТИКЕ</w:t>
-      </w:r>
-    </w:p>
-    <w:p>
-      <w:pPr>
-        <w:spacing w:after="0"/>
+          <w:sz w:val="44"/>
+        </w:rPr>
+        <w:t>РАСЧЕТНО-ПОЯСНИТЕЛЬНАЯ ЗАПИСКА</w:t>
+      </w:r>
+    </w:p>
+    <w:p>
+      <w:pPr>
+        <w:spacing w:after="0" w:line="240" w:lineRule="auto"/>
         <w:ind w:firstLine="0"/>
-        <w:rPr>
-          <w:rFonts w:eastAsiaTheme="minorHAnsi" w:cstheme="minorBidi"/>
-          <w:bCs/>
-          <w:szCs w:val="28"/>
-          <w:u w:val="single"/>
-        </w:rPr>
-      </w:pPr>
-      <w:r>
-        <w:rPr>
-          <w:bCs/>
-          <w:szCs w:val="28"/>
-        </w:rPr>
-        <w:t>Студент</w:t>
-      </w:r>
-      <w:r>
-        <w:rPr>
-          <w:bCs/>
-          <w:szCs w:val="28"/>
-          <w:u w:val="single"/>
-        </w:rPr>
-        <w:t xml:space="preserve">                                    Якуба Дмитрий Васильевич</w:t>
-      </w:r>
-      <w:r>
-        <w:rPr>
-          <w:bCs/>
-          <w:szCs w:val="28"/>
-          <w:u w:val="single"/>
-        </w:rPr>
-        <w:tab/>
-      </w:r>
-      <w:r>
-        <w:rPr>
-          <w:bCs/>
-          <w:szCs w:val="28"/>
-          <w:u w:val="single"/>
-        </w:rPr>
-        <w:tab/>
-      </w:r>
-      <w:r>
-        <w:rPr>
-          <w:bCs/>
-          <w:szCs w:val="28"/>
-          <w:u w:val="single"/>
-        </w:rPr>
-        <w:tab/>
-      </w:r>
-      <w:r>
-        <w:rPr>
-          <w:bCs/>
-          <w:szCs w:val="28"/>
-          <w:u w:val="single"/>
-        </w:rPr>
-        <w:tab/>
-      </w:r>
-    </w:p>
-    <w:p>
-      <w:pPr>
-        <w:spacing w:after="0"/>
         <w:jc w:val="center"/>
         <w:rPr>
-          <w:bCs/>
           <w:i/>
-          <w:sz w:val="22"/>
-          <w:szCs w:val="28"/>
-        </w:rPr>
-      </w:pPr>
-      <w:r>
-        <w:rPr>
-          <w:bCs/>
+          <w:sz w:val="20"/>
+        </w:rPr>
+      </w:pPr>
+    </w:p>
+    <w:p>
+      <w:pPr>
+        <w:spacing w:after="0" w:line="240" w:lineRule="auto"/>
+        <w:ind w:firstLine="0"/>
+        <w:jc w:val="center"/>
+        <w:rPr>
+          <w:b/>
           <w:i/>
-          <w:sz w:val="22"/>
-          <w:szCs w:val="28"/>
-        </w:rPr>
-        <w:t>фамилия, имя, отчество</w:t>
-      </w:r>
-    </w:p>
-    <w:p>
-      <w:pPr>
+          <w:sz w:val="40"/>
+        </w:rPr>
+      </w:pPr>
+      <w:r>
+        <w:rPr>
+          <w:b/>
+          <w:i/>
+          <w:sz w:val="40"/>
+        </w:rPr>
+        <w:t xml:space="preserve">К   КУРСОВОМУ   ПРОЕКТУ </w:t>
+      </w:r>
+    </w:p>
+    <w:p>
+      <w:pPr>
+        <w:spacing w:after="0" w:line="240" w:lineRule="auto"/>
         <w:ind w:firstLine="0"/>
-        <w:rPr>
-          <w:bCs/>
-          <w:szCs w:val="28"/>
-          <w:u w:val="single"/>
-        </w:rPr>
-      </w:pPr>
-      <w:r>
-        <w:rPr>
-          <w:bCs/>
-          <w:szCs w:val="28"/>
-        </w:rPr>
-        <w:t>Группа</w:t>
-      </w:r>
-      <w:r>
-        <w:rPr>
-          <w:bCs/>
-          <w:szCs w:val="28"/>
-          <w:u w:val="single"/>
-        </w:rPr>
-        <w:t xml:space="preserve">       ИУ7-43Б</w:t>
-      </w:r>
-      <w:r>
-        <w:rPr>
-          <w:bCs/>
-          <w:szCs w:val="28"/>
-          <w:u w:val="single"/>
-        </w:rPr>
-        <w:tab/>
-      </w:r>
-    </w:p>
-    <w:p>
-      <w:pPr>
+        <w:jc w:val="center"/>
+        <w:rPr>
+          <w:b/>
+          <w:i/>
+        </w:rPr>
+      </w:pPr>
+    </w:p>
+    <w:p>
+      <w:pPr>
+        <w:spacing w:after="0" w:line="240" w:lineRule="auto"/>
         <w:ind w:firstLine="0"/>
-        <w:rPr>
-          <w:bCs/>
-          <w:szCs w:val="28"/>
-          <w:u w:val="single"/>
-        </w:rPr>
-      </w:pPr>
-      <w:r>
-        <w:rPr>
-          <w:bCs/>
-          <w:szCs w:val="28"/>
-        </w:rPr>
-        <w:t xml:space="preserve">Тип практики </w:t>
-      </w:r>
-      <w:r>
-        <w:rPr>
-          <w:bCs/>
-          <w:szCs w:val="28"/>
-          <w:u w:val="single"/>
-        </w:rPr>
-        <w:t xml:space="preserve">                              стационарная</w:t>
-      </w:r>
-      <w:r>
-        <w:rPr>
-          <w:bCs/>
-          <w:szCs w:val="28"/>
-          <w:u w:val="single"/>
-        </w:rPr>
-        <w:tab/>
-      </w:r>
-      <w:r>
-        <w:rPr>
-          <w:bCs/>
-          <w:szCs w:val="28"/>
-          <w:u w:val="single"/>
-        </w:rPr>
-        <w:tab/>
-      </w:r>
-      <w:r>
-        <w:rPr>
-          <w:bCs/>
-          <w:szCs w:val="28"/>
-          <w:u w:val="single"/>
-        </w:rPr>
-        <w:tab/>
-      </w:r>
-      <w:r>
-        <w:rPr>
-          <w:bCs/>
-          <w:szCs w:val="28"/>
-          <w:u w:val="single"/>
-        </w:rPr>
-        <w:tab/>
-      </w:r>
-      <w:r>
-        <w:rPr>
-          <w:bCs/>
-          <w:szCs w:val="28"/>
-          <w:u w:val="single"/>
-        </w:rPr>
-        <w:tab/>
-      </w:r>
-      <w:r>
-        <w:rPr>
-          <w:bCs/>
-          <w:szCs w:val="28"/>
-          <w:u w:val="single"/>
-        </w:rPr>
-        <w:tab/>
-      </w:r>
+        <w:jc w:val="center"/>
+        <w:rPr>
+          <w:b/>
+          <w:i/>
+          <w:sz w:val="40"/>
+        </w:rPr>
+      </w:pPr>
+      <w:r>
+        <w:rPr>
+          <w:b/>
+          <w:i/>
+          <w:sz w:val="40"/>
+        </w:rPr>
+        <w:t>НА ТЕМУ:</w:t>
+      </w:r>
+    </w:p>
+    <w:p>
+      <w:pPr>
+        <w:jc w:val="center"/>
+        <w:rPr>
+          <w:b/>
+          <w:i/>
+          <w:sz w:val="40"/>
+        </w:rPr>
+      </w:pPr>
+      <w:r>
+        <w:rPr>
+          <w:b/>
+          <w:i/>
+          <w:sz w:val="40"/>
+        </w:rPr>
+        <w:t>«Трехмерный планировщик выставочных стендов»</w:t>
+      </w:r>
+    </w:p>
+    <w:p>
+      <w:pPr>
+        <w:rPr>
+          <w:b/>
+          <w:i/>
+          <w:sz w:val="40"/>
+        </w:rPr>
+      </w:pPr>
     </w:p>
     <w:tbl>
       <w:tblPr>
@@ -718,7 +609,16 @@
                       <w:szCs w:val="32"/>
                       <w:u w:val="single"/>
                     </w:rPr>
-                    <w:t>Якуба Д. В.</w:t>
+                    <w:t xml:space="preserve">Д.В. </w:t>
+                  </w:r>
+                  <w:r>
+                    <w:rPr>
+                      <w:rFonts w:eastAsia="Calibri"/>
+                      <w:bCs/>
+                      <w:szCs w:val="32"/>
+                      <w:u w:val="single"/>
+                    </w:rPr>
+                    <w:t>Якуба</w:t>
                   </w:r>
                 </w:p>
               </w:tc>
@@ -788,17 +688,6 @@
                       <w:szCs w:val="24"/>
                     </w:rPr>
                   </w:pPr>
-                  <w:r>
-                    <w:rPr>
-                      <w:rFonts w:eastAsia="Calibri"/>
-                      <w:bCs/>
-                      <w:i/>
-                      <w:iCs/>
-                      <w:sz w:val="24"/>
-                      <w:szCs w:val="24"/>
-                    </w:rPr>
-                    <w:t xml:space="preserve">фамилия, </w:t>
-                  </w:r>
                   <w:proofErr w:type="spellStart"/>
                   <w:r>
                     <w:rPr>
@@ -821,7 +710,18 @@
                       <w:sz w:val="24"/>
                       <w:szCs w:val="24"/>
                     </w:rPr>
-                    <w:t>.</w:t>
+                    <w:t xml:space="preserve">., </w:t>
+                  </w:r>
+                  <w:r>
+                    <w:rPr>
+                      <w:rFonts w:eastAsia="Calibri"/>
+                      <w:bCs/>
+                      <w:i/>
+                      <w:iCs/>
+                      <w:sz w:val="24"/>
+                      <w:szCs w:val="24"/>
+                    </w:rPr>
+                    <w:t>фамилия</w:t>
                   </w:r>
                 </w:p>
               </w:tc>
@@ -843,7 +743,50 @@
                 <w:bCs/>
                 <w:szCs w:val="28"/>
               </w:rPr>
-              <w:t xml:space="preserve">Студент:                                                              </w:t>
+              <w:t>Студент</w:t>
+            </w:r>
+            <w:r>
+              <w:rPr>
+                <w:rFonts w:eastAsia="Calibri"/>
+                <w:bCs/>
+                <w:szCs w:val="28"/>
+              </w:rPr>
+              <w:t xml:space="preserve"> </w:t>
+            </w:r>
+            <w:r>
+              <w:rPr>
+                <w:rFonts w:eastAsia="Calibri"/>
+                <w:bCs/>
+                <w:szCs w:val="28"/>
+                <w:u w:val="single"/>
+              </w:rPr>
+              <w:tab/>
+            </w:r>
+            <w:r>
+              <w:rPr>
+                <w:rFonts w:eastAsia="Calibri"/>
+                <w:bCs/>
+                <w:szCs w:val="28"/>
+                <w:u w:val="single"/>
+              </w:rPr>
+              <w:tab/>
+            </w:r>
+            <w:r>
+              <w:rPr>
+                <w:rFonts w:eastAsia="Calibri"/>
+                <w:bCs/>
+                <w:szCs w:val="28"/>
+                <w:u w:val="single"/>
+              </w:rPr>
+              <w:tab/>
+            </w:r>
+            <w:r>
+              <w:rPr>
+                <w:rFonts w:eastAsia="Calibri"/>
+                <w:bCs/>
+                <w:szCs w:val="28"/>
+              </w:rPr>
+              <w:t xml:space="preserve">                                                         </w:t>
             </w:r>
           </w:p>
           <w:p>
@@ -852,9 +795,41 @@
               <w:rPr>
                 <w:rFonts w:eastAsia="Calibri"/>
                 <w:bCs/>
+                <w:i/>
+                <w:iCs/>
+                <w:sz w:val="24"/>
+                <w:szCs w:val="24"/>
+              </w:rPr>
+            </w:pPr>
+            <w:r>
+              <w:rPr>
+                <w:rFonts w:eastAsia="Calibri"/>
+                <w:bCs/>
                 <w:szCs w:val="28"/>
               </w:rPr>
-            </w:pPr>
+              <w:t xml:space="preserve">         </w:t>
+            </w:r>
+            <w:r>
+              <w:rPr>
+                <w:rFonts w:eastAsia="Calibri"/>
+                <w:bCs/>
+                <w:i/>
+                <w:iCs/>
+                <w:szCs w:val="28"/>
+              </w:rPr>
+              <w:t xml:space="preserve"> </w:t>
+            </w:r>
+            <w:r>
+              <w:rPr>
+                <w:rFonts w:eastAsia="Calibri"/>
+                <w:bCs/>
+                <w:i/>
+                <w:iCs/>
+                <w:sz w:val="24"/>
+                <w:szCs w:val="24"/>
+              </w:rPr>
+              <w:t>группа</w:t>
+            </w:r>
           </w:p>
           <w:p>
             <w:pPr>
@@ -864,6 +839,14 @@
                 <w:szCs w:val="28"/>
               </w:rPr>
             </w:pPr>
+            <w:r>
+              <w:rPr>
+                <w:rFonts w:eastAsia="Calibri"/>
+                <w:bCs/>
+                <w:szCs w:val="28"/>
+              </w:rPr>
+              <w:t xml:space="preserve">       </w:t>
+            </w:r>
           </w:p>
         </w:tc>
         <w:tc>
@@ -1019,7 +1002,16 @@
                       <w:szCs w:val="28"/>
                       <w:u w:val="single"/>
                     </w:rPr>
-                    <w:t xml:space="preserve"> Куров А. В.</w:t>
+                    <w:t xml:space="preserve"> </w:t>
+                  </w:r>
+                  <w:r>
+                    <w:rPr>
+                      <w:rFonts w:eastAsia="Calibri"/>
+                      <w:bCs/>
+                      <w:szCs w:val="28"/>
+                      <w:u w:val="single"/>
+                    </w:rPr>
+                    <w:t>Н.В. Новик</w:t>
                   </w:r>
                 </w:p>
               </w:tc>
@@ -1085,17 +1077,6 @@
                       <w:szCs w:val="24"/>
                     </w:rPr>
                   </w:pPr>
-                  <w:r>
-                    <w:rPr>
-                      <w:rFonts w:eastAsia="Calibri"/>
-                      <w:bCs/>
-                      <w:i/>
-                      <w:iCs/>
-                      <w:sz w:val="24"/>
-                      <w:szCs w:val="24"/>
-                    </w:rPr>
-                    <w:t xml:space="preserve">фамилия, </w:t>
-                  </w:r>
                   <w:proofErr w:type="spellStart"/>
                   <w:r>
                     <w:rPr>
@@ -1118,7 +1099,18 @@
                       <w:sz w:val="24"/>
                       <w:szCs w:val="24"/>
                     </w:rPr>
-                    <w:t>.</w:t>
+                    <w:t xml:space="preserve">., </w:t>
+                  </w:r>
+                  <w:r>
+                    <w:rPr>
+                      <w:rFonts w:eastAsia="Calibri"/>
+                      <w:bCs/>
+                      <w:i/>
+                      <w:iCs/>
+                      <w:sz w:val="24"/>
+                      <w:szCs w:val="24"/>
+                    </w:rPr>
+                    <w:t>фамилия</w:t>
                   </w:r>
                 </w:p>
               </w:tc>
@@ -1165,54 +1157,6 @@
       <w:pPr>
         <w:ind w:firstLine="0"/>
         <w:rPr>
-          <w:bCs/>
-          <w:szCs w:val="28"/>
-        </w:rPr>
-      </w:pPr>
-      <w:r>
-        <w:rPr>
-          <w:bCs/>
-          <w:szCs w:val="28"/>
-        </w:rPr>
-        <w:t>Название предприятия</w:t>
-      </w:r>
-      <w:r>
-        <w:rPr>
-          <w:bCs/>
-          <w:szCs w:val="28"/>
-          <w:u w:val="single"/>
-        </w:rPr>
-        <w:t xml:space="preserve">            МГТУ им. Н.Э. Баумана, каф. ИУ7</w:t>
-      </w:r>
-      <w:r>
-        <w:rPr>
-          <w:bCs/>
-          <w:szCs w:val="28"/>
-          <w:u w:val="single"/>
-        </w:rPr>
-        <w:tab/>
-      </w:r>
-      <w:r>
-        <w:rPr>
-          <w:bCs/>
-          <w:szCs w:val="28"/>
-          <w:u w:val="single"/>
-        </w:rPr>
-        <w:tab/>
-      </w:r>
-      <w:r>
-        <w:rPr>
-          <w:bCs/>
-          <w:szCs w:val="28"/>
-          <w:u w:val="single"/>
-        </w:rPr>
-        <w:tab/>
-      </w:r>
-    </w:p>
-    <w:p>
-      <w:pPr>
-        <w:ind w:firstLine="0"/>
-        <w:rPr>
           <w:rFonts w:eastAsia="Calibri"/>
           <w:bCs/>
           <w:szCs w:val="32"/>
@@ -1224,56 +1168,10 @@
         <w:ind w:firstLine="0"/>
         <w:rPr>
           <w:rFonts w:eastAsia="Calibri"/>
-          <w:bCs/>
-          <w:szCs w:val="32"/>
-        </w:rPr>
-      </w:pPr>
-    </w:p>
-    <w:p>
-      <w:pPr>
-        <w:ind w:firstLine="0"/>
-        <w:rPr>
-          <w:rFonts w:eastAsia="Calibri"/>
-          <w:bCs/>
-          <w:szCs w:val="32"/>
-          <w:u w:val="single"/>
-        </w:rPr>
-      </w:pPr>
-      <w:r>
-        <w:rPr>
-          <w:rFonts w:eastAsia="Calibri"/>
-          <w:bCs/>
-          <w:szCs w:val="32"/>
-        </w:rPr>
-        <w:t>Оценка</w:t>
-      </w:r>
-      <w:r>
-        <w:rPr>
-          <w:rFonts w:eastAsia="Calibri"/>
-          <w:bCs/>
-          <w:szCs w:val="32"/>
-          <w:u w:val="single"/>
-        </w:rPr>
-        <w:tab/>
-      </w:r>
-      <w:r>
-        <w:rPr>
-          <w:rFonts w:eastAsia="Calibri"/>
-          <w:bCs/>
-          <w:szCs w:val="32"/>
-          <w:u w:val="single"/>
-        </w:rPr>
-        <w:tab/>
-      </w:r>
-      <w:r>
-        <w:rPr>
-          <w:rFonts w:eastAsia="Calibri"/>
-          <w:bCs/>
-          <w:szCs w:val="32"/>
-          <w:u w:val="single"/>
-        </w:rPr>
-        <w:tab/>
-      </w:r>
+          <w:i/>
+          <w:iCs/>
+        </w:rPr>
+      </w:pPr>
     </w:p>
     <w:p>
       <w:pPr>
@@ -1287,16 +1185,7 @@
     </w:p>
     <w:p>
       <w:pPr>
-        <w:jc w:val="center"/>
-        <w:rPr>
-          <w:rFonts w:eastAsia="Calibri"/>
-          <w:i/>
-          <w:iCs/>
-        </w:rPr>
-      </w:pPr>
-    </w:p>
-    <w:p>
-      <w:pPr>
+        <w:ind w:firstLine="0"/>
         <w:jc w:val="center"/>
         <w:rPr>
           <w:rFonts w:eastAsia="Calibri"/>
@@ -1532,21 +1421,7 @@
         <w:rPr>
           <w:sz w:val="20"/>
         </w:rPr>
-        <w:t>_____________</w:t>
-      </w:r>
-      <w:proofErr w:type="gramStart"/>
-      <w:r>
-        <w:rPr>
-          <w:sz w:val="20"/>
-        </w:rPr>
-        <w:t>_  _</w:t>
-      </w:r>
-      <w:proofErr w:type="gramEnd"/>
-      <w:r>
-        <w:rPr>
-          <w:sz w:val="20"/>
-        </w:rPr>
-        <w:t>__</w:t>
+        <w:t>______________  ___</w:t>
       </w:r>
       <w:proofErr w:type="spellStart"/>
       <w:r>
@@ -1603,19 +1478,11 @@
           <w:sz w:val="20"/>
         </w:rPr>
       </w:pPr>
-      <w:proofErr w:type="gramStart"/>
       <w:r>
         <w:rPr>
           <w:sz w:val="20"/>
         </w:rPr>
-        <w:t>« _</w:t>
-      </w:r>
-      <w:proofErr w:type="gramEnd"/>
-      <w:r>
-        <w:rPr>
-          <w:sz w:val="20"/>
-        </w:rPr>
-        <w:t>____ » ____________ 20 ____ г.</w:t>
+        <w:t>« _____ » ____________ 20 ____ г.</w:t>
       </w:r>
     </w:p>
     <w:p>
@@ -2224,23 +2091,7 @@
           <w:sz w:val="22"/>
           <w:szCs w:val="22"/>
         </w:rPr>
-        <w:t xml:space="preserve">График выполнения </w:t>
-      </w:r>
-      <w:proofErr w:type="gramStart"/>
-      <w:r>
-        <w:rPr>
-          <w:sz w:val="22"/>
-          <w:szCs w:val="22"/>
-        </w:rPr>
-        <w:t>проекта:  25</w:t>
-      </w:r>
-      <w:proofErr w:type="gramEnd"/>
-      <w:r>
-        <w:rPr>
-          <w:sz w:val="22"/>
-          <w:szCs w:val="22"/>
-        </w:rPr>
-        <w:t>% к _</w:t>
+        <w:t>График выполнения проекта:  25% к _</w:t>
       </w:r>
       <w:r>
         <w:rPr>
@@ -2393,7 +2244,6 @@
           <w:u w:val="single"/>
         </w:rPr>
       </w:pPr>
-      <w:proofErr w:type="gramStart"/>
       <w:r>
         <w:rPr>
           <w:rFonts w:eastAsia="Calibri"/>
@@ -2403,19 +2253,7 @@
           <w:sz w:val="22"/>
           <w:szCs w:val="22"/>
         </w:rPr>
-        <w:t>Задание</w:t>
-      </w:r>
-      <w:proofErr w:type="gramEnd"/>
-      <w:r>
-        <w:rPr>
-          <w:rFonts w:eastAsia="Calibri"/>
-          <w:b/>
-          <w:i/>
-          <w:iCs/>
-          <w:sz w:val="22"/>
-          <w:szCs w:val="22"/>
-        </w:rPr>
-        <w:t xml:space="preserve"> </w:t>
+        <w:t xml:space="preserve">Задание </w:t>
       </w:r>
       <w:r>
         <w:rPr>
@@ -2575,17 +2413,7 @@
           <w:sz w:val="22"/>
           <w:szCs w:val="22"/>
         </w:rPr>
-        <w:t xml:space="preserve">тно-пояснительная записка </w:t>
-      </w:r>
-      <w:proofErr w:type="gramStart"/>
-      <w:r>
-        <w:rPr>
-          <w:rFonts w:eastAsia="Calibri"/>
-          <w:bCs/>
-          <w:sz w:val="22"/>
-          <w:szCs w:val="22"/>
-        </w:rPr>
-        <w:t xml:space="preserve">на </w:t>
+        <w:t xml:space="preserve">тно-пояснительная записка на </w:t>
       </w:r>
       <w:r>
         <w:rPr>
@@ -2595,10 +2423,43 @@
           <w:szCs w:val="22"/>
           <w:u w:val="single"/>
         </w:rPr>
-        <w:t xml:space="preserve"> 25</w:t>
-      </w:r>
-      <w:proofErr w:type="gramEnd"/>
-      <w:r>
+        <w:t xml:space="preserve"> 25-30 </w:t>
+      </w:r>
+      <w:r>
+        <w:rPr>
+          <w:rFonts w:eastAsia="Calibri"/>
+          <w:bCs/>
+          <w:sz w:val="22"/>
+          <w:szCs w:val="22"/>
+        </w:rPr>
+        <w:t xml:space="preserve"> листах формата А4.</w:t>
+      </w:r>
+    </w:p>
+    <w:p>
+      <w:pPr>
+        <w:spacing w:after="0" w:line="240" w:lineRule="auto"/>
+        <w:ind w:firstLine="0"/>
+        <w:rPr>
+          <w:rFonts w:eastAsia="Calibri"/>
+          <w:bCs/>
+          <w:sz w:val="22"/>
+          <w:szCs w:val="22"/>
+        </w:rPr>
+      </w:pPr>
+      <w:r>
+        <w:rPr>
+          <w:rFonts w:eastAsia="Calibri"/>
+          <w:bCs/>
+          <w:sz w:val="22"/>
+          <w:szCs w:val="22"/>
+        </w:rPr>
+        <w:t>Перечень графического (иллюстративного) материала (чертежи, плакаты, слайды и т.п.)</w:t>
+      </w:r>
+    </w:p>
+    <w:p>
+      <w:pPr>
+        <w:spacing w:line="240" w:lineRule="auto"/>
+        <w:ind w:firstLine="0"/>
         <w:rPr>
           <w:rFonts w:eastAsia="Calibri"/>
           <w:bCs/>
@@ -2606,43 +2467,8 @@
           <w:szCs w:val="22"/>
           <w:u w:val="single"/>
         </w:rPr>
-        <w:t xml:space="preserve">-30 </w:t>
-      </w:r>
-      <w:r>
-        <w:rPr>
-          <w:rFonts w:eastAsia="Calibri"/>
-          <w:bCs/>
-          <w:sz w:val="22"/>
-          <w:szCs w:val="22"/>
-        </w:rPr>
-        <w:t xml:space="preserve"> листах формата А4.</w:t>
-      </w:r>
-    </w:p>
-    <w:p>
-      <w:pPr>
-        <w:spacing w:after="0" w:line="240" w:lineRule="auto"/>
-        <w:ind w:firstLine="0"/>
-        <w:rPr>
-          <w:rFonts w:eastAsia="Calibri"/>
-          <w:bCs/>
-          <w:sz w:val="22"/>
-          <w:szCs w:val="22"/>
-        </w:rPr>
-      </w:pPr>
-      <w:r>
-        <w:rPr>
-          <w:rFonts w:eastAsia="Calibri"/>
-          <w:bCs/>
-          <w:sz w:val="22"/>
-          <w:szCs w:val="22"/>
-        </w:rPr>
-        <w:t>Перечень графического (иллюстративного) материала (чертежи, плакаты, слайды и т.п.)</w:t>
-      </w:r>
-    </w:p>
-    <w:p>
-      <w:pPr>
-        <w:spacing w:line="240" w:lineRule="auto"/>
-        <w:ind w:firstLine="0"/>
+      </w:pPr>
+      <w:r>
         <w:rPr>
           <w:rFonts w:eastAsia="Calibri"/>
           <w:bCs/>
@@ -2650,7 +2476,39 @@
           <w:szCs w:val="22"/>
           <w:u w:val="single"/>
         </w:rPr>
-      </w:pPr>
+        <w:t>На защиту проекта должна быть предоставлена презентация, состоящая из 15-20 слайдов. На слайдах должны быть отражены: постановка задачи, использованные методы и алгоритмы, расчетные соотношения, структура комплекса программ, интерфейс, результаты проведенных исследований.</w:t>
+      </w:r>
+    </w:p>
+    <w:p>
+      <w:pPr>
+        <w:spacing w:after="0" w:line="240" w:lineRule="auto"/>
+        <w:ind w:firstLine="0"/>
+        <w:rPr>
+          <w:sz w:val="22"/>
+          <w:szCs w:val="22"/>
+        </w:rPr>
+      </w:pPr>
+    </w:p>
+    <w:p>
+      <w:pPr>
+        <w:spacing w:line="240" w:lineRule="auto"/>
+        <w:ind w:firstLine="0"/>
+        <w:rPr>
+          <w:rFonts w:eastAsia="Calibri"/>
+          <w:bCs/>
+          <w:sz w:val="22"/>
+          <w:szCs w:val="22"/>
+        </w:rPr>
+      </w:pPr>
+      <w:r>
+        <w:rPr>
+          <w:rFonts w:eastAsia="Calibri"/>
+          <w:bCs/>
+          <w:sz w:val="22"/>
+          <w:szCs w:val="22"/>
+        </w:rPr>
+        <w:t xml:space="preserve">Дата выдачи задания « </w:t>
+      </w:r>
       <w:r>
         <w:rPr>
           <w:rFonts w:eastAsia="Calibri"/>
@@ -2659,69 +2517,7 @@
           <w:szCs w:val="22"/>
           <w:u w:val="single"/>
         </w:rPr>
-        <w:t>На защиту проекта должна быть предоставлена презентация, состоящая из 15-20 слайдов. На слайдах должны быть отражены: постановка задачи, использованные методы и алгоритмы, расчетные соотношения, структура комплекса программ, интерфейс, результаты проведенных исследований.</w:t>
-      </w:r>
-    </w:p>
-    <w:p>
-      <w:pPr>
-        <w:spacing w:after="0" w:line="240" w:lineRule="auto"/>
-        <w:ind w:firstLine="0"/>
-        <w:rPr>
-          <w:sz w:val="22"/>
-          <w:szCs w:val="22"/>
-        </w:rPr>
-      </w:pPr>
-    </w:p>
-    <w:p>
-      <w:pPr>
-        <w:spacing w:line="240" w:lineRule="auto"/>
-        <w:ind w:firstLine="0"/>
-        <w:rPr>
-          <w:rFonts w:eastAsia="Calibri"/>
-          <w:bCs/>
-          <w:sz w:val="22"/>
-          <w:szCs w:val="22"/>
-        </w:rPr>
-      </w:pPr>
-      <w:r>
-        <w:rPr>
-          <w:rFonts w:eastAsia="Calibri"/>
-          <w:bCs/>
-          <w:sz w:val="22"/>
-          <w:szCs w:val="22"/>
-        </w:rPr>
-        <w:t xml:space="preserve">Дата выдачи задания </w:t>
-      </w:r>
-      <w:proofErr w:type="gramStart"/>
-      <w:r>
-        <w:rPr>
-          <w:rFonts w:eastAsia="Calibri"/>
-          <w:bCs/>
-          <w:sz w:val="22"/>
-          <w:szCs w:val="22"/>
-        </w:rPr>
-        <w:t xml:space="preserve">« </w:t>
-      </w:r>
-      <w:r>
-        <w:rPr>
-          <w:rFonts w:eastAsia="Calibri"/>
-          <w:bCs/>
-          <w:sz w:val="22"/>
-          <w:szCs w:val="22"/>
-          <w:u w:val="single"/>
-        </w:rPr>
-        <w:t xml:space="preserve"> </w:t>
-      </w:r>
-      <w:proofErr w:type="gramEnd"/>
-      <w:r>
-        <w:rPr>
-          <w:rFonts w:eastAsia="Calibri"/>
-          <w:bCs/>
-          <w:sz w:val="22"/>
-          <w:szCs w:val="22"/>
-          <w:u w:val="single"/>
-        </w:rPr>
-        <w:t xml:space="preserve">     </w:t>
+        <w:t xml:space="preserve">      </w:t>
       </w:r>
       <w:r>
         <w:rPr>
@@ -3578,7 +3374,7 @@
                 <w:noProof/>
                 <w:webHidden/>
               </w:rPr>
-              <w:t>9</w:t>
+              <w:t>8</w:t>
             </w:r>
             <w:r>
               <w:rPr>
@@ -3651,7 +3447,7 @@
                 <w:noProof/>
                 <w:webHidden/>
               </w:rPr>
-              <w:t>10</w:t>
+              <w:t>9</w:t>
             </w:r>
             <w:r>
               <w:rPr>
@@ -3724,7 +3520,7 @@
                 <w:noProof/>
                 <w:webHidden/>
               </w:rPr>
-              <w:t>11</w:t>
+              <w:t>10</w:t>
             </w:r>
             <w:r>
               <w:rPr>
@@ -3797,7 +3593,7 @@
                 <w:noProof/>
                 <w:webHidden/>
               </w:rPr>
-              <w:t>12</w:t>
+              <w:t>11</w:t>
             </w:r>
             <w:r>
               <w:rPr>
@@ -3885,7 +3681,7 @@
                 <w:noProof/>
                 <w:webHidden/>
               </w:rPr>
-              <w:t>14</w:t>
+              <w:t>13</w:t>
             </w:r>
             <w:r>
               <w:rPr>
@@ -3958,7 +3754,7 @@
                 <w:noProof/>
                 <w:webHidden/>
               </w:rPr>
-              <w:t>16</w:t>
+              <w:t>15</w:t>
             </w:r>
             <w:r>
               <w:rPr>
@@ -4031,7 +3827,7 @@
                 <w:noProof/>
                 <w:webHidden/>
               </w:rPr>
-              <w:t>18</w:t>
+              <w:t>17</w:t>
             </w:r>
             <w:r>
               <w:rPr>
@@ -4334,7 +4130,7 @@
                 <w:noProof/>
                 <w:webHidden/>
               </w:rPr>
-              <w:t>20</w:t>
+              <w:t>19</w:t>
             </w:r>
             <w:r>
               <w:rPr>
@@ -4495,7 +4291,7 @@
                 <w:noProof/>
                 <w:webHidden/>
               </w:rPr>
-              <w:t>21</w:t>
+              <w:t>20</w:t>
             </w:r>
             <w:r>
               <w:rPr>
@@ -4783,7 +4579,7 @@
                 <w:noProof/>
                 <w:webHidden/>
               </w:rPr>
-              <w:t>27</w:t>
+              <w:t>26</w:t>
             </w:r>
             <w:r>
               <w:rPr>
@@ -4856,7 +4652,7 @@
                 <w:noProof/>
                 <w:webHidden/>
               </w:rPr>
-              <w:t>28</w:t>
+              <w:t>27</w:t>
             </w:r>
             <w:r>
               <w:rPr>
@@ -4925,7 +4721,7 @@
                 <w:noProof/>
                 <w:webHidden/>
               </w:rPr>
-              <w:t>33</w:t>
+              <w:t>32</w:t>
             </w:r>
             <w:r>
               <w:rPr>
@@ -4998,7 +4794,7 @@
                 <w:noProof/>
                 <w:webHidden/>
               </w:rPr>
-              <w:t>33</w:t>
+              <w:t>32</w:t>
             </w:r>
             <w:r>
               <w:rPr>
@@ -5071,7 +4867,7 @@
                 <w:noProof/>
                 <w:webHidden/>
               </w:rPr>
-              <w:t>33</w:t>
+              <w:t>32</w:t>
             </w:r>
             <w:r>
               <w:rPr>
@@ -5152,7 +4948,7 @@
                 <w:noProof/>
                 <w:webHidden/>
               </w:rPr>
-              <w:t>35</w:t>
+              <w:t>34</w:t>
             </w:r>
             <w:r>
               <w:rPr>
@@ -5225,7 +5021,7 @@
                 <w:noProof/>
                 <w:webHidden/>
               </w:rPr>
-              <w:t>35</w:t>
+              <w:t>34</w:t>
             </w:r>
             <w:r>
               <w:rPr>
@@ -5480,7 +5276,43 @@
     </w:p>
     <w:p>
       <w:r>
-        <w:t>Некоторую реалистичность предоставляемого изображения важно учитывать при реализации средств предварительного показа. Это связанно с тем, что для исполнителя важно исключить возникновение правок на поздних стадиях выполнения работы. Для построения реалистичного изображения, которое позволит понять пользователю концепцию декораций, потребуется учитывать невидимость ребер объектов сцены по отношению к наблюдателю и освещение отдельных участков рабочей плоскости. При этом не стоит вносить в рассмотрение рассеивание, интерференцию, дифракцию, отражения света или передачу цвета объектов. Связано это с тем, что на поздних этапах согласования проекта качественное изображение, в котором больше уделено внимания деталям, синтезируют в специализированном программном обеспечении.</w:t>
+        <w:t xml:space="preserve">Некоторую реалистичность предоставляемого изображения важно учитывать при реализации средств предварительного показа. Это связанно с тем, что для исполнителя важно исключить возникновение правок на поздних стадиях выполнения работы. Для построения реалистичного изображения, которое позволит понять пользователю концепцию декораций, потребуется учитывать невидимость ребер объектов сцены по отношению к наблюдателю и освещение отдельных участков рабочей плоскости. </w:t>
+      </w:r>
+      <w:r>
+        <w:t>Р</w:t>
+      </w:r>
+      <w:r>
+        <w:t>ассеивание, интерференци</w:t>
+      </w:r>
+      <w:r>
+        <w:t>я</w:t>
+      </w:r>
+      <w:r>
+        <w:t>, дифракци</w:t>
+      </w:r>
+      <w:r>
+        <w:t>я</w:t>
+      </w:r>
+      <w:r>
+        <w:t>, отражения света и передач</w:t>
+      </w:r>
+      <w:r>
+        <w:t>а</w:t>
+      </w:r>
+      <w:r>
+        <w:t xml:space="preserve"> цвета объектов</w:t>
+      </w:r>
+      <w:r>
+        <w:t xml:space="preserve"> </w:t>
+      </w:r>
+      <w:r>
+        <w:t>не рассматриваются</w:t>
+      </w:r>
+      <w:r>
+        <w:t>, так как</w:t>
+      </w:r>
+      <w:r>
+        <w:t xml:space="preserve"> на поздних этапах согласования проекта качественное изображение, в котором больше уделено внимания деталям, синтезируют в специализированном программном обеспечении.</w:t>
       </w:r>
     </w:p>
     <w:p>
@@ -5733,10 +5565,7 @@
         <w:t xml:space="preserve"> модели</w:t>
       </w:r>
       <w:r>
-        <w:t xml:space="preserve">. Единица измерения пропорций модели - </w:t>
-      </w:r>
-      <w:r>
-        <w:t xml:space="preserve">занимаемые </w:t>
+        <w:t xml:space="preserve">. Единица измерения пропорций модели - занимаемые </w:t>
       </w:r>
       <w:r>
         <w:t xml:space="preserve">ею </w:t>
@@ -5772,7 +5601,13 @@
         </w:numPr>
       </w:pPr>
       <w:r>
-        <w:t xml:space="preserve">Стол. Является плоскостью, параллельной плоскости выставочного стенда, расположенной на </w:t>
+        <w:t xml:space="preserve">Стол. </w:t>
+      </w:r>
+      <w:r>
+        <w:t>Представляется</w:t>
+      </w:r>
+      <w:r>
+        <w:t xml:space="preserve"> плоскостью, параллельной плоскости выставочного стенда, расположенной на </w:t>
       </w:r>
       <w:r>
         <w:t>прямоугольном параллелепипеде</w:t>
@@ -5793,7 +5628,10 @@
         <w:t xml:space="preserve">Высокий стол (барная стойка). </w:t>
       </w:r>
       <w:r>
-        <w:t>Является плоскостью, параллельной плоскости выставочного стенда, расположенной на четырех прямоугольных параллелепипедах</w:t>
+        <w:t>Представляется</w:t>
+      </w:r>
+      <w:r>
+        <w:t xml:space="preserve"> плоскостью, параллельной плоскости выставочного стенда, расположенной на четырех прямоугольных параллелепипедах</w:t>
       </w:r>
       <w:r>
         <w:t>;</w:t>
@@ -5808,10 +5646,17 @@
         </w:numPr>
       </w:pPr>
       <w:r>
+        <w:lastRenderedPageBreak/>
         <w:t xml:space="preserve">Стул. </w:t>
       </w:r>
       <w:r>
-        <w:t>Является двумя перпендикулярными плоскостями</w:t>
+        <w:t>Представляется</w:t>
+      </w:r>
+      <w:r>
+        <w:t xml:space="preserve"> </w:t>
+      </w:r>
+      <w:r>
+        <w:t>двумя перпендикулярными плоскостями</w:t>
       </w:r>
       <w:r>
         <w:t xml:space="preserve">, </w:t>
@@ -5829,11 +5674,7 @@
         <w:t xml:space="preserve"> плоскости выставочного стенда</w:t>
       </w:r>
       <w:r>
-        <w:t xml:space="preserve">. Эти </w:t>
-      </w:r>
-      <w:r>
-        <w:lastRenderedPageBreak/>
-        <w:t xml:space="preserve">плоскости расположены </w:t>
+        <w:t xml:space="preserve">. Эти плоскости расположены </w:t>
       </w:r>
       <w:r>
         <w:t>на четырех прямоугольных параллелепипедах</w:t>
@@ -5854,7 +5695,13 @@
         <w:t xml:space="preserve">Барный стул. </w:t>
       </w:r>
       <w:r>
-        <w:t>Является двумя перпендикулярными плоскостями, одна из которых параллельна плоскости выставочного стенда. Эти плоскости расположены на прямоугольной призме</w:t>
+        <w:t>Представляется</w:t>
+      </w:r>
+      <w:r>
+        <w:t xml:space="preserve"> </w:t>
+      </w:r>
+      <w:r>
+        <w:t>двумя перпендикулярными плоскостями, одна из которых параллельна плоскости выставочного стенда. Эти плоскости расположены на прямоугольной призме</w:t>
       </w:r>
       <w:r>
         <w:t>;</w:t>
@@ -5875,7 +5722,28 @@
         <w:t xml:space="preserve"> </w:t>
       </w:r>
       <w:r>
-        <w:t xml:space="preserve">Сложная фигура, представляемая прямоугольным параллелепипедом с вычтенной </w:t>
+        <w:t>Представляется с</w:t>
+      </w:r>
+      <w:r>
+        <w:t>ложн</w:t>
+      </w:r>
+      <w:r>
+        <w:t>ой</w:t>
+      </w:r>
+      <w:r>
+        <w:t xml:space="preserve"> фигур</w:t>
+      </w:r>
+      <w:r>
+        <w:t>ой</w:t>
+      </w:r>
+      <w:r>
+        <w:t xml:space="preserve">, </w:t>
+      </w:r>
+      <w:r>
+        <w:t xml:space="preserve">являющейся </w:t>
+      </w:r>
+      <w:r>
+        <w:t xml:space="preserve">прямоугольным параллелепипедом с вычтенной </w:t>
       </w:r>
       <w:r>
         <w:t xml:space="preserve">1/4 </w:t>
@@ -5896,7 +5764,16 @@
         </w:numPr>
       </w:pPr>
       <w:r>
-        <w:t>Растение в горшке в качестве элемента декора. Занимает одну клетку плоскости сцены. Является набором плоскостей, образующими в отдельности цветочный горшок</w:t>
+        <w:t xml:space="preserve">Растение в горшке в качестве элемента декора. Занимает одну клетку плоскости сцены. </w:t>
+      </w:r>
+      <w:r>
+        <w:t>Представляется</w:t>
+      </w:r>
+      <w:r>
+        <w:t xml:space="preserve"> </w:t>
+      </w:r>
+      <w:r>
+        <w:t>набором плоскостей, образующими в отдельности цветочный горшок</w:t>
       </w:r>
       <w:r>
         <w:t>, стебель и некоторую растительность</w:t>
@@ -5914,7 +5791,16 @@
         </w:numPr>
       </w:pPr>
       <w:r>
-        <w:t>Подиум для представления выставочных предметов заказчика. Является прямоугольным параллелепипедом</w:t>
+        <w:t xml:space="preserve">Подиум для представления выставочных предметов заказчика. </w:t>
+      </w:r>
+      <w:r>
+        <w:t>Представляется</w:t>
+      </w:r>
+      <w:r>
+        <w:t xml:space="preserve"> </w:t>
+      </w:r>
+      <w:r>
+        <w:t>прямоугольным параллелепипедом</w:t>
       </w:r>
       <w:r>
         <w:t>;</w:t>
@@ -5935,7 +5821,13 @@
         <w:t xml:space="preserve">. </w:t>
       </w:r>
       <w:r>
-        <w:t xml:space="preserve">Является плоскостью, перпендикулярной плоскости выставочного стенда, расположенной на </w:t>
+        <w:t>Представляется</w:t>
+      </w:r>
+      <w:r>
+        <w:t xml:space="preserve"> </w:t>
+      </w:r>
+      <w:r>
+        <w:t xml:space="preserve">плоскостью, перпендикулярной плоскости выставочного стенда, расположенной на </w:t>
       </w:r>
       <w:r>
         <w:t>прямоугольном параллелепипеде</w:t>
@@ -5971,7 +5863,13 @@
         <w:t xml:space="preserve"> </w:t>
       </w:r>
       <w:r>
-        <w:t>Является прямоугольным параллелепипедом</w:t>
+        <w:t>Представляется</w:t>
+      </w:r>
+      <w:r>
+        <w:t xml:space="preserve"> </w:t>
+      </w:r>
+      <w:r>
+        <w:t>прямоугольным параллелепипедом</w:t>
       </w:r>
       <w:r>
         <w:t>, изначально расположенны</w:t>
@@ -5998,7 +5896,16 @@
         </w:numPr>
       </w:pPr>
       <w:r>
-        <w:t>Шкаф. Является прямоугольным параллелепипедом</w:t>
+        <w:t xml:space="preserve">Шкаф. </w:t>
+      </w:r>
+      <w:r>
+        <w:t>Представляется</w:t>
+      </w:r>
+      <w:r>
+        <w:t xml:space="preserve"> </w:t>
+      </w:r>
+      <w:r>
+        <w:t>прямоугольным параллелепипедом</w:t>
       </w:r>
       <w:r>
         <w:t xml:space="preserve"> с двумя примыкающими к нему меньшими по размеру параллелепипедами</w:t>
@@ -6022,7 +5929,10 @@
         <w:t xml:space="preserve"> </w:t>
       </w:r>
       <w:r>
-        <w:t xml:space="preserve">Является </w:t>
+        <w:t>Представляется</w:t>
+      </w:r>
+      <w:r>
+        <w:t xml:space="preserve"> </w:t>
       </w:r>
       <w:r>
         <w:t xml:space="preserve">несколькими </w:t>
@@ -6043,7 +5953,11 @@
         <w:t>х правильных призма</w:t>
       </w:r>
       <w:r>
-        <w:t>х. Количество параллельных плоскостей зависит от заданной высоты модели</w:t>
+        <w:t xml:space="preserve">х. </w:t>
+      </w:r>
+      <w:r>
+        <w:lastRenderedPageBreak/>
+        <w:t>Количество параллельных плоскостей зависит от заданной высоты модели</w:t>
       </w:r>
       <w:r>
         <w:t>;</w:t>
@@ -6069,218 +5983,217 @@
         </w:numPr>
       </w:pPr>
       <w:r>
+        <w:t xml:space="preserve">Источники света – </w:t>
+      </w:r>
+      <w:r>
+        <w:t>точка</w:t>
+      </w:r>
+      <w:r>
+        <w:t xml:space="preserve"> пространства</w:t>
+      </w:r>
+      <w:r>
+        <w:t xml:space="preserve">, подобная точке </w:t>
+      </w:r>
+      <w:r>
+        <w:t xml:space="preserve">положения </w:t>
+      </w:r>
+      <w:r>
+        <w:t>наблюдателя</w:t>
+      </w:r>
+      <w:r>
+        <w:t>.</w:t>
+      </w:r>
+      <w:r>
+        <w:t xml:space="preserve"> Принимает ортогональную проекцию визуализируемой сцены из своего положения с </w:t>
+      </w:r>
+      <w:r>
+        <w:t xml:space="preserve">некоторым </w:t>
+      </w:r>
+      <w:r>
+        <w:t xml:space="preserve">ограниченным обзором. </w:t>
+      </w:r>
+      <w:r>
+        <w:t>В зависимости от расположения источника и направления распространения лучей света, определяется тень от объектов, расположенных на сцене.</w:t>
+      </w:r>
+      <w:r>
+        <w:t xml:space="preserve"> Положение источника света зада</w:t>
+      </w:r>
+      <w:r>
+        <w:t>е</w:t>
+      </w:r>
+      <w:r>
+        <w:t>тся относительно текущей точки наблюдения</w:t>
+      </w:r>
+      <w:r>
+        <w:t xml:space="preserve"> последовательными поворотами</w:t>
+      </w:r>
+      <w:r>
+        <w:t xml:space="preserve"> по осям </w:t>
+      </w:r>
+      <w:r>
+        <w:rPr>
+          <w:lang w:val="en-US"/>
+        </w:rPr>
+        <w:t>X</w:t>
+      </w:r>
+      <w:r>
+        <w:t xml:space="preserve"> </w:t>
+      </w:r>
+      <w:r>
+        <w:t xml:space="preserve">и </w:t>
+      </w:r>
+      <w:r>
+        <w:rPr>
+          <w:lang w:val="en-US"/>
+        </w:rPr>
+        <w:t>Y</w:t>
+      </w:r>
+      <w:r>
+        <w:t>.</w:t>
+      </w:r>
+    </w:p>
+    <w:p>
+      <w:pPr>
+        <w:pStyle w:val="2"/>
+      </w:pPr>
+      <w:bookmarkStart w:id="4" w:name="_Toc56964312"/>
+      <w:r>
+        <w:t>1.2 Анализ способов задания тр</w:t>
+      </w:r>
+      <w:r>
+        <w:t>е</w:t>
+      </w:r>
+      <w:r>
+        <w:t>хмерных моделей</w:t>
+      </w:r>
+      <w:bookmarkEnd w:id="4"/>
+    </w:p>
+    <w:p>
+      <w:pPr>
+        <w:ind w:firstLine="0"/>
+      </w:pPr>
+      <w:r>
+        <w:t>Модели являются отображением формы и размеров объектов. Основное назначение модели – правильно отображать форму и размеры определ</w:t>
+      </w:r>
+      <w:r>
+        <w:t>е</w:t>
+      </w:r>
+      <w:r>
+        <w:t>нного объекта</w:t>
+      </w:r>
+      <w:r>
+        <w:t xml:space="preserve"> [1</w:t>
+      </w:r>
+      <w:r>
+        <w:t>]</w:t>
+      </w:r>
+      <w:r>
+        <w:t>.</w:t>
+      </w:r>
+    </w:p>
+    <w:p>
+      <w:r>
+        <w:t>В основном используются следующие три формы моделей:</w:t>
+      </w:r>
+    </w:p>
+    <w:p>
+      <w:r>
+        <w:t>1)</w:t>
+      </w:r>
+      <w:r>
+        <w:t xml:space="preserve"> </w:t>
+      </w:r>
+      <w:r>
+        <w:t>к</w:t>
+      </w:r>
+      <w:r>
+        <w:t>аркасная (проволочная) модель. В данной модели зада</w:t>
+      </w:r>
+      <w:r>
+        <w:t>е</w:t>
+      </w:r>
+      <w:r>
+        <w:t>тся информация о вершинах и р</w:t>
+      </w:r>
+      <w:r>
+        <w:t>е</w:t>
+      </w:r>
+      <w:r>
+        <w:t>брах объекта. Это одна из простейших форм задания модели, но она имеет один существенный недостаток: модель не всегда однозначно переда</w:t>
+      </w:r>
+      <w:r>
+        <w:t>е</w:t>
+      </w:r>
+      <w:r>
+        <w:t>т представление о форме объекта</w:t>
+      </w:r>
+      <w:r>
+        <w:t>;</w:t>
+      </w:r>
+    </w:p>
+    <w:p>
+      <w:r>
+        <w:t>2</w:t>
+      </w:r>
+      <w:r>
+        <w:t>)</w:t>
+      </w:r>
+      <w:r>
+        <w:t xml:space="preserve"> </w:t>
+      </w:r>
+      <w:r>
+        <w:t>п</w:t>
+      </w:r>
+      <w:r>
+        <w:t>оверхностные модели. Этот тип модели часто используется в компьютерной графике. Поверхность может описываться аналитически, либо задаваться другим способом (например, отдельными участками поверхности, задаваемыми в качестве участков поверхности того или иного вида). При этом вложенные криволинейные поверхности можно представлять в упрощ</w:t>
+      </w:r>
+      <w:r>
+        <w:t>е</w:t>
+      </w:r>
+      <w:r>
+        <w:t xml:space="preserve">нном </w:t>
+      </w:r>
+      <w:r>
         <w:lastRenderedPageBreak/>
-        <w:t xml:space="preserve">Источники света – </w:t>
-      </w:r>
-      <w:r>
-        <w:t>точка</w:t>
-      </w:r>
-      <w:r>
-        <w:t xml:space="preserve"> пространства</w:t>
-      </w:r>
-      <w:r>
-        <w:t xml:space="preserve">, подобная точке </w:t>
-      </w:r>
-      <w:r>
-        <w:t xml:space="preserve">положения </w:t>
-      </w:r>
-      <w:r>
-        <w:t>наблюдателя</w:t>
-      </w:r>
-      <w:r>
-        <w:t>.</w:t>
-      </w:r>
-      <w:r>
-        <w:t xml:space="preserve"> Принимает ортогональную проекцию визуализируемой сцены из своего положения с </w:t>
-      </w:r>
-      <w:r>
-        <w:t xml:space="preserve">некоторым </w:t>
-      </w:r>
-      <w:r>
-        <w:t xml:space="preserve">ограниченным обзором. </w:t>
-      </w:r>
-      <w:r>
-        <w:t>В зависимости от расположения источника и направления распространения лучей света, определяется тень от объектов, расположенных на сцене.</w:t>
-      </w:r>
-      <w:r>
-        <w:t xml:space="preserve"> Положение источника света зада</w:t>
+        <w:t>виде, выполняя, например, полигональную аппроксимацию: такая поверхность будет задаваться в виде поверхности многогранника.</w:t>
+      </w:r>
+      <w:r>
+        <w:t xml:space="preserve"> </w:t>
+      </w:r>
+      <w:r>
+        <w:t>Данная форма имеет свой недостаток: отсутствует информация о том, с какой стороны поверхности находится материал</w:t>
+      </w:r>
+      <w:r>
+        <w:t>;</w:t>
+      </w:r>
+    </w:p>
+    <w:p>
+      <w:r>
+        <w:t>3</w:t>
+      </w:r>
+      <w:r>
+        <w:t>)</w:t>
+      </w:r>
+      <w:r>
+        <w:t xml:space="preserve"> </w:t>
+      </w:r>
+      <w:r>
+        <w:t>т</w:t>
+      </w:r>
+      <w:r>
+        <w:t>вердотельные (объ</w:t>
       </w:r>
       <w:r>
         <w:t>е</w:t>
       </w:r>
       <w:r>
-        <w:t>тся относительно текущей точки наблюдения</w:t>
-      </w:r>
-      <w:r>
-        <w:t xml:space="preserve"> последовательными поворотами</w:t>
-      </w:r>
-      <w:r>
-        <w:t xml:space="preserve"> по осям </w:t>
-      </w:r>
-      <w:r>
-        <w:rPr>
-          <w:lang w:val="en-US"/>
-        </w:rPr>
-        <w:t>X</w:t>
-      </w:r>
-      <w:r>
-        <w:t xml:space="preserve"> </w:t>
-      </w:r>
-      <w:r>
-        <w:t xml:space="preserve">и </w:t>
-      </w:r>
-      <w:r>
-        <w:rPr>
-          <w:lang w:val="en-US"/>
-        </w:rPr>
-        <w:t>Y</w:t>
-      </w:r>
-      <w:r>
-        <w:t>.</w:t>
-      </w:r>
-    </w:p>
-    <w:p>
-      <w:pPr>
-        <w:pStyle w:val="2"/>
-      </w:pPr>
-      <w:bookmarkStart w:id="4" w:name="_Toc56964312"/>
-      <w:r>
-        <w:t>1.2 Анализ способов задания тр</w:t>
+        <w:t>мные) модели. Отличие данной формы задания модели от поверхностной формы состоит в том, что в объ</w:t>
       </w:r>
       <w:r>
         <w:t>е</w:t>
       </w:r>
       <w:r>
-        <w:t>хмерных моделей</w:t>
-      </w:r>
-      <w:bookmarkEnd w:id="4"/>
-    </w:p>
-    <w:p>
-      <w:pPr>
-        <w:ind w:firstLine="0"/>
-      </w:pPr>
-      <w:r>
-        <w:t>Модели являются отображением формы и размеров объектов. Основное назначение модели – правильно отображать форму и размеры определ</w:t>
-      </w:r>
-      <w:r>
-        <w:t>е</w:t>
-      </w:r>
-      <w:r>
-        <w:t>нного объекта</w:t>
-      </w:r>
-      <w:r>
-        <w:t xml:space="preserve"> [1</w:t>
-      </w:r>
-      <w:r>
-        <w:t>]</w:t>
-      </w:r>
-      <w:r>
-        <w:t>.</w:t>
-      </w:r>
-    </w:p>
-    <w:p>
-      <w:r>
-        <w:t>В основном используются следующие три формы моделей:</w:t>
-      </w:r>
-    </w:p>
-    <w:p>
-      <w:r>
-        <w:t>1)</w:t>
-      </w:r>
-      <w:r>
-        <w:t xml:space="preserve"> </w:t>
-      </w:r>
-      <w:r>
-        <w:t>к</w:t>
-      </w:r>
-      <w:r>
-        <w:t>аркасная (проволочная) модель. В данной модели зада</w:t>
-      </w:r>
-      <w:r>
-        <w:t>е</w:t>
-      </w:r>
-      <w:r>
-        <w:t>тся информация о вершинах и р</w:t>
-      </w:r>
-      <w:r>
-        <w:t>е</w:t>
-      </w:r>
-      <w:r>
-        <w:t>брах объекта. Это одна из простейших форм задания модели, но она имеет один существенный недостаток: модель не всегда однозначно переда</w:t>
-      </w:r>
-      <w:r>
-        <w:t>е</w:t>
-      </w:r>
-      <w:r>
-        <w:t>т представление о форме объекта</w:t>
-      </w:r>
-      <w:r>
-        <w:t>;</w:t>
-      </w:r>
-    </w:p>
-    <w:p>
-      <w:r>
-        <w:t>2</w:t>
-      </w:r>
-      <w:r>
-        <w:t>)</w:t>
-      </w:r>
-      <w:r>
-        <w:t xml:space="preserve"> </w:t>
-      </w:r>
-      <w:r>
-        <w:t>п</w:t>
-      </w:r>
-      <w:r>
-        <w:t>оверхностные модели. Этот тип модели часто используется в компьютерной графике. Поверхность может описываться аналитически, либо задаваться другим способом (например, отдельными участками поверхности, задаваемыми в качестве участков поверхности того или иного вида). При этом вложенные криволинейные поверхности можно представлять в упрощ</w:t>
-      </w:r>
-      <w:r>
-        <w:t>е</w:t>
-      </w:r>
-      <w:r>
-        <w:t>нном виде, выполняя, например, полигональную аппроксимацию: такая поверхность будет задаваться в виде поверхности многогранника.</w:t>
-      </w:r>
-      <w:r>
-        <w:t xml:space="preserve"> </w:t>
-      </w:r>
-      <w:r>
-        <w:t>Данная форма имеет свой недостаток: отсутствует информация о том, с какой стороны поверхности находится материал</w:t>
-      </w:r>
-      <w:r>
-        <w:t>;</w:t>
-      </w:r>
-    </w:p>
-    <w:p>
-      <w:r>
-        <w:t>3</w:t>
-      </w:r>
-      <w:r>
-        <w:t>)</w:t>
-      </w:r>
-      <w:r>
-        <w:t xml:space="preserve"> </w:t>
-      </w:r>
-      <w:r>
-        <w:t>т</w:t>
-      </w:r>
-      <w:r>
-        <w:t>вердотельные (объ</w:t>
-      </w:r>
-      <w:r>
-        <w:t>е</w:t>
-      </w:r>
-      <w:r>
-        <w:t>мные) модели. Отличие данной формы задания модели от поверхностной формы состоит в том, что в объ</w:t>
-      </w:r>
-      <w:r>
-        <w:t>е</w:t>
-      </w:r>
-      <w:r>
-        <w:t xml:space="preserve">мных моделях к </w:t>
-      </w:r>
-      <w:r>
-        <w:lastRenderedPageBreak/>
-        <w:t>информации о поверхностях добавляется информация о том, где расположен материал. Это можно сделать пут</w:t>
+        <w:t>мных моделях к информации о поверхностях добавляется информация о том, где расположен материал. Это можно сделать пут</w:t>
       </w:r>
       <w:r>
         <w:t>е</w:t>
@@ -6416,6 +6329,7 @@
         </w:numPr>
       </w:pPr>
       <w:r>
+        <w:lastRenderedPageBreak/>
         <w:t>с</w:t>
       </w:r>
       <w:r>
@@ -6496,7 +6410,6 @@
         </w:numPr>
       </w:pPr>
       <w:r>
-        <w:lastRenderedPageBreak/>
         <w:t>т</w:t>
       </w:r>
       <w:r>
@@ -6550,6 +6463,7 @@
           <w:b w:val="0"/>
           <w:szCs w:val="20"/>
         </w:rPr>
+        <w:lastRenderedPageBreak/>
         <w:t xml:space="preserve">Стоит отметить, что решающий фактор в выборе способа задания модели в курсовом проекте </w:t>
       </w:r>
       <w:r>
@@ -6683,7 +6597,6 @@
         </w:numPr>
       </w:pPr>
       <w:r>
-        <w:lastRenderedPageBreak/>
         <w:t>Алгоритм должен быть достаточно быстрым при работе с множеством объектов сцены, чтобы пользователь не ожидал долгой загрузки изображения</w:t>
       </w:r>
       <w:r>
@@ -6716,6 +6629,7 @@
       </w:pPr>
       <w:bookmarkStart w:id="7" w:name="_Toc56964315"/>
       <w:r>
+        <w:lastRenderedPageBreak/>
         <w:t>Алгоритм Робертса</w:t>
       </w:r>
       <w:bookmarkEnd w:id="7"/>
@@ -7416,11 +7330,7 @@
         <w:t>.</w:t>
       </w:r>
       <w:r>
-        <w:t xml:space="preserve"> Для проведения проверки следует взять точку, расположенную внутри тела. </w:t>
-      </w:r>
-      <w:r>
-        <w:lastRenderedPageBreak/>
-        <w:t>Координаты такой точки можно получить пут</w:t>
+        <w:t xml:space="preserve"> Для проведения проверки следует взять точку, расположенную внутри тела. Координаты такой точки можно получить пут</w:t>
       </w:r>
       <w:r>
         <w:t>е</w:t>
@@ -7491,6 +7401,7 @@
     </w:p>
     <w:p>
       <w:r>
+        <w:lastRenderedPageBreak/>
         <w:t>3. Этап удаления невидимых р</w:t>
       </w:r>
       <w:r>
@@ -7576,7 +7487,6 @@
         </w:numPr>
       </w:pPr>
       <w:r>
-        <w:lastRenderedPageBreak/>
         <w:t>Все тела сцены должны быть выпуклыми</w:t>
       </w:r>
       <w:r>
@@ -7623,6 +7533,7 @@
         </w:numPr>
       </w:pPr>
       <w:r>
+        <w:lastRenderedPageBreak/>
         <w:t xml:space="preserve">На сцене может находиться множество объектов, что замедлит скорость </w:t>
       </w:r>
       <w:r>
@@ -7781,7 +7692,6 @@
     </w:p>
     <w:p>
       <w:r>
-        <w:lastRenderedPageBreak/>
         <w:t xml:space="preserve">Для решения задачи вычисления глубины </w:t>
       </w:r>
       <m:oMath>
@@ -8264,6 +8174,7 @@
         <w:rPr>
           <w:iCs/>
         </w:rPr>
+        <w:lastRenderedPageBreak/>
         <w:t>При этом стоит отметить, что для невыпуклых многогранников предварительно потребуется удалить нелицевые грани.</w:t>
       </w:r>
     </w:p>
@@ -8416,43 +8327,46 @@
       </w:pPr>
       <w:bookmarkStart w:id="9" w:name="_Toc56964317"/>
       <w:r>
+        <w:t>Алгоритм обратной трассировки лучей</w:t>
+      </w:r>
+      <w:bookmarkEnd w:id="9"/>
+    </w:p>
+    <w:p>
+      <w:pPr>
+        <w:ind w:firstLine="0"/>
+      </w:pPr>
+      <w:r>
+        <w:t>Наблюдатель видит объект посредством испускаемого источником света, который падает на этот объект и согласно законам оптики некоторым пут</w:t>
+      </w:r>
+      <w:r>
+        <w:t>е</w:t>
+      </w:r>
+      <w:r>
+        <w:t>м доходит до глаза наблюдателя. Отслеживать пути лучей от источника к наблюдателю неэффективно с точки зрения вычислений, поэтому наилучшим способом будет отслеживание путей в обратном направлении, то есть от наблюдателя к объекту</w:t>
+      </w:r>
+      <w:r>
+        <w:t xml:space="preserve"> </w:t>
+      </w:r>
+      <w:r>
+        <w:t>[</w:t>
+      </w:r>
+      <w:r>
+        <w:t>5</w:t>
+      </w:r>
+      <w:r>
+        <w:t>]</w:t>
+      </w:r>
+      <w:r>
+        <w:t>.</w:t>
+      </w:r>
+    </w:p>
+    <w:p>
+      <w:r>
+        <w:t xml:space="preserve">Предполагается, что сцена уже преобразована в пространство изображения, а точка, в которой находится наблюдатель, находится в </w:t>
+      </w:r>
+      <w:r>
         <w:lastRenderedPageBreak/>
-        <w:t>Алгоритм обратной трассировки лучей</w:t>
-      </w:r>
-      <w:bookmarkEnd w:id="9"/>
-    </w:p>
-    <w:p>
-      <w:pPr>
-        <w:ind w:firstLine="0"/>
-      </w:pPr>
-      <w:r>
-        <w:t>Наблюдатель видит объект посредством испускаемого источником света, который падает на этот объект и согласно законам оптики некоторым пут</w:t>
-      </w:r>
-      <w:r>
-        <w:t>е</w:t>
-      </w:r>
-      <w:r>
-        <w:t>м доходит до глаза наблюдателя. Отслеживать пути лучей от источника к наблюдателю неэффективно с точки зрения вычислений, поэтому наилучшим способом будет отслеживание путей в обратном направлении, то есть от наблюдателя к объекту</w:t>
-      </w:r>
-      <w:r>
-        <w:t xml:space="preserve"> </w:t>
-      </w:r>
-      <w:r>
-        <w:t>[</w:t>
-      </w:r>
-      <w:r>
-        <w:t>5</w:t>
-      </w:r>
-      <w:r>
-        <w:t>]</w:t>
-      </w:r>
-      <w:r>
-        <w:t>.</w:t>
-      </w:r>
-    </w:p>
-    <w:p>
-      <w:r>
-        <w:t xml:space="preserve">Предполагается, что сцена уже преобразована в пространство изображения, а точка, в которой находится наблюдатель, находится в бесконечности на положительной полуоси </w:t>
+        <w:t xml:space="preserve">бесконечности на положительной полуоси </w:t>
       </w:r>
       <m:oMath>
         <m:r>
@@ -8837,7 +8751,6 @@
             <w:rPr>
               <w:rFonts w:ascii="Cambria Math" w:hAnsi="Cambria Math"/>
             </w:rPr>
-            <w:lastRenderedPageBreak/>
             <m:t>P</m:t>
           </m:r>
           <m:d>
@@ -9671,6 +9584,7 @@
         <w:rPr>
           <w:iCs/>
         </w:rPr>
+        <w:lastRenderedPageBreak/>
         <w:t xml:space="preserve">Где параметр </w:t>
       </w:r>
       <m:oMath>
@@ -10304,57 +10218,57 @@
     </w:p>
     <w:p>
       <w:r>
-        <w:t xml:space="preserve">Алгоритм не отвечает главному требованию – скорости работы. Также от реализуемого продукта не требуется высокой реалистичности синтезируемого </w:t>
+        <w:t xml:space="preserve">Алгоритм не отвечает главному требованию – скорости работы. Также от реализуемого продукта не требуется высокой реалистичности синтезируемого изображения и возможности работы с поверхностями, заданными в математической форме. </w:t>
+      </w:r>
+    </w:p>
+    <w:p>
+      <w:r>
+        <w:t>Указанные факты говорят о том, что обратная трассировка лучей не подходит для решения поставленной задачи.</w:t>
+      </w:r>
+    </w:p>
+    <w:p>
+      <w:r>
+        <w:t>Таким образом, в качестве алгоритма удаления невидимых р</w:t>
+      </w:r>
+      <w:r>
+        <w:t>е</w:t>
+      </w:r>
+      <w:r>
+        <w:t xml:space="preserve">бер и поверхностей был выбран алгоритм с использованием </w:t>
+      </w:r>
+      <w:r>
+        <w:rPr>
+          <w:lang w:val="en-US"/>
+        </w:rPr>
+        <w:t>z</w:t>
+      </w:r>
+      <w:r>
+        <w:t>-</w:t>
+      </w:r>
+      <w:r>
+        <w:t>буфера.</w:t>
+      </w:r>
+    </w:p>
+    <w:p>
+      <w:pPr>
+        <w:pStyle w:val="2"/>
+      </w:pPr>
+      <w:bookmarkStart w:id="10" w:name="_Toc56964318"/>
+      <w:r>
+        <w:t>1.5 Анализ алгоритмов построения теней</w:t>
+      </w:r>
+      <w:bookmarkEnd w:id="10"/>
+    </w:p>
+    <w:p>
+      <w:pPr>
+        <w:ind w:firstLine="0"/>
+      </w:pPr>
+      <w:r>
+        <w:t xml:space="preserve">При использовании алгоритма обратной трассировки лучей, рассмотренного ранее, построение теней происходит по ходу выполнения алгоритма: пиксел </w:t>
       </w:r>
       <w:r>
         <w:lastRenderedPageBreak/>
-        <w:t xml:space="preserve">изображения и возможности работы с поверхностями, заданными в математической форме. </w:t>
-      </w:r>
-    </w:p>
-    <w:p>
-      <w:r>
-        <w:t>Указанные факты говорят о том, что обратная трассировка лучей не подходит для решения поставленной задачи.</w:t>
-      </w:r>
-    </w:p>
-    <w:p>
-      <w:r>
-        <w:t>Таким образом, в качестве алгоритма удаления невидимых р</w:t>
-      </w:r>
-      <w:r>
-        <w:t>е</w:t>
-      </w:r>
-      <w:r>
-        <w:t xml:space="preserve">бер и поверхностей был выбран алгоритм с использованием </w:t>
-      </w:r>
-      <w:r>
-        <w:rPr>
-          <w:lang w:val="en-US"/>
-        </w:rPr>
-        <w:t>z</w:t>
-      </w:r>
-      <w:r>
-        <w:t>-</w:t>
-      </w:r>
-      <w:r>
-        <w:t>буфера.</w:t>
-      </w:r>
-    </w:p>
-    <w:p>
-      <w:pPr>
-        <w:pStyle w:val="2"/>
-      </w:pPr>
-      <w:bookmarkStart w:id="10" w:name="_Toc56964318"/>
-      <w:r>
-        <w:t>1.5 Анализ алгоритмов построения теней</w:t>
-      </w:r>
-      <w:bookmarkEnd w:id="10"/>
-    </w:p>
-    <w:p>
-      <w:pPr>
-        <w:ind w:firstLine="0"/>
-      </w:pPr>
-      <w:r>
-        <w:t>При использовании алгоритма обратной трассировки лучей, рассмотренного ранее, построение теней происходит по ходу выполнения алгоритма: пиксел будет затен</w:t>
+        <w:t>будет затен</w:t>
       </w:r>
       <w:r>
         <w:t>е</w:t>
@@ -10474,11 +10388,7 @@
         <w:t>-</w:t>
       </w:r>
       <w:r>
-        <w:t xml:space="preserve">буфера, отвечающего двум требованиям: быстрая работа с </w:t>
-      </w:r>
-      <w:r>
-        <w:lastRenderedPageBreak/>
-        <w:t xml:space="preserve">множеством объектов сцены и преобладание скорости над точностью. Были рассмотрены алгоритмы построения теней. В качестве реализуемого был выбран алгоритм, использующий </w:t>
+        <w:t xml:space="preserve">буфера, отвечающего двум требованиям: быстрая работа с множеством объектов сцены и преобладание скорости над точностью. Были рассмотрены алгоритмы построения теней. В качестве реализуемого был выбран алгоритм, использующий </w:t>
       </w:r>
       <w:r>
         <w:t xml:space="preserve">теневой </w:t>
@@ -10495,66 +10405,6 @@
       <w:r>
         <w:t>буфер.</w:t>
       </w:r>
-    </w:p>
-    <w:p>
-      <w:pPr>
-        <w:ind w:firstLine="0"/>
-      </w:pPr>
-    </w:p>
-    <w:p>
-      <w:pPr>
-        <w:ind w:firstLine="0"/>
-      </w:pPr>
-    </w:p>
-    <w:p>
-      <w:pPr>
-        <w:ind w:firstLine="0"/>
-      </w:pPr>
-    </w:p>
-    <w:p>
-      <w:pPr>
-        <w:ind w:firstLine="0"/>
-      </w:pPr>
-    </w:p>
-    <w:p>
-      <w:pPr>
-        <w:ind w:firstLine="0"/>
-      </w:pPr>
-    </w:p>
-    <w:p>
-      <w:pPr>
-        <w:ind w:firstLine="0"/>
-      </w:pPr>
-    </w:p>
-    <w:p>
-      <w:pPr>
-        <w:ind w:firstLine="0"/>
-      </w:pPr>
-    </w:p>
-    <w:p>
-      <w:pPr>
-        <w:ind w:firstLine="0"/>
-      </w:pPr>
-    </w:p>
-    <w:p>
-      <w:pPr>
-        <w:ind w:firstLine="0"/>
-      </w:pPr>
-    </w:p>
-    <w:p>
-      <w:pPr>
-        <w:ind w:firstLine="0"/>
-      </w:pPr>
-    </w:p>
-    <w:p>
-      <w:pPr>
-        <w:ind w:firstLine="0"/>
-      </w:pPr>
-    </w:p>
-    <w:p>
-      <w:pPr>
-        <w:ind w:firstLine="0"/>
-      </w:pPr>
     </w:p>
     <w:p>
       <w:pPr>
@@ -11826,7 +11676,7 @@
           <w:szCs w:val="28"/>
         </w:rPr>
         <w:lastRenderedPageBreak/>
-        <w:t xml:space="preserve">Таблица </w:t>
+        <w:t>Таблица 2.</w:t>
       </w:r>
       <w:r>
         <w:rPr>
@@ -11846,7 +11696,7 @@
           <w:sz w:val="28"/>
           <w:szCs w:val="28"/>
         </w:rPr>
-        <w:instrText xml:space="preserve"> SEQ Таблица \* ARABIC </w:instrText>
+        <w:instrText xml:space="preserve"> SEQ Таблица_2. \* ARABIC </w:instrText>
       </w:r>
       <w:r>
         <w:rPr>
@@ -12547,22 +12397,25 @@
         <w:t>На</w:t>
       </w:r>
       <w:r>
-        <w:t xml:space="preserve"> рис. 3.1</w:t>
-      </w:r>
-      <w:r>
-        <w:t xml:space="preserve">, </w:t>
-      </w:r>
-      <w:r>
-        <w:t>рис 3.2</w:t>
-      </w:r>
-      <w:r>
-        <w:t xml:space="preserve">, </w:t>
-      </w:r>
-      <w:r>
-        <w:t xml:space="preserve">рис. </w:t>
-      </w:r>
-      <w:r>
-        <w:t>3.3</w:t>
+        <w:t xml:space="preserve"> рис</w:t>
+      </w:r>
+      <w:r>
+        <w:t>унках</w:t>
+      </w:r>
+      <w:r>
+        <w:t xml:space="preserve"> 3.1</w:t>
+      </w:r>
+      <w:r>
+        <w:t>,</w:t>
+      </w:r>
+      <w:r>
+        <w:t xml:space="preserve"> </w:t>
+      </w:r>
+      <w:r>
+        <w:t>3.2</w:t>
+      </w:r>
+      <w:r>
+        <w:t>, 3.3</w:t>
       </w:r>
       <w:r>
         <w:t xml:space="preserve"> предоставлена структура и состав классов в программном обеспечении.</w:t>
@@ -12656,9 +12509,19 @@
           <w:color w:val="auto"/>
           <w:sz w:val="28"/>
           <w:szCs w:val="28"/>
+        </w:rPr>
+        <w:t>унок</w:t>
+      </w:r>
+      <w:r>
+        <w:rPr>
+          <w:i w:val="0"/>
+          <w:iCs w:val="0"/>
+          <w:color w:val="auto"/>
+          <w:sz w:val="28"/>
+          <w:szCs w:val="28"/>
           <w:lang w:val="en-US"/>
         </w:rPr>
-        <w:t>. 3.</w:t>
+        <w:t xml:space="preserve"> 3.</w:t>
       </w:r>
       <w:r>
         <w:rPr>
@@ -13022,7 +12885,27 @@
           <w:sz w:val="28"/>
           <w:szCs w:val="28"/>
         </w:rPr>
-        <w:t>Рис. 3.</w:t>
+        <w:t>Рис</w:t>
+      </w:r>
+      <w:r>
+        <w:rPr>
+          <w:i w:val="0"/>
+          <w:iCs w:val="0"/>
+          <w:color w:val="auto"/>
+          <w:sz w:val="28"/>
+          <w:szCs w:val="28"/>
+        </w:rPr>
+        <w:t>унок</w:t>
+      </w:r>
+      <w:r>
+        <w:rPr>
+          <w:i w:val="0"/>
+          <w:iCs w:val="0"/>
+          <w:color w:val="auto"/>
+          <w:sz w:val="28"/>
+          <w:szCs w:val="28"/>
+        </w:rPr>
+        <w:t xml:space="preserve"> 3.</w:t>
       </w:r>
       <w:r>
         <w:rPr>
@@ -13324,9 +13207,19 @@
           <w:color w:val="auto"/>
           <w:sz w:val="28"/>
           <w:szCs w:val="28"/>
+        </w:rPr>
+        <w:t>унок</w:t>
+      </w:r>
+      <w:r>
+        <w:rPr>
+          <w:i w:val="0"/>
+          <w:iCs w:val="0"/>
+          <w:color w:val="auto"/>
+          <w:sz w:val="28"/>
+          <w:szCs w:val="28"/>
           <w:lang w:val="en-US"/>
         </w:rPr>
-        <w:t>. 3.</w:t>
+        <w:t xml:space="preserve"> 3.</w:t>
       </w:r>
       <w:r>
         <w:rPr>
@@ -14803,7 +14696,13 @@
         <w:t>е</w:t>
       </w:r>
       <w:r>
-        <w:t>нного на рис. 3.4, включает в себя:</w:t>
+        <w:t>нного на рис</w:t>
+      </w:r>
+      <w:r>
+        <w:t>унке</w:t>
+      </w:r>
+      <w:r>
+        <w:t xml:space="preserve"> 3.4, включает в себя:</w:t>
       </w:r>
     </w:p>
     <w:p>
@@ -14907,7 +14806,27 @@
           <w:sz w:val="28"/>
           <w:szCs w:val="28"/>
         </w:rPr>
-        <w:t>Рис. 3.</w:t>
+        <w:t>Рис</w:t>
+      </w:r>
+      <w:r>
+        <w:rPr>
+          <w:i w:val="0"/>
+          <w:iCs w:val="0"/>
+          <w:color w:val="auto"/>
+          <w:sz w:val="28"/>
+          <w:szCs w:val="28"/>
+        </w:rPr>
+        <w:t>унок</w:t>
+      </w:r>
+      <w:r>
+        <w:rPr>
+          <w:i w:val="0"/>
+          <w:iCs w:val="0"/>
+          <w:color w:val="auto"/>
+          <w:sz w:val="28"/>
+          <w:szCs w:val="28"/>
+        </w:rPr>
+        <w:t xml:space="preserve"> 3.</w:t>
       </w:r>
       <w:r>
         <w:rPr>
@@ -14982,7 +14901,13 @@
         <w:t>е</w:t>
       </w:r>
       <w:r>
-        <w:t>нного на рис. 3.5, включает в себя поля ввода для ширины и длины создаваемой сцены.</w:t>
+        <w:t>нного на рис</w:t>
+      </w:r>
+      <w:r>
+        <w:t>унке</w:t>
+      </w:r>
+      <w:r>
+        <w:t xml:space="preserve"> 3.5, включает в себя поля ввода для ширины и длины создаваемой сцены.</w:t>
       </w:r>
     </w:p>
     <w:p>
@@ -15052,7 +14977,27 @@
           <w:sz w:val="28"/>
           <w:szCs w:val="28"/>
         </w:rPr>
-        <w:t>Рис. 3.</w:t>
+        <w:t>Рис</w:t>
+      </w:r>
+      <w:r>
+        <w:rPr>
+          <w:i w:val="0"/>
+          <w:iCs w:val="0"/>
+          <w:color w:val="auto"/>
+          <w:sz w:val="28"/>
+          <w:szCs w:val="28"/>
+        </w:rPr>
+        <w:t>унок</w:t>
+      </w:r>
+      <w:r>
+        <w:rPr>
+          <w:i w:val="0"/>
+          <w:iCs w:val="0"/>
+          <w:color w:val="auto"/>
+          <w:sz w:val="28"/>
+          <w:szCs w:val="28"/>
+        </w:rPr>
+        <w:t xml:space="preserve"> 3.</w:t>
       </w:r>
       <w:r>
         <w:rPr>
@@ -15157,7 +15102,13 @@
         <w:t>е</w:t>
       </w:r>
       <w:r>
-        <w:t>нного на рис. 3.6,</w:t>
+        <w:t>нного на рис</w:t>
+      </w:r>
+      <w:r>
+        <w:t>унке</w:t>
+      </w:r>
+      <w:r>
+        <w:t xml:space="preserve"> 3.6,</w:t>
       </w:r>
       <w:r>
         <w:t xml:space="preserve"> включает в себя поля ввода положения по длине и ширине плоскости, длины и высоты, а также</w:t>
@@ -15242,7 +15193,27 @@
           <w:sz w:val="28"/>
           <w:szCs w:val="28"/>
         </w:rPr>
-        <w:t>Рис. 3.</w:t>
+        <w:t>Рис</w:t>
+      </w:r>
+      <w:r>
+        <w:rPr>
+          <w:i w:val="0"/>
+          <w:iCs w:val="0"/>
+          <w:color w:val="auto"/>
+          <w:sz w:val="28"/>
+          <w:szCs w:val="28"/>
+        </w:rPr>
+        <w:t>унок</w:t>
+      </w:r>
+      <w:r>
+        <w:rPr>
+          <w:i w:val="0"/>
+          <w:iCs w:val="0"/>
+          <w:color w:val="auto"/>
+          <w:sz w:val="28"/>
+          <w:szCs w:val="28"/>
+        </w:rPr>
+        <w:t xml:space="preserve"> 3.</w:t>
       </w:r>
       <w:r>
         <w:rPr>
@@ -15311,7 +15282,13 @@
         <w:t>Интерфейс окна выбора параметров добавляемого источника света</w:t>
       </w:r>
       <w:r>
-        <w:t>, изображенного на рис. 3.7,</w:t>
+        <w:t>, изображенного на рис</w:t>
+      </w:r>
+      <w:r>
+        <w:t>унке</w:t>
+      </w:r>
+      <w:r>
+        <w:t xml:space="preserve"> 3.7,</w:t>
       </w:r>
       <w:r>
         <w:t xml:space="preserve"> включает в себя поля ввода углов поворота по осям </w:t>
@@ -15407,7 +15384,27 @@
           <w:sz w:val="28"/>
           <w:szCs w:val="28"/>
         </w:rPr>
-        <w:t>Рис. 3.</w:t>
+        <w:t>Рис</w:t>
+      </w:r>
+      <w:r>
+        <w:rPr>
+          <w:i w:val="0"/>
+          <w:iCs w:val="0"/>
+          <w:color w:val="auto"/>
+          <w:sz w:val="28"/>
+          <w:szCs w:val="28"/>
+        </w:rPr>
+        <w:t>унок</w:t>
+      </w:r>
+      <w:r>
+        <w:rPr>
+          <w:i w:val="0"/>
+          <w:iCs w:val="0"/>
+          <w:color w:val="auto"/>
+          <w:sz w:val="28"/>
+          <w:szCs w:val="28"/>
+        </w:rPr>
+        <w:t xml:space="preserve"> 3.</w:t>
       </w:r>
       <w:r>
         <w:rPr>
@@ -15479,7 +15476,13 @@
         <w:t>е</w:t>
       </w:r>
       <w:r>
-        <w:t>нного на рис. 3.7, включает в себя список объектов сцены.</w:t>
+        <w:t>нного на рис</w:t>
+      </w:r>
+      <w:r>
+        <w:t>унке</w:t>
+      </w:r>
+      <w:r>
+        <w:t xml:space="preserve"> 3.7, включает в себя список объектов сцены.</w:t>
       </w:r>
     </w:p>
     <w:p>
@@ -15549,7 +15552,27 @@
           <w:sz w:val="28"/>
           <w:szCs w:val="28"/>
         </w:rPr>
-        <w:t>Рис. 3.</w:t>
+        <w:t>Рис</w:t>
+      </w:r>
+      <w:r>
+        <w:rPr>
+          <w:i w:val="0"/>
+          <w:iCs w:val="0"/>
+          <w:color w:val="auto"/>
+          <w:sz w:val="28"/>
+          <w:szCs w:val="28"/>
+        </w:rPr>
+        <w:t>унок</w:t>
+      </w:r>
+      <w:r>
+        <w:rPr>
+          <w:i w:val="0"/>
+          <w:iCs w:val="0"/>
+          <w:color w:val="auto"/>
+          <w:sz w:val="28"/>
+          <w:szCs w:val="28"/>
+        </w:rPr>
+        <w:t xml:space="preserve"> 3.</w:t>
       </w:r>
       <w:r>
         <w:rPr>
@@ -15720,7 +15743,27 @@
           <w:sz w:val="28"/>
           <w:szCs w:val="28"/>
         </w:rPr>
-        <w:t>Рис. 3.</w:t>
+        <w:t>Рис</w:t>
+      </w:r>
+      <w:r>
+        <w:rPr>
+          <w:i w:val="0"/>
+          <w:iCs w:val="0"/>
+          <w:color w:val="auto"/>
+          <w:sz w:val="28"/>
+          <w:szCs w:val="28"/>
+        </w:rPr>
+        <w:t>унок</w:t>
+      </w:r>
+      <w:r>
+        <w:rPr>
+          <w:i w:val="0"/>
+          <w:iCs w:val="0"/>
+          <w:color w:val="auto"/>
+          <w:sz w:val="28"/>
+          <w:szCs w:val="28"/>
+        </w:rPr>
+        <w:t xml:space="preserve"> 3.</w:t>
       </w:r>
       <w:r>
         <w:rPr>
@@ -15792,7 +15835,13 @@
         <w:t>е</w:t>
       </w:r>
       <w:r>
-        <w:t>нного на рис. 3.10, включает в себя два поля ввода новой длины и ширины сцены.</w:t>
+        <w:t>нного на рис</w:t>
+      </w:r>
+      <w:r>
+        <w:t>унке</w:t>
+      </w:r>
+      <w:r>
+        <w:t xml:space="preserve"> 3.10, включает в себя два поля ввода новой длины и ширины сцены.</w:t>
       </w:r>
     </w:p>
     <w:p>
@@ -15861,7 +15910,27 @@
           <w:sz w:val="28"/>
           <w:szCs w:val="28"/>
         </w:rPr>
-        <w:t>Рис. 3.</w:t>
+        <w:t>Рис</w:t>
+      </w:r>
+      <w:r>
+        <w:rPr>
+          <w:i w:val="0"/>
+          <w:iCs w:val="0"/>
+          <w:color w:val="auto"/>
+          <w:sz w:val="28"/>
+          <w:szCs w:val="28"/>
+        </w:rPr>
+        <w:t>унок</w:t>
+      </w:r>
+      <w:r>
+        <w:rPr>
+          <w:i w:val="0"/>
+          <w:iCs w:val="0"/>
+          <w:color w:val="auto"/>
+          <w:sz w:val="28"/>
+          <w:szCs w:val="28"/>
+        </w:rPr>
+        <w:t xml:space="preserve"> 3.</w:t>
       </w:r>
       <w:r>
         <w:rPr>
@@ -16122,7 +16191,13 @@
     </w:p>
     <w:p>
       <w:r>
-        <w:t xml:space="preserve">На рис. 4.1 </w:t>
+        <w:t>На рис</w:t>
+      </w:r>
+      <w:r>
+        <w:t>унке</w:t>
+      </w:r>
+      <w:r>
+        <w:t xml:space="preserve"> 4.1 </w:t>
       </w:r>
       <w:r>
         <w:t>приведен пример работы программы при наличии единственного источника света.</w:t>
@@ -16194,7 +16269,27 @@
           <w:sz w:val="28"/>
           <w:szCs w:val="28"/>
         </w:rPr>
-        <w:t>Рис. 4.</w:t>
+        <w:t>Рис</w:t>
+      </w:r>
+      <w:r>
+        <w:rPr>
+          <w:i w:val="0"/>
+          <w:iCs w:val="0"/>
+          <w:color w:val="auto"/>
+          <w:sz w:val="28"/>
+          <w:szCs w:val="28"/>
+        </w:rPr>
+        <w:t>унок</w:t>
+      </w:r>
+      <w:r>
+        <w:rPr>
+          <w:i w:val="0"/>
+          <w:iCs w:val="0"/>
+          <w:color w:val="auto"/>
+          <w:sz w:val="28"/>
+          <w:szCs w:val="28"/>
+        </w:rPr>
+        <w:t xml:space="preserve"> 4.</w:t>
       </w:r>
       <w:r>
         <w:rPr>
@@ -16260,7 +16355,19 @@
     </w:p>
     <w:p>
       <w:r>
-        <w:t>На рис. 4.2 приведен пример работы программы при наличии двух близко расположенных источников света. Заметно, что в отличие от рис. 4.1 тени несколько сузились.</w:t>
+        <w:t>На ри</w:t>
+      </w:r>
+      <w:r>
+        <w:t>сунке</w:t>
+      </w:r>
+      <w:r>
+        <w:t xml:space="preserve"> 4.2 приведен пример работы программы при наличии двух близко расположенных источников света. Заметно, что в отличие от рис</w:t>
+      </w:r>
+      <w:r>
+        <w:t>унка</w:t>
+      </w:r>
+      <w:r>
+        <w:t xml:space="preserve"> 4.1 тени несколько сузились.</w:t>
       </w:r>
     </w:p>
     <w:p>
@@ -16331,7 +16438,27 @@
           <w:sz w:val="28"/>
           <w:szCs w:val="28"/>
         </w:rPr>
-        <w:t>Рис. 4.</w:t>
+        <w:t>Рис</w:t>
+      </w:r>
+      <w:r>
+        <w:rPr>
+          <w:i w:val="0"/>
+          <w:iCs w:val="0"/>
+          <w:color w:val="auto"/>
+          <w:sz w:val="28"/>
+          <w:szCs w:val="28"/>
+        </w:rPr>
+        <w:t>унок</w:t>
+      </w:r>
+      <w:r>
+        <w:rPr>
+          <w:i w:val="0"/>
+          <w:iCs w:val="0"/>
+          <w:color w:val="auto"/>
+          <w:sz w:val="28"/>
+          <w:szCs w:val="28"/>
+        </w:rPr>
+        <w:t xml:space="preserve"> 4.</w:t>
       </w:r>
       <w:r>
         <w:rPr>
@@ -16397,7 +16524,13 @@
     </w:p>
     <w:p>
       <w:r>
-        <w:t>На рис 4.3</w:t>
+        <w:t>На рис</w:t>
+      </w:r>
+      <w:r>
+        <w:t>унках</w:t>
+      </w:r>
+      <w:r>
+        <w:t xml:space="preserve"> 4.3</w:t>
       </w:r>
       <w:r>
         <w:t xml:space="preserve"> и 4.4</w:t>
@@ -16480,7 +16613,27 @@
           <w:sz w:val="28"/>
           <w:szCs w:val="28"/>
         </w:rPr>
-        <w:t>Рис. 4.</w:t>
+        <w:t>Рис</w:t>
+      </w:r>
+      <w:r>
+        <w:rPr>
+          <w:i w:val="0"/>
+          <w:iCs w:val="0"/>
+          <w:color w:val="auto"/>
+          <w:sz w:val="28"/>
+          <w:szCs w:val="28"/>
+        </w:rPr>
+        <w:t>унок</w:t>
+      </w:r>
+      <w:r>
+        <w:rPr>
+          <w:i w:val="0"/>
+          <w:iCs w:val="0"/>
+          <w:color w:val="auto"/>
+          <w:sz w:val="28"/>
+          <w:szCs w:val="28"/>
+        </w:rPr>
+        <w:t xml:space="preserve"> 4.</w:t>
       </w:r>
       <w:r>
         <w:rPr>
@@ -16625,7 +16778,27 @@
           <w:sz w:val="28"/>
           <w:szCs w:val="28"/>
         </w:rPr>
-        <w:t>Рис. 4.</w:t>
+        <w:t>Рис</w:t>
+      </w:r>
+      <w:r>
+        <w:rPr>
+          <w:i w:val="0"/>
+          <w:iCs w:val="0"/>
+          <w:color w:val="auto"/>
+          <w:sz w:val="28"/>
+          <w:szCs w:val="28"/>
+        </w:rPr>
+        <w:t>унок</w:t>
+      </w:r>
+      <w:r>
+        <w:rPr>
+          <w:i w:val="0"/>
+          <w:iCs w:val="0"/>
+          <w:color w:val="auto"/>
+          <w:sz w:val="28"/>
+          <w:szCs w:val="28"/>
+        </w:rPr>
+        <w:t xml:space="preserve"> 4.</w:t>
       </w:r>
       <w:r>
         <w:rPr>
@@ -16865,7 +17038,7 @@
         <w:t>Результаты замеров времени приведены в таблице 4.</w:t>
       </w:r>
       <w:r>
-        <w:t>2</w:t>
+        <w:t>1</w:t>
       </w:r>
       <w:r>
         <w:t>.</w:t>
@@ -16902,48 +17075,7 @@
           <w:sz w:val="28"/>
           <w:szCs w:val="28"/>
         </w:rPr>
-        <w:fldChar w:fldCharType="begin"/>
-      </w:r>
-      <w:r>
-        <w:rPr>
-          <w:i w:val="0"/>
-          <w:iCs w:val="0"/>
-          <w:color w:val="auto"/>
-          <w:sz w:val="28"/>
-          <w:szCs w:val="28"/>
-        </w:rPr>
-        <w:instrText xml:space="preserve"> SEQ Таблица_4. \* ARABIC </w:instrText>
-      </w:r>
-      <w:r>
-        <w:rPr>
-          <w:i w:val="0"/>
-          <w:iCs w:val="0"/>
-          <w:color w:val="auto"/>
-          <w:sz w:val="28"/>
-          <w:szCs w:val="28"/>
-        </w:rPr>
-        <w:fldChar w:fldCharType="separate"/>
-      </w:r>
-      <w:r>
-        <w:rPr>
-          <w:i w:val="0"/>
-          <w:iCs w:val="0"/>
-          <w:noProof/>
-          <w:color w:val="auto"/>
-          <w:sz w:val="28"/>
-          <w:szCs w:val="28"/>
-        </w:rPr>
-        <w:t>2</w:t>
-      </w:r>
-      <w:r>
-        <w:rPr>
-          <w:i w:val="0"/>
-          <w:iCs w:val="0"/>
-          <w:color w:val="auto"/>
-          <w:sz w:val="28"/>
-          <w:szCs w:val="28"/>
-        </w:rPr>
-        <w:fldChar w:fldCharType="end"/>
+        <w:t>1</w:t>
       </w:r>
       <w:r>
         <w:rPr>
@@ -17972,10 +18104,7 @@
         <w:t>,</w:t>
       </w:r>
       <w:r>
-        <w:t xml:space="preserve"> </w:t>
-      </w:r>
-      <w:r>
-        <w:t>таких</w:t>
+        <w:t xml:space="preserve"> таких</w:t>
       </w:r>
       <w:r>
         <w:t xml:space="preserve"> как добавление моделей, удаление моделей, их преобразования</w:t>
@@ -18886,7 +19015,27 @@
           <w:sz w:val="28"/>
           <w:szCs w:val="28"/>
         </w:rPr>
-        <w:t xml:space="preserve">Рис. </w:t>
+        <w:t>Рис</w:t>
+      </w:r>
+      <w:r>
+        <w:rPr>
+          <w:i w:val="0"/>
+          <w:iCs w:val="0"/>
+          <w:color w:val="000000" w:themeColor="text1"/>
+          <w:sz w:val="28"/>
+          <w:szCs w:val="28"/>
+        </w:rPr>
+        <w:t>унок</w:t>
+      </w:r>
+      <w:r>
+        <w:rPr>
+          <w:i w:val="0"/>
+          <w:iCs w:val="0"/>
+          <w:color w:val="000000" w:themeColor="text1"/>
+          <w:sz w:val="28"/>
+          <w:szCs w:val="28"/>
+        </w:rPr>
+        <w:t xml:space="preserve"> </w:t>
       </w:r>
       <w:r>
         <w:rPr>
@@ -19028,7 +19177,27 @@
           <w:sz w:val="28"/>
           <w:szCs w:val="28"/>
         </w:rPr>
-        <w:t xml:space="preserve">Рис. </w:t>
+        <w:t>Рис</w:t>
+      </w:r>
+      <w:r>
+        <w:rPr>
+          <w:i w:val="0"/>
+          <w:iCs w:val="0"/>
+          <w:color w:val="000000" w:themeColor="text1"/>
+          <w:sz w:val="28"/>
+          <w:szCs w:val="28"/>
+        </w:rPr>
+        <w:t>унок</w:t>
+      </w:r>
+      <w:r>
+        <w:rPr>
+          <w:i w:val="0"/>
+          <w:iCs w:val="0"/>
+          <w:color w:val="000000" w:themeColor="text1"/>
+          <w:sz w:val="28"/>
+          <w:szCs w:val="28"/>
+        </w:rPr>
+        <w:t xml:space="preserve"> </w:t>
       </w:r>
       <w:r>
         <w:rPr>
@@ -19181,7 +19350,27 @@
           <w:sz w:val="28"/>
           <w:szCs w:val="28"/>
         </w:rPr>
-        <w:t xml:space="preserve">Рис. </w:t>
+        <w:t>Рис</w:t>
+      </w:r>
+      <w:r>
+        <w:rPr>
+          <w:i w:val="0"/>
+          <w:iCs w:val="0"/>
+          <w:color w:val="000000" w:themeColor="text1"/>
+          <w:sz w:val="28"/>
+          <w:szCs w:val="28"/>
+        </w:rPr>
+        <w:t>унок</w:t>
+      </w:r>
+      <w:r>
+        <w:rPr>
+          <w:i w:val="0"/>
+          <w:iCs w:val="0"/>
+          <w:color w:val="000000" w:themeColor="text1"/>
+          <w:sz w:val="28"/>
+          <w:szCs w:val="28"/>
+        </w:rPr>
+        <w:t xml:space="preserve"> </w:t>
       </w:r>
       <w:r>
         <w:rPr>
@@ -19320,7 +19509,27 @@
           <w:sz w:val="28"/>
           <w:szCs w:val="28"/>
         </w:rPr>
-        <w:t xml:space="preserve">Рис. </w:t>
+        <w:t>Рис</w:t>
+      </w:r>
+      <w:r>
+        <w:rPr>
+          <w:i w:val="0"/>
+          <w:iCs w:val="0"/>
+          <w:color w:val="000000" w:themeColor="text1"/>
+          <w:sz w:val="28"/>
+          <w:szCs w:val="28"/>
+        </w:rPr>
+        <w:t>унок</w:t>
+      </w:r>
+      <w:r>
+        <w:rPr>
+          <w:i w:val="0"/>
+          <w:iCs w:val="0"/>
+          <w:color w:val="000000" w:themeColor="text1"/>
+          <w:sz w:val="28"/>
+          <w:szCs w:val="28"/>
+        </w:rPr>
+        <w:t xml:space="preserve"> </w:t>
       </w:r>
       <w:r>
         <w:rPr>

</xml_diff>

<commit_message>
ADD: graphic and some info about illuminants
</commit_message>
<xml_diff>
--- a/RPZ/RPZ.docx
+++ b/RPZ/RPZ.docx
@@ -688,7 +688,6 @@
                       <w:szCs w:val="24"/>
                     </w:rPr>
                   </w:pPr>
-                  <w:proofErr w:type="spellStart"/>
                   <w:r>
                     <w:rPr>
                       <w:rFonts w:eastAsia="Calibri"/>
@@ -698,19 +697,7 @@
                       <w:sz w:val="24"/>
                       <w:szCs w:val="24"/>
                     </w:rPr>
-                    <w:t>и.о</w:t>
-                  </w:r>
-                  <w:proofErr w:type="spellEnd"/>
-                  <w:r>
-                    <w:rPr>
-                      <w:rFonts w:eastAsia="Calibri"/>
-                      <w:bCs/>
-                      <w:i/>
-                      <w:iCs/>
-                      <w:sz w:val="24"/>
-                      <w:szCs w:val="24"/>
-                    </w:rPr>
-                    <w:t xml:space="preserve">., </w:t>
+                    <w:t xml:space="preserve">и.о., </w:t>
                   </w:r>
                   <w:r>
                     <w:rPr>
@@ -1077,7 +1064,6 @@
                       <w:szCs w:val="24"/>
                     </w:rPr>
                   </w:pPr>
-                  <w:proofErr w:type="spellStart"/>
                   <w:r>
                     <w:rPr>
                       <w:rFonts w:eastAsia="Calibri"/>
@@ -1087,19 +1073,7 @@
                       <w:sz w:val="24"/>
                       <w:szCs w:val="24"/>
                     </w:rPr>
-                    <w:t>и.о</w:t>
-                  </w:r>
-                  <w:proofErr w:type="spellEnd"/>
-                  <w:r>
-                    <w:rPr>
-                      <w:rFonts w:eastAsia="Calibri"/>
-                      <w:bCs/>
-                      <w:i/>
-                      <w:iCs/>
-                      <w:sz w:val="24"/>
-                      <w:szCs w:val="24"/>
-                    </w:rPr>
-                    <w:t xml:space="preserve">., </w:t>
+                    <w:t xml:space="preserve">и.о., </w:t>
                   </w:r>
                   <w:r>
                     <w:rPr>
@@ -1423,7 +1397,6 @@
         </w:rPr>
         <w:t>______________  ___</w:t>
       </w:r>
-      <w:proofErr w:type="spellStart"/>
       <w:r>
         <w:rPr>
           <w:sz w:val="20"/>
@@ -1431,7 +1404,6 @@
         </w:rPr>
         <w:t>И.В._Рудаков</w:t>
       </w:r>
-      <w:proofErr w:type="spellEnd"/>
       <w:r>
         <w:rPr>
           <w:sz w:val="20"/>
@@ -1452,21 +1424,7 @@
         <w:rPr>
           <w:sz w:val="20"/>
         </w:rPr>
-        <w:t>(</w:t>
-      </w:r>
-      <w:proofErr w:type="spellStart"/>
-      <w:r>
-        <w:rPr>
-          <w:sz w:val="20"/>
-        </w:rPr>
-        <w:t>И.О.Фамилия</w:t>
-      </w:r>
-      <w:proofErr w:type="spellEnd"/>
-      <w:r>
-        <w:rPr>
-          <w:sz w:val="20"/>
-        </w:rPr>
-        <w:t>)</w:t>
+        <w:t>(И.О.Фамилия)</w:t>
       </w:r>
     </w:p>
     <w:p>
@@ -2106,23 +2064,7 @@
           <w:sz w:val="22"/>
           <w:szCs w:val="22"/>
         </w:rPr>
-        <w:t xml:space="preserve">_ </w:t>
-      </w:r>
-      <w:proofErr w:type="spellStart"/>
-      <w:r>
-        <w:rPr>
-          <w:sz w:val="22"/>
-          <w:szCs w:val="22"/>
-        </w:rPr>
-        <w:t>нед</w:t>
-      </w:r>
-      <w:proofErr w:type="spellEnd"/>
-      <w:r>
-        <w:rPr>
-          <w:sz w:val="22"/>
-          <w:szCs w:val="22"/>
-        </w:rPr>
-        <w:t>., 50% к _</w:t>
+        <w:t>_ нед., 50% к _</w:t>
       </w:r>
       <w:r>
         <w:rPr>
@@ -2137,23 +2079,7 @@
           <w:sz w:val="22"/>
           <w:szCs w:val="22"/>
         </w:rPr>
-        <w:t xml:space="preserve">_ </w:t>
-      </w:r>
-      <w:proofErr w:type="spellStart"/>
-      <w:r>
-        <w:rPr>
-          <w:sz w:val="22"/>
-          <w:szCs w:val="22"/>
-        </w:rPr>
-        <w:t>нед</w:t>
-      </w:r>
-      <w:proofErr w:type="spellEnd"/>
-      <w:r>
-        <w:rPr>
-          <w:sz w:val="22"/>
-          <w:szCs w:val="22"/>
-        </w:rPr>
-        <w:t>., 75% к _</w:t>
+        <w:t>_ нед., 75% к _</w:t>
       </w:r>
       <w:r>
         <w:rPr>
@@ -2168,23 +2094,7 @@
           <w:sz w:val="22"/>
           <w:szCs w:val="22"/>
         </w:rPr>
-        <w:t xml:space="preserve"> </w:t>
-      </w:r>
-      <w:proofErr w:type="spellStart"/>
-      <w:r>
-        <w:rPr>
-          <w:sz w:val="22"/>
-          <w:szCs w:val="22"/>
-        </w:rPr>
-        <w:t>нед</w:t>
-      </w:r>
-      <w:proofErr w:type="spellEnd"/>
-      <w:r>
-        <w:rPr>
-          <w:sz w:val="22"/>
-          <w:szCs w:val="22"/>
-        </w:rPr>
-        <w:t>., 100% к _</w:t>
+        <w:t xml:space="preserve"> нед., 100% к _</w:t>
       </w:r>
       <w:r>
         <w:rPr>
@@ -2199,23 +2109,7 @@
           <w:sz w:val="22"/>
           <w:szCs w:val="22"/>
         </w:rPr>
-        <w:t xml:space="preserve"> </w:t>
-      </w:r>
-      <w:proofErr w:type="spellStart"/>
-      <w:r>
-        <w:rPr>
-          <w:sz w:val="22"/>
-          <w:szCs w:val="22"/>
-        </w:rPr>
-        <w:t>нед</w:t>
-      </w:r>
-      <w:proofErr w:type="spellEnd"/>
-      <w:r>
-        <w:rPr>
-          <w:sz w:val="22"/>
-          <w:szCs w:val="22"/>
-        </w:rPr>
-        <w:t>.</w:t>
+        <w:t xml:space="preserve"> нед.</w:t>
       </w:r>
     </w:p>
     <w:p>
@@ -6380,7 +6274,6 @@
           <w:numId w:val="13"/>
         </w:numPr>
       </w:pPr>
-      <w:proofErr w:type="spellStart"/>
       <w:r>
         <w:t>п</w:t>
       </w:r>
@@ -6391,11 +6284,7 @@
         <w:t>е</w:t>
       </w:r>
       <w:r>
-        <w:t>берные</w:t>
-      </w:r>
-      <w:proofErr w:type="spellEnd"/>
-      <w:r>
-        <w:t xml:space="preserve"> сетки. То же «крылатое» представление, но информация обхода хранится для половины грани</w:t>
+        <w:t>берные сетки. То же «крылатое» представление, но информация обхода хранится для половины грани</w:t>
       </w:r>
       <w:r>
         <w:t>;</w:t>
@@ -12648,117 +12537,91 @@
           <w:szCs w:val="28"/>
           <w:lang w:val="en-US"/>
         </w:rPr>
-        <w:t xml:space="preserve"> Dot3D, Vertex, Facet, </w:t>
-      </w:r>
-      <w:proofErr w:type="spellStart"/>
-      <w:r>
-        <w:rPr>
-          <w:i w:val="0"/>
-          <w:iCs w:val="0"/>
-          <w:color w:val="auto"/>
-          <w:sz w:val="28"/>
-          <w:szCs w:val="28"/>
+        <w:t xml:space="preserve"> Dot3D, Vertex, Facet, PolModel, Illuminant</w:t>
+      </w:r>
+    </w:p>
+    <w:p>
+      <w:pPr>
+        <w:ind w:firstLine="708"/>
+      </w:pPr>
+      <w:r>
+        <w:rPr>
           <w:lang w:val="en-US"/>
         </w:rPr>
+        <w:t>Dot</w:t>
+      </w:r>
+      <w:r>
+        <w:t>3</w:t>
+      </w:r>
+      <w:r>
+        <w:rPr>
+          <w:lang w:val="en-US"/>
+        </w:rPr>
+        <w:t>D</w:t>
+      </w:r>
+      <w:r>
+        <w:t xml:space="preserve"> – </w:t>
+      </w:r>
+      <w:r>
+        <w:t>класс точки трехмерного пространства. Хранит координаты в пространстве, владеет методами преобразований точки.</w:t>
+      </w:r>
+    </w:p>
+    <w:p>
+      <w:pPr>
+        <w:ind w:firstLine="708"/>
+      </w:pPr>
+      <w:r>
+        <w:rPr>
+          <w:lang w:val="en-US"/>
+        </w:rPr>
+        <w:t>Vertex</w:t>
+      </w:r>
+      <w:r>
+        <w:t xml:space="preserve"> </w:t>
+      </w:r>
+      <w:r>
+        <w:t>–</w:t>
+      </w:r>
+      <w:r>
+        <w:t xml:space="preserve"> </w:t>
+      </w:r>
+      <w:r>
+        <w:t>класс вершины. Хранит координаты точки вершины и номера граней, в которых она задействована.</w:t>
+      </w:r>
+    </w:p>
+    <w:p>
+      <w:pPr>
+        <w:ind w:firstLine="708"/>
+      </w:pPr>
+      <w:r>
+        <w:rPr>
+          <w:lang w:val="en-US"/>
+        </w:rPr>
+        <w:t>Facet</w:t>
+      </w:r>
+      <w:r>
+        <w:t xml:space="preserve"> – </w:t>
+      </w:r>
+      <w:r>
+        <w:t>класс</w:t>
+      </w:r>
+      <w:r>
+        <w:t xml:space="preserve"> </w:t>
+      </w:r>
+      <w:r>
+        <w:t>грани. Хранит номера задействованных в грани вершин.</w:t>
+      </w:r>
+    </w:p>
+    <w:p>
+      <w:pPr>
+        <w:ind w:firstLine="708"/>
+      </w:pPr>
+      <w:r>
+        <w:rPr>
+          <w:lang w:val="en-US"/>
+        </w:rPr>
         <w:t>PolModel</w:t>
       </w:r>
-      <w:proofErr w:type="spellEnd"/>
-      <w:r>
-        <w:rPr>
-          <w:i w:val="0"/>
-          <w:iCs w:val="0"/>
-          <w:color w:val="auto"/>
-          <w:sz w:val="28"/>
-          <w:szCs w:val="28"/>
-          <w:lang w:val="en-US"/>
-        </w:rPr>
-        <w:t>, Illuminant</w:t>
-      </w:r>
-    </w:p>
-    <w:p>
-      <w:pPr>
-        <w:ind w:firstLine="708"/>
-      </w:pPr>
-      <w:r>
-        <w:rPr>
-          <w:lang w:val="en-US"/>
-        </w:rPr>
-        <w:t>Dot</w:t>
-      </w:r>
-      <w:r>
-        <w:t>3</w:t>
-      </w:r>
-      <w:r>
-        <w:rPr>
-          <w:lang w:val="en-US"/>
-        </w:rPr>
-        <w:t>D</w:t>
-      </w:r>
-      <w:r>
-        <w:t xml:space="preserve"> – </w:t>
-      </w:r>
-      <w:r>
-        <w:t>класс точки трехмерного пространства. Хранит координаты в пространстве, владеет методами преобразований точки.</w:t>
-      </w:r>
-    </w:p>
-    <w:p>
-      <w:pPr>
-        <w:ind w:firstLine="708"/>
-      </w:pPr>
-      <w:r>
-        <w:rPr>
-          <w:lang w:val="en-US"/>
-        </w:rPr>
-        <w:t>Vertex</w:t>
-      </w:r>
-      <w:r>
-        <w:t xml:space="preserve"> </w:t>
-      </w:r>
-      <w:r>
-        <w:t>–</w:t>
-      </w:r>
-      <w:r>
-        <w:t xml:space="preserve"> </w:t>
-      </w:r>
-      <w:r>
-        <w:t>класс вершины. Хранит координаты точки вершины и номера граней, в которых она задействована.</w:t>
-      </w:r>
-    </w:p>
-    <w:p>
-      <w:pPr>
-        <w:ind w:firstLine="708"/>
-      </w:pPr>
-      <w:r>
-        <w:rPr>
-          <w:lang w:val="en-US"/>
-        </w:rPr>
-        <w:t>Facet</w:t>
-      </w:r>
-      <w:r>
-        <w:t xml:space="preserve"> – </w:t>
-      </w:r>
-      <w:r>
-        <w:t>класс</w:t>
-      </w:r>
-      <w:r>
-        <w:t xml:space="preserve"> </w:t>
-      </w:r>
-      <w:r>
-        <w:t>грани. Хранит номера задействованных в грани вершин.</w:t>
-      </w:r>
-    </w:p>
-    <w:p>
-      <w:pPr>
-        <w:ind w:firstLine="708"/>
-      </w:pPr>
-      <w:proofErr w:type="spellStart"/>
-      <w:r>
-        <w:rPr>
-          <w:lang w:val="en-US"/>
-        </w:rPr>
-        <w:t>PolModel</w:t>
-      </w:r>
-      <w:proofErr w:type="spellEnd"/>
       <w:r>
         <w:t xml:space="preserve"> – </w:t>
       </w:r>
@@ -12978,7 +12841,6 @@
         </w:rPr>
         <w:t xml:space="preserve">структура классов </w:t>
       </w:r>
-      <w:proofErr w:type="spellStart"/>
       <w:r>
         <w:rPr>
           <w:i w:val="0"/>
@@ -12990,7 +12852,6 @@
         </w:rPr>
         <w:t>CellScene</w:t>
       </w:r>
-      <w:proofErr w:type="spellEnd"/>
       <w:r>
         <w:rPr>
           <w:i w:val="0"/>
@@ -13032,7 +12893,6 @@
         </w:rPr>
         <w:t xml:space="preserve">и </w:t>
       </w:r>
-      <w:proofErr w:type="spellStart"/>
       <w:r>
         <w:rPr>
           <w:i w:val="0"/>
@@ -13044,17 +12904,14 @@
         </w:rPr>
         <w:t>UsageFacade</w:t>
       </w:r>
-      <w:proofErr w:type="spellEnd"/>
-    </w:p>
-    <w:p>
-      <w:proofErr w:type="spellStart"/>
+    </w:p>
+    <w:p>
       <w:r>
         <w:rPr>
           <w:lang w:val="en-US"/>
         </w:rPr>
         <w:t>CellScene</w:t>
       </w:r>
-      <w:proofErr w:type="spellEnd"/>
       <w:r>
         <w:t xml:space="preserve"> – </w:t>
       </w:r>
@@ -13102,14 +12959,12 @@
       </w:r>
     </w:p>
     <w:p>
-      <w:proofErr w:type="spellStart"/>
       <w:r>
         <w:rPr>
           <w:lang w:val="en-US"/>
         </w:rPr>
         <w:t>UsageFacade</w:t>
       </w:r>
-      <w:proofErr w:type="spellEnd"/>
       <w:r>
         <w:t xml:space="preserve"> – </w:t>
       </w:r>
@@ -13348,7 +13203,6 @@
         </w:rPr>
         <w:t xml:space="preserve"> </w:t>
       </w:r>
-      <w:proofErr w:type="spellStart"/>
       <w:r>
         <w:rPr>
           <w:i w:val="0"/>
@@ -13360,7 +13214,6 @@
         </w:rPr>
         <w:t>MainWindow</w:t>
       </w:r>
-      <w:proofErr w:type="spellEnd"/>
       <w:r>
         <w:rPr>
           <w:i w:val="0"/>
@@ -13372,7 +13225,6 @@
         </w:rPr>
         <w:t xml:space="preserve">, </w:t>
       </w:r>
-      <w:proofErr w:type="spellStart"/>
       <w:r>
         <w:rPr>
           <w:i w:val="0"/>
@@ -13384,7 +13236,6 @@
         </w:rPr>
         <w:t>illuminantPlaceChooser</w:t>
       </w:r>
-      <w:proofErr w:type="spellEnd"/>
       <w:r>
         <w:rPr>
           <w:i w:val="0"/>
@@ -13396,7 +13247,6 @@
         </w:rPr>
         <w:t xml:space="preserve">, </w:t>
       </w:r>
-      <w:proofErr w:type="spellStart"/>
       <w:r>
         <w:rPr>
           <w:i w:val="0"/>
@@ -13406,91 +13256,53 @@
           <w:szCs w:val="28"/>
           <w:lang w:val="en-US"/>
         </w:rPr>
-        <w:t>modelPlaceChooser</w:t>
-      </w:r>
-      <w:proofErr w:type="spellEnd"/>
-      <w:r>
-        <w:rPr>
-          <w:i w:val="0"/>
-          <w:iCs w:val="0"/>
-          <w:color w:val="auto"/>
-          <w:sz w:val="28"/>
-          <w:szCs w:val="28"/>
+        <w:t>modelPlaceChooser, sizeChanger, sizeChooser, ChangeChooser</w:t>
+      </w:r>
+    </w:p>
+    <w:p>
+      <w:r>
+        <w:rPr>
           <w:lang w:val="en-US"/>
         </w:rPr>
-        <w:t xml:space="preserve">, </w:t>
-      </w:r>
-      <w:proofErr w:type="spellStart"/>
-      <w:r>
-        <w:rPr>
-          <w:i w:val="0"/>
-          <w:iCs w:val="0"/>
-          <w:color w:val="auto"/>
-          <w:sz w:val="28"/>
-          <w:szCs w:val="28"/>
+        <w:t>MainWindow</w:t>
+      </w:r>
+      <w:r>
+        <w:t xml:space="preserve"> </w:t>
+      </w:r>
+      <w:r>
+        <w:t>–</w:t>
+      </w:r>
+      <w:r>
+        <w:t xml:space="preserve"> </w:t>
+      </w:r>
+      <w:r>
+        <w:t>то</w:t>
+      </w:r>
+      <w:r>
+        <w:t>чка входа в программу.</w:t>
+      </w:r>
+    </w:p>
+    <w:p>
+      <w:r>
+        <w:rPr>
           <w:lang w:val="en-US"/>
         </w:rPr>
-        <w:t>sizeChanger</w:t>
-      </w:r>
-      <w:proofErr w:type="spellEnd"/>
-      <w:r>
-        <w:rPr>
-          <w:i w:val="0"/>
-          <w:iCs w:val="0"/>
-          <w:color w:val="auto"/>
-          <w:sz w:val="28"/>
-          <w:szCs w:val="28"/>
+        <w:t>SizeChooser</w:t>
+      </w:r>
+      <w:r>
+        <w:t xml:space="preserve"> – </w:t>
+      </w:r>
+      <w:r>
+        <w:t>класс, связанный с интерфейсов выбора размера новой сцены. Хранит в себе значений длины и ширины создаваемой сцены.</w:t>
+      </w:r>
+    </w:p>
+    <w:p>
+      <w:r>
+        <w:rPr>
           <w:lang w:val="en-US"/>
         </w:rPr>
-        <w:t xml:space="preserve">, </w:t>
-      </w:r>
-      <w:proofErr w:type="spellStart"/>
-      <w:r>
-        <w:rPr>
-          <w:i w:val="0"/>
-          <w:iCs w:val="0"/>
-          <w:color w:val="auto"/>
-          <w:sz w:val="28"/>
-          <w:szCs w:val="28"/>
-          <w:lang w:val="en-US"/>
-        </w:rPr>
-        <w:t>sizeChooser</w:t>
-      </w:r>
-      <w:proofErr w:type="spellEnd"/>
-      <w:r>
-        <w:rPr>
-          <w:i w:val="0"/>
-          <w:iCs w:val="0"/>
-          <w:color w:val="auto"/>
-          <w:sz w:val="28"/>
-          <w:szCs w:val="28"/>
-          <w:lang w:val="en-US"/>
-        </w:rPr>
-        <w:t xml:space="preserve">, </w:t>
-      </w:r>
-      <w:proofErr w:type="spellStart"/>
-      <w:r>
-        <w:rPr>
-          <w:i w:val="0"/>
-          <w:iCs w:val="0"/>
-          <w:color w:val="auto"/>
-          <w:sz w:val="28"/>
-          <w:szCs w:val="28"/>
-          <w:lang w:val="en-US"/>
-        </w:rPr>
-        <w:t>ChangeChooser</w:t>
-      </w:r>
-      <w:proofErr w:type="spellEnd"/>
-    </w:p>
-    <w:p>
-      <w:proofErr w:type="spellStart"/>
-      <w:r>
-        <w:rPr>
-          <w:lang w:val="en-US"/>
-        </w:rPr>
-        <w:t>MainWindow</w:t>
-      </w:r>
-      <w:proofErr w:type="spellEnd"/>
+        <w:t>SizeChanger</w:t>
+      </w:r>
       <w:r>
         <w:t xml:space="preserve"> </w:t>
       </w:r>
@@ -13501,52 +13313,10 @@
         <w:t xml:space="preserve"> </w:t>
       </w:r>
       <w:r>
-        <w:t>то</w:t>
-      </w:r>
-      <w:r>
-        <w:t>чка входа в программу.</w:t>
-      </w:r>
-    </w:p>
-    <w:p>
-      <w:proofErr w:type="spellStart"/>
-      <w:r>
-        <w:rPr>
-          <w:lang w:val="en-US"/>
-        </w:rPr>
-        <w:t>SizeChooser</w:t>
-      </w:r>
-      <w:proofErr w:type="spellEnd"/>
-      <w:r>
-        <w:t xml:space="preserve"> – </w:t>
-      </w:r>
-      <w:r>
-        <w:t>класс, связанный с интерфейсов выбора размера новой сцены. Хранит в себе значений длины и ширины создаваемой сцены.</w:t>
-      </w:r>
-    </w:p>
-    <w:p>
-      <w:proofErr w:type="spellStart"/>
-      <w:r>
-        <w:rPr>
-          <w:lang w:val="en-US"/>
-        </w:rPr>
-        <w:t>SizeChanger</w:t>
-      </w:r>
-      <w:proofErr w:type="spellEnd"/>
-      <w:r>
-        <w:t xml:space="preserve"> </w:t>
-      </w:r>
-      <w:r>
-        <w:t>–</w:t>
-      </w:r>
-      <w:r>
-        <w:t xml:space="preserve"> </w:t>
-      </w:r>
-      <w:r>
         <w:t>класс, связанный с интерфейсом выбора новых размеров сцены. Хранит в себе значения новой длины и ширины сцены.</w:t>
       </w:r>
     </w:p>
     <w:p>
-      <w:proofErr w:type="spellStart"/>
       <w:r>
         <w:rPr>
           <w:lang w:val="en-US"/>
@@ -13554,7 +13324,6 @@
         <w:lastRenderedPageBreak/>
         <w:t>ModelPlaceChooser</w:t>
       </w:r>
-      <w:proofErr w:type="spellEnd"/>
       <w:r>
         <w:t xml:space="preserve"> </w:t>
       </w:r>
@@ -13575,14 +13344,12 @@
       </w:r>
     </w:p>
     <w:p>
-      <w:proofErr w:type="spellStart"/>
       <w:r>
         <w:rPr>
           <w:lang w:val="en-US"/>
         </w:rPr>
         <w:t>ChangeChooser</w:t>
       </w:r>
-      <w:proofErr w:type="spellEnd"/>
       <w:r>
         <w:t xml:space="preserve"> </w:t>
       </w:r>
@@ -13600,14 +13367,12 @@
       </w:r>
     </w:p>
     <w:p>
-      <w:proofErr w:type="spellStart"/>
       <w:r>
         <w:rPr>
           <w:lang w:val="en-US"/>
         </w:rPr>
         <w:t>IlluminantPlaceChooser</w:t>
       </w:r>
-      <w:proofErr w:type="spellEnd"/>
       <w:r>
         <w:t xml:space="preserve"> – </w:t>
       </w:r>
@@ -13637,14 +13402,12 @@
       </w:r>
     </w:p>
     <w:p>
-      <w:proofErr w:type="spellStart"/>
       <w:r>
         <w:rPr>
           <w:lang w:val="en-US"/>
         </w:rPr>
         <w:t>ObjectHangman</w:t>
       </w:r>
-      <w:proofErr w:type="spellEnd"/>
       <w:r>
         <w:t xml:space="preserve"> – </w:t>
       </w:r>
@@ -13675,14 +13438,12 @@
       <w:r>
         <w:t>.</w:t>
       </w:r>
-      <w:proofErr w:type="spellStart"/>
       <w:r>
         <w:rPr>
           <w:lang w:val="en-US"/>
         </w:rPr>
         <w:t>cpp</w:t>
       </w:r>
-      <w:proofErr w:type="spellEnd"/>
       <w:r>
         <w:t xml:space="preserve"> </w:t>
       </w:r>
@@ -13703,36 +13464,30 @@
       <w:pPr>
         <w:ind w:firstLine="0"/>
       </w:pPr>
-      <w:proofErr w:type="spellStart"/>
       <w:r>
         <w:rPr>
           <w:lang w:val="en-US"/>
         </w:rPr>
         <w:t>mainwindow</w:t>
       </w:r>
-      <w:proofErr w:type="spellEnd"/>
       <w:r>
         <w:t>.</w:t>
       </w:r>
-      <w:proofErr w:type="spellStart"/>
       <w:r>
         <w:rPr>
           <w:lang w:val="en-US"/>
         </w:rPr>
         <w:t>cpp</w:t>
       </w:r>
-      <w:proofErr w:type="spellEnd"/>
       <w:r>
         <w:t xml:space="preserve">, </w:t>
       </w:r>
-      <w:proofErr w:type="spellStart"/>
       <w:r>
         <w:rPr>
           <w:lang w:val="en-US"/>
         </w:rPr>
         <w:t>mainwindow</w:t>
       </w:r>
-      <w:proofErr w:type="spellEnd"/>
       <w:r>
         <w:t>.</w:t>
       </w:r>
@@ -13756,25 +13511,21 @@
       <w:pPr>
         <w:ind w:firstLine="0"/>
       </w:pPr>
-      <w:proofErr w:type="spellStart"/>
       <w:r>
         <w:rPr>
           <w:lang w:val="en-US"/>
         </w:rPr>
         <w:t>mainwindow</w:t>
       </w:r>
-      <w:proofErr w:type="spellEnd"/>
       <w:r>
         <w:t>.</w:t>
       </w:r>
-      <w:proofErr w:type="spellStart"/>
       <w:r>
         <w:rPr>
           <w:lang w:val="en-US"/>
         </w:rPr>
         <w:t>ui</w:t>
       </w:r>
-      <w:proofErr w:type="spellEnd"/>
       <w:r>
         <w:t xml:space="preserve"> – </w:t>
       </w:r>
@@ -13795,61 +13546,51 @@
       <w:pPr>
         <w:ind w:firstLine="0"/>
       </w:pPr>
-      <w:proofErr w:type="spellStart"/>
       <w:r>
         <w:rPr>
           <w:lang w:val="en-US"/>
         </w:rPr>
         <w:t>placechooser</w:t>
       </w:r>
-      <w:proofErr w:type="spellEnd"/>
       <w:r>
         <w:t>.</w:t>
       </w:r>
-      <w:proofErr w:type="spellStart"/>
       <w:r>
         <w:rPr>
           <w:lang w:val="en-US"/>
         </w:rPr>
         <w:t>cpp</w:t>
       </w:r>
-      <w:proofErr w:type="spellEnd"/>
       <w:r>
         <w:t xml:space="preserve">, </w:t>
       </w:r>
-      <w:proofErr w:type="spellStart"/>
       <w:r>
         <w:rPr>
           <w:lang w:val="en-US"/>
         </w:rPr>
         <w:t>placechooser</w:t>
       </w:r>
-      <w:proofErr w:type="spellEnd"/>
       <w:r>
         <w:t>.</w:t>
       </w:r>
-      <w:proofErr w:type="spellStart"/>
       <w:r>
         <w:rPr>
           <w:lang w:val="en-US"/>
         </w:rPr>
         <w:t>hpp</w:t>
       </w:r>
-      <w:proofErr w:type="spellEnd"/>
       <w:r>
         <w:t xml:space="preserve"> – </w:t>
       </w:r>
       <w:r>
         <w:t xml:space="preserve">описание и реализация класса </w:t>
       </w:r>
-      <w:proofErr w:type="spellStart"/>
       <w:r>
         <w:rPr>
           <w:lang w:val="en-US"/>
         </w:rPr>
         <w:t>PlaceChooser</w:t>
       </w:r>
-      <w:proofErr w:type="spellEnd"/>
       <w:r>
         <w:t>;</w:t>
       </w:r>
@@ -13858,39 +13599,33 @@
       <w:pPr>
         <w:ind w:firstLine="0"/>
       </w:pPr>
-      <w:proofErr w:type="spellStart"/>
       <w:r>
         <w:rPr>
           <w:lang w:val="en-US"/>
         </w:rPr>
         <w:t>placechooser</w:t>
       </w:r>
-      <w:proofErr w:type="spellEnd"/>
       <w:r>
         <w:t>.</w:t>
       </w:r>
-      <w:proofErr w:type="spellStart"/>
       <w:r>
         <w:rPr>
           <w:lang w:val="en-US"/>
         </w:rPr>
         <w:t>ui</w:t>
       </w:r>
-      <w:proofErr w:type="spellEnd"/>
       <w:r>
         <w:t xml:space="preserve"> – </w:t>
       </w:r>
       <w:r>
         <w:t xml:space="preserve">форма пользовательского интерфейса класса </w:t>
       </w:r>
-      <w:proofErr w:type="spellStart"/>
       <w:r>
         <w:rPr>
           <w:lang w:val="en-US"/>
         </w:rPr>
         <w:t>PlaceChooser</w:t>
       </w:r>
-      <w:proofErr w:type="spellEnd"/>
       <w:r>
         <w:t>;</w:t>
       </w:r>
@@ -13899,47 +13634,39 @@
       <w:pPr>
         <w:ind w:firstLine="0"/>
       </w:pPr>
-      <w:proofErr w:type="spellStart"/>
       <w:r>
         <w:rPr>
           <w:lang w:val="en-US"/>
         </w:rPr>
         <w:t>rotationchooser</w:t>
       </w:r>
-      <w:proofErr w:type="spellEnd"/>
       <w:r>
         <w:t>.</w:t>
       </w:r>
-      <w:proofErr w:type="spellStart"/>
       <w:r>
         <w:rPr>
           <w:lang w:val="en-US"/>
         </w:rPr>
         <w:t>cpp</w:t>
       </w:r>
-      <w:proofErr w:type="spellEnd"/>
       <w:r>
         <w:t xml:space="preserve">, </w:t>
       </w:r>
-      <w:proofErr w:type="spellStart"/>
       <w:r>
         <w:rPr>
           <w:lang w:val="en-US"/>
         </w:rPr>
         <w:t>rotationchooser</w:t>
       </w:r>
-      <w:proofErr w:type="spellEnd"/>
       <w:r>
         <w:t>.</w:t>
       </w:r>
-      <w:proofErr w:type="spellStart"/>
       <w:r>
         <w:rPr>
           <w:lang w:val="en-US"/>
         </w:rPr>
         <w:t>hpp</w:t>
       </w:r>
-      <w:proofErr w:type="spellEnd"/>
       <w:r>
         <w:t xml:space="preserve"> – </w:t>
       </w:r>
@@ -13958,14 +13685,12 @@
       <w:r>
         <w:t xml:space="preserve">реализация класса </w:t>
       </w:r>
-      <w:proofErr w:type="spellStart"/>
       <w:r>
         <w:rPr>
           <w:lang w:val="en-US"/>
         </w:rPr>
         <w:t>RotationChooser</w:t>
       </w:r>
-      <w:proofErr w:type="spellEnd"/>
       <w:r>
         <w:t>;</w:t>
       </w:r>
@@ -13974,25 +13699,21 @@
       <w:pPr>
         <w:ind w:firstLine="0"/>
       </w:pPr>
-      <w:proofErr w:type="spellStart"/>
       <w:r>
         <w:rPr>
           <w:lang w:val="en-US"/>
         </w:rPr>
         <w:t>rotationchooser</w:t>
       </w:r>
-      <w:proofErr w:type="spellEnd"/>
       <w:r>
         <w:t>.</w:t>
       </w:r>
-      <w:proofErr w:type="spellStart"/>
       <w:r>
         <w:rPr>
           <w:lang w:val="en-US"/>
         </w:rPr>
         <w:t>ui</w:t>
       </w:r>
-      <w:proofErr w:type="spellEnd"/>
       <w:r>
         <w:t xml:space="preserve"> – </w:t>
       </w:r>
@@ -14005,14 +13726,12 @@
       <w:r>
         <w:t xml:space="preserve">пользовательского интерфейса класса </w:t>
       </w:r>
-      <w:proofErr w:type="spellStart"/>
       <w:r>
         <w:rPr>
           <w:lang w:val="en-US"/>
         </w:rPr>
         <w:t>RotationChooser</w:t>
       </w:r>
-      <w:proofErr w:type="spellEnd"/>
       <w:r>
         <w:t>;</w:t>
       </w:r>
@@ -14021,47 +13740,39 @@
       <w:pPr>
         <w:ind w:firstLine="0"/>
       </w:pPr>
-      <w:proofErr w:type="spellStart"/>
       <w:r>
         <w:rPr>
           <w:lang w:val="en-US"/>
         </w:rPr>
         <w:t>sizechanger</w:t>
       </w:r>
-      <w:proofErr w:type="spellEnd"/>
       <w:r>
         <w:t>.</w:t>
       </w:r>
-      <w:proofErr w:type="spellStart"/>
       <w:r>
         <w:rPr>
           <w:lang w:val="en-US"/>
         </w:rPr>
         <w:t>cpp</w:t>
       </w:r>
-      <w:proofErr w:type="spellEnd"/>
       <w:r>
         <w:t xml:space="preserve">, </w:t>
       </w:r>
-      <w:proofErr w:type="spellStart"/>
       <w:r>
         <w:rPr>
           <w:lang w:val="en-US"/>
         </w:rPr>
         <w:t>sizechanger</w:t>
       </w:r>
-      <w:proofErr w:type="spellEnd"/>
       <w:r>
         <w:t>.</w:t>
       </w:r>
-      <w:proofErr w:type="spellStart"/>
       <w:r>
         <w:rPr>
           <w:lang w:val="en-US"/>
         </w:rPr>
         <w:t>hpp</w:t>
       </w:r>
-      <w:proofErr w:type="spellEnd"/>
       <w:r>
         <w:t xml:space="preserve"> – </w:t>
       </w:r>
@@ -14080,14 +13791,12 @@
       <w:r>
         <w:t xml:space="preserve">реализация класса </w:t>
       </w:r>
-      <w:proofErr w:type="spellStart"/>
       <w:r>
         <w:rPr>
           <w:lang w:val="en-US"/>
         </w:rPr>
         <w:t>SizeChanger</w:t>
       </w:r>
-      <w:proofErr w:type="spellEnd"/>
       <w:r>
         <w:t>;</w:t>
       </w:r>
@@ -14096,7 +13805,6 @@
       <w:pPr>
         <w:ind w:firstLine="0"/>
       </w:pPr>
-      <w:proofErr w:type="spellStart"/>
       <w:r>
         <w:rPr>
           <w:lang w:val="en-US"/>
@@ -14104,32 +13812,27 @@
         <w:lastRenderedPageBreak/>
         <w:t>sizechanger</w:t>
       </w:r>
-      <w:proofErr w:type="spellEnd"/>
       <w:r>
         <w:t>.</w:t>
       </w:r>
-      <w:proofErr w:type="spellStart"/>
       <w:r>
         <w:rPr>
           <w:lang w:val="en-US"/>
         </w:rPr>
         <w:t>ui</w:t>
       </w:r>
-      <w:proofErr w:type="spellEnd"/>
       <w:r>
         <w:t xml:space="preserve"> – </w:t>
       </w:r>
       <w:r>
         <w:t xml:space="preserve">форма пользовательского интерфейса класса </w:t>
       </w:r>
-      <w:proofErr w:type="spellStart"/>
       <w:r>
         <w:rPr>
           <w:lang w:val="en-US"/>
         </w:rPr>
         <w:t>SizeChanger</w:t>
       </w:r>
-      <w:proofErr w:type="spellEnd"/>
       <w:r>
         <w:t>;</w:t>
       </w:r>
@@ -14138,61 +13841,51 @@
       <w:pPr>
         <w:ind w:firstLine="0"/>
       </w:pPr>
-      <w:proofErr w:type="spellStart"/>
       <w:r>
         <w:rPr>
           <w:lang w:val="en-US"/>
         </w:rPr>
         <w:t>sizechooser</w:t>
       </w:r>
-      <w:proofErr w:type="spellEnd"/>
       <w:r>
         <w:t>.</w:t>
       </w:r>
-      <w:proofErr w:type="spellStart"/>
       <w:r>
         <w:rPr>
           <w:lang w:val="en-US"/>
         </w:rPr>
         <w:t>cpp</w:t>
       </w:r>
-      <w:proofErr w:type="spellEnd"/>
       <w:r>
         <w:t xml:space="preserve">, </w:t>
       </w:r>
-      <w:proofErr w:type="spellStart"/>
       <w:r>
         <w:rPr>
           <w:lang w:val="en-US"/>
         </w:rPr>
         <w:t>sizechooser</w:t>
       </w:r>
-      <w:proofErr w:type="spellEnd"/>
       <w:r>
         <w:t>.</w:t>
       </w:r>
-      <w:proofErr w:type="spellStart"/>
       <w:r>
         <w:rPr>
           <w:lang w:val="en-US"/>
         </w:rPr>
         <w:t>hpp</w:t>
       </w:r>
-      <w:proofErr w:type="spellEnd"/>
       <w:r>
         <w:t xml:space="preserve"> – </w:t>
       </w:r>
       <w:r>
         <w:t xml:space="preserve">описание и реализация класса </w:t>
       </w:r>
-      <w:proofErr w:type="spellStart"/>
       <w:r>
         <w:rPr>
           <w:lang w:val="en-US"/>
         </w:rPr>
         <w:t>SizeChooser</w:t>
       </w:r>
-      <w:proofErr w:type="spellEnd"/>
       <w:r>
         <w:t>;</w:t>
       </w:r>
@@ -14201,39 +13894,33 @@
       <w:pPr>
         <w:ind w:firstLine="0"/>
       </w:pPr>
-      <w:proofErr w:type="spellStart"/>
       <w:r>
         <w:rPr>
           <w:lang w:val="en-US"/>
         </w:rPr>
         <w:t>sizechooser</w:t>
       </w:r>
-      <w:proofErr w:type="spellEnd"/>
       <w:r>
         <w:t>.</w:t>
       </w:r>
-      <w:proofErr w:type="spellStart"/>
       <w:r>
         <w:rPr>
           <w:lang w:val="en-US"/>
         </w:rPr>
         <w:t>ui</w:t>
       </w:r>
-      <w:proofErr w:type="spellEnd"/>
       <w:r>
         <w:t xml:space="preserve"> – </w:t>
       </w:r>
       <w:r>
         <w:t xml:space="preserve">форма пользовательского интерфейса класса </w:t>
       </w:r>
-      <w:proofErr w:type="spellStart"/>
       <w:r>
         <w:rPr>
           <w:lang w:val="en-US"/>
         </w:rPr>
         <w:t>SizeChooser</w:t>
       </w:r>
-      <w:proofErr w:type="spellEnd"/>
       <w:r>
         <w:t>;</w:t>
       </w:r>
@@ -14242,47 +13929,39 @@
       <w:pPr>
         <w:ind w:firstLine="0"/>
       </w:pPr>
-      <w:proofErr w:type="spellStart"/>
       <w:r>
         <w:rPr>
           <w:lang w:val="en-US"/>
         </w:rPr>
         <w:t>illuminantplacechooser</w:t>
       </w:r>
-      <w:proofErr w:type="spellEnd"/>
       <w:r>
         <w:t>.</w:t>
       </w:r>
-      <w:proofErr w:type="spellStart"/>
       <w:r>
         <w:rPr>
           <w:lang w:val="en-US"/>
         </w:rPr>
         <w:t>cpp</w:t>
       </w:r>
-      <w:proofErr w:type="spellEnd"/>
       <w:r>
         <w:t xml:space="preserve">, </w:t>
       </w:r>
-      <w:proofErr w:type="spellStart"/>
       <w:r>
         <w:rPr>
           <w:lang w:val="en-US"/>
         </w:rPr>
         <w:t>illuminantplacechooser</w:t>
       </w:r>
-      <w:proofErr w:type="spellEnd"/>
       <w:r>
         <w:t>.</w:t>
       </w:r>
-      <w:proofErr w:type="spellStart"/>
       <w:r>
         <w:rPr>
           <w:lang w:val="en-US"/>
         </w:rPr>
         <w:t>hpp</w:t>
       </w:r>
-      <w:proofErr w:type="spellEnd"/>
       <w:r>
         <w:t xml:space="preserve"> – </w:t>
       </w:r>
@@ -14301,14 +13980,12 @@
       <w:r>
         <w:t xml:space="preserve">реализация класса </w:t>
       </w:r>
-      <w:proofErr w:type="spellStart"/>
       <w:r>
         <w:rPr>
           <w:lang w:val="en-US"/>
         </w:rPr>
         <w:t>IlluminantPlaceChooser</w:t>
       </w:r>
-      <w:proofErr w:type="spellEnd"/>
       <w:r>
         <w:t>;</w:t>
       </w:r>
@@ -14317,39 +13994,33 @@
       <w:pPr>
         <w:ind w:firstLine="0"/>
       </w:pPr>
-      <w:proofErr w:type="spellStart"/>
       <w:r>
         <w:rPr>
           <w:lang w:val="en-US"/>
         </w:rPr>
         <w:t>illuminantplacechooser</w:t>
       </w:r>
-      <w:proofErr w:type="spellEnd"/>
       <w:r>
         <w:t>.</w:t>
       </w:r>
-      <w:proofErr w:type="spellStart"/>
       <w:r>
         <w:rPr>
           <w:lang w:val="en-US"/>
         </w:rPr>
         <w:t>ui</w:t>
       </w:r>
-      <w:proofErr w:type="spellEnd"/>
       <w:r>
         <w:t xml:space="preserve"> – </w:t>
       </w:r>
       <w:r>
         <w:t xml:space="preserve">форма пользовательского интерфейса класса </w:t>
       </w:r>
-      <w:proofErr w:type="spellStart"/>
       <w:r>
         <w:rPr>
           <w:lang w:val="en-US"/>
         </w:rPr>
         <w:t>Illuminantplacechoooser</w:t>
       </w:r>
-      <w:proofErr w:type="spellEnd"/>
       <w:r>
         <w:t>;</w:t>
       </w:r>
@@ -14358,61 +14029,51 @@
       <w:pPr>
         <w:ind w:firstLine="0"/>
       </w:pPr>
-      <w:proofErr w:type="spellStart"/>
       <w:r>
         <w:rPr>
           <w:lang w:val="en-US"/>
         </w:rPr>
         <w:t>objecthangman</w:t>
       </w:r>
-      <w:proofErr w:type="spellEnd"/>
       <w:r>
         <w:t>.</w:t>
       </w:r>
-      <w:proofErr w:type="spellStart"/>
       <w:r>
         <w:rPr>
           <w:lang w:val="en-US"/>
         </w:rPr>
         <w:t>cpp</w:t>
       </w:r>
-      <w:proofErr w:type="spellEnd"/>
       <w:r>
         <w:t xml:space="preserve">, </w:t>
       </w:r>
-      <w:proofErr w:type="spellStart"/>
       <w:r>
         <w:rPr>
           <w:lang w:val="en-US"/>
         </w:rPr>
         <w:t>objecthangman</w:t>
       </w:r>
-      <w:proofErr w:type="spellEnd"/>
       <w:r>
         <w:t>.</w:t>
       </w:r>
-      <w:proofErr w:type="spellStart"/>
       <w:r>
         <w:rPr>
           <w:lang w:val="en-US"/>
         </w:rPr>
         <w:t>hpp</w:t>
       </w:r>
-      <w:proofErr w:type="spellEnd"/>
       <w:r>
         <w:t xml:space="preserve"> – </w:t>
       </w:r>
       <w:r>
         <w:t xml:space="preserve">описание и реализация класса </w:t>
       </w:r>
-      <w:proofErr w:type="spellStart"/>
       <w:r>
         <w:rPr>
           <w:lang w:val="en-US"/>
         </w:rPr>
         <w:t>ObjectHangman</w:t>
       </w:r>
-      <w:proofErr w:type="spellEnd"/>
       <w:r>
         <w:t>;</w:t>
       </w:r>
@@ -14421,39 +14082,33 @@
       <w:pPr>
         <w:ind w:firstLine="0"/>
       </w:pPr>
-      <w:proofErr w:type="spellStart"/>
       <w:r>
         <w:rPr>
           <w:lang w:val="en-US"/>
         </w:rPr>
         <w:t>objecthangman</w:t>
       </w:r>
-      <w:proofErr w:type="spellEnd"/>
       <w:r>
         <w:t>.</w:t>
       </w:r>
-      <w:proofErr w:type="spellStart"/>
       <w:r>
         <w:rPr>
           <w:lang w:val="en-US"/>
         </w:rPr>
         <w:t>ui</w:t>
       </w:r>
-      <w:proofErr w:type="spellEnd"/>
       <w:r>
         <w:t xml:space="preserve"> – </w:t>
       </w:r>
       <w:r>
         <w:t xml:space="preserve">форма пользовательского интерфейса класса </w:t>
       </w:r>
-      <w:proofErr w:type="spellStart"/>
       <w:r>
         <w:rPr>
           <w:lang w:val="en-US"/>
         </w:rPr>
         <w:t>ObjectHangman</w:t>
       </w:r>
-      <w:proofErr w:type="spellEnd"/>
       <w:r>
         <w:t>;</w:t>
       </w:r>
@@ -14462,47 +14117,39 @@
       <w:pPr>
         <w:ind w:firstLine="0"/>
       </w:pPr>
-      <w:proofErr w:type="spellStart"/>
       <w:r>
         <w:rPr>
           <w:lang w:val="en-US"/>
         </w:rPr>
         <w:t>usagefacade</w:t>
       </w:r>
-      <w:proofErr w:type="spellEnd"/>
       <w:r>
         <w:t>.</w:t>
       </w:r>
-      <w:proofErr w:type="spellStart"/>
       <w:r>
         <w:rPr>
           <w:lang w:val="en-US"/>
         </w:rPr>
         <w:t>cpp</w:t>
       </w:r>
-      <w:proofErr w:type="spellEnd"/>
       <w:r>
         <w:t xml:space="preserve">, </w:t>
       </w:r>
-      <w:proofErr w:type="spellStart"/>
       <w:r>
         <w:rPr>
           <w:lang w:val="en-US"/>
         </w:rPr>
         <w:t>usagefacade</w:t>
       </w:r>
-      <w:proofErr w:type="spellEnd"/>
       <w:r>
         <w:t>.</w:t>
       </w:r>
-      <w:proofErr w:type="spellStart"/>
       <w:r>
         <w:rPr>
           <w:lang w:val="en-US"/>
         </w:rPr>
         <w:t>hpp</w:t>
       </w:r>
-      <w:proofErr w:type="spellEnd"/>
       <w:r>
         <w:t xml:space="preserve"> –</w:t>
       </w:r>
@@ -14512,14 +14159,12 @@
       <w:r>
         <w:t xml:space="preserve">описание и реализация классов </w:t>
       </w:r>
-      <w:proofErr w:type="spellStart"/>
       <w:r>
         <w:rPr>
           <w:lang w:val="en-US"/>
         </w:rPr>
         <w:t>UsageFacade</w:t>
       </w:r>
-      <w:proofErr w:type="spellEnd"/>
       <w:r>
         <w:t xml:space="preserve"> </w:t>
       </w:r>
@@ -14540,47 +14185,39 @@
       <w:pPr>
         <w:ind w:firstLine="0"/>
       </w:pPr>
-      <w:proofErr w:type="spellStart"/>
       <w:r>
         <w:rPr>
           <w:lang w:val="en-US"/>
         </w:rPr>
         <w:t>additivemathelements</w:t>
       </w:r>
-      <w:proofErr w:type="spellEnd"/>
       <w:r>
         <w:t>.</w:t>
       </w:r>
-      <w:proofErr w:type="spellStart"/>
       <w:r>
         <w:rPr>
           <w:lang w:val="en-US"/>
         </w:rPr>
         <w:t>cpp</w:t>
       </w:r>
-      <w:proofErr w:type="spellEnd"/>
       <w:r>
         <w:t xml:space="preserve">, </w:t>
       </w:r>
-      <w:proofErr w:type="spellStart"/>
       <w:r>
         <w:rPr>
           <w:lang w:val="en-US"/>
         </w:rPr>
         <w:t>additivemathelements</w:t>
       </w:r>
-      <w:proofErr w:type="spellEnd"/>
       <w:r>
         <w:t>.</w:t>
       </w:r>
-      <w:proofErr w:type="spellStart"/>
       <w:r>
         <w:rPr>
           <w:lang w:val="en-US"/>
         </w:rPr>
         <w:t>hpp</w:t>
       </w:r>
-      <w:proofErr w:type="spellEnd"/>
       <w:r>
         <w:t xml:space="preserve"> –</w:t>
       </w:r>
@@ -14625,14 +14262,12 @@
       <w:r>
         <w:t>.</w:t>
       </w:r>
-      <w:proofErr w:type="spellStart"/>
       <w:r>
         <w:rPr>
           <w:lang w:val="en-US"/>
         </w:rPr>
         <w:t>cpp</w:t>
       </w:r>
-      <w:proofErr w:type="spellEnd"/>
       <w:r>
         <w:t xml:space="preserve">, </w:t>
       </w:r>
@@ -14645,14 +14280,12 @@
       <w:r>
         <w:t>.</w:t>
       </w:r>
-      <w:proofErr w:type="spellStart"/>
       <w:r>
         <w:rPr>
           <w:lang w:val="en-US"/>
         </w:rPr>
         <w:t>hpp</w:t>
       </w:r>
-      <w:proofErr w:type="spellEnd"/>
       <w:r>
         <w:t xml:space="preserve"> –</w:t>
       </w:r>
@@ -16200,7 +15833,77 @@
         <w:t xml:space="preserve"> 4.1 </w:t>
       </w:r>
       <w:r>
-        <w:t>приведен пример работы программы при наличии единственного источника света.</w:t>
+        <w:t>приведен пример работы программы при наличии единственного источника света</w:t>
+      </w:r>
+      <w:r>
+        <w:t xml:space="preserve"> с заданными</w:t>
+      </w:r>
+      <w:r>
+        <w:t xml:space="preserve"> </w:t>
+      </w:r>
+      <w:r>
+        <w:t xml:space="preserve">углами </w:t>
+      </w:r>
+      <w:r>
+        <w:t xml:space="preserve">поворота </w:t>
+      </w:r>
+      <w:r>
+        <w:t>в 30</w:t>
+      </w:r>
+      <w:r>
+        <w:rPr>
+          <w:color w:val="202124"/>
+          <w:shd w:val="clear" w:color="auto" w:fill="FFFFFF"/>
+        </w:rPr>
+        <w:t>°</w:t>
+      </w:r>
+      <w:r>
+        <w:rPr>
+          <w:rFonts w:ascii="Arial" w:hAnsi="Arial" w:cs="Arial"/>
+          <w:color w:val="202124"/>
+          <w:shd w:val="clear" w:color="auto" w:fill="FFFFFF"/>
+        </w:rPr>
+        <w:t xml:space="preserve"> </w:t>
+      </w:r>
+      <w:r>
+        <w:rPr>
+          <w:color w:val="202124"/>
+          <w:shd w:val="clear" w:color="auto" w:fill="FFFFFF"/>
+        </w:rPr>
+        <w:t xml:space="preserve">по осям </w:t>
+      </w:r>
+      <w:r>
+        <w:rPr>
+          <w:color w:val="202124"/>
+          <w:shd w:val="clear" w:color="auto" w:fill="FFFFFF"/>
+          <w:lang w:val="en-US"/>
+        </w:rPr>
+        <w:t>X</w:t>
+      </w:r>
+      <w:r>
+        <w:rPr>
+          <w:color w:val="202124"/>
+          <w:shd w:val="clear" w:color="auto" w:fill="FFFFFF"/>
+        </w:rPr>
+        <w:t xml:space="preserve"> </w:t>
+      </w:r>
+      <w:r>
+        <w:rPr>
+          <w:color w:val="202124"/>
+          <w:shd w:val="clear" w:color="auto" w:fill="FFFFFF"/>
+        </w:rPr>
+        <w:t xml:space="preserve">и </w:t>
+      </w:r>
+      <w:r>
+        <w:rPr>
+          <w:color w:val="202124"/>
+          <w:shd w:val="clear" w:color="auto" w:fill="FFFFFF"/>
+          <w:lang w:val="en-US"/>
+        </w:rPr>
+        <w:t>Y</w:t>
+      </w:r>
+      <w:r>
+        <w:t>.</w:t>
       </w:r>
     </w:p>
     <w:p>
@@ -16361,7 +16064,140 @@
         <w:t>сунке</w:t>
       </w:r>
       <w:r>
-        <w:t xml:space="preserve"> 4.2 приведен пример работы программы при наличии двух близко расположенных источников света. Заметно, что в отличие от рис</w:t>
+        <w:t xml:space="preserve"> 4.2 приведен пример работы программы при наличии двух близко расположенных источников света.</w:t>
+      </w:r>
+      <w:r>
+        <w:t xml:space="preserve"> </w:t>
+      </w:r>
+      <w:r>
+        <w:t>Дополнительному</w:t>
+      </w:r>
+      <w:r>
+        <w:t xml:space="preserve"> </w:t>
+      </w:r>
+      <w:r>
+        <w:t>источник</w:t>
+      </w:r>
+      <w:r>
+        <w:t>у</w:t>
+      </w:r>
+      <w:r>
+        <w:t xml:space="preserve"> света в </w:t>
+      </w:r>
+      <w:r>
+        <w:lastRenderedPageBreak/>
+        <w:t xml:space="preserve">качестве углов поворота </w:t>
+      </w:r>
+      <w:r>
+        <w:t>заданы</w:t>
+      </w:r>
+      <w:r>
+        <w:t xml:space="preserve"> значениями в</w:t>
+      </w:r>
+      <w:r>
+        <w:t xml:space="preserve"> </w:t>
+      </w:r>
+      <w:r>
+        <w:t>2</w:t>
+      </w:r>
+      <w:r>
+        <w:t>0</w:t>
+      </w:r>
+      <w:r>
+        <w:rPr>
+          <w:color w:val="202124"/>
+          <w:shd w:val="clear" w:color="auto" w:fill="FFFFFF"/>
+        </w:rPr>
+        <w:t>°</w:t>
+      </w:r>
+      <w:r>
+        <w:rPr>
+          <w:color w:val="202124"/>
+          <w:shd w:val="clear" w:color="auto" w:fill="FFFFFF"/>
+        </w:rPr>
+        <w:t xml:space="preserve"> и </w:t>
+      </w:r>
+      <w:r>
+        <w:rPr>
+          <w:color w:val="202124"/>
+          <w:shd w:val="clear" w:color="auto" w:fill="FFFFFF"/>
+        </w:rPr>
+        <w:t>3</w:t>
+      </w:r>
+      <w:r>
+        <w:rPr>
+          <w:color w:val="202124"/>
+          <w:shd w:val="clear" w:color="auto" w:fill="FFFFFF"/>
+        </w:rPr>
+        <w:t>0</w:t>
+      </w:r>
+      <w:r>
+        <w:rPr>
+          <w:color w:val="202124"/>
+          <w:shd w:val="clear" w:color="auto" w:fill="FFFFFF"/>
+        </w:rPr>
+        <w:t>°</w:t>
+      </w:r>
+      <w:r>
+        <w:rPr>
+          <w:color w:val="202124"/>
+          <w:shd w:val="clear" w:color="auto" w:fill="FFFFFF"/>
+        </w:rPr>
+        <w:t xml:space="preserve"> по осям </w:t>
+      </w:r>
+      <w:r>
+        <w:rPr>
+          <w:color w:val="202124"/>
+          <w:shd w:val="clear" w:color="auto" w:fill="FFFFFF"/>
+          <w:lang w:val="en-US"/>
+        </w:rPr>
+        <w:t>X</w:t>
+      </w:r>
+      <w:r>
+        <w:rPr>
+          <w:color w:val="202124"/>
+          <w:shd w:val="clear" w:color="auto" w:fill="FFFFFF"/>
+        </w:rPr>
+        <w:t xml:space="preserve"> </w:t>
+      </w:r>
+      <w:r>
+        <w:rPr>
+          <w:color w:val="202124"/>
+          <w:shd w:val="clear" w:color="auto" w:fill="FFFFFF"/>
+        </w:rPr>
+        <w:t xml:space="preserve">и </w:t>
+      </w:r>
+      <w:r>
+        <w:rPr>
+          <w:color w:val="202124"/>
+          <w:shd w:val="clear" w:color="auto" w:fill="FFFFFF"/>
+          <w:lang w:val="en-US"/>
+        </w:rPr>
+        <w:t>Y</w:t>
+      </w:r>
+      <w:r>
+        <w:rPr>
+          <w:color w:val="202124"/>
+          <w:shd w:val="clear" w:color="auto" w:fill="FFFFFF"/>
+        </w:rPr>
+        <w:t xml:space="preserve"> </w:t>
+      </w:r>
+      <w:r>
+        <w:rPr>
+          <w:color w:val="202124"/>
+          <w:shd w:val="clear" w:color="auto" w:fill="FFFFFF"/>
+        </w:rPr>
+        <w:t>соответственно</w:t>
+      </w:r>
+      <w:r>
+        <w:rPr>
+          <w:color w:val="202124"/>
+          <w:shd w:val="clear" w:color="auto" w:fill="FFFFFF"/>
+        </w:rPr>
+        <w:t>.</w:t>
+      </w:r>
+      <w:r>
+        <w:t xml:space="preserve"> Заметно, что в отличие от рис</w:t>
       </w:r>
       <w:r>
         <w:t>унка</w:t>
@@ -16380,7 +16216,6 @@
           <w:noProof/>
           <w:lang w:val="en-US"/>
         </w:rPr>
-        <w:lastRenderedPageBreak/>
         <w:drawing>
           <wp:inline distT="0" distB="0" distL="0" distR="0" wp14:anchorId="028909CC" wp14:editId="6BC426E6">
             <wp:extent cx="5399086" cy="3138170"/>
@@ -16547,6 +16382,90 @@
       <w:r>
         <w:t xml:space="preserve"> </w:t>
       </w:r>
+      <w:r>
+        <w:t xml:space="preserve">Для нового источника света в качестве </w:t>
+      </w:r>
+      <w:r>
+        <w:t xml:space="preserve">углов поворота заданы значения </w:t>
+      </w:r>
+      <w:r>
+        <w:t xml:space="preserve">в </w:t>
+      </w:r>
+      <w:r>
+        <w:t>30</w:t>
+      </w:r>
+      <w:r>
+        <w:rPr>
+          <w:color w:val="202124"/>
+          <w:shd w:val="clear" w:color="auto" w:fill="FFFFFF"/>
+        </w:rPr>
+        <w:t>°</w:t>
+      </w:r>
+      <w:r>
+        <w:rPr>
+          <w:color w:val="202124"/>
+          <w:shd w:val="clear" w:color="auto" w:fill="FFFFFF"/>
+        </w:rPr>
+        <w:t xml:space="preserve"> и -30</w:t>
+      </w:r>
+      <w:r>
+        <w:rPr>
+          <w:color w:val="202124"/>
+          <w:shd w:val="clear" w:color="auto" w:fill="FFFFFF"/>
+        </w:rPr>
+        <w:t>°</w:t>
+      </w:r>
+      <w:r>
+        <w:rPr>
+          <w:color w:val="202124"/>
+          <w:shd w:val="clear" w:color="auto" w:fill="FFFFFF"/>
+        </w:rPr>
+        <w:t xml:space="preserve"> по осям </w:t>
+      </w:r>
+      <w:r>
+        <w:rPr>
+          <w:color w:val="202124"/>
+          <w:shd w:val="clear" w:color="auto" w:fill="FFFFFF"/>
+          <w:lang w:val="en-US"/>
+        </w:rPr>
+        <w:t>X</w:t>
+      </w:r>
+      <w:r>
+        <w:rPr>
+          <w:color w:val="202124"/>
+          <w:shd w:val="clear" w:color="auto" w:fill="FFFFFF"/>
+        </w:rPr>
+        <w:t xml:space="preserve"> </w:t>
+      </w:r>
+      <w:r>
+        <w:rPr>
+          <w:color w:val="202124"/>
+          <w:shd w:val="clear" w:color="auto" w:fill="FFFFFF"/>
+        </w:rPr>
+        <w:t xml:space="preserve">и </w:t>
+      </w:r>
+      <w:r>
+        <w:rPr>
+          <w:color w:val="202124"/>
+          <w:shd w:val="clear" w:color="auto" w:fill="FFFFFF"/>
+          <w:lang w:val="en-US"/>
+        </w:rPr>
+        <w:t>Y</w:t>
+      </w:r>
+      <w:r>
+        <w:rPr>
+          <w:color w:val="202124"/>
+          <w:shd w:val="clear" w:color="auto" w:fill="FFFFFF"/>
+        </w:rPr>
+        <w:t xml:space="preserve"> </w:t>
+      </w:r>
+      <w:r>
+        <w:rPr>
+          <w:color w:val="202124"/>
+          <w:shd w:val="clear" w:color="auto" w:fill="FFFFFF"/>
+        </w:rPr>
+        <w:t>соответственно.</w:t>
+      </w:r>
     </w:p>
     <w:p>
       <w:pPr>
@@ -16556,6 +16475,7 @@
         <w:rPr>
           <w:noProof/>
         </w:rPr>
+        <w:lastRenderedPageBreak/>
         <w:drawing>
           <wp:inline distT="0" distB="0" distL="0" distR="0" wp14:anchorId="05C53D45" wp14:editId="7ACC40BA">
             <wp:extent cx="5311687" cy="3087370"/>
@@ -16694,7 +16614,7 @@
           <w:sz w:val="28"/>
           <w:szCs w:val="28"/>
         </w:rPr>
-        <w:t xml:space="preserve"> Пример работы ПО для той же сцены </w:t>
+        <w:t xml:space="preserve"> Пример работы ПО для сцены </w:t>
       </w:r>
       <w:r>
         <w:rPr>
@@ -16859,7 +16779,17 @@
           <w:sz w:val="28"/>
           <w:szCs w:val="28"/>
         </w:rPr>
-        <w:t xml:space="preserve"> Пример работы ПО для сцены с изменённым положением источника света в другом положении</w:t>
+        <w:t xml:space="preserve"> Пример работы ПО для сцены с изменённым положением источника света </w:t>
+      </w:r>
+      <w:r>
+        <w:rPr>
+          <w:i w:val="0"/>
+          <w:iCs w:val="0"/>
+          <w:color w:val="auto"/>
+          <w:sz w:val="28"/>
+          <w:szCs w:val="28"/>
+        </w:rPr>
+        <w:t>с другого ракурса</w:t>
       </w:r>
     </w:p>
     <w:p>
@@ -16868,6 +16798,7 @@
       </w:pPr>
       <w:bookmarkStart w:id="28" w:name="_Toc56964336"/>
       <w:r>
+        <w:lastRenderedPageBreak/>
         <w:t xml:space="preserve">4.3 </w:t>
       </w:r>
       <w:r>
@@ -17034,7 +16965,6 @@
     </w:p>
     <w:p>
       <w:r>
-        <w:lastRenderedPageBreak/>
         <w:t>Результаты замеров времени приведены в таблице 4.</w:t>
       </w:r>
       <w:r>
@@ -17043,8 +16973,19 @@
       <w:r>
         <w:t>.</w:t>
       </w:r>
-    </w:p>
-    <w:p/>
+      <w:r>
+        <w:t xml:space="preserve"> На рисунке 4.</w:t>
+      </w:r>
+      <w:r>
+        <w:t xml:space="preserve">5 приведён график зависимости времени выполнения от размеров </w:t>
+      </w:r>
+      <w:r>
+        <w:t xml:space="preserve">задаваемой плоскости </w:t>
+      </w:r>
+      <w:r>
+        <w:t>сцены.</w:t>
+      </w:r>
+    </w:p>
     <w:p>
       <w:pPr>
         <w:pStyle w:val="ab"/>
@@ -17146,13 +17087,8 @@
               <w:t>OpenMP</w:t>
             </w:r>
             <w:r>
-              <w:t xml:space="preserve">, </w:t>
-            </w:r>
-            <w:proofErr w:type="spellStart"/>
-            <w:r>
-              <w:t>нс</w:t>
-            </w:r>
-            <w:proofErr w:type="spellEnd"/>
+              <w:t>, нс</w:t>
+            </w:r>
           </w:p>
         </w:tc>
         <w:tc>
@@ -17180,13 +17116,8 @@
               <w:t>OpenMP</w:t>
             </w:r>
             <w:r>
-              <w:t xml:space="preserve">, </w:t>
-            </w:r>
-            <w:proofErr w:type="spellStart"/>
-            <w:r>
-              <w:t>нс</w:t>
-            </w:r>
-            <w:proofErr w:type="spellEnd"/>
+              <w:t>, нс</w:t>
+            </w:r>
           </w:p>
         </w:tc>
       </w:tr>
@@ -17384,6 +17315,7 @@
               <w:rPr>
                 <w:lang w:val="en-US"/>
               </w:rPr>
+              <w:lastRenderedPageBreak/>
               <w:t>4x4</w:t>
             </w:r>
           </w:p>
@@ -17787,7 +17719,113 @@
         </w:tc>
       </w:tr>
     </w:tbl>
-    <w:p/>
+    <w:p>
+      <w:pPr>
+        <w:keepNext/>
+      </w:pPr>
+      <w:r>
+        <w:rPr>
+          <w:noProof/>
+        </w:rPr>
+        <w:drawing>
+          <wp:inline distT="0" distB="0" distL="0" distR="0" wp14:anchorId="0DFA07AF" wp14:editId="2A096911">
+            <wp:extent cx="5486400" cy="3200400"/>
+            <wp:effectExtent l="0" t="0" r="0" b="0"/>
+            <wp:docPr id="8" name="Диаграмма 8"/>
+            <wp:cNvGraphicFramePr/>
+            <a:graphic xmlns:a="http://schemas.openxmlformats.org/drawingml/2006/main">
+              <a:graphicData uri="http://schemas.openxmlformats.org/drawingml/2006/chart">
+                <c:chart xmlns:c="http://schemas.openxmlformats.org/drawingml/2006/chart" xmlns:r="http://schemas.openxmlformats.org/officeDocument/2006/relationships" r:id="rId23"/>
+              </a:graphicData>
+            </a:graphic>
+          </wp:inline>
+        </w:drawing>
+      </w:r>
+    </w:p>
+    <w:p>
+      <w:pPr>
+        <w:pStyle w:val="ab"/>
+        <w:jc w:val="center"/>
+        <w:rPr>
+          <w:i w:val="0"/>
+          <w:iCs w:val="0"/>
+          <w:color w:val="000000" w:themeColor="text1"/>
+          <w:sz w:val="28"/>
+          <w:szCs w:val="28"/>
+        </w:rPr>
+      </w:pPr>
+      <w:r>
+        <w:rPr>
+          <w:i w:val="0"/>
+          <w:iCs w:val="0"/>
+          <w:color w:val="000000" w:themeColor="text1"/>
+          <w:sz w:val="28"/>
+          <w:szCs w:val="28"/>
+        </w:rPr>
+        <w:t>Рисунок 4.</w:t>
+      </w:r>
+      <w:r>
+        <w:rPr>
+          <w:i w:val="0"/>
+          <w:iCs w:val="0"/>
+          <w:color w:val="000000" w:themeColor="text1"/>
+          <w:sz w:val="28"/>
+          <w:szCs w:val="28"/>
+        </w:rPr>
+        <w:fldChar w:fldCharType="begin"/>
+      </w:r>
+      <w:r>
+        <w:rPr>
+          <w:i w:val="0"/>
+          <w:iCs w:val="0"/>
+          <w:color w:val="000000" w:themeColor="text1"/>
+          <w:sz w:val="28"/>
+          <w:szCs w:val="28"/>
+        </w:rPr>
+        <w:instrText xml:space="preserve"> SEQ Рис._4. \* ARABIC </w:instrText>
+      </w:r>
+      <w:r>
+        <w:rPr>
+          <w:i w:val="0"/>
+          <w:iCs w:val="0"/>
+          <w:color w:val="000000" w:themeColor="text1"/>
+          <w:sz w:val="28"/>
+          <w:szCs w:val="28"/>
+        </w:rPr>
+        <w:fldChar w:fldCharType="separate"/>
+      </w:r>
+      <w:r>
+        <w:rPr>
+          <w:i w:val="0"/>
+          <w:iCs w:val="0"/>
+          <w:noProof/>
+          <w:color w:val="000000" w:themeColor="text1"/>
+          <w:sz w:val="28"/>
+          <w:szCs w:val="28"/>
+        </w:rPr>
+        <w:t>5</w:t>
+      </w:r>
+      <w:r>
+        <w:rPr>
+          <w:i w:val="0"/>
+          <w:iCs w:val="0"/>
+          <w:color w:val="000000" w:themeColor="text1"/>
+          <w:sz w:val="28"/>
+          <w:szCs w:val="28"/>
+        </w:rPr>
+        <w:fldChar w:fldCharType="end"/>
+      </w:r>
+      <w:r>
+        <w:rPr>
+          <w:i w:val="0"/>
+          <w:iCs w:val="0"/>
+          <w:color w:val="000000" w:themeColor="text1"/>
+          <w:sz w:val="28"/>
+          <w:szCs w:val="28"/>
+        </w:rPr>
+        <w:t xml:space="preserve"> График зависимости времени выполнения от размеров задаваемой плоскости</w:t>
+      </w:r>
+    </w:p>
     <w:p>
       <w:pPr>
         <w:pStyle w:val="3"/>
@@ -17800,7 +17838,10 @@
     </w:p>
     <w:p>
       <w:r>
-        <w:t>Из данных, предоставленных в таблице 1</w:t>
+        <w:t xml:space="preserve">Из данных, предоставленных </w:t>
+      </w:r>
+      <w:r>
+        <w:t>в таблице 1</w:t>
       </w:r>
       <w:r>
         <w:t>,</w:t>
@@ -17823,6 +17864,36 @@
       <w:r>
         <w:t>не показывает себя хуже обычной реализации даже на минимальных значениях.</w:t>
       </w:r>
+      <w:r>
+        <w:t xml:space="preserve"> </w:t>
+      </w:r>
+    </w:p>
+    <w:p>
+      <w:r>
+        <w:t xml:space="preserve">Из графика, предоставленного на рисунке 4.5 видно, что на всех рассмотренных размерах плоскости скорость выполнения алгоритма с </w:t>
+      </w:r>
+      <w:r>
+        <w:lastRenderedPageBreak/>
+        <w:t xml:space="preserve">использованием </w:t>
+      </w:r>
+      <w:r>
+        <w:rPr>
+          <w:lang w:val="en-US"/>
+        </w:rPr>
+        <w:t>OpenMP</w:t>
+      </w:r>
+      <w:r>
+        <w:t xml:space="preserve"> </w:t>
+      </w:r>
+      <w:r>
+        <w:t xml:space="preserve">больше, либо </w:t>
+      </w:r>
+      <w:r>
+        <w:t>приблизительно равна</w:t>
+      </w:r>
+      <w:r>
+        <w:t xml:space="preserve"> скорости выполнения алгоритма без использования директив.</w:t>
+      </w:r>
     </w:p>
     <w:p>
       <w:r>
@@ -17850,11 +17921,7 @@
         <w:t xml:space="preserve"> </w:t>
       </w:r>
       <w:r>
-        <w:t xml:space="preserve">работает быстрее обычной реализации в 1.11 раз. При количестве обрабатываемых клеток равным 16 преимущество </w:t>
-      </w:r>
-      <w:r>
-        <w:lastRenderedPageBreak/>
-        <w:t>увеличивается: первый алгоритм работает в 1.39 раз быстрее. На максимально рассмотренном значении преимущество будет составлять 1.58.</w:t>
+        <w:t>работает быстрее обычной реализации в 1.11 раз. При количестве обрабатываемых клеток равным 16 преимущество увеличивается: первый алгоритм работает в 1.39 раз быстрее. На максимально рассмотренном значении преимущество будет составлять 1.58.</w:t>
       </w:r>
     </w:p>
     <w:p>
@@ -17926,7 +17993,6 @@
       </w:pPr>
       <w:bookmarkStart w:id="31" w:name="_Toc56964339"/>
       <w:r>
-        <w:lastRenderedPageBreak/>
         <w:t>Заключение</w:t>
       </w:r>
       <w:bookmarkEnd w:id="31"/>
@@ -18098,7 +18164,11 @@
         <w:t>а</w:t>
       </w:r>
       <w:r>
-        <w:t>, что позволяет более быстро синтезировать изображение сцены и не заставлять пользователя ожидать большие промежутки времени между проведением операций</w:t>
+        <w:t xml:space="preserve">, что позволяет более быстро синтезировать изображение сцены и не </w:t>
+      </w:r>
+      <w:r>
+        <w:lastRenderedPageBreak/>
+        <w:t>заставлять пользователя ожидать большие промежутки времени между проведением операций</w:t>
       </w:r>
       <w:r>
         <w:t>,</w:t>
@@ -18123,7 +18193,6 @@
       </w:pPr>
       <w:bookmarkStart w:id="32" w:name="_Toc56964340"/>
       <w:r>
-        <w:lastRenderedPageBreak/>
         <w:t>Список использованных источников</w:t>
       </w:r>
       <w:bookmarkEnd w:id="32"/>
@@ -18163,13 +18232,8 @@
         </w:rPr>
         <w:t xml:space="preserve">. </w:t>
       </w:r>
-      <w:proofErr w:type="spellStart"/>
-      <w:r>
-        <w:t>Набережнов</w:t>
-      </w:r>
-      <w:proofErr w:type="spellEnd"/>
-      <w:r>
-        <w:t xml:space="preserve"> Г. М</w:t>
+      <w:r>
+        <w:t>Набережнов Г. М</w:t>
       </w:r>
       <w:r>
         <w:rPr>
@@ -18205,21 +18269,7 @@
         <w:rPr>
           <w:szCs w:val="28"/>
         </w:rPr>
-        <w:t xml:space="preserve">Г. М. </w:t>
-      </w:r>
-      <w:proofErr w:type="spellStart"/>
-      <w:r>
-        <w:rPr>
-          <w:szCs w:val="28"/>
-        </w:rPr>
-        <w:t>Набережнов</w:t>
-      </w:r>
-      <w:proofErr w:type="spellEnd"/>
-      <w:r>
-        <w:rPr>
-          <w:szCs w:val="28"/>
-        </w:rPr>
-        <w:t>, Н. Н. Максимов</w:t>
+        <w:t>Г. М. Набережнов, Н. Н. Максимов</w:t>
       </w:r>
       <w:r>
         <w:rPr>
@@ -18249,16 +18299,8 @@
         <w:rPr>
           <w:szCs w:val="28"/>
         </w:rPr>
-        <w:t xml:space="preserve">им. </w:t>
-      </w:r>
-      <w:proofErr w:type="spellStart"/>
-      <w:r>
-        <w:rPr>
-          <w:szCs w:val="28"/>
-        </w:rPr>
-        <w:t>А.Н.Туполева</w:t>
-      </w:r>
-      <w:proofErr w:type="spellEnd"/>
+        <w:t>им. А.Н.Туполева</w:t>
+      </w:r>
       <w:r>
         <w:rPr>
           <w:szCs w:val="28"/>
@@ -18309,7 +18351,7 @@
         </w:rPr>
         <w:t xml:space="preserve">[Электронный ресурс]. – Режим доступа: </w:t>
       </w:r>
-      <w:hyperlink r:id="rId23" w:history="1">
+      <w:hyperlink r:id="rId24" w:history="1">
         <w:r>
           <w:rPr>
             <w:rStyle w:val="a9"/>
@@ -18416,7 +18458,7 @@
         </w:rPr>
         <w:t xml:space="preserve"> [Электронный ресурс]. – Режим доступа: </w:t>
       </w:r>
-      <w:hyperlink r:id="rId24" w:history="1">
+      <w:hyperlink r:id="rId25" w:history="1">
         <w:r>
           <w:rPr>
             <w:rStyle w:val="a9"/>
@@ -18479,29 +18521,41 @@
           <w:szCs w:val="28"/>
           <w:lang w:val="en-US"/>
         </w:rPr>
-        <w:t xml:space="preserve">5. Henrik </w:t>
-      </w:r>
-      <w:proofErr w:type="spellStart"/>
+        <w:t>5. Henrik Wann Jensen</w:t>
+      </w:r>
       <w:r>
         <w:rPr>
           <w:szCs w:val="28"/>
           <w:lang w:val="en-US"/>
         </w:rPr>
-        <w:t>Wann</w:t>
-      </w:r>
-      <w:proofErr w:type="spellEnd"/>
+        <w:t xml:space="preserve">, </w:t>
+      </w:r>
       <w:r>
         <w:rPr>
           <w:szCs w:val="28"/>
           <w:lang w:val="en-US"/>
         </w:rPr>
-        <w:t xml:space="preserve"> Jensen</w:t>
+        <w:t>Realistic Image Synthesis Using Photon Mapping</w:t>
       </w:r>
       <w:r>
         <w:rPr>
           <w:szCs w:val="28"/>
           <w:lang w:val="en-US"/>
         </w:rPr>
+        <w:t xml:space="preserve">. </w:t>
+      </w:r>
+      <w:r>
+        <w:rPr>
+          <w:szCs w:val="28"/>
+          <w:lang w:val="en-US"/>
+        </w:rPr>
+        <w:t>A. K. Peters, Ltd.63 South Avenue Natick, MA</w:t>
+      </w:r>
+      <w:r>
+        <w:rPr>
+          <w:szCs w:val="28"/>
+          <w:lang w:val="en-US"/>
+        </w:rPr>
         <w:t xml:space="preserve">, </w:t>
       </w:r>
       <w:r>
@@ -18509,188 +18563,160 @@
           <w:szCs w:val="28"/>
           <w:lang w:val="en-US"/>
         </w:rPr>
-        <w:t>Realistic Image Synthesis Using Photon Mapping</w:t>
+        <w:t>United States</w:t>
       </w:r>
       <w:r>
         <w:rPr>
           <w:szCs w:val="28"/>
           <w:lang w:val="en-US"/>
         </w:rPr>
+        <w:t>,</w:t>
+      </w:r>
+      <w:r>
+        <w:rPr>
+          <w:szCs w:val="28"/>
+          <w:lang w:val="en-US"/>
+        </w:rPr>
+        <w:t xml:space="preserve"> 2001.</w:t>
+      </w:r>
+      <w:r>
+        <w:rPr>
+          <w:szCs w:val="28"/>
+          <w:lang w:val="en-US"/>
+        </w:rPr>
+        <w:t xml:space="preserve"> - </w:t>
+      </w:r>
+      <w:r>
+        <w:rPr>
+          <w:szCs w:val="28"/>
+          <w:lang w:val="en-US"/>
+        </w:rPr>
+        <w:t xml:space="preserve">181 </w:t>
+      </w:r>
+      <w:r>
+        <w:rPr>
+          <w:szCs w:val="28"/>
+        </w:rPr>
+        <w:t>с</w:t>
+      </w:r>
+      <w:r>
+        <w:rPr>
+          <w:szCs w:val="28"/>
+          <w:lang w:val="en-US"/>
+        </w:rPr>
+        <w:t>.</w:t>
+      </w:r>
+    </w:p>
+    <w:p>
+      <w:pPr>
+        <w:spacing w:after="0"/>
+        <w:rPr>
+          <w:szCs w:val="28"/>
+        </w:rPr>
+      </w:pPr>
+      <w:r>
+        <w:t>6</w:t>
+      </w:r>
+      <w:r>
+        <w:t>. Романюк А. Н</w:t>
+      </w:r>
+      <w:r>
+        <w:rPr>
+          <w:szCs w:val="28"/>
+        </w:rPr>
         <w:t xml:space="preserve">. </w:t>
       </w:r>
       <w:r>
         <w:rPr>
           <w:szCs w:val="28"/>
+        </w:rPr>
+        <w:t xml:space="preserve">Алгоритмы построения теней </w:t>
+      </w:r>
+      <w:r>
+        <w:rPr>
+          <w:szCs w:val="28"/>
+        </w:rPr>
+        <w:t xml:space="preserve">[Текст] / </w:t>
+      </w:r>
+      <w:r>
+        <w:rPr>
+          <w:szCs w:val="28"/>
+        </w:rPr>
+        <w:t>А. Н. Романюк, М. В. Куринный</w:t>
+      </w:r>
+      <w:r>
+        <w:rPr>
+          <w:szCs w:val="28"/>
+        </w:rPr>
+        <w:t xml:space="preserve"> // </w:t>
+      </w:r>
+      <w:r>
+        <w:rPr>
+          <w:szCs w:val="28"/>
+        </w:rPr>
+        <w:t>КОМПЬЮТЕРЫ+ПРОГРАММЫ.</w:t>
+      </w:r>
+      <w:r>
+        <w:rPr>
+          <w:szCs w:val="28"/>
+        </w:rPr>
+        <w:t xml:space="preserve"> – 200</w:t>
+      </w:r>
+      <w:r>
+        <w:rPr>
+          <w:szCs w:val="28"/>
+        </w:rPr>
+        <w:t>0</w:t>
+      </w:r>
+      <w:r>
+        <w:rPr>
+          <w:szCs w:val="28"/>
+        </w:rPr>
+        <w:t xml:space="preserve">. - № </w:t>
+      </w:r>
+      <w:r>
+        <w:rPr>
+          <w:szCs w:val="28"/>
+        </w:rPr>
+        <w:t>8-9</w:t>
+      </w:r>
+      <w:r>
+        <w:rPr>
+          <w:szCs w:val="28"/>
+        </w:rPr>
+        <w:t>.</w:t>
+      </w:r>
+      <w:r>
+        <w:rPr>
+          <w:szCs w:val="28"/>
+        </w:rPr>
+        <w:t xml:space="preserve"> – С. 13.</w:t>
+      </w:r>
+    </w:p>
+    <w:p>
+      <w:pPr>
+        <w:spacing w:after="0"/>
+        <w:rPr>
+          <w:szCs w:val="28"/>
+        </w:rPr>
+      </w:pPr>
+      <w:r>
+        <w:rPr>
+          <w:szCs w:val="28"/>
+        </w:rPr>
+        <w:t xml:space="preserve">7. </w:t>
+      </w:r>
+      <w:r>
+        <w:rPr>
+          <w:szCs w:val="28"/>
+        </w:rPr>
+        <w:t xml:space="preserve">Спецификация языка </w:t>
+      </w:r>
+      <w:r>
+        <w:rPr>
+          <w:szCs w:val="28"/>
           <w:lang w:val="en-US"/>
         </w:rPr>
-        <w:t>A. K. Peters, Ltd.63 South Avenue Natick, MA</w:t>
-      </w:r>
-      <w:r>
-        <w:rPr>
-          <w:szCs w:val="28"/>
-          <w:lang w:val="en-US"/>
-        </w:rPr>
-        <w:t xml:space="preserve">, </w:t>
-      </w:r>
-      <w:r>
-        <w:rPr>
-          <w:szCs w:val="28"/>
-          <w:lang w:val="en-US"/>
-        </w:rPr>
-        <w:t>United States</w:t>
-      </w:r>
-      <w:r>
-        <w:rPr>
-          <w:szCs w:val="28"/>
-          <w:lang w:val="en-US"/>
-        </w:rPr>
-        <w:t>,</w:t>
-      </w:r>
-      <w:r>
-        <w:rPr>
-          <w:szCs w:val="28"/>
-          <w:lang w:val="en-US"/>
-        </w:rPr>
-        <w:t xml:space="preserve"> 2001.</w:t>
-      </w:r>
-      <w:r>
-        <w:rPr>
-          <w:szCs w:val="28"/>
-          <w:lang w:val="en-US"/>
-        </w:rPr>
-        <w:t xml:space="preserve"> - </w:t>
-      </w:r>
-      <w:r>
-        <w:rPr>
-          <w:szCs w:val="28"/>
-          <w:lang w:val="en-US"/>
-        </w:rPr>
-        <w:t xml:space="preserve">181 </w:t>
-      </w:r>
-      <w:r>
-        <w:rPr>
-          <w:szCs w:val="28"/>
-        </w:rPr>
-        <w:t>с</w:t>
-      </w:r>
-      <w:r>
-        <w:rPr>
-          <w:szCs w:val="28"/>
-          <w:lang w:val="en-US"/>
-        </w:rPr>
-        <w:t>.</w:t>
-      </w:r>
-    </w:p>
-    <w:p>
-      <w:pPr>
-        <w:spacing w:after="0"/>
-        <w:rPr>
-          <w:szCs w:val="28"/>
-        </w:rPr>
-      </w:pPr>
-      <w:r>
-        <w:t>6</w:t>
-      </w:r>
-      <w:r>
-        <w:t>. Романюк А. Н</w:t>
-      </w:r>
-      <w:r>
-        <w:rPr>
-          <w:szCs w:val="28"/>
-        </w:rPr>
-        <w:t xml:space="preserve">. </w:t>
-      </w:r>
-      <w:r>
-        <w:rPr>
-          <w:szCs w:val="28"/>
-        </w:rPr>
-        <w:t xml:space="preserve">Алгоритмы построения теней </w:t>
-      </w:r>
-      <w:r>
-        <w:rPr>
-          <w:szCs w:val="28"/>
-        </w:rPr>
-        <w:t xml:space="preserve">[Текст] / </w:t>
-      </w:r>
-      <w:r>
-        <w:rPr>
-          <w:szCs w:val="28"/>
-        </w:rPr>
-        <w:t>А. Н. Романюк, М. В. Куринный</w:t>
-      </w:r>
-      <w:r>
-        <w:rPr>
-          <w:szCs w:val="28"/>
-        </w:rPr>
-        <w:t xml:space="preserve"> // </w:t>
-      </w:r>
-      <w:r>
-        <w:rPr>
-          <w:szCs w:val="28"/>
-        </w:rPr>
-        <w:t>КОМПЬЮТЕРЫ+ПРОГРАММЫ.</w:t>
-      </w:r>
-      <w:r>
-        <w:rPr>
-          <w:szCs w:val="28"/>
-        </w:rPr>
-        <w:t xml:space="preserve"> – 200</w:t>
-      </w:r>
-      <w:r>
-        <w:rPr>
-          <w:szCs w:val="28"/>
-        </w:rPr>
-        <w:t>0</w:t>
-      </w:r>
-      <w:r>
-        <w:rPr>
-          <w:szCs w:val="28"/>
-        </w:rPr>
-        <w:t xml:space="preserve">. - № </w:t>
-      </w:r>
-      <w:r>
-        <w:rPr>
-          <w:szCs w:val="28"/>
-        </w:rPr>
-        <w:t>8-9</w:t>
-      </w:r>
-      <w:r>
-        <w:rPr>
-          <w:szCs w:val="28"/>
-        </w:rPr>
-        <w:t>.</w:t>
-      </w:r>
-      <w:r>
-        <w:rPr>
-          <w:szCs w:val="28"/>
-        </w:rPr>
-        <w:t xml:space="preserve"> – С. 13.</w:t>
-      </w:r>
-    </w:p>
-    <w:p>
-      <w:pPr>
-        <w:spacing w:after="0"/>
-        <w:rPr>
-          <w:szCs w:val="28"/>
-        </w:rPr>
-      </w:pPr>
-      <w:r>
-        <w:rPr>
-          <w:szCs w:val="28"/>
-        </w:rPr>
-        <w:t xml:space="preserve">7. </w:t>
-      </w:r>
-      <w:r>
-        <w:rPr>
-          <w:szCs w:val="28"/>
-        </w:rPr>
-        <w:t xml:space="preserve">Спецификация языка </w:t>
-      </w:r>
-      <w:r>
-        <w:rPr>
-          <w:szCs w:val="28"/>
-          <w:lang w:val="en-US"/>
-        </w:rPr>
         <w:t>C</w:t>
       </w:r>
       <w:r>
@@ -18729,7 +18755,7 @@
         </w:rPr>
         <w:t xml:space="preserve">Режим доступа: </w:t>
       </w:r>
-      <w:hyperlink r:id="rId25" w:history="1">
+      <w:hyperlink r:id="rId26" w:history="1">
         <w:r>
           <w:rPr>
             <w:rStyle w:val="a9"/>
@@ -18814,7 +18840,7 @@
         </w:rPr>
         <w:t xml:space="preserve">Режим доступа: </w:t>
       </w:r>
-      <w:hyperlink r:id="rId26" w:history="1">
+      <w:hyperlink r:id="rId27" w:history="1">
         <w:r>
           <w:rPr>
             <w:rStyle w:val="a9"/>
@@ -18899,7 +18925,7 @@
         </w:rPr>
         <w:t xml:space="preserve">Режим доступа: </w:t>
       </w:r>
-      <w:hyperlink r:id="rId27" w:history="1">
+      <w:hyperlink r:id="rId28" w:history="1">
         <w:r>
           <w:rPr>
             <w:rStyle w:val="a9"/>
@@ -18963,7 +18989,7 @@
                     </pic:cNvPicPr>
                   </pic:nvPicPr>
                   <pic:blipFill>
-                    <a:blip r:embed="rId28" cstate="print">
+                    <a:blip r:embed="rId29" cstate="print">
                       <a:extLst>
                         <a:ext uri="{28A0092B-C50C-407E-A947-70E740481C1C}">
                           <a14:useLocalDpi xmlns:a14="http://schemas.microsoft.com/office/drawing/2010/main" val="0"/>
@@ -19125,7 +19151,7 @@
                     </pic:cNvPicPr>
                   </pic:nvPicPr>
                   <pic:blipFill>
-                    <a:blip r:embed="rId29" cstate="print">
+                    <a:blip r:embed="rId30" cstate="print">
                       <a:extLst>
                         <a:ext uri="{28A0092B-C50C-407E-A947-70E740481C1C}">
                           <a14:useLocalDpi xmlns:a14="http://schemas.microsoft.com/office/drawing/2010/main" val="0"/>
@@ -19298,7 +19324,7 @@
                     </pic:cNvPicPr>
                   </pic:nvPicPr>
                   <pic:blipFill>
-                    <a:blip r:embed="rId30" cstate="print">
+                    <a:blip r:embed="rId31" cstate="print">
                       <a:extLst>
                         <a:ext uri="{28A0092B-C50C-407E-A947-70E740481C1C}">
                           <a14:useLocalDpi xmlns:a14="http://schemas.microsoft.com/office/drawing/2010/main" val="0"/>
@@ -19457,7 +19483,7 @@
                     </pic:cNvPicPr>
                   </pic:nvPicPr>
                   <pic:blipFill>
-                    <a:blip r:embed="rId31" cstate="print">
+                    <a:blip r:embed="rId32" cstate="print">
                       <a:extLst>
                         <a:ext uri="{28A0092B-C50C-407E-A947-70E740481C1C}">
                           <a14:useLocalDpi xmlns:a14="http://schemas.microsoft.com/office/drawing/2010/main" val="0"/>
@@ -19594,8 +19620,8 @@
       </w:r>
     </w:p>
     <w:sectPr>
-      <w:footerReference w:type="default" r:id="rId32"/>
-      <w:footerReference w:type="first" r:id="rId33"/>
+      <w:footerReference w:type="default" r:id="rId33"/>
+      <w:footerReference w:type="first" r:id="rId34"/>
       <w:pgSz w:w="11906" w:h="16838"/>
       <w:pgMar w:top="1134" w:right="567" w:bottom="1134" w:left="1701" w:header="709" w:footer="709" w:gutter="0"/>
       <w:pgNumType w:start="1"/>
@@ -22588,6 +22614,1158 @@
 </w:styles>
 </file>
 
+<file path=word/charts/chart1.xml><?xml version="1.0" encoding="utf-8"?>
+<c:chartSpace xmlns:c="http://schemas.openxmlformats.org/drawingml/2006/chart" xmlns:a="http://schemas.openxmlformats.org/drawingml/2006/main" xmlns:r="http://schemas.openxmlformats.org/officeDocument/2006/relationships" xmlns:c16r2="http://schemas.microsoft.com/office/drawing/2015/06/chart">
+  <c:date1904 val="0"/>
+  <c:lang val="ru-RU"/>
+  <c:roundedCorners val="0"/>
+  <mc:AlternateContent xmlns:mc="http://schemas.openxmlformats.org/markup-compatibility/2006">
+    <mc:Choice xmlns:c14="http://schemas.microsoft.com/office/drawing/2007/8/2/chart" Requires="c14">
+      <c14:style val="102"/>
+    </mc:Choice>
+    <mc:Fallback>
+      <c:style val="2"/>
+    </mc:Fallback>
+  </mc:AlternateContent>
+  <c:chart>
+    <c:autoTitleDeleted val="1"/>
+    <c:plotArea>
+      <c:layout/>
+      <c:lineChart>
+        <c:grouping val="standard"/>
+        <c:varyColors val="0"/>
+        <c:ser>
+          <c:idx val="0"/>
+          <c:order val="0"/>
+          <c:tx>
+            <c:strRef>
+              <c:f>Лист1!$B$1</c:f>
+              <c:strCache>
+                <c:ptCount val="1"/>
+                <c:pt idx="0">
+                  <c:v>Без использования OpenMP</c:v>
+                </c:pt>
+              </c:strCache>
+            </c:strRef>
+          </c:tx>
+          <c:spPr>
+            <a:ln w="28575" cap="rnd">
+              <a:solidFill>
+                <a:schemeClr val="accent1"/>
+              </a:solidFill>
+              <a:round/>
+            </a:ln>
+            <a:effectLst/>
+          </c:spPr>
+          <c:marker>
+            <c:symbol val="circle"/>
+            <c:size val="5"/>
+            <c:spPr>
+              <a:solidFill>
+                <a:schemeClr val="accent1"/>
+              </a:solidFill>
+              <a:ln w="9525">
+                <a:solidFill>
+                  <a:schemeClr val="accent1"/>
+                </a:solidFill>
+              </a:ln>
+              <a:effectLst/>
+            </c:spPr>
+          </c:marker>
+          <c:cat>
+            <c:strRef>
+              <c:f>Лист1!$A$2:$A$12</c:f>
+              <c:strCache>
+                <c:ptCount val="11"/>
+                <c:pt idx="0">
+                  <c:v>1x1</c:v>
+                </c:pt>
+                <c:pt idx="1">
+                  <c:v>2x2</c:v>
+                </c:pt>
+                <c:pt idx="2">
+                  <c:v>3x3</c:v>
+                </c:pt>
+                <c:pt idx="3">
+                  <c:v>4x4</c:v>
+                </c:pt>
+                <c:pt idx="4">
+                  <c:v>5x5</c:v>
+                </c:pt>
+                <c:pt idx="5">
+                  <c:v>6x6</c:v>
+                </c:pt>
+                <c:pt idx="6">
+                  <c:v>7x7</c:v>
+                </c:pt>
+                <c:pt idx="7">
+                  <c:v>8x8</c:v>
+                </c:pt>
+                <c:pt idx="8">
+                  <c:v>9x9</c:v>
+                </c:pt>
+                <c:pt idx="9">
+                  <c:v>10x10</c:v>
+                </c:pt>
+                <c:pt idx="10">
+                  <c:v>15x15</c:v>
+                </c:pt>
+              </c:strCache>
+            </c:strRef>
+          </c:cat>
+          <c:val>
+            <c:numRef>
+              <c:f>Лист1!$B$2:$B$12</c:f>
+              <c:numCache>
+                <c:formatCode>General</c:formatCode>
+                <c:ptCount val="11"/>
+                <c:pt idx="0">
+                  <c:v>11487080</c:v>
+                </c:pt>
+                <c:pt idx="1">
+                  <c:v>13978160</c:v>
+                </c:pt>
+                <c:pt idx="2">
+                  <c:v>18750780</c:v>
+                </c:pt>
+                <c:pt idx="3">
+                  <c:v>23137300</c:v>
+                </c:pt>
+                <c:pt idx="4">
+                  <c:v>27348240</c:v>
+                </c:pt>
+                <c:pt idx="5">
+                  <c:v>35428960</c:v>
+                </c:pt>
+                <c:pt idx="6">
+                  <c:v>42608800</c:v>
+                </c:pt>
+                <c:pt idx="7">
+                  <c:v>52409440</c:v>
+                </c:pt>
+                <c:pt idx="8">
+                  <c:v>64260000</c:v>
+                </c:pt>
+                <c:pt idx="9">
+                  <c:v>77460920</c:v>
+                </c:pt>
+                <c:pt idx="10">
+                  <c:v>116354360</c:v>
+                </c:pt>
+              </c:numCache>
+            </c:numRef>
+          </c:val>
+          <c:smooth val="0"/>
+          <c:extLst>
+            <c:ext xmlns:c16="http://schemas.microsoft.com/office/drawing/2014/chart" uri="{C3380CC4-5D6E-409C-BE32-E72D297353CC}">
+              <c16:uniqueId val="{00000000-EE3F-4AD6-9C3B-F0FBFAA5E99B}"/>
+            </c:ext>
+          </c:extLst>
+        </c:ser>
+        <c:ser>
+          <c:idx val="1"/>
+          <c:order val="1"/>
+          <c:tx>
+            <c:strRef>
+              <c:f>Лист1!$C$1</c:f>
+              <c:strCache>
+                <c:ptCount val="1"/>
+                <c:pt idx="0">
+                  <c:v>С использованием OpenMP</c:v>
+                </c:pt>
+              </c:strCache>
+            </c:strRef>
+          </c:tx>
+          <c:spPr>
+            <a:ln w="28575" cap="rnd">
+              <a:solidFill>
+                <a:schemeClr val="accent2"/>
+              </a:solidFill>
+              <a:round/>
+            </a:ln>
+            <a:effectLst/>
+          </c:spPr>
+          <c:marker>
+            <c:symbol val="circle"/>
+            <c:size val="5"/>
+            <c:spPr>
+              <a:solidFill>
+                <a:schemeClr val="accent2"/>
+              </a:solidFill>
+              <a:ln w="9525">
+                <a:solidFill>
+                  <a:schemeClr val="accent2"/>
+                </a:solidFill>
+              </a:ln>
+              <a:effectLst/>
+            </c:spPr>
+          </c:marker>
+          <c:cat>
+            <c:strRef>
+              <c:f>Лист1!$A$2:$A$12</c:f>
+              <c:strCache>
+                <c:ptCount val="11"/>
+                <c:pt idx="0">
+                  <c:v>1x1</c:v>
+                </c:pt>
+                <c:pt idx="1">
+                  <c:v>2x2</c:v>
+                </c:pt>
+                <c:pt idx="2">
+                  <c:v>3x3</c:v>
+                </c:pt>
+                <c:pt idx="3">
+                  <c:v>4x4</c:v>
+                </c:pt>
+                <c:pt idx="4">
+                  <c:v>5x5</c:v>
+                </c:pt>
+                <c:pt idx="5">
+                  <c:v>6x6</c:v>
+                </c:pt>
+                <c:pt idx="6">
+                  <c:v>7x7</c:v>
+                </c:pt>
+                <c:pt idx="7">
+                  <c:v>8x8</c:v>
+                </c:pt>
+                <c:pt idx="8">
+                  <c:v>9x9</c:v>
+                </c:pt>
+                <c:pt idx="9">
+                  <c:v>10x10</c:v>
+                </c:pt>
+                <c:pt idx="10">
+                  <c:v>15x15</c:v>
+                </c:pt>
+              </c:strCache>
+            </c:strRef>
+          </c:cat>
+          <c:val>
+            <c:numRef>
+              <c:f>Лист1!$C$2:$C$12</c:f>
+              <c:numCache>
+                <c:formatCode>General</c:formatCode>
+                <c:ptCount val="11"/>
+                <c:pt idx="0">
+                  <c:v>11369020</c:v>
+                </c:pt>
+                <c:pt idx="1">
+                  <c:v>12566300</c:v>
+                </c:pt>
+                <c:pt idx="2">
+                  <c:v>14361360</c:v>
+                </c:pt>
+                <c:pt idx="3">
+                  <c:v>16664360</c:v>
+                </c:pt>
+                <c:pt idx="4">
+                  <c:v>21447120</c:v>
+                </c:pt>
+                <c:pt idx="5">
+                  <c:v>25247440</c:v>
+                </c:pt>
+                <c:pt idx="6">
+                  <c:v>28029060</c:v>
+                </c:pt>
+                <c:pt idx="7">
+                  <c:v>33310100</c:v>
+                </c:pt>
+                <c:pt idx="8">
+                  <c:v>39199560</c:v>
+                </c:pt>
+                <c:pt idx="9">
+                  <c:v>47672280</c:v>
+                </c:pt>
+                <c:pt idx="10">
+                  <c:v>73403680</c:v>
+                </c:pt>
+              </c:numCache>
+            </c:numRef>
+          </c:val>
+          <c:smooth val="0"/>
+          <c:extLst>
+            <c:ext xmlns:c16="http://schemas.microsoft.com/office/drawing/2014/chart" uri="{C3380CC4-5D6E-409C-BE32-E72D297353CC}">
+              <c16:uniqueId val="{00000001-EE3F-4AD6-9C3B-F0FBFAA5E99B}"/>
+            </c:ext>
+          </c:extLst>
+        </c:ser>
+        <c:dLbls>
+          <c:showLegendKey val="0"/>
+          <c:showVal val="0"/>
+          <c:showCatName val="0"/>
+          <c:showSerName val="0"/>
+          <c:showPercent val="0"/>
+          <c:showBubbleSize val="0"/>
+        </c:dLbls>
+        <c:marker val="1"/>
+        <c:smooth val="0"/>
+        <c:axId val="38749423"/>
+        <c:axId val="36680655"/>
+      </c:lineChart>
+      <c:catAx>
+        <c:axId val="38749423"/>
+        <c:scaling>
+          <c:orientation val="minMax"/>
+        </c:scaling>
+        <c:delete val="0"/>
+        <c:axPos val="b"/>
+        <c:majorGridlines>
+          <c:spPr>
+            <a:ln w="9525" cap="flat" cmpd="sng" algn="ctr">
+              <a:solidFill>
+                <a:schemeClr val="tx1">
+                  <a:lumMod val="15000"/>
+                  <a:lumOff val="85000"/>
+                </a:schemeClr>
+              </a:solidFill>
+              <a:round/>
+            </a:ln>
+            <a:effectLst/>
+          </c:spPr>
+        </c:majorGridlines>
+        <c:title>
+          <c:tx>
+            <c:rich>
+              <a:bodyPr rot="0" spcFirstLastPara="1" vertOverflow="ellipsis" vert="horz" wrap="square" anchor="ctr" anchorCtr="1"/>
+              <a:lstStyle/>
+              <a:p>
+                <a:pPr>
+                  <a:defRPr sz="1200" b="0" i="0" u="none" strike="noStrike" kern="1200" baseline="0">
+                    <a:solidFill>
+                      <a:schemeClr val="tx1">
+                        <a:lumMod val="65000"/>
+                        <a:lumOff val="35000"/>
+                      </a:schemeClr>
+                    </a:solidFill>
+                    <a:latin typeface="Times New Roman" panose="02020603050405020304" pitchFamily="18" charset="0"/>
+                    <a:ea typeface="+mn-ea"/>
+                    <a:cs typeface="Times New Roman" panose="02020603050405020304" pitchFamily="18" charset="0"/>
+                  </a:defRPr>
+                </a:pPr>
+                <a:r>
+                  <a:rPr lang="ru-RU"/>
+                  <a:t>Размеры плоскости</a:t>
+                </a:r>
+              </a:p>
+            </c:rich>
+          </c:tx>
+          <c:overlay val="0"/>
+          <c:spPr>
+            <a:noFill/>
+            <a:ln>
+              <a:noFill/>
+            </a:ln>
+            <a:effectLst/>
+          </c:spPr>
+          <c:txPr>
+            <a:bodyPr rot="0" spcFirstLastPara="1" vertOverflow="ellipsis" vert="horz" wrap="square" anchor="ctr" anchorCtr="1"/>
+            <a:lstStyle/>
+            <a:p>
+              <a:pPr>
+                <a:defRPr sz="1200" b="0" i="0" u="none" strike="noStrike" kern="1200" baseline="0">
+                  <a:solidFill>
+                    <a:schemeClr val="tx1">
+                      <a:lumMod val="65000"/>
+                      <a:lumOff val="35000"/>
+                    </a:schemeClr>
+                  </a:solidFill>
+                  <a:latin typeface="Times New Roman" panose="02020603050405020304" pitchFamily="18" charset="0"/>
+                  <a:ea typeface="+mn-ea"/>
+                  <a:cs typeface="Times New Roman" panose="02020603050405020304" pitchFamily="18" charset="0"/>
+                </a:defRPr>
+              </a:pPr>
+              <a:endParaRPr lang="ru-RU"/>
+            </a:p>
+          </c:txPr>
+        </c:title>
+        <c:numFmt formatCode="General" sourceLinked="1"/>
+        <c:majorTickMark val="out"/>
+        <c:minorTickMark val="none"/>
+        <c:tickLblPos val="nextTo"/>
+        <c:spPr>
+          <a:noFill/>
+          <a:ln w="9525" cap="flat" cmpd="sng" algn="ctr">
+            <a:solidFill>
+              <a:schemeClr val="tx1">
+                <a:lumMod val="15000"/>
+                <a:lumOff val="85000"/>
+              </a:schemeClr>
+            </a:solidFill>
+            <a:round/>
+          </a:ln>
+          <a:effectLst/>
+        </c:spPr>
+        <c:txPr>
+          <a:bodyPr rot="-60000000" spcFirstLastPara="1" vertOverflow="ellipsis" vert="horz" wrap="square" anchor="ctr" anchorCtr="1"/>
+          <a:lstStyle/>
+          <a:p>
+            <a:pPr>
+              <a:defRPr sz="1200" b="0" i="0" u="none" strike="noStrike" kern="1200" baseline="0">
+                <a:solidFill>
+                  <a:schemeClr val="tx1">
+                    <a:lumMod val="65000"/>
+                    <a:lumOff val="35000"/>
+                  </a:schemeClr>
+                </a:solidFill>
+                <a:latin typeface="Times New Roman" panose="02020603050405020304" pitchFamily="18" charset="0"/>
+                <a:ea typeface="+mn-ea"/>
+                <a:cs typeface="Times New Roman" panose="02020603050405020304" pitchFamily="18" charset="0"/>
+              </a:defRPr>
+            </a:pPr>
+            <a:endParaRPr lang="ru-RU"/>
+          </a:p>
+        </c:txPr>
+        <c:crossAx val="36680655"/>
+        <c:crosses val="autoZero"/>
+        <c:auto val="1"/>
+        <c:lblAlgn val="ctr"/>
+        <c:lblOffset val="100"/>
+        <c:noMultiLvlLbl val="0"/>
+      </c:catAx>
+      <c:valAx>
+        <c:axId val="36680655"/>
+        <c:scaling>
+          <c:orientation val="minMax"/>
+        </c:scaling>
+        <c:delete val="0"/>
+        <c:axPos val="l"/>
+        <c:majorGridlines>
+          <c:spPr>
+            <a:ln w="9525" cap="flat" cmpd="sng" algn="ctr">
+              <a:solidFill>
+                <a:schemeClr val="tx1">
+                  <a:lumMod val="15000"/>
+                  <a:lumOff val="85000"/>
+                </a:schemeClr>
+              </a:solidFill>
+              <a:round/>
+            </a:ln>
+            <a:effectLst/>
+          </c:spPr>
+        </c:majorGridlines>
+        <c:title>
+          <c:tx>
+            <c:rich>
+              <a:bodyPr rot="-5400000" spcFirstLastPara="1" vertOverflow="ellipsis" vert="horz" wrap="square" anchor="ctr" anchorCtr="1"/>
+              <a:lstStyle/>
+              <a:p>
+                <a:pPr>
+                  <a:defRPr sz="1200" b="0" i="0" u="none" strike="noStrike" kern="1200" baseline="0">
+                    <a:solidFill>
+                      <a:schemeClr val="tx1">
+                        <a:lumMod val="65000"/>
+                        <a:lumOff val="35000"/>
+                      </a:schemeClr>
+                    </a:solidFill>
+                    <a:latin typeface="Times New Roman" panose="02020603050405020304" pitchFamily="18" charset="0"/>
+                    <a:ea typeface="+mn-ea"/>
+                    <a:cs typeface="Times New Roman" panose="02020603050405020304" pitchFamily="18" charset="0"/>
+                  </a:defRPr>
+                </a:pPr>
+                <a:r>
+                  <a:rPr lang="ru-RU"/>
+                  <a:t>Время</a:t>
+                </a:r>
+                <a:r>
+                  <a:rPr lang="ru-RU" baseline="0"/>
+                  <a:t> выполнения, нс</a:t>
+                </a:r>
+                <a:endParaRPr lang="ru-RU"/>
+              </a:p>
+            </c:rich>
+          </c:tx>
+          <c:overlay val="0"/>
+          <c:spPr>
+            <a:noFill/>
+            <a:ln>
+              <a:noFill/>
+            </a:ln>
+            <a:effectLst/>
+          </c:spPr>
+          <c:txPr>
+            <a:bodyPr rot="-5400000" spcFirstLastPara="1" vertOverflow="ellipsis" vert="horz" wrap="square" anchor="ctr" anchorCtr="1"/>
+            <a:lstStyle/>
+            <a:p>
+              <a:pPr>
+                <a:defRPr sz="1200" b="0" i="0" u="none" strike="noStrike" kern="1200" baseline="0">
+                  <a:solidFill>
+                    <a:schemeClr val="tx1">
+                      <a:lumMod val="65000"/>
+                      <a:lumOff val="35000"/>
+                    </a:schemeClr>
+                  </a:solidFill>
+                  <a:latin typeface="Times New Roman" panose="02020603050405020304" pitchFamily="18" charset="0"/>
+                  <a:ea typeface="+mn-ea"/>
+                  <a:cs typeface="Times New Roman" panose="02020603050405020304" pitchFamily="18" charset="0"/>
+                </a:defRPr>
+              </a:pPr>
+              <a:endParaRPr lang="ru-RU"/>
+            </a:p>
+          </c:txPr>
+        </c:title>
+        <c:numFmt formatCode="General" sourceLinked="1"/>
+        <c:majorTickMark val="out"/>
+        <c:minorTickMark val="none"/>
+        <c:tickLblPos val="nextTo"/>
+        <c:spPr>
+          <a:noFill/>
+          <a:ln>
+            <a:noFill/>
+          </a:ln>
+          <a:effectLst/>
+        </c:spPr>
+        <c:txPr>
+          <a:bodyPr rot="-60000000" spcFirstLastPara="1" vertOverflow="ellipsis" vert="horz" wrap="square" anchor="ctr" anchorCtr="1"/>
+          <a:lstStyle/>
+          <a:p>
+            <a:pPr>
+              <a:defRPr sz="1200" b="0" i="0" u="none" strike="noStrike" kern="1200" baseline="0">
+                <a:solidFill>
+                  <a:schemeClr val="tx1">
+                    <a:lumMod val="65000"/>
+                    <a:lumOff val="35000"/>
+                  </a:schemeClr>
+                </a:solidFill>
+                <a:latin typeface="Times New Roman" panose="02020603050405020304" pitchFamily="18" charset="0"/>
+                <a:ea typeface="+mn-ea"/>
+                <a:cs typeface="Times New Roman" panose="02020603050405020304" pitchFamily="18" charset="0"/>
+              </a:defRPr>
+            </a:pPr>
+            <a:endParaRPr lang="ru-RU"/>
+          </a:p>
+        </c:txPr>
+        <c:crossAx val="38749423"/>
+        <c:crosses val="autoZero"/>
+        <c:crossBetween val="between"/>
+      </c:valAx>
+      <c:spPr>
+        <a:noFill/>
+        <a:ln>
+          <a:noFill/>
+        </a:ln>
+        <a:effectLst/>
+      </c:spPr>
+    </c:plotArea>
+    <c:legend>
+      <c:legendPos val="b"/>
+      <c:overlay val="0"/>
+      <c:spPr>
+        <a:noFill/>
+        <a:ln>
+          <a:noFill/>
+        </a:ln>
+        <a:effectLst/>
+      </c:spPr>
+      <c:txPr>
+        <a:bodyPr rot="0" spcFirstLastPara="1" vertOverflow="ellipsis" vert="horz" wrap="square" anchor="ctr" anchorCtr="1"/>
+        <a:lstStyle/>
+        <a:p>
+          <a:pPr>
+            <a:defRPr sz="1200" b="0" i="0" u="none" strike="noStrike" kern="1200" baseline="0">
+              <a:solidFill>
+                <a:schemeClr val="tx1">
+                  <a:lumMod val="65000"/>
+                  <a:lumOff val="35000"/>
+                </a:schemeClr>
+              </a:solidFill>
+              <a:latin typeface="Times New Roman" panose="02020603050405020304" pitchFamily="18" charset="0"/>
+              <a:ea typeface="+mn-ea"/>
+              <a:cs typeface="Times New Roman" panose="02020603050405020304" pitchFamily="18" charset="0"/>
+            </a:defRPr>
+          </a:pPr>
+          <a:endParaRPr lang="ru-RU"/>
+        </a:p>
+      </c:txPr>
+    </c:legend>
+    <c:plotVisOnly val="1"/>
+    <c:dispBlanksAs val="gap"/>
+    <c:extLst>
+      <c:ext xmlns:c16r3="http://schemas.microsoft.com/office/drawing/2017/03/chart" uri="{56B9EC1D-385E-4148-901F-78D8002777C0}">
+        <c16r3:dataDisplayOptions16>
+          <c16r3:dispNaAsBlank val="1"/>
+        </c16r3:dataDisplayOptions16>
+      </c:ext>
+    </c:extLst>
+    <c:showDLblsOverMax val="0"/>
+  </c:chart>
+  <c:spPr>
+    <a:solidFill>
+      <a:schemeClr val="bg1"/>
+    </a:solidFill>
+    <a:ln w="9525" cap="flat" cmpd="sng" algn="ctr">
+      <a:solidFill>
+        <a:schemeClr val="tx1">
+          <a:lumMod val="15000"/>
+          <a:lumOff val="85000"/>
+        </a:schemeClr>
+      </a:solidFill>
+      <a:round/>
+    </a:ln>
+    <a:effectLst/>
+  </c:spPr>
+  <c:txPr>
+    <a:bodyPr/>
+    <a:lstStyle/>
+    <a:p>
+      <a:pPr>
+        <a:defRPr sz="1200">
+          <a:latin typeface="Times New Roman" panose="02020603050405020304" pitchFamily="18" charset="0"/>
+          <a:cs typeface="Times New Roman" panose="02020603050405020304" pitchFamily="18" charset="0"/>
+        </a:defRPr>
+      </a:pPr>
+      <a:endParaRPr lang="ru-RU"/>
+    </a:p>
+  </c:txPr>
+  <c:externalData r:id="rId3">
+    <c:autoUpdate val="0"/>
+  </c:externalData>
+</c:chartSpace>
+</file>
+
+<file path=word/charts/colors1.xml><?xml version="1.0" encoding="utf-8"?>
+<cs:colorStyle xmlns:cs="http://schemas.microsoft.com/office/drawing/2012/chartStyle" xmlns:a="http://schemas.openxmlformats.org/drawingml/2006/main" meth="cycle" id="10">
+  <a:schemeClr val="accent1"/>
+  <a:schemeClr val="accent2"/>
+  <a:schemeClr val="accent3"/>
+  <a:schemeClr val="accent4"/>
+  <a:schemeClr val="accent5"/>
+  <a:schemeClr val="accent6"/>
+  <cs:variation/>
+  <cs:variation>
+    <a:lumMod val="60000"/>
+  </cs:variation>
+  <cs:variation>
+    <a:lumMod val="80000"/>
+    <a:lumOff val="20000"/>
+  </cs:variation>
+  <cs:variation>
+    <a:lumMod val="80000"/>
+  </cs:variation>
+  <cs:variation>
+    <a:lumMod val="60000"/>
+    <a:lumOff val="40000"/>
+  </cs:variation>
+  <cs:variation>
+    <a:lumMod val="50000"/>
+  </cs:variation>
+  <cs:variation>
+    <a:lumMod val="70000"/>
+    <a:lumOff val="30000"/>
+  </cs:variation>
+  <cs:variation>
+    <a:lumMod val="70000"/>
+  </cs:variation>
+  <cs:variation>
+    <a:lumMod val="50000"/>
+    <a:lumOff val="50000"/>
+  </cs:variation>
+</cs:colorStyle>
+</file>
+
+<file path=word/charts/style1.xml><?xml version="1.0" encoding="utf-8"?>
+<cs:chartStyle xmlns:cs="http://schemas.microsoft.com/office/drawing/2012/chartStyle" xmlns:a="http://schemas.openxmlformats.org/drawingml/2006/main" id="332">
+  <cs:axisTitle>
+    <cs:lnRef idx="0"/>
+    <cs:fillRef idx="0"/>
+    <cs:effectRef idx="0"/>
+    <cs:fontRef idx="minor">
+      <a:schemeClr val="tx1">
+        <a:lumMod val="65000"/>
+        <a:lumOff val="35000"/>
+      </a:schemeClr>
+    </cs:fontRef>
+    <cs:defRPr sz="1000" kern="1200"/>
+  </cs:axisTitle>
+  <cs:categoryAxis>
+    <cs:lnRef idx="0"/>
+    <cs:fillRef idx="0"/>
+    <cs:effectRef idx="0"/>
+    <cs:fontRef idx="minor">
+      <a:schemeClr val="tx1">
+        <a:lumMod val="65000"/>
+        <a:lumOff val="35000"/>
+      </a:schemeClr>
+    </cs:fontRef>
+    <cs:spPr>
+      <a:ln w="9525" cap="flat" cmpd="sng" algn="ctr">
+        <a:solidFill>
+          <a:schemeClr val="tx1">
+            <a:lumMod val="15000"/>
+            <a:lumOff val="85000"/>
+          </a:schemeClr>
+        </a:solidFill>
+        <a:round/>
+      </a:ln>
+    </cs:spPr>
+    <cs:defRPr sz="900" kern="1200"/>
+  </cs:categoryAxis>
+  <cs:chartArea mods="allowNoFillOverride allowNoLineOverride">
+    <cs:lnRef idx="0"/>
+    <cs:fillRef idx="0"/>
+    <cs:effectRef idx="0"/>
+    <cs:fontRef idx="minor">
+      <a:schemeClr val="tx1"/>
+    </cs:fontRef>
+    <cs:spPr>
+      <a:solidFill>
+        <a:schemeClr val="bg1"/>
+      </a:solidFill>
+      <a:ln w="9525" cap="flat" cmpd="sng" algn="ctr">
+        <a:solidFill>
+          <a:schemeClr val="tx1">
+            <a:lumMod val="15000"/>
+            <a:lumOff val="85000"/>
+          </a:schemeClr>
+        </a:solidFill>
+        <a:round/>
+      </a:ln>
+    </cs:spPr>
+    <cs:defRPr sz="1000" kern="1200"/>
+  </cs:chartArea>
+  <cs:dataLabel>
+    <cs:lnRef idx="0"/>
+    <cs:fillRef idx="0"/>
+    <cs:effectRef idx="0"/>
+    <cs:fontRef idx="minor">
+      <a:schemeClr val="tx1">
+        <a:lumMod val="75000"/>
+        <a:lumOff val="25000"/>
+      </a:schemeClr>
+    </cs:fontRef>
+    <cs:defRPr sz="900" kern="1200"/>
+  </cs:dataLabel>
+  <cs:dataLabelCallout>
+    <cs:lnRef idx="0"/>
+    <cs:fillRef idx="0"/>
+    <cs:effectRef idx="0"/>
+    <cs:fontRef idx="minor">
+      <a:schemeClr val="dk1">
+        <a:lumMod val="65000"/>
+        <a:lumOff val="35000"/>
+      </a:schemeClr>
+    </cs:fontRef>
+    <cs:spPr>
+      <a:solidFill>
+        <a:schemeClr val="lt1"/>
+      </a:solidFill>
+      <a:ln>
+        <a:solidFill>
+          <a:schemeClr val="dk1">
+            <a:lumMod val="25000"/>
+            <a:lumOff val="75000"/>
+          </a:schemeClr>
+        </a:solidFill>
+      </a:ln>
+    </cs:spPr>
+    <cs:defRPr sz="900" kern="1200"/>
+    <cs:bodyPr rot="0" spcFirstLastPara="1" vertOverflow="clip" horzOverflow="clip" vert="horz" wrap="square" lIns="36576" tIns="18288" rIns="36576" bIns="18288" anchor="ctr" anchorCtr="1">
+      <a:spAutoFit/>
+    </cs:bodyPr>
+  </cs:dataLabelCallout>
+  <cs:dataPoint>
+    <cs:lnRef idx="0"/>
+    <cs:fillRef idx="1">
+      <cs:styleClr val="auto"/>
+    </cs:fillRef>
+    <cs:effectRef idx="0"/>
+    <cs:fontRef idx="minor">
+      <a:schemeClr val="tx1"/>
+    </cs:fontRef>
+  </cs:dataPoint>
+  <cs:dataPoint3D>
+    <cs:lnRef idx="0"/>
+    <cs:fillRef idx="1">
+      <cs:styleClr val="auto"/>
+    </cs:fillRef>
+    <cs:effectRef idx="0"/>
+    <cs:fontRef idx="minor">
+      <a:schemeClr val="tx1"/>
+    </cs:fontRef>
+  </cs:dataPoint3D>
+  <cs:dataPointLine>
+    <cs:lnRef idx="0">
+      <cs:styleClr val="auto"/>
+    </cs:lnRef>
+    <cs:fillRef idx="1"/>
+    <cs:effectRef idx="0"/>
+    <cs:fontRef idx="minor">
+      <a:schemeClr val="tx1"/>
+    </cs:fontRef>
+    <cs:spPr>
+      <a:ln w="28575" cap="rnd">
+        <a:solidFill>
+          <a:schemeClr val="phClr"/>
+        </a:solidFill>
+        <a:round/>
+      </a:ln>
+    </cs:spPr>
+  </cs:dataPointLine>
+  <cs:dataPointMarker>
+    <cs:lnRef idx="0">
+      <cs:styleClr val="auto"/>
+    </cs:lnRef>
+    <cs:fillRef idx="1">
+      <cs:styleClr val="auto"/>
+    </cs:fillRef>
+    <cs:effectRef idx="0"/>
+    <cs:fontRef idx="minor">
+      <a:schemeClr val="tx1"/>
+    </cs:fontRef>
+    <cs:spPr>
+      <a:ln w="9525">
+        <a:solidFill>
+          <a:schemeClr val="phClr"/>
+        </a:solidFill>
+      </a:ln>
+    </cs:spPr>
+  </cs:dataPointMarker>
+  <cs:dataPointMarkerLayout symbol="circle" size="5"/>
+  <cs:dataPointWireframe>
+    <cs:lnRef idx="0">
+      <cs:styleClr val="auto"/>
+    </cs:lnRef>
+    <cs:fillRef idx="1"/>
+    <cs:effectRef idx="0"/>
+    <cs:fontRef idx="minor">
+      <a:schemeClr val="tx1"/>
+    </cs:fontRef>
+    <cs:spPr>
+      <a:ln w="9525" cap="rnd">
+        <a:solidFill>
+          <a:schemeClr val="phClr"/>
+        </a:solidFill>
+        <a:round/>
+      </a:ln>
+    </cs:spPr>
+  </cs:dataPointWireframe>
+  <cs:dataTable>
+    <cs:lnRef idx="0"/>
+    <cs:fillRef idx="0"/>
+    <cs:effectRef idx="0"/>
+    <cs:fontRef idx="minor">
+      <a:schemeClr val="tx1">
+        <a:lumMod val="65000"/>
+        <a:lumOff val="35000"/>
+      </a:schemeClr>
+    </cs:fontRef>
+    <cs:spPr>
+      <a:noFill/>
+      <a:ln w="9525" cap="flat" cmpd="sng" algn="ctr">
+        <a:solidFill>
+          <a:schemeClr val="tx1">
+            <a:lumMod val="15000"/>
+            <a:lumOff val="85000"/>
+          </a:schemeClr>
+        </a:solidFill>
+        <a:round/>
+      </a:ln>
+    </cs:spPr>
+    <cs:defRPr sz="900" kern="1200"/>
+  </cs:dataTable>
+  <cs:downBar>
+    <cs:lnRef idx="0"/>
+    <cs:fillRef idx="0"/>
+    <cs:effectRef idx="0"/>
+    <cs:fontRef idx="minor">
+      <a:schemeClr val="dk1"/>
+    </cs:fontRef>
+    <cs:spPr>
+      <a:solidFill>
+        <a:schemeClr val="dk1">
+          <a:lumMod val="65000"/>
+          <a:lumOff val="35000"/>
+        </a:schemeClr>
+      </a:solidFill>
+      <a:ln w="9525">
+        <a:solidFill>
+          <a:schemeClr val="tx1">
+            <a:lumMod val="65000"/>
+            <a:lumOff val="35000"/>
+          </a:schemeClr>
+        </a:solidFill>
+      </a:ln>
+    </cs:spPr>
+  </cs:downBar>
+  <cs:dropLine>
+    <cs:lnRef idx="0"/>
+    <cs:fillRef idx="0"/>
+    <cs:effectRef idx="0"/>
+    <cs:fontRef idx="minor">
+      <a:schemeClr val="tx1"/>
+    </cs:fontRef>
+    <cs:spPr>
+      <a:ln w="9525" cap="flat" cmpd="sng" algn="ctr">
+        <a:solidFill>
+          <a:schemeClr val="tx1">
+            <a:lumMod val="35000"/>
+            <a:lumOff val="65000"/>
+          </a:schemeClr>
+        </a:solidFill>
+        <a:round/>
+      </a:ln>
+    </cs:spPr>
+  </cs:dropLine>
+  <cs:errorBar>
+    <cs:lnRef idx="0"/>
+    <cs:fillRef idx="0"/>
+    <cs:effectRef idx="0"/>
+    <cs:fontRef idx="minor">
+      <a:schemeClr val="tx1"/>
+    </cs:fontRef>
+    <cs:spPr>
+      <a:ln w="9525" cap="flat" cmpd="sng" algn="ctr">
+        <a:solidFill>
+          <a:schemeClr val="tx1">
+            <a:lumMod val="65000"/>
+            <a:lumOff val="35000"/>
+          </a:schemeClr>
+        </a:solidFill>
+        <a:round/>
+      </a:ln>
+    </cs:spPr>
+  </cs:errorBar>
+  <cs:floor>
+    <cs:lnRef idx="0"/>
+    <cs:fillRef idx="0"/>
+    <cs:effectRef idx="0"/>
+    <cs:fontRef idx="minor">
+      <a:schemeClr val="tx1"/>
+    </cs:fontRef>
+    <cs:spPr>
+      <a:noFill/>
+      <a:ln>
+        <a:noFill/>
+      </a:ln>
+    </cs:spPr>
+  </cs:floor>
+  <cs:gridlineMajor>
+    <cs:lnRef idx="0"/>
+    <cs:fillRef idx="0"/>
+    <cs:effectRef idx="0"/>
+    <cs:fontRef idx="minor">
+      <a:schemeClr val="tx1"/>
+    </cs:fontRef>
+    <cs:spPr>
+      <a:ln w="9525" cap="flat" cmpd="sng" algn="ctr">
+        <a:solidFill>
+          <a:schemeClr val="tx1">
+            <a:lumMod val="15000"/>
+            <a:lumOff val="85000"/>
+          </a:schemeClr>
+        </a:solidFill>
+        <a:round/>
+      </a:ln>
+    </cs:spPr>
+  </cs:gridlineMajor>
+  <cs:gridlineMinor>
+    <cs:lnRef idx="0"/>
+    <cs:fillRef idx="0"/>
+    <cs:effectRef idx="0"/>
+    <cs:fontRef idx="minor">
+      <a:schemeClr val="tx1"/>
+    </cs:fontRef>
+    <cs:spPr>
+      <a:ln w="9525" cap="flat" cmpd="sng" algn="ctr">
+        <a:solidFill>
+          <a:schemeClr val="tx1">
+            <a:lumMod val="5000"/>
+            <a:lumOff val="95000"/>
+          </a:schemeClr>
+        </a:solidFill>
+        <a:round/>
+      </a:ln>
+    </cs:spPr>
+  </cs:gridlineMinor>
+  <cs:hiLoLine>
+    <cs:lnRef idx="0"/>
+    <cs:fillRef idx="0"/>
+    <cs:effectRef idx="0"/>
+    <cs:fontRef idx="minor">
+      <a:schemeClr val="tx1"/>
+    </cs:fontRef>
+    <cs:spPr>
+      <a:ln w="9525" cap="flat" cmpd="sng" algn="ctr">
+        <a:solidFill>
+          <a:schemeClr val="tx1">
+            <a:lumMod val="75000"/>
+            <a:lumOff val="25000"/>
+          </a:schemeClr>
+        </a:solidFill>
+        <a:round/>
+      </a:ln>
+    </cs:spPr>
+  </cs:hiLoLine>
+  <cs:leaderLine>
+    <cs:lnRef idx="0"/>
+    <cs:fillRef idx="0"/>
+    <cs:effectRef idx="0"/>
+    <cs:fontRef idx="minor">
+      <a:schemeClr val="tx1"/>
+    </cs:fontRef>
+    <cs:spPr>
+      <a:ln w="9525" cap="flat" cmpd="sng" algn="ctr">
+        <a:solidFill>
+          <a:schemeClr val="tx1">
+            <a:lumMod val="35000"/>
+            <a:lumOff val="65000"/>
+          </a:schemeClr>
+        </a:solidFill>
+        <a:round/>
+      </a:ln>
+    </cs:spPr>
+  </cs:leaderLine>
+  <cs:legend>
+    <cs:lnRef idx="0"/>
+    <cs:fillRef idx="0"/>
+    <cs:effectRef idx="0"/>
+    <cs:fontRef idx="minor">
+      <a:schemeClr val="tx1">
+        <a:lumMod val="65000"/>
+        <a:lumOff val="35000"/>
+      </a:schemeClr>
+    </cs:fontRef>
+    <cs:defRPr sz="900" kern="1200"/>
+  </cs:legend>
+  <cs:plotArea mods="allowNoFillOverride allowNoLineOverride">
+    <cs:lnRef idx="0"/>
+    <cs:fillRef idx="0"/>
+    <cs:effectRef idx="0"/>
+    <cs:fontRef idx="minor">
+      <a:schemeClr val="tx1"/>
+    </cs:fontRef>
+  </cs:plotArea>
+  <cs:plotArea3D mods="allowNoFillOverride allowNoLineOverride">
+    <cs:lnRef idx="0"/>
+    <cs:fillRef idx="0"/>
+    <cs:effectRef idx="0"/>
+    <cs:fontRef idx="minor">
+      <a:schemeClr val="tx1"/>
+    </cs:fontRef>
+  </cs:plotArea3D>
+  <cs:seriesAxis>
+    <cs:lnRef idx="0"/>
+    <cs:fillRef idx="0"/>
+    <cs:effectRef idx="0"/>
+    <cs:fontRef idx="minor">
+      <a:schemeClr val="tx1">
+        <a:lumMod val="65000"/>
+        <a:lumOff val="35000"/>
+      </a:schemeClr>
+    </cs:fontRef>
+    <cs:defRPr sz="900" kern="1200"/>
+  </cs:seriesAxis>
+  <cs:seriesLine>
+    <cs:lnRef idx="0"/>
+    <cs:fillRef idx="0"/>
+    <cs:effectRef idx="0"/>
+    <cs:fontRef idx="minor">
+      <a:schemeClr val="tx1"/>
+    </cs:fontRef>
+    <cs:spPr>
+      <a:ln w="9525" cap="flat" cmpd="sng" algn="ctr">
+        <a:solidFill>
+          <a:schemeClr val="tx1">
+            <a:lumMod val="35000"/>
+            <a:lumOff val="65000"/>
+          </a:schemeClr>
+        </a:solidFill>
+        <a:round/>
+      </a:ln>
+    </cs:spPr>
+  </cs:seriesLine>
+  <cs:title>
+    <cs:lnRef idx="0"/>
+    <cs:fillRef idx="0"/>
+    <cs:effectRef idx="0"/>
+    <cs:fontRef idx="minor">
+      <a:schemeClr val="tx1">
+        <a:lumMod val="65000"/>
+        <a:lumOff val="35000"/>
+      </a:schemeClr>
+    </cs:fontRef>
+    <cs:defRPr sz="1400" b="0" kern="1200" spc="0" baseline="0"/>
+  </cs:title>
+  <cs:trendline>
+    <cs:lnRef idx="0">
+      <cs:styleClr val="auto"/>
+    </cs:lnRef>
+    <cs:fillRef idx="0"/>
+    <cs:effectRef idx="0"/>
+    <cs:fontRef idx="minor">
+      <a:schemeClr val="tx1"/>
+    </cs:fontRef>
+    <cs:spPr>
+      <a:ln w="19050" cap="rnd">
+        <a:solidFill>
+          <a:schemeClr val="phClr"/>
+        </a:solidFill>
+        <a:prstDash val="sysDot"/>
+      </a:ln>
+    </cs:spPr>
+  </cs:trendline>
+  <cs:trendlineLabel>
+    <cs:lnRef idx="0"/>
+    <cs:fillRef idx="0"/>
+    <cs:effectRef idx="0"/>
+    <cs:fontRef idx="minor">
+      <a:schemeClr val="tx1">
+        <a:lumMod val="65000"/>
+        <a:lumOff val="35000"/>
+      </a:schemeClr>
+    </cs:fontRef>
+    <cs:defRPr sz="900" kern="1200"/>
+  </cs:trendlineLabel>
+  <cs:upBar>
+    <cs:lnRef idx="0"/>
+    <cs:fillRef idx="0"/>
+    <cs:effectRef idx="0"/>
+    <cs:fontRef idx="minor">
+      <a:schemeClr val="dk1"/>
+    </cs:fontRef>
+    <cs:spPr>
+      <a:solidFill>
+        <a:schemeClr val="lt1"/>
+      </a:solidFill>
+      <a:ln w="9525">
+        <a:solidFill>
+          <a:schemeClr val="tx1">
+            <a:lumMod val="15000"/>
+            <a:lumOff val="85000"/>
+          </a:schemeClr>
+        </a:solidFill>
+      </a:ln>
+    </cs:spPr>
+  </cs:upBar>
+  <cs:valueAxis>
+    <cs:lnRef idx="0"/>
+    <cs:fillRef idx="0"/>
+    <cs:effectRef idx="0"/>
+    <cs:fontRef idx="minor">
+      <a:schemeClr val="tx1">
+        <a:lumMod val="65000"/>
+        <a:lumOff val="35000"/>
+      </a:schemeClr>
+    </cs:fontRef>
+    <cs:defRPr sz="900" kern="1200"/>
+  </cs:valueAxis>
+  <cs:wall>
+    <cs:lnRef idx="0"/>
+    <cs:fillRef idx="0"/>
+    <cs:effectRef idx="0"/>
+    <cs:fontRef idx="minor">
+      <a:schemeClr val="tx1"/>
+    </cs:fontRef>
+    <cs:spPr>
+      <a:noFill/>
+      <a:ln>
+        <a:noFill/>
+      </a:ln>
+    </cs:spPr>
+  </cs:wall>
+</cs:chartStyle>
+</file>
+
 <file path=word/theme/theme1.xml><?xml version="1.0" encoding="utf-8"?>
 <a:theme xmlns:a="http://schemas.openxmlformats.org/drawingml/2006/main" name="Тема Office">
   <a:themeElements>

</xml_diff>

<commit_message>
ADD: presentation and FIX: some words in rpz
</commit_message>
<xml_diff>
--- a/RPZ/RPZ.docx
+++ b/RPZ/RPZ.docx
@@ -296,7 +296,6 @@
         <w:tab/>
         <w:t xml:space="preserve">       </w:t>
       </w:r>
-      <w:proofErr w:type="gramStart"/>
       <w:r>
         <w:rPr>
           <w:rFonts w:eastAsia="Calibri"/>
@@ -304,16 +303,7 @@
           <w:u w:val="single"/>
         </w:rPr>
         <w:tab/>
-        <w:t xml:space="preserve">  «</w:t>
-      </w:r>
-      <w:proofErr w:type="gramEnd"/>
-      <w:r>
-        <w:rPr>
-          <w:rFonts w:eastAsia="Calibri"/>
-          <w:szCs w:val="28"/>
-          <w:u w:val="single"/>
-        </w:rPr>
-        <w:t>Информатика и системы управления»</w:t>
+        <w:t xml:space="preserve">  «Информатика и системы управления»</w:t>
       </w:r>
       <w:r>
         <w:rPr>
@@ -1012,7 +1002,6 @@
                       <w:bCs/>
                       <w:szCs w:val="28"/>
                       <w:u w:val="single"/>
-                      <w:lang w:val="en-US"/>
                     </w:rPr>
                   </w:pPr>
                   <w:r>
@@ -1021,7 +1010,6 @@
                       <w:bCs/>
                       <w:szCs w:val="28"/>
                       <w:u w:val="single"/>
-                      <w:lang w:val="en-US"/>
                     </w:rPr>
                     <w:t xml:space="preserve"> </w:t>
                   </w:r>
@@ -1040,7 +1028,6 @@
                       <w:bCs/>
                       <w:szCs w:val="28"/>
                       <w:u w:val="single"/>
-                      <w:lang w:val="en-US"/>
                     </w:rPr>
                     <w:t xml:space="preserve"> </w:t>
                   </w:r>
@@ -1664,7 +1651,6 @@
                 <w:szCs w:val="16"/>
               </w:rPr>
             </w:pPr>
-            <w:proofErr w:type="gramStart"/>
             <w:r>
               <w:rPr>
                 <w:sz w:val="20"/>
@@ -1678,16 +1664,7 @@
                 <w:szCs w:val="16"/>
                 <w:u w:val="single"/>
               </w:rPr>
-              <w:t xml:space="preserve"> </w:t>
-            </w:r>
-            <w:proofErr w:type="gramEnd"/>
-            <w:r>
-              <w:rPr>
-                <w:sz w:val="20"/>
-                <w:szCs w:val="16"/>
-                <w:u w:val="single"/>
-              </w:rPr>
-              <w:t xml:space="preserve">          </w:t>
+              <w:t xml:space="preserve">           </w:t>
             </w:r>
             <w:r>
               <w:rPr>
@@ -2126,27 +2103,7 @@
           <w:sz w:val="24"/>
           <w:szCs w:val="24"/>
         </w:rPr>
-        <w:t xml:space="preserve">Направленность </w:t>
-      </w:r>
-      <w:proofErr w:type="gramStart"/>
-      <w:r>
-        <w:rPr>
-          <w:rFonts w:eastAsia="Calibri"/>
-          <w:bCs/>
-          <w:sz w:val="24"/>
-          <w:szCs w:val="24"/>
-        </w:rPr>
-        <w:t>КП(</w:t>
-      </w:r>
-      <w:proofErr w:type="gramEnd"/>
-      <w:r>
-        <w:rPr>
-          <w:rFonts w:eastAsia="Calibri"/>
-          <w:bCs/>
-          <w:sz w:val="24"/>
-          <w:szCs w:val="24"/>
-        </w:rPr>
-        <w:t>учебный, исследовательский, практический, производственный, др.)</w:t>
+        <w:t>Направленность КП(учебный, исследовательский, практический, производственный, др.)</w:t>
       </w:r>
       <w:r>
         <w:rPr>
@@ -2383,17 +2340,7 @@
           <w:sz w:val="24"/>
           <w:szCs w:val="24"/>
         </w:rPr>
-        <w:t xml:space="preserve">График выполнения проекта: 25% </w:t>
-      </w:r>
-      <w:proofErr w:type="gramStart"/>
-      <w:r>
-        <w:rPr>
-          <w:rFonts w:eastAsia="Calibri"/>
-          <w:bCs/>
-          <w:sz w:val="24"/>
-          <w:szCs w:val="24"/>
-        </w:rPr>
-        <w:t xml:space="preserve">к </w:t>
+        <w:t xml:space="preserve">График выполнения проекта: 25% к </w:t>
       </w:r>
       <w:r>
         <w:rPr>
@@ -2403,18 +2350,7 @@
           <w:szCs w:val="24"/>
           <w:u w:val="single"/>
         </w:rPr>
-        <w:t xml:space="preserve"> 4</w:t>
-      </w:r>
-      <w:proofErr w:type="gramEnd"/>
-      <w:r>
-        <w:rPr>
-          <w:rFonts w:eastAsia="Calibri"/>
-          <w:bCs/>
-          <w:sz w:val="24"/>
-          <w:szCs w:val="24"/>
-          <w:u w:val="single"/>
-        </w:rPr>
-        <w:t xml:space="preserve"> </w:t>
+        <w:t xml:space="preserve"> 4 </w:t>
       </w:r>
       <w:r>
         <w:rPr>
@@ -2568,7 +2504,6 @@
           <w:u w:val="single"/>
         </w:rPr>
       </w:pPr>
-      <w:proofErr w:type="gramStart"/>
       <w:r>
         <w:rPr>
           <w:rFonts w:eastAsia="Calibri"/>
@@ -2588,18 +2523,7 @@
           <w:szCs w:val="24"/>
           <w:u w:val="single"/>
         </w:rPr>
-        <w:t xml:space="preserve"> Разработать</w:t>
-      </w:r>
-      <w:proofErr w:type="gramEnd"/>
-      <w:r>
-        <w:rPr>
-          <w:rFonts w:eastAsia="Calibri"/>
-          <w:bCs/>
-          <w:sz w:val="24"/>
-          <w:szCs w:val="24"/>
-          <w:u w:val="single"/>
-        </w:rPr>
-        <w:t xml:space="preserve"> программное обеспечение для визуализации и редактирования площадки и интерьера выставочных стендов. Реализовать интерфейс, который позволит выбирать из предложенного набора элементы декора, представленные в виде объемных моделей, и расставлять их по сетке сцены, заданной пользователем. Программный продукт должен предоставлять возможность размещения источников света, а также возможность просмотра сцены для разных положений наблюдателя.</w:t>
+        <w:t xml:space="preserve"> Разработать программное обеспечение для визуализации и редактирования площадки и интерьера выставочных стендов. Реализовать интерфейс, который позволит выбирать из предложенного набора элементы декора, представленные в виде объемных моделей, и расставлять их по сетке сцены, заданной пользователем. Программный продукт должен предоставлять возможность размещения источников света, а также возможность просмотра сцены для разных положений наблюдателя.</w:t>
       </w:r>
       <w:r>
         <w:rPr>
@@ -2705,17 +2629,7 @@
           <w:sz w:val="24"/>
           <w:szCs w:val="24"/>
         </w:rPr>
-        <w:t xml:space="preserve">Расчетно-пояснительная записка </w:t>
-      </w:r>
-      <w:proofErr w:type="gramStart"/>
-      <w:r>
-        <w:rPr>
-          <w:rFonts w:eastAsia="Calibri"/>
-          <w:bCs/>
-          <w:sz w:val="24"/>
-          <w:szCs w:val="24"/>
-        </w:rPr>
-        <w:t xml:space="preserve">на </w:t>
+        <w:t xml:space="preserve">Расчетно-пояснительная записка на </w:t>
       </w:r>
       <w:r>
         <w:rPr>
@@ -2725,9 +2639,8 @@
           <w:szCs w:val="24"/>
           <w:u w:val="single"/>
         </w:rPr>
-        <w:t xml:space="preserve"> 25</w:t>
-      </w:r>
-      <w:proofErr w:type="gramEnd"/>
+        <w:t xml:space="preserve"> 25-30</w:t>
+      </w:r>
       <w:r>
         <w:rPr>
           <w:rFonts w:eastAsia="Calibri"/>
@@ -2736,9 +2649,52 @@
           <w:szCs w:val="24"/>
           <w:u w:val="single"/>
         </w:rPr>
-        <w:t>-30</w:t>
-      </w:r>
-      <w:r>
+        <w:t xml:space="preserve"> </w:t>
+      </w:r>
+      <w:r>
+        <w:rPr>
+          <w:rFonts w:eastAsia="Calibri"/>
+          <w:bCs/>
+          <w:sz w:val="24"/>
+          <w:szCs w:val="24"/>
+        </w:rPr>
+        <w:t xml:space="preserve"> </w:t>
+      </w:r>
+      <w:r>
+        <w:rPr>
+          <w:rFonts w:eastAsia="Calibri"/>
+          <w:bCs/>
+          <w:sz w:val="24"/>
+          <w:szCs w:val="24"/>
+        </w:rPr>
+        <w:t>листах формата А4.</w:t>
+      </w:r>
+    </w:p>
+    <w:p>
+      <w:pPr>
+        <w:spacing w:after="0" w:line="240" w:lineRule="auto"/>
+        <w:ind w:firstLine="0"/>
+        <w:rPr>
+          <w:rFonts w:eastAsia="Calibri"/>
+          <w:bCs/>
+          <w:sz w:val="24"/>
+          <w:szCs w:val="24"/>
+        </w:rPr>
+      </w:pPr>
+      <w:r>
+        <w:rPr>
+          <w:rFonts w:eastAsia="Calibri"/>
+          <w:bCs/>
+          <w:sz w:val="24"/>
+          <w:szCs w:val="24"/>
+        </w:rPr>
+        <w:t>Перечень графического (иллюстративного) материала (чертежи, плакаты, слайды и т.п.)</w:t>
+      </w:r>
+    </w:p>
+    <w:p>
+      <w:pPr>
+        <w:spacing w:line="240" w:lineRule="auto"/>
+        <w:ind w:firstLine="0"/>
         <w:rPr>
           <w:rFonts w:eastAsia="Calibri"/>
           <w:bCs/>
@@ -2746,52 +2702,8 @@
           <w:szCs w:val="24"/>
           <w:u w:val="single"/>
         </w:rPr>
-        <w:t xml:space="preserve"> </w:t>
-      </w:r>
-      <w:r>
-        <w:rPr>
-          <w:rFonts w:eastAsia="Calibri"/>
-          <w:bCs/>
-          <w:sz w:val="24"/>
-          <w:szCs w:val="24"/>
-        </w:rPr>
-        <w:t xml:space="preserve"> </w:t>
-      </w:r>
-      <w:r>
-        <w:rPr>
-          <w:rFonts w:eastAsia="Calibri"/>
-          <w:bCs/>
-          <w:sz w:val="24"/>
-          <w:szCs w:val="24"/>
-        </w:rPr>
-        <w:t>листах формата А4.</w:t>
-      </w:r>
-    </w:p>
-    <w:p>
-      <w:pPr>
-        <w:spacing w:after="0" w:line="240" w:lineRule="auto"/>
-        <w:ind w:firstLine="0"/>
-        <w:rPr>
-          <w:rFonts w:eastAsia="Calibri"/>
-          <w:bCs/>
-          <w:sz w:val="24"/>
-          <w:szCs w:val="24"/>
-        </w:rPr>
-      </w:pPr>
-      <w:r>
-        <w:rPr>
-          <w:rFonts w:eastAsia="Calibri"/>
-          <w:bCs/>
-          <w:sz w:val="24"/>
-          <w:szCs w:val="24"/>
-        </w:rPr>
-        <w:t>Перечень графического (иллюстративного) материала (чертежи, плакаты, слайды и т.п.)</w:t>
-      </w:r>
-    </w:p>
-    <w:p>
-      <w:pPr>
-        <w:spacing w:line="240" w:lineRule="auto"/>
-        <w:ind w:firstLine="0"/>
+      </w:pPr>
+      <w:r>
         <w:rPr>
           <w:rFonts w:eastAsia="Calibri"/>
           <w:bCs/>
@@ -2799,7 +2711,8 @@
           <w:szCs w:val="24"/>
           <w:u w:val="single"/>
         </w:rPr>
-      </w:pPr>
+        <w:t>На защиту проекта должна быть предоставлена презентация, состоящая из 15-20 слайдов. На слайдах должны быть отражены: постановка задачи, использованные методы и алгоритмы, расчетные соотношения, структура комплекса программ, интерфейс, результаты проведенных исследований.</w:t>
+      </w:r>
       <w:r>
         <w:rPr>
           <w:rFonts w:eastAsia="Calibri"/>
@@ -2808,7 +2721,7 @@
           <w:szCs w:val="24"/>
           <w:u w:val="single"/>
         </w:rPr>
-        <w:t>На защиту проекта должна быть предоставлена презентация, состоящая из 15-20 слайдов. На слайдах должны быть отражены: постановка задачи, использованные методы и алгоритмы, расчетные соотношения, структура комплекса программ, интерфейс, результаты проведенных исследований.</w:t>
+        <w:tab/>
       </w:r>
       <w:r>
         <w:rPr>
@@ -2910,6 +2823,36 @@
         </w:rPr>
         <w:tab/>
       </w:r>
+    </w:p>
+    <w:p>
+      <w:pPr>
+        <w:spacing w:line="240" w:lineRule="auto"/>
+        <w:ind w:firstLine="0"/>
+        <w:rPr>
+          <w:rFonts w:eastAsia="Calibri"/>
+          <w:bCs/>
+          <w:sz w:val="24"/>
+          <w:szCs w:val="24"/>
+        </w:rPr>
+      </w:pPr>
+      <w:r>
+        <w:rPr>
+          <w:rFonts w:eastAsia="Calibri"/>
+          <w:bCs/>
+          <w:sz w:val="24"/>
+          <w:szCs w:val="24"/>
+        </w:rPr>
+        <w:t>Дата выдачи задания «</w:t>
+      </w:r>
+      <w:r>
+        <w:rPr>
+          <w:rFonts w:eastAsia="Calibri"/>
+          <w:bCs/>
+          <w:sz w:val="24"/>
+          <w:szCs w:val="24"/>
+        </w:rPr>
+        <w:t xml:space="preserve"> </w:t>
+      </w:r>
       <w:r>
         <w:rPr>
           <w:rFonts w:eastAsia="Calibri"/>
@@ -2918,68 +2861,7 @@
           <w:szCs w:val="24"/>
           <w:u w:val="single"/>
         </w:rPr>
-        <w:tab/>
-      </w:r>
-    </w:p>
-    <w:p>
-      <w:pPr>
-        <w:spacing w:line="240" w:lineRule="auto"/>
-        <w:ind w:firstLine="0"/>
-        <w:rPr>
-          <w:rFonts w:eastAsia="Calibri"/>
-          <w:bCs/>
-          <w:sz w:val="24"/>
-          <w:szCs w:val="24"/>
-        </w:rPr>
-      </w:pPr>
-      <w:r>
-        <w:rPr>
-          <w:rFonts w:eastAsia="Calibri"/>
-          <w:bCs/>
-          <w:sz w:val="24"/>
-          <w:szCs w:val="24"/>
-        </w:rPr>
-        <w:t xml:space="preserve">Дата выдачи задания </w:t>
-      </w:r>
-      <w:proofErr w:type="gramStart"/>
-      <w:r>
-        <w:rPr>
-          <w:rFonts w:eastAsia="Calibri"/>
-          <w:bCs/>
-          <w:sz w:val="24"/>
-          <w:szCs w:val="24"/>
-        </w:rPr>
-        <w:t>«</w:t>
-      </w:r>
-      <w:r>
-        <w:rPr>
-          <w:rFonts w:eastAsia="Calibri"/>
-          <w:bCs/>
-          <w:sz w:val="24"/>
-          <w:szCs w:val="24"/>
-        </w:rPr>
-        <w:t xml:space="preserve"> </w:t>
-      </w:r>
-      <w:r>
-        <w:rPr>
-          <w:rFonts w:eastAsia="Calibri"/>
-          <w:bCs/>
-          <w:sz w:val="24"/>
-          <w:szCs w:val="24"/>
-          <w:u w:val="single"/>
-        </w:rPr>
-        <w:t xml:space="preserve"> </w:t>
-      </w:r>
-      <w:proofErr w:type="gramEnd"/>
-      <w:r>
-        <w:rPr>
-          <w:rFonts w:eastAsia="Calibri"/>
-          <w:bCs/>
-          <w:sz w:val="24"/>
-          <w:szCs w:val="24"/>
-          <w:u w:val="single"/>
-        </w:rPr>
-        <w:t xml:space="preserve">     </w:t>
+        <w:t xml:space="preserve">      </w:t>
       </w:r>
       <w:r>
         <w:rPr>
@@ -5967,10 +5849,7 @@
         <w:t xml:space="preserve">Стул. </w:t>
       </w:r>
       <w:r>
-        <w:t>Представляется</w:t>
-      </w:r>
-      <w:r>
-        <w:t xml:space="preserve"> </w:t>
+        <w:t xml:space="preserve">Представляется </w:t>
       </w:r>
       <w:r>
         <w:t>двумя перпендикулярными плоскостями</w:t>
@@ -6012,10 +5891,7 @@
         <w:t xml:space="preserve">Барный стул. </w:t>
       </w:r>
       <w:r>
-        <w:t>Представляется</w:t>
-      </w:r>
-      <w:r>
-        <w:t xml:space="preserve"> </w:t>
+        <w:t xml:space="preserve">Представляется </w:t>
       </w:r>
       <w:r>
         <w:t>двумя перпендикулярными плоскостями, одна из которых параллельна плоскости выставочного стенда. Эти плоскости расположены на прямоугольной призме</w:t>
@@ -6084,10 +5960,7 @@
         <w:t xml:space="preserve">Растение в горшке в качестве элемента декора. Занимает одну клетку плоскости сцены. </w:t>
       </w:r>
       <w:r>
-        <w:t>Представляется</w:t>
-      </w:r>
-      <w:r>
-        <w:t xml:space="preserve"> </w:t>
+        <w:t xml:space="preserve">Представляется </w:t>
       </w:r>
       <w:r>
         <w:t>набором плоскостей, образующими в отдельности цветочный горшок</w:t>
@@ -6111,10 +5984,7 @@
         <w:t xml:space="preserve">Подиум для представления выставочных предметов заказчика. </w:t>
       </w:r>
       <w:r>
-        <w:t>Представляется</w:t>
-      </w:r>
-      <w:r>
-        <w:t xml:space="preserve"> </w:t>
+        <w:t xml:space="preserve">Представляется </w:t>
       </w:r>
       <w:r>
         <w:t>прямоугольным параллелепипедом</w:t>
@@ -6138,10 +6008,7 @@
         <w:t xml:space="preserve">. </w:t>
       </w:r>
       <w:r>
-        <w:t>Представляется</w:t>
-      </w:r>
-      <w:r>
-        <w:t xml:space="preserve"> </w:t>
+        <w:t xml:space="preserve">Представляется </w:t>
       </w:r>
       <w:r>
         <w:t xml:space="preserve">плоскостью, перпендикулярной плоскости выставочного стенда, расположенной на </w:t>
@@ -6180,10 +6047,7 @@
         <w:t xml:space="preserve"> </w:t>
       </w:r>
       <w:r>
-        <w:t>Представляется</w:t>
-      </w:r>
-      <w:r>
-        <w:t xml:space="preserve"> </w:t>
+        <w:t xml:space="preserve">Представляется </w:t>
       </w:r>
       <w:r>
         <w:t>прямоугольным параллелепипедом</w:t>
@@ -6216,10 +6080,7 @@
         <w:t xml:space="preserve">Шкаф. </w:t>
       </w:r>
       <w:r>
-        <w:t>Представляется</w:t>
-      </w:r>
-      <w:r>
-        <w:t xml:space="preserve"> </w:t>
+        <w:t xml:space="preserve">Представляется </w:t>
       </w:r>
       <w:r>
         <w:t>прямоугольным параллелепипедом</w:t>
@@ -6246,10 +6107,7 @@
         <w:t xml:space="preserve"> </w:t>
       </w:r>
       <w:r>
-        <w:t>Представляется</w:t>
-      </w:r>
-      <w:r>
-        <w:t xml:space="preserve"> </w:t>
+        <w:t xml:space="preserve">Представляется </w:t>
       </w:r>
       <w:r>
         <w:t xml:space="preserve">несколькими </w:t>
@@ -6788,12 +6646,34 @@
         <w:t xml:space="preserve">даст </w:t>
       </w:r>
       <w:r>
-        <w:t>явное описание граней. Этот способ позволит эффективно преобразовывать модели, так как структура будет включать в себя список вершин.</w:t>
-      </w:r>
-    </w:p>
-    <w:p>
-      <w:r>
-        <w:t>Недостаточная эффективность преобразований геометрии объектов, сопутствующая такой форме представления, отрицательно на программном продукте на скажется, так как начальная геометрия тел будет задаваться заранее описанным алгоритмом.</w:t>
+        <w:t>явное описание граней.</w:t>
+      </w:r>
+      <w:r>
+        <w:t xml:space="preserve"> </w:t>
+      </w:r>
+      <w:r>
+        <w:t>Этот способ позволит эффективно преобразовывать модели, так как структура будет включать в себя список вершин.</w:t>
+      </w:r>
+      <w:r>
+        <w:t xml:space="preserve"> Грани представляются треугольниками, это </w:t>
+      </w:r>
+      <w:r>
+        <w:t>предоставит возможность</w:t>
+      </w:r>
+      <w:r>
+        <w:t xml:space="preserve"> описать все требующиеся в программном обеспечении объекты сцены</w:t>
+      </w:r>
+      <w:r>
+        <w:t>.</w:t>
+      </w:r>
+    </w:p>
+    <w:p>
+      <w:r>
+        <w:t xml:space="preserve">Недостаточная эффективность преобразований геометрии объектов, сопутствующая такой форме представления, отрицательно на программном </w:t>
+      </w:r>
+      <w:r>
+        <w:lastRenderedPageBreak/>
+        <w:t>продукте на скажется, так как начальная геометрия тел будет задаваться заранее описанным алгоритмом.</w:t>
       </w:r>
     </w:p>
     <w:p>
@@ -6802,7 +6682,6 @@
       </w:pPr>
       <w:bookmarkStart w:id="6" w:name="_Toc57158401"/>
       <w:r>
-        <w:lastRenderedPageBreak/>
         <w:t>1.4 Анализ алгоритмов удаления невидимых р</w:t>
       </w:r>
       <w:r>
@@ -6980,6 +6859,7 @@
               <w:rFonts w:ascii="Cambria Math" w:hAnsi="Cambria Math"/>
               <w:lang w:val="en-US"/>
             </w:rPr>
+            <w:lastRenderedPageBreak/>
             <m:t>V=</m:t>
           </m:r>
           <m:d>
@@ -7559,7 +7439,6 @@
     </w:p>
     <w:p>
       <w:r>
-        <w:lastRenderedPageBreak/>
         <w:t xml:space="preserve">Матрица тела должна быть сформирована корректно, то есть любая точка, расположенная внутри тела, должна располагаться по положительную сторону от каждой грани тела. В случае, если для очередной грани условие не выполняется, соответствующий столбец матрицы надо умножить на </w:t>
       </w:r>
       <m:oMath>
@@ -7684,6 +7563,7 @@
         </w:numPr>
       </w:pPr>
       <w:r>
+        <w:lastRenderedPageBreak/>
         <w:t>Алгоритм работает в объектном пространстве, точность вычислений высокая.</w:t>
       </w:r>
     </w:p>
@@ -7701,7 +7581,6 @@
         </w:numPr>
       </w:pPr>
       <w:r>
-        <w:lastRenderedPageBreak/>
         <w:t xml:space="preserve">Теоретический рост сложности алгоритма – квадрат числа объектов. </w:t>
       </w:r>
     </w:p>
@@ -7875,6 +7754,7 @@
     </w:p>
     <w:p>
       <w:r>
+        <w:lastRenderedPageBreak/>
         <w:t xml:space="preserve">Первоначально в </w:t>
       </w:r>
       <w:r>
@@ -7906,7 +7786,6 @@
     </w:p>
     <w:p>
       <w:r>
-        <w:lastRenderedPageBreak/>
         <w:t xml:space="preserve">В процессе подсчета глубины нового пикселя, он сравнивается с тем значением, которое уже лежит в </w:t>
       </w:r>
       <w:r>
@@ -8501,6 +8380,7 @@
         </w:numPr>
       </w:pPr>
       <w:r>
+        <w:lastRenderedPageBreak/>
         <w:t>Большой объ</w:t>
       </w:r>
       <w:r>
@@ -8535,7 +8415,6 @@
     </w:p>
     <w:p>
       <w:r>
-        <w:lastRenderedPageBreak/>
         <w:t xml:space="preserve">Алгоритм отвечает главному требованию - скорости работы с множеством объектов. </w:t>
       </w:r>
       <w:r>
@@ -8685,7 +8564,11 @@
         </m:r>
       </m:oMath>
       <w:r>
-        <w:t xml:space="preserve">, а сам растр при этом перпендикуляром оси </w:t>
+        <w:t xml:space="preserve">, а сам растр </w:t>
+      </w:r>
+      <w:r>
+        <w:lastRenderedPageBreak/>
+        <w:t xml:space="preserve">при этом перпендикуляром оси </w:t>
       </w:r>
       <m:oMath>
         <m:r>
@@ -8704,11 +8587,7 @@
     </w:p>
     <w:p>
       <w:r>
-        <w:t xml:space="preserve">Определения пересечений происходит с помощью погружения объектов в некоторую выпуклую оболочку – например, сферическую. Поиск пересечения с </w:t>
-      </w:r>
-      <w:r>
-        <w:lastRenderedPageBreak/>
-        <w:t>такой оболочкой происходит проще: достаточно проверить превосходит ли радиус сферы-оболочки расстояние от центра этой сферы до луча.</w:t>
+        <w:t>Определения пересечений происходит с помощью погружения объектов в некоторую выпуклую оболочку – например, сферическую. Поиск пересечения с такой оболочкой происходит проще: достаточно проверить превосходит ли радиус сферы-оболочки расстояние от центра этой сферы до луча.</w:t>
       </w:r>
     </w:p>
     <w:p>
@@ -10392,6 +10271,7 @@
         </w:numPr>
       </w:pPr>
       <w:r>
+        <w:lastRenderedPageBreak/>
         <w:t>Высокая реалистичность синтезируемого изображения</w:t>
       </w:r>
       <w:r>
@@ -10445,7 +10325,6 @@
         </w:numPr>
       </w:pPr>
       <w:r>
-        <w:lastRenderedPageBreak/>
         <w:t>Производительность</w:t>
       </w:r>
       <w:r>
@@ -10567,6 +10446,7 @@
     </w:p>
     <w:p>
       <w:r>
+        <w:lastRenderedPageBreak/>
         <w:t xml:space="preserve">Такой подход позволит не усложнять структуру программы, а также избежать проблем адаптации двух различных методов друг к другу, а, следовательно, уменьшить время отладки </w:t>
       </w:r>
       <w:r>
@@ -10584,7 +10464,6 @@
       <w:bookmarkStart w:id="11" w:name="_Toc56964319"/>
       <w:bookmarkStart w:id="12" w:name="_Toc57158406"/>
       <w:r>
-        <w:lastRenderedPageBreak/>
         <w:t>Вывод</w:t>
       </w:r>
       <w:bookmarkEnd w:id="11"/>
@@ -12527,7 +12406,13 @@
     </w:p>
     <w:p>
       <w:r>
-        <w:t xml:space="preserve">При написании программы будет задействована среда разработки </w:t>
+        <w:t xml:space="preserve">При написании программы </w:t>
+      </w:r>
+      <w:r>
+        <w:t xml:space="preserve">была </w:t>
+      </w:r>
+      <w:r>
+        <w:t xml:space="preserve">задействована среда разработки </w:t>
       </w:r>
       <w:r>
         <w:rPr>
@@ -17373,10 +17258,7 @@
       <w:bookmarkStart w:id="30" w:name="_Toc57158422"/>
       <w:r>
         <w:lastRenderedPageBreak/>
-        <w:t xml:space="preserve">4.2 </w:t>
-      </w:r>
-      <w:r>
-        <w:t>Постановка эксперимента</w:t>
+        <w:t>4.2 Постановка эксперимента</w:t>
       </w:r>
       <w:bookmarkEnd w:id="30"/>
     </w:p>
@@ -18634,121 +18516,112 @@
         <w:t>курсового проекта</w:t>
       </w:r>
       <w:r>
-        <w:t xml:space="preserve"> б</w:t>
-      </w:r>
-      <w:r>
-        <w:t>ыло реализовано программное обеспечение для визуализации площадки и интерьера выставочных стендов</w:t>
+        <w:t xml:space="preserve"> было реализовано программное обеспечение для визуализации площадки и интерьера выставочных стендов.</w:t>
+      </w:r>
+    </w:p>
+    <w:p>
+      <w:pPr>
+        <w:ind w:firstLine="708"/>
+      </w:pPr>
+      <w:r>
+        <w:t>Б</w:t>
+      </w:r>
+      <w:r>
+        <w:t>ыл</w:t>
+      </w:r>
+      <w:r>
+        <w:t xml:space="preserve">и </w:t>
+      </w:r>
+      <w:r>
+        <w:t xml:space="preserve">формализованы </w:t>
+      </w:r>
+      <w:r>
+        <w:t xml:space="preserve">объекты синтезируемой сцены. Среди алгоритмов удаления невидимых линий и поверхностей были рассмотрены алгоритм Робертса, алгоритм, использующий </w:t>
+      </w:r>
+      <w:r>
+        <w:rPr>
+          <w:lang w:val="en-US"/>
+        </w:rPr>
+        <w:t>z</w:t>
+      </w:r>
+      <w:r>
+        <w:t>-</w:t>
+      </w:r>
+      <w:r>
+        <w:t>буфер</w:t>
+      </w:r>
+      <w:r>
+        <w:t>,</w:t>
+      </w:r>
+      <w:r>
+        <w:t xml:space="preserve"> и алгоритм обратной трассировки лучей</w:t>
       </w:r>
       <w:r>
         <w:t>.</w:t>
       </w:r>
+      <w:r>
+        <w:t xml:space="preserve"> Анализ достоинств и недостатков рассмотренных алгоритмов позволил выбрать наиболее подходящи</w:t>
+      </w:r>
+      <w:r>
+        <w:t>й</w:t>
+      </w:r>
+      <w:r>
+        <w:t xml:space="preserve"> для решения поставленной задачи. </w:t>
+      </w:r>
     </w:p>
     <w:p>
       <w:pPr>
         <w:ind w:firstLine="708"/>
       </w:pPr>
       <w:r>
-        <w:t>Б</w:t>
-      </w:r>
-      <w:r>
-        <w:t>ыл</w:t>
-      </w:r>
-      <w:r>
-        <w:t xml:space="preserve">и </w:t>
-      </w:r>
-      <w:r>
-        <w:t xml:space="preserve">формализованы </w:t>
-      </w:r>
-      <w:r>
-        <w:t xml:space="preserve">объекты синтезируемой сцены. Среди алгоритмов удаления невидимых линий и поверхностей были рассмотрены алгоритм Робертса, алгоритм, использующий </w:t>
+        <w:t xml:space="preserve">В ходе выполнения поставленной задачи </w:t>
+      </w:r>
+      <w:r>
+        <w:t>были получены знания в области компьютерной графики</w:t>
+      </w:r>
+      <w:r>
+        <w:t xml:space="preserve">, </w:t>
+      </w:r>
+      <w:r>
+        <w:t>закреплены навыки проектирования программного обеспечения</w:t>
+      </w:r>
+      <w:r>
+        <w:t xml:space="preserve">. Были изучены возможности </w:t>
       </w:r>
       <w:r>
         <w:rPr>
           <w:lang w:val="en-US"/>
         </w:rPr>
-        <w:t>z</w:t>
-      </w:r>
-      <w:r>
-        <w:t>-</w:t>
-      </w:r>
-      <w:r>
-        <w:t>буфер</w:t>
-      </w:r>
-      <w:r>
-        <w:t>,</w:t>
-      </w:r>
-      <w:r>
-        <w:t xml:space="preserve"> и алгоритм обратной трассировки лучей</w:t>
-      </w:r>
-      <w:r>
-        <w:t>.</w:t>
-      </w:r>
-      <w:r>
-        <w:t xml:space="preserve"> Анализ достоинств и недостатков рассмотренных алгоритмов позволил выбрать наиболее подходящи</w:t>
-      </w:r>
-      <w:r>
-        <w:t>й</w:t>
-      </w:r>
-      <w:r>
-        <w:t xml:space="preserve"> для решения поставленной задачи. </w:t>
+        <w:t>Qt</w:t>
+      </w:r>
+      <w:r>
+        <w:t xml:space="preserve"> </w:t>
+      </w:r>
+      <w:r>
+        <w:rPr>
+          <w:lang w:val="en-US"/>
+        </w:rPr>
+        <w:t>Creator</w:t>
+      </w:r>
+      <w:r>
+        <w:t xml:space="preserve"> </w:t>
+      </w:r>
+      <w:r>
+        <w:t>и получены навыки реализации оконных приложений. П</w:t>
+      </w:r>
+      <w:r>
+        <w:t xml:space="preserve">оиск оптимальных решений для эффективной работы программного обеспечения </w:t>
+      </w:r>
+      <w:r>
+        <w:t xml:space="preserve">позволил повысить </w:t>
+      </w:r>
+      <w:r>
+        <w:t>навыки поиска и анализа информации.</w:t>
       </w:r>
     </w:p>
     <w:p>
       <w:pPr>
         <w:ind w:firstLine="708"/>
-      </w:pPr>
-      <w:r>
-        <w:t xml:space="preserve">В ходе выполнения поставленной задачи </w:t>
-      </w:r>
-      <w:r>
-        <w:t>были получены знания в области компьютерной графики</w:t>
-      </w:r>
-      <w:r>
-        <w:t xml:space="preserve">, </w:t>
-      </w:r>
-      <w:r>
-        <w:t>закреплены навыки проектирования программного обеспечения</w:t>
-      </w:r>
-      <w:r>
-        <w:t xml:space="preserve">. Были изучены возможности </w:t>
-      </w:r>
-      <w:r>
-        <w:rPr>
-          <w:lang w:val="en-US"/>
-        </w:rPr>
-        <w:t>Qt</w:t>
-      </w:r>
-      <w:r>
-        <w:t xml:space="preserve"> </w:t>
-      </w:r>
-      <w:r>
-        <w:rPr>
-          <w:lang w:val="en-US"/>
-        </w:rPr>
-        <w:t>Creator</w:t>
-      </w:r>
-      <w:r>
-        <w:t xml:space="preserve"> </w:t>
-      </w:r>
-      <w:r>
-        <w:t>и получены навыки реализации оконных приложений. П</w:t>
-      </w:r>
-      <w:r>
-        <w:t xml:space="preserve">оиск оптимальных решений для эффективной работы программного обеспечения </w:t>
-      </w:r>
-      <w:r>
-        <w:t xml:space="preserve">позволил повысить </w:t>
-      </w:r>
-      <w:r>
-        <w:t>навыки поиска и анализа информации.</w:t>
-      </w:r>
-    </w:p>
-    <w:p>
-      <w:pPr>
-        <w:ind w:firstLine="708"/>
-        <w:rPr>
-          <w:lang w:val="en-US"/>
-        </w:rPr>
       </w:pPr>
       <w:r>
         <w:t>В результате проведённой работы получено программное обеспечение, позволяющее в реальном времени выбирать из предложенного набора элементы декора, представленные в виде объемных моделей, и расставлять их по сетке сцены, заданной пользователем.</w:t>
@@ -20449,6 +20322,7 @@
         <w:docPartUnique/>
       </w:docPartObj>
     </w:sdtPr>
+    <w:sdtEndPr/>
     <w:sdtContent>
       <w:p>
         <w:pPr>

</xml_diff>

<commit_message>
ADD: some words with presentation FIX: some shit in pres and RPZ
</commit_message>
<xml_diff>
--- a/RPZ/RPZ.docx
+++ b/RPZ/RPZ.docx
@@ -697,7 +697,6 @@
                       <w:szCs w:val="24"/>
                     </w:rPr>
                   </w:pPr>
-                  <w:proofErr w:type="spellStart"/>
                   <w:r>
                     <w:rPr>
                       <w:rFonts w:eastAsia="Calibri"/>
@@ -707,19 +706,7 @@
                       <w:sz w:val="24"/>
                       <w:szCs w:val="24"/>
                     </w:rPr>
-                    <w:t>и.о</w:t>
-                  </w:r>
-                  <w:proofErr w:type="spellEnd"/>
-                  <w:r>
-                    <w:rPr>
-                      <w:rFonts w:eastAsia="Calibri"/>
-                      <w:bCs/>
-                      <w:i/>
-                      <w:iCs/>
-                      <w:sz w:val="24"/>
-                      <w:szCs w:val="24"/>
-                    </w:rPr>
-                    <w:t xml:space="preserve">., </w:t>
+                    <w:t xml:space="preserve">и.о., </w:t>
                   </w:r>
                   <w:r>
                     <w:rPr>
@@ -1104,7 +1091,6 @@
                       <w:szCs w:val="24"/>
                     </w:rPr>
                   </w:pPr>
-                  <w:proofErr w:type="spellStart"/>
                   <w:r>
                     <w:rPr>
                       <w:rFonts w:eastAsia="Calibri"/>
@@ -1114,19 +1100,7 @@
                       <w:sz w:val="24"/>
                       <w:szCs w:val="24"/>
                     </w:rPr>
-                    <w:t>и.о</w:t>
-                  </w:r>
-                  <w:proofErr w:type="spellEnd"/>
-                  <w:r>
-                    <w:rPr>
-                      <w:rFonts w:eastAsia="Calibri"/>
-                      <w:bCs/>
-                      <w:i/>
-                      <w:iCs/>
-                      <w:sz w:val="24"/>
-                      <w:szCs w:val="24"/>
-                    </w:rPr>
-                    <w:t xml:space="preserve">., </w:t>
+                    <w:t xml:space="preserve">и.о., </w:t>
                   </w:r>
                   <w:r>
                     <w:rPr>
@@ -2359,27 +2333,7 @@
           <w:sz w:val="24"/>
           <w:szCs w:val="24"/>
         </w:rPr>
-        <w:t xml:space="preserve"> </w:t>
-      </w:r>
-      <w:proofErr w:type="spellStart"/>
-      <w:r>
-        <w:rPr>
-          <w:rFonts w:eastAsia="Calibri"/>
-          <w:bCs/>
-          <w:sz w:val="24"/>
-          <w:szCs w:val="24"/>
-        </w:rPr>
-        <w:t>нед</w:t>
-      </w:r>
-      <w:proofErr w:type="spellEnd"/>
-      <w:r>
-        <w:rPr>
-          <w:rFonts w:eastAsia="Calibri"/>
-          <w:bCs/>
-          <w:sz w:val="24"/>
-          <w:szCs w:val="24"/>
-        </w:rPr>
-        <w:t xml:space="preserve">., 50% к </w:t>
+        <w:t xml:space="preserve"> нед., 50% к </w:t>
       </w:r>
       <w:r>
         <w:rPr>
@@ -2398,27 +2352,7 @@
           <w:sz w:val="24"/>
           <w:szCs w:val="24"/>
         </w:rPr>
-        <w:t xml:space="preserve"> </w:t>
-      </w:r>
-      <w:proofErr w:type="spellStart"/>
-      <w:r>
-        <w:rPr>
-          <w:rFonts w:eastAsia="Calibri"/>
-          <w:bCs/>
-          <w:sz w:val="24"/>
-          <w:szCs w:val="24"/>
-        </w:rPr>
-        <w:t>нед</w:t>
-      </w:r>
-      <w:proofErr w:type="spellEnd"/>
-      <w:r>
-        <w:rPr>
-          <w:rFonts w:eastAsia="Calibri"/>
-          <w:bCs/>
-          <w:sz w:val="24"/>
-          <w:szCs w:val="24"/>
-        </w:rPr>
-        <w:t xml:space="preserve">., 75% к </w:t>
+        <w:t xml:space="preserve"> нед., 75% к </w:t>
       </w:r>
       <w:r>
         <w:rPr>
@@ -2437,27 +2371,7 @@
           <w:sz w:val="24"/>
           <w:szCs w:val="24"/>
         </w:rPr>
-        <w:t xml:space="preserve"> </w:t>
-      </w:r>
-      <w:proofErr w:type="spellStart"/>
-      <w:r>
-        <w:rPr>
-          <w:rFonts w:eastAsia="Calibri"/>
-          <w:bCs/>
-          <w:sz w:val="24"/>
-          <w:szCs w:val="24"/>
-        </w:rPr>
-        <w:t>нед</w:t>
-      </w:r>
-      <w:proofErr w:type="spellEnd"/>
-      <w:r>
-        <w:rPr>
-          <w:rFonts w:eastAsia="Calibri"/>
-          <w:bCs/>
-          <w:sz w:val="24"/>
-          <w:szCs w:val="24"/>
-        </w:rPr>
-        <w:t xml:space="preserve">., 100% к </w:t>
+        <w:t xml:space="preserve"> нед., 100% к </w:t>
       </w:r>
       <w:r>
         <w:rPr>
@@ -2469,7 +2383,6 @@
         </w:rPr>
         <w:t xml:space="preserve"> 14  </w:t>
       </w:r>
-      <w:proofErr w:type="spellStart"/>
       <w:r>
         <w:rPr>
           <w:rFonts w:eastAsia="Calibri"/>
@@ -2477,17 +2390,7 @@
           <w:sz w:val="24"/>
           <w:szCs w:val="24"/>
         </w:rPr>
-        <w:t>нед</w:t>
-      </w:r>
-      <w:proofErr w:type="spellEnd"/>
-      <w:r>
-        <w:rPr>
-          <w:rFonts w:eastAsia="Calibri"/>
-          <w:bCs/>
-          <w:sz w:val="24"/>
-          <w:szCs w:val="24"/>
-        </w:rPr>
-        <w:t>.</w:t>
+        <w:t>нед.</w:t>
       </w:r>
     </w:p>
     <w:p>
@@ -3401,7 +3304,6 @@
         <w:p>
           <w:pPr>
             <w:pStyle w:val="11"/>
-            <w:jc w:val="left"/>
             <w:rPr>
               <w:rFonts w:asciiTheme="minorHAnsi" w:eastAsiaTheme="minorEastAsia" w:hAnsiTheme="minorHAnsi" w:cstheme="minorBidi"/>
               <w:noProof/>
@@ -3419,7 +3321,7 @@
           <w:r>
             <w:fldChar w:fldCharType="separate"/>
           </w:r>
-          <w:hyperlink w:anchor="_Toc57158396" w:history="1">
+          <w:hyperlink w:anchor="_Toc57244164" w:history="1">
             <w:r>
               <w:rPr>
                 <w:rStyle w:val="a9"/>
@@ -3446,7 +3348,7 @@
                 <w:noProof/>
                 <w:webHidden/>
               </w:rPr>
-              <w:instrText xml:space="preserve"> PAGEREF _Toc57158396 \h </w:instrText>
+              <w:instrText xml:space="preserve"> PAGEREF _Toc57244164 \h </w:instrText>
             </w:r>
             <w:r>
               <w:rPr>
@@ -3480,10 +3382,6 @@
         <w:p>
           <w:pPr>
             <w:pStyle w:val="11"/>
-            <w:tabs>
-              <w:tab w:val="left" w:pos="560"/>
-            </w:tabs>
-            <w:jc w:val="left"/>
             <w:rPr>
               <w:rFonts w:asciiTheme="minorHAnsi" w:eastAsiaTheme="minorEastAsia" w:hAnsiTheme="minorHAnsi" w:cstheme="minorBidi"/>
               <w:noProof/>
@@ -3492,7 +3390,7 @@
               <w:lang w:eastAsia="ru-RU"/>
             </w:rPr>
           </w:pPr>
-          <w:hyperlink w:anchor="_Toc57158397" w:history="1">
+          <w:hyperlink w:anchor="_Toc57244165" w:history="1">
             <w:r>
               <w:rPr>
                 <w:rStyle w:val="a9"/>
@@ -3536,7 +3434,7 @@
                 <w:noProof/>
                 <w:webHidden/>
               </w:rPr>
-              <w:instrText xml:space="preserve"> PAGEREF _Toc57158397 \h </w:instrText>
+              <w:instrText xml:space="preserve"> PAGEREF _Toc57244165 \h </w:instrText>
             </w:r>
             <w:r>
               <w:rPr>
@@ -3574,7 +3472,6 @@
               <w:tab w:val="right" w:leader="dot" w:pos="9628"/>
             </w:tabs>
             <w:spacing w:line="240" w:lineRule="auto"/>
-            <w:jc w:val="left"/>
             <w:rPr>
               <w:rFonts w:asciiTheme="minorHAnsi" w:eastAsiaTheme="minorEastAsia" w:hAnsiTheme="minorHAnsi" w:cstheme="minorBidi"/>
               <w:noProof/>
@@ -3583,7 +3480,7 @@
               <w:lang w:eastAsia="ru-RU"/>
             </w:rPr>
           </w:pPr>
-          <w:hyperlink w:anchor="_Toc57158398" w:history="1">
+          <w:hyperlink w:anchor="_Toc57244166" w:history="1">
             <w:r>
               <w:rPr>
                 <w:rStyle w:val="a9"/>
@@ -3625,7 +3522,7 @@
                 <w:noProof/>
                 <w:webHidden/>
               </w:rPr>
-              <w:instrText xml:space="preserve"> PAGEREF _Toc57158398 \h </w:instrText>
+              <w:instrText xml:space="preserve"> PAGEREF _Toc57244166 \h </w:instrText>
             </w:r>
             <w:r>
               <w:rPr>
@@ -3663,7 +3560,6 @@
               <w:tab w:val="right" w:leader="dot" w:pos="9628"/>
             </w:tabs>
             <w:spacing w:line="240" w:lineRule="auto"/>
-            <w:jc w:val="left"/>
             <w:rPr>
               <w:rFonts w:asciiTheme="minorHAnsi" w:eastAsiaTheme="minorEastAsia" w:hAnsiTheme="minorHAnsi" w:cstheme="minorBidi"/>
               <w:noProof/>
@@ -3672,7 +3568,7 @@
               <w:lang w:eastAsia="ru-RU"/>
             </w:rPr>
           </w:pPr>
-          <w:hyperlink w:anchor="_Toc57158399" w:history="1">
+          <w:hyperlink w:anchor="_Toc57244167" w:history="1">
             <w:r>
               <w:rPr>
                 <w:rStyle w:val="a9"/>
@@ -3699,7 +3595,7 @@
                 <w:noProof/>
                 <w:webHidden/>
               </w:rPr>
-              <w:instrText xml:space="preserve"> PAGEREF _Toc57158399 \h </w:instrText>
+              <w:instrText xml:space="preserve"> PAGEREF _Toc57244167 \h </w:instrText>
             </w:r>
             <w:r>
               <w:rPr>
@@ -3737,7 +3633,6 @@
               <w:tab w:val="right" w:leader="dot" w:pos="9628"/>
             </w:tabs>
             <w:spacing w:line="240" w:lineRule="auto"/>
-            <w:jc w:val="left"/>
             <w:rPr>
               <w:rFonts w:asciiTheme="minorHAnsi" w:eastAsiaTheme="minorEastAsia" w:hAnsiTheme="minorHAnsi" w:cstheme="minorBidi"/>
               <w:noProof/>
@@ -3746,7 +3641,7 @@
               <w:lang w:eastAsia="ru-RU"/>
             </w:rPr>
           </w:pPr>
-          <w:hyperlink w:anchor="_Toc57158400" w:history="1">
+          <w:hyperlink w:anchor="_Toc57244168" w:history="1">
             <w:r>
               <w:rPr>
                 <w:rStyle w:val="a9"/>
@@ -3773,7 +3668,7 @@
                 <w:noProof/>
                 <w:webHidden/>
               </w:rPr>
-              <w:instrText xml:space="preserve"> PAGEREF _Toc57158400 \h </w:instrText>
+              <w:instrText xml:space="preserve"> PAGEREF _Toc57244168 \h </w:instrText>
             </w:r>
             <w:r>
               <w:rPr>
@@ -3811,7 +3706,6 @@
               <w:tab w:val="right" w:leader="dot" w:pos="9628"/>
             </w:tabs>
             <w:spacing w:line="240" w:lineRule="auto"/>
-            <w:jc w:val="left"/>
             <w:rPr>
               <w:rFonts w:asciiTheme="minorHAnsi" w:eastAsiaTheme="minorEastAsia" w:hAnsiTheme="minorHAnsi" w:cstheme="minorBidi"/>
               <w:noProof/>
@@ -3820,7 +3714,7 @@
               <w:lang w:eastAsia="ru-RU"/>
             </w:rPr>
           </w:pPr>
-          <w:hyperlink w:anchor="_Toc57158401" w:history="1">
+          <w:hyperlink w:anchor="_Toc57244169" w:history="1">
             <w:r>
               <w:rPr>
                 <w:rStyle w:val="a9"/>
@@ -3847,7 +3741,7 @@
                 <w:noProof/>
                 <w:webHidden/>
               </w:rPr>
-              <w:instrText xml:space="preserve"> PAGEREF _Toc57158401 \h </w:instrText>
+              <w:instrText xml:space="preserve"> PAGEREF _Toc57244169 \h </w:instrText>
             </w:r>
             <w:r>
               <w:rPr>
@@ -3885,7 +3779,6 @@
               <w:tab w:val="right" w:leader="dot" w:pos="9628"/>
             </w:tabs>
             <w:spacing w:line="240" w:lineRule="auto"/>
-            <w:jc w:val="left"/>
             <w:rPr>
               <w:rFonts w:asciiTheme="minorHAnsi" w:eastAsiaTheme="minorEastAsia" w:hAnsiTheme="minorHAnsi" w:cstheme="minorBidi"/>
               <w:noProof/>
@@ -3894,7 +3787,7 @@
               <w:lang w:eastAsia="ru-RU"/>
             </w:rPr>
           </w:pPr>
-          <w:hyperlink w:anchor="_Toc57158405" w:history="1">
+          <w:hyperlink w:anchor="_Toc57244173" w:history="1">
             <w:r>
               <w:rPr>
                 <w:rStyle w:val="a9"/>
@@ -3921,7 +3814,7 @@
                 <w:noProof/>
                 <w:webHidden/>
               </w:rPr>
-              <w:instrText xml:space="preserve"> PAGEREF _Toc57158405 \h </w:instrText>
+              <w:instrText xml:space="preserve"> PAGEREF _Toc57244173 \h </w:instrText>
             </w:r>
             <w:r>
               <w:rPr>
@@ -3955,7 +3848,6 @@
         <w:p>
           <w:pPr>
             <w:pStyle w:val="11"/>
-            <w:jc w:val="left"/>
             <w:rPr>
               <w:rFonts w:asciiTheme="minorHAnsi" w:eastAsiaTheme="minorEastAsia" w:hAnsiTheme="minorHAnsi" w:cstheme="minorBidi"/>
               <w:noProof/>
@@ -3964,7 +3856,7 @@
               <w:lang w:eastAsia="ru-RU"/>
             </w:rPr>
           </w:pPr>
-          <w:hyperlink w:anchor="_Toc57158407" w:history="1">
+          <w:hyperlink w:anchor="_Toc57244175" w:history="1">
             <w:r>
               <w:rPr>
                 <w:rStyle w:val="a9"/>
@@ -3991,7 +3883,7 @@
                 <w:noProof/>
                 <w:webHidden/>
               </w:rPr>
-              <w:instrText xml:space="preserve"> PAGEREF _Toc57158407 \h </w:instrText>
+              <w:instrText xml:space="preserve"> PAGEREF _Toc57244175 \h </w:instrText>
             </w:r>
             <w:r>
               <w:rPr>
@@ -4029,7 +3921,6 @@
               <w:tab w:val="right" w:leader="dot" w:pos="9628"/>
             </w:tabs>
             <w:spacing w:line="240" w:lineRule="auto"/>
-            <w:jc w:val="left"/>
             <w:rPr>
               <w:rFonts w:asciiTheme="minorHAnsi" w:eastAsiaTheme="minorEastAsia" w:hAnsiTheme="minorHAnsi" w:cstheme="minorBidi"/>
               <w:noProof/>
@@ -4038,7 +3929,7 @@
               <w:lang w:eastAsia="ru-RU"/>
             </w:rPr>
           </w:pPr>
-          <w:hyperlink w:anchor="_Toc57158408" w:history="1">
+          <w:hyperlink w:anchor="_Toc57244176" w:history="1">
             <w:r>
               <w:rPr>
                 <w:rStyle w:val="a9"/>
@@ -4065,7 +3956,7 @@
                 <w:noProof/>
                 <w:webHidden/>
               </w:rPr>
-              <w:instrText xml:space="preserve"> PAGEREF _Toc57158408 \h </w:instrText>
+              <w:instrText xml:space="preserve"> PAGEREF _Toc57244176 \h </w:instrText>
             </w:r>
             <w:r>
               <w:rPr>
@@ -4103,7 +3994,6 @@
               <w:tab w:val="right" w:leader="dot" w:pos="9628"/>
             </w:tabs>
             <w:spacing w:line="240" w:lineRule="auto"/>
-            <w:jc w:val="left"/>
             <w:rPr>
               <w:rFonts w:asciiTheme="minorHAnsi" w:eastAsiaTheme="minorEastAsia" w:hAnsiTheme="minorHAnsi" w:cstheme="minorBidi"/>
               <w:noProof/>
@@ -4112,7 +4002,7 @@
               <w:lang w:eastAsia="ru-RU"/>
             </w:rPr>
           </w:pPr>
-          <w:hyperlink w:anchor="_Toc57158409" w:history="1">
+          <w:hyperlink w:anchor="_Toc57244177" w:history="1">
             <w:r>
               <w:rPr>
                 <w:rStyle w:val="a9"/>
@@ -4139,7 +4029,7 @@
                 <w:noProof/>
                 <w:webHidden/>
               </w:rPr>
-              <w:instrText xml:space="preserve"> PAGEREF _Toc57158409 \h </w:instrText>
+              <w:instrText xml:space="preserve"> PAGEREF _Toc57244177 \h </w:instrText>
             </w:r>
             <w:r>
               <w:rPr>
@@ -4177,7 +4067,6 @@
               <w:tab w:val="right" w:leader="dot" w:pos="9628"/>
             </w:tabs>
             <w:spacing w:line="240" w:lineRule="auto"/>
-            <w:jc w:val="left"/>
             <w:rPr>
               <w:rFonts w:asciiTheme="minorHAnsi" w:eastAsiaTheme="minorEastAsia" w:hAnsiTheme="minorHAnsi" w:cstheme="minorBidi"/>
               <w:noProof/>
@@ -4186,7 +4075,7 @@
               <w:lang w:eastAsia="ru-RU"/>
             </w:rPr>
           </w:pPr>
-          <w:hyperlink w:anchor="_Toc57158410" w:history="1">
+          <w:hyperlink w:anchor="_Toc57244178" w:history="1">
             <w:r>
               <w:rPr>
                 <w:rStyle w:val="a9"/>
@@ -4228,7 +4117,7 @@
                 <w:noProof/>
                 <w:webHidden/>
               </w:rPr>
-              <w:instrText xml:space="preserve"> PAGEREF _Toc57158410 \h </w:instrText>
+              <w:instrText xml:space="preserve"> PAGEREF _Toc57244178 \h </w:instrText>
             </w:r>
             <w:r>
               <w:rPr>
@@ -4248,7 +4137,7 @@
                 <w:noProof/>
                 <w:webHidden/>
               </w:rPr>
-              <w:t>19</w:t>
+              <w:t>20</w:t>
             </w:r>
             <w:r>
               <w:rPr>
@@ -4266,7 +4155,6 @@
               <w:tab w:val="right" w:leader="dot" w:pos="9628"/>
             </w:tabs>
             <w:spacing w:line="240" w:lineRule="auto"/>
-            <w:jc w:val="left"/>
             <w:rPr>
               <w:rFonts w:asciiTheme="minorHAnsi" w:eastAsiaTheme="minorEastAsia" w:hAnsiTheme="minorHAnsi" w:cstheme="minorBidi"/>
               <w:noProof/>
@@ -4275,7 +4163,7 @@
               <w:lang w:eastAsia="ru-RU"/>
             </w:rPr>
           </w:pPr>
-          <w:hyperlink w:anchor="_Toc57158411" w:history="1">
+          <w:hyperlink w:anchor="_Toc57244179" w:history="1">
             <w:r>
               <w:rPr>
                 <w:rStyle w:val="a9"/>
@@ -4317,7 +4205,7 @@
                 <w:noProof/>
                 <w:webHidden/>
               </w:rPr>
-              <w:instrText xml:space="preserve"> PAGEREF _Toc57158411 \h </w:instrText>
+              <w:instrText xml:space="preserve"> PAGEREF _Toc57244179 \h </w:instrText>
             </w:r>
             <w:r>
               <w:rPr>
@@ -4355,7 +4243,6 @@
               <w:tab w:val="right" w:leader="dot" w:pos="9628"/>
             </w:tabs>
             <w:spacing w:line="240" w:lineRule="auto"/>
-            <w:jc w:val="left"/>
             <w:rPr>
               <w:rFonts w:asciiTheme="minorHAnsi" w:eastAsiaTheme="minorEastAsia" w:hAnsiTheme="minorHAnsi" w:cstheme="minorBidi"/>
               <w:noProof/>
@@ -4364,7 +4251,7 @@
               <w:lang w:eastAsia="ru-RU"/>
             </w:rPr>
           </w:pPr>
-          <w:hyperlink w:anchor="_Toc57158412" w:history="1">
+          <w:hyperlink w:anchor="_Toc57244180" w:history="1">
             <w:r>
               <w:rPr>
                 <w:rStyle w:val="a9"/>
@@ -4391,7 +4278,7 @@
                 <w:noProof/>
                 <w:webHidden/>
               </w:rPr>
-              <w:instrText xml:space="preserve"> PAGEREF _Toc57158412 \h </w:instrText>
+              <w:instrText xml:space="preserve"> PAGEREF _Toc57244180 \h </w:instrText>
             </w:r>
             <w:r>
               <w:rPr>
@@ -4411,7 +4298,7 @@
                 <w:noProof/>
                 <w:webHidden/>
               </w:rPr>
-              <w:t>20</w:t>
+              <w:t>21</w:t>
             </w:r>
             <w:r>
               <w:rPr>
@@ -4425,7 +4312,6 @@
         <w:p>
           <w:pPr>
             <w:pStyle w:val="11"/>
-            <w:jc w:val="left"/>
             <w:rPr>
               <w:rFonts w:asciiTheme="minorHAnsi" w:eastAsiaTheme="minorEastAsia" w:hAnsiTheme="minorHAnsi" w:cstheme="minorBidi"/>
               <w:noProof/>
@@ -4434,7 +4320,7 @@
               <w:lang w:eastAsia="ru-RU"/>
             </w:rPr>
           </w:pPr>
-          <w:hyperlink w:anchor="_Toc57158414" w:history="1">
+          <w:hyperlink w:anchor="_Toc57244182" w:history="1">
             <w:r>
               <w:rPr>
                 <w:rStyle w:val="a9"/>
@@ -4461,7 +4347,7 @@
                 <w:noProof/>
                 <w:webHidden/>
               </w:rPr>
-              <w:instrText xml:space="preserve"> PAGEREF _Toc57158414 \h </w:instrText>
+              <w:instrText xml:space="preserve"> PAGEREF _Toc57244182 \h </w:instrText>
             </w:r>
             <w:r>
               <w:rPr>
@@ -4499,7 +4385,6 @@
               <w:tab w:val="right" w:leader="dot" w:pos="9628"/>
             </w:tabs>
             <w:spacing w:line="240" w:lineRule="auto"/>
-            <w:jc w:val="left"/>
             <w:rPr>
               <w:rFonts w:asciiTheme="minorHAnsi" w:eastAsiaTheme="minorEastAsia" w:hAnsiTheme="minorHAnsi" w:cstheme="minorBidi"/>
               <w:noProof/>
@@ -4508,7 +4393,7 @@
               <w:lang w:eastAsia="ru-RU"/>
             </w:rPr>
           </w:pPr>
-          <w:hyperlink w:anchor="_Toc57158415" w:history="1">
+          <w:hyperlink w:anchor="_Toc57244183" w:history="1">
             <w:r>
               <w:rPr>
                 <w:rStyle w:val="a9"/>
@@ -4535,7 +4420,7 @@
                 <w:noProof/>
                 <w:webHidden/>
               </w:rPr>
-              <w:instrText xml:space="preserve"> PAGEREF _Toc57158415 \h </w:instrText>
+              <w:instrText xml:space="preserve"> PAGEREF _Toc57244183 \h </w:instrText>
             </w:r>
             <w:r>
               <w:rPr>
@@ -4573,7 +4458,6 @@
               <w:tab w:val="right" w:leader="dot" w:pos="9628"/>
             </w:tabs>
             <w:spacing w:line="240" w:lineRule="auto"/>
-            <w:jc w:val="left"/>
             <w:rPr>
               <w:rFonts w:asciiTheme="minorHAnsi" w:eastAsiaTheme="minorEastAsia" w:hAnsiTheme="minorHAnsi" w:cstheme="minorBidi"/>
               <w:noProof/>
@@ -4582,7 +4466,7 @@
               <w:lang w:eastAsia="ru-RU"/>
             </w:rPr>
           </w:pPr>
-          <w:hyperlink w:anchor="_Toc57158416" w:history="1">
+          <w:hyperlink w:anchor="_Toc57244184" w:history="1">
             <w:r>
               <w:rPr>
                 <w:rStyle w:val="a9"/>
@@ -4609,7 +4493,7 @@
                 <w:noProof/>
                 <w:webHidden/>
               </w:rPr>
-              <w:instrText xml:space="preserve"> PAGEREF _Toc57158416 \h </w:instrText>
+              <w:instrText xml:space="preserve"> PAGEREF _Toc57244184 \h </w:instrText>
             </w:r>
             <w:r>
               <w:rPr>
@@ -4647,7 +4531,6 @@
               <w:tab w:val="right" w:leader="dot" w:pos="9628"/>
             </w:tabs>
             <w:spacing w:line="240" w:lineRule="auto"/>
-            <w:jc w:val="left"/>
             <w:rPr>
               <w:rFonts w:asciiTheme="minorHAnsi" w:eastAsiaTheme="minorEastAsia" w:hAnsiTheme="minorHAnsi" w:cstheme="minorBidi"/>
               <w:noProof/>
@@ -4656,7 +4539,7 @@
               <w:lang w:eastAsia="ru-RU"/>
             </w:rPr>
           </w:pPr>
-          <w:hyperlink w:anchor="_Toc57158417" w:history="1">
+          <w:hyperlink w:anchor="_Toc57244185" w:history="1">
             <w:r>
               <w:rPr>
                 <w:rStyle w:val="a9"/>
@@ -4683,7 +4566,7 @@
                 <w:noProof/>
                 <w:webHidden/>
               </w:rPr>
-              <w:instrText xml:space="preserve"> PAGEREF _Toc57158417 \h </w:instrText>
+              <w:instrText xml:space="preserve"> PAGEREF _Toc57244185 \h </w:instrText>
             </w:r>
             <w:r>
               <w:rPr>
@@ -4721,7 +4604,6 @@
               <w:tab w:val="right" w:leader="dot" w:pos="9628"/>
             </w:tabs>
             <w:spacing w:line="240" w:lineRule="auto"/>
-            <w:jc w:val="left"/>
             <w:rPr>
               <w:rFonts w:asciiTheme="minorHAnsi" w:eastAsiaTheme="minorEastAsia" w:hAnsiTheme="minorHAnsi" w:cstheme="minorBidi"/>
               <w:noProof/>
@@ -4730,7 +4612,7 @@
               <w:lang w:eastAsia="ru-RU"/>
             </w:rPr>
           </w:pPr>
-          <w:hyperlink w:anchor="_Toc57158418" w:history="1">
+          <w:hyperlink w:anchor="_Toc57244186" w:history="1">
             <w:r>
               <w:rPr>
                 <w:rStyle w:val="a9"/>
@@ -4757,7 +4639,7 @@
                 <w:noProof/>
                 <w:webHidden/>
               </w:rPr>
-              <w:instrText xml:space="preserve"> PAGEREF _Toc57158418 \h </w:instrText>
+              <w:instrText xml:space="preserve"> PAGEREF _Toc57244186 \h </w:instrText>
             </w:r>
             <w:r>
               <w:rPr>
@@ -4791,7 +4673,6 @@
         <w:p>
           <w:pPr>
             <w:pStyle w:val="11"/>
-            <w:jc w:val="left"/>
             <w:rPr>
               <w:rFonts w:asciiTheme="minorHAnsi" w:eastAsiaTheme="minorEastAsia" w:hAnsiTheme="minorHAnsi" w:cstheme="minorBidi"/>
               <w:noProof/>
@@ -4800,7 +4681,7 @@
               <w:lang w:eastAsia="ru-RU"/>
             </w:rPr>
           </w:pPr>
-          <w:hyperlink w:anchor="_Toc57158420" w:history="1">
+          <w:hyperlink w:anchor="_Toc57244188" w:history="1">
             <w:r>
               <w:rPr>
                 <w:rStyle w:val="a9"/>
@@ -4827,7 +4708,7 @@
                 <w:noProof/>
                 <w:webHidden/>
               </w:rPr>
-              <w:instrText xml:space="preserve"> PAGEREF _Toc57158420 \h </w:instrText>
+              <w:instrText xml:space="preserve"> PAGEREF _Toc57244188 \h </w:instrText>
             </w:r>
             <w:r>
               <w:rPr>
@@ -4865,7 +4746,6 @@
               <w:tab w:val="right" w:leader="dot" w:pos="9628"/>
             </w:tabs>
             <w:spacing w:line="240" w:lineRule="auto"/>
-            <w:jc w:val="left"/>
             <w:rPr>
               <w:rFonts w:asciiTheme="minorHAnsi" w:eastAsiaTheme="minorEastAsia" w:hAnsiTheme="minorHAnsi" w:cstheme="minorBidi"/>
               <w:noProof/>
@@ -4874,7 +4754,7 @@
               <w:lang w:eastAsia="ru-RU"/>
             </w:rPr>
           </w:pPr>
-          <w:hyperlink w:anchor="_Toc57158421" w:history="1">
+          <w:hyperlink w:anchor="_Toc57244189" w:history="1">
             <w:r>
               <w:rPr>
                 <w:rStyle w:val="a9"/>
@@ -4901,7 +4781,7 @@
                 <w:noProof/>
                 <w:webHidden/>
               </w:rPr>
-              <w:instrText xml:space="preserve"> PAGEREF _Toc57158421 \h </w:instrText>
+              <w:instrText xml:space="preserve"> PAGEREF _Toc57244189 \h </w:instrText>
             </w:r>
             <w:r>
               <w:rPr>
@@ -4939,7 +4819,6 @@
               <w:tab w:val="right" w:leader="dot" w:pos="9628"/>
             </w:tabs>
             <w:spacing w:line="240" w:lineRule="auto"/>
-            <w:jc w:val="left"/>
             <w:rPr>
               <w:rFonts w:asciiTheme="minorHAnsi" w:eastAsiaTheme="minorEastAsia" w:hAnsiTheme="minorHAnsi" w:cstheme="minorBidi"/>
               <w:noProof/>
@@ -4948,7 +4827,7 @@
               <w:lang w:eastAsia="ru-RU"/>
             </w:rPr>
           </w:pPr>
-          <w:hyperlink w:anchor="_Toc57158422" w:history="1">
+          <w:hyperlink w:anchor="_Toc57244190" w:history="1">
             <w:r>
               <w:rPr>
                 <w:rStyle w:val="a9"/>
@@ -4975,7 +4854,7 @@
                 <w:noProof/>
                 <w:webHidden/>
               </w:rPr>
-              <w:instrText xml:space="preserve"> PAGEREF _Toc57158422 \h </w:instrText>
+              <w:instrText xml:space="preserve"> PAGEREF _Toc57244190 \h </w:instrText>
             </w:r>
             <w:r>
               <w:rPr>
@@ -4995,7 +4874,7 @@
                 <w:noProof/>
                 <w:webHidden/>
               </w:rPr>
-              <w:t>35</w:t>
+              <w:t>36</w:t>
             </w:r>
             <w:r>
               <w:rPr>
@@ -5013,7 +4892,6 @@
               <w:tab w:val="right" w:leader="dot" w:pos="9628"/>
             </w:tabs>
             <w:spacing w:line="240" w:lineRule="auto"/>
-            <w:jc w:val="left"/>
             <w:rPr>
               <w:rFonts w:asciiTheme="minorHAnsi" w:eastAsiaTheme="minorEastAsia" w:hAnsiTheme="minorHAnsi" w:cstheme="minorBidi"/>
               <w:noProof/>
@@ -5022,7 +4900,7 @@
               <w:lang w:eastAsia="ru-RU"/>
             </w:rPr>
           </w:pPr>
-          <w:hyperlink w:anchor="_Toc57158423" w:history="1">
+          <w:hyperlink w:anchor="_Toc57244191" w:history="1">
             <w:r>
               <w:rPr>
                 <w:rStyle w:val="a9"/>
@@ -5049,7 +4927,7 @@
                 <w:noProof/>
                 <w:webHidden/>
               </w:rPr>
-              <w:instrText xml:space="preserve"> PAGEREF _Toc57158423 \h </w:instrText>
+              <w:instrText xml:space="preserve"> PAGEREF _Toc57244191 \h </w:instrText>
             </w:r>
             <w:r>
               <w:rPr>
@@ -5069,7 +4947,7 @@
                 <w:noProof/>
                 <w:webHidden/>
               </w:rPr>
-              <w:t>35</w:t>
+              <w:t>36</w:t>
             </w:r>
             <w:r>
               <w:rPr>
@@ -5087,7 +4965,6 @@
               <w:tab w:val="right" w:leader="dot" w:pos="9628"/>
             </w:tabs>
             <w:spacing w:line="240" w:lineRule="auto"/>
-            <w:jc w:val="left"/>
             <w:rPr>
               <w:rFonts w:asciiTheme="minorHAnsi" w:eastAsiaTheme="minorEastAsia" w:hAnsiTheme="minorHAnsi" w:cstheme="minorBidi"/>
               <w:noProof/>
@@ -5096,7 +4973,7 @@
               <w:lang w:eastAsia="ru-RU"/>
             </w:rPr>
           </w:pPr>
-          <w:hyperlink w:anchor="_Toc57158424" w:history="1">
+          <w:hyperlink w:anchor="_Toc57244192" w:history="1">
             <w:r>
               <w:rPr>
                 <w:rStyle w:val="a9"/>
@@ -5123,7 +5000,7 @@
                 <w:noProof/>
                 <w:webHidden/>
               </w:rPr>
-              <w:instrText xml:space="preserve"> PAGEREF _Toc57158424 \h </w:instrText>
+              <w:instrText xml:space="preserve"> PAGEREF _Toc57244192 \h </w:instrText>
             </w:r>
             <w:r>
               <w:rPr>
@@ -5143,7 +5020,7 @@
                 <w:noProof/>
                 <w:webHidden/>
               </w:rPr>
-              <w:t>35</w:t>
+              <w:t>36</w:t>
             </w:r>
             <w:r>
               <w:rPr>
@@ -5156,12 +5033,11 @@
         </w:p>
         <w:p>
           <w:pPr>
-            <w:pStyle w:val="21"/>
+            <w:pStyle w:val="31"/>
             <w:tabs>
               <w:tab w:val="right" w:leader="dot" w:pos="9628"/>
             </w:tabs>
             <w:spacing w:line="240" w:lineRule="auto"/>
-            <w:jc w:val="left"/>
             <w:rPr>
               <w:rFonts w:asciiTheme="minorHAnsi" w:eastAsiaTheme="minorEastAsia" w:hAnsiTheme="minorHAnsi" w:cstheme="minorBidi"/>
               <w:noProof/>
@@ -5170,7 +5046,7 @@
               <w:lang w:eastAsia="ru-RU"/>
             </w:rPr>
           </w:pPr>
-          <w:hyperlink w:anchor="_Toc57158425" w:history="1">
+          <w:hyperlink w:anchor="_Toc57244193" w:history="1">
             <w:r>
               <w:rPr>
                 <w:rStyle w:val="a9"/>
@@ -5197,7 +5073,7 @@
                 <w:noProof/>
                 <w:webHidden/>
               </w:rPr>
-              <w:instrText xml:space="preserve"> PAGEREF _Toc57158425 \h </w:instrText>
+              <w:instrText xml:space="preserve"> PAGEREF _Toc57244193 \h </w:instrText>
             </w:r>
             <w:r>
               <w:rPr>
@@ -5217,7 +5093,7 @@
                 <w:noProof/>
                 <w:webHidden/>
               </w:rPr>
-              <w:t>35</w:t>
+              <w:t>36</w:t>
             </w:r>
             <w:r>
               <w:rPr>
@@ -5231,7 +5107,6 @@
         <w:p>
           <w:pPr>
             <w:pStyle w:val="11"/>
-            <w:jc w:val="left"/>
             <w:rPr>
               <w:rFonts w:asciiTheme="minorHAnsi" w:eastAsiaTheme="minorEastAsia" w:hAnsiTheme="minorHAnsi" w:cstheme="minorBidi"/>
               <w:noProof/>
@@ -5240,7 +5115,7 @@
               <w:lang w:eastAsia="ru-RU"/>
             </w:rPr>
           </w:pPr>
-          <w:hyperlink w:anchor="_Toc57158427" w:history="1">
+          <w:hyperlink w:anchor="_Toc57244195" w:history="1">
             <w:r>
               <w:rPr>
                 <w:rStyle w:val="a9"/>
@@ -5267,7 +5142,7 @@
                 <w:noProof/>
                 <w:webHidden/>
               </w:rPr>
-              <w:instrText xml:space="preserve"> PAGEREF _Toc57158427 \h </w:instrText>
+              <w:instrText xml:space="preserve"> PAGEREF _Toc57244195 \h </w:instrText>
             </w:r>
             <w:r>
               <w:rPr>
@@ -5287,7 +5162,7 @@
                 <w:noProof/>
                 <w:webHidden/>
               </w:rPr>
-              <w:t>38</w:t>
+              <w:t>39</w:t>
             </w:r>
             <w:r>
               <w:rPr>
@@ -5301,7 +5176,6 @@
         <w:p>
           <w:pPr>
             <w:pStyle w:val="11"/>
-            <w:jc w:val="left"/>
             <w:rPr>
               <w:rFonts w:asciiTheme="minorHAnsi" w:eastAsiaTheme="minorEastAsia" w:hAnsiTheme="minorHAnsi" w:cstheme="minorBidi"/>
               <w:noProof/>
@@ -5310,7 +5184,7 @@
               <w:lang w:eastAsia="ru-RU"/>
             </w:rPr>
           </w:pPr>
-          <w:hyperlink w:anchor="_Toc57158428" w:history="1">
+          <w:hyperlink w:anchor="_Toc57244196" w:history="1">
             <w:r>
               <w:rPr>
                 <w:rStyle w:val="a9"/>
@@ -5337,7 +5211,7 @@
                 <w:noProof/>
                 <w:webHidden/>
               </w:rPr>
-              <w:instrText xml:space="preserve"> PAGEREF _Toc57158428 \h </w:instrText>
+              <w:instrText xml:space="preserve"> PAGEREF _Toc57244196 \h </w:instrText>
             </w:r>
             <w:r>
               <w:rPr>
@@ -5357,7 +5231,7 @@
                 <w:noProof/>
                 <w:webHidden/>
               </w:rPr>
-              <w:t>40</w:t>
+              <w:t>41</w:t>
             </w:r>
             <w:r>
               <w:rPr>
@@ -5371,7 +5245,6 @@
         <w:p>
           <w:pPr>
             <w:pStyle w:val="11"/>
-            <w:jc w:val="left"/>
             <w:rPr>
               <w:rFonts w:asciiTheme="minorHAnsi" w:eastAsiaTheme="minorEastAsia" w:hAnsiTheme="minorHAnsi" w:cstheme="minorBidi"/>
               <w:noProof/>
@@ -5380,7 +5253,7 @@
               <w:lang w:eastAsia="ru-RU"/>
             </w:rPr>
           </w:pPr>
-          <w:hyperlink w:anchor="_Toc57158429" w:history="1">
+          <w:hyperlink w:anchor="_Toc57244197" w:history="1">
             <w:r>
               <w:rPr>
                 <w:rStyle w:val="a9"/>
@@ -5407,7 +5280,7 @@
                 <w:noProof/>
                 <w:webHidden/>
               </w:rPr>
-              <w:instrText xml:space="preserve"> PAGEREF _Toc57158429 \h </w:instrText>
+              <w:instrText xml:space="preserve"> PAGEREF _Toc57244197 \h </w:instrText>
             </w:r>
             <w:r>
               <w:rPr>
@@ -5427,7 +5300,7 @@
                 <w:noProof/>
                 <w:webHidden/>
               </w:rPr>
-              <w:t>41</w:t>
+              <w:t>42</w:t>
             </w:r>
             <w:r>
               <w:rPr>
@@ -5461,7 +5334,7 @@
       <w:pPr>
         <w:pStyle w:val="1"/>
       </w:pPr>
-      <w:bookmarkStart w:id="1" w:name="_Toc57158396"/>
+      <w:bookmarkStart w:id="1" w:name="_Toc57244164"/>
       <w:r>
         <w:lastRenderedPageBreak/>
         <w:t>Введение</w:t>
@@ -5596,7 +5469,7 @@
         </w:numPr>
         <w:jc w:val="center"/>
       </w:pPr>
-      <w:bookmarkStart w:id="2" w:name="_Toc57158397"/>
+      <w:bookmarkStart w:id="2" w:name="_Toc57244165"/>
       <w:r>
         <w:lastRenderedPageBreak/>
         <w:t>Аналитическая часть</w:t>
@@ -5607,7 +5480,7 @@
       <w:pPr>
         <w:pStyle w:val="2"/>
       </w:pPr>
-      <w:bookmarkStart w:id="3" w:name="_Toc57158398"/>
+      <w:bookmarkStart w:id="3" w:name="_Toc57244166"/>
       <w:r>
         <w:t>1.1</w:t>
       </w:r>
@@ -6231,7 +6104,7 @@
       <w:pPr>
         <w:pStyle w:val="2"/>
       </w:pPr>
-      <w:bookmarkStart w:id="4" w:name="_Toc57158399"/>
+      <w:bookmarkStart w:id="4" w:name="_Toc57244167"/>
       <w:r>
         <w:t>1.2 Анализ способов задания тр</w:t>
       </w:r>
@@ -6398,7 +6271,7 @@
       <w:pPr>
         <w:pStyle w:val="2"/>
       </w:pPr>
-      <w:bookmarkStart w:id="5" w:name="_Toc57158400"/>
+      <w:bookmarkStart w:id="5" w:name="_Toc57244168"/>
       <w:r>
         <w:t>1.3 Анализ способов задания поверхностных моделей</w:t>
       </w:r>
@@ -6555,7 +6428,6 @@
           <w:numId w:val="13"/>
         </w:numPr>
       </w:pPr>
-      <w:proofErr w:type="spellStart"/>
       <w:r>
         <w:t>п</w:t>
       </w:r>
@@ -6566,11 +6438,7 @@
         <w:t>е</w:t>
       </w:r>
       <w:r>
-        <w:t>берные</w:t>
-      </w:r>
-      <w:proofErr w:type="spellEnd"/>
-      <w:r>
-        <w:t xml:space="preserve"> сетки. То же «крылатое» представление, но информация обхода хранится для половины грани</w:t>
+        <w:t>берные сетки. То же «крылатое» представление, но информация обхода хранится для половины грани</w:t>
       </w:r>
       <w:r>
         <w:t>;</w:t>
@@ -6680,7 +6548,7 @@
       <w:pPr>
         <w:pStyle w:val="2"/>
       </w:pPr>
-      <w:bookmarkStart w:id="6" w:name="_Toc57158401"/>
+      <w:bookmarkStart w:id="6" w:name="_Toc57244169"/>
       <w:r>
         <w:t>1.4 Анализ алгоритмов удаления невидимых р</w:t>
       </w:r>
@@ -6751,10 +6619,12 @@
         <w:pStyle w:val="3"/>
       </w:pPr>
       <w:bookmarkStart w:id="7" w:name="_Toc57158402"/>
+      <w:bookmarkStart w:id="8" w:name="_Toc57244170"/>
       <w:r>
         <w:t>Алгоритм Робертса</w:t>
       </w:r>
       <w:bookmarkEnd w:id="7"/>
+      <w:bookmarkEnd w:id="8"/>
     </w:p>
     <w:p>
       <w:pPr>
@@ -7693,7 +7563,8 @@
       <w:pPr>
         <w:pStyle w:val="3"/>
       </w:pPr>
-      <w:bookmarkStart w:id="8" w:name="_Toc57158403"/>
+      <w:bookmarkStart w:id="9" w:name="_Toc57158403"/>
+      <w:bookmarkStart w:id="10" w:name="_Toc57244171"/>
       <w:r>
         <w:t xml:space="preserve">Алгоритм, использующий </w:t>
       </w:r>
@@ -7709,7 +7580,8 @@
       <w:r>
         <w:t>буфер</w:t>
       </w:r>
-      <w:bookmarkEnd w:id="8"/>
+      <w:bookmarkEnd w:id="9"/>
+      <w:bookmarkEnd w:id="10"/>
     </w:p>
     <w:p>
       <w:pPr>
@@ -8448,11 +8320,13 @@
       <w:pPr>
         <w:pStyle w:val="3"/>
       </w:pPr>
-      <w:bookmarkStart w:id="9" w:name="_Toc57158404"/>
+      <w:bookmarkStart w:id="11" w:name="_Toc57158404"/>
+      <w:bookmarkStart w:id="12" w:name="_Toc57244172"/>
       <w:r>
         <w:t>Алгоритм обратной трассировки лучей</w:t>
       </w:r>
-      <w:bookmarkEnd w:id="9"/>
+      <w:bookmarkEnd w:id="11"/>
+      <w:bookmarkEnd w:id="12"/>
     </w:p>
     <w:p>
       <w:pPr>
@@ -10376,11 +10250,11 @@
       <w:pPr>
         <w:pStyle w:val="2"/>
       </w:pPr>
-      <w:bookmarkStart w:id="10" w:name="_Toc57158405"/>
+      <w:bookmarkStart w:id="13" w:name="_Toc57244173"/>
       <w:r>
         <w:t>1.5 Анализ алгоритмов построения теней</w:t>
       </w:r>
-      <w:bookmarkEnd w:id="10"/>
+      <w:bookmarkEnd w:id="13"/>
     </w:p>
     <w:p>
       <w:pPr>
@@ -10461,13 +10335,15 @@
       <w:pPr>
         <w:pStyle w:val="2"/>
       </w:pPr>
-      <w:bookmarkStart w:id="11" w:name="_Toc56964319"/>
-      <w:bookmarkStart w:id="12" w:name="_Toc57158406"/>
+      <w:bookmarkStart w:id="14" w:name="_Toc56964319"/>
+      <w:bookmarkStart w:id="15" w:name="_Toc57158406"/>
+      <w:bookmarkStart w:id="16" w:name="_Toc57244174"/>
       <w:r>
         <w:t>Вывод</w:t>
       </w:r>
-      <w:bookmarkEnd w:id="11"/>
-      <w:bookmarkEnd w:id="12"/>
+      <w:bookmarkEnd w:id="14"/>
+      <w:bookmarkEnd w:id="15"/>
+      <w:bookmarkEnd w:id="16"/>
     </w:p>
     <w:p>
       <w:pPr>
@@ -10588,7 +10464,7 @@
         <w:pStyle w:val="1"/>
         <w:jc w:val="center"/>
       </w:pPr>
-      <w:bookmarkStart w:id="13" w:name="_Toc57158407"/>
+      <w:bookmarkStart w:id="17" w:name="_Toc57244175"/>
       <w:r>
         <w:lastRenderedPageBreak/>
         <w:t xml:space="preserve">2. </w:t>
@@ -10596,7 +10472,7 @@
       <w:r>
         <w:t>Конструкторская часть</w:t>
       </w:r>
-      <w:bookmarkEnd w:id="13"/>
+      <w:bookmarkEnd w:id="17"/>
     </w:p>
     <w:p>
       <w:pPr>
@@ -10641,14 +10517,14 @@
       <w:pPr>
         <w:pStyle w:val="2"/>
       </w:pPr>
-      <w:bookmarkStart w:id="14" w:name="_Toc57158408"/>
+      <w:bookmarkStart w:id="18" w:name="_Toc57244176"/>
       <w:r>
         <w:t xml:space="preserve">2.1 </w:t>
       </w:r>
       <w:r>
         <w:t>Требования к программному обеспечению</w:t>
       </w:r>
-      <w:bookmarkEnd w:id="14"/>
+      <w:bookmarkEnd w:id="18"/>
     </w:p>
     <w:p>
       <w:pPr>
@@ -10752,11 +10628,11 @@
       <w:pPr>
         <w:pStyle w:val="2"/>
       </w:pPr>
-      <w:bookmarkStart w:id="15" w:name="_Toc57158409"/>
+      <w:bookmarkStart w:id="19" w:name="_Toc57244177"/>
       <w:r>
         <w:t>2.1 Общий алгоритм решения поставленной задачи</w:t>
       </w:r>
-      <w:bookmarkEnd w:id="15"/>
+      <w:bookmarkEnd w:id="19"/>
     </w:p>
     <w:p>
       <w:pPr>
@@ -10797,7 +10673,7 @@
       <w:pPr>
         <w:pStyle w:val="2"/>
       </w:pPr>
-      <w:bookmarkStart w:id="16" w:name="_Toc57158410"/>
+      <w:bookmarkStart w:id="20" w:name="_Toc57244178"/>
       <w:r>
         <w:t xml:space="preserve">2.2 Алгоритм </w:t>
       </w:r>
@@ -10813,7 +10689,7 @@
       <w:r>
         <w:t>буфера</w:t>
       </w:r>
-      <w:bookmarkEnd w:id="16"/>
+      <w:bookmarkEnd w:id="20"/>
     </w:p>
     <w:p>
       <w:r>
@@ -11236,7 +11112,7 @@
       <w:pPr>
         <w:pStyle w:val="2"/>
       </w:pPr>
-      <w:bookmarkStart w:id="17" w:name="_Toc57158411"/>
+      <w:bookmarkStart w:id="21" w:name="_Toc57244179"/>
       <w:r>
         <w:t xml:space="preserve">2.3 </w:t>
       </w:r>
@@ -11255,7 +11131,7 @@
       <w:r>
         <w:t>буфера</w:t>
       </w:r>
-      <w:bookmarkEnd w:id="17"/>
+      <w:bookmarkEnd w:id="21"/>
     </w:p>
     <w:p>
       <w:r>
@@ -11789,14 +11665,14 @@
       <w:pPr>
         <w:pStyle w:val="2"/>
       </w:pPr>
-      <w:bookmarkStart w:id="18" w:name="_Toc57158412"/>
+      <w:bookmarkStart w:id="22" w:name="_Toc57244180"/>
       <w:r>
         <w:t xml:space="preserve">2.4 </w:t>
       </w:r>
       <w:r>
         <w:t>Используемые типы и структуры данных</w:t>
       </w:r>
-      <w:bookmarkEnd w:id="18"/>
+      <w:bookmarkEnd w:id="22"/>
     </w:p>
     <w:p>
       <w:r>
@@ -12145,13 +12021,15 @@
       <w:pPr>
         <w:pStyle w:val="2"/>
       </w:pPr>
-      <w:bookmarkStart w:id="19" w:name="_Toc56964326"/>
-      <w:bookmarkStart w:id="20" w:name="_Toc57158413"/>
+      <w:bookmarkStart w:id="23" w:name="_Toc56964326"/>
+      <w:bookmarkStart w:id="24" w:name="_Toc57158413"/>
+      <w:bookmarkStart w:id="25" w:name="_Toc57244181"/>
       <w:r>
         <w:t>Вывод</w:t>
       </w:r>
-      <w:bookmarkEnd w:id="19"/>
-      <w:bookmarkEnd w:id="20"/>
+      <w:bookmarkEnd w:id="23"/>
+      <w:bookmarkEnd w:id="24"/>
+      <w:bookmarkEnd w:id="25"/>
     </w:p>
     <w:p>
       <w:pPr>
@@ -12246,12 +12124,12 @@
         <w:ind w:left="708" w:hanging="708"/>
         <w:jc w:val="center"/>
       </w:pPr>
-      <w:bookmarkStart w:id="21" w:name="_Toc57158414"/>
+      <w:bookmarkStart w:id="26" w:name="_Toc57244182"/>
       <w:r>
         <w:lastRenderedPageBreak/>
         <w:t>3. Технологическая часть</w:t>
       </w:r>
-      <w:bookmarkEnd w:id="21"/>
+      <w:bookmarkEnd w:id="26"/>
     </w:p>
     <w:p>
       <w:pPr>
@@ -12274,11 +12152,11 @@
       <w:pPr>
         <w:pStyle w:val="2"/>
       </w:pPr>
-      <w:bookmarkStart w:id="22" w:name="_Toc57158415"/>
+      <w:bookmarkStart w:id="27" w:name="_Toc57244183"/>
       <w:r>
         <w:t>3.1 Выбор языка программирования и среды разработки</w:t>
       </w:r>
-      <w:bookmarkEnd w:id="22"/>
+      <w:bookmarkEnd w:id="27"/>
     </w:p>
     <w:p>
       <w:pPr>
@@ -12459,13 +12337,13 @@
         <w:t>о</w:t>
       </w:r>
       <w:r>
-        <w:t>сновы работы с данной средой разработки препода</w:t>
-      </w:r>
-      <w:r>
-        <w:t>е</w:t>
-      </w:r>
-      <w:r>
-        <w:t>тся в рамках курса Программирования на Си</w:t>
+        <w:t xml:space="preserve">сновы работы с данной средой разработки </w:t>
+      </w:r>
+      <w:r>
+        <w:t xml:space="preserve">преподавался </w:t>
+      </w:r>
+      <w:r>
+        <w:t>в рамках курса Программирования на Си</w:t>
       </w:r>
       <w:r>
         <w:t>;</w:t>
@@ -12539,7 +12417,7 @@
       <w:pPr>
         <w:pStyle w:val="2"/>
       </w:pPr>
-      <w:bookmarkStart w:id="23" w:name="_Toc57158416"/>
+      <w:bookmarkStart w:id="28" w:name="_Toc57244184"/>
       <w:r>
         <w:lastRenderedPageBreak/>
         <w:t xml:space="preserve">3.2 </w:t>
@@ -12547,7 +12425,7 @@
       <w:r>
         <w:t>Структура и состав классов</w:t>
       </w:r>
-      <w:bookmarkEnd w:id="23"/>
+      <w:bookmarkEnd w:id="28"/>
     </w:p>
     <w:p>
       <w:pPr>
@@ -12808,117 +12686,91 @@
           <w:szCs w:val="28"/>
           <w:lang w:val="en-US"/>
         </w:rPr>
-        <w:t xml:space="preserve"> Dot3D, Vertex, Facet, </w:t>
-      </w:r>
-      <w:proofErr w:type="spellStart"/>
-      <w:r>
-        <w:rPr>
-          <w:i w:val="0"/>
-          <w:iCs w:val="0"/>
-          <w:color w:val="auto"/>
-          <w:sz w:val="28"/>
-          <w:szCs w:val="28"/>
+        <w:t xml:space="preserve"> Dot3D, Vertex, Facet, PolModel, Illuminant</w:t>
+      </w:r>
+    </w:p>
+    <w:p>
+      <w:pPr>
+        <w:ind w:firstLine="708"/>
+      </w:pPr>
+      <w:r>
+        <w:rPr>
           <w:lang w:val="en-US"/>
         </w:rPr>
+        <w:t>Dot</w:t>
+      </w:r>
+      <w:r>
+        <w:t>3</w:t>
+      </w:r>
+      <w:r>
+        <w:rPr>
+          <w:lang w:val="en-US"/>
+        </w:rPr>
+        <w:t>D</w:t>
+      </w:r>
+      <w:r>
+        <w:t xml:space="preserve"> – </w:t>
+      </w:r>
+      <w:r>
+        <w:t>класс точки трехмерного пространства. Хранит координаты в пространстве, владеет методами преобразований точки.</w:t>
+      </w:r>
+    </w:p>
+    <w:p>
+      <w:pPr>
+        <w:ind w:firstLine="708"/>
+      </w:pPr>
+      <w:r>
+        <w:rPr>
+          <w:lang w:val="en-US"/>
+        </w:rPr>
+        <w:t>Vertex</w:t>
+      </w:r>
+      <w:r>
+        <w:t xml:space="preserve"> </w:t>
+      </w:r>
+      <w:r>
+        <w:t>–</w:t>
+      </w:r>
+      <w:r>
+        <w:t xml:space="preserve"> </w:t>
+      </w:r>
+      <w:r>
+        <w:t>класс вершины. Хранит координаты точки вершины и номера граней, в которых она задействована.</w:t>
+      </w:r>
+    </w:p>
+    <w:p>
+      <w:pPr>
+        <w:ind w:firstLine="708"/>
+      </w:pPr>
+      <w:r>
+        <w:rPr>
+          <w:lang w:val="en-US"/>
+        </w:rPr>
+        <w:t>Facet</w:t>
+      </w:r>
+      <w:r>
+        <w:t xml:space="preserve"> – </w:t>
+      </w:r>
+      <w:r>
+        <w:t>класс</w:t>
+      </w:r>
+      <w:r>
+        <w:t xml:space="preserve"> </w:t>
+      </w:r>
+      <w:r>
+        <w:t>грани. Хранит номера задействованных в грани вершин.</w:t>
+      </w:r>
+    </w:p>
+    <w:p>
+      <w:pPr>
+        <w:ind w:firstLine="708"/>
+      </w:pPr>
+      <w:r>
+        <w:rPr>
+          <w:lang w:val="en-US"/>
+        </w:rPr>
         <w:t>PolModel</w:t>
       </w:r>
-      <w:proofErr w:type="spellEnd"/>
-      <w:r>
-        <w:rPr>
-          <w:i w:val="0"/>
-          <w:iCs w:val="0"/>
-          <w:color w:val="auto"/>
-          <w:sz w:val="28"/>
-          <w:szCs w:val="28"/>
-          <w:lang w:val="en-US"/>
-        </w:rPr>
-        <w:t>, Illuminant</w:t>
-      </w:r>
-    </w:p>
-    <w:p>
-      <w:pPr>
-        <w:ind w:firstLine="708"/>
-      </w:pPr>
-      <w:r>
-        <w:rPr>
-          <w:lang w:val="en-US"/>
-        </w:rPr>
-        <w:t>Dot</w:t>
-      </w:r>
-      <w:r>
-        <w:t>3</w:t>
-      </w:r>
-      <w:r>
-        <w:rPr>
-          <w:lang w:val="en-US"/>
-        </w:rPr>
-        <w:t>D</w:t>
-      </w:r>
-      <w:r>
-        <w:t xml:space="preserve"> – </w:t>
-      </w:r>
-      <w:r>
-        <w:t>класс точки трехмерного пространства. Хранит координаты в пространстве, владеет методами преобразований точки.</w:t>
-      </w:r>
-    </w:p>
-    <w:p>
-      <w:pPr>
-        <w:ind w:firstLine="708"/>
-      </w:pPr>
-      <w:r>
-        <w:rPr>
-          <w:lang w:val="en-US"/>
-        </w:rPr>
-        <w:t>Vertex</w:t>
-      </w:r>
-      <w:r>
-        <w:t xml:space="preserve"> </w:t>
-      </w:r>
-      <w:r>
-        <w:t>–</w:t>
-      </w:r>
-      <w:r>
-        <w:t xml:space="preserve"> </w:t>
-      </w:r>
-      <w:r>
-        <w:t>класс вершины. Хранит координаты точки вершины и номера граней, в которых она задействована.</w:t>
-      </w:r>
-    </w:p>
-    <w:p>
-      <w:pPr>
-        <w:ind w:firstLine="708"/>
-      </w:pPr>
-      <w:r>
-        <w:rPr>
-          <w:lang w:val="en-US"/>
-        </w:rPr>
-        <w:t>Facet</w:t>
-      </w:r>
-      <w:r>
-        <w:t xml:space="preserve"> – </w:t>
-      </w:r>
-      <w:r>
-        <w:t>класс</w:t>
-      </w:r>
-      <w:r>
-        <w:t xml:space="preserve"> </w:t>
-      </w:r>
-      <w:r>
-        <w:t>грани. Хранит номера задействованных в грани вершин.</w:t>
-      </w:r>
-    </w:p>
-    <w:p>
-      <w:pPr>
-        <w:ind w:firstLine="708"/>
-      </w:pPr>
-      <w:proofErr w:type="spellStart"/>
-      <w:r>
-        <w:rPr>
-          <w:lang w:val="en-US"/>
-        </w:rPr>
-        <w:t>PolModel</w:t>
-      </w:r>
-      <w:proofErr w:type="spellEnd"/>
       <w:r>
         <w:t xml:space="preserve"> – </w:t>
       </w:r>
@@ -13138,7 +12990,6 @@
         </w:rPr>
         <w:t xml:space="preserve">структура классов </w:t>
       </w:r>
-      <w:proofErr w:type="spellStart"/>
       <w:r>
         <w:rPr>
           <w:i w:val="0"/>
@@ -13150,7 +13001,6 @@
         </w:rPr>
         <w:t>CellScene</w:t>
       </w:r>
-      <w:proofErr w:type="spellEnd"/>
       <w:r>
         <w:rPr>
           <w:i w:val="0"/>
@@ -13192,7 +13042,6 @@
         </w:rPr>
         <w:t xml:space="preserve">и </w:t>
       </w:r>
-      <w:proofErr w:type="spellStart"/>
       <w:r>
         <w:rPr>
           <w:i w:val="0"/>
@@ -13204,17 +13053,14 @@
         </w:rPr>
         <w:t>UsageFacade</w:t>
       </w:r>
-      <w:proofErr w:type="spellEnd"/>
-    </w:p>
-    <w:p>
-      <w:proofErr w:type="spellStart"/>
+    </w:p>
+    <w:p>
       <w:r>
         <w:rPr>
           <w:lang w:val="en-US"/>
         </w:rPr>
         <w:t>CellScene</w:t>
       </w:r>
-      <w:proofErr w:type="spellEnd"/>
       <w:r>
         <w:t xml:space="preserve"> – </w:t>
       </w:r>
@@ -13262,14 +13108,12 @@
       </w:r>
     </w:p>
     <w:p>
-      <w:proofErr w:type="spellStart"/>
       <w:r>
         <w:rPr>
           <w:lang w:val="en-US"/>
         </w:rPr>
         <w:t>UsageFacade</w:t>
       </w:r>
-      <w:proofErr w:type="spellEnd"/>
       <w:r>
         <w:t xml:space="preserve"> – </w:t>
       </w:r>
@@ -13508,7 +13352,6 @@
         </w:rPr>
         <w:t xml:space="preserve"> </w:t>
       </w:r>
-      <w:proofErr w:type="spellStart"/>
       <w:r>
         <w:rPr>
           <w:i w:val="0"/>
@@ -13520,7 +13363,6 @@
         </w:rPr>
         <w:t>MainWindow</w:t>
       </w:r>
-      <w:proofErr w:type="spellEnd"/>
       <w:r>
         <w:rPr>
           <w:i w:val="0"/>
@@ -13532,7 +13374,6 @@
         </w:rPr>
         <w:t xml:space="preserve">, </w:t>
       </w:r>
-      <w:proofErr w:type="spellStart"/>
       <w:r>
         <w:rPr>
           <w:i w:val="0"/>
@@ -13544,7 +13385,6 @@
         </w:rPr>
         <w:t>illuminantPlaceChooser</w:t>
       </w:r>
-      <w:proofErr w:type="spellEnd"/>
       <w:r>
         <w:rPr>
           <w:i w:val="0"/>
@@ -13556,7 +13396,6 @@
         </w:rPr>
         <w:t xml:space="preserve">, </w:t>
       </w:r>
-      <w:proofErr w:type="spellStart"/>
       <w:r>
         <w:rPr>
           <w:i w:val="0"/>
@@ -13566,91 +13405,53 @@
           <w:szCs w:val="28"/>
           <w:lang w:val="en-US"/>
         </w:rPr>
-        <w:t>modelPlaceChooser</w:t>
-      </w:r>
-      <w:proofErr w:type="spellEnd"/>
-      <w:r>
-        <w:rPr>
-          <w:i w:val="0"/>
-          <w:iCs w:val="0"/>
-          <w:color w:val="auto"/>
-          <w:sz w:val="28"/>
-          <w:szCs w:val="28"/>
+        <w:t>modelPlaceChooser, sizeChanger, sizeChooser, ChangeChooser</w:t>
+      </w:r>
+    </w:p>
+    <w:p>
+      <w:r>
+        <w:rPr>
           <w:lang w:val="en-US"/>
         </w:rPr>
-        <w:t xml:space="preserve">, </w:t>
-      </w:r>
-      <w:proofErr w:type="spellStart"/>
-      <w:r>
-        <w:rPr>
-          <w:i w:val="0"/>
-          <w:iCs w:val="0"/>
-          <w:color w:val="auto"/>
-          <w:sz w:val="28"/>
-          <w:szCs w:val="28"/>
+        <w:t>MainWindow</w:t>
+      </w:r>
+      <w:r>
+        <w:t xml:space="preserve"> </w:t>
+      </w:r>
+      <w:r>
+        <w:t>–</w:t>
+      </w:r>
+      <w:r>
+        <w:t xml:space="preserve"> </w:t>
+      </w:r>
+      <w:r>
+        <w:t>то</w:t>
+      </w:r>
+      <w:r>
+        <w:t>чка входа в программу.</w:t>
+      </w:r>
+    </w:p>
+    <w:p>
+      <w:r>
+        <w:rPr>
           <w:lang w:val="en-US"/>
         </w:rPr>
-        <w:t>sizeChanger</w:t>
-      </w:r>
-      <w:proofErr w:type="spellEnd"/>
-      <w:r>
-        <w:rPr>
-          <w:i w:val="0"/>
-          <w:iCs w:val="0"/>
-          <w:color w:val="auto"/>
-          <w:sz w:val="28"/>
-          <w:szCs w:val="28"/>
+        <w:t>SizeChooser</w:t>
+      </w:r>
+      <w:r>
+        <w:t xml:space="preserve"> – </w:t>
+      </w:r>
+      <w:r>
+        <w:t>класс, связанный с интерфейсов выбора размера новой сцены. Хранит в себе значений длины и ширины создаваемой сцены.</w:t>
+      </w:r>
+    </w:p>
+    <w:p>
+      <w:r>
+        <w:rPr>
           <w:lang w:val="en-US"/>
         </w:rPr>
-        <w:t xml:space="preserve">, </w:t>
-      </w:r>
-      <w:proofErr w:type="spellStart"/>
-      <w:r>
-        <w:rPr>
-          <w:i w:val="0"/>
-          <w:iCs w:val="0"/>
-          <w:color w:val="auto"/>
-          <w:sz w:val="28"/>
-          <w:szCs w:val="28"/>
-          <w:lang w:val="en-US"/>
-        </w:rPr>
-        <w:t>sizeChooser</w:t>
-      </w:r>
-      <w:proofErr w:type="spellEnd"/>
-      <w:r>
-        <w:rPr>
-          <w:i w:val="0"/>
-          <w:iCs w:val="0"/>
-          <w:color w:val="auto"/>
-          <w:sz w:val="28"/>
-          <w:szCs w:val="28"/>
-          <w:lang w:val="en-US"/>
-        </w:rPr>
-        <w:t xml:space="preserve">, </w:t>
-      </w:r>
-      <w:proofErr w:type="spellStart"/>
-      <w:r>
-        <w:rPr>
-          <w:i w:val="0"/>
-          <w:iCs w:val="0"/>
-          <w:color w:val="auto"/>
-          <w:sz w:val="28"/>
-          <w:szCs w:val="28"/>
-          <w:lang w:val="en-US"/>
-        </w:rPr>
-        <w:t>ChangeChooser</w:t>
-      </w:r>
-      <w:proofErr w:type="spellEnd"/>
-    </w:p>
-    <w:p>
-      <w:proofErr w:type="spellStart"/>
-      <w:r>
-        <w:rPr>
-          <w:lang w:val="en-US"/>
-        </w:rPr>
-        <w:t>MainWindow</w:t>
-      </w:r>
-      <w:proofErr w:type="spellEnd"/>
+        <w:t>SizeChanger</w:t>
+      </w:r>
       <w:r>
         <w:t xml:space="preserve"> </w:t>
       </w:r>
@@ -13661,52 +13462,10 @@
         <w:t xml:space="preserve"> </w:t>
       </w:r>
       <w:r>
-        <w:t>то</w:t>
-      </w:r>
-      <w:r>
-        <w:t>чка входа в программу.</w:t>
-      </w:r>
-    </w:p>
-    <w:p>
-      <w:proofErr w:type="spellStart"/>
-      <w:r>
-        <w:rPr>
-          <w:lang w:val="en-US"/>
-        </w:rPr>
-        <w:t>SizeChooser</w:t>
-      </w:r>
-      <w:proofErr w:type="spellEnd"/>
-      <w:r>
-        <w:t xml:space="preserve"> – </w:t>
-      </w:r>
-      <w:r>
-        <w:t>класс, связанный с интерфейсов выбора размера новой сцены. Хранит в себе значений длины и ширины создаваемой сцены.</w:t>
-      </w:r>
-    </w:p>
-    <w:p>
-      <w:proofErr w:type="spellStart"/>
-      <w:r>
-        <w:rPr>
-          <w:lang w:val="en-US"/>
-        </w:rPr>
-        <w:t>SizeChanger</w:t>
-      </w:r>
-      <w:proofErr w:type="spellEnd"/>
-      <w:r>
-        <w:t xml:space="preserve"> </w:t>
-      </w:r>
-      <w:r>
-        <w:t>–</w:t>
-      </w:r>
-      <w:r>
-        <w:t xml:space="preserve"> </w:t>
-      </w:r>
-      <w:r>
         <w:t>класс, связанный с интерфейсом выбора новых размеров сцены. Хранит в себе значения новой длины и ширины сцены.</w:t>
       </w:r>
     </w:p>
     <w:p>
-      <w:proofErr w:type="spellStart"/>
       <w:r>
         <w:rPr>
           <w:lang w:val="en-US"/>
@@ -13714,7 +13473,6 @@
         <w:lastRenderedPageBreak/>
         <w:t>ModelPlaceChooser</w:t>
       </w:r>
-      <w:proofErr w:type="spellEnd"/>
       <w:r>
         <w:t xml:space="preserve"> </w:t>
       </w:r>
@@ -13735,14 +13493,12 @@
       </w:r>
     </w:p>
     <w:p>
-      <w:proofErr w:type="spellStart"/>
       <w:r>
         <w:rPr>
           <w:lang w:val="en-US"/>
         </w:rPr>
         <w:t>ChangeChooser</w:t>
       </w:r>
-      <w:proofErr w:type="spellEnd"/>
       <w:r>
         <w:t xml:space="preserve"> </w:t>
       </w:r>
@@ -13760,14 +13516,12 @@
       </w:r>
     </w:p>
     <w:p>
-      <w:proofErr w:type="spellStart"/>
       <w:r>
         <w:rPr>
           <w:lang w:val="en-US"/>
         </w:rPr>
         <w:t>IlluminantPlaceChooser</w:t>
       </w:r>
-      <w:proofErr w:type="spellEnd"/>
       <w:r>
         <w:t xml:space="preserve"> – </w:t>
       </w:r>
@@ -13797,14 +13551,12 @@
       </w:r>
     </w:p>
     <w:p>
-      <w:proofErr w:type="spellStart"/>
       <w:r>
         <w:rPr>
           <w:lang w:val="en-US"/>
         </w:rPr>
         <w:t>ObjectHangman</w:t>
       </w:r>
-      <w:proofErr w:type="spellEnd"/>
       <w:r>
         <w:t xml:space="preserve"> – </w:t>
       </w:r>
@@ -13816,11 +13568,11 @@
       <w:pPr>
         <w:pStyle w:val="2"/>
       </w:pPr>
-      <w:bookmarkStart w:id="24" w:name="_Toc57158417"/>
+      <w:bookmarkStart w:id="29" w:name="_Toc57244185"/>
       <w:r>
         <w:t>3.3 Сведения о модулях программы</w:t>
       </w:r>
-      <w:bookmarkEnd w:id="24"/>
+      <w:bookmarkEnd w:id="29"/>
     </w:p>
     <w:p>
       <w:pPr>
@@ -13835,14 +13587,12 @@
       <w:r>
         <w:t>.</w:t>
       </w:r>
-      <w:proofErr w:type="spellStart"/>
       <w:r>
         <w:rPr>
           <w:lang w:val="en-US"/>
         </w:rPr>
         <w:t>cpp</w:t>
       </w:r>
-      <w:proofErr w:type="spellEnd"/>
       <w:r>
         <w:t xml:space="preserve"> </w:t>
       </w:r>
@@ -13863,36 +13613,30 @@
       <w:pPr>
         <w:ind w:firstLine="0"/>
       </w:pPr>
-      <w:proofErr w:type="spellStart"/>
       <w:r>
         <w:rPr>
           <w:lang w:val="en-US"/>
         </w:rPr>
         <w:t>mainwindow</w:t>
       </w:r>
-      <w:proofErr w:type="spellEnd"/>
       <w:r>
         <w:t>.</w:t>
       </w:r>
-      <w:proofErr w:type="spellStart"/>
       <w:r>
         <w:rPr>
           <w:lang w:val="en-US"/>
         </w:rPr>
         <w:t>cpp</w:t>
       </w:r>
-      <w:proofErr w:type="spellEnd"/>
       <w:r>
         <w:t xml:space="preserve">, </w:t>
       </w:r>
-      <w:proofErr w:type="spellStart"/>
       <w:r>
         <w:rPr>
           <w:lang w:val="en-US"/>
         </w:rPr>
         <w:t>mainwindow</w:t>
       </w:r>
-      <w:proofErr w:type="spellEnd"/>
       <w:r>
         <w:t>.</w:t>
       </w:r>
@@ -13916,25 +13660,21 @@
       <w:pPr>
         <w:ind w:firstLine="0"/>
       </w:pPr>
-      <w:proofErr w:type="spellStart"/>
       <w:r>
         <w:rPr>
           <w:lang w:val="en-US"/>
         </w:rPr>
         <w:t>mainwindow</w:t>
       </w:r>
-      <w:proofErr w:type="spellEnd"/>
       <w:r>
         <w:t>.</w:t>
       </w:r>
-      <w:proofErr w:type="spellStart"/>
       <w:r>
         <w:rPr>
           <w:lang w:val="en-US"/>
         </w:rPr>
         <w:t>ui</w:t>
       </w:r>
-      <w:proofErr w:type="spellEnd"/>
       <w:r>
         <w:t xml:space="preserve"> – </w:t>
       </w:r>
@@ -13955,61 +13695,51 @@
       <w:pPr>
         <w:ind w:firstLine="0"/>
       </w:pPr>
-      <w:proofErr w:type="spellStart"/>
       <w:r>
         <w:rPr>
           <w:lang w:val="en-US"/>
         </w:rPr>
         <w:t>placechooser</w:t>
       </w:r>
-      <w:proofErr w:type="spellEnd"/>
       <w:r>
         <w:t>.</w:t>
       </w:r>
-      <w:proofErr w:type="spellStart"/>
       <w:r>
         <w:rPr>
           <w:lang w:val="en-US"/>
         </w:rPr>
         <w:t>cpp</w:t>
       </w:r>
-      <w:proofErr w:type="spellEnd"/>
       <w:r>
         <w:t xml:space="preserve">, </w:t>
       </w:r>
-      <w:proofErr w:type="spellStart"/>
       <w:r>
         <w:rPr>
           <w:lang w:val="en-US"/>
         </w:rPr>
         <w:t>placechooser</w:t>
       </w:r>
-      <w:proofErr w:type="spellEnd"/>
       <w:r>
         <w:t>.</w:t>
       </w:r>
-      <w:proofErr w:type="spellStart"/>
       <w:r>
         <w:rPr>
           <w:lang w:val="en-US"/>
         </w:rPr>
         <w:t>hpp</w:t>
       </w:r>
-      <w:proofErr w:type="spellEnd"/>
       <w:r>
         <w:t xml:space="preserve"> – </w:t>
       </w:r>
       <w:r>
         <w:t xml:space="preserve">описание и реализация класса </w:t>
       </w:r>
-      <w:proofErr w:type="spellStart"/>
       <w:r>
         <w:rPr>
           <w:lang w:val="en-US"/>
         </w:rPr>
         <w:t>PlaceChooser</w:t>
       </w:r>
-      <w:proofErr w:type="spellEnd"/>
       <w:r>
         <w:t>;</w:t>
       </w:r>
@@ -14018,39 +13748,33 @@
       <w:pPr>
         <w:ind w:firstLine="0"/>
       </w:pPr>
-      <w:proofErr w:type="spellStart"/>
       <w:r>
         <w:rPr>
           <w:lang w:val="en-US"/>
         </w:rPr>
         <w:t>placechooser</w:t>
       </w:r>
-      <w:proofErr w:type="spellEnd"/>
       <w:r>
         <w:t>.</w:t>
       </w:r>
-      <w:proofErr w:type="spellStart"/>
       <w:r>
         <w:rPr>
           <w:lang w:val="en-US"/>
         </w:rPr>
         <w:t>ui</w:t>
       </w:r>
-      <w:proofErr w:type="spellEnd"/>
       <w:r>
         <w:t xml:space="preserve"> – </w:t>
       </w:r>
       <w:r>
         <w:t xml:space="preserve">форма пользовательского интерфейса класса </w:t>
       </w:r>
-      <w:proofErr w:type="spellStart"/>
       <w:r>
         <w:rPr>
           <w:lang w:val="en-US"/>
         </w:rPr>
         <w:t>PlaceChooser</w:t>
       </w:r>
-      <w:proofErr w:type="spellEnd"/>
       <w:r>
         <w:t>;</w:t>
       </w:r>
@@ -14059,47 +13783,39 @@
       <w:pPr>
         <w:ind w:firstLine="0"/>
       </w:pPr>
-      <w:proofErr w:type="spellStart"/>
       <w:r>
         <w:rPr>
           <w:lang w:val="en-US"/>
         </w:rPr>
         <w:t>rotationchooser</w:t>
       </w:r>
-      <w:proofErr w:type="spellEnd"/>
       <w:r>
         <w:t>.</w:t>
       </w:r>
-      <w:proofErr w:type="spellStart"/>
       <w:r>
         <w:rPr>
           <w:lang w:val="en-US"/>
         </w:rPr>
         <w:t>cpp</w:t>
       </w:r>
-      <w:proofErr w:type="spellEnd"/>
       <w:r>
         <w:t xml:space="preserve">, </w:t>
       </w:r>
-      <w:proofErr w:type="spellStart"/>
       <w:r>
         <w:rPr>
           <w:lang w:val="en-US"/>
         </w:rPr>
         <w:t>rotationchooser</w:t>
       </w:r>
-      <w:proofErr w:type="spellEnd"/>
       <w:r>
         <w:t>.</w:t>
       </w:r>
-      <w:proofErr w:type="spellStart"/>
       <w:r>
         <w:rPr>
           <w:lang w:val="en-US"/>
         </w:rPr>
         <w:t>hpp</w:t>
       </w:r>
-      <w:proofErr w:type="spellEnd"/>
       <w:r>
         <w:t xml:space="preserve"> – </w:t>
       </w:r>
@@ -14118,14 +13834,12 @@
       <w:r>
         <w:t xml:space="preserve">реализация класса </w:t>
       </w:r>
-      <w:proofErr w:type="spellStart"/>
       <w:r>
         <w:rPr>
           <w:lang w:val="en-US"/>
         </w:rPr>
         <w:t>RotationChooser</w:t>
       </w:r>
-      <w:proofErr w:type="spellEnd"/>
       <w:r>
         <w:t>;</w:t>
       </w:r>
@@ -14134,25 +13848,21 @@
       <w:pPr>
         <w:ind w:firstLine="0"/>
       </w:pPr>
-      <w:proofErr w:type="spellStart"/>
       <w:r>
         <w:rPr>
           <w:lang w:val="en-US"/>
         </w:rPr>
         <w:t>rotationchooser</w:t>
       </w:r>
-      <w:proofErr w:type="spellEnd"/>
       <w:r>
         <w:t>.</w:t>
       </w:r>
-      <w:proofErr w:type="spellStart"/>
       <w:r>
         <w:rPr>
           <w:lang w:val="en-US"/>
         </w:rPr>
         <w:t>ui</w:t>
       </w:r>
-      <w:proofErr w:type="spellEnd"/>
       <w:r>
         <w:t xml:space="preserve"> – </w:t>
       </w:r>
@@ -14165,14 +13875,12 @@
       <w:r>
         <w:t xml:space="preserve">пользовательского интерфейса класса </w:t>
       </w:r>
-      <w:proofErr w:type="spellStart"/>
       <w:r>
         <w:rPr>
           <w:lang w:val="en-US"/>
         </w:rPr>
         <w:t>RotationChooser</w:t>
       </w:r>
-      <w:proofErr w:type="spellEnd"/>
       <w:r>
         <w:t>;</w:t>
       </w:r>
@@ -14181,47 +13889,39 @@
       <w:pPr>
         <w:ind w:firstLine="0"/>
       </w:pPr>
-      <w:proofErr w:type="spellStart"/>
       <w:r>
         <w:rPr>
           <w:lang w:val="en-US"/>
         </w:rPr>
         <w:t>sizechanger</w:t>
       </w:r>
-      <w:proofErr w:type="spellEnd"/>
       <w:r>
         <w:t>.</w:t>
       </w:r>
-      <w:proofErr w:type="spellStart"/>
       <w:r>
         <w:rPr>
           <w:lang w:val="en-US"/>
         </w:rPr>
         <w:t>cpp</w:t>
       </w:r>
-      <w:proofErr w:type="spellEnd"/>
       <w:r>
         <w:t xml:space="preserve">, </w:t>
       </w:r>
-      <w:proofErr w:type="spellStart"/>
       <w:r>
         <w:rPr>
           <w:lang w:val="en-US"/>
         </w:rPr>
         <w:t>sizechanger</w:t>
       </w:r>
-      <w:proofErr w:type="spellEnd"/>
       <w:r>
         <w:t>.</w:t>
       </w:r>
-      <w:proofErr w:type="spellStart"/>
       <w:r>
         <w:rPr>
           <w:lang w:val="en-US"/>
         </w:rPr>
         <w:t>hpp</w:t>
       </w:r>
-      <w:proofErr w:type="spellEnd"/>
       <w:r>
         <w:t xml:space="preserve"> – </w:t>
       </w:r>
@@ -14240,14 +13940,12 @@
       <w:r>
         <w:t xml:space="preserve">реализация класса </w:t>
       </w:r>
-      <w:proofErr w:type="spellStart"/>
       <w:r>
         <w:rPr>
           <w:lang w:val="en-US"/>
         </w:rPr>
         <w:t>SizeChanger</w:t>
       </w:r>
-      <w:proofErr w:type="spellEnd"/>
       <w:r>
         <w:t>;</w:t>
       </w:r>
@@ -14256,7 +13954,6 @@
       <w:pPr>
         <w:ind w:firstLine="0"/>
       </w:pPr>
-      <w:proofErr w:type="spellStart"/>
       <w:r>
         <w:rPr>
           <w:lang w:val="en-US"/>
@@ -14264,32 +13961,27 @@
         <w:lastRenderedPageBreak/>
         <w:t>sizechanger</w:t>
       </w:r>
-      <w:proofErr w:type="spellEnd"/>
       <w:r>
         <w:t>.</w:t>
       </w:r>
-      <w:proofErr w:type="spellStart"/>
       <w:r>
         <w:rPr>
           <w:lang w:val="en-US"/>
         </w:rPr>
         <w:t>ui</w:t>
       </w:r>
-      <w:proofErr w:type="spellEnd"/>
       <w:r>
         <w:t xml:space="preserve"> – </w:t>
       </w:r>
       <w:r>
         <w:t xml:space="preserve">форма пользовательского интерфейса класса </w:t>
       </w:r>
-      <w:proofErr w:type="spellStart"/>
       <w:r>
         <w:rPr>
           <w:lang w:val="en-US"/>
         </w:rPr>
         <w:t>SizeChanger</w:t>
       </w:r>
-      <w:proofErr w:type="spellEnd"/>
       <w:r>
         <w:t>;</w:t>
       </w:r>
@@ -14298,61 +13990,51 @@
       <w:pPr>
         <w:ind w:firstLine="0"/>
       </w:pPr>
-      <w:proofErr w:type="spellStart"/>
       <w:r>
         <w:rPr>
           <w:lang w:val="en-US"/>
         </w:rPr>
         <w:t>sizechooser</w:t>
       </w:r>
-      <w:proofErr w:type="spellEnd"/>
       <w:r>
         <w:t>.</w:t>
       </w:r>
-      <w:proofErr w:type="spellStart"/>
       <w:r>
         <w:rPr>
           <w:lang w:val="en-US"/>
         </w:rPr>
         <w:t>cpp</w:t>
       </w:r>
-      <w:proofErr w:type="spellEnd"/>
       <w:r>
         <w:t xml:space="preserve">, </w:t>
       </w:r>
-      <w:proofErr w:type="spellStart"/>
       <w:r>
         <w:rPr>
           <w:lang w:val="en-US"/>
         </w:rPr>
         <w:t>sizechooser</w:t>
       </w:r>
-      <w:proofErr w:type="spellEnd"/>
       <w:r>
         <w:t>.</w:t>
       </w:r>
-      <w:proofErr w:type="spellStart"/>
       <w:r>
         <w:rPr>
           <w:lang w:val="en-US"/>
         </w:rPr>
         <w:t>hpp</w:t>
       </w:r>
-      <w:proofErr w:type="spellEnd"/>
       <w:r>
         <w:t xml:space="preserve"> – </w:t>
       </w:r>
       <w:r>
         <w:t xml:space="preserve">описание и реализация класса </w:t>
       </w:r>
-      <w:proofErr w:type="spellStart"/>
       <w:r>
         <w:rPr>
           <w:lang w:val="en-US"/>
         </w:rPr>
         <w:t>SizeChooser</w:t>
       </w:r>
-      <w:proofErr w:type="spellEnd"/>
       <w:r>
         <w:t>;</w:t>
       </w:r>
@@ -14361,39 +14043,33 @@
       <w:pPr>
         <w:ind w:firstLine="0"/>
       </w:pPr>
-      <w:proofErr w:type="spellStart"/>
       <w:r>
         <w:rPr>
           <w:lang w:val="en-US"/>
         </w:rPr>
         <w:t>sizechooser</w:t>
       </w:r>
-      <w:proofErr w:type="spellEnd"/>
       <w:r>
         <w:t>.</w:t>
       </w:r>
-      <w:proofErr w:type="spellStart"/>
       <w:r>
         <w:rPr>
           <w:lang w:val="en-US"/>
         </w:rPr>
         <w:t>ui</w:t>
       </w:r>
-      <w:proofErr w:type="spellEnd"/>
       <w:r>
         <w:t xml:space="preserve"> – </w:t>
       </w:r>
       <w:r>
         <w:t xml:space="preserve">форма пользовательского интерфейса класса </w:t>
       </w:r>
-      <w:proofErr w:type="spellStart"/>
       <w:r>
         <w:rPr>
           <w:lang w:val="en-US"/>
         </w:rPr>
         <w:t>SizeChooser</w:t>
       </w:r>
-      <w:proofErr w:type="spellEnd"/>
       <w:r>
         <w:t>;</w:t>
       </w:r>
@@ -14402,47 +14078,39 @@
       <w:pPr>
         <w:ind w:firstLine="0"/>
       </w:pPr>
-      <w:proofErr w:type="spellStart"/>
       <w:r>
         <w:rPr>
           <w:lang w:val="en-US"/>
         </w:rPr>
         <w:t>illuminantplacechooser</w:t>
       </w:r>
-      <w:proofErr w:type="spellEnd"/>
       <w:r>
         <w:t>.</w:t>
       </w:r>
-      <w:proofErr w:type="spellStart"/>
       <w:r>
         <w:rPr>
           <w:lang w:val="en-US"/>
         </w:rPr>
         <w:t>cpp</w:t>
       </w:r>
-      <w:proofErr w:type="spellEnd"/>
       <w:r>
         <w:t xml:space="preserve">, </w:t>
       </w:r>
-      <w:proofErr w:type="spellStart"/>
       <w:r>
         <w:rPr>
           <w:lang w:val="en-US"/>
         </w:rPr>
         <w:t>illuminantplacechooser</w:t>
       </w:r>
-      <w:proofErr w:type="spellEnd"/>
       <w:r>
         <w:t>.</w:t>
       </w:r>
-      <w:proofErr w:type="spellStart"/>
       <w:r>
         <w:rPr>
           <w:lang w:val="en-US"/>
         </w:rPr>
         <w:t>hpp</w:t>
       </w:r>
-      <w:proofErr w:type="spellEnd"/>
       <w:r>
         <w:t xml:space="preserve"> – </w:t>
       </w:r>
@@ -14461,14 +14129,12 @@
       <w:r>
         <w:t xml:space="preserve">реализация класса </w:t>
       </w:r>
-      <w:proofErr w:type="spellStart"/>
       <w:r>
         <w:rPr>
           <w:lang w:val="en-US"/>
         </w:rPr>
         <w:t>IlluminantPlaceChooser</w:t>
       </w:r>
-      <w:proofErr w:type="spellEnd"/>
       <w:r>
         <w:t>;</w:t>
       </w:r>
@@ -14477,39 +14143,33 @@
       <w:pPr>
         <w:ind w:firstLine="0"/>
       </w:pPr>
-      <w:proofErr w:type="spellStart"/>
       <w:r>
         <w:rPr>
           <w:lang w:val="en-US"/>
         </w:rPr>
         <w:t>illuminantplacechooser</w:t>
       </w:r>
-      <w:proofErr w:type="spellEnd"/>
       <w:r>
         <w:t>.</w:t>
       </w:r>
-      <w:proofErr w:type="spellStart"/>
       <w:r>
         <w:rPr>
           <w:lang w:val="en-US"/>
         </w:rPr>
         <w:t>ui</w:t>
       </w:r>
-      <w:proofErr w:type="spellEnd"/>
       <w:r>
         <w:t xml:space="preserve"> – </w:t>
       </w:r>
       <w:r>
         <w:t xml:space="preserve">форма пользовательского интерфейса класса </w:t>
       </w:r>
-      <w:proofErr w:type="spellStart"/>
       <w:r>
         <w:rPr>
           <w:lang w:val="en-US"/>
         </w:rPr>
         <w:t>Illuminantplacechoooser</w:t>
       </w:r>
-      <w:proofErr w:type="spellEnd"/>
       <w:r>
         <w:t>;</w:t>
       </w:r>
@@ -14518,61 +14178,51 @@
       <w:pPr>
         <w:ind w:firstLine="0"/>
       </w:pPr>
-      <w:proofErr w:type="spellStart"/>
       <w:r>
         <w:rPr>
           <w:lang w:val="en-US"/>
         </w:rPr>
         <w:t>objecthangman</w:t>
       </w:r>
-      <w:proofErr w:type="spellEnd"/>
       <w:r>
         <w:t>.</w:t>
       </w:r>
-      <w:proofErr w:type="spellStart"/>
       <w:r>
         <w:rPr>
           <w:lang w:val="en-US"/>
         </w:rPr>
         <w:t>cpp</w:t>
       </w:r>
-      <w:proofErr w:type="spellEnd"/>
       <w:r>
         <w:t xml:space="preserve">, </w:t>
       </w:r>
-      <w:proofErr w:type="spellStart"/>
       <w:r>
         <w:rPr>
           <w:lang w:val="en-US"/>
         </w:rPr>
         <w:t>objecthangman</w:t>
       </w:r>
-      <w:proofErr w:type="spellEnd"/>
       <w:r>
         <w:t>.</w:t>
       </w:r>
-      <w:proofErr w:type="spellStart"/>
       <w:r>
         <w:rPr>
           <w:lang w:val="en-US"/>
         </w:rPr>
         <w:t>hpp</w:t>
       </w:r>
-      <w:proofErr w:type="spellEnd"/>
       <w:r>
         <w:t xml:space="preserve"> – </w:t>
       </w:r>
       <w:r>
         <w:t xml:space="preserve">описание и реализация класса </w:t>
       </w:r>
-      <w:proofErr w:type="spellStart"/>
       <w:r>
         <w:rPr>
           <w:lang w:val="en-US"/>
         </w:rPr>
         <w:t>ObjectHangman</w:t>
       </w:r>
-      <w:proofErr w:type="spellEnd"/>
       <w:r>
         <w:t>;</w:t>
       </w:r>
@@ -14581,39 +14231,33 @@
       <w:pPr>
         <w:ind w:firstLine="0"/>
       </w:pPr>
-      <w:proofErr w:type="spellStart"/>
       <w:r>
         <w:rPr>
           <w:lang w:val="en-US"/>
         </w:rPr>
         <w:t>objecthangman</w:t>
       </w:r>
-      <w:proofErr w:type="spellEnd"/>
       <w:r>
         <w:t>.</w:t>
       </w:r>
-      <w:proofErr w:type="spellStart"/>
       <w:r>
         <w:rPr>
           <w:lang w:val="en-US"/>
         </w:rPr>
         <w:t>ui</w:t>
       </w:r>
-      <w:proofErr w:type="spellEnd"/>
       <w:r>
         <w:t xml:space="preserve"> – </w:t>
       </w:r>
       <w:r>
         <w:t xml:space="preserve">форма пользовательского интерфейса класса </w:t>
       </w:r>
-      <w:proofErr w:type="spellStart"/>
       <w:r>
         <w:rPr>
           <w:lang w:val="en-US"/>
         </w:rPr>
         <w:t>ObjectHangman</w:t>
       </w:r>
-      <w:proofErr w:type="spellEnd"/>
       <w:r>
         <w:t>;</w:t>
       </w:r>
@@ -14622,47 +14266,39 @@
       <w:pPr>
         <w:ind w:firstLine="0"/>
       </w:pPr>
-      <w:proofErr w:type="spellStart"/>
       <w:r>
         <w:rPr>
           <w:lang w:val="en-US"/>
         </w:rPr>
         <w:t>usagefacade</w:t>
       </w:r>
-      <w:proofErr w:type="spellEnd"/>
       <w:r>
         <w:t>.</w:t>
       </w:r>
-      <w:proofErr w:type="spellStart"/>
       <w:r>
         <w:rPr>
           <w:lang w:val="en-US"/>
         </w:rPr>
         <w:t>cpp</w:t>
       </w:r>
-      <w:proofErr w:type="spellEnd"/>
       <w:r>
         <w:t xml:space="preserve">, </w:t>
       </w:r>
-      <w:proofErr w:type="spellStart"/>
       <w:r>
         <w:rPr>
           <w:lang w:val="en-US"/>
         </w:rPr>
         <w:t>usagefacade</w:t>
       </w:r>
-      <w:proofErr w:type="spellEnd"/>
       <w:r>
         <w:t>.</w:t>
       </w:r>
-      <w:proofErr w:type="spellStart"/>
       <w:r>
         <w:rPr>
           <w:lang w:val="en-US"/>
         </w:rPr>
         <w:t>hpp</w:t>
       </w:r>
-      <w:proofErr w:type="spellEnd"/>
       <w:r>
         <w:t xml:space="preserve"> –</w:t>
       </w:r>
@@ -14672,14 +14308,12 @@
       <w:r>
         <w:t xml:space="preserve">описание и реализация классов </w:t>
       </w:r>
-      <w:proofErr w:type="spellStart"/>
       <w:r>
         <w:rPr>
           <w:lang w:val="en-US"/>
         </w:rPr>
         <w:t>UsageFacade</w:t>
       </w:r>
-      <w:proofErr w:type="spellEnd"/>
       <w:r>
         <w:t xml:space="preserve"> </w:t>
       </w:r>
@@ -14700,47 +14334,39 @@
       <w:pPr>
         <w:ind w:firstLine="0"/>
       </w:pPr>
-      <w:proofErr w:type="spellStart"/>
       <w:r>
         <w:rPr>
           <w:lang w:val="en-US"/>
         </w:rPr>
         <w:t>additivemathelements</w:t>
       </w:r>
-      <w:proofErr w:type="spellEnd"/>
       <w:r>
         <w:t>.</w:t>
       </w:r>
-      <w:proofErr w:type="spellStart"/>
       <w:r>
         <w:rPr>
           <w:lang w:val="en-US"/>
         </w:rPr>
         <w:t>cpp</w:t>
       </w:r>
-      <w:proofErr w:type="spellEnd"/>
       <w:r>
         <w:t xml:space="preserve">, </w:t>
       </w:r>
-      <w:proofErr w:type="spellStart"/>
       <w:r>
         <w:rPr>
           <w:lang w:val="en-US"/>
         </w:rPr>
         <w:t>additivemathelements</w:t>
       </w:r>
-      <w:proofErr w:type="spellEnd"/>
       <w:r>
         <w:t>.</w:t>
       </w:r>
-      <w:proofErr w:type="spellStart"/>
       <w:r>
         <w:rPr>
           <w:lang w:val="en-US"/>
         </w:rPr>
         <w:t>hpp</w:t>
       </w:r>
-      <w:proofErr w:type="spellEnd"/>
       <w:r>
         <w:t xml:space="preserve"> –</w:t>
       </w:r>
@@ -14785,14 +14411,12 @@
       <w:r>
         <w:t>.</w:t>
       </w:r>
-      <w:proofErr w:type="spellStart"/>
       <w:r>
         <w:rPr>
           <w:lang w:val="en-US"/>
         </w:rPr>
         <w:t>cpp</w:t>
       </w:r>
-      <w:proofErr w:type="spellEnd"/>
       <w:r>
         <w:t xml:space="preserve">, </w:t>
       </w:r>
@@ -14805,14 +14429,12 @@
       <w:r>
         <w:t>.</w:t>
       </w:r>
-      <w:proofErr w:type="spellStart"/>
       <w:r>
         <w:rPr>
           <w:lang w:val="en-US"/>
         </w:rPr>
         <w:t>hpp</w:t>
       </w:r>
-      <w:proofErr w:type="spellEnd"/>
       <w:r>
         <w:t xml:space="preserve"> –</w:t>
       </w:r>
@@ -14833,7 +14455,7 @@
       <w:pPr>
         <w:pStyle w:val="2"/>
       </w:pPr>
-      <w:bookmarkStart w:id="25" w:name="_Toc57158418"/>
+      <w:bookmarkStart w:id="30" w:name="_Toc57244186"/>
       <w:r>
         <w:t>3.</w:t>
       </w:r>
@@ -14843,7 +14465,7 @@
       <w:r>
         <w:t xml:space="preserve"> Интерфейс программного обеспечения</w:t>
       </w:r>
-      <w:bookmarkEnd w:id="25"/>
+      <w:bookmarkEnd w:id="30"/>
     </w:p>
     <w:p>
       <w:pPr>
@@ -14889,7 +14511,13 @@
         </w:numPr>
       </w:pPr>
       <w:r>
-        <w:t>Группу работы со сцены. Позволяет создавать сцену, изменять параметры текущей сцены</w:t>
+        <w:t>Группу работы со сцен</w:t>
+      </w:r>
+      <w:r>
+        <w:t>ой</w:t>
+      </w:r>
+      <w:r>
+        <w:t>. Позволяет создавать сцену, изменять параметры текущей сцены</w:t>
       </w:r>
       <w:r>
         <w:t xml:space="preserve"> и</w:t>
@@ -16158,14 +15786,16 @@
       <w:pPr>
         <w:pStyle w:val="2"/>
       </w:pPr>
-      <w:bookmarkStart w:id="26" w:name="_Toc56964332"/>
-      <w:bookmarkStart w:id="27" w:name="_Toc57158419"/>
+      <w:bookmarkStart w:id="31" w:name="_Toc56964332"/>
+      <w:bookmarkStart w:id="32" w:name="_Toc57158419"/>
+      <w:bookmarkStart w:id="33" w:name="_Toc57244187"/>
       <w:r>
         <w:lastRenderedPageBreak/>
         <w:t>Вывод</w:t>
       </w:r>
-      <w:bookmarkEnd w:id="26"/>
-      <w:bookmarkEnd w:id="27"/>
+      <w:bookmarkEnd w:id="31"/>
+      <w:bookmarkEnd w:id="32"/>
+      <w:bookmarkEnd w:id="33"/>
     </w:p>
     <w:p>
       <w:pPr>
@@ -16256,7 +15886,7 @@
       <w:pPr>
         <w:pStyle w:val="1"/>
       </w:pPr>
-      <w:bookmarkStart w:id="28" w:name="_Toc57158420"/>
+      <w:bookmarkStart w:id="34" w:name="_Toc57244188"/>
       <w:r>
         <w:lastRenderedPageBreak/>
         <w:t xml:space="preserve">4. </w:t>
@@ -16273,14 +15903,20 @@
       <w:r>
         <w:t>часть</w:t>
       </w:r>
-      <w:bookmarkEnd w:id="28"/>
+      <w:bookmarkEnd w:id="34"/>
     </w:p>
     <w:p>
       <w:r>
         <w:t xml:space="preserve">В данном разделе будут </w:t>
       </w:r>
       <w:r>
-        <w:t>приведены примеры работы программного обеспечения</w:t>
+        <w:t xml:space="preserve">приведены </w:t>
+      </w:r>
+      <w:r>
+        <w:t>результаты</w:t>
+      </w:r>
+      <w:r>
+        <w:t xml:space="preserve"> работы программного обеспечения</w:t>
       </w:r>
       <w:r>
         <w:t xml:space="preserve"> и</w:t>
@@ -16329,17 +15965,17 @@
       <w:pPr>
         <w:pStyle w:val="2"/>
       </w:pPr>
-      <w:bookmarkStart w:id="29" w:name="_Toc57158421"/>
-      <w:r>
-        <w:t>4.1 Пример</w:t>
-      </w:r>
-      <w:r>
-        <w:t xml:space="preserve"> </w:t>
-      </w:r>
-      <w:r>
-        <w:t>работы программного обеспечения</w:t>
-      </w:r>
-      <w:bookmarkEnd w:id="29"/>
+      <w:bookmarkStart w:id="35" w:name="_Toc57244189"/>
+      <w:r>
+        <w:t xml:space="preserve">4.1 </w:t>
+      </w:r>
+      <w:r>
+        <w:t>Результаты работы</w:t>
+      </w:r>
+      <w:r>
+        <w:t xml:space="preserve"> программного обеспечения</w:t>
+      </w:r>
+      <w:bookmarkEnd w:id="35"/>
     </w:p>
     <w:p>
       <w:r>
@@ -16349,7 +15985,13 @@
         <w:t>1.</w:t>
       </w:r>
       <w:r>
-        <w:t>1 приведен пример работы программы при наличии единственного источника света с заданными углами поворота в 30</w:t>
+        <w:t xml:space="preserve">1 приведен </w:t>
+      </w:r>
+      <w:r>
+        <w:t>результат</w:t>
+      </w:r>
+      <w:r>
+        <w:t xml:space="preserve"> работы программы при наличии единственного источника света с заданными углами поворота в 30</w:t>
       </w:r>
       <w:r>
         <w:rPr>
@@ -16564,7 +16206,27 @@
           <w:sz w:val="28"/>
           <w:szCs w:val="28"/>
         </w:rPr>
-        <w:t xml:space="preserve"> Пример работы ПО для сцены с одним источником света</w:t>
+        <w:t xml:space="preserve"> </w:t>
+      </w:r>
+      <w:r>
+        <w:rPr>
+          <w:i w:val="0"/>
+          <w:iCs w:val="0"/>
+          <w:color w:val="auto"/>
+          <w:sz w:val="28"/>
+          <w:szCs w:val="28"/>
+        </w:rPr>
+        <w:t>Результат</w:t>
+      </w:r>
+      <w:r>
+        <w:rPr>
+          <w:i w:val="0"/>
+          <w:iCs w:val="0"/>
+          <w:color w:val="auto"/>
+          <w:sz w:val="28"/>
+          <w:szCs w:val="28"/>
+        </w:rPr>
+        <w:t xml:space="preserve"> работы ПО для сцены с одним источником света</w:t>
       </w:r>
     </w:p>
     <w:p>
@@ -16575,7 +16237,13 @@
         <w:t>1.</w:t>
       </w:r>
       <w:r>
-        <w:t>2 приведен пример работы программы при наличии двух близко расположенных источников света. Дополнительному источнику света в качестве углов поворота заданы значениями в 20</w:t>
+        <w:t xml:space="preserve">2 приведен </w:t>
+      </w:r>
+      <w:r>
+        <w:t xml:space="preserve">результат </w:t>
+      </w:r>
+      <w:r>
+        <w:t>работы программы при наличии двух близко расположенных источников света. Дополнительному источнику света в качестве углов поворота заданы значениями в 20</w:t>
       </w:r>
       <w:r>
         <w:rPr>
@@ -16818,7 +16486,27 @@
           <w:sz w:val="28"/>
           <w:szCs w:val="28"/>
         </w:rPr>
-        <w:t xml:space="preserve"> Пример работы ПО для сцены с двумя близко расположенными источниками света</w:t>
+        <w:t xml:space="preserve"> </w:t>
+      </w:r>
+      <w:r>
+        <w:rPr>
+          <w:i w:val="0"/>
+          <w:iCs w:val="0"/>
+          <w:color w:val="auto"/>
+          <w:sz w:val="28"/>
+          <w:szCs w:val="28"/>
+        </w:rPr>
+        <w:t>Результат</w:t>
+      </w:r>
+      <w:r>
+        <w:rPr>
+          <w:i w:val="0"/>
+          <w:iCs w:val="0"/>
+          <w:color w:val="auto"/>
+          <w:sz w:val="28"/>
+          <w:szCs w:val="28"/>
+        </w:rPr>
+        <w:t xml:space="preserve"> работы ПО для сцены с двумя близко расположенными источниками света</w:t>
       </w:r>
     </w:p>
     <w:p>
@@ -16835,7 +16523,13 @@
         <w:t>1.</w:t>
       </w:r>
       <w:r>
-        <w:t>4 приведен пример работы программы для той же сцены в разных положениях с измененным положением источника света.</w:t>
+        <w:t xml:space="preserve">4 приведен </w:t>
+      </w:r>
+      <w:r>
+        <w:t>результат</w:t>
+      </w:r>
+      <w:r>
+        <w:t xml:space="preserve"> работы программы для той же сцены в разных положениях с измененным положением источника света.</w:t>
       </w:r>
       <w:r>
         <w:t xml:space="preserve"> </w:t>
@@ -17073,7 +16767,27 @@
           <w:sz w:val="28"/>
           <w:szCs w:val="28"/>
         </w:rPr>
-        <w:t xml:space="preserve"> Пример работы ПО для сцены с измененным положением источника света</w:t>
+        <w:t xml:space="preserve"> </w:t>
+      </w:r>
+      <w:r>
+        <w:rPr>
+          <w:i w:val="0"/>
+          <w:iCs w:val="0"/>
+          <w:color w:val="auto"/>
+          <w:sz w:val="28"/>
+          <w:szCs w:val="28"/>
+        </w:rPr>
+        <w:t>Результат</w:t>
+      </w:r>
+      <w:r>
+        <w:rPr>
+          <w:i w:val="0"/>
+          <w:iCs w:val="0"/>
+          <w:color w:val="auto"/>
+          <w:sz w:val="28"/>
+          <w:szCs w:val="28"/>
+        </w:rPr>
+        <w:t xml:space="preserve"> работы ПО для сцены с измененным положением источника света</w:t>
       </w:r>
     </w:p>
     <w:p>
@@ -17237,7 +16951,7 @@
           <w:sz w:val="28"/>
           <w:szCs w:val="28"/>
         </w:rPr>
-        <w:t xml:space="preserve"> Пример работы ПО для сцены с изменённым положением источника света </w:t>
+        <w:t xml:space="preserve"> </w:t>
       </w:r>
       <w:r>
         <w:rPr>
@@ -17247,6 +16961,26 @@
           <w:sz w:val="28"/>
           <w:szCs w:val="28"/>
         </w:rPr>
+        <w:t>Результат</w:t>
+      </w:r>
+      <w:r>
+        <w:rPr>
+          <w:i w:val="0"/>
+          <w:iCs w:val="0"/>
+          <w:color w:val="auto"/>
+          <w:sz w:val="28"/>
+          <w:szCs w:val="28"/>
+        </w:rPr>
+        <w:t xml:space="preserve"> работы ПО для сцены с изменённым положением источника света </w:t>
+      </w:r>
+      <w:r>
+        <w:rPr>
+          <w:i w:val="0"/>
+          <w:iCs w:val="0"/>
+          <w:color w:val="auto"/>
+          <w:sz w:val="28"/>
+          <w:szCs w:val="28"/>
+        </w:rPr>
         <w:t>с другого ракурса</w:t>
       </w:r>
     </w:p>
@@ -17255,18 +16989,18 @@
       <w:pPr>
         <w:pStyle w:val="2"/>
       </w:pPr>
-      <w:bookmarkStart w:id="30" w:name="_Toc57158422"/>
+      <w:bookmarkStart w:id="36" w:name="_Toc57244190"/>
       <w:r>
         <w:lastRenderedPageBreak/>
         <w:t>4.2 Постановка эксперимента</w:t>
       </w:r>
-      <w:bookmarkEnd w:id="30"/>
+      <w:bookmarkEnd w:id="36"/>
     </w:p>
     <w:p>
       <w:pPr>
         <w:pStyle w:val="3"/>
       </w:pPr>
-      <w:bookmarkStart w:id="31" w:name="_Toc57158423"/>
+      <w:bookmarkStart w:id="37" w:name="_Toc57244191"/>
       <w:r>
         <w:t>4.</w:t>
       </w:r>
@@ -17276,7 +17010,7 @@
       <w:r>
         <w:t xml:space="preserve"> Цель эксперимента</w:t>
       </w:r>
-      <w:bookmarkEnd w:id="31"/>
+      <w:bookmarkEnd w:id="37"/>
     </w:p>
     <w:p>
       <w:r>
@@ -17286,20 +17020,47 @@
         <w:t>проведение</w:t>
       </w:r>
       <w:r>
-        <w:t xml:space="preserve"> оценк</w:t>
+        <w:t xml:space="preserve"> </w:t>
+      </w:r>
+      <w:r>
+        <w:t>оценк</w:t>
       </w:r>
       <w:r>
         <w:t>и</w:t>
       </w:r>
       <w:r>
-        <w:t xml:space="preserve"> скорости работы программы при различных размерах визуализируемой площадки.</w:t>
+        <w:t xml:space="preserve"> скорости работы алгоритма </w:t>
+      </w:r>
+      <w:r>
+        <w:rPr>
+          <w:lang w:val="en-US"/>
+        </w:rPr>
+        <w:t>z</w:t>
+      </w:r>
+      <w:r>
+        <w:t>-</w:t>
+      </w:r>
+      <w:r>
+        <w:t xml:space="preserve">буфера без использования и с использованием библиотеки </w:t>
+      </w:r>
+      <w:r>
+        <w:rPr>
+          <w:lang w:val="en-US"/>
+        </w:rPr>
+        <w:t>OpenMP</w:t>
+      </w:r>
+      <w:r>
+        <w:t xml:space="preserve"> при различных размерах визуализируемой площадки</w:t>
+      </w:r>
+      <w:r>
+        <w:t>.</w:t>
       </w:r>
     </w:p>
     <w:p>
       <w:pPr>
         <w:pStyle w:val="3"/>
       </w:pPr>
-      <w:bookmarkStart w:id="32" w:name="_Toc57158424"/>
+      <w:bookmarkStart w:id="38" w:name="_Toc57244192"/>
       <w:r>
         <w:t>4.</w:t>
       </w:r>
@@ -17312,7 +17073,7 @@
       <w:r>
         <w:t>Технические характеристики</w:t>
       </w:r>
-      <w:bookmarkEnd w:id="32"/>
+      <w:bookmarkEnd w:id="38"/>
     </w:p>
     <w:p>
       <w:r>
@@ -17425,9 +17186,9 @@
     </w:p>
     <w:p>
       <w:pPr>
-        <w:pStyle w:val="2"/>
-      </w:pPr>
-      <w:bookmarkStart w:id="33" w:name="_Toc57158425"/>
+        <w:pStyle w:val="3"/>
+      </w:pPr>
+      <w:bookmarkStart w:id="39" w:name="_Toc57244193"/>
       <w:r>
         <w:t>4.</w:t>
       </w:r>
@@ -17437,7 +17198,7 @@
       <w:r>
         <w:t xml:space="preserve"> Описание эксперимента</w:t>
       </w:r>
-      <w:bookmarkEnd w:id="33"/>
+      <w:bookmarkEnd w:id="39"/>
     </w:p>
     <w:p>
       <w:r>
@@ -17621,13 +17382,8 @@
               <w:t>OpenMP</w:t>
             </w:r>
             <w:r>
-              <w:t xml:space="preserve">, </w:t>
-            </w:r>
-            <w:proofErr w:type="spellStart"/>
-            <w:r>
-              <w:t>нс</w:t>
-            </w:r>
-            <w:proofErr w:type="spellEnd"/>
+              <w:t>, нс</w:t>
+            </w:r>
           </w:p>
         </w:tc>
         <w:tc>
@@ -17655,13 +17411,8 @@
               <w:t>OpenMP</w:t>
             </w:r>
             <w:r>
-              <w:t xml:space="preserve">, </w:t>
-            </w:r>
-            <w:proofErr w:type="spellStart"/>
-            <w:r>
-              <w:t>нс</w:t>
-            </w:r>
-            <w:proofErr w:type="spellEnd"/>
+              <w:t>, нс</w:t>
+            </w:r>
           </w:p>
         </w:tc>
       </w:tr>
@@ -18340,14 +18091,16 @@
       <w:pPr>
         <w:pStyle w:val="3"/>
       </w:pPr>
-      <w:bookmarkStart w:id="34" w:name="_Toc56964338"/>
-      <w:bookmarkStart w:id="35" w:name="_Toc57158426"/>
+      <w:bookmarkStart w:id="40" w:name="_Toc56964338"/>
+      <w:bookmarkStart w:id="41" w:name="_Toc57158426"/>
+      <w:bookmarkStart w:id="42" w:name="_Toc57244194"/>
       <w:r>
         <w:lastRenderedPageBreak/>
         <w:t>Вывод</w:t>
       </w:r>
-      <w:bookmarkEnd w:id="34"/>
-      <w:bookmarkEnd w:id="35"/>
+      <w:bookmarkEnd w:id="40"/>
+      <w:bookmarkEnd w:id="41"/>
+      <w:bookmarkEnd w:id="42"/>
     </w:p>
     <w:p>
       <w:r>
@@ -18479,7 +18232,13 @@
         <w:t>-</w:t>
       </w:r>
       <w:r>
-        <w:t>буфера работает быстрее обычного алгоритма в любых рассмотренных условиях.</w:t>
+        <w:t xml:space="preserve">буфера работает быстрее обычного алгоритма </w:t>
+      </w:r>
+      <w:r>
+        <w:t>при</w:t>
+      </w:r>
+      <w:r>
+        <w:t xml:space="preserve"> любых рассмотренных условиях.</w:t>
       </w:r>
     </w:p>
     <w:p/>
@@ -18498,12 +18257,12 @@
         <w:pStyle w:val="1"/>
         <w:jc w:val="center"/>
       </w:pPr>
-      <w:bookmarkStart w:id="36" w:name="_Toc57158427"/>
+      <w:bookmarkStart w:id="43" w:name="_Toc57244195"/>
       <w:r>
         <w:lastRenderedPageBreak/>
         <w:t>Заключение</w:t>
       </w:r>
-      <w:bookmarkEnd w:id="36"/>
+      <w:bookmarkEnd w:id="43"/>
     </w:p>
     <w:p>
       <w:pPr>
@@ -18795,12 +18554,12 @@
         <w:pStyle w:val="1"/>
         <w:jc w:val="center"/>
       </w:pPr>
-      <w:bookmarkStart w:id="37" w:name="_Toc57158428"/>
+      <w:bookmarkStart w:id="44" w:name="_Toc57244196"/>
       <w:r>
         <w:lastRenderedPageBreak/>
         <w:t>Список использованных источников</w:t>
       </w:r>
-      <w:bookmarkEnd w:id="37"/>
+      <w:bookmarkEnd w:id="44"/>
     </w:p>
     <w:p>
       <w:pPr>
@@ -18837,13 +18596,8 @@
         </w:rPr>
         <w:t xml:space="preserve">. </w:t>
       </w:r>
-      <w:proofErr w:type="spellStart"/>
-      <w:r>
-        <w:t>Набережнов</w:t>
-      </w:r>
-      <w:proofErr w:type="spellEnd"/>
-      <w:r>
-        <w:t xml:space="preserve"> Г. М</w:t>
+      <w:r>
+        <w:t>Набережнов Г. М</w:t>
       </w:r>
       <w:r>
         <w:rPr>
@@ -18879,21 +18633,7 @@
         <w:rPr>
           <w:szCs w:val="28"/>
         </w:rPr>
-        <w:t xml:space="preserve">Г. М. </w:t>
-      </w:r>
-      <w:proofErr w:type="spellStart"/>
-      <w:r>
-        <w:rPr>
-          <w:szCs w:val="28"/>
-        </w:rPr>
-        <w:t>Набережнов</w:t>
-      </w:r>
-      <w:proofErr w:type="spellEnd"/>
-      <w:r>
-        <w:rPr>
-          <w:szCs w:val="28"/>
-        </w:rPr>
-        <w:t>, Н. Н. Максимов</w:t>
+        <w:t>Г. М. Набережнов, Н. Н. Максимов</w:t>
       </w:r>
       <w:r>
         <w:rPr>
@@ -18923,16 +18663,8 @@
         <w:rPr>
           <w:szCs w:val="28"/>
         </w:rPr>
-        <w:t xml:space="preserve">им. </w:t>
-      </w:r>
-      <w:proofErr w:type="spellStart"/>
-      <w:r>
-        <w:rPr>
-          <w:szCs w:val="28"/>
-        </w:rPr>
-        <w:t>А.Н.Туполева</w:t>
-      </w:r>
-      <w:proofErr w:type="spellEnd"/>
+        <w:t>им. А.Н.Туполева</w:t>
+      </w:r>
       <w:r>
         <w:rPr>
           <w:szCs w:val="28"/>
@@ -19153,23 +18885,7 @@
           <w:szCs w:val="28"/>
           <w:lang w:val="en-US"/>
         </w:rPr>
-        <w:t xml:space="preserve">5. Henrik </w:t>
-      </w:r>
-      <w:proofErr w:type="spellStart"/>
-      <w:r>
-        <w:rPr>
-          <w:szCs w:val="28"/>
-          <w:lang w:val="en-US"/>
-        </w:rPr>
-        <w:t>Wann</w:t>
-      </w:r>
-      <w:proofErr w:type="spellEnd"/>
-      <w:r>
-        <w:rPr>
-          <w:szCs w:val="28"/>
-          <w:lang w:val="en-US"/>
-        </w:rPr>
-        <w:t xml:space="preserve"> Jensen</w:t>
+        <w:t>5. Henrik Wann Jensen</w:t>
       </w:r>
       <w:r>
         <w:rPr>
@@ -19603,12 +19319,12 @@
         <w:pStyle w:val="1"/>
         <w:jc w:val="center"/>
       </w:pPr>
-      <w:bookmarkStart w:id="38" w:name="_Toc57158429"/>
+      <w:bookmarkStart w:id="45" w:name="_Toc57244197"/>
       <w:r>
         <w:lastRenderedPageBreak/>
         <w:t>Приложение</w:t>
       </w:r>
-      <w:bookmarkEnd w:id="38"/>
+      <w:bookmarkEnd w:id="45"/>
     </w:p>
     <w:p>
       <w:pPr>
@@ -23119,7 +22835,7 @@
     <w:autoRedefine/>
     <w:uiPriority w:val="39"/>
     <w:unhideWhenUsed/>
-    <w:rsid w:val="00972099"/>
+    <w:rsid w:val="006575E9"/>
     <w:pPr>
       <w:tabs>
         <w:tab w:val="right" w:leader="dot" w:pos="9345"/>

</xml_diff>